<commit_message>
documentação e melhorando arquitetura da informação da aplicação
</commit_message>
<xml_diff>
--- a/projeto/documentacao/DWFS - Projeto Integrado - Adjamir.docx
+++ b/projeto/documentacao/DWFS - Projeto Integrado - Adjamir.docx
@@ -2994,7 +2994,7 @@
             <v:path o:extrusionok="f" gradientshapeok="t" o:connecttype="rect"/>
             <o:lock v:ext="edit" aspectratio="t"/>
           </v:shapetype>
-          <v:shape id="_x0000_i1049" type="#_x0000_t75" style="width:453pt;height:339.75pt">
+          <v:shape id="_x0000_i1049" type="#_x0000_t75" style="width:452.95pt;height:339.9pt">
             <v:imagedata r:id="rId8" o:title="Loja - Business Model Canvas"/>
           </v:shape>
         </w:pict>
@@ -5211,7 +5211,7 @@
           <w:lang w:eastAsia="pt-BR"/>
         </w:rPr>
         <w:pict w14:anchorId="36EB4673">
-          <v:shape id="_x0000_i1050" type="#_x0000_t75" style="width:453pt;height:344.25pt">
+          <v:shape id="_x0000_i1050" type="#_x0000_t75" style="width:452.95pt;height:344.95pt">
             <v:imagedata r:id="rId9" o:title="C4Model-Nivel_1_Contexto"/>
           </v:shape>
         </w:pict>
@@ -5407,7 +5407,7 @@
       <w:r>
         <w:lastRenderedPageBreak/>
         <w:pict w14:anchorId="32EA7E7E">
-          <v:shape id="_x0000_i1165" type="#_x0000_t75" style="width:453pt;height:343.5pt">
+          <v:shape id="_x0000_i1165" type="#_x0000_t75" style="width:452.95pt;height:344.1pt">
             <v:imagedata r:id="rId10" o:title="C4Model-Nível_2_Contêiner"/>
           </v:shape>
         </w:pict>
@@ -5603,7 +5603,7 @@
       <w:r>
         <w:lastRenderedPageBreak/>
         <w:pict w14:anchorId="7D7166D6">
-          <v:shape id="_x0000_i1166" type="#_x0000_t75" style="width:453pt;height:342pt">
+          <v:shape id="_x0000_i1166" type="#_x0000_t75" style="width:452.95pt;height:341.6pt">
             <v:imagedata r:id="rId11" o:title="C4Model-Nível_3_Componente_ Front_End"/>
           </v:shape>
         </w:pict>
@@ -5848,7 +5848,7 @@
       <w:r>
         <w:lastRenderedPageBreak/>
         <w:pict w14:anchorId="1E5BB046">
-          <v:shape id="_x0000_i1173" type="#_x0000_t75" style="width:453pt;height:410.25pt">
+          <v:shape id="_x0000_i1173" type="#_x0000_t75" style="width:452.95pt;height:410.25pt">
             <v:imagedata r:id="rId12" o:title="C4Model-Nível_3_Componente_API_REST"/>
           </v:shape>
         </w:pict>
@@ -7881,8 +7881,6 @@
         </w:rPr>
         <w:t>Disponibilizado</w:t>
       </w:r>
-      <w:bookmarkStart w:id="21" w:name="_GoBack"/>
-      <w:bookmarkEnd w:id="21"/>
       <w:r>
         <w:rPr>
           <w:rFonts w:ascii="Arial" w:hAnsi="Arial" w:cs="Arial"/>
@@ -8010,14 +8008,14 @@
           <w:lang w:val="pt-BR" w:eastAsia="pt-BR"/>
         </w:rPr>
       </w:pPr>
-      <w:bookmarkStart w:id="22" w:name="_Toc128161400"/>
+      <w:bookmarkStart w:id="21" w:name="_Toc128161400"/>
       <w:r>
         <w:rPr>
           <w:lang w:eastAsia="pt-BR"/>
         </w:rPr>
         <w:t>3.2. Arquitetura da informação</w:t>
       </w:r>
-      <w:bookmarkEnd w:id="22"/>
+      <w:bookmarkEnd w:id="21"/>
     </w:p>
     <w:p>
       <w:pPr>
@@ -8037,15 +8035,25 @@
           <w:sz w:val="24"/>
           <w:szCs w:val="24"/>
         </w:rPr>
-        <w:t>Descreva como a informação estará organizada na aplicação – hierarquias, categorias, rótulos (palavras-chave), etc.</w:t>
-      </w:r>
-      <w:r>
-        <w:rPr>
-          <w:rFonts w:ascii="Arial" w:hAnsi="Arial" w:cs="Arial"/>
-          <w:sz w:val="24"/>
-          <w:szCs w:val="24"/>
-        </w:rPr>
-        <w:t xml:space="preserve"> </w:t>
+        <w:t>A arquitetura da informação tem como objetivo organizar e estruturar as informações em um sistema de forma que seja fácil e intuitivo para os usuários encontrarem e acessarem as informações que desejam.</w:t>
+      </w:r>
+      <w:r>
+        <w:rPr>
+          <w:rFonts w:ascii="Arial" w:hAnsi="Arial" w:cs="Arial"/>
+          <w:sz w:val="24"/>
+          <w:szCs w:val="24"/>
+        </w:rPr>
+        <w:t xml:space="preserve"> Portanto, busca criar</w:t>
+      </w:r>
+      <w:bookmarkStart w:id="22" w:name="_GoBack"/>
+      <w:bookmarkEnd w:id="22"/>
+      <w:r>
+        <w:rPr>
+          <w:rFonts w:ascii="Arial" w:hAnsi="Arial" w:cs="Arial"/>
+          <w:sz w:val="24"/>
+          <w:szCs w:val="24"/>
+        </w:rPr>
+        <w:t xml:space="preserve"> uma estrutura lógica e coerente de informações que facilite a navegação dos usuários em um sistema, tornando-o mais eficiente e agradável de usar.</w:t>
       </w:r>
     </w:p>
     <w:p>
@@ -8060,54 +8068,6 @@
           <w:szCs w:val="24"/>
         </w:rPr>
       </w:pPr>
-      <w:r>
-        <w:rPr>
-          <w:rFonts w:ascii="Arial" w:hAnsi="Arial" w:cs="Arial"/>
-          <w:sz w:val="24"/>
-          <w:szCs w:val="24"/>
-        </w:rPr>
-        <w:t>Descreva também como será a navegação pelo espaço de navegação</w:t>
-      </w:r>
-      <w:r>
-        <w:rPr>
-          <w:rFonts w:ascii="Arial" w:hAnsi="Arial" w:cs="Arial"/>
-          <w:sz w:val="24"/>
-          <w:szCs w:val="24"/>
-        </w:rPr>
-        <w:t xml:space="preserve">, </w:t>
-      </w:r>
-      <w:r>
-        <w:rPr>
-          <w:rFonts w:ascii="Arial" w:hAnsi="Arial" w:cs="Arial"/>
-          <w:sz w:val="24"/>
-          <w:szCs w:val="24"/>
-        </w:rPr>
-        <w:t>os mecanismos de busca e de recuperação de informações.</w:t>
-      </w:r>
-      <w:r>
-        <w:rPr>
-          <w:rFonts w:ascii="Arial" w:hAnsi="Arial" w:cs="Arial"/>
-          <w:sz w:val="24"/>
-          <w:szCs w:val="24"/>
-        </w:rPr>
-        <w:t xml:space="preserve"> </w:t>
-      </w:r>
-      <w:r>
-        <w:rPr>
-          <w:rFonts w:ascii="Arial" w:hAnsi="Arial" w:cs="Arial"/>
-          <w:sz w:val="24"/>
-          <w:szCs w:val="24"/>
-        </w:rPr>
-        <w:t>Opcionalmente inclua um diagrama hierárquico que mostre como as funcionalidades estão distribuídas pelo sistema.</w:t>
-      </w:r>
-      <w:r>
-        <w:rPr>
-          <w:rFonts w:ascii="Arial" w:hAnsi="Arial" w:cs="Arial"/>
-          <w:sz w:val="24"/>
-          <w:szCs w:val="24"/>
-        </w:rPr>
-        <w:t xml:space="preserve"> </w:t>
-      </w:r>
     </w:p>
     <w:p>
       <w:pPr>
@@ -8123,6 +8083,16 @@
           <w:szCs w:val="24"/>
         </w:rPr>
       </w:pPr>
+      <w:r>
+        <w:rPr>
+          <w:rFonts w:ascii="Arial" w:hAnsi="Arial" w:cs="Arial"/>
+          <w:i/>
+          <w:color w:val="FF0000"/>
+          <w:sz w:val="24"/>
+          <w:szCs w:val="24"/>
+        </w:rPr>
+        <w:t xml:space="preserve"> </w:t>
+      </w:r>
       <w:r>
         <w:rPr>
           <w:rFonts w:ascii="Arial" w:hAnsi="Arial" w:cs="Arial"/>
@@ -13882,7 +13852,7 @@
 </file>
 
 <file path=customXml/itemProps1.xml><?xml version="1.0" encoding="utf-8"?>
-<ds:datastoreItem xmlns:ds="http://schemas.openxmlformats.org/officeDocument/2006/customXml" ds:itemID="{A2882A7F-A33D-47F7-A1C4-230032B1BBD7}">
+<ds:datastoreItem xmlns:ds="http://schemas.openxmlformats.org/officeDocument/2006/customXml" ds:itemID="{B490B793-8DE0-4A33-94C2-46C154E80B7E}">
   <ds:schemaRefs>
     <ds:schemaRef ds:uri="http://schemas.openxmlformats.org/officeDocument/2006/bibliography"/>
   </ds:schemaRefs>

</xml_diff>

<commit_message>
atualizando documentação e organizando site da aplicação
</commit_message>
<xml_diff>
--- a/projeto/documentacao/DWFS - Projeto Integrado - Adjamir.docx
+++ b/projeto/documentacao/DWFS - Projeto Integrado - Adjamir.docx
@@ -2994,7 +2994,7 @@
             <v:path o:extrusionok="f" gradientshapeok="t" o:connecttype="rect"/>
             <o:lock v:ext="edit" aspectratio="t"/>
           </v:shapetype>
-          <v:shape id="_x0000_i1049" type="#_x0000_t75" style="width:452.95pt;height:339.9pt">
+          <v:shape id="_x0000_i1049" type="#_x0000_t75" style="width:453pt;height:339.75pt">
             <v:imagedata r:id="rId8" o:title="Loja - Business Model Canvas"/>
           </v:shape>
         </w:pict>
@@ -5211,7 +5211,7 @@
           <w:lang w:eastAsia="pt-BR"/>
         </w:rPr>
         <w:pict w14:anchorId="36EB4673">
-          <v:shape id="_x0000_i1050" type="#_x0000_t75" style="width:452.95pt;height:344.95pt">
+          <v:shape id="_x0000_i1050" type="#_x0000_t75" style="width:453pt;height:344.25pt">
             <v:imagedata r:id="rId9" o:title="C4Model-Nivel_1_Contexto"/>
           </v:shape>
         </w:pict>
@@ -5407,7 +5407,7 @@
       <w:r>
         <w:lastRenderedPageBreak/>
         <w:pict w14:anchorId="32EA7E7E">
-          <v:shape id="_x0000_i1165" type="#_x0000_t75" style="width:452.95pt;height:344.1pt">
+          <v:shape id="_x0000_i1165" type="#_x0000_t75" style="width:453pt;height:343.5pt">
             <v:imagedata r:id="rId10" o:title="C4Model-Nível_2_Contêiner"/>
           </v:shape>
         </w:pict>
@@ -5603,7 +5603,7 @@
       <w:r>
         <w:lastRenderedPageBreak/>
         <w:pict w14:anchorId="7D7166D6">
-          <v:shape id="_x0000_i1166" type="#_x0000_t75" style="width:452.95pt;height:341.6pt">
+          <v:shape id="_x0000_i1166" type="#_x0000_t75" style="width:453pt;height:342pt">
             <v:imagedata r:id="rId11" o:title="C4Model-Nível_3_Componente_ Front_End"/>
           </v:shape>
         </w:pict>
@@ -5848,7 +5848,7 @@
       <w:r>
         <w:lastRenderedPageBreak/>
         <w:pict w14:anchorId="1E5BB046">
-          <v:shape id="_x0000_i1173" type="#_x0000_t75" style="width:452.95pt;height:410.25pt">
+          <v:shape id="_x0000_i1173" type="#_x0000_t75" style="width:453pt;height:410.25pt">
             <v:imagedata r:id="rId12" o:title="C4Model-Nível_3_Componente_API_REST"/>
           </v:shape>
         </w:pict>
@@ -8035,25 +8035,47 @@
           <w:sz w:val="24"/>
           <w:szCs w:val="24"/>
         </w:rPr>
-        <w:t>A arquitetura da informação tem como objetivo organizar e estruturar as informações em um sistema de forma que seja fácil e intuitivo para os usuários encontrarem e acessarem as informações que desejam.</w:t>
-      </w:r>
-      <w:r>
-        <w:rPr>
-          <w:rFonts w:ascii="Arial" w:hAnsi="Arial" w:cs="Arial"/>
-          <w:sz w:val="24"/>
-          <w:szCs w:val="24"/>
-        </w:rPr>
-        <w:t xml:space="preserve"> Portanto, busca criar</w:t>
-      </w:r>
-      <w:bookmarkStart w:id="22" w:name="_GoBack"/>
-      <w:bookmarkEnd w:id="22"/>
-      <w:r>
-        <w:rPr>
-          <w:rFonts w:ascii="Arial" w:hAnsi="Arial" w:cs="Arial"/>
-          <w:sz w:val="24"/>
-          <w:szCs w:val="24"/>
-        </w:rPr>
-        <w:t xml:space="preserve"> uma estrutura lógica e coerente de informações que facilite a navegação dos usuários em um sistema, tornando-o mais eficiente e agradável de usar.</w:t>
+        <w:t xml:space="preserve">A arquitetura da informação tem como objetivo organizar e estruturar as informações de forma </w:t>
+      </w:r>
+      <w:r>
+        <w:rPr>
+          <w:rFonts w:ascii="Arial" w:hAnsi="Arial" w:cs="Arial"/>
+          <w:sz w:val="24"/>
+          <w:szCs w:val="24"/>
+        </w:rPr>
+        <w:t>lógica e coerente</w:t>
+      </w:r>
+      <w:r>
+        <w:rPr>
+          <w:rFonts w:ascii="Arial" w:hAnsi="Arial" w:cs="Arial"/>
+          <w:sz w:val="24"/>
+          <w:szCs w:val="24"/>
+        </w:rPr>
+        <w:t xml:space="preserve"> </w:t>
+      </w:r>
+      <w:r>
+        <w:rPr>
+          <w:rFonts w:ascii="Arial" w:hAnsi="Arial" w:cs="Arial"/>
+          <w:sz w:val="24"/>
+          <w:szCs w:val="24"/>
+        </w:rPr>
+        <w:t xml:space="preserve">para </w:t>
+      </w:r>
+      <w:r>
+        <w:rPr>
+          <w:rFonts w:ascii="Arial" w:hAnsi="Arial" w:cs="Arial"/>
+          <w:sz w:val="24"/>
+          <w:szCs w:val="24"/>
+        </w:rPr>
+        <w:t>que seja fácil e intuitivo para os usuários encontrarem e acessarem as informações que desejam.</w:t>
+      </w:r>
+      <w:r>
+        <w:rPr>
+          <w:rFonts w:ascii="Arial" w:hAnsi="Arial" w:cs="Arial"/>
+          <w:sz w:val="24"/>
+          <w:szCs w:val="24"/>
+        </w:rPr>
+        <w:t xml:space="preserve"> </w:t>
       </w:r>
     </w:p>
     <w:p>
@@ -8068,6 +8090,151 @@
           <w:szCs w:val="24"/>
         </w:rPr>
       </w:pPr>
+      <w:bookmarkStart w:id="22" w:name="_GoBack"/>
+      <w:r>
+        <w:rPr>
+          <w:noProof/>
+        </w:rPr>
+        <w:pict w14:anchorId="4351B363">
+          <v:shape id="_x0000_s1029" type="#_x0000_t75" style="position:absolute;left:0;text-align:left;margin-left:.45pt;margin-top:41.9pt;width:453pt;height:327pt;z-index:1;mso-position-horizontal-relative:text;mso-position-vertical-relative:text;mso-width-relative:page;mso-height-relative:page">
+            <v:imagedata r:id="rId13" o:title="Arquitetura da Informacao"/>
+            <w10:wrap type="square"/>
+          </v:shape>
+        </w:pict>
+      </w:r>
+      <w:bookmarkEnd w:id="22"/>
+      <w:r>
+        <w:rPr>
+          <w:rFonts w:ascii="Arial" w:hAnsi="Arial" w:cs="Arial"/>
+          <w:sz w:val="24"/>
+          <w:szCs w:val="24"/>
+        </w:rPr>
+        <w:t xml:space="preserve">A figura abaixo apresenta o </w:t>
+      </w:r>
+      <w:r>
+        <w:rPr>
+          <w:rFonts w:ascii="Arial" w:hAnsi="Arial" w:cs="Arial"/>
+          <w:sz w:val="24"/>
+          <w:szCs w:val="24"/>
+        </w:rPr>
+        <w:t>diagrama de mapa do site que representa</w:t>
+      </w:r>
+      <w:r>
+        <w:rPr>
+          <w:rFonts w:ascii="Arial" w:hAnsi="Arial" w:cs="Arial"/>
+          <w:sz w:val="24"/>
+          <w:szCs w:val="24"/>
+        </w:rPr>
+        <w:t xml:space="preserve"> </w:t>
+      </w:r>
+      <w:r>
+        <w:rPr>
+          <w:rFonts w:ascii="Arial" w:hAnsi="Arial" w:cs="Arial"/>
+          <w:sz w:val="24"/>
+          <w:szCs w:val="24"/>
+        </w:rPr>
+        <w:t xml:space="preserve">a estrutura e hierarquia do conteúdo </w:t>
+      </w:r>
+      <w:r>
+        <w:rPr>
+          <w:rFonts w:ascii="Arial" w:hAnsi="Arial" w:cs="Arial"/>
+          <w:sz w:val="24"/>
+          <w:szCs w:val="24"/>
+        </w:rPr>
+        <w:t>da</w:t>
+      </w:r>
+      <w:r>
+        <w:rPr>
+          <w:rFonts w:ascii="Arial" w:hAnsi="Arial" w:cs="Arial"/>
+          <w:sz w:val="24"/>
+          <w:szCs w:val="24"/>
+        </w:rPr>
+        <w:t xml:space="preserve"> </w:t>
+      </w:r>
+      <w:r>
+        <w:rPr>
+          <w:rFonts w:ascii="Arial" w:hAnsi="Arial" w:cs="Arial"/>
+          <w:sz w:val="24"/>
+          <w:szCs w:val="24"/>
+        </w:rPr>
+        <w:t>aplicação.</w:t>
+      </w:r>
+      <w:r>
+        <w:rPr>
+          <w:rFonts w:ascii="Arial" w:hAnsi="Arial" w:cs="Arial"/>
+          <w:sz w:val="24"/>
+          <w:szCs w:val="24"/>
+        </w:rPr>
+        <w:t xml:space="preserve"> </w:t>
+      </w:r>
+    </w:p>
+    <w:p>
+      <w:pPr>
+        <w:pStyle w:val="Legenda"/>
+        <w:spacing w:before="120"/>
+        <w:jc w:val="center"/>
+        <w:rPr>
+          <w:sz w:val="22"/>
+          <w:szCs w:val="22"/>
+        </w:rPr>
+      </w:pPr>
+      <w:r>
+        <w:rPr>
+          <w:sz w:val="22"/>
+          <w:szCs w:val="22"/>
+        </w:rPr>
+        <w:t xml:space="preserve">Figura </w:t>
+      </w:r>
+      <w:r>
+        <w:rPr>
+          <w:sz w:val="22"/>
+          <w:szCs w:val="22"/>
+        </w:rPr>
+        <w:fldChar w:fldCharType="begin"/>
+      </w:r>
+      <w:r>
+        <w:rPr>
+          <w:sz w:val="22"/>
+          <w:szCs w:val="22"/>
+        </w:rPr>
+        <w:instrText xml:space="preserve"> SEQ Figura \* ARABIC </w:instrText>
+      </w:r>
+      <w:r>
+        <w:rPr>
+          <w:sz w:val="22"/>
+          <w:szCs w:val="22"/>
+        </w:rPr>
+        <w:fldChar w:fldCharType="separate"/>
+      </w:r>
+      <w:r>
+        <w:rPr>
+          <w:noProof/>
+          <w:sz w:val="22"/>
+          <w:szCs w:val="22"/>
+        </w:rPr>
+        <w:t>6</w:t>
+      </w:r>
+      <w:r>
+        <w:rPr>
+          <w:sz w:val="22"/>
+          <w:szCs w:val="22"/>
+        </w:rPr>
+        <w:fldChar w:fldCharType="end"/>
+      </w:r>
+      <w:r>
+        <w:rPr>
+          <w:sz w:val="22"/>
+          <w:szCs w:val="22"/>
+        </w:rPr>
+        <w:t xml:space="preserve"> – Diagrama de </w:t>
+      </w:r>
+      <w:r>
+        <w:rPr>
+          <w:sz w:val="22"/>
+          <w:szCs w:val="22"/>
+        </w:rPr>
+        <w:t>mapa do site</w:t>
+      </w:r>
     </w:p>
     <w:p>
       <w:pPr>
@@ -8077,78 +8244,10 @@
         <w:jc w:val="both"/>
         <w:rPr>
           <w:rFonts w:ascii="Arial" w:hAnsi="Arial" w:cs="Arial"/>
-          <w:i/>
-          <w:color w:val="FF0000"/>
-          <w:sz w:val="24"/>
-          <w:szCs w:val="24"/>
-        </w:rPr>
-      </w:pPr>
-      <w:r>
-        <w:rPr>
-          <w:rFonts w:ascii="Arial" w:hAnsi="Arial" w:cs="Arial"/>
-          <w:i/>
-          <w:color w:val="FF0000"/>
-          <w:sz w:val="24"/>
-          <w:szCs w:val="24"/>
-        </w:rPr>
-        <w:t xml:space="preserve"> </w:t>
-      </w:r>
-      <w:r>
-        <w:rPr>
-          <w:rFonts w:ascii="Arial" w:hAnsi="Arial" w:cs="Arial"/>
-          <w:i/>
-          <w:color w:val="FF0000"/>
-          <w:sz w:val="24"/>
-          <w:szCs w:val="24"/>
-        </w:rPr>
-        <w:t>(https://brasil.uxdesign.cc/qual-a-diferen%C3%A7a-entre-arquitetura-de-informa%C3%A7%C3%A3o-ai-user-flow-e-site-map-b9d6c7461dee)</w:t>
-      </w:r>
-    </w:p>
-    <w:p>
-      <w:pPr>
-        <w:suppressAutoHyphens/>
-        <w:spacing w:after="0" w:line="360" w:lineRule="auto"/>
-        <w:jc w:val="both"/>
-        <w:rPr>
-          <w:rFonts w:ascii="Arial" w:hAnsi="Arial" w:cs="Arial"/>
-          <w:sz w:val="24"/>
-          <w:szCs w:val="24"/>
-        </w:rPr>
-      </w:pPr>
-    </w:p>
-    <w:p>
-      <w:pPr>
-        <w:pStyle w:val="Ttulo1"/>
-        <w:rPr>
-          <w:lang w:eastAsia="pt-BR"/>
-        </w:rPr>
-      </w:pPr>
-      <w:bookmarkStart w:id="23" w:name="_Toc128161401"/>
-      <w:r>
-        <w:rPr>
-          <w:lang w:eastAsia="pt-BR"/>
-        </w:rPr>
-        <w:t>4</w:t>
-      </w:r>
-      <w:r>
-        <w:rPr>
-          <w:lang w:eastAsia="pt-BR"/>
-        </w:rPr>
-        <w:t>.</w:t>
-      </w:r>
-      <w:r>
-        <w:rPr>
-          <w:lang w:eastAsia="pt-BR"/>
-        </w:rPr>
-        <w:t xml:space="preserve"> </w:t>
-      </w:r>
-      <w:r>
-        <w:rPr>
-          <w:lang w:eastAsia="pt-BR"/>
-        </w:rPr>
-        <w:t>Testes</w:t>
-      </w:r>
-      <w:bookmarkEnd w:id="23"/>
+          <w:sz w:val="24"/>
+          <w:szCs w:val="24"/>
+        </w:rPr>
+      </w:pPr>
     </w:p>
     <w:p>
       <w:pPr>
@@ -8157,61 +8256,11 @@
         <w:ind w:firstLine="709"/>
         <w:jc w:val="both"/>
         <w:rPr>
-          <w:rFonts w:ascii="Arial" w:eastAsia="Times New Roman" w:hAnsi="Arial" w:cs="Arial"/>
-          <w:sz w:val="24"/>
-          <w:szCs w:val="24"/>
-          <w:lang w:eastAsia="pt-BR"/>
-        </w:rPr>
-      </w:pPr>
-      <w:r>
-        <w:rPr>
-          <w:rFonts w:ascii="Arial" w:hAnsi="Arial" w:cs="Arial"/>
-          <w:sz w:val="24"/>
-          <w:szCs w:val="24"/>
-        </w:rPr>
-        <w:t xml:space="preserve">Apresente </w:t>
-      </w:r>
-      <w:r>
-        <w:rPr>
-          <w:rFonts w:ascii="Arial" w:hAnsi="Arial" w:cs="Arial"/>
-          <w:sz w:val="24"/>
-          <w:szCs w:val="24"/>
-        </w:rPr>
-        <w:t xml:space="preserve">os planos de testes (testes de software, testes heurísticos ou testes de usabilidade) além dos registros de </w:t>
-      </w:r>
-      <w:r>
-        <w:rPr>
-          <w:rFonts w:ascii="Arial" w:hAnsi="Arial" w:cs="Arial"/>
-          <w:sz w:val="24"/>
-          <w:szCs w:val="24"/>
-        </w:rPr>
-        <w:t xml:space="preserve">testes realizados em sua aplicação </w:t>
-      </w:r>
-      <w:r>
-        <w:rPr>
-          <w:rFonts w:ascii="Arial" w:hAnsi="Arial" w:cs="Arial"/>
-          <w:sz w:val="24"/>
-          <w:szCs w:val="24"/>
-        </w:rPr>
-        <w:t>W</w:t>
-      </w:r>
-      <w:r>
-        <w:rPr>
-          <w:rFonts w:ascii="Arial" w:hAnsi="Arial" w:cs="Arial"/>
-          <w:sz w:val="24"/>
-          <w:szCs w:val="24"/>
-        </w:rPr>
-        <w:t>eb</w:t>
-      </w:r>
-      <w:r>
-        <w:rPr>
-          <w:rFonts w:ascii="Arial" w:eastAsia="Times New Roman" w:hAnsi="Arial" w:cs="Arial"/>
-          <w:sz w:val="24"/>
-          <w:szCs w:val="24"/>
-          <w:lang w:eastAsia="pt-BR"/>
-        </w:rPr>
-        <w:t>.</w:t>
-      </w:r>
+          <w:rFonts w:ascii="Arial" w:hAnsi="Arial" w:cs="Arial"/>
+          <w:sz w:val="24"/>
+          <w:szCs w:val="24"/>
+        </w:rPr>
+      </w:pPr>
     </w:p>
     <w:p>
       <w:pPr>
@@ -8220,98 +8269,11 @@
         <w:ind w:firstLine="709"/>
         <w:jc w:val="both"/>
         <w:rPr>
-          <w:rFonts w:cs="Calibri"/>
-          <w:i/>
-          <w:sz w:val="24"/>
-          <w:szCs w:val="24"/>
-        </w:rPr>
-      </w:pPr>
-    </w:p>
-    <w:p>
-      <w:pPr>
-        <w:pStyle w:val="Ttulo1"/>
-        <w:rPr>
-          <w:lang w:val="pt-BR" w:eastAsia="pt-BR"/>
-        </w:rPr>
-      </w:pPr>
-      <w:bookmarkStart w:id="24" w:name="_Toc128161402"/>
-      <w:r>
-        <w:rPr>
-          <w:lang w:eastAsia="pt-BR"/>
-        </w:rPr>
-        <w:t>5.</w:t>
-      </w:r>
-      <w:r>
-        <w:rPr>
-          <w:lang w:eastAsia="pt-BR"/>
-        </w:rPr>
-        <w:t xml:space="preserve"> </w:t>
-      </w:r>
-      <w:r>
-        <w:rPr>
-          <w:lang w:eastAsia="pt-BR"/>
-        </w:rPr>
-        <w:t>URL</w:t>
-      </w:r>
-      <w:r>
-        <w:rPr>
-          <w:lang w:val="pt-BR" w:eastAsia="pt-BR"/>
-        </w:rPr>
-        <w:t>s</w:t>
-      </w:r>
-      <w:bookmarkEnd w:id="24"/>
-    </w:p>
-    <w:p>
-      <w:pPr>
-        <w:suppressAutoHyphens/>
-        <w:spacing w:after="0" w:line="360" w:lineRule="auto"/>
-        <w:jc w:val="both"/>
-        <w:rPr>
-          <w:rFonts w:ascii="Arial" w:hAnsi="Arial" w:cs="Arial"/>
-          <w:sz w:val="24"/>
-          <w:szCs w:val="24"/>
-        </w:rPr>
-      </w:pPr>
-    </w:p>
-    <w:p>
-      <w:pPr>
-        <w:pStyle w:val="Ttulo2"/>
-        <w:rPr>
-          <w:lang w:val="pt-BR" w:eastAsia="pt-BR"/>
-        </w:rPr>
-      </w:pPr>
-      <w:bookmarkStart w:id="25" w:name="_Toc128161403"/>
-      <w:r>
-        <w:rPr>
-          <w:lang w:val="pt-BR" w:eastAsia="pt-BR"/>
-        </w:rPr>
-        <w:t>5</w:t>
-      </w:r>
-      <w:r>
-        <w:rPr>
-          <w:lang w:eastAsia="pt-BR"/>
-        </w:rPr>
-        <w:t>.</w:t>
-      </w:r>
-      <w:r>
-        <w:rPr>
-          <w:lang w:val="pt-BR" w:eastAsia="pt-BR"/>
-        </w:rPr>
-        <w:t>1</w:t>
-      </w:r>
-      <w:r>
-        <w:rPr>
-          <w:lang w:eastAsia="pt-BR"/>
-        </w:rPr>
-        <w:t xml:space="preserve">. </w:t>
-      </w:r>
-      <w:r>
-        <w:rPr>
-          <w:lang w:val="pt-BR" w:eastAsia="pt-BR"/>
-        </w:rPr>
-        <w:t>Aplicação web</w:t>
-      </w:r>
-      <w:bookmarkEnd w:id="25"/>
+          <w:rFonts w:ascii="Arial" w:hAnsi="Arial" w:cs="Arial"/>
+          <w:sz w:val="24"/>
+          <w:szCs w:val="24"/>
+        </w:rPr>
+      </w:pPr>
     </w:p>
     <w:p>
       <w:pPr>
@@ -8325,6 +8287,264 @@
           <w:szCs w:val="24"/>
         </w:rPr>
       </w:pPr>
+    </w:p>
+    <w:p>
+      <w:pPr>
+        <w:suppressAutoHyphens/>
+        <w:spacing w:after="0" w:line="360" w:lineRule="auto"/>
+        <w:ind w:firstLine="709"/>
+        <w:jc w:val="both"/>
+        <w:rPr>
+          <w:rFonts w:ascii="Arial" w:hAnsi="Arial" w:cs="Arial"/>
+          <w:i/>
+          <w:color w:val="FF0000"/>
+          <w:sz w:val="24"/>
+          <w:szCs w:val="24"/>
+        </w:rPr>
+      </w:pPr>
+      <w:r>
+        <w:rPr>
+          <w:rFonts w:ascii="Arial" w:hAnsi="Arial" w:cs="Arial"/>
+          <w:i/>
+          <w:color w:val="FF0000"/>
+          <w:sz w:val="24"/>
+          <w:szCs w:val="24"/>
+        </w:rPr>
+        <w:t xml:space="preserve"> </w:t>
+      </w:r>
+      <w:r>
+        <w:rPr>
+          <w:rFonts w:ascii="Arial" w:hAnsi="Arial" w:cs="Arial"/>
+          <w:i/>
+          <w:color w:val="FF0000"/>
+          <w:sz w:val="24"/>
+          <w:szCs w:val="24"/>
+        </w:rPr>
+        <w:t>(https://brasil.uxdesign.cc/qual-a-diferen%C3%A7a-entre-arquitetura-de-informa%C3%A7%C3%A3o-ai-user-flow-e-site-map-b9d6c7461dee)</w:t>
+      </w:r>
+    </w:p>
+    <w:p>
+      <w:pPr>
+        <w:suppressAutoHyphens/>
+        <w:spacing w:after="0" w:line="360" w:lineRule="auto"/>
+        <w:jc w:val="both"/>
+        <w:rPr>
+          <w:rFonts w:ascii="Arial" w:hAnsi="Arial" w:cs="Arial"/>
+          <w:sz w:val="24"/>
+          <w:szCs w:val="24"/>
+        </w:rPr>
+      </w:pPr>
+    </w:p>
+    <w:p>
+      <w:pPr>
+        <w:pStyle w:val="Ttulo1"/>
+        <w:rPr>
+          <w:lang w:eastAsia="pt-BR"/>
+        </w:rPr>
+      </w:pPr>
+      <w:bookmarkStart w:id="23" w:name="_Toc128161401"/>
+      <w:r>
+        <w:rPr>
+          <w:lang w:eastAsia="pt-BR"/>
+        </w:rPr>
+        <w:lastRenderedPageBreak/>
+        <w:t>4</w:t>
+      </w:r>
+      <w:r>
+        <w:rPr>
+          <w:lang w:eastAsia="pt-BR"/>
+        </w:rPr>
+        <w:t>.</w:t>
+      </w:r>
+      <w:r>
+        <w:rPr>
+          <w:lang w:eastAsia="pt-BR"/>
+        </w:rPr>
+        <w:t xml:space="preserve"> </w:t>
+      </w:r>
+      <w:r>
+        <w:rPr>
+          <w:lang w:eastAsia="pt-BR"/>
+        </w:rPr>
+        <w:t>Testes</w:t>
+      </w:r>
+      <w:bookmarkEnd w:id="23"/>
+    </w:p>
+    <w:p>
+      <w:pPr>
+        <w:suppressAutoHyphens/>
+        <w:spacing w:after="0" w:line="360" w:lineRule="auto"/>
+        <w:ind w:firstLine="709"/>
+        <w:jc w:val="both"/>
+        <w:rPr>
+          <w:rFonts w:ascii="Arial" w:eastAsia="Times New Roman" w:hAnsi="Arial" w:cs="Arial"/>
+          <w:sz w:val="24"/>
+          <w:szCs w:val="24"/>
+          <w:lang w:eastAsia="pt-BR"/>
+        </w:rPr>
+      </w:pPr>
+      <w:r>
+        <w:rPr>
+          <w:rFonts w:ascii="Arial" w:hAnsi="Arial" w:cs="Arial"/>
+          <w:sz w:val="24"/>
+          <w:szCs w:val="24"/>
+        </w:rPr>
+        <w:t xml:space="preserve">Apresente </w:t>
+      </w:r>
+      <w:r>
+        <w:rPr>
+          <w:rFonts w:ascii="Arial" w:hAnsi="Arial" w:cs="Arial"/>
+          <w:sz w:val="24"/>
+          <w:szCs w:val="24"/>
+        </w:rPr>
+        <w:t xml:space="preserve">os planos de testes (testes de software, testes heurísticos ou testes de usabilidade) além dos registros de </w:t>
+      </w:r>
+      <w:r>
+        <w:rPr>
+          <w:rFonts w:ascii="Arial" w:hAnsi="Arial" w:cs="Arial"/>
+          <w:sz w:val="24"/>
+          <w:szCs w:val="24"/>
+        </w:rPr>
+        <w:t xml:space="preserve">testes realizados em sua aplicação </w:t>
+      </w:r>
+      <w:r>
+        <w:rPr>
+          <w:rFonts w:ascii="Arial" w:hAnsi="Arial" w:cs="Arial"/>
+          <w:sz w:val="24"/>
+          <w:szCs w:val="24"/>
+        </w:rPr>
+        <w:t>W</w:t>
+      </w:r>
+      <w:r>
+        <w:rPr>
+          <w:rFonts w:ascii="Arial" w:hAnsi="Arial" w:cs="Arial"/>
+          <w:sz w:val="24"/>
+          <w:szCs w:val="24"/>
+        </w:rPr>
+        <w:t>eb</w:t>
+      </w:r>
+      <w:r>
+        <w:rPr>
+          <w:rFonts w:ascii="Arial" w:eastAsia="Times New Roman" w:hAnsi="Arial" w:cs="Arial"/>
+          <w:sz w:val="24"/>
+          <w:szCs w:val="24"/>
+          <w:lang w:eastAsia="pt-BR"/>
+        </w:rPr>
+        <w:t>.</w:t>
+      </w:r>
+    </w:p>
+    <w:p>
+      <w:pPr>
+        <w:suppressAutoHyphens/>
+        <w:spacing w:after="0" w:line="360" w:lineRule="auto"/>
+        <w:ind w:firstLine="709"/>
+        <w:jc w:val="both"/>
+        <w:rPr>
+          <w:rFonts w:cs="Calibri"/>
+          <w:i/>
+          <w:sz w:val="24"/>
+          <w:szCs w:val="24"/>
+        </w:rPr>
+      </w:pPr>
+    </w:p>
+    <w:p>
+      <w:pPr>
+        <w:pStyle w:val="Ttulo1"/>
+        <w:rPr>
+          <w:lang w:val="pt-BR" w:eastAsia="pt-BR"/>
+        </w:rPr>
+      </w:pPr>
+      <w:bookmarkStart w:id="24" w:name="_Toc128161402"/>
+      <w:r>
+        <w:rPr>
+          <w:lang w:eastAsia="pt-BR"/>
+        </w:rPr>
+        <w:t>5.</w:t>
+      </w:r>
+      <w:r>
+        <w:rPr>
+          <w:lang w:eastAsia="pt-BR"/>
+        </w:rPr>
+        <w:t xml:space="preserve"> </w:t>
+      </w:r>
+      <w:r>
+        <w:rPr>
+          <w:lang w:eastAsia="pt-BR"/>
+        </w:rPr>
+        <w:t>URL</w:t>
+      </w:r>
+      <w:r>
+        <w:rPr>
+          <w:lang w:val="pt-BR" w:eastAsia="pt-BR"/>
+        </w:rPr>
+        <w:t>s</w:t>
+      </w:r>
+      <w:bookmarkEnd w:id="24"/>
+    </w:p>
+    <w:p>
+      <w:pPr>
+        <w:suppressAutoHyphens/>
+        <w:spacing w:after="0" w:line="360" w:lineRule="auto"/>
+        <w:jc w:val="both"/>
+        <w:rPr>
+          <w:rFonts w:ascii="Arial" w:hAnsi="Arial" w:cs="Arial"/>
+          <w:sz w:val="24"/>
+          <w:szCs w:val="24"/>
+        </w:rPr>
+      </w:pPr>
+    </w:p>
+    <w:p>
+      <w:pPr>
+        <w:pStyle w:val="Ttulo2"/>
+        <w:rPr>
+          <w:lang w:val="pt-BR" w:eastAsia="pt-BR"/>
+        </w:rPr>
+      </w:pPr>
+      <w:bookmarkStart w:id="25" w:name="_Toc128161403"/>
+      <w:r>
+        <w:rPr>
+          <w:lang w:val="pt-BR" w:eastAsia="pt-BR"/>
+        </w:rPr>
+        <w:t>5</w:t>
+      </w:r>
+      <w:r>
+        <w:rPr>
+          <w:lang w:eastAsia="pt-BR"/>
+        </w:rPr>
+        <w:t>.</w:t>
+      </w:r>
+      <w:r>
+        <w:rPr>
+          <w:lang w:val="pt-BR" w:eastAsia="pt-BR"/>
+        </w:rPr>
+        <w:t>1</w:t>
+      </w:r>
+      <w:r>
+        <w:rPr>
+          <w:lang w:eastAsia="pt-BR"/>
+        </w:rPr>
+        <w:t xml:space="preserve">. </w:t>
+      </w:r>
+      <w:r>
+        <w:rPr>
+          <w:lang w:val="pt-BR" w:eastAsia="pt-BR"/>
+        </w:rPr>
+        <w:t>Aplicação web</w:t>
+      </w:r>
+      <w:bookmarkEnd w:id="25"/>
+    </w:p>
+    <w:p>
+      <w:pPr>
+        <w:suppressAutoHyphens/>
+        <w:spacing w:after="0" w:line="360" w:lineRule="auto"/>
+        <w:ind w:firstLine="709"/>
+        <w:jc w:val="both"/>
+        <w:rPr>
+          <w:rFonts w:ascii="Arial" w:hAnsi="Arial" w:cs="Arial"/>
+          <w:sz w:val="24"/>
+          <w:szCs w:val="24"/>
+        </w:rPr>
+      </w:pPr>
       <w:r>
         <w:rPr>
           <w:rFonts w:ascii="Arial" w:hAnsi="Arial" w:cs="Arial"/>
@@ -8333,7 +8553,7 @@
         </w:rPr>
         <w:t xml:space="preserve">A aplicação web encontra-se hospedada em </w:t>
       </w:r>
-      <w:hyperlink r:id="rId13" w:history="1">
+      <w:hyperlink r:id="rId14" w:history="1">
         <w:r>
           <w:rPr>
             <w:rStyle w:val="Hyperlink"/>
@@ -8449,7 +8669,7 @@
         </w:rPr>
         <w:t xml:space="preserve">O código fonte da aplicação encontra-se em </w:t>
       </w:r>
-      <w:hyperlink r:id="rId14" w:history="1">
+      <w:hyperlink r:id="rId15" w:history="1">
         <w:r>
           <w:rPr>
             <w:rStyle w:val="Hyperlink"/>
@@ -8546,7 +8766,7 @@
         <w:tab/>
         <w:t xml:space="preserve">A documentação da API encontra-se em </w:t>
       </w:r>
-      <w:hyperlink r:id="rId15" w:history="1">
+      <w:hyperlink r:id="rId16" w:history="1">
         <w:r>
           <w:rPr>
             <w:rStyle w:val="Hyperlink"/>
@@ -8591,7 +8811,6 @@
         <w:rPr>
           <w:lang w:val="pt-BR" w:eastAsia="pt-BR"/>
         </w:rPr>
-        <w:lastRenderedPageBreak/>
         <w:t>5</w:t>
       </w:r>
       <w:r>
@@ -9186,7 +9405,7 @@
       </w:pPr>
     </w:p>
     <w:sectPr>
-      <w:headerReference w:type="default" r:id="rId16"/>
+      <w:headerReference w:type="default" r:id="rId17"/>
       <w:pgSz w:w="11906" w:h="16838"/>
       <w:pgMar w:top="1701" w:right="1134" w:bottom="1134" w:left="1701" w:header="709" w:footer="709" w:gutter="0"/>
       <w:cols w:space="708"/>
@@ -13852,7 +14071,7 @@
 </file>
 
 <file path=customXml/itemProps1.xml><?xml version="1.0" encoding="utf-8"?>
-<ds:datastoreItem xmlns:ds="http://schemas.openxmlformats.org/officeDocument/2006/customXml" ds:itemID="{B490B793-8DE0-4A33-94C2-46C154E80B7E}">
+<ds:datastoreItem xmlns:ds="http://schemas.openxmlformats.org/officeDocument/2006/customXml" ds:itemID="{44578229-90AE-4D32-B280-B9FEA4D29B48}">
   <ds:schemaRefs>
     <ds:schemaRef ds:uri="http://schemas.openxmlformats.org/officeDocument/2006/bibliography"/>
   </ds:schemaRefs>

</xml_diff>

<commit_message>
ajustando para o que o gestor do estoque possa ver os indicadores de compras e fazendo os mapas de empatia
</commit_message>
<xml_diff>
--- a/projeto/documentacao/DWFS - Projeto Integrado - Adjamir.docx
+++ b/projeto/documentacao/DWFS - Projeto Integrado - Adjamir.docx
@@ -607,8 +607,6 @@
         </w:rPr>
       </w:pPr>
     </w:p>
-    <w:bookmarkStart w:id="0" w:name="_GoBack"/>
-    <w:bookmarkEnd w:id="0"/>
     <w:p>
       <w:pPr>
         <w:pStyle w:val="Sumrio1"/>
@@ -2661,7 +2659,7 @@
           <w:lang w:val="pt-BR" w:eastAsia="pt-BR"/>
         </w:rPr>
       </w:pPr>
-      <w:bookmarkStart w:id="1" w:name="_Toc128187043"/>
+      <w:bookmarkStart w:id="0" w:name="_Toc128187043"/>
       <w:r>
         <w:rPr>
           <w:lang w:val="pt-BR" w:eastAsia="pt-BR"/>
@@ -2675,7 +2673,7 @@
         </w:rPr>
         <w:t>Apresentação</w:t>
       </w:r>
-      <w:bookmarkEnd w:id="1"/>
+      <w:bookmarkEnd w:id="0"/>
     </w:p>
     <w:p>
       <w:pPr>
@@ -2702,8 +2700,8 @@
           <w:lang w:val="pt-BR" w:eastAsia="pt-BR"/>
         </w:rPr>
       </w:pPr>
-      <w:bookmarkStart w:id="2" w:name="_Toc297133343"/>
-      <w:bookmarkStart w:id="3" w:name="_Toc128187044"/>
+      <w:bookmarkStart w:id="1" w:name="_Toc297133343"/>
+      <w:bookmarkStart w:id="2" w:name="_Toc128187044"/>
       <w:r>
         <w:rPr>
           <w:rFonts w:cs="Arial"/>
@@ -2712,8 +2710,8 @@
         </w:rPr>
         <w:t>1.1. Contexto</w:t>
       </w:r>
+      <w:bookmarkEnd w:id="1"/>
       <w:bookmarkEnd w:id="2"/>
-      <w:bookmarkEnd w:id="3"/>
     </w:p>
     <w:p>
       <w:pPr>
@@ -3069,60 +3067,46 @@
           <w:szCs w:val="24"/>
           <w:lang w:eastAsia="pt-BR"/>
         </w:rPr>
-        <w:t xml:space="preserve">A figura abaixo apresenta o </w:t>
-      </w:r>
-      <w:r>
-        <w:rPr>
-          <w:rFonts w:ascii="Arial" w:hAnsi="Arial" w:cs="Arial"/>
-          <w:i/>
-          <w:sz w:val="24"/>
-          <w:szCs w:val="24"/>
-          <w:lang w:eastAsia="pt-BR"/>
-        </w:rPr>
-        <w:t>Business Model Canvas</w:t>
-      </w:r>
-      <w:r>
-        <w:rPr>
-          <w:rFonts w:ascii="Arial" w:hAnsi="Arial" w:cs="Arial"/>
-          <w:sz w:val="24"/>
-          <w:szCs w:val="24"/>
-          <w:lang w:eastAsia="pt-BR"/>
-        </w:rPr>
-        <w:t xml:space="preserve"> </w:t>
-      </w:r>
-      <w:r>
-        <w:rPr>
-          <w:rFonts w:ascii="Arial" w:hAnsi="Arial" w:cs="Arial"/>
-          <w:sz w:val="24"/>
-          <w:szCs w:val="24"/>
-          <w:lang w:eastAsia="pt-BR"/>
-        </w:rPr>
-        <w:t>do negócio</w:t>
-      </w:r>
-      <w:r>
-        <w:rPr>
-          <w:rFonts w:ascii="Arial" w:hAnsi="Arial" w:cs="Arial"/>
-          <w:sz w:val="24"/>
-          <w:szCs w:val="24"/>
-          <w:lang w:eastAsia="pt-BR"/>
-        </w:rPr>
-        <w:t>.</w:t>
+        <w:t>Avaliando o mercado, existem diversos produtos para o gerenciamento de lojas, como por exemplo, o Totvs varejo lojas, linha protheus</w:t>
+      </w:r>
+      <w:r>
+        <w:rPr>
+          <w:rStyle w:val="Refdenotaderodap"/>
+          <w:rFonts w:ascii="Arial" w:hAnsi="Arial" w:cs="Arial"/>
+          <w:sz w:val="24"/>
+          <w:szCs w:val="24"/>
+          <w:lang w:eastAsia="pt-BR"/>
+        </w:rPr>
+        <w:footnoteReference w:id="1"/>
+      </w:r>
+      <w:r>
+        <w:rPr>
+          <w:rFonts w:ascii="Arial" w:hAnsi="Arial" w:cs="Arial"/>
+          <w:sz w:val="24"/>
+          <w:szCs w:val="24"/>
+          <w:lang w:eastAsia="pt-BR"/>
+        </w:rPr>
+        <w:t>. Entretanto, estas soluções apresentam um alto custo de aquisição/manutenção. Além disso, muitas vezes não se adequam ao contexto de pequenos negócios onde cujos donos desejam soluções simplificadas e de baixíssimo custo de manutenção.</w:t>
       </w:r>
     </w:p>
     <w:p>
       <w:pPr>
         <w:suppressAutoHyphens/>
         <w:spacing w:line="360" w:lineRule="auto"/>
-        <w:jc w:val="center"/>
-        <w:rPr>
-          <w:b/>
-        </w:rPr>
-      </w:pPr>
-      <w:r>
-        <w:rPr>
-          <w:b/>
-        </w:rPr>
-        <w:pict w14:anchorId="7E13F76A">
+        <w:ind w:firstLine="709"/>
+        <w:jc w:val="both"/>
+        <w:rPr>
+          <w:rFonts w:ascii="Arial" w:hAnsi="Arial" w:cs="Arial"/>
+          <w:sz w:val="24"/>
+          <w:szCs w:val="24"/>
+          <w:lang w:eastAsia="pt-BR"/>
+        </w:rPr>
+      </w:pPr>
+      <w:r>
+        <w:rPr>
+          <w:noProof/>
+        </w:rPr>
+        <w:pict w14:anchorId="6A927F21">
           <v:shapetype id="_x0000_t75" coordsize="21600,21600" o:spt="75" o:preferrelative="t" path="m@4@5l@4@11@9@11@9@5xe" filled="f" stroked="f">
             <v:stroke joinstyle="miter"/>
             <v:formulas>
@@ -3142,60 +3126,100 @@
             <v:path o:extrusionok="f" gradientshapeok="t" o:connecttype="rect"/>
             <o:lock v:ext="edit" aspectratio="t"/>
           </v:shapetype>
-          <v:shape id="_x0000_i1025" type="#_x0000_t75" style="width:453pt;height:339.75pt">
-            <v:imagedata r:id="rId8" o:title="Loja - Business Model Canvas"/>
+          <v:shape id="_x0000_s1035" type="#_x0000_t75" style="position:absolute;left:0;text-align:left;margin-left:42.85pt;margin-top:80.85pt;width:346.9pt;height:237pt;z-index:2;mso-position-horizontal-relative:text;mso-position-vertical-relative:text;mso-width-relative:page;mso-height-relative:page">
+            <v:imagedata r:id="rId8" o:title="Mapa de empatia_GestorEstoque"/>
+            <w10:wrap type="topAndBottom"/>
           </v:shape>
         </w:pict>
       </w:r>
       <w:r>
         <w:rPr>
-          <w:b/>
-        </w:rPr>
-        <w:t xml:space="preserve">Figura </w:t>
-      </w:r>
-      <w:r>
-        <w:rPr>
-          <w:b/>
-        </w:rPr>
-        <w:fldChar w:fldCharType="begin"/>
-      </w:r>
-      <w:r>
-        <w:rPr>
-          <w:b/>
-        </w:rPr>
-        <w:instrText xml:space="preserve"> SEQ Figura \* ARABIC </w:instrText>
-      </w:r>
-      <w:r>
-        <w:rPr>
-          <w:b/>
-        </w:rPr>
-        <w:fldChar w:fldCharType="separate"/>
-      </w:r>
-      <w:r>
-        <w:rPr>
-          <w:b/>
-          <w:noProof/>
-        </w:rPr>
-        <w:t>1</w:t>
-      </w:r>
-      <w:r>
-        <w:rPr>
-          <w:b/>
-        </w:rPr>
-        <w:fldChar w:fldCharType="end"/>
-      </w:r>
-      <w:r>
-        <w:rPr>
-          <w:b/>
-        </w:rPr>
-        <w:t xml:space="preserve"> - </w:t>
-      </w:r>
-      <w:r>
-        <w:rPr>
-          <w:b/>
-          <w:i/>
-        </w:rPr>
-        <w:t>Business Model Canvas</w:t>
+          <w:rFonts w:ascii="Arial" w:hAnsi="Arial" w:cs="Arial"/>
+          <w:sz w:val="24"/>
+          <w:szCs w:val="24"/>
+          <w:lang w:eastAsia="pt-BR"/>
+        </w:rPr>
+        <w:t xml:space="preserve">Neste </w:t>
+      </w:r>
+      <w:r>
+        <w:rPr>
+          <w:rFonts w:ascii="Arial" w:hAnsi="Arial" w:cs="Arial"/>
+          <w:sz w:val="24"/>
+          <w:szCs w:val="24"/>
+          <w:lang w:eastAsia="pt-BR"/>
+        </w:rPr>
+        <w:t>cenário inicial</w:t>
+      </w:r>
+      <w:r>
+        <w:rPr>
+          <w:rFonts w:ascii="Arial" w:hAnsi="Arial" w:cs="Arial"/>
+          <w:sz w:val="24"/>
+          <w:szCs w:val="24"/>
+          <w:lang w:eastAsia="pt-BR"/>
+        </w:rPr>
+        <w:t xml:space="preserve">, com o objetivo </w:t>
+      </w:r>
+      <w:r>
+        <w:rPr>
+          <w:rFonts w:ascii="Arial" w:hAnsi="Arial" w:cs="Arial"/>
+          <w:sz w:val="24"/>
+          <w:szCs w:val="24"/>
+          <w:lang w:eastAsia="pt-BR"/>
+        </w:rPr>
+        <w:t>de</w:t>
+      </w:r>
+      <w:r>
+        <w:rPr>
+          <w:rFonts w:ascii="Arial" w:hAnsi="Arial" w:cs="Arial"/>
+          <w:sz w:val="24"/>
+          <w:szCs w:val="24"/>
+          <w:lang w:eastAsia="pt-BR"/>
+        </w:rPr>
+        <w:t xml:space="preserve"> entender as necessidades, desejos e expectativas dos usuários em relação ao produto</w:t>
+      </w:r>
+      <w:r>
+        <w:rPr>
+          <w:rFonts w:ascii="Arial" w:hAnsi="Arial" w:cs="Arial"/>
+          <w:sz w:val="24"/>
+          <w:szCs w:val="24"/>
+          <w:lang w:eastAsia="pt-BR"/>
+        </w:rPr>
+        <w:t xml:space="preserve"> que será desenvolvido</w:t>
+      </w:r>
+      <w:r>
+        <w:rPr>
+          <w:rFonts w:ascii="Arial" w:hAnsi="Arial" w:cs="Arial"/>
+          <w:sz w:val="24"/>
+          <w:szCs w:val="24"/>
+          <w:lang w:eastAsia="pt-BR"/>
+        </w:rPr>
+        <w:t xml:space="preserve">, apresentamos mapas de empatia para os diferentes </w:t>
+      </w:r>
+      <w:r>
+        <w:rPr>
+          <w:rFonts w:ascii="Arial" w:hAnsi="Arial" w:cs="Arial"/>
+          <w:sz w:val="24"/>
+          <w:szCs w:val="24"/>
+          <w:lang w:eastAsia="pt-BR"/>
+        </w:rPr>
+        <w:t>públicos alvo</w:t>
+      </w:r>
+      <w:r>
+        <w:rPr>
+          <w:rFonts w:ascii="Arial" w:hAnsi="Arial" w:cs="Arial"/>
+          <w:sz w:val="24"/>
+          <w:szCs w:val="24"/>
+          <w:lang w:eastAsia="pt-BR"/>
+        </w:rPr>
+        <w:t xml:space="preserve"> do sistema</w:t>
+      </w:r>
+      <w:r>
+        <w:rPr>
+          <w:rFonts w:ascii="Segoe UI" w:hAnsi="Segoe UI" w:cs="Segoe UI"/>
+          <w:color w:val="374151"/>
+          <w:shd w:val="clear" w:color="auto" w:fill="F7F7F8"/>
+        </w:rPr>
+        <w:t>.</w:t>
       </w:r>
     </w:p>
     <w:p>
@@ -3218,21 +3242,304 @@
           <w:szCs w:val="24"/>
           <w:lang w:eastAsia="pt-BR"/>
         </w:rPr>
+        <w:lastRenderedPageBreak/>
+        <w:t xml:space="preserve">Partindo dessas informações iniciais, foi elaborado o </w:t>
+      </w:r>
+      <w:r>
+        <w:rPr>
+          <w:rFonts w:ascii="Arial" w:hAnsi="Arial" w:cs="Arial"/>
+          <w:i/>
+          <w:sz w:val="24"/>
+          <w:szCs w:val="24"/>
+          <w:lang w:eastAsia="pt-BR"/>
+        </w:rPr>
+        <w:t>Business Model Canvas</w:t>
+      </w:r>
+      <w:r>
+        <w:rPr>
+          <w:rFonts w:ascii="Arial" w:hAnsi="Arial" w:cs="Arial"/>
+          <w:sz w:val="24"/>
+          <w:szCs w:val="24"/>
+          <w:lang w:eastAsia="pt-BR"/>
+        </w:rPr>
+        <w:t xml:space="preserve"> da aplicação.</w:t>
+      </w:r>
+      <w:r>
+        <w:rPr>
+          <w:rFonts w:ascii="Arial" w:hAnsi="Arial" w:cs="Arial"/>
+          <w:sz w:val="24"/>
+          <w:szCs w:val="24"/>
+          <w:lang w:eastAsia="pt-BR"/>
+        </w:rPr>
+        <w:t xml:space="preserve"> Ele </w:t>
+      </w:r>
+      <w:r>
+        <w:rPr>
+          <w:rFonts w:ascii="Arial" w:hAnsi="Arial" w:cs="Arial"/>
+          <w:sz w:val="24"/>
+          <w:szCs w:val="24"/>
+          <w:lang w:eastAsia="pt-BR"/>
+        </w:rPr>
+        <w:t>é uma ferramenta de planejamento estratégico utilizada para modelar o modelo de negócios de uma empresa</w:t>
+      </w:r>
+      <w:r>
+        <w:rPr>
+          <w:rFonts w:ascii="Arial" w:hAnsi="Arial" w:cs="Arial"/>
+          <w:sz w:val="24"/>
+          <w:szCs w:val="24"/>
+          <w:lang w:eastAsia="pt-BR"/>
+        </w:rPr>
+        <w:t>. É</w:t>
+      </w:r>
+      <w:r>
+        <w:rPr>
+          <w:rFonts w:ascii="Arial" w:hAnsi="Arial" w:cs="Arial"/>
+          <w:sz w:val="24"/>
+          <w:szCs w:val="24"/>
+          <w:lang w:eastAsia="pt-BR"/>
+        </w:rPr>
+        <w:t xml:space="preserve"> uma das fontes de informações utiliza</w:t>
+      </w:r>
+      <w:r>
+        <w:rPr>
+          <w:rFonts w:ascii="Arial" w:hAnsi="Arial" w:cs="Arial"/>
+          <w:sz w:val="24"/>
+          <w:szCs w:val="24"/>
+          <w:lang w:eastAsia="pt-BR"/>
+        </w:rPr>
+        <w:t>das no processo de descoberta do</w:t>
+      </w:r>
+      <w:r>
+        <w:rPr>
+          <w:rFonts w:ascii="Arial" w:hAnsi="Arial" w:cs="Arial"/>
+          <w:sz w:val="24"/>
+          <w:szCs w:val="24"/>
+          <w:lang w:eastAsia="pt-BR"/>
+        </w:rPr>
+        <w:t xml:space="preserve"> produto</w:t>
+      </w:r>
+      <w:r>
+        <w:rPr>
+          <w:rFonts w:ascii="Arial" w:hAnsi="Arial" w:cs="Arial"/>
+          <w:sz w:val="24"/>
+          <w:szCs w:val="24"/>
+          <w:lang w:eastAsia="pt-BR"/>
+        </w:rPr>
+        <w:t>, fornecendo</w:t>
+      </w:r>
+      <w:r>
+        <w:rPr>
+          <w:rFonts w:ascii="Arial" w:hAnsi="Arial" w:cs="Arial"/>
+          <w:sz w:val="24"/>
+          <w:szCs w:val="24"/>
+          <w:lang w:eastAsia="pt-BR"/>
+        </w:rPr>
+        <w:t xml:space="preserve"> informações sobre a proposta de valor da empresa, os segmentos de clientes, os canais de distribuição, as fontes de receita, entre outros aspectos importantes para a construção de uma solução que </w:t>
+      </w:r>
+      <w:r>
+        <w:rPr>
+          <w:rFonts w:ascii="Arial" w:hAnsi="Arial" w:cs="Arial"/>
+          <w:sz w:val="24"/>
+          <w:szCs w:val="24"/>
+          <w:lang w:eastAsia="pt-BR"/>
+        </w:rPr>
+        <w:t xml:space="preserve">atenda às necessidades do cliente. </w:t>
+      </w:r>
+    </w:p>
+    <w:p>
+      <w:pPr>
+        <w:suppressAutoHyphens/>
+        <w:spacing w:line="360" w:lineRule="auto"/>
+        <w:ind w:firstLine="709"/>
+        <w:jc w:val="both"/>
+        <w:rPr>
+          <w:rFonts w:ascii="Arial" w:hAnsi="Arial" w:cs="Arial"/>
+          <w:sz w:val="24"/>
+          <w:szCs w:val="24"/>
+          <w:lang w:eastAsia="pt-BR"/>
+        </w:rPr>
+      </w:pPr>
+      <w:r>
+        <w:rPr>
+          <w:noProof/>
+        </w:rPr>
+        <w:pict w14:anchorId="7397DF6A">
+          <v:shape id="_x0000_s1036" type="#_x0000_t75" style="position:absolute;left:0;text-align:left;margin-left:-12.3pt;margin-top:102.35pt;width:453pt;height:339.75pt;z-index:3;mso-position-horizontal-relative:text;mso-position-vertical-relative:text;mso-width-relative:page;mso-height-relative:page">
+            <v:imagedata r:id="rId9" o:title="Loja - Business Model Canvas"/>
+            <w10:wrap type="square"/>
+          </v:shape>
+        </w:pict>
+      </w:r>
+      <w:r>
+        <w:rPr>
+          <w:rFonts w:ascii="Arial" w:hAnsi="Arial" w:cs="Arial"/>
+          <w:sz w:val="24"/>
+          <w:szCs w:val="24"/>
+          <w:lang w:eastAsia="pt-BR"/>
+        </w:rPr>
+        <w:t xml:space="preserve">A figura </w:t>
+      </w:r>
+      <w:r>
+        <w:rPr>
+          <w:rFonts w:ascii="Arial" w:hAnsi="Arial" w:cs="Arial"/>
+          <w:sz w:val="24"/>
+          <w:szCs w:val="24"/>
+          <w:lang w:eastAsia="pt-BR"/>
+        </w:rPr>
+        <w:t xml:space="preserve">1 </w:t>
+      </w:r>
+      <w:r>
+        <w:rPr>
+          <w:rFonts w:ascii="Arial" w:hAnsi="Arial" w:cs="Arial"/>
+          <w:sz w:val="24"/>
+          <w:szCs w:val="24"/>
+          <w:lang w:eastAsia="pt-BR"/>
+        </w:rPr>
+        <w:t xml:space="preserve">apresenta o </w:t>
+      </w:r>
+      <w:r>
+        <w:rPr>
+          <w:rFonts w:ascii="Arial" w:hAnsi="Arial" w:cs="Arial"/>
+          <w:i/>
+          <w:sz w:val="24"/>
+          <w:szCs w:val="24"/>
+          <w:lang w:eastAsia="pt-BR"/>
+        </w:rPr>
+        <w:t>Business Model Canvas</w:t>
+      </w:r>
+      <w:r>
+        <w:rPr>
+          <w:rFonts w:ascii="Arial" w:hAnsi="Arial" w:cs="Arial"/>
+          <w:sz w:val="24"/>
+          <w:szCs w:val="24"/>
+          <w:lang w:eastAsia="pt-BR"/>
+        </w:rPr>
+        <w:t xml:space="preserve"> </w:t>
+      </w:r>
+      <w:r>
+        <w:rPr>
+          <w:rFonts w:ascii="Arial" w:hAnsi="Arial" w:cs="Arial"/>
+          <w:sz w:val="24"/>
+          <w:szCs w:val="24"/>
+          <w:lang w:eastAsia="pt-BR"/>
+        </w:rPr>
+        <w:t>utilizado n</w:t>
+      </w:r>
+      <w:r>
+        <w:rPr>
+          <w:rFonts w:ascii="Arial" w:hAnsi="Arial" w:cs="Arial"/>
+          <w:sz w:val="24"/>
+          <w:szCs w:val="24"/>
+          <w:lang w:eastAsia="pt-BR"/>
+        </w:rPr>
+        <w:t>o processo de descoberta de produto (</w:t>
+      </w:r>
+      <w:r>
+        <w:rPr>
+          <w:rFonts w:ascii="Arial" w:hAnsi="Arial" w:cs="Arial"/>
+          <w:i/>
+          <w:sz w:val="24"/>
+          <w:szCs w:val="24"/>
+          <w:lang w:eastAsia="pt-BR"/>
+        </w:rPr>
+        <w:t>Product Disconvery</w:t>
+      </w:r>
+      <w:r>
+        <w:rPr>
+          <w:rFonts w:ascii="Arial" w:hAnsi="Arial" w:cs="Arial"/>
+          <w:sz w:val="24"/>
+          <w:szCs w:val="24"/>
+          <w:lang w:eastAsia="pt-BR"/>
+        </w:rPr>
+        <w:t>)</w:t>
+      </w:r>
+      <w:r>
+        <w:rPr>
+          <w:rFonts w:ascii="Arial" w:hAnsi="Arial" w:cs="Arial"/>
+          <w:sz w:val="24"/>
+          <w:szCs w:val="24"/>
+          <w:lang w:eastAsia="pt-BR"/>
+        </w:rPr>
         <w:t>.</w:t>
       </w:r>
-    </w:p>
-    <w:p>
-      <w:pPr>
-        <w:suppressAutoHyphens/>
-        <w:spacing w:after="0" w:line="360" w:lineRule="auto"/>
-        <w:jc w:val="both"/>
-        <w:rPr>
-          <w:rFonts w:ascii="Arial" w:eastAsia="Times New Roman" w:hAnsi="Arial" w:cs="Arial"/>
-          <w:sz w:val="24"/>
-          <w:szCs w:val="24"/>
-          <w:lang w:eastAsia="pt-BR"/>
-        </w:rPr>
-      </w:pPr>
+      <w:r>
+        <w:rPr>
+          <w:rFonts w:ascii="Arial" w:hAnsi="Arial" w:cs="Arial"/>
+          <w:sz w:val="24"/>
+          <w:szCs w:val="24"/>
+          <w:lang w:eastAsia="pt-BR"/>
+        </w:rPr>
+        <w:t xml:space="preserve"> Suas informações serão utilizadas </w:t>
+      </w:r>
+      <w:r>
+        <w:rPr>
+          <w:rFonts w:ascii="Arial" w:hAnsi="Arial" w:cs="Arial"/>
+          <w:sz w:val="24"/>
+          <w:szCs w:val="24"/>
+          <w:lang w:eastAsia="pt-BR"/>
+        </w:rPr>
+        <w:t>para entender e mapear a lógica do negócio e as necessidades dos usuários, ajudando na tomada de decisão sobre o que construir e como construir.</w:t>
+      </w:r>
+    </w:p>
+    <w:p>
+      <w:pPr>
+        <w:suppressAutoHyphens/>
+        <w:spacing w:line="360" w:lineRule="auto"/>
+        <w:jc w:val="center"/>
+        <w:rPr>
+          <w:b/>
+        </w:rPr>
+      </w:pPr>
+      <w:r>
+        <w:rPr>
+          <w:b/>
+        </w:rPr>
+        <w:t xml:space="preserve">Figura </w:t>
+      </w:r>
+      <w:r>
+        <w:rPr>
+          <w:b/>
+        </w:rPr>
+        <w:fldChar w:fldCharType="begin"/>
+      </w:r>
+      <w:r>
+        <w:rPr>
+          <w:b/>
+        </w:rPr>
+        <w:instrText xml:space="preserve"> SEQ Figura \* ARABIC </w:instrText>
+      </w:r>
+      <w:r>
+        <w:rPr>
+          <w:b/>
+        </w:rPr>
+        <w:fldChar w:fldCharType="separate"/>
+      </w:r>
+      <w:r>
+        <w:rPr>
+          <w:b/>
+          <w:noProof/>
+        </w:rPr>
+        <w:t>1</w:t>
+      </w:r>
+      <w:r>
+        <w:rPr>
+          <w:b/>
+        </w:rPr>
+        <w:fldChar w:fldCharType="end"/>
+      </w:r>
+      <w:r>
+        <w:rPr>
+          <w:b/>
+        </w:rPr>
+        <w:t xml:space="preserve"> - </w:t>
+      </w:r>
+      <w:r>
+        <w:rPr>
+          <w:b/>
+          <w:i/>
+        </w:rPr>
+        <w:t>Business Model Canvas</w:t>
+      </w:r>
     </w:p>
     <w:p>
       <w:pPr>
@@ -3244,14 +3551,13 @@
           <w:lang w:val="pt-BR" w:eastAsia="pt-BR"/>
         </w:rPr>
       </w:pPr>
-      <w:bookmarkStart w:id="4" w:name="_Toc128187045"/>
+      <w:bookmarkStart w:id="3" w:name="_Toc128187045"/>
       <w:r>
         <w:rPr>
           <w:rFonts w:cs="Arial"/>
           <w:szCs w:val="24"/>
           <w:lang w:val="pt-BR" w:eastAsia="pt-BR"/>
         </w:rPr>
-        <w:lastRenderedPageBreak/>
         <w:t>1.2</w:t>
       </w:r>
       <w:r>
@@ -3262,7 +3568,7 @@
         </w:rPr>
         <w:t>. Público alvo</w:t>
       </w:r>
-      <w:bookmarkEnd w:id="4"/>
+      <w:bookmarkEnd w:id="3"/>
     </w:p>
     <w:p>
       <w:pPr>
@@ -3337,6 +3643,7 @@
           <w:szCs w:val="24"/>
           <w:lang w:eastAsia="pt-BR"/>
         </w:rPr>
+        <w:lastRenderedPageBreak/>
         <w:t>Dono do negócio: Em pequenos negócios muitas vezes os donos do negócio não possuem muito conhecimento sobre a formação de preços dos seus produtos e sobre o processo de controle de estoque. Desta forma eles tem dificuldades em avaliar quais os períodos mais propícios para reposição do estoque e definir os preços dos produtos de forma equilibrar a rentabilidade daquele produto e do negócio como um todo.</w:t>
       </w:r>
     </w:p>
@@ -3486,7 +3793,7 @@
           <w:lang w:val="pt-BR" w:eastAsia="pt-BR"/>
         </w:rPr>
       </w:pPr>
-      <w:bookmarkStart w:id="5" w:name="_Toc128187046"/>
+      <w:bookmarkStart w:id="4" w:name="_Toc128187046"/>
       <w:r>
         <w:rPr>
           <w:rFonts w:cs="Arial"/>
@@ -3503,7 +3810,7 @@
         </w:rPr>
         <w:t>. Requisitos</w:t>
       </w:r>
-      <w:bookmarkEnd w:id="5"/>
+      <w:bookmarkEnd w:id="4"/>
     </w:p>
     <w:p>
       <w:pPr>
@@ -3657,7 +3964,6 @@
           <w:szCs w:val="24"/>
           <w:lang w:eastAsia="pt-BR"/>
         </w:rPr>
-        <w:lastRenderedPageBreak/>
         <w:t xml:space="preserve">Gerenciamento de </w:t>
       </w:r>
       <w:r>
@@ -3720,6 +4026,7 @@
           <w:szCs w:val="24"/>
           <w:lang w:eastAsia="pt-BR"/>
         </w:rPr>
+        <w:lastRenderedPageBreak/>
         <w:t>Gerenciamento de produtos e estoque: o sistema deve permitir o cadastro, atualização e exclusão de produtos, bem como o controle do estoque e a atualização automática do estoque quando um produto é vendido.</w:t>
       </w:r>
     </w:p>
@@ -4079,16 +4386,15 @@
           <w:lang w:val="pt-BR" w:eastAsia="pt-BR"/>
         </w:rPr>
       </w:pPr>
-      <w:bookmarkStart w:id="6" w:name="_Toc128187047"/>
+      <w:bookmarkStart w:id="5" w:name="_Toc128187047"/>
       <w:r>
         <w:rPr>
           <w:color w:val="FF0000"/>
           <w:lang w:val="pt-BR" w:eastAsia="pt-BR"/>
         </w:rPr>
-        <w:lastRenderedPageBreak/>
         <w:t>2. Modelagem</w:t>
       </w:r>
-      <w:bookmarkEnd w:id="6"/>
+      <w:bookmarkEnd w:id="5"/>
     </w:p>
     <w:p>
       <w:pPr>
@@ -4114,13 +4420,14 @@
           <w:lang w:val="pt-BR" w:eastAsia="pt-BR"/>
         </w:rPr>
       </w:pPr>
-      <w:bookmarkStart w:id="7" w:name="_Toc128187048"/>
+      <w:bookmarkStart w:id="6" w:name="_Toc128187048"/>
       <w:r>
         <w:rPr>
           <w:rFonts w:cs="Arial"/>
           <w:szCs w:val="24"/>
           <w:lang w:val="pt-BR" w:eastAsia="pt-BR"/>
         </w:rPr>
+        <w:lastRenderedPageBreak/>
         <w:t>2.1</w:t>
       </w:r>
       <w:r>
@@ -4158,7 +4465,7 @@
         </w:rPr>
         <w:t>so</w:t>
       </w:r>
-      <w:bookmarkEnd w:id="7"/>
+      <w:bookmarkEnd w:id="6"/>
     </w:p>
     <w:p>
       <w:pPr>
@@ -4191,7 +4498,7 @@
           <w:lang w:val="pt-BR" w:eastAsia="pt-BR"/>
         </w:rPr>
       </w:pPr>
-      <w:bookmarkStart w:id="8" w:name="_Toc128187049"/>
+      <w:bookmarkStart w:id="7" w:name="_Toc128187049"/>
       <w:r>
         <w:rPr>
           <w:lang w:val="pt-BR" w:eastAsia="pt-BR"/>
@@ -4205,7 +4512,7 @@
         </w:rPr>
         <w:t>Atores</w:t>
       </w:r>
-      <w:bookmarkEnd w:id="8"/>
+      <w:bookmarkEnd w:id="7"/>
     </w:p>
     <w:p>
       <w:pPr>
@@ -4269,7 +4576,7 @@
           <w:lang w:eastAsia="pt-BR"/>
         </w:rPr>
       </w:pPr>
-      <w:bookmarkStart w:id="9" w:name="_Toc128187050"/>
+      <w:bookmarkStart w:id="8" w:name="_Toc128187050"/>
       <w:r>
         <w:rPr>
           <w:lang w:eastAsia="pt-BR"/>
@@ -4283,7 +4590,7 @@
         </w:rPr>
         <w:t>Detalhamento dos casos de uso</w:t>
       </w:r>
-      <w:bookmarkEnd w:id="9"/>
+      <w:bookmarkEnd w:id="8"/>
     </w:p>
     <w:p>
       <w:pPr>
@@ -4355,7 +4662,7 @@
           <w:lang w:eastAsia="pt-BR"/>
         </w:rPr>
       </w:pPr>
-      <w:bookmarkStart w:id="10" w:name="_Toc128187051"/>
+      <w:bookmarkStart w:id="9" w:name="_Toc128187051"/>
       <w:r>
         <w:rPr>
           <w:lang w:eastAsia="pt-BR"/>
@@ -4394,7 +4701,7 @@
         </w:rPr>
         <w:t>Interface</w:t>
       </w:r>
-      <w:bookmarkEnd w:id="10"/>
+      <w:bookmarkEnd w:id="9"/>
     </w:p>
     <w:p>
       <w:pPr>
@@ -4514,7 +4821,7 @@
           <w:lang w:eastAsia="pt-BR"/>
         </w:rPr>
       </w:pPr>
-      <w:bookmarkStart w:id="11" w:name="_Toc128187052"/>
+      <w:bookmarkStart w:id="10" w:name="_Toc128187052"/>
       <w:r>
         <w:rPr>
           <w:lang w:eastAsia="pt-BR"/>
@@ -4540,7 +4847,7 @@
         </w:rPr>
         <w:t>Diagrama de classes</w:t>
       </w:r>
-      <w:bookmarkEnd w:id="11"/>
+      <w:bookmarkEnd w:id="10"/>
     </w:p>
     <w:p>
       <w:pPr>
@@ -4586,7 +4893,7 @@
           <w:lang w:val="pt-BR" w:eastAsia="pt-BR"/>
         </w:rPr>
       </w:pPr>
-      <w:bookmarkStart w:id="12" w:name="_Toc128187053"/>
+      <w:bookmarkStart w:id="11" w:name="_Toc128187053"/>
       <w:r>
         <w:rPr>
           <w:lang w:val="pt-BR" w:eastAsia="pt-BR"/>
@@ -4606,7 +4913,7 @@
         </w:rPr>
         <w:t>Projeto</w:t>
       </w:r>
-      <w:bookmarkEnd w:id="12"/>
+      <w:bookmarkEnd w:id="11"/>
     </w:p>
     <w:p>
       <w:pPr>
@@ -4615,7 +4922,7 @@
           <w:lang w:val="pt-BR" w:eastAsia="pt-BR"/>
         </w:rPr>
       </w:pPr>
-      <w:bookmarkStart w:id="13" w:name="_Toc128187054"/>
+      <w:bookmarkStart w:id="12" w:name="_Toc128187054"/>
       <w:r>
         <w:rPr>
           <w:lang w:eastAsia="pt-BR"/>
@@ -4647,7 +4954,7 @@
         </w:rPr>
         <w:t>software</w:t>
       </w:r>
-      <w:bookmarkEnd w:id="13"/>
+      <w:bookmarkEnd w:id="12"/>
       <w:r>
         <w:rPr>
           <w:i/>
@@ -5139,7 +5446,7 @@
           <w:lang w:eastAsia="pt-BR"/>
         </w:rPr>
       </w:pPr>
-      <w:bookmarkStart w:id="14" w:name="_Toc128187055"/>
+      <w:bookmarkStart w:id="13" w:name="_Toc128187055"/>
       <w:r>
         <w:rPr>
           <w:rFonts w:ascii="Arial" w:hAnsi="Arial" w:cs="Arial"/>
@@ -5149,7 +5456,7 @@
         </w:rPr>
         <w:t>3.1.1. Diagramas C4 Model</w:t>
       </w:r>
-      <w:bookmarkEnd w:id="14"/>
+      <w:bookmarkEnd w:id="13"/>
     </w:p>
     <w:p>
       <w:pPr>
@@ -5228,7 +5535,7 @@
           <w:lang w:eastAsia="pt-BR"/>
         </w:rPr>
       </w:pPr>
-      <w:bookmarkStart w:id="15" w:name="_Toc128187056"/>
+      <w:bookmarkStart w:id="14" w:name="_Toc128187056"/>
       <w:r>
         <w:rPr>
           <w:rFonts w:ascii="Arial" w:hAnsi="Arial" w:cs="Arial"/>
@@ -5238,7 +5545,7 @@
         </w:rPr>
         <w:t>3.1.1.1. Nível 1 - Contexto</w:t>
       </w:r>
-      <w:bookmarkEnd w:id="15"/>
+      <w:bookmarkEnd w:id="14"/>
     </w:p>
     <w:p>
       <w:pPr>
@@ -5359,8 +5666,8 @@
           <w:lang w:eastAsia="pt-BR"/>
         </w:rPr>
         <w:pict w14:anchorId="36EB4673">
-          <v:shape id="_x0000_i1026" type="#_x0000_t75" style="width:453pt;height:344.25pt">
-            <v:imagedata r:id="rId9" o:title="C4Model-Nivel_1_Contexto"/>
+          <v:shape id="_x0000_i1025" type="#_x0000_t75" style="width:453pt;height:344.25pt">
+            <v:imagedata r:id="rId10" o:title="C4Model-Nivel_1_Contexto"/>
           </v:shape>
         </w:pict>
       </w:r>
@@ -5442,7 +5749,7 @@
           <w:lang w:eastAsia="pt-BR"/>
         </w:rPr>
       </w:pPr>
-      <w:bookmarkStart w:id="16" w:name="_Toc128187057"/>
+      <w:bookmarkStart w:id="15" w:name="_Toc128187057"/>
       <w:r>
         <w:rPr>
           <w:rFonts w:ascii="Arial" w:hAnsi="Arial" w:cs="Arial"/>
@@ -5497,7 +5804,7 @@
         </w:rPr>
         <w:t>Contêiner</w:t>
       </w:r>
-      <w:bookmarkEnd w:id="16"/>
+      <w:bookmarkEnd w:id="15"/>
     </w:p>
     <w:p>
       <w:pPr>
@@ -5557,8 +5864,8 @@
       <w:r>
         <w:lastRenderedPageBreak/>
         <w:pict w14:anchorId="32EA7E7E">
-          <v:shape id="_x0000_i1027" type="#_x0000_t75" style="width:453pt;height:343.5pt">
-            <v:imagedata r:id="rId10" o:title="C4Model-Nível_2_Contêiner"/>
+          <v:shape id="_x0000_i1026" type="#_x0000_t75" style="width:453.1pt;height:343.85pt">
+            <v:imagedata r:id="rId11" o:title="C4Model-Nível_2_Contêiner"/>
           </v:shape>
         </w:pict>
       </w:r>
@@ -5632,7 +5939,7 @@
           <w:lang w:eastAsia="pt-BR"/>
         </w:rPr>
       </w:pPr>
-      <w:bookmarkStart w:id="17" w:name="_Toc128187058"/>
+      <w:bookmarkStart w:id="16" w:name="_Toc128187058"/>
       <w:r>
         <w:rPr>
           <w:rFonts w:ascii="Arial" w:hAnsi="Arial" w:cs="Arial"/>
@@ -5696,7 +6003,7 @@
         </w:rPr>
         <w:t>s</w:t>
       </w:r>
-      <w:bookmarkEnd w:id="17"/>
+      <w:bookmarkEnd w:id="16"/>
     </w:p>
     <w:p>
       <w:pPr>
@@ -5755,8 +6062,8 @@
       <w:r>
         <w:lastRenderedPageBreak/>
         <w:pict w14:anchorId="7D7166D6">
-          <v:shape id="_x0000_i1028" type="#_x0000_t75" style="width:453pt;height:341.25pt">
-            <v:imagedata r:id="rId11" o:title="C4Model-Nível_3_Componente_ Front_End"/>
+          <v:shape id="_x0000_i1027" type="#_x0000_t75" style="width:453.1pt;height:341.4pt">
+            <v:imagedata r:id="rId12" o:title="C4Model-Nível_3_Componente_ Front_End"/>
           </v:shape>
         </w:pict>
       </w:r>
@@ -5862,14 +6169,6 @@
           <w:sz w:val="24"/>
           <w:szCs w:val="24"/>
         </w:rPr>
-        <w:t xml:space="preserve"> </w:t>
-      </w:r>
-      <w:r>
-        <w:rPr>
-          <w:rFonts w:ascii="Arial" w:hAnsi="Arial" w:cs="Arial"/>
-          <w:sz w:val="24"/>
-          <w:szCs w:val="24"/>
-        </w:rPr>
         <w:t>a</w:t>
       </w:r>
       <w:r>
@@ -6000,8 +6299,8 @@
       <w:r>
         <w:lastRenderedPageBreak/>
         <w:pict w14:anchorId="1E5BB046">
-          <v:shape id="_x0000_i1029" type="#_x0000_t75" style="width:453pt;height:410.25pt">
-            <v:imagedata r:id="rId12" o:title="C4Model-Nível_3_Componente_API_REST"/>
+          <v:shape id="_x0000_i1028" type="#_x0000_t75" style="width:453.1pt;height:410.9pt">
+            <v:imagedata r:id="rId13" o:title="C4Model-Nível_3_Componente_API_REST"/>
           </v:shape>
         </w:pict>
       </w:r>
@@ -6106,15 +6405,15 @@
           <w:sz w:val="24"/>
           <w:szCs w:val="24"/>
         </w:rPr>
-        <w:t xml:space="preserve"> </w:t>
-      </w:r>
-      <w:r>
-        <w:rPr>
-          <w:rFonts w:ascii="Arial" w:hAnsi="Arial" w:cs="Arial"/>
-          <w:sz w:val="24"/>
-          <w:szCs w:val="24"/>
-        </w:rPr>
-        <w:t xml:space="preserve">representa com o </w:t>
+        <w:t>apresenta</w:t>
+      </w:r>
+      <w:r>
+        <w:rPr>
+          <w:rFonts w:ascii="Arial" w:hAnsi="Arial" w:cs="Arial"/>
+          <w:sz w:val="24"/>
+          <w:szCs w:val="24"/>
+        </w:rPr>
+        <w:t xml:space="preserve"> com o </w:t>
       </w:r>
       <w:r>
         <w:rPr>
@@ -6200,7 +6499,7 @@
           <w:lang w:eastAsia="pt-BR"/>
         </w:rPr>
       </w:pPr>
-      <w:bookmarkStart w:id="18" w:name="_Toc128187059"/>
+      <w:bookmarkStart w:id="17" w:name="_Toc128187059"/>
       <w:r>
         <w:rPr>
           <w:rFonts w:ascii="Arial" w:hAnsi="Arial" w:cs="Arial"/>
@@ -6219,7 +6518,7 @@
         </w:rPr>
         <w:t>.1. Definição do Framework de Trabalho</w:t>
       </w:r>
-      <w:bookmarkEnd w:id="18"/>
+      <w:bookmarkEnd w:id="17"/>
     </w:p>
     <w:p>
       <w:pPr>
@@ -6625,8 +6924,8 @@
           <w:lang w:eastAsia="pt-BR"/>
         </w:rPr>
       </w:pPr>
-      <w:bookmarkStart w:id="19" w:name="_Ref128043572"/>
-      <w:bookmarkStart w:id="20" w:name="_Toc128187060"/>
+      <w:bookmarkStart w:id="18" w:name="_Ref128043572"/>
+      <w:bookmarkStart w:id="19" w:name="_Toc128187060"/>
       <w:r>
         <w:rPr>
           <w:rFonts w:ascii="Arial" w:hAnsi="Arial" w:cs="Arial"/>
@@ -6672,8 +6971,8 @@
         </w:rPr>
         <w:t>. Framework Front End</w:t>
       </w:r>
+      <w:bookmarkEnd w:id="18"/>
       <w:bookmarkEnd w:id="19"/>
-      <w:bookmarkEnd w:id="20"/>
     </w:p>
     <w:p>
       <w:pPr>
@@ -7420,19 +7719,6 @@
     </w:p>
     <w:p>
       <w:pPr>
-        <w:suppressAutoHyphens/>
-        <w:spacing w:after="0" w:line="360" w:lineRule="auto"/>
-        <w:ind w:firstLine="709"/>
-        <w:jc w:val="both"/>
-        <w:rPr>
-          <w:rFonts w:ascii="Arial" w:hAnsi="Arial" w:cs="Arial"/>
-          <w:sz w:val="24"/>
-          <w:szCs w:val="24"/>
-        </w:rPr>
-      </w:pPr>
-    </w:p>
-    <w:p>
-      <w:pPr>
         <w:pStyle w:val="Ttulo4"/>
         <w:rPr>
           <w:rFonts w:ascii="Arial" w:hAnsi="Arial" w:cs="Arial"/>
@@ -7441,8 +7727,10 @@
           <w:lang w:eastAsia="pt-BR"/>
         </w:rPr>
       </w:pPr>
-      <w:bookmarkStart w:id="21" w:name="_Ref128043659"/>
-      <w:bookmarkStart w:id="22" w:name="_Toc128187061"/>
+      <w:bookmarkStart w:id="20" w:name="_Ref128043659"/>
+      <w:bookmarkStart w:id="21" w:name="_Toc128187061"/>
+      <w:bookmarkStart w:id="22" w:name="_GoBack"/>
+      <w:bookmarkEnd w:id="22"/>
       <w:r>
         <w:rPr>
           <w:rFonts w:ascii="Arial" w:hAnsi="Arial" w:cs="Arial"/>
@@ -7488,8 +7776,8 @@
         </w:rPr>
         <w:t>. Framework Back End</w:t>
       </w:r>
+      <w:bookmarkEnd w:id="20"/>
       <w:bookmarkEnd w:id="21"/>
-      <w:bookmarkEnd w:id="22"/>
     </w:p>
     <w:p>
       <w:pPr>
@@ -7859,19 +8147,6 @@
     </w:p>
     <w:p>
       <w:pPr>
-        <w:suppressAutoHyphens/>
-        <w:spacing w:after="0" w:line="360" w:lineRule="auto"/>
-        <w:ind w:firstLine="709"/>
-        <w:jc w:val="both"/>
-        <w:rPr>
-          <w:rFonts w:ascii="Arial" w:hAnsi="Arial" w:cs="Arial"/>
-          <w:sz w:val="24"/>
-          <w:szCs w:val="24"/>
-        </w:rPr>
-      </w:pPr>
-    </w:p>
-    <w:p>
-      <w:pPr>
         <w:pStyle w:val="Ttulo4"/>
         <w:rPr>
           <w:rFonts w:ascii="Arial" w:hAnsi="Arial" w:cs="Arial"/>
@@ -8075,7 +8350,6 @@
           <w:sz w:val="24"/>
           <w:szCs w:val="24"/>
         </w:rPr>
-        <w:lastRenderedPageBreak/>
         <w:t>Disponibilizado</w:t>
       </w:r>
       <w:r>
@@ -8210,6 +8484,7 @@
         <w:rPr>
           <w:lang w:eastAsia="pt-BR"/>
         </w:rPr>
+        <w:lastRenderedPageBreak/>
         <w:t>3.2. Arquitetura da informação</w:t>
       </w:r>
       <w:bookmarkEnd w:id="24"/>
@@ -8439,7 +8714,7 @@
         </w:rPr>
         <w:pict w14:anchorId="4351B363">
           <v:shape id="_x0000_s1029" type="#_x0000_t75" style="position:absolute;left:0;text-align:left;margin-left:.45pt;margin-top:41.9pt;width:453pt;height:327pt;z-index:1;mso-position-horizontal-relative:text;mso-position-vertical-relative:text;mso-width-relative:page;mso-height-relative:page">
-            <v:imagedata r:id="rId13" o:title="Arquitetura da Informacao"/>
+            <v:imagedata r:id="rId14" o:title="Arquitetura da Informacao"/>
             <w10:wrap type="square"/>
           </v:shape>
         </w:pict>
@@ -8516,7 +8791,6 @@
           <w:sz w:val="22"/>
           <w:szCs w:val="22"/>
         </w:rPr>
-        <w:lastRenderedPageBreak/>
         <w:t xml:space="preserve">Figura </w:t>
       </w:r>
       <w:r>
@@ -8789,7 +9063,7 @@
         </w:rPr>
         <w:t xml:space="preserve">A aplicação web encontra-se hospedada em </w:t>
       </w:r>
-      <w:hyperlink r:id="rId14" w:history="1">
+      <w:hyperlink r:id="rId15" w:history="1">
         <w:r>
           <w:rPr>
             <w:rStyle w:val="Hyperlink"/>
@@ -8905,7 +9179,7 @@
         </w:rPr>
         <w:t xml:space="preserve">O código fonte da aplicação encontra-se em </w:t>
       </w:r>
-      <w:hyperlink r:id="rId15" w:history="1">
+      <w:hyperlink r:id="rId16" w:history="1">
         <w:r>
           <w:rPr>
             <w:rStyle w:val="Hyperlink"/>
@@ -9002,7 +9276,7 @@
         <w:tab/>
         <w:t xml:space="preserve">A documentação da API encontra-se em </w:t>
       </w:r>
-      <w:hyperlink r:id="rId16" w:history="1">
+      <w:hyperlink r:id="rId17" w:history="1">
         <w:r>
           <w:rPr>
             <w:rStyle w:val="Hyperlink"/>
@@ -9641,7 +9915,7 @@
       </w:pPr>
     </w:p>
     <w:sectPr>
-      <w:headerReference w:type="default" r:id="rId17"/>
+      <w:headerReference w:type="default" r:id="rId18"/>
       <w:pgSz w:w="11906" w:h="16838"/>
       <w:pgMar w:top="1701" w:right="1134" w:bottom="1134" w:left="1701" w:header="709" w:footer="709" w:gutter="0"/>
       <w:cols w:space="708"/>
@@ -9695,6 +9969,28 @@
       </w:pPr>
       <w:r>
         <w:continuationSeparator/>
+      </w:r>
+    </w:p>
+  </w:footnote>
+  <w:footnote w:id="1">
+    <w:p>
+      <w:pPr>
+        <w:pStyle w:val="Textodenotaderodap"/>
+        <w:rPr>
+          <w:lang w:val="pt-BR"/>
+        </w:rPr>
+      </w:pPr>
+      <w:r>
+        <w:rPr>
+          <w:rStyle w:val="Refdenotaderodap"/>
+        </w:rPr>
+        <w:footnoteRef/>
+      </w:r>
+      <w:r>
+        <w:t xml:space="preserve"> </w:t>
+      </w:r>
+      <w:r>
+        <w:t>https://www.totvs.com/varejo/lojas/</w:t>
       </w:r>
     </w:p>
   </w:footnote>
@@ -9721,7 +10017,7 @@
       <w:rPr>
         <w:noProof/>
       </w:rPr>
-      <w:t>4</w:t>
+      <w:t>12</w:t>
     </w:r>
     <w:r>
       <w:fldChar w:fldCharType="end"/>
@@ -14307,7 +14603,7 @@
 </file>
 
 <file path=customXml/itemProps1.xml><?xml version="1.0" encoding="utf-8"?>
-<ds:datastoreItem xmlns:ds="http://schemas.openxmlformats.org/officeDocument/2006/customXml" ds:itemID="{E98DC098-06A4-4E46-86A5-256CF3CB051C}">
+<ds:datastoreItem xmlns:ds="http://schemas.openxmlformats.org/officeDocument/2006/customXml" ds:itemID="{937F00F8-CD97-4E42-87C9-75C24AA93DE3}">
   <ds:schemaRefs>
     <ds:schemaRef ds:uri="http://schemas.openxmlformats.org/officeDocument/2006/bibliography"/>
   </ds:schemaRefs>

</xml_diff>

<commit_message>
ajustando para o vendedor poder ver os indicadores das suas vendas e o indicador de venda pode ser estratificado por vendedor.
</commit_message>
<xml_diff>
--- a/projeto/documentacao/DWFS - Projeto Integrado - Adjamir.docx
+++ b/projeto/documentacao/DWFS - Projeto Integrado - Adjamir.docx
@@ -3017,7 +3017,43 @@
           <w:szCs w:val="24"/>
           <w:lang w:eastAsia="pt-BR"/>
         </w:rPr>
-        <w:t>es. Desta forma é possível evitar a formação de filas para o pagamento</w:t>
+        <w:t xml:space="preserve">es. Desta forma é possível </w:t>
+      </w:r>
+      <w:r>
+        <w:rPr>
+          <w:rFonts w:ascii="Arial" w:hAnsi="Arial" w:cs="Arial"/>
+          <w:sz w:val="24"/>
+          <w:szCs w:val="24"/>
+          <w:lang w:eastAsia="pt-BR"/>
+        </w:rPr>
+        <w:t>minimizar</w:t>
+      </w:r>
+      <w:r>
+        <w:rPr>
+          <w:rFonts w:ascii="Arial" w:hAnsi="Arial" w:cs="Arial"/>
+          <w:sz w:val="24"/>
+          <w:szCs w:val="24"/>
+          <w:lang w:eastAsia="pt-BR"/>
+        </w:rPr>
+        <w:t xml:space="preserve"> a formação de </w:t>
+      </w:r>
+      <w:r>
+        <w:rPr>
+          <w:rFonts w:ascii="Arial" w:hAnsi="Arial" w:cs="Arial"/>
+          <w:sz w:val="24"/>
+          <w:szCs w:val="24"/>
+          <w:lang w:eastAsia="pt-BR"/>
+        </w:rPr>
+        <w:t xml:space="preserve">longas </w:t>
+      </w:r>
+      <w:r>
+        <w:rPr>
+          <w:rFonts w:ascii="Arial" w:hAnsi="Arial" w:cs="Arial"/>
+          <w:sz w:val="24"/>
+          <w:szCs w:val="24"/>
+          <w:lang w:eastAsia="pt-BR"/>
+        </w:rPr>
+        <w:t>filas para o pagamento</w:t>
       </w:r>
       <w:r>
         <w:rPr>
@@ -3067,7 +3103,25 @@
           <w:szCs w:val="24"/>
           <w:lang w:eastAsia="pt-BR"/>
         </w:rPr>
-        <w:t>Avaliando o mercado, existem diversos produtos para o gerenciamento de lojas, como por exemplo, o Totvs varejo lojas, linha protheus</w:t>
+        <w:t>Avaliando o mercado, existem diversos produtos para o gerenciamento de lojas, como por exemplo, o Totvs varejo lojas</w:t>
+      </w:r>
+      <w:r>
+        <w:rPr>
+          <w:rFonts w:ascii="Arial" w:hAnsi="Arial" w:cs="Arial"/>
+          <w:sz w:val="24"/>
+          <w:szCs w:val="24"/>
+          <w:lang w:eastAsia="pt-BR"/>
+        </w:rPr>
+        <w:t xml:space="preserve"> -</w:t>
+      </w:r>
+      <w:r>
+        <w:rPr>
+          <w:rFonts w:ascii="Arial" w:hAnsi="Arial" w:cs="Arial"/>
+          <w:sz w:val="24"/>
+          <w:szCs w:val="24"/>
+          <w:lang w:eastAsia="pt-BR"/>
+        </w:rPr>
+        <w:t xml:space="preserve"> linha protheus</w:t>
       </w:r>
       <w:r>
         <w:rPr>
@@ -3086,7 +3140,25 @@
           <w:szCs w:val="24"/>
           <w:lang w:eastAsia="pt-BR"/>
         </w:rPr>
-        <w:t>. Entretanto, estas soluções apresentam um alto custo de aquisição/manutenção. Além disso, muitas vezes não se adequam ao contexto de pequenos negócios onde cujos donos desejam soluções simplificadas e de baixíssimo custo de manutenção.</w:t>
+        <w:t xml:space="preserve">. Entretanto, estas soluções apresentam um alto custo de aquisição/manutenção. Além disso, </w:t>
+      </w:r>
+      <w:r>
+        <w:rPr>
+          <w:rFonts w:ascii="Arial" w:hAnsi="Arial" w:cs="Arial"/>
+          <w:sz w:val="24"/>
+          <w:szCs w:val="24"/>
+          <w:lang w:eastAsia="pt-BR"/>
+        </w:rPr>
+        <w:t xml:space="preserve">normalmente </w:t>
+      </w:r>
+      <w:r>
+        <w:rPr>
+          <w:rFonts w:ascii="Arial" w:hAnsi="Arial" w:cs="Arial"/>
+          <w:sz w:val="24"/>
+          <w:szCs w:val="24"/>
+          <w:lang w:eastAsia="pt-BR"/>
+        </w:rPr>
+        <w:t>não se adequam ao contexto de pequenos negócios cujos donos desejam soluções simplificadas e de baixíssimo custo de manutenção.</w:t>
       </w:r>
     </w:p>
     <w:p>
@@ -3104,9 +3176,155 @@
       </w:pPr>
       <w:r>
         <w:rPr>
+          <w:rFonts w:ascii="Arial" w:hAnsi="Arial" w:cs="Arial"/>
+          <w:sz w:val="24"/>
+          <w:szCs w:val="24"/>
+          <w:lang w:eastAsia="pt-BR"/>
+        </w:rPr>
+        <w:t xml:space="preserve">Neste </w:t>
+      </w:r>
+      <w:r>
+        <w:rPr>
+          <w:rFonts w:ascii="Arial" w:hAnsi="Arial" w:cs="Arial"/>
+          <w:sz w:val="24"/>
+          <w:szCs w:val="24"/>
+          <w:lang w:eastAsia="pt-BR"/>
+        </w:rPr>
+        <w:t>cen</w:t>
+      </w:r>
+      <w:r>
+        <w:rPr>
+          <w:rFonts w:ascii="Arial" w:hAnsi="Arial" w:cs="Arial"/>
+          <w:sz w:val="24"/>
+          <w:szCs w:val="24"/>
+          <w:lang w:eastAsia="pt-BR"/>
+        </w:rPr>
+        <w:t>ário</w:t>
+      </w:r>
+      <w:r>
+        <w:rPr>
+          <w:rFonts w:ascii="Arial" w:hAnsi="Arial" w:cs="Arial"/>
+          <w:sz w:val="24"/>
+          <w:szCs w:val="24"/>
+          <w:lang w:eastAsia="pt-BR"/>
+        </w:rPr>
+        <w:t xml:space="preserve">, com o objetivo </w:t>
+      </w:r>
+      <w:r>
+        <w:rPr>
+          <w:rFonts w:ascii="Arial" w:hAnsi="Arial" w:cs="Arial"/>
+          <w:sz w:val="24"/>
+          <w:szCs w:val="24"/>
+          <w:lang w:eastAsia="pt-BR"/>
+        </w:rPr>
+        <w:t>de</w:t>
+      </w:r>
+      <w:r>
+        <w:rPr>
+          <w:rFonts w:ascii="Arial" w:hAnsi="Arial" w:cs="Arial"/>
+          <w:sz w:val="24"/>
+          <w:szCs w:val="24"/>
+          <w:lang w:eastAsia="pt-BR"/>
+        </w:rPr>
+        <w:t xml:space="preserve"> entender </w:t>
+      </w:r>
+      <w:r>
+        <w:rPr>
+          <w:rFonts w:ascii="Arial" w:hAnsi="Arial" w:cs="Arial"/>
+          <w:sz w:val="24"/>
+          <w:szCs w:val="24"/>
+          <w:lang w:eastAsia="pt-BR"/>
+        </w:rPr>
+        <w:t xml:space="preserve">melhor </w:t>
+      </w:r>
+      <w:r>
+        <w:rPr>
+          <w:rFonts w:ascii="Arial" w:hAnsi="Arial" w:cs="Arial"/>
+          <w:sz w:val="24"/>
+          <w:szCs w:val="24"/>
+          <w:lang w:eastAsia="pt-BR"/>
+        </w:rPr>
+        <w:t>as necessidades, desejos e expectativas dos usuários em relação ao produto</w:t>
+      </w:r>
+      <w:r>
+        <w:rPr>
+          <w:rFonts w:ascii="Arial" w:hAnsi="Arial" w:cs="Arial"/>
+          <w:sz w:val="24"/>
+          <w:szCs w:val="24"/>
+          <w:lang w:eastAsia="pt-BR"/>
+        </w:rPr>
+        <w:t xml:space="preserve"> que será desenvolvido</w:t>
+      </w:r>
+      <w:r>
+        <w:rPr>
+          <w:rFonts w:ascii="Arial" w:hAnsi="Arial" w:cs="Arial"/>
+          <w:sz w:val="24"/>
+          <w:szCs w:val="24"/>
+          <w:lang w:eastAsia="pt-BR"/>
+        </w:rPr>
+        <w:t xml:space="preserve">, apresentamos </w:t>
+      </w:r>
+      <w:r>
+        <w:rPr>
+          <w:rFonts w:ascii="Arial" w:hAnsi="Arial" w:cs="Arial"/>
+          <w:sz w:val="24"/>
+          <w:szCs w:val="24"/>
+          <w:lang w:eastAsia="pt-BR"/>
+        </w:rPr>
+        <w:t xml:space="preserve">os </w:t>
+      </w:r>
+      <w:r>
+        <w:rPr>
+          <w:rFonts w:ascii="Arial" w:hAnsi="Arial" w:cs="Arial"/>
+          <w:sz w:val="24"/>
+          <w:szCs w:val="24"/>
+          <w:lang w:eastAsia="pt-BR"/>
+        </w:rPr>
+        <w:t xml:space="preserve">mapas de empatia para os diferentes </w:t>
+      </w:r>
+      <w:r>
+        <w:rPr>
+          <w:rFonts w:ascii="Arial" w:hAnsi="Arial" w:cs="Arial"/>
+          <w:sz w:val="24"/>
+          <w:szCs w:val="24"/>
+          <w:lang w:eastAsia="pt-BR"/>
+        </w:rPr>
+        <w:t>públicos alvo</w:t>
+      </w:r>
+      <w:r>
+        <w:rPr>
+          <w:rFonts w:ascii="Arial" w:hAnsi="Arial" w:cs="Arial"/>
+          <w:sz w:val="24"/>
+          <w:szCs w:val="24"/>
+          <w:lang w:eastAsia="pt-BR"/>
+        </w:rPr>
+        <w:t xml:space="preserve"> do sistema</w:t>
+      </w:r>
+      <w:r>
+        <w:rPr>
+          <w:rFonts w:ascii="Arial" w:hAnsi="Arial" w:cs="Arial"/>
+          <w:sz w:val="24"/>
+          <w:szCs w:val="24"/>
+          <w:lang w:eastAsia="pt-BR"/>
+        </w:rPr>
+        <w:t>.</w:t>
+      </w:r>
+    </w:p>
+    <w:p>
+      <w:pPr>
+        <w:suppressAutoHyphens/>
+        <w:spacing w:line="360" w:lineRule="auto"/>
+        <w:jc w:val="center"/>
+        <w:rPr>
+          <w:b/>
+        </w:rPr>
+      </w:pPr>
+      <w:r>
+        <w:rPr>
           <w:noProof/>
         </w:rPr>
-        <w:pict w14:anchorId="6A927F21">
+        <w:lastRenderedPageBreak/>
+        <w:pict w14:anchorId="1F25DD39">
           <v:shapetype id="_x0000_t75" coordsize="21600,21600" o:spt="75" o:preferrelative="t" path="m@4@5l@4@11@9@11@9@5xe" filled="f" stroked="f">
             <v:stroke joinstyle="miter"/>
             <v:formulas>
@@ -3126,101 +3344,428 @@
             <v:path o:extrusionok="f" gradientshapeok="t" o:connecttype="rect"/>
             <o:lock v:ext="edit" aspectratio="t"/>
           </v:shapetype>
-          <v:shape id="_x0000_s1035" type="#_x0000_t75" style="position:absolute;left:0;text-align:left;margin-left:42.85pt;margin-top:80.85pt;width:346.9pt;height:237pt;z-index:2;mso-position-horizontal-relative:text;mso-position-vertical-relative:text;mso-width-relative:page;mso-height-relative:page">
-            <v:imagedata r:id="rId8" o:title="Mapa de empatia_GestorEstoque"/>
+          <v:shape id="_x0000_s1053" type="#_x0000_t75" style="position:absolute;left:0;text-align:left;margin-left:19.8pt;margin-top:-1.6pt;width:421.35pt;height:315.75pt;z-index:2;mso-position-horizontal-relative:text;mso-position-vertical-relative:text;mso-width-relative:page;mso-height-relative:page">
+            <v:imagedata r:id="rId8" o:title="Mapa de empatia_Gestor do estoque"/>
             <w10:wrap type="topAndBottom"/>
           </v:shape>
         </w:pict>
       </w:r>
       <w:r>
         <w:rPr>
-          <w:rFonts w:ascii="Arial" w:hAnsi="Arial" w:cs="Arial"/>
-          <w:sz w:val="24"/>
-          <w:szCs w:val="24"/>
-          <w:lang w:eastAsia="pt-BR"/>
-        </w:rPr>
-        <w:t xml:space="preserve">Neste </w:t>
-      </w:r>
-      <w:r>
-        <w:rPr>
-          <w:rFonts w:ascii="Arial" w:hAnsi="Arial" w:cs="Arial"/>
-          <w:sz w:val="24"/>
-          <w:szCs w:val="24"/>
-          <w:lang w:eastAsia="pt-BR"/>
-        </w:rPr>
-        <w:t>cenário inicial</w:t>
-      </w:r>
-      <w:r>
-        <w:rPr>
-          <w:rFonts w:ascii="Arial" w:hAnsi="Arial" w:cs="Arial"/>
-          <w:sz w:val="24"/>
-          <w:szCs w:val="24"/>
-          <w:lang w:eastAsia="pt-BR"/>
-        </w:rPr>
-        <w:t xml:space="preserve">, com o objetivo </w:t>
-      </w:r>
-      <w:r>
-        <w:rPr>
-          <w:rFonts w:ascii="Arial" w:hAnsi="Arial" w:cs="Arial"/>
-          <w:sz w:val="24"/>
-          <w:szCs w:val="24"/>
-          <w:lang w:eastAsia="pt-BR"/>
-        </w:rPr>
-        <w:t>de</w:t>
-      </w:r>
-      <w:r>
-        <w:rPr>
-          <w:rFonts w:ascii="Arial" w:hAnsi="Arial" w:cs="Arial"/>
-          <w:sz w:val="24"/>
-          <w:szCs w:val="24"/>
-          <w:lang w:eastAsia="pt-BR"/>
-        </w:rPr>
-        <w:t xml:space="preserve"> entender as necessidades, desejos e expectativas dos usuários em relação ao produto</w:t>
-      </w:r>
-      <w:r>
-        <w:rPr>
-          <w:rFonts w:ascii="Arial" w:hAnsi="Arial" w:cs="Arial"/>
-          <w:sz w:val="24"/>
-          <w:szCs w:val="24"/>
-          <w:lang w:eastAsia="pt-BR"/>
-        </w:rPr>
-        <w:t xml:space="preserve"> que será desenvolvido</w:t>
-      </w:r>
-      <w:r>
-        <w:rPr>
-          <w:rFonts w:ascii="Arial" w:hAnsi="Arial" w:cs="Arial"/>
-          <w:sz w:val="24"/>
-          <w:szCs w:val="24"/>
-          <w:lang w:eastAsia="pt-BR"/>
-        </w:rPr>
-        <w:t xml:space="preserve">, apresentamos mapas de empatia para os diferentes </w:t>
-      </w:r>
-      <w:r>
-        <w:rPr>
-          <w:rFonts w:ascii="Arial" w:hAnsi="Arial" w:cs="Arial"/>
-          <w:sz w:val="24"/>
-          <w:szCs w:val="24"/>
-          <w:lang w:eastAsia="pt-BR"/>
-        </w:rPr>
-        <w:t>públicos alvo</w:t>
-      </w:r>
-      <w:r>
-        <w:rPr>
-          <w:rFonts w:ascii="Arial" w:hAnsi="Arial" w:cs="Arial"/>
-          <w:sz w:val="24"/>
-          <w:szCs w:val="24"/>
-          <w:lang w:eastAsia="pt-BR"/>
-        </w:rPr>
-        <w:t xml:space="preserve"> do sistema</w:t>
-      </w:r>
-      <w:r>
-        <w:rPr>
-          <w:rFonts w:ascii="Segoe UI" w:hAnsi="Segoe UI" w:cs="Segoe UI"/>
-          <w:color w:val="374151"/>
-          <w:shd w:val="clear" w:color="auto" w:fill="F7F7F8"/>
-        </w:rPr>
-        <w:t>.</w:t>
-      </w:r>
+          <w:noProof/>
+        </w:rPr>
+        <w:pict w14:anchorId="077B6EB7">
+          <v:shape id="_x0000_s1054" type="#_x0000_t75" style="position:absolute;left:0;text-align:left;margin-left:21.05pt;margin-top:346.15pt;width:424.15pt;height:314.5pt;z-index:3;mso-position-horizontal-relative:text;mso-position-vertical-relative:text;mso-width-relative:page;mso-height-relative:page">
+            <v:imagedata r:id="rId9" o:title="Mapa de empatia_Vendedor"/>
+            <w10:wrap type="topAndBottom"/>
+          </v:shape>
+        </w:pict>
+      </w:r>
+      <w:r>
+        <w:rPr>
+          <w:b/>
+        </w:rPr>
+        <w:t xml:space="preserve">Figura </w:t>
+      </w:r>
+      <w:r>
+        <w:rPr>
+          <w:b/>
+        </w:rPr>
+        <w:fldChar w:fldCharType="begin"/>
+      </w:r>
+      <w:r>
+        <w:rPr>
+          <w:b/>
+        </w:rPr>
+        <w:instrText xml:space="preserve"> SEQ Figura \* ARABIC </w:instrText>
+      </w:r>
+      <w:r>
+        <w:rPr>
+          <w:b/>
+        </w:rPr>
+        <w:fldChar w:fldCharType="separate"/>
+      </w:r>
+      <w:r>
+        <w:rPr>
+          <w:b/>
+          <w:noProof/>
+        </w:rPr>
+        <w:t>1</w:t>
+      </w:r>
+      <w:r>
+        <w:rPr>
+          <w:b/>
+        </w:rPr>
+        <w:fldChar w:fldCharType="end"/>
+      </w:r>
+      <w:r>
+        <w:rPr>
+          <w:b/>
+        </w:rPr>
+        <w:t xml:space="preserve"> </w:t>
+      </w:r>
+      <w:r>
+        <w:rPr>
+          <w:b/>
+        </w:rPr>
+        <w:t>–</w:t>
+      </w:r>
+      <w:r>
+        <w:rPr>
+          <w:b/>
+        </w:rPr>
+        <w:t xml:space="preserve"> </w:t>
+      </w:r>
+      <w:r>
+        <w:rPr>
+          <w:b/>
+        </w:rPr>
+        <w:t xml:space="preserve">Mapa de empatia para o </w:t>
+      </w:r>
+      <w:r>
+        <w:rPr>
+          <w:b/>
+        </w:rPr>
+        <w:t>usuário</w:t>
+      </w:r>
+      <w:r>
+        <w:rPr>
+          <w:b/>
+        </w:rPr>
+        <w:t xml:space="preserve"> gestor de estoque</w:t>
+      </w:r>
+    </w:p>
+    <w:p>
+      <w:pPr>
+        <w:suppressAutoHyphens/>
+        <w:spacing w:line="360" w:lineRule="auto"/>
+        <w:jc w:val="center"/>
+        <w:rPr>
+          <w:b/>
+        </w:rPr>
+      </w:pPr>
+      <w:r>
+        <w:rPr>
+          <w:b/>
+        </w:rPr>
+        <w:t>Fi</w:t>
+      </w:r>
+      <w:r>
+        <w:rPr>
+          <w:b/>
+        </w:rPr>
+        <w:t xml:space="preserve">gura </w:t>
+      </w:r>
+      <w:r>
+        <w:rPr>
+          <w:b/>
+        </w:rPr>
+        <w:fldChar w:fldCharType="begin"/>
+      </w:r>
+      <w:r>
+        <w:rPr>
+          <w:b/>
+        </w:rPr>
+        <w:instrText xml:space="preserve"> SEQ Figura \* ARABIC </w:instrText>
+      </w:r>
+      <w:r>
+        <w:rPr>
+          <w:b/>
+        </w:rPr>
+        <w:fldChar w:fldCharType="separate"/>
+      </w:r>
+      <w:r>
+        <w:rPr>
+          <w:b/>
+          <w:noProof/>
+        </w:rPr>
+        <w:t>2</w:t>
+      </w:r>
+      <w:r>
+        <w:rPr>
+          <w:b/>
+        </w:rPr>
+        <w:fldChar w:fldCharType="end"/>
+      </w:r>
+      <w:r>
+        <w:rPr>
+          <w:b/>
+        </w:rPr>
+        <w:t xml:space="preserve"> </w:t>
+      </w:r>
+      <w:r>
+        <w:rPr>
+          <w:b/>
+        </w:rPr>
+        <w:t>–</w:t>
+      </w:r>
+      <w:r>
+        <w:rPr>
+          <w:b/>
+        </w:rPr>
+        <w:t xml:space="preserve"> </w:t>
+      </w:r>
+      <w:r>
+        <w:rPr>
+          <w:b/>
+        </w:rPr>
+        <w:t xml:space="preserve">Mapa de empatia para o </w:t>
+      </w:r>
+      <w:r>
+        <w:rPr>
+          <w:b/>
+        </w:rPr>
+        <w:t>usuário</w:t>
+      </w:r>
+      <w:r>
+        <w:rPr>
+          <w:b/>
+        </w:rPr>
+        <w:t xml:space="preserve"> </w:t>
+      </w:r>
+      <w:r>
+        <w:rPr>
+          <w:b/>
+        </w:rPr>
+        <w:t>vendedor</w:t>
+      </w:r>
+    </w:p>
+    <w:p>
+      <w:pPr>
+        <w:suppressAutoHyphens/>
+        <w:spacing w:line="360" w:lineRule="auto"/>
+        <w:jc w:val="center"/>
+        <w:rPr>
+          <w:b/>
+        </w:rPr>
+      </w:pPr>
+      <w:r>
+        <w:rPr>
+          <w:noProof/>
+        </w:rPr>
+        <w:lastRenderedPageBreak/>
+        <w:pict w14:anchorId="41425499">
+          <v:shape id="_x0000_s1061" type="#_x0000_t75" style="position:absolute;left:0;text-align:left;margin-left:.95pt;margin-top:345.7pt;width:415.5pt;height:291.85pt;z-index:6;mso-position-horizontal-relative:text;mso-position-vertical-relative:text;mso-width-relative:page;mso-height-relative:page">
+            <v:imagedata r:id="rId10" o:title="Mapa de empatia_Dono do negócio"/>
+            <w10:wrap type="topAndBottom"/>
+          </v:shape>
+        </w:pict>
+      </w:r>
+      <w:r>
+        <w:rPr>
+          <w:noProof/>
+        </w:rPr>
+        <w:pict w14:anchorId="0FD08AC4">
+          <v:shape id="_x0000_s1057" type="#_x0000_t75" style="position:absolute;left:0;text-align:left;margin-left:3.35pt;margin-top:-2.9pt;width:418.1pt;height:309.8pt;z-index:4;mso-position-horizontal-relative:text;mso-position-vertical-relative:text;mso-width-relative:page;mso-height-relative:page">
+            <v:imagedata r:id="rId11" o:title="Mapa de empatia_Cliente"/>
+            <w10:wrap type="topAndBottom"/>
+          </v:shape>
+        </w:pict>
+      </w:r>
+      <w:r>
+        <w:rPr>
+          <w:b/>
+        </w:rPr>
+        <w:t>Fi</w:t>
+      </w:r>
+      <w:r>
+        <w:rPr>
+          <w:b/>
+        </w:rPr>
+        <w:t xml:space="preserve">gura </w:t>
+      </w:r>
+      <w:r>
+        <w:rPr>
+          <w:b/>
+        </w:rPr>
+        <w:fldChar w:fldCharType="begin"/>
+      </w:r>
+      <w:r>
+        <w:rPr>
+          <w:b/>
+        </w:rPr>
+        <w:instrText xml:space="preserve"> SEQ Figura \* ARABIC </w:instrText>
+      </w:r>
+      <w:r>
+        <w:rPr>
+          <w:b/>
+        </w:rPr>
+        <w:fldChar w:fldCharType="separate"/>
+      </w:r>
+      <w:r>
+        <w:rPr>
+          <w:b/>
+          <w:noProof/>
+        </w:rPr>
+        <w:t>3</w:t>
+      </w:r>
+      <w:r>
+        <w:rPr>
+          <w:b/>
+        </w:rPr>
+        <w:fldChar w:fldCharType="end"/>
+      </w:r>
+      <w:r>
+        <w:rPr>
+          <w:b/>
+        </w:rPr>
+        <w:t xml:space="preserve"> </w:t>
+      </w:r>
+      <w:r>
+        <w:rPr>
+          <w:b/>
+        </w:rPr>
+        <w:t>–</w:t>
+      </w:r>
+      <w:r>
+        <w:rPr>
+          <w:b/>
+        </w:rPr>
+        <w:t xml:space="preserve"> </w:t>
+      </w:r>
+      <w:r>
+        <w:rPr>
+          <w:b/>
+        </w:rPr>
+        <w:t xml:space="preserve">Mapa </w:t>
+      </w:r>
+      <w:r>
+        <w:rPr>
+          <w:b/>
+        </w:rPr>
+        <w:t xml:space="preserve">de empatia para o </w:t>
+      </w:r>
+      <w:r>
+        <w:rPr>
+          <w:b/>
+        </w:rPr>
+        <w:t>usuário</w:t>
+      </w:r>
+      <w:r>
+        <w:rPr>
+          <w:b/>
+        </w:rPr>
+        <w:t xml:space="preserve"> </w:t>
+      </w:r>
+      <w:r>
+        <w:rPr>
+          <w:b/>
+        </w:rPr>
+        <w:t>cliente</w:t>
+      </w:r>
+    </w:p>
+    <w:p>
+      <w:pPr>
+        <w:suppressAutoHyphens/>
+        <w:spacing w:line="360" w:lineRule="auto"/>
+        <w:jc w:val="center"/>
+        <w:rPr>
+          <w:b/>
+        </w:rPr>
+      </w:pPr>
+      <w:r>
+        <w:rPr>
+          <w:b/>
+        </w:rPr>
+        <w:t>Fi</w:t>
+      </w:r>
+      <w:r>
+        <w:rPr>
+          <w:b/>
+        </w:rPr>
+        <w:t xml:space="preserve">gura </w:t>
+      </w:r>
+      <w:r>
+        <w:rPr>
+          <w:b/>
+        </w:rPr>
+        <w:fldChar w:fldCharType="begin"/>
+      </w:r>
+      <w:r>
+        <w:rPr>
+          <w:b/>
+        </w:rPr>
+        <w:instrText xml:space="preserve"> SEQ Figura \* ARABIC </w:instrText>
+      </w:r>
+      <w:r>
+        <w:rPr>
+          <w:b/>
+        </w:rPr>
+        <w:fldChar w:fldCharType="separate"/>
+      </w:r>
+      <w:r>
+        <w:rPr>
+          <w:b/>
+          <w:noProof/>
+        </w:rPr>
+        <w:t>4</w:t>
+      </w:r>
+      <w:r>
+        <w:rPr>
+          <w:b/>
+        </w:rPr>
+        <w:fldChar w:fldCharType="end"/>
+      </w:r>
+      <w:r>
+        <w:rPr>
+          <w:b/>
+        </w:rPr>
+        <w:t xml:space="preserve"> </w:t>
+      </w:r>
+      <w:r>
+        <w:rPr>
+          <w:b/>
+        </w:rPr>
+        <w:t>–</w:t>
+      </w:r>
+      <w:r>
+        <w:rPr>
+          <w:b/>
+        </w:rPr>
+        <w:t xml:space="preserve"> </w:t>
+      </w:r>
+      <w:r>
+        <w:rPr>
+          <w:b/>
+        </w:rPr>
+        <w:t xml:space="preserve">Mapa </w:t>
+      </w:r>
+      <w:r>
+        <w:rPr>
+          <w:b/>
+        </w:rPr>
+        <w:t xml:space="preserve">de empatia para o </w:t>
+      </w:r>
+      <w:r>
+        <w:rPr>
+          <w:b/>
+        </w:rPr>
+        <w:t>usuário</w:t>
+      </w:r>
+      <w:r>
+        <w:rPr>
+          <w:b/>
+        </w:rPr>
+        <w:t xml:space="preserve"> </w:t>
+      </w:r>
+      <w:r>
+        <w:rPr>
+          <w:b/>
+        </w:rPr>
+        <w:t>dono do negócio</w:t>
+      </w:r>
+      <w:bookmarkStart w:id="3" w:name="_GoBack"/>
+      <w:bookmarkEnd w:id="3"/>
+    </w:p>
+    <w:p>
+      <w:pPr>
+        <w:suppressAutoHyphens/>
+        <w:spacing w:line="360" w:lineRule="auto"/>
+        <w:jc w:val="center"/>
+        <w:rPr>
+          <w:b/>
+        </w:rPr>
+      </w:pPr>
     </w:p>
     <w:p>
       <w:pPr>
@@ -3243,7 +3788,16 @@
           <w:lang w:eastAsia="pt-BR"/>
         </w:rPr>
         <w:lastRenderedPageBreak/>
-        <w:t xml:space="preserve">Partindo dessas informações iniciais, foi elaborado o </w:t>
+        <w:t>Parti</w:t>
+      </w:r>
+      <w:r>
+        <w:rPr>
+          <w:rFonts w:ascii="Arial" w:hAnsi="Arial" w:cs="Arial"/>
+          <w:sz w:val="24"/>
+          <w:szCs w:val="24"/>
+          <w:lang w:eastAsia="pt-BR"/>
+        </w:rPr>
+        <w:t xml:space="preserve">ndo dessas informações iniciais, foi elaborado o </w:t>
       </w:r>
       <w:r>
         <w:rPr>
@@ -3363,10 +3917,10 @@
         <w:rPr>
           <w:noProof/>
         </w:rPr>
-        <w:pict w14:anchorId="7397DF6A">
-          <v:shape id="_x0000_s1036" type="#_x0000_t75" style="position:absolute;left:0;text-align:left;margin-left:-12.3pt;margin-top:102.35pt;width:453pt;height:339.75pt;z-index:3;mso-position-horizontal-relative:text;mso-position-vertical-relative:text;mso-width-relative:page;mso-height-relative:page">
-            <v:imagedata r:id="rId9" o:title="Loja - Business Model Canvas"/>
-            <w10:wrap type="square"/>
+        <w:pict w14:anchorId="1AB41D4A">
+          <v:shape id="_x0000_s1058" type="#_x0000_t75" style="position:absolute;left:0;text-align:left;margin-left:-1.05pt;margin-top:104.4pt;width:454.9pt;height:369.75pt;z-index:5;mso-position-horizontal-relative:text;mso-position-vertical-relative:text;mso-width-relative:page;mso-height-relative:page">
+            <v:imagedata r:id="rId12" o:title="Loja - Business Model Canvas"/>
+            <w10:wrap type="topAndBottom"/>
           </v:shape>
         </w:pict>
       </w:r>
@@ -3494,7 +4048,7 @@
         <w:rPr>
           <w:b/>
         </w:rPr>
-        <w:t xml:space="preserve">Figura </w:t>
+        <w:t xml:space="preserve">igura </w:t>
       </w:r>
       <w:r>
         <w:rPr>
@@ -3519,7 +4073,7 @@
           <w:b/>
           <w:noProof/>
         </w:rPr>
-        <w:t>1</w:t>
+        <w:t>3</w:t>
       </w:r>
       <w:r>
         <w:rPr>
@@ -3544,20 +4098,20 @@
     <w:p>
       <w:pPr>
         <w:pStyle w:val="Ttulo2"/>
-        <w:suppressAutoHyphens/>
         <w:rPr>
           <w:rFonts w:cs="Arial"/>
           <w:szCs w:val="24"/>
           <w:lang w:val="pt-BR" w:eastAsia="pt-BR"/>
         </w:rPr>
       </w:pPr>
-      <w:bookmarkStart w:id="3" w:name="_Toc128187045"/>
+      <w:bookmarkStart w:id="4" w:name="_Toc128187045"/>
       <w:r>
         <w:rPr>
           <w:rFonts w:cs="Arial"/>
           <w:szCs w:val="24"/>
           <w:lang w:val="pt-BR" w:eastAsia="pt-BR"/>
         </w:rPr>
+        <w:lastRenderedPageBreak/>
         <w:t>1.2</w:t>
       </w:r>
       <w:r>
@@ -3568,7 +4122,7 @@
         </w:rPr>
         <w:t>. Público alvo</w:t>
       </w:r>
-      <w:bookmarkEnd w:id="3"/>
+      <w:bookmarkEnd w:id="4"/>
     </w:p>
     <w:p>
       <w:pPr>
@@ -3643,7 +4197,6 @@
           <w:szCs w:val="24"/>
           <w:lang w:eastAsia="pt-BR"/>
         </w:rPr>
-        <w:lastRenderedPageBreak/>
         <w:t>Dono do negócio: Em pequenos negócios muitas vezes os donos do negócio não possuem muito conhecimento sobre a formação de preços dos seus produtos e sobre o processo de controle de estoque. Desta forma eles tem dificuldades em avaliar quais os períodos mais propícios para reposição do estoque e definir os preços dos produtos de forma equilibrar a rentabilidade daquele produto e do negócio como um todo.</w:t>
       </w:r>
     </w:p>
@@ -3772,19 +4325,6 @@
     </w:p>
     <w:p>
       <w:pPr>
-        <w:suppressAutoHyphens/>
-        <w:spacing w:after="0" w:line="360" w:lineRule="auto"/>
-        <w:jc w:val="both"/>
-        <w:rPr>
-          <w:rFonts w:ascii="Arial" w:eastAsia="Times New Roman" w:hAnsi="Arial" w:cs="Arial"/>
-          <w:sz w:val="24"/>
-          <w:szCs w:val="24"/>
-          <w:lang w:eastAsia="pt-BR"/>
-        </w:rPr>
-      </w:pPr>
-    </w:p>
-    <w:p>
-      <w:pPr>
         <w:pStyle w:val="Ttulo2"/>
         <w:suppressAutoHyphens/>
         <w:rPr>
@@ -3793,7 +4333,7 @@
           <w:lang w:val="pt-BR" w:eastAsia="pt-BR"/>
         </w:rPr>
       </w:pPr>
-      <w:bookmarkStart w:id="4" w:name="_Toc128187046"/>
+      <w:bookmarkStart w:id="5" w:name="_Toc128187046"/>
       <w:r>
         <w:rPr>
           <w:rFonts w:cs="Arial"/>
@@ -3810,7 +4350,7 @@
         </w:rPr>
         <w:t>. Requisitos</w:t>
       </w:r>
-      <w:bookmarkEnd w:id="4"/>
+      <w:bookmarkEnd w:id="5"/>
     </w:p>
     <w:p>
       <w:pPr>
@@ -3964,6 +4504,7 @@
           <w:szCs w:val="24"/>
           <w:lang w:eastAsia="pt-BR"/>
         </w:rPr>
+        <w:lastRenderedPageBreak/>
         <w:t xml:space="preserve">Gerenciamento de </w:t>
       </w:r>
       <w:r>
@@ -4026,8 +4567,25 @@
           <w:szCs w:val="24"/>
           <w:lang w:eastAsia="pt-BR"/>
         </w:rPr>
-        <w:lastRenderedPageBreak/>
-        <w:t>Gerenciamento de produtos e estoque: o sistema deve permitir o cadastro, atualização e exclusão de produtos, bem como o controle do estoque e a atualização automática do estoque quando um produto é vendido.</w:t>
+        <w:t>Gerenciamento de produtos e estoque: o sistema deve permitir o cadastro, atu</w:t>
+      </w:r>
+      <w:r>
+        <w:rPr>
+          <w:rFonts w:ascii="Arial" w:hAnsi="Arial" w:cs="Arial"/>
+          <w:sz w:val="24"/>
+          <w:szCs w:val="24"/>
+          <w:lang w:eastAsia="pt-BR"/>
+        </w:rPr>
+        <w:t>alização e exclusão de produtos. Além disso, deve permitir</w:t>
+      </w:r>
+      <w:r>
+        <w:rPr>
+          <w:rFonts w:ascii="Arial" w:hAnsi="Arial" w:cs="Arial"/>
+          <w:sz w:val="24"/>
+          <w:szCs w:val="24"/>
+          <w:lang w:eastAsia="pt-BR"/>
+        </w:rPr>
+        <w:t xml:space="preserve"> o controle do estoque e a atualização automática do estoque quando um produto é vendido.</w:t>
       </w:r>
     </w:p>
     <w:p>
@@ -4098,7 +4656,25 @@
           <w:szCs w:val="24"/>
           <w:lang w:eastAsia="pt-BR"/>
         </w:rPr>
-        <w:t xml:space="preserve"> O vendedor deve ser identificado automaticamente ao acessar o sistema, mas deve permitir a escolha de outro. Além disso, o sistema deve permitir ao vendedor oferecer desconto nos produtos vendidos.</w:t>
+        <w:t xml:space="preserve"> O vendedor deve ser identificado automaticamente ao acessar o sistema, mas deve permitir a escolha de outro. Além disso, o sistema deve permitir ao vendedor oferecer desconto</w:t>
+      </w:r>
+      <w:r>
+        <w:rPr>
+          <w:rFonts w:ascii="Arial" w:hAnsi="Arial" w:cs="Arial"/>
+          <w:sz w:val="24"/>
+          <w:szCs w:val="24"/>
+          <w:lang w:eastAsia="pt-BR"/>
+        </w:rPr>
+        <w:t>s</w:t>
+      </w:r>
+      <w:r>
+        <w:rPr>
+          <w:rFonts w:ascii="Arial" w:hAnsi="Arial" w:cs="Arial"/>
+          <w:sz w:val="24"/>
+          <w:szCs w:val="24"/>
+          <w:lang w:eastAsia="pt-BR"/>
+        </w:rPr>
+        <w:t xml:space="preserve"> nos produtos vendidos.</w:t>
       </w:r>
     </w:p>
     <w:p>
@@ -4124,7 +4700,25 @@
           <w:szCs w:val="24"/>
           <w:lang w:eastAsia="pt-BR"/>
         </w:rPr>
-        <w:t>Auxílio a Gestão: o sistema deve exibir indicadores sobre vendas e compras. Além disso deve poder identificar os produtos mais vendidos e, podendo fazer essa análise por cliente.</w:t>
+        <w:t xml:space="preserve">Auxílio a Gestão: o sistema deve exibir indicadores sobre vendas e compras. Além disso deve poder identificar os produtos mais </w:t>
+      </w:r>
+      <w:r>
+        <w:rPr>
+          <w:rFonts w:ascii="Arial" w:hAnsi="Arial" w:cs="Arial"/>
+          <w:sz w:val="24"/>
+          <w:szCs w:val="24"/>
+          <w:lang w:eastAsia="pt-BR"/>
+        </w:rPr>
+        <w:t>vendidos</w:t>
+      </w:r>
+      <w:r>
+        <w:rPr>
+          <w:rFonts w:ascii="Arial" w:hAnsi="Arial" w:cs="Arial"/>
+          <w:sz w:val="24"/>
+          <w:szCs w:val="24"/>
+          <w:lang w:eastAsia="pt-BR"/>
+        </w:rPr>
+        <w:t>.</w:t>
       </w:r>
     </w:p>
     <w:p>
@@ -4379,6 +4973,14 @@
     </w:p>
     <w:p>
       <w:pPr>
+        <w:rPr>
+          <w:lang w:eastAsia="pt-BR"/>
+        </w:rPr>
+      </w:pPr>
+      <w:bookmarkStart w:id="6" w:name="_Toc128187047"/>
+    </w:p>
+    <w:p>
+      <w:pPr>
         <w:pStyle w:val="Ttulo1"/>
         <w:suppressAutoHyphens/>
         <w:rPr>
@@ -4386,15 +4988,29 @@
           <w:lang w:val="pt-BR" w:eastAsia="pt-BR"/>
         </w:rPr>
       </w:pPr>
-      <w:bookmarkStart w:id="5" w:name="_Toc128187047"/>
       <w:r>
         <w:rPr>
           <w:color w:val="FF0000"/>
           <w:lang w:val="pt-BR" w:eastAsia="pt-BR"/>
         </w:rPr>
-        <w:t>2. Modelagem</w:t>
-      </w:r>
-      <w:bookmarkEnd w:id="5"/>
+        <w:br w:type="page"/>
+      </w:r>
+      <w:r>
+        <w:rPr>
+          <w:color w:val="FF0000"/>
+          <w:lang w:val="pt-BR" w:eastAsia="pt-BR"/>
+        </w:rPr>
+        <w:lastRenderedPageBreak/>
+        <w:t xml:space="preserve">2. </w:t>
+      </w:r>
+      <w:r>
+        <w:rPr>
+          <w:color w:val="FF0000"/>
+          <w:lang w:val="pt-BR" w:eastAsia="pt-BR"/>
+        </w:rPr>
+        <w:t>Modelagem</w:t>
+      </w:r>
+      <w:bookmarkEnd w:id="6"/>
     </w:p>
     <w:p>
       <w:pPr>
@@ -4420,14 +5036,13 @@
           <w:lang w:val="pt-BR" w:eastAsia="pt-BR"/>
         </w:rPr>
       </w:pPr>
-      <w:bookmarkStart w:id="6" w:name="_Toc128187048"/>
+      <w:bookmarkStart w:id="7" w:name="_Toc128187048"/>
       <w:r>
         <w:rPr>
           <w:rFonts w:cs="Arial"/>
           <w:szCs w:val="24"/>
           <w:lang w:val="pt-BR" w:eastAsia="pt-BR"/>
         </w:rPr>
-        <w:lastRenderedPageBreak/>
         <w:t>2.1</w:t>
       </w:r>
       <w:r>
@@ -4465,7 +5080,7 @@
         </w:rPr>
         <w:t>so</w:t>
       </w:r>
-      <w:bookmarkEnd w:id="6"/>
+      <w:bookmarkEnd w:id="7"/>
     </w:p>
     <w:p>
       <w:pPr>
@@ -4498,7 +5113,7 @@
           <w:lang w:val="pt-BR" w:eastAsia="pt-BR"/>
         </w:rPr>
       </w:pPr>
-      <w:bookmarkStart w:id="7" w:name="_Toc128187049"/>
+      <w:bookmarkStart w:id="8" w:name="_Toc128187049"/>
       <w:r>
         <w:rPr>
           <w:lang w:val="pt-BR" w:eastAsia="pt-BR"/>
@@ -4512,7 +5127,7 @@
         </w:rPr>
         <w:t>Atores</w:t>
       </w:r>
-      <w:bookmarkEnd w:id="7"/>
+      <w:bookmarkEnd w:id="8"/>
     </w:p>
     <w:p>
       <w:pPr>
@@ -4576,7 +5191,7 @@
           <w:lang w:eastAsia="pt-BR"/>
         </w:rPr>
       </w:pPr>
-      <w:bookmarkStart w:id="8" w:name="_Toc128187050"/>
+      <w:bookmarkStart w:id="9" w:name="_Toc128187050"/>
       <w:r>
         <w:rPr>
           <w:lang w:eastAsia="pt-BR"/>
@@ -4590,7 +5205,7 @@
         </w:rPr>
         <w:t>Detalhamento dos casos de uso</w:t>
       </w:r>
-      <w:bookmarkEnd w:id="8"/>
+      <w:bookmarkEnd w:id="9"/>
     </w:p>
     <w:p>
       <w:pPr>
@@ -4662,7 +5277,7 @@
           <w:lang w:eastAsia="pt-BR"/>
         </w:rPr>
       </w:pPr>
-      <w:bookmarkStart w:id="9" w:name="_Toc128187051"/>
+      <w:bookmarkStart w:id="10" w:name="_Toc128187051"/>
       <w:r>
         <w:rPr>
           <w:lang w:eastAsia="pt-BR"/>
@@ -4701,7 +5316,7 @@
         </w:rPr>
         <w:t>Interface</w:t>
       </w:r>
-      <w:bookmarkEnd w:id="9"/>
+      <w:bookmarkEnd w:id="10"/>
     </w:p>
     <w:p>
       <w:pPr>
@@ -4821,7 +5436,7 @@
           <w:lang w:eastAsia="pt-BR"/>
         </w:rPr>
       </w:pPr>
-      <w:bookmarkStart w:id="10" w:name="_Toc128187052"/>
+      <w:bookmarkStart w:id="11" w:name="_Toc128187052"/>
       <w:r>
         <w:rPr>
           <w:lang w:eastAsia="pt-BR"/>
@@ -4847,7 +5462,7 @@
         </w:rPr>
         <w:t>Diagrama de classes</w:t>
       </w:r>
-      <w:bookmarkEnd w:id="10"/>
+      <w:bookmarkEnd w:id="11"/>
     </w:p>
     <w:p>
       <w:pPr>
@@ -4893,7 +5508,7 @@
           <w:lang w:val="pt-BR" w:eastAsia="pt-BR"/>
         </w:rPr>
       </w:pPr>
-      <w:bookmarkStart w:id="11" w:name="_Toc128187053"/>
+      <w:bookmarkStart w:id="12" w:name="_Toc128187053"/>
       <w:r>
         <w:rPr>
           <w:lang w:val="pt-BR" w:eastAsia="pt-BR"/>
@@ -4913,7 +5528,7 @@
         </w:rPr>
         <w:t>Projeto</w:t>
       </w:r>
-      <w:bookmarkEnd w:id="11"/>
+      <w:bookmarkEnd w:id="12"/>
     </w:p>
     <w:p>
       <w:pPr>
@@ -4922,7 +5537,7 @@
           <w:lang w:val="pt-BR" w:eastAsia="pt-BR"/>
         </w:rPr>
       </w:pPr>
-      <w:bookmarkStart w:id="12" w:name="_Toc128187054"/>
+      <w:bookmarkStart w:id="13" w:name="_Toc128187054"/>
       <w:r>
         <w:rPr>
           <w:lang w:eastAsia="pt-BR"/>
@@ -4954,7 +5569,7 @@
         </w:rPr>
         <w:t>software</w:t>
       </w:r>
-      <w:bookmarkEnd w:id="12"/>
+      <w:bookmarkEnd w:id="13"/>
       <w:r>
         <w:rPr>
           <w:i/>
@@ -5380,7 +5995,47 @@
           <w:sz w:val="24"/>
           <w:szCs w:val="24"/>
         </w:rPr>
-        <w:t xml:space="preserve"> pode ser configurada para autenticação e autorização para garantir que os dados do usuário sejam seguros. A separação de responsabilidades também pode ajudar a minimizar a superfície de ataque do aplicativo.</w:t>
+        <w:t xml:space="preserve"> pode ser configurada para autenticação e autorização para garantir que os dados do usuário sejam seguros. A separação de responsabilidades também pode ajudar a min</w:t>
+      </w:r>
+      <w:r>
+        <w:rPr>
+          <w:rFonts w:ascii="Arial" w:hAnsi="Arial" w:cs="Arial"/>
+          <w:sz w:val="24"/>
+          <w:szCs w:val="24"/>
+        </w:rPr>
+        <w:t>imizar a superfície de ataque d</w:t>
+      </w:r>
+      <w:r>
+        <w:rPr>
+          <w:rFonts w:ascii="Arial" w:hAnsi="Arial" w:cs="Arial"/>
+          <w:sz w:val="24"/>
+          <w:szCs w:val="24"/>
+        </w:rPr>
+        <w:t>a</w:t>
+      </w:r>
+      <w:r>
+        <w:rPr>
+          <w:rFonts w:ascii="Arial" w:hAnsi="Arial" w:cs="Arial"/>
+          <w:sz w:val="24"/>
+          <w:szCs w:val="24"/>
+        </w:rPr>
+        <w:t xml:space="preserve"> </w:t>
+      </w:r>
+      <w:r>
+        <w:rPr>
+          <w:rFonts w:ascii="Arial" w:hAnsi="Arial" w:cs="Arial"/>
+          <w:sz w:val="24"/>
+          <w:szCs w:val="24"/>
+        </w:rPr>
+        <w:t>aplicação</w:t>
+      </w:r>
+      <w:r>
+        <w:rPr>
+          <w:rFonts w:ascii="Arial" w:hAnsi="Arial" w:cs="Arial"/>
+          <w:sz w:val="24"/>
+          <w:szCs w:val="24"/>
+        </w:rPr>
+        <w:t>.</w:t>
       </w:r>
     </w:p>
     <w:p>
@@ -5446,7 +6101,7 @@
           <w:lang w:eastAsia="pt-BR"/>
         </w:rPr>
       </w:pPr>
-      <w:bookmarkStart w:id="13" w:name="_Toc128187055"/>
+      <w:bookmarkStart w:id="14" w:name="_Toc128187055"/>
       <w:r>
         <w:rPr>
           <w:rFonts w:ascii="Arial" w:hAnsi="Arial" w:cs="Arial"/>
@@ -5456,7 +6111,7 @@
         </w:rPr>
         <w:t>3.1.1. Diagramas C4 Model</w:t>
       </w:r>
-      <w:bookmarkEnd w:id="13"/>
+      <w:bookmarkEnd w:id="14"/>
     </w:p>
     <w:p>
       <w:pPr>
@@ -5514,19 +6169,6 @@
     </w:p>
     <w:p>
       <w:pPr>
-        <w:suppressAutoHyphens/>
-        <w:spacing w:after="0" w:line="360" w:lineRule="auto"/>
-        <w:ind w:left="709"/>
-        <w:jc w:val="both"/>
-        <w:rPr>
-          <w:rFonts w:ascii="Arial" w:hAnsi="Arial" w:cs="Arial"/>
-          <w:sz w:val="24"/>
-          <w:szCs w:val="24"/>
-        </w:rPr>
-      </w:pPr>
-    </w:p>
-    <w:p>
-      <w:pPr>
         <w:pStyle w:val="Ttulo4"/>
         <w:rPr>
           <w:rFonts w:ascii="Arial" w:hAnsi="Arial" w:cs="Arial"/>
@@ -5535,7 +6177,7 @@
           <w:lang w:eastAsia="pt-BR"/>
         </w:rPr>
       </w:pPr>
-      <w:bookmarkStart w:id="14" w:name="_Toc128187056"/>
+      <w:bookmarkStart w:id="15" w:name="_Toc128187056"/>
       <w:r>
         <w:rPr>
           <w:rFonts w:ascii="Arial" w:hAnsi="Arial" w:cs="Arial"/>
@@ -5545,7 +6187,7 @@
         </w:rPr>
         <w:t>3.1.1.1. Nível 1 - Contexto</w:t>
       </w:r>
-      <w:bookmarkEnd w:id="14"/>
+      <w:bookmarkEnd w:id="15"/>
     </w:p>
     <w:p>
       <w:pPr>
@@ -5666,8 +6308,8 @@
           <w:lang w:eastAsia="pt-BR"/>
         </w:rPr>
         <w:pict w14:anchorId="36EB4673">
-          <v:shape id="_x0000_i1025" type="#_x0000_t75" style="width:453pt;height:344.25pt">
-            <v:imagedata r:id="rId10" o:title="C4Model-Nivel_1_Contexto"/>
+          <v:shape id="_x0000_i1025" type="#_x0000_t75" style="width:453.35pt;height:344pt">
+            <v:imagedata r:id="rId13" o:title="C4Model-Nivel_1_Contexto"/>
           </v:shape>
         </w:pict>
       </w:r>
@@ -5715,7 +6357,7 @@
           <w:sz w:val="22"/>
           <w:szCs w:val="22"/>
         </w:rPr>
-        <w:t>2</w:t>
+        <w:t>6</w:t>
       </w:r>
       <w:r>
         <w:rPr>
@@ -5734,13 +6376,6 @@
     </w:p>
     <w:p>
       <w:pPr>
-        <w:rPr>
-          <w:lang w:eastAsia="pt-BR"/>
-        </w:rPr>
-      </w:pPr>
-    </w:p>
-    <w:p>
-      <w:pPr>
         <w:pStyle w:val="Ttulo4"/>
         <w:rPr>
           <w:rFonts w:ascii="Arial" w:hAnsi="Arial" w:cs="Arial"/>
@@ -5749,7 +6384,7 @@
           <w:lang w:eastAsia="pt-BR"/>
         </w:rPr>
       </w:pPr>
-      <w:bookmarkStart w:id="15" w:name="_Toc128187057"/>
+      <w:bookmarkStart w:id="16" w:name="_Toc128187057"/>
       <w:r>
         <w:rPr>
           <w:rFonts w:ascii="Arial" w:hAnsi="Arial" w:cs="Arial"/>
@@ -5804,7 +6439,7 @@
         </w:rPr>
         <w:t>Contêiner</w:t>
       </w:r>
-      <w:bookmarkEnd w:id="15"/>
+      <w:bookmarkEnd w:id="16"/>
     </w:p>
     <w:p>
       <w:pPr>
@@ -5864,206 +6499,8 @@
       <w:r>
         <w:lastRenderedPageBreak/>
         <w:pict w14:anchorId="32EA7E7E">
-          <v:shape id="_x0000_i1026" type="#_x0000_t75" style="width:453.1pt;height:343.85pt">
-            <v:imagedata r:id="rId11" o:title="C4Model-Nível_2_Contêiner"/>
-          </v:shape>
-        </w:pict>
-      </w:r>
-    </w:p>
-    <w:p>
-      <w:pPr>
-        <w:pStyle w:val="Legenda"/>
-        <w:jc w:val="center"/>
-        <w:rPr>
-          <w:sz w:val="22"/>
-          <w:szCs w:val="22"/>
-        </w:rPr>
-      </w:pPr>
-      <w:r>
-        <w:rPr>
-          <w:sz w:val="22"/>
-          <w:szCs w:val="22"/>
-        </w:rPr>
-        <w:t xml:space="preserve">Figura </w:t>
-      </w:r>
-      <w:r>
-        <w:rPr>
-          <w:sz w:val="22"/>
-          <w:szCs w:val="22"/>
-        </w:rPr>
-        <w:fldChar w:fldCharType="begin"/>
-      </w:r>
-      <w:r>
-        <w:rPr>
-          <w:sz w:val="22"/>
-          <w:szCs w:val="22"/>
-        </w:rPr>
-        <w:instrText xml:space="preserve"> SEQ Figura \* ARABIC </w:instrText>
-      </w:r>
-      <w:r>
-        <w:rPr>
-          <w:sz w:val="22"/>
-          <w:szCs w:val="22"/>
-        </w:rPr>
-        <w:fldChar w:fldCharType="separate"/>
-      </w:r>
-      <w:r>
-        <w:rPr>
-          <w:sz w:val="22"/>
-          <w:szCs w:val="22"/>
-        </w:rPr>
-        <w:t>3</w:t>
-      </w:r>
-      <w:r>
-        <w:rPr>
-          <w:sz w:val="22"/>
-          <w:szCs w:val="22"/>
-        </w:rPr>
-        <w:fldChar w:fldCharType="end"/>
-      </w:r>
-      <w:r>
-        <w:rPr>
-          <w:sz w:val="22"/>
-          <w:szCs w:val="22"/>
-        </w:rPr>
-        <w:t xml:space="preserve"> – Diagrama de contexto do sistema</w:t>
-      </w:r>
-    </w:p>
-    <w:p>
-      <w:pPr>
-        <w:pStyle w:val="Ttulo4"/>
-        <w:rPr>
-          <w:rFonts w:ascii="Arial" w:hAnsi="Arial" w:cs="Arial"/>
-          <w:sz w:val="24"/>
-          <w:szCs w:val="24"/>
-          <w:lang w:eastAsia="pt-BR"/>
-        </w:rPr>
-      </w:pPr>
-      <w:bookmarkStart w:id="16" w:name="_Toc128187058"/>
-      <w:r>
-        <w:rPr>
-          <w:rFonts w:ascii="Arial" w:hAnsi="Arial" w:cs="Arial"/>
-          <w:sz w:val="24"/>
-          <w:szCs w:val="24"/>
-          <w:lang w:eastAsia="pt-BR"/>
-        </w:rPr>
-        <w:t>3.1.1.</w:t>
-      </w:r>
-      <w:r>
-        <w:rPr>
-          <w:rFonts w:ascii="Arial" w:hAnsi="Arial" w:cs="Arial"/>
-          <w:sz w:val="24"/>
-          <w:szCs w:val="24"/>
-          <w:lang w:eastAsia="pt-BR"/>
-        </w:rPr>
-        <w:t>3</w:t>
-      </w:r>
-      <w:r>
-        <w:rPr>
-          <w:rFonts w:ascii="Arial" w:hAnsi="Arial" w:cs="Arial"/>
-          <w:sz w:val="24"/>
-          <w:szCs w:val="24"/>
-          <w:lang w:eastAsia="pt-BR"/>
-        </w:rPr>
-        <w:t>. N</w:t>
-      </w:r>
-      <w:r>
-        <w:rPr>
-          <w:rFonts w:ascii="Arial" w:hAnsi="Arial" w:cs="Arial"/>
-          <w:sz w:val="24"/>
-          <w:szCs w:val="24"/>
-          <w:lang w:eastAsia="pt-BR"/>
-        </w:rPr>
-        <w:t>ível 3</w:t>
-      </w:r>
-      <w:r>
-        <w:rPr>
-          <w:rFonts w:ascii="Arial" w:hAnsi="Arial" w:cs="Arial"/>
-          <w:sz w:val="24"/>
-          <w:szCs w:val="24"/>
-          <w:lang w:eastAsia="pt-BR"/>
-        </w:rPr>
-        <w:t xml:space="preserve"> - </w:t>
-      </w:r>
-      <w:r>
-        <w:rPr>
-          <w:rFonts w:ascii="Arial" w:hAnsi="Arial" w:cs="Arial"/>
-          <w:sz w:val="24"/>
-          <w:szCs w:val="24"/>
-          <w:lang w:eastAsia="pt-BR"/>
-        </w:rPr>
-        <w:t>Componente</w:t>
-      </w:r>
-      <w:r>
-        <w:rPr>
-          <w:rFonts w:ascii="Arial" w:hAnsi="Arial" w:cs="Arial"/>
-          <w:sz w:val="24"/>
-          <w:szCs w:val="24"/>
-          <w:lang w:eastAsia="pt-BR"/>
-        </w:rPr>
-        <w:t>s</w:t>
-      </w:r>
-      <w:bookmarkEnd w:id="16"/>
-    </w:p>
-    <w:p>
-      <w:pPr>
-        <w:ind w:firstLine="709"/>
-        <w:jc w:val="both"/>
-        <w:rPr>
-          <w:rFonts w:ascii="Arial" w:hAnsi="Arial" w:cs="Arial"/>
-          <w:sz w:val="24"/>
-          <w:szCs w:val="24"/>
-        </w:rPr>
-      </w:pPr>
-      <w:r>
-        <w:rPr>
-          <w:rFonts w:ascii="Arial" w:hAnsi="Arial" w:cs="Arial"/>
-          <w:sz w:val="24"/>
-          <w:szCs w:val="24"/>
-        </w:rPr>
-        <w:t>As figuras abaixo apresentam o terceiro nível do c4 model. Neste nível, componente, detalhamos os principais contêineres da aplicação (</w:t>
-      </w:r>
-      <w:r>
-        <w:rPr>
-          <w:rFonts w:ascii="Arial" w:hAnsi="Arial" w:cs="Arial"/>
-          <w:i/>
-          <w:sz w:val="24"/>
-          <w:szCs w:val="24"/>
-        </w:rPr>
-        <w:t xml:space="preserve">front-end </w:t>
-      </w:r>
-      <w:r>
-        <w:rPr>
-          <w:rFonts w:ascii="Arial" w:hAnsi="Arial" w:cs="Arial"/>
-          <w:sz w:val="24"/>
-          <w:szCs w:val="24"/>
-        </w:rPr>
-        <w:t xml:space="preserve">e </w:t>
-      </w:r>
-      <w:r>
-        <w:rPr>
-          <w:rFonts w:ascii="Arial" w:hAnsi="Arial" w:cs="Arial"/>
-          <w:i/>
-          <w:sz w:val="24"/>
-          <w:szCs w:val="24"/>
-        </w:rPr>
-        <w:t>back-end</w:t>
-      </w:r>
-      <w:r>
-        <w:rPr>
-          <w:rFonts w:ascii="Arial" w:hAnsi="Arial" w:cs="Arial"/>
-          <w:sz w:val="24"/>
-          <w:szCs w:val="24"/>
-        </w:rPr>
-        <w:t>).</w:t>
-      </w:r>
-    </w:p>
-    <w:p>
-      <w:r>
-        <w:lastRenderedPageBreak/>
-        <w:pict w14:anchorId="7D7166D6">
-          <v:shape id="_x0000_i1027" type="#_x0000_t75" style="width:453.1pt;height:341.4pt">
-            <v:imagedata r:id="rId12" o:title="C4Model-Nível_3_Componente_ Front_End"/>
+          <v:shape id="_x0000_i1026" type="#_x0000_t75" style="width:453.35pt;height:344pt">
+            <v:imagedata r:id="rId14" o:title="C4Model-Nível_2_Contêiner"/>
           </v:shape>
         </w:pict>
       </w:r>
@@ -6111,7 +6548,206 @@
           <w:sz w:val="22"/>
           <w:szCs w:val="22"/>
         </w:rPr>
-        <w:t>4</w:t>
+        <w:t>7</w:t>
+      </w:r>
+      <w:r>
+        <w:rPr>
+          <w:sz w:val="22"/>
+          <w:szCs w:val="22"/>
+        </w:rPr>
+        <w:fldChar w:fldCharType="end"/>
+      </w:r>
+      <w:r>
+        <w:rPr>
+          <w:sz w:val="22"/>
+          <w:szCs w:val="22"/>
+        </w:rPr>
+        <w:t xml:space="preserve"> – Diagrama de contexto do sistema</w:t>
+      </w:r>
+    </w:p>
+    <w:p>
+      <w:pPr>
+        <w:pStyle w:val="Ttulo4"/>
+        <w:rPr>
+          <w:rFonts w:ascii="Arial" w:hAnsi="Arial" w:cs="Arial"/>
+          <w:sz w:val="24"/>
+          <w:szCs w:val="24"/>
+          <w:lang w:eastAsia="pt-BR"/>
+        </w:rPr>
+      </w:pPr>
+      <w:bookmarkStart w:id="17" w:name="_Toc128187058"/>
+      <w:r>
+        <w:rPr>
+          <w:rFonts w:ascii="Arial" w:hAnsi="Arial" w:cs="Arial"/>
+          <w:sz w:val="24"/>
+          <w:szCs w:val="24"/>
+          <w:lang w:eastAsia="pt-BR"/>
+        </w:rPr>
+        <w:t>3.1.1.</w:t>
+      </w:r>
+      <w:r>
+        <w:rPr>
+          <w:rFonts w:ascii="Arial" w:hAnsi="Arial" w:cs="Arial"/>
+          <w:sz w:val="24"/>
+          <w:szCs w:val="24"/>
+          <w:lang w:eastAsia="pt-BR"/>
+        </w:rPr>
+        <w:t>3</w:t>
+      </w:r>
+      <w:r>
+        <w:rPr>
+          <w:rFonts w:ascii="Arial" w:hAnsi="Arial" w:cs="Arial"/>
+          <w:sz w:val="24"/>
+          <w:szCs w:val="24"/>
+          <w:lang w:eastAsia="pt-BR"/>
+        </w:rPr>
+        <w:t>. N</w:t>
+      </w:r>
+      <w:r>
+        <w:rPr>
+          <w:rFonts w:ascii="Arial" w:hAnsi="Arial" w:cs="Arial"/>
+          <w:sz w:val="24"/>
+          <w:szCs w:val="24"/>
+          <w:lang w:eastAsia="pt-BR"/>
+        </w:rPr>
+        <w:t>ível 3</w:t>
+      </w:r>
+      <w:r>
+        <w:rPr>
+          <w:rFonts w:ascii="Arial" w:hAnsi="Arial" w:cs="Arial"/>
+          <w:sz w:val="24"/>
+          <w:szCs w:val="24"/>
+          <w:lang w:eastAsia="pt-BR"/>
+        </w:rPr>
+        <w:t xml:space="preserve"> - </w:t>
+      </w:r>
+      <w:r>
+        <w:rPr>
+          <w:rFonts w:ascii="Arial" w:hAnsi="Arial" w:cs="Arial"/>
+          <w:sz w:val="24"/>
+          <w:szCs w:val="24"/>
+          <w:lang w:eastAsia="pt-BR"/>
+        </w:rPr>
+        <w:t>Componente</w:t>
+      </w:r>
+      <w:r>
+        <w:rPr>
+          <w:rFonts w:ascii="Arial" w:hAnsi="Arial" w:cs="Arial"/>
+          <w:sz w:val="24"/>
+          <w:szCs w:val="24"/>
+          <w:lang w:eastAsia="pt-BR"/>
+        </w:rPr>
+        <w:t>s</w:t>
+      </w:r>
+      <w:bookmarkEnd w:id="17"/>
+    </w:p>
+    <w:p>
+      <w:pPr>
+        <w:ind w:firstLine="709"/>
+        <w:jc w:val="both"/>
+        <w:rPr>
+          <w:rFonts w:ascii="Arial" w:hAnsi="Arial" w:cs="Arial"/>
+          <w:sz w:val="24"/>
+          <w:szCs w:val="24"/>
+        </w:rPr>
+      </w:pPr>
+      <w:r>
+        <w:rPr>
+          <w:rFonts w:ascii="Arial" w:hAnsi="Arial" w:cs="Arial"/>
+          <w:sz w:val="24"/>
+          <w:szCs w:val="24"/>
+        </w:rPr>
+        <w:t>As figuras abaixo apresentam o terceiro nível do c4 model. Neste nível, componente, detalhamos os principais contêineres da aplicação (</w:t>
+      </w:r>
+      <w:r>
+        <w:rPr>
+          <w:rFonts w:ascii="Arial" w:hAnsi="Arial" w:cs="Arial"/>
+          <w:i/>
+          <w:sz w:val="24"/>
+          <w:szCs w:val="24"/>
+        </w:rPr>
+        <w:t xml:space="preserve">front-end </w:t>
+      </w:r>
+      <w:r>
+        <w:rPr>
+          <w:rFonts w:ascii="Arial" w:hAnsi="Arial" w:cs="Arial"/>
+          <w:sz w:val="24"/>
+          <w:szCs w:val="24"/>
+        </w:rPr>
+        <w:t xml:space="preserve">e </w:t>
+      </w:r>
+      <w:r>
+        <w:rPr>
+          <w:rFonts w:ascii="Arial" w:hAnsi="Arial" w:cs="Arial"/>
+          <w:i/>
+          <w:sz w:val="24"/>
+          <w:szCs w:val="24"/>
+        </w:rPr>
+        <w:t>back-end</w:t>
+      </w:r>
+      <w:r>
+        <w:rPr>
+          <w:rFonts w:ascii="Arial" w:hAnsi="Arial" w:cs="Arial"/>
+          <w:sz w:val="24"/>
+          <w:szCs w:val="24"/>
+        </w:rPr>
+        <w:t>).</w:t>
+      </w:r>
+    </w:p>
+    <w:p>
+      <w:r>
+        <w:lastRenderedPageBreak/>
+        <w:pict w14:anchorId="7D7166D6">
+          <v:shape id="_x0000_i1027" type="#_x0000_t75" style="width:453.35pt;height:341.35pt">
+            <v:imagedata r:id="rId15" o:title="C4Model-Nível_3_Componente_ Front_End"/>
+          </v:shape>
+        </w:pict>
+      </w:r>
+    </w:p>
+    <w:p>
+      <w:pPr>
+        <w:pStyle w:val="Legenda"/>
+        <w:jc w:val="center"/>
+        <w:rPr>
+          <w:sz w:val="22"/>
+          <w:szCs w:val="22"/>
+        </w:rPr>
+      </w:pPr>
+      <w:r>
+        <w:rPr>
+          <w:sz w:val="22"/>
+          <w:szCs w:val="22"/>
+        </w:rPr>
+        <w:t xml:space="preserve">Figura </w:t>
+      </w:r>
+      <w:r>
+        <w:rPr>
+          <w:sz w:val="22"/>
+          <w:szCs w:val="22"/>
+        </w:rPr>
+        <w:fldChar w:fldCharType="begin"/>
+      </w:r>
+      <w:r>
+        <w:rPr>
+          <w:sz w:val="22"/>
+          <w:szCs w:val="22"/>
+        </w:rPr>
+        <w:instrText xml:space="preserve"> SEQ Figura \* ARABIC </w:instrText>
+      </w:r>
+      <w:r>
+        <w:rPr>
+          <w:sz w:val="22"/>
+          <w:szCs w:val="22"/>
+        </w:rPr>
+        <w:fldChar w:fldCharType="separate"/>
+      </w:r>
+      <w:r>
+        <w:rPr>
+          <w:noProof/>
+          <w:sz w:val="22"/>
+          <w:szCs w:val="22"/>
+        </w:rPr>
+        <w:t>8</w:t>
       </w:r>
       <w:r>
         <w:rPr>
@@ -6299,8 +6935,8 @@
       <w:r>
         <w:lastRenderedPageBreak/>
         <w:pict w14:anchorId="1E5BB046">
-          <v:shape id="_x0000_i1028" type="#_x0000_t75" style="width:453.1pt;height:410.9pt">
-            <v:imagedata r:id="rId13" o:title="C4Model-Nível_3_Componente_API_REST"/>
+          <v:shape id="_x0000_i1028" type="#_x0000_t75" style="width:452.45pt;height:410.65pt">
+            <v:imagedata r:id="rId16" o:title="C4Model-Nível_3_Componente_API_REST"/>
           </v:shape>
         </w:pict>
       </w:r>
@@ -6348,7 +6984,7 @@
           <w:sz w:val="22"/>
           <w:szCs w:val="22"/>
         </w:rPr>
-        <w:t>5</w:t>
+        <w:t>9</w:t>
       </w:r>
       <w:r>
         <w:rPr>
@@ -6499,7 +7135,7 @@
           <w:lang w:eastAsia="pt-BR"/>
         </w:rPr>
       </w:pPr>
-      <w:bookmarkStart w:id="17" w:name="_Toc128187059"/>
+      <w:bookmarkStart w:id="18" w:name="_Toc128187059"/>
       <w:r>
         <w:rPr>
           <w:rFonts w:ascii="Arial" w:hAnsi="Arial" w:cs="Arial"/>
@@ -6518,7 +7154,7 @@
         </w:rPr>
         <w:t>.1. Definição do Framework de Trabalho</w:t>
       </w:r>
-      <w:bookmarkEnd w:id="17"/>
+      <w:bookmarkEnd w:id="18"/>
     </w:p>
     <w:p>
       <w:pPr>
@@ -6924,8 +7560,8 @@
           <w:lang w:eastAsia="pt-BR"/>
         </w:rPr>
       </w:pPr>
-      <w:bookmarkStart w:id="18" w:name="_Ref128043572"/>
-      <w:bookmarkStart w:id="19" w:name="_Toc128187060"/>
+      <w:bookmarkStart w:id="19" w:name="_Ref128043572"/>
+      <w:bookmarkStart w:id="20" w:name="_Toc128187060"/>
       <w:r>
         <w:rPr>
           <w:rFonts w:ascii="Arial" w:hAnsi="Arial" w:cs="Arial"/>
@@ -6971,8 +7607,8 @@
         </w:rPr>
         <w:t>. Framework Front End</w:t>
       </w:r>
-      <w:bookmarkEnd w:id="18"/>
       <w:bookmarkEnd w:id="19"/>
+      <w:bookmarkEnd w:id="20"/>
     </w:p>
     <w:p>
       <w:pPr>
@@ -7727,57 +8363,55 @@
           <w:lang w:eastAsia="pt-BR"/>
         </w:rPr>
       </w:pPr>
-      <w:bookmarkStart w:id="20" w:name="_Ref128043659"/>
-      <w:bookmarkStart w:id="21" w:name="_Toc128187061"/>
-      <w:bookmarkStart w:id="22" w:name="_GoBack"/>
+      <w:bookmarkStart w:id="21" w:name="_Ref128043659"/>
+      <w:bookmarkStart w:id="22" w:name="_Toc128187061"/>
+      <w:r>
+        <w:rPr>
+          <w:rFonts w:ascii="Arial" w:hAnsi="Arial" w:cs="Arial"/>
+          <w:sz w:val="24"/>
+          <w:szCs w:val="24"/>
+          <w:lang w:eastAsia="pt-BR"/>
+        </w:rPr>
+        <w:t>3.</w:t>
+      </w:r>
+      <w:r>
+        <w:rPr>
+          <w:rFonts w:ascii="Arial" w:hAnsi="Arial" w:cs="Arial"/>
+          <w:sz w:val="24"/>
+          <w:szCs w:val="24"/>
+          <w:lang w:eastAsia="pt-BR"/>
+        </w:rPr>
+        <w:t>2</w:t>
+      </w:r>
+      <w:r>
+        <w:rPr>
+          <w:rFonts w:ascii="Arial" w:hAnsi="Arial" w:cs="Arial"/>
+          <w:sz w:val="24"/>
+          <w:szCs w:val="24"/>
+          <w:lang w:eastAsia="pt-BR"/>
+        </w:rPr>
+        <w:t>.1.</w:t>
+      </w:r>
+      <w:r>
+        <w:rPr>
+          <w:rFonts w:ascii="Arial" w:hAnsi="Arial" w:cs="Arial"/>
+          <w:sz w:val="24"/>
+          <w:szCs w:val="24"/>
+          <w:lang w:eastAsia="pt-BR"/>
+        </w:rPr>
+        <w:t>2</w:t>
+      </w:r>
+      <w:r>
+        <w:rPr>
+          <w:rFonts w:ascii="Arial" w:hAnsi="Arial" w:cs="Arial"/>
+          <w:sz w:val="24"/>
+          <w:szCs w:val="24"/>
+          <w:lang w:eastAsia="pt-BR"/>
+        </w:rPr>
+        <w:t>. Framework Back End</w:t>
+      </w:r>
+      <w:bookmarkEnd w:id="21"/>
       <w:bookmarkEnd w:id="22"/>
-      <w:r>
-        <w:rPr>
-          <w:rFonts w:ascii="Arial" w:hAnsi="Arial" w:cs="Arial"/>
-          <w:sz w:val="24"/>
-          <w:szCs w:val="24"/>
-          <w:lang w:eastAsia="pt-BR"/>
-        </w:rPr>
-        <w:t>3.</w:t>
-      </w:r>
-      <w:r>
-        <w:rPr>
-          <w:rFonts w:ascii="Arial" w:hAnsi="Arial" w:cs="Arial"/>
-          <w:sz w:val="24"/>
-          <w:szCs w:val="24"/>
-          <w:lang w:eastAsia="pt-BR"/>
-        </w:rPr>
-        <w:t>2</w:t>
-      </w:r>
-      <w:r>
-        <w:rPr>
-          <w:rFonts w:ascii="Arial" w:hAnsi="Arial" w:cs="Arial"/>
-          <w:sz w:val="24"/>
-          <w:szCs w:val="24"/>
-          <w:lang w:eastAsia="pt-BR"/>
-        </w:rPr>
-        <w:t>.1.</w:t>
-      </w:r>
-      <w:r>
-        <w:rPr>
-          <w:rFonts w:ascii="Arial" w:hAnsi="Arial" w:cs="Arial"/>
-          <w:sz w:val="24"/>
-          <w:szCs w:val="24"/>
-          <w:lang w:eastAsia="pt-BR"/>
-        </w:rPr>
-        <w:t>2</w:t>
-      </w:r>
-      <w:r>
-        <w:rPr>
-          <w:rFonts w:ascii="Arial" w:hAnsi="Arial" w:cs="Arial"/>
-          <w:sz w:val="24"/>
-          <w:szCs w:val="24"/>
-          <w:lang w:eastAsia="pt-BR"/>
-        </w:rPr>
-        <w:t>. Framework Back End</w:t>
-      </w:r>
-      <w:bookmarkEnd w:id="20"/>
-      <w:bookmarkEnd w:id="21"/>
     </w:p>
     <w:p>
       <w:pPr>
@@ -8714,7 +9348,7 @@
         </w:rPr>
         <w:pict w14:anchorId="4351B363">
           <v:shape id="_x0000_s1029" type="#_x0000_t75" style="position:absolute;left:0;text-align:left;margin-left:.45pt;margin-top:41.9pt;width:453pt;height:327pt;z-index:1;mso-position-horizontal-relative:text;mso-position-vertical-relative:text;mso-width-relative:page;mso-height-relative:page">
-            <v:imagedata r:id="rId14" o:title="Arquitetura da Informacao"/>
+            <v:imagedata r:id="rId17" o:title="Arquitetura da Informacao"/>
             <w10:wrap type="square"/>
           </v:shape>
         </w:pict>
@@ -8820,7 +9454,7 @@
           <w:sz w:val="22"/>
           <w:szCs w:val="22"/>
         </w:rPr>
-        <w:t>6</w:t>
+        <w:t>10</w:t>
       </w:r>
       <w:r>
         <w:rPr>
@@ -9063,7 +9697,7 @@
         </w:rPr>
         <w:t xml:space="preserve">A aplicação web encontra-se hospedada em </w:t>
       </w:r>
-      <w:hyperlink r:id="rId15" w:history="1">
+      <w:hyperlink r:id="rId18" w:history="1">
         <w:r>
           <w:rPr>
             <w:rStyle w:val="Hyperlink"/>
@@ -9179,7 +9813,7 @@
         </w:rPr>
         <w:t xml:space="preserve">O código fonte da aplicação encontra-se em </w:t>
       </w:r>
-      <w:hyperlink r:id="rId16" w:history="1">
+      <w:hyperlink r:id="rId19" w:history="1">
         <w:r>
           <w:rPr>
             <w:rStyle w:val="Hyperlink"/>
@@ -9276,7 +9910,7 @@
         <w:tab/>
         <w:t xml:space="preserve">A documentação da API encontra-se em </w:t>
       </w:r>
-      <w:hyperlink r:id="rId17" w:history="1">
+      <w:hyperlink r:id="rId20" w:history="1">
         <w:r>
           <w:rPr>
             <w:rStyle w:val="Hyperlink"/>
@@ -9915,7 +10549,7 @@
       </w:pPr>
     </w:p>
     <w:sectPr>
-      <w:headerReference w:type="default" r:id="rId18"/>
+      <w:headerReference w:type="default" r:id="rId21"/>
       <w:pgSz w:w="11906" w:h="16838"/>
       <w:pgMar w:top="1701" w:right="1134" w:bottom="1134" w:left="1701" w:header="709" w:footer="709" w:gutter="0"/>
       <w:cols w:space="708"/>
@@ -9990,7 +10624,19 @@
         <w:t xml:space="preserve"> </w:t>
       </w:r>
       <w:r>
-        <w:t>https://www.totvs.com/varejo/lojas/</w:t>
+        <w:t>https:</w:t>
+      </w:r>
+      <w:r>
+        <w:rPr>
+          <w:rFonts w:ascii="Arial" w:hAnsi="Arial" w:cs="Arial"/>
+          <w:sz w:val="24"/>
+          <w:szCs w:val="24"/>
+          <w:lang w:eastAsia="pt-BR"/>
+        </w:rPr>
+        <w:t xml:space="preserve"> </w:t>
+      </w:r>
+      <w:r>
+        <w:t>//www.totvs.com/varejo/lojas/</w:t>
       </w:r>
     </w:p>
   </w:footnote>
@@ -10017,7 +10663,7 @@
       <w:rPr>
         <w:noProof/>
       </w:rPr>
-      <w:t>12</w:t>
+      <w:t>7</w:t>
     </w:r>
     <w:r>
       <w:fldChar w:fldCharType="end"/>
@@ -14603,7 +15249,7 @@
 </file>
 
 <file path=customXml/itemProps1.xml><?xml version="1.0" encoding="utf-8"?>
-<ds:datastoreItem xmlns:ds="http://schemas.openxmlformats.org/officeDocument/2006/customXml" ds:itemID="{937F00F8-CD97-4E42-87C9-75C24AA93DE3}">
+<ds:datastoreItem xmlns:ds="http://schemas.openxmlformats.org/officeDocument/2006/customXml" ds:itemID="{6DEC1069-EE89-4570-A0A7-E679A06EA5A7}">
   <ds:schemaRefs>
     <ds:schemaRef ds:uri="http://schemas.openxmlformats.org/officeDocument/2006/bibliography"/>
   </ds:schemaRefs>

</xml_diff>

<commit_message>
atualizando documentação e protótipos
</commit_message>
<xml_diff>
--- a/projeto/documentacao/DWFS - Projeto Integrado - Adjamir.docx
+++ b/projeto/documentacao/DWFS - Projeto Integrado - Adjamir.docx
@@ -6168,23 +6168,23 @@
           <w:sz w:val="24"/>
           <w:szCs w:val="24"/>
         </w:rPr>
-        <w:t xml:space="preserve">diagrama de fluxo do usuário abaixo, apresenta </w:t>
-      </w:r>
-      <w:r>
-        <w:rPr>
-          <w:rFonts w:ascii="Arial" w:hAnsi="Arial" w:cs="Arial"/>
-          <w:sz w:val="24"/>
-          <w:szCs w:val="24"/>
-        </w:rPr>
-        <w:t xml:space="preserve">o esquema lógico descrito anteriormente de </w:t>
-      </w:r>
-      <w:r>
-        <w:rPr>
-          <w:rFonts w:ascii="Arial" w:hAnsi="Arial" w:cs="Arial"/>
-          <w:sz w:val="24"/>
-          <w:szCs w:val="24"/>
-        </w:rPr>
-        <w:t>como o usuário irá navegar na aplicação.</w:t>
+        <w:t xml:space="preserve">diagrama de fluxo do usuário abaixo apresenta </w:t>
+      </w:r>
+      <w:r>
+        <w:rPr>
+          <w:rFonts w:ascii="Arial" w:hAnsi="Arial" w:cs="Arial"/>
+          <w:sz w:val="24"/>
+          <w:szCs w:val="24"/>
+        </w:rPr>
+        <w:t>o esquema lógico descrito anteriormente</w:t>
+      </w:r>
+      <w:r>
+        <w:rPr>
+          <w:rFonts w:ascii="Arial" w:hAnsi="Arial" w:cs="Arial"/>
+          <w:sz w:val="24"/>
+          <w:szCs w:val="24"/>
+        </w:rPr>
+        <w:t>.</w:t>
       </w:r>
       <w:r>
         <w:rPr>
@@ -6201,35 +6201,53 @@
     </w:p>
     <w:p>
       <w:pPr>
-        <w:pStyle w:val="Legenda"/>
-        <w:spacing w:before="120"/>
+        <w:suppressAutoHyphens/>
+        <w:spacing w:line="360" w:lineRule="auto"/>
         <w:jc w:val="center"/>
         <w:rPr>
-          <w:noProof/>
-        </w:rPr>
-      </w:pPr>
-      <w:r>
+          <w:b/>
+        </w:rPr>
+      </w:pPr>
+      <w:r>
+        <w:rPr>
+          <w:b/>
+        </w:rPr>
         <w:t xml:space="preserve">Figura </w:t>
       </w:r>
       <w:r>
+        <w:rPr>
+          <w:b/>
+        </w:rPr>
         <w:fldChar w:fldCharType="begin"/>
       </w:r>
       <w:r>
+        <w:rPr>
+          <w:b/>
+        </w:rPr>
         <w:instrText xml:space="preserve"> SEQ Figura \* ARABIC </w:instrText>
       </w:r>
       <w:r>
+        <w:rPr>
+          <w:b/>
+        </w:rPr>
         <w:fldChar w:fldCharType="separate"/>
       </w:r>
       <w:r>
         <w:rPr>
-          <w:noProof/>
+          <w:b/>
         </w:rPr>
         <w:t>6</w:t>
       </w:r>
       <w:r>
+        <w:rPr>
+          <w:b/>
+        </w:rPr>
         <w:fldChar w:fldCharType="end"/>
       </w:r>
       <w:r>
+        <w:rPr>
+          <w:b/>
+        </w:rPr>
         <w:t xml:space="preserve"> – Diagrama de fluxo do usuário</w:t>
       </w:r>
     </w:p>
@@ -6401,65 +6419,17 @@
     <w:p>
       <w:pPr>
         <w:suppressAutoHyphens/>
-        <w:spacing w:after="0" w:line="360" w:lineRule="auto"/>
-        <w:ind w:firstLine="709"/>
-        <w:jc w:val="both"/>
-        <w:rPr>
-          <w:rFonts w:ascii="Arial" w:hAnsi="Arial" w:cs="Arial"/>
-          <w:sz w:val="24"/>
-          <w:szCs w:val="24"/>
-        </w:rPr>
-      </w:pPr>
-    </w:p>
-    <w:p>
-      <w:pPr>
-        <w:suppressAutoHyphens/>
-        <w:spacing w:after="0" w:line="360" w:lineRule="auto"/>
-        <w:ind w:firstLine="709"/>
-        <w:jc w:val="both"/>
-        <w:rPr>
-          <w:rFonts w:ascii="Arial" w:hAnsi="Arial" w:cs="Arial"/>
-          <w:sz w:val="24"/>
-          <w:szCs w:val="24"/>
-        </w:rPr>
-      </w:pPr>
-    </w:p>
-    <w:p>
-      <w:pPr>
-        <w:suppressAutoHyphens/>
-        <w:spacing w:after="0" w:line="360" w:lineRule="auto"/>
-        <w:ind w:firstLine="709"/>
-        <w:jc w:val="both"/>
-        <w:rPr>
-          <w:rFonts w:ascii="Arial" w:hAnsi="Arial" w:cs="Arial"/>
-          <w:sz w:val="24"/>
-          <w:szCs w:val="24"/>
-        </w:rPr>
-      </w:pPr>
-    </w:p>
-    <w:p>
-      <w:pPr>
-        <w:suppressAutoHyphens/>
-        <w:spacing w:after="0" w:line="360" w:lineRule="auto"/>
-        <w:ind w:firstLine="709"/>
-        <w:jc w:val="both"/>
-        <w:rPr>
-          <w:rFonts w:ascii="Arial" w:hAnsi="Arial" w:cs="Arial"/>
-          <w:sz w:val="24"/>
-          <w:szCs w:val="24"/>
-        </w:rPr>
-      </w:pPr>
-    </w:p>
-    <w:p>
-      <w:pPr>
-        <w:pStyle w:val="Legenda"/>
-        <w:spacing w:before="120"/>
+        <w:spacing w:line="360" w:lineRule="auto"/>
         <w:jc w:val="center"/>
-      </w:pPr>
-      <w:r>
-        <w:rPr>
-          <w:noProof/>
-        </w:rPr>
+        <w:rPr>
+          <w:b/>
+        </w:rPr>
+      </w:pPr>
+      <w:r>
+        <w:rPr>
+          <w:b/>
+        </w:rPr>
+        <w:lastRenderedPageBreak/>
         <w:pict w14:anchorId="2E995DB1">
           <v:shape id="_x0000_s1074" type="#_x0000_t75" style="position:absolute;left:0;text-align:left;margin-left:.4pt;margin-top:4.6pt;width:452.95pt;height:371.7pt;z-index:7;mso-position-horizontal-relative:text;mso-position-vertical-relative:text;mso-width-relative:page;mso-height-relative:page">
             <v:imagedata r:id="rId14" o:title="wireframes-Login"/>
@@ -6468,36 +6438,65 @@
         </w:pict>
       </w:r>
       <w:r>
+        <w:rPr>
+          <w:b/>
+        </w:rPr>
         <w:t xml:space="preserve">Figura </w:t>
       </w:r>
       <w:r>
+        <w:rPr>
+          <w:b/>
+        </w:rPr>
         <w:fldChar w:fldCharType="begin"/>
       </w:r>
       <w:r>
+        <w:rPr>
+          <w:b/>
+        </w:rPr>
         <w:instrText xml:space="preserve"> SEQ Figura \* ARABIC </w:instrText>
       </w:r>
       <w:r>
+        <w:rPr>
+          <w:b/>
+        </w:rPr>
         <w:fldChar w:fldCharType="separate"/>
       </w:r>
       <w:r>
         <w:rPr>
-          <w:noProof/>
+          <w:b/>
         </w:rPr>
         <w:t>7</w:t>
       </w:r>
       <w:r>
+        <w:rPr>
+          <w:b/>
+        </w:rPr>
         <w:fldChar w:fldCharType="end"/>
       </w:r>
       <w:r>
+        <w:rPr>
+          <w:b/>
+        </w:rPr>
         <w:t xml:space="preserve"> – </w:t>
       </w:r>
       <w:r>
-        <w:t>Wireframe da tela de login (página incial)</w:t>
+        <w:rPr>
+          <w:b/>
+          <w:i/>
+        </w:rPr>
+        <w:t>Wireframe</w:t>
+      </w:r>
+      <w:r>
+        <w:rPr>
+          <w:b/>
+        </w:rPr>
+        <w:t xml:space="preserve"> da tela de login (página incial)</w:t>
       </w:r>
     </w:p>
     <w:p>
       <w:pPr>
         <w:ind w:firstLine="709"/>
+        <w:jc w:val="both"/>
         <w:rPr>
           <w:rFonts w:ascii="Arial" w:hAnsi="Arial" w:cs="Arial"/>
           <w:sz w:val="24"/>
@@ -6556,16 +6555,17 @@
     </w:p>
     <w:p>
       <w:pPr>
-        <w:pStyle w:val="Legenda"/>
-        <w:spacing w:before="120"/>
+        <w:suppressAutoHyphens/>
+        <w:spacing w:after="0" w:line="360" w:lineRule="auto"/>
+        <w:ind w:firstLine="709"/>
         <w:jc w:val="center"/>
         <w:rPr>
-          <w:noProof/>
-        </w:rPr>
-      </w:pPr>
-      <w:r>
-        <w:rPr>
-          <w:noProof/>
+          <w:b/>
+        </w:rPr>
+      </w:pPr>
+      <w:r>
+        <w:rPr>
+          <w:b/>
         </w:rPr>
         <w:lastRenderedPageBreak/>
         <w:pict w14:anchorId="5E08C07F">
@@ -6576,33 +6576,70 @@
         </w:pict>
       </w:r>
       <w:r>
+        <w:rPr>
+          <w:b/>
+        </w:rPr>
         <w:t>Figura</w:t>
       </w:r>
       <w:r>
+        <w:rPr>
+          <w:b/>
+        </w:rPr>
         <w:t xml:space="preserve"> </w:t>
       </w:r>
       <w:r>
+        <w:rPr>
+          <w:b/>
+        </w:rPr>
         <w:fldChar w:fldCharType="begin"/>
       </w:r>
       <w:r>
+        <w:rPr>
+          <w:b/>
+        </w:rPr>
         <w:instrText xml:space="preserve"> SEQ Figura \* ARABIC </w:instrText>
       </w:r>
       <w:r>
+        <w:rPr>
+          <w:b/>
+        </w:rPr>
         <w:fldChar w:fldCharType="separate"/>
       </w:r>
       <w:r>
         <w:rPr>
-          <w:noProof/>
+          <w:b/>
         </w:rPr>
         <w:t>8</w:t>
       </w:r>
       <w:r>
+        <w:rPr>
+          <w:b/>
+        </w:rPr>
         <w:fldChar w:fldCharType="end"/>
       </w:r>
       <w:r>
-        <w:t xml:space="preserve"> – Wireframe da tela </w:t>
-      </w:r>
-      <w:r>
+        <w:rPr>
+          <w:b/>
+        </w:rPr>
+        <w:t xml:space="preserve"> – </w:t>
+      </w:r>
+      <w:r>
+        <w:rPr>
+          <w:b/>
+          <w:i/>
+        </w:rPr>
+        <w:t>Wireframe</w:t>
+      </w:r>
+      <w:r>
+        <w:rPr>
+          <w:b/>
+        </w:rPr>
+        <w:t xml:space="preserve"> da tela </w:t>
+      </w:r>
+      <w:r>
+        <w:rPr>
+          <w:b/>
+        </w:rPr>
         <w:t>Home (após efetuar o login)</w:t>
       </w:r>
     </w:p>
@@ -6659,6 +6696,24 @@
       <w:r>
         <w:rPr>
           <w:rFonts w:ascii="Arial" w:hAnsi="Arial" w:cs="Arial"/>
+          <w:i/>
+          <w:sz w:val="24"/>
+          <w:szCs w:val="24"/>
+        </w:rPr>
+        <w:t xml:space="preserve"> </w:t>
+      </w:r>
+      <w:r>
+        <w:rPr>
+          <w:rFonts w:ascii="Arial" w:hAnsi="Arial" w:cs="Arial"/>
+          <w:i/>
+          <w:sz w:val="24"/>
+          <w:szCs w:val="24"/>
+        </w:rPr>
+        <w:t>(Create, Read, Update, Delete)</w:t>
+      </w:r>
+      <w:r>
+        <w:rPr>
+          <w:rFonts w:ascii="Arial" w:hAnsi="Arial" w:cs="Arial"/>
           <w:sz w:val="24"/>
           <w:szCs w:val="24"/>
         </w:rPr>
@@ -6700,7 +6755,23 @@
           <w:sz w:val="24"/>
           <w:szCs w:val="24"/>
         </w:rPr>
-        <w:t xml:space="preserve"> simples. ‘Meus pedidos’ é uma tela de listagem.</w:t>
+        <w:t xml:space="preserve"> simples. ‘Meus pedidos’ é uma tela de listagem</w:t>
+      </w:r>
+      <w:r>
+        <w:rPr>
+          <w:rFonts w:ascii="Arial" w:hAnsi="Arial" w:cs="Arial"/>
+          <w:sz w:val="24"/>
+          <w:szCs w:val="24"/>
+        </w:rPr>
+        <w:t xml:space="preserve"> com apenas a ação de ‘detalhar’</w:t>
+      </w:r>
+      <w:r>
+        <w:rPr>
+          <w:rFonts w:ascii="Arial" w:hAnsi="Arial" w:cs="Arial"/>
+          <w:sz w:val="24"/>
+          <w:szCs w:val="24"/>
+        </w:rPr>
+        <w:t>.</w:t>
       </w:r>
     </w:p>
     <w:p>
@@ -6756,6 +6827,320 @@
       <w:pPr>
         <w:suppressAutoHyphens/>
         <w:spacing w:after="0" w:line="360" w:lineRule="auto"/>
+        <w:jc w:val="center"/>
+        <w:rPr>
+          <w:b/>
+        </w:rPr>
+      </w:pPr>
+      <w:r>
+        <w:rPr>
+          <w:b/>
+        </w:rPr>
+        <w:t xml:space="preserve">Figura </w:t>
+      </w:r>
+      <w:r>
+        <w:rPr>
+          <w:b/>
+        </w:rPr>
+        <w:fldChar w:fldCharType="begin"/>
+      </w:r>
+      <w:r>
+        <w:rPr>
+          <w:b/>
+        </w:rPr>
+        <w:instrText xml:space="preserve"> SEQ Figura \* ARABIC </w:instrText>
+      </w:r>
+      <w:r>
+        <w:rPr>
+          <w:b/>
+        </w:rPr>
+        <w:fldChar w:fldCharType="separate"/>
+      </w:r>
+      <w:r>
+        <w:rPr>
+          <w:b/>
+          <w:noProof/>
+        </w:rPr>
+        <w:t>9</w:t>
+      </w:r>
+      <w:r>
+        <w:rPr>
+          <w:b/>
+        </w:rPr>
+        <w:fldChar w:fldCharType="end"/>
+      </w:r>
+      <w:r>
+        <w:rPr>
+          <w:b/>
+        </w:rPr>
+        <w:t xml:space="preserve"> – </w:t>
+      </w:r>
+      <w:r>
+        <w:rPr>
+          <w:b/>
+          <w:i/>
+        </w:rPr>
+        <w:t>Wireframe</w:t>
+      </w:r>
+      <w:r>
+        <w:rPr>
+          <w:b/>
+        </w:rPr>
+        <w:t xml:space="preserve"> da</w:t>
+      </w:r>
+      <w:r>
+        <w:rPr>
+          <w:b/>
+        </w:rPr>
+        <w:t>s</w:t>
+      </w:r>
+      <w:r>
+        <w:rPr>
+          <w:b/>
+        </w:rPr>
+        <w:t xml:space="preserve"> tela</w:t>
+      </w:r>
+      <w:r>
+        <w:rPr>
+          <w:b/>
+        </w:rPr>
+        <w:t>s</w:t>
+      </w:r>
+      <w:r>
+        <w:rPr>
+          <w:b/>
+        </w:rPr>
+        <w:t xml:space="preserve"> </w:t>
+      </w:r>
+      <w:r>
+        <w:rPr>
+          <w:b/>
+        </w:rPr>
+        <w:t>de Listagem</w:t>
+      </w:r>
+    </w:p>
+    <w:p>
+      <w:pPr>
+        <w:ind w:firstLine="709"/>
+        <w:jc w:val="both"/>
+        <w:rPr>
+          <w:rFonts w:ascii="Arial" w:hAnsi="Arial" w:cs="Arial"/>
+          <w:sz w:val="24"/>
+          <w:szCs w:val="24"/>
+        </w:rPr>
+      </w:pPr>
+      <w:r>
+        <w:rPr>
+          <w:rFonts w:ascii="Arial" w:hAnsi="Arial" w:cs="Arial"/>
+          <w:sz w:val="24"/>
+          <w:szCs w:val="24"/>
+        </w:rPr>
+        <w:lastRenderedPageBreak/>
+        <w:t xml:space="preserve">No </w:t>
+      </w:r>
+      <w:r>
+        <w:rPr>
+          <w:rFonts w:ascii="Arial" w:hAnsi="Arial" w:cs="Arial"/>
+          <w:i/>
+          <w:sz w:val="24"/>
+          <w:szCs w:val="24"/>
+        </w:rPr>
+        <w:t>wireframe</w:t>
+      </w:r>
+      <w:r>
+        <w:rPr>
+          <w:rFonts w:ascii="Arial" w:hAnsi="Arial" w:cs="Arial"/>
+          <w:sz w:val="24"/>
+          <w:szCs w:val="24"/>
+        </w:rPr>
+        <w:t xml:space="preserve"> das telas de listagem destacamos </w:t>
+      </w:r>
+      <w:r>
+        <w:rPr>
+          <w:rFonts w:ascii="Arial" w:hAnsi="Arial" w:cs="Arial"/>
+          <w:sz w:val="24"/>
+          <w:szCs w:val="24"/>
+        </w:rPr>
+        <w:t xml:space="preserve">que </w:t>
+      </w:r>
+      <w:r>
+        <w:rPr>
+          <w:rFonts w:ascii="Arial" w:hAnsi="Arial" w:cs="Arial"/>
+          <w:sz w:val="24"/>
+          <w:szCs w:val="24"/>
+        </w:rPr>
+        <w:t>para cada registro listado</w:t>
+      </w:r>
+      <w:r>
+        <w:rPr>
+          <w:rFonts w:ascii="Arial" w:hAnsi="Arial" w:cs="Arial"/>
+          <w:sz w:val="24"/>
+          <w:szCs w:val="24"/>
+        </w:rPr>
+        <w:t xml:space="preserve"> existe </w:t>
+      </w:r>
+      <w:r>
+        <w:rPr>
+          <w:rFonts w:ascii="Arial" w:hAnsi="Arial" w:cs="Arial"/>
+          <w:sz w:val="24"/>
+          <w:szCs w:val="24"/>
+        </w:rPr>
+        <w:t xml:space="preserve">uma coluna com as possíveis ações que podem ser executadas. Elas são tipicamente opções de </w:t>
+      </w:r>
+      <w:r>
+        <w:rPr>
+          <w:rFonts w:ascii="Arial" w:hAnsi="Arial" w:cs="Arial"/>
+          <w:i/>
+          <w:sz w:val="24"/>
+          <w:szCs w:val="24"/>
+        </w:rPr>
+        <w:t>crud</w:t>
+      </w:r>
+      <w:r>
+        <w:rPr>
+          <w:rFonts w:ascii="Arial" w:hAnsi="Arial" w:cs="Arial"/>
+          <w:sz w:val="24"/>
+          <w:szCs w:val="24"/>
+        </w:rPr>
+        <w:t>, ma</w:t>
+      </w:r>
+      <w:r>
+        <w:rPr>
+          <w:rFonts w:ascii="Arial" w:hAnsi="Arial" w:cs="Arial"/>
+          <w:sz w:val="24"/>
+          <w:szCs w:val="24"/>
+        </w:rPr>
+        <w:t>s podem ser acrescentadas novas</w:t>
+      </w:r>
+      <w:r>
+        <w:rPr>
+          <w:rFonts w:ascii="Arial" w:hAnsi="Arial" w:cs="Arial"/>
+          <w:sz w:val="24"/>
+          <w:szCs w:val="24"/>
+        </w:rPr>
+        <w:t>.</w:t>
+      </w:r>
+    </w:p>
+    <w:p>
+      <w:pPr>
+        <w:ind w:firstLine="709"/>
+        <w:jc w:val="both"/>
+        <w:rPr>
+          <w:rFonts w:ascii="Arial" w:hAnsi="Arial" w:cs="Arial"/>
+          <w:sz w:val="24"/>
+          <w:szCs w:val="24"/>
+        </w:rPr>
+      </w:pPr>
+      <w:r>
+        <w:rPr>
+          <w:rFonts w:ascii="Arial" w:hAnsi="Arial" w:cs="Arial"/>
+          <w:sz w:val="24"/>
+          <w:szCs w:val="24"/>
+        </w:rPr>
+        <w:t xml:space="preserve">Quando disponíveis, as opções de ‘Exportar’ e ‘Imprimir’ permitem, respectivamente, exportar os dados da tabela em formato </w:t>
+      </w:r>
+      <w:r>
+        <w:rPr>
+          <w:rFonts w:ascii="Arial" w:hAnsi="Arial" w:cs="Arial"/>
+          <w:i/>
+          <w:sz w:val="24"/>
+          <w:szCs w:val="24"/>
+        </w:rPr>
+        <w:t>Excel</w:t>
+      </w:r>
+      <w:r>
+        <w:rPr>
+          <w:rFonts w:ascii="Arial" w:hAnsi="Arial" w:cs="Arial"/>
+          <w:sz w:val="24"/>
+          <w:szCs w:val="24"/>
+        </w:rPr>
+        <w:t xml:space="preserve"> e imprimir os dados em formato </w:t>
+      </w:r>
+      <w:r>
+        <w:rPr>
+          <w:rFonts w:ascii="Arial" w:hAnsi="Arial" w:cs="Arial"/>
+          <w:i/>
+          <w:sz w:val="24"/>
+          <w:szCs w:val="24"/>
+        </w:rPr>
+        <w:t>PDF</w:t>
+      </w:r>
+      <w:r>
+        <w:rPr>
+          <w:rFonts w:ascii="Arial" w:hAnsi="Arial" w:cs="Arial"/>
+          <w:sz w:val="24"/>
+          <w:szCs w:val="24"/>
+        </w:rPr>
+        <w:t>.</w:t>
+      </w:r>
+    </w:p>
+    <w:p>
+      <w:pPr>
+        <w:ind w:firstLine="709"/>
+        <w:jc w:val="both"/>
+        <w:rPr>
+          <w:rFonts w:ascii="Arial" w:hAnsi="Arial" w:cs="Arial"/>
+          <w:sz w:val="24"/>
+          <w:szCs w:val="24"/>
+        </w:rPr>
+      </w:pPr>
+      <w:r>
+        <w:rPr>
+          <w:noProof/>
+        </w:rPr>
+        <w:pict w14:anchorId="32E32C41">
+          <v:shape id="_x0000_s1082" type="#_x0000_t75" style="position:absolute;left:0;text-align:left;margin-left:.45pt;margin-top:66.85pt;width:453pt;height:301.5pt;z-index:10;mso-position-horizontal-relative:text;mso-position-vertical-relative:text;mso-width-relative:page;mso-height-relative:page">
+            <v:imagedata r:id="rId17" o:title="wireframes-Tela Crud Básica"/>
+            <w10:wrap type="topAndBottom"/>
+          </v:shape>
+        </w:pict>
+      </w:r>
+      <w:r>
+        <w:rPr>
+          <w:rFonts w:ascii="Arial" w:hAnsi="Arial" w:cs="Arial"/>
+          <w:sz w:val="24"/>
+          <w:szCs w:val="24"/>
+        </w:rPr>
+        <w:t xml:space="preserve">A opção de ‘Novo(a) &lt;&lt;Entidade&gt;&gt;’ irá direcionar o usuário para a tela de </w:t>
+      </w:r>
+      <w:r>
+        <w:rPr>
+          <w:rFonts w:ascii="Arial" w:hAnsi="Arial" w:cs="Arial"/>
+          <w:i/>
+          <w:sz w:val="24"/>
+          <w:szCs w:val="24"/>
+        </w:rPr>
+        <w:t>crud</w:t>
+      </w:r>
+      <w:r>
+        <w:rPr>
+          <w:rFonts w:ascii="Arial" w:hAnsi="Arial" w:cs="Arial"/>
+          <w:sz w:val="24"/>
+          <w:szCs w:val="24"/>
+        </w:rPr>
+        <w:t xml:space="preserve"> </w:t>
+      </w:r>
+      <w:r>
+        <w:rPr>
+          <w:rFonts w:ascii="Arial" w:hAnsi="Arial" w:cs="Arial"/>
+          <w:sz w:val="24"/>
+          <w:szCs w:val="24"/>
+        </w:rPr>
+        <w:t>correspondente a entidade, sendo apresentada no modo de criação de dados. Estas telas são apresentadas a seguir</w:t>
+      </w:r>
+      <w:r>
+        <w:rPr>
+          <w:rFonts w:ascii="Arial" w:hAnsi="Arial" w:cs="Arial"/>
+          <w:sz w:val="24"/>
+          <w:szCs w:val="24"/>
+        </w:rPr>
+        <w:t>.</w:t>
+      </w:r>
+    </w:p>
+    <w:p>
+      <w:pPr>
+        <w:suppressAutoHyphens/>
+        <w:spacing w:after="0" w:line="360" w:lineRule="auto"/>
         <w:ind w:firstLine="709"/>
         <w:jc w:val="center"/>
         <w:rPr>
@@ -6791,7 +7176,7 @@
           <w:b/>
           <w:noProof/>
         </w:rPr>
-        <w:t>8</w:t>
+        <w:t>10</w:t>
       </w:r>
       <w:r>
         <w:rPr>
@@ -6803,7 +7188,20 @@
         <w:rPr>
           <w:b/>
         </w:rPr>
-        <w:t xml:space="preserve"> – Wireframe da</w:t>
+        <w:t xml:space="preserve"> – </w:t>
+      </w:r>
+      <w:r>
+        <w:rPr>
+          <w:b/>
+          <w:i/>
+        </w:rPr>
+        <w:t>Wireframe</w:t>
+      </w:r>
+      <w:r>
+        <w:rPr>
+          <w:b/>
+        </w:rPr>
+        <w:t xml:space="preserve"> da</w:t>
       </w:r>
       <w:r>
         <w:rPr>
@@ -6833,27 +7231,35 @@
         <w:rPr>
           <w:b/>
         </w:rPr>
-        <w:t>de Listagem</w:t>
+        <w:t xml:space="preserve">de </w:t>
+      </w:r>
+      <w:r>
+        <w:rPr>
+          <w:b/>
+        </w:rPr>
+        <w:t>Crud Básico</w:t>
       </w:r>
     </w:p>
     <w:p>
       <w:pPr>
         <w:ind w:firstLine="709"/>
         <w:jc w:val="both"/>
-        <w:rPr>
-          <w:rFonts w:ascii="Arial" w:hAnsi="Arial" w:cs="Arial"/>
-          <w:sz w:val="24"/>
-          <w:szCs w:val="24"/>
-        </w:rPr>
-      </w:pPr>
-      <w:r>
-        <w:rPr>
-          <w:rFonts w:ascii="Arial" w:hAnsi="Arial" w:cs="Arial"/>
-          <w:sz w:val="24"/>
-          <w:szCs w:val="24"/>
-        </w:rPr>
-        <w:lastRenderedPageBreak/>
-        <w:t xml:space="preserve">No </w:t>
+      </w:pPr>
+      <w:r>
+        <w:rPr>
+          <w:rFonts w:ascii="Arial" w:hAnsi="Arial" w:cs="Arial"/>
+          <w:sz w:val="24"/>
+          <w:szCs w:val="24"/>
+        </w:rPr>
+        <w:t>N</w:t>
+      </w:r>
+      <w:r>
+        <w:rPr>
+          <w:rFonts w:ascii="Arial" w:hAnsi="Arial" w:cs="Arial"/>
+          <w:sz w:val="24"/>
+          <w:szCs w:val="24"/>
+        </w:rPr>
+        <w:t xml:space="preserve">as telas do tipo </w:t>
       </w:r>
       <w:r>
         <w:rPr>
@@ -6862,23 +7268,6 @@
           <w:sz w:val="24"/>
           <w:szCs w:val="24"/>
         </w:rPr>
-        <w:t>wireframe</w:t>
-      </w:r>
-      <w:r>
-        <w:rPr>
-          <w:rFonts w:ascii="Arial" w:hAnsi="Arial" w:cs="Arial"/>
-          <w:sz w:val="24"/>
-          <w:szCs w:val="24"/>
-        </w:rPr>
-        <w:t xml:space="preserve"> das telas de listagem destacamos elas apresentam para cada registro listado, uma coluna com as possíveis ações que podem ser executadas. Elas são tipicamente opções de </w:t>
-      </w:r>
-      <w:r>
-        <w:rPr>
-          <w:rFonts w:ascii="Arial" w:hAnsi="Arial" w:cs="Arial"/>
-          <w:i/>
-          <w:sz w:val="24"/>
-          <w:szCs w:val="24"/>
-        </w:rPr>
         <w:t>crud</w:t>
       </w:r>
       <w:r>
@@ -6887,23 +7276,39 @@
           <w:sz w:val="24"/>
           <w:szCs w:val="24"/>
         </w:rPr>
-        <w:t xml:space="preserve">, mas podem ser acrescentadas novas ações </w:t>
-      </w:r>
-      <w:r>
-        <w:rPr>
-          <w:rFonts w:ascii="Arial" w:hAnsi="Arial" w:cs="Arial"/>
-          <w:sz w:val="24"/>
-          <w:szCs w:val="24"/>
-        </w:rPr>
-        <w:t>à</w:t>
-      </w:r>
-      <w:r>
-        <w:rPr>
-          <w:rFonts w:ascii="Arial" w:hAnsi="Arial" w:cs="Arial"/>
-          <w:sz w:val="24"/>
-          <w:szCs w:val="24"/>
-        </w:rPr>
-        <w:t xml:space="preserve"> medida que novas funcionalidades forem sendo entregues.</w:t>
+        <w:t xml:space="preserve"> básico</w:t>
+      </w:r>
+      <w:r>
+        <w:rPr>
+          <w:rFonts w:ascii="Arial" w:hAnsi="Arial" w:cs="Arial"/>
+          <w:sz w:val="24"/>
+          <w:szCs w:val="24"/>
+        </w:rPr>
+        <w:t xml:space="preserve"> são exibidos o nome da operação (novo, editar ou detalhar) seguido do nome da entidade</w:t>
+      </w:r>
+      <w:r>
+        <w:rPr>
+          <w:rFonts w:ascii="Arial" w:hAnsi="Arial" w:cs="Arial"/>
+          <w:sz w:val="24"/>
+          <w:szCs w:val="24"/>
+        </w:rPr>
+        <w:t xml:space="preserve"> e, opcionalmente, um identificador para ela</w:t>
+      </w:r>
+      <w:r>
+        <w:rPr>
+          <w:rFonts w:ascii="Arial" w:hAnsi="Arial" w:cs="Arial"/>
+          <w:sz w:val="24"/>
+          <w:szCs w:val="24"/>
+        </w:rPr>
+        <w:t xml:space="preserve">. </w:t>
+      </w:r>
+      <w:r>
+        <w:rPr>
+          <w:rFonts w:ascii="Arial" w:hAnsi="Arial" w:cs="Arial"/>
+          <w:sz w:val="24"/>
+          <w:szCs w:val="24"/>
+        </w:rPr>
+        <w:t>Caso a operação escolhida seja de detalhamento, os campos não poderão ser editados. Neste caso, o botão de ‘salvar’ também não será exibido.</w:t>
       </w:r>
     </w:p>
     <w:p>
@@ -6922,7 +7327,23 @@
           <w:sz w:val="24"/>
           <w:szCs w:val="24"/>
         </w:rPr>
-        <w:t xml:space="preserve">Quando disponíveis, as opções de ‘Exportar’ e ‘Imprimir’, permitem, respectivamente, exportar os dados da tabela em formato </w:t>
+        <w:t>A área de campos do formulário exibe os dados da e</w:t>
+      </w:r>
+      <w:r>
+        <w:rPr>
+          <w:rFonts w:ascii="Arial" w:hAnsi="Arial" w:cs="Arial"/>
+          <w:sz w:val="24"/>
+          <w:szCs w:val="24"/>
+        </w:rPr>
+        <w:t>ntidade que precisam ser editado</w:t>
+      </w:r>
+      <w:r>
+        <w:rPr>
+          <w:rFonts w:ascii="Arial" w:hAnsi="Arial" w:cs="Arial"/>
+          <w:sz w:val="24"/>
+          <w:szCs w:val="24"/>
+        </w:rPr>
+        <w:t xml:space="preserve">s. Caso algum dado seja do tipo </w:t>
       </w:r>
       <w:r>
         <w:rPr>
@@ -6931,57 +7352,287 @@
           <w:sz w:val="24"/>
           <w:szCs w:val="24"/>
         </w:rPr>
-        <w:t>Excel</w:t>
-      </w:r>
-      <w:r>
-        <w:rPr>
-          <w:rFonts w:ascii="Arial" w:hAnsi="Arial" w:cs="Arial"/>
-          <w:sz w:val="24"/>
-          <w:szCs w:val="24"/>
-        </w:rPr>
-        <w:t xml:space="preserve"> e imprimir os dados em formato </w:t>
-      </w:r>
-      <w:r>
-        <w:rPr>
-          <w:rFonts w:ascii="Arial" w:hAnsi="Arial" w:cs="Arial"/>
-          <w:i/>
-          <w:sz w:val="24"/>
-          <w:szCs w:val="24"/>
-        </w:rPr>
-        <w:t>PDF</w:t>
-      </w:r>
-      <w:r>
-        <w:rPr>
-          <w:rFonts w:ascii="Arial" w:hAnsi="Arial" w:cs="Arial"/>
-          <w:sz w:val="24"/>
-          <w:szCs w:val="24"/>
-        </w:rPr>
-        <w:t>.</w:t>
+        <w:t>lookup</w:t>
+      </w:r>
+      <w:r>
+        <w:rPr>
+          <w:rFonts w:ascii="Arial" w:hAnsi="Arial" w:cs="Arial"/>
+          <w:sz w:val="24"/>
+          <w:szCs w:val="24"/>
+        </w:rPr>
+        <w:t>, o usuário poderá escolher o valor na lista, ou digitando o valor. A medida que ele digita o valor, a lista de opções é filtrada</w:t>
+      </w:r>
+      <w:r>
+        <w:rPr>
+          <w:rFonts w:ascii="Arial" w:hAnsi="Arial" w:cs="Arial"/>
+          <w:sz w:val="24"/>
+          <w:szCs w:val="24"/>
+        </w:rPr>
+        <w:t>, facilitando assim que ele encontre o registro procurado</w:t>
+      </w:r>
+      <w:r>
+        <w:rPr>
+          <w:rFonts w:ascii="Arial" w:hAnsi="Arial" w:cs="Arial"/>
+          <w:sz w:val="24"/>
+          <w:szCs w:val="24"/>
+        </w:rPr>
+        <w:t xml:space="preserve">. </w:t>
       </w:r>
     </w:p>
     <w:p>
       <w:pPr>
         <w:ind w:firstLine="709"/>
         <w:jc w:val="both"/>
-      </w:pPr>
-      <w:r>
-        <w:rPr>
-          <w:rFonts w:ascii="Arial" w:hAnsi="Arial" w:cs="Arial"/>
-          <w:sz w:val="24"/>
-          <w:szCs w:val="24"/>
-        </w:rPr>
-        <w:t>A opção de ‘Novo(a) &lt;&lt;Entidade&gt;&gt;’ irá direcionar o usuário para a tela de CRUD correspondente a entidade, sendo apresentada no modo de criação de dados. Estas telas são apresentadas a seguir</w:t>
-      </w:r>
-      <w:r>
-        <w:rPr>
-          <w:rFonts w:ascii="Arial" w:hAnsi="Arial" w:cs="Arial"/>
-          <w:sz w:val="24"/>
-          <w:szCs w:val="24"/>
-        </w:rPr>
-        <w:t>.</w:t>
-      </w:r>
-      <w:bookmarkStart w:id="11" w:name="_GoBack"/>
-      <w:bookmarkEnd w:id="11"/>
+        <w:rPr>
+          <w:rFonts w:ascii="Arial" w:hAnsi="Arial" w:cs="Arial"/>
+          <w:sz w:val="24"/>
+          <w:szCs w:val="24"/>
+        </w:rPr>
+      </w:pPr>
+      <w:r>
+        <w:rPr>
+          <w:noProof/>
+        </w:rPr>
+        <w:lastRenderedPageBreak/>
+        <w:pict w14:anchorId="108EF589">
+          <v:shape id="_x0000_s1083" type="#_x0000_t75" style="position:absolute;left:0;text-align:left;margin-left:-.3pt;margin-top:66.7pt;width:453pt;height:448.5pt;z-index:11;mso-position-horizontal-relative:text;mso-position-vertical-relative:text;mso-width-relative:page;mso-height-relative:page">
+            <v:imagedata r:id="rId18" o:title="wireframes-Tela Crud Mestre-Detalhe"/>
+            <w10:wrap type="topAndBottom"/>
+          </v:shape>
+        </w:pict>
+      </w:r>
+      <w:r>
+        <w:rPr>
+          <w:rFonts w:ascii="Arial" w:hAnsi="Arial" w:cs="Arial"/>
+          <w:sz w:val="24"/>
+          <w:szCs w:val="24"/>
+        </w:rPr>
+        <w:t xml:space="preserve">Neste sistema, optamos </w:t>
+      </w:r>
+      <w:r>
+        <w:rPr>
+          <w:rFonts w:ascii="Arial" w:hAnsi="Arial" w:cs="Arial"/>
+          <w:sz w:val="24"/>
+          <w:szCs w:val="24"/>
+        </w:rPr>
+        <w:t>que o</w:t>
+      </w:r>
+      <w:r>
+        <w:rPr>
+          <w:rFonts w:ascii="Arial" w:hAnsi="Arial" w:cs="Arial"/>
+          <w:sz w:val="24"/>
+          <w:szCs w:val="24"/>
+        </w:rPr>
+        <w:t>s</w:t>
+      </w:r>
+      <w:r>
+        <w:rPr>
+          <w:rFonts w:ascii="Arial" w:hAnsi="Arial" w:cs="Arial"/>
+          <w:sz w:val="24"/>
+          <w:szCs w:val="24"/>
+        </w:rPr>
+        <w:t xml:space="preserve"> filtro</w:t>
+      </w:r>
+      <w:r>
+        <w:rPr>
+          <w:rFonts w:ascii="Arial" w:hAnsi="Arial" w:cs="Arial"/>
+          <w:sz w:val="24"/>
+          <w:szCs w:val="24"/>
+        </w:rPr>
+        <w:t>s</w:t>
+      </w:r>
+      <w:r>
+        <w:rPr>
+          <w:rFonts w:ascii="Arial" w:hAnsi="Arial" w:cs="Arial"/>
+          <w:sz w:val="24"/>
+          <w:szCs w:val="24"/>
+        </w:rPr>
+        <w:t xml:space="preserve"> de campos do tipo </w:t>
+      </w:r>
+      <w:r>
+        <w:rPr>
+          <w:rFonts w:ascii="Arial" w:hAnsi="Arial" w:cs="Arial"/>
+          <w:i/>
+          <w:sz w:val="24"/>
+          <w:szCs w:val="24"/>
+        </w:rPr>
+        <w:t>lookup</w:t>
+      </w:r>
+      <w:r>
+        <w:rPr>
+          <w:rFonts w:ascii="Arial" w:hAnsi="Arial" w:cs="Arial"/>
+          <w:sz w:val="24"/>
+          <w:szCs w:val="24"/>
+        </w:rPr>
+        <w:t xml:space="preserve"> seja feito</w:t>
+      </w:r>
+      <w:r>
+        <w:rPr>
+          <w:rFonts w:ascii="Arial" w:hAnsi="Arial" w:cs="Arial"/>
+          <w:sz w:val="24"/>
+          <w:szCs w:val="24"/>
+        </w:rPr>
+        <w:t xml:space="preserve"> a partir </w:t>
+      </w:r>
+      <w:r>
+        <w:rPr>
+          <w:rFonts w:ascii="Arial" w:hAnsi="Arial" w:cs="Arial"/>
+          <w:sz w:val="24"/>
+          <w:szCs w:val="24"/>
+        </w:rPr>
+        <w:t>do campo ‘</w:t>
+      </w:r>
+      <w:r>
+        <w:rPr>
+          <w:rFonts w:ascii="Arial" w:hAnsi="Arial" w:cs="Arial"/>
+          <w:sz w:val="24"/>
+          <w:szCs w:val="24"/>
+        </w:rPr>
+        <w:t>nome</w:t>
+      </w:r>
+      <w:r>
+        <w:rPr>
+          <w:rFonts w:ascii="Arial" w:hAnsi="Arial" w:cs="Arial"/>
+          <w:sz w:val="24"/>
+          <w:szCs w:val="24"/>
+        </w:rPr>
+        <w:t>’</w:t>
+      </w:r>
+      <w:r>
+        <w:rPr>
+          <w:rFonts w:ascii="Arial" w:hAnsi="Arial" w:cs="Arial"/>
+          <w:sz w:val="24"/>
+          <w:szCs w:val="24"/>
+        </w:rPr>
+        <w:t xml:space="preserve"> da entidade</w:t>
+      </w:r>
+      <w:r>
+        <w:rPr>
+          <w:rFonts w:ascii="Arial" w:hAnsi="Arial" w:cs="Arial"/>
+          <w:sz w:val="24"/>
+          <w:szCs w:val="24"/>
+        </w:rPr>
+        <w:t>, pois</w:t>
+      </w:r>
+      <w:r>
+        <w:rPr>
+          <w:rFonts w:ascii="Arial" w:hAnsi="Arial" w:cs="Arial"/>
+          <w:sz w:val="24"/>
+          <w:szCs w:val="24"/>
+        </w:rPr>
+        <w:t xml:space="preserve"> os usuários geralmente não lembram o número de identificação</w:t>
+      </w:r>
+      <w:r>
+        <w:rPr>
+          <w:rFonts w:ascii="Arial" w:hAnsi="Arial" w:cs="Arial"/>
+          <w:sz w:val="24"/>
+          <w:szCs w:val="24"/>
+        </w:rPr>
+        <w:t>, mas se lembram do nome.</w:t>
+      </w:r>
+    </w:p>
+    <w:p>
+      <w:pPr>
+        <w:suppressAutoHyphens/>
+        <w:spacing w:after="0" w:line="360" w:lineRule="auto"/>
+        <w:ind w:firstLine="709"/>
+        <w:jc w:val="center"/>
+        <w:rPr>
+          <w:b/>
+        </w:rPr>
+      </w:pPr>
+      <w:r>
+        <w:rPr>
+          <w:b/>
+        </w:rPr>
+        <w:t xml:space="preserve">Figura </w:t>
+      </w:r>
+      <w:r>
+        <w:rPr>
+          <w:b/>
+        </w:rPr>
+        <w:fldChar w:fldCharType="begin"/>
+      </w:r>
+      <w:r>
+        <w:rPr>
+          <w:b/>
+        </w:rPr>
+        <w:instrText xml:space="preserve"> SEQ Figura \* ARABIC </w:instrText>
+      </w:r>
+      <w:r>
+        <w:rPr>
+          <w:b/>
+        </w:rPr>
+        <w:fldChar w:fldCharType="separate"/>
+      </w:r>
+      <w:r>
+        <w:rPr>
+          <w:b/>
+          <w:noProof/>
+        </w:rPr>
+        <w:t>11</w:t>
+      </w:r>
+      <w:r>
+        <w:rPr>
+          <w:b/>
+        </w:rPr>
+        <w:fldChar w:fldCharType="end"/>
+      </w:r>
+      <w:r>
+        <w:rPr>
+          <w:b/>
+        </w:rPr>
+        <w:t xml:space="preserve"> – </w:t>
+      </w:r>
+      <w:r>
+        <w:rPr>
+          <w:b/>
+          <w:i/>
+        </w:rPr>
+        <w:t>Wireframe</w:t>
+      </w:r>
+      <w:r>
+        <w:rPr>
+          <w:b/>
+        </w:rPr>
+        <w:t xml:space="preserve"> da</w:t>
+      </w:r>
+      <w:r>
+        <w:rPr>
+          <w:b/>
+        </w:rPr>
+        <w:t>s</w:t>
+      </w:r>
+      <w:r>
+        <w:rPr>
+          <w:b/>
+        </w:rPr>
+        <w:t xml:space="preserve"> tela</w:t>
+      </w:r>
+      <w:r>
+        <w:rPr>
+          <w:b/>
+        </w:rPr>
+        <w:t>s</w:t>
+      </w:r>
+      <w:r>
+        <w:rPr>
+          <w:b/>
+        </w:rPr>
+        <w:t xml:space="preserve"> </w:t>
+      </w:r>
+      <w:r>
+        <w:rPr>
+          <w:b/>
+        </w:rPr>
+        <w:t xml:space="preserve">de Crud </w:t>
+      </w:r>
+      <w:r>
+        <w:rPr>
+          <w:b/>
+        </w:rPr>
+        <w:t>Mestre Detalhe</w:t>
+      </w:r>
     </w:p>
     <w:p>
       <w:pPr>
@@ -6995,6 +7646,113 @@
           <w:szCs w:val="24"/>
         </w:rPr>
       </w:pPr>
+      <w:r>
+        <w:rPr>
+          <w:rFonts w:ascii="Arial" w:hAnsi="Arial" w:cs="Arial"/>
+          <w:sz w:val="24"/>
+          <w:szCs w:val="24"/>
+        </w:rPr>
+        <w:t xml:space="preserve">Os </w:t>
+      </w:r>
+      <w:r>
+        <w:rPr>
+          <w:rFonts w:ascii="Arial" w:hAnsi="Arial" w:cs="Arial"/>
+          <w:i/>
+          <w:sz w:val="24"/>
+          <w:szCs w:val="24"/>
+        </w:rPr>
+        <w:t>cruds</w:t>
+      </w:r>
+      <w:r>
+        <w:rPr>
+          <w:rFonts w:ascii="Arial" w:hAnsi="Arial" w:cs="Arial"/>
+          <w:sz w:val="24"/>
+          <w:szCs w:val="24"/>
+        </w:rPr>
+        <w:t xml:space="preserve"> do tipo mestre-detalhe se comportam de forma simular aos </w:t>
+      </w:r>
+      <w:r>
+        <w:rPr>
+          <w:rFonts w:ascii="Arial" w:hAnsi="Arial" w:cs="Arial"/>
+          <w:i/>
+          <w:sz w:val="24"/>
+          <w:szCs w:val="24"/>
+        </w:rPr>
+        <w:t>cruds</w:t>
+      </w:r>
+      <w:r>
+        <w:rPr>
+          <w:rFonts w:ascii="Arial" w:hAnsi="Arial" w:cs="Arial"/>
+          <w:sz w:val="24"/>
+          <w:szCs w:val="24"/>
+        </w:rPr>
+        <w:t xml:space="preserve"> básicos. A diferença é que nas operações de </w:t>
+      </w:r>
+      <w:r>
+        <w:rPr>
+          <w:rFonts w:ascii="Arial" w:hAnsi="Arial" w:cs="Arial"/>
+          <w:sz w:val="24"/>
+          <w:szCs w:val="24"/>
+        </w:rPr>
+        <w:t xml:space="preserve">‘novo’ </w:t>
+      </w:r>
+      <w:r>
+        <w:rPr>
+          <w:rFonts w:ascii="Arial" w:hAnsi="Arial" w:cs="Arial"/>
+          <w:sz w:val="24"/>
+          <w:szCs w:val="24"/>
+        </w:rPr>
+        <w:t xml:space="preserve">e </w:t>
+      </w:r>
+      <w:r>
+        <w:rPr>
+          <w:rFonts w:ascii="Arial" w:hAnsi="Arial" w:cs="Arial"/>
+          <w:sz w:val="24"/>
+          <w:szCs w:val="24"/>
+        </w:rPr>
+        <w:t>‘</w:t>
+      </w:r>
+      <w:r>
+        <w:rPr>
+          <w:rFonts w:ascii="Arial" w:hAnsi="Arial" w:cs="Arial"/>
+          <w:sz w:val="24"/>
+          <w:szCs w:val="24"/>
+        </w:rPr>
+        <w:t>editar</w:t>
+      </w:r>
+      <w:r>
+        <w:rPr>
+          <w:rFonts w:ascii="Arial" w:hAnsi="Arial" w:cs="Arial"/>
+          <w:sz w:val="24"/>
+          <w:szCs w:val="24"/>
+        </w:rPr>
+        <w:t>’</w:t>
+      </w:r>
+      <w:r>
+        <w:rPr>
+          <w:rFonts w:ascii="Arial" w:hAnsi="Arial" w:cs="Arial"/>
+          <w:sz w:val="24"/>
+          <w:szCs w:val="24"/>
+        </w:rPr>
+        <w:t xml:space="preserve">, o usuário além de preencher os campos da entidade mestre, irá preencher campos para a entidade detalhe. As entidades do tipo detalhe são exibidas em uma tabela, conforme layout do </w:t>
+      </w:r>
+      <w:r>
+        <w:rPr>
+          <w:rFonts w:ascii="Arial" w:hAnsi="Arial" w:cs="Arial"/>
+          <w:i/>
+          <w:sz w:val="24"/>
+          <w:szCs w:val="24"/>
+        </w:rPr>
+        <w:t>wireframe</w:t>
+      </w:r>
+      <w:r>
+        <w:rPr>
+          <w:rFonts w:ascii="Arial" w:hAnsi="Arial" w:cs="Arial"/>
+          <w:sz w:val="24"/>
+          <w:szCs w:val="24"/>
+        </w:rPr>
+        <w:t xml:space="preserve"> de tela de listagem. </w:t>
+      </w:r>
     </w:p>
     <w:p>
       <w:pPr>
@@ -7008,6 +7766,14 @@
           <w:szCs w:val="24"/>
         </w:rPr>
       </w:pPr>
+      <w:r>
+        <w:rPr>
+          <w:rFonts w:ascii="Arial" w:hAnsi="Arial" w:cs="Arial"/>
+          <w:sz w:val="24"/>
+          <w:szCs w:val="24"/>
+        </w:rPr>
+        <w:t xml:space="preserve">A área de edição para a entidade detalhe não é exibida na operação de ‘detalhar’. </w:t>
+      </w:r>
     </w:p>
     <w:p>
       <w:pPr>
@@ -7027,13 +7793,115 @@
         <w:suppressAutoHyphens/>
         <w:spacing w:after="0" w:line="360" w:lineRule="auto"/>
         <w:ind w:firstLine="709"/>
-        <w:jc w:val="both"/>
-        <w:rPr>
-          <w:rFonts w:ascii="Arial" w:hAnsi="Arial" w:cs="Arial"/>
-          <w:sz w:val="24"/>
-          <w:szCs w:val="24"/>
-        </w:rPr>
-      </w:pPr>
+        <w:jc w:val="center"/>
+        <w:rPr>
+          <w:b/>
+        </w:rPr>
+      </w:pPr>
+      <w:r>
+        <w:rPr>
+          <w:noProof/>
+        </w:rPr>
+        <w:lastRenderedPageBreak/>
+        <w:pict w14:anchorId="6457F7CE">
+          <v:shape id="_x0000_s1085" type="#_x0000_t75" style="position:absolute;left:0;text-align:left;margin-left:.45pt;margin-top:-1.5pt;width:453pt;height:315.75pt;z-index:12;mso-position-horizontal-relative:text;mso-position-vertical-relative:text;mso-width-relative:page;mso-height-relative:page">
+            <v:imagedata r:id="rId19" o:title="wireframes-Tela Indicador"/>
+            <w10:wrap type="topAndBottom"/>
+          </v:shape>
+        </w:pict>
+      </w:r>
+      <w:r>
+        <w:rPr>
+          <w:b/>
+        </w:rPr>
+        <w:t xml:space="preserve">Figura </w:t>
+      </w:r>
+      <w:r>
+        <w:rPr>
+          <w:b/>
+        </w:rPr>
+        <w:fldChar w:fldCharType="begin"/>
+      </w:r>
+      <w:r>
+        <w:rPr>
+          <w:b/>
+        </w:rPr>
+        <w:instrText xml:space="preserve"> SEQ Figura \* ARABIC </w:instrText>
+      </w:r>
+      <w:r>
+        <w:rPr>
+          <w:b/>
+        </w:rPr>
+        <w:fldChar w:fldCharType="separate"/>
+      </w:r>
+      <w:r>
+        <w:rPr>
+          <w:b/>
+          <w:noProof/>
+        </w:rPr>
+        <w:t>11</w:t>
+      </w:r>
+      <w:r>
+        <w:rPr>
+          <w:b/>
+        </w:rPr>
+        <w:fldChar w:fldCharType="end"/>
+      </w:r>
+      <w:r>
+        <w:rPr>
+          <w:b/>
+        </w:rPr>
+        <w:t xml:space="preserve"> – </w:t>
+      </w:r>
+      <w:r>
+        <w:rPr>
+          <w:b/>
+          <w:i/>
+        </w:rPr>
+        <w:t>Wireframe</w:t>
+      </w:r>
+      <w:r>
+        <w:rPr>
+          <w:b/>
+        </w:rPr>
+        <w:t xml:space="preserve"> da</w:t>
+      </w:r>
+      <w:r>
+        <w:rPr>
+          <w:b/>
+        </w:rPr>
+        <w:t>s</w:t>
+      </w:r>
+      <w:r>
+        <w:rPr>
+          <w:b/>
+        </w:rPr>
+        <w:t xml:space="preserve"> tela</w:t>
+      </w:r>
+      <w:r>
+        <w:rPr>
+          <w:b/>
+        </w:rPr>
+        <w:t>s</w:t>
+      </w:r>
+      <w:r>
+        <w:rPr>
+          <w:b/>
+        </w:rPr>
+        <w:t xml:space="preserve"> </w:t>
+      </w:r>
+      <w:r>
+        <w:rPr>
+          <w:b/>
+        </w:rPr>
+        <w:t xml:space="preserve">de </w:t>
+      </w:r>
+      <w:r>
+        <w:rPr>
+          <w:b/>
+        </w:rPr>
+        <w:t>indicadores</w:t>
+      </w:r>
     </w:p>
     <w:p>
       <w:pPr>
@@ -7053,41 +7921,39 @@
           <w:sz w:val="24"/>
           <w:szCs w:val="24"/>
         </w:rPr>
-        <w:t xml:space="preserve">Embora apresente algumas desvantagens como, por exemplo, maior dificuldade de compartilhar o protótipo com outras pessoas, neste sistema, o protótipo interativo foi feito diretamente na aplicação final, pois apresentou as seguintes vantagens: testar a funcionalidade real e rapidez no desenvolvimento com o uso de </w:t>
-      </w:r>
-      <w:r>
-        <w:rPr>
-          <w:rFonts w:ascii="Arial" w:hAnsi="Arial" w:cs="Arial"/>
-          <w:i/>
-          <w:sz w:val="24"/>
-          <w:szCs w:val="24"/>
-        </w:rPr>
-        <w:t>mock</w:t>
-      </w:r>
-      <w:r>
-        <w:rPr>
-          <w:rFonts w:ascii="Arial" w:hAnsi="Arial" w:cs="Arial"/>
-          <w:sz w:val="24"/>
-          <w:szCs w:val="24"/>
-        </w:rPr>
-        <w:t xml:space="preserve"> da API </w:t>
-      </w:r>
-      <w:r>
-        <w:rPr>
-          <w:rFonts w:ascii="Arial" w:hAnsi="Arial" w:cs="Arial"/>
-          <w:i/>
-          <w:sz w:val="24"/>
-          <w:szCs w:val="24"/>
-        </w:rPr>
-        <w:t>back-end</w:t>
-      </w:r>
-      <w:r>
-        <w:rPr>
-          <w:rFonts w:ascii="Arial" w:hAnsi="Arial" w:cs="Arial"/>
-          <w:sz w:val="24"/>
-          <w:szCs w:val="24"/>
-        </w:rPr>
-        <w:t>.</w:t>
+        <w:t>Para os indicadores, primeiramente o usuário irá selecionar alguns campos de filtro e</w:t>
+      </w:r>
+      <w:r>
+        <w:rPr>
+          <w:rFonts w:ascii="Arial" w:hAnsi="Arial" w:cs="Arial"/>
+          <w:sz w:val="24"/>
+          <w:szCs w:val="24"/>
+        </w:rPr>
+        <w:t>,</w:t>
+      </w:r>
+      <w:r>
+        <w:rPr>
+          <w:rFonts w:ascii="Arial" w:hAnsi="Arial" w:cs="Arial"/>
+          <w:sz w:val="24"/>
+          <w:szCs w:val="24"/>
+        </w:rPr>
+        <w:t xml:space="preserve"> após clicar no botão ‘carregar’</w:t>
+      </w:r>
+      <w:r>
+        <w:rPr>
+          <w:rFonts w:ascii="Arial" w:hAnsi="Arial" w:cs="Arial"/>
+          <w:sz w:val="24"/>
+          <w:szCs w:val="24"/>
+        </w:rPr>
+        <w:t>,</w:t>
+      </w:r>
+      <w:r>
+        <w:rPr>
+          <w:rFonts w:ascii="Arial" w:hAnsi="Arial" w:cs="Arial"/>
+          <w:sz w:val="24"/>
+          <w:szCs w:val="24"/>
+        </w:rPr>
+        <w:t xml:space="preserve"> serão exibidos os gráficos contendo os indicadores. Cada indicador poderá será ocultado/reexibido clicando no título do indicador.</w:t>
       </w:r>
     </w:p>
     <w:p>
@@ -7108,85 +7974,63 @@
           <w:sz w:val="24"/>
           <w:szCs w:val="24"/>
         </w:rPr>
-        <w:t>As telas podem ser acessadas</w:t>
-      </w:r>
-      <w:r>
-        <w:rPr>
-          <w:rFonts w:ascii="Arial" w:hAnsi="Arial" w:cs="Arial"/>
-          <w:sz w:val="24"/>
-          <w:szCs w:val="24"/>
-        </w:rPr>
-        <w:t xml:space="preserve"> conforme instruções apresentadas na seção </w:t>
-      </w:r>
-      <w:r>
-        <w:rPr>
-          <w:rFonts w:ascii="Arial" w:hAnsi="Arial" w:cs="Arial"/>
-          <w:i/>
-          <w:sz w:val="24"/>
-          <w:szCs w:val="24"/>
-        </w:rPr>
-        <w:fldChar w:fldCharType="begin"/>
-      </w:r>
-      <w:r>
-        <w:rPr>
-          <w:rFonts w:ascii="Arial" w:hAnsi="Arial" w:cs="Arial"/>
-          <w:i/>
-          <w:sz w:val="24"/>
-          <w:szCs w:val="24"/>
-        </w:rPr>
-        <w:instrText xml:space="preserve"> REF _Ref128333699 \h </w:instrText>
-      </w:r>
-      <w:r>
-        <w:rPr>
-          <w:rFonts w:ascii="Arial" w:hAnsi="Arial" w:cs="Arial"/>
-          <w:i/>
-          <w:sz w:val="24"/>
-          <w:szCs w:val="24"/>
-        </w:rPr>
-      </w:r>
-      <w:r>
-        <w:rPr>
-          <w:rFonts w:ascii="Arial" w:hAnsi="Arial" w:cs="Arial"/>
-          <w:i/>
-          <w:sz w:val="24"/>
-          <w:szCs w:val="24"/>
-        </w:rPr>
-        <w:instrText xml:space="preserve"> \* MERGEFORMAT </w:instrText>
-      </w:r>
-      <w:r>
-        <w:rPr>
-          <w:rFonts w:ascii="Arial" w:hAnsi="Arial" w:cs="Arial"/>
-          <w:i/>
-          <w:sz w:val="24"/>
-          <w:szCs w:val="24"/>
-        </w:rPr>
-        <w:fldChar w:fldCharType="separate"/>
-      </w:r>
-      <w:r>
-        <w:rPr>
-          <w:rFonts w:ascii="Arial" w:hAnsi="Arial" w:cs="Arial"/>
-          <w:i/>
-          <w:sz w:val="24"/>
-          <w:szCs w:val="24"/>
-        </w:rPr>
-        <w:t>5.1. Aplicação web</w:t>
-      </w:r>
-      <w:r>
-        <w:rPr>
-          <w:rFonts w:ascii="Arial" w:hAnsi="Arial" w:cs="Arial"/>
-          <w:i/>
-          <w:sz w:val="24"/>
-          <w:szCs w:val="24"/>
-        </w:rPr>
-        <w:fldChar w:fldCharType="end"/>
-      </w:r>
-      <w:r>
-        <w:rPr>
-          <w:rFonts w:ascii="Arial" w:hAnsi="Arial" w:cs="Arial"/>
-          <w:sz w:val="24"/>
-          <w:szCs w:val="24"/>
-        </w:rPr>
-        <w:t>.</w:t>
+        <w:t xml:space="preserve">Neste sistema optamos por fazer o protótipo interativo direto na aplicação. Esta abordagem, embora apresente problemas como, por exemplo, </w:t>
+      </w:r>
+      <w:r>
+        <w:rPr>
+          <w:rFonts w:ascii="Arial" w:hAnsi="Arial" w:cs="Arial"/>
+          <w:sz w:val="24"/>
+          <w:szCs w:val="24"/>
+        </w:rPr>
+        <w:t xml:space="preserve">tornar </w:t>
+      </w:r>
+      <w:r>
+        <w:rPr>
+          <w:rFonts w:ascii="Arial" w:hAnsi="Arial" w:cs="Arial"/>
+          <w:sz w:val="24"/>
+          <w:szCs w:val="24"/>
+        </w:rPr>
+        <w:t>mais difícil compartilhar o protótipo com outras pessoas que não têm acesso ao sistema</w:t>
+      </w:r>
+      <w:r>
+        <w:rPr>
+          <w:rFonts w:ascii="Arial" w:hAnsi="Arial" w:cs="Arial"/>
+          <w:sz w:val="24"/>
+          <w:szCs w:val="24"/>
+        </w:rPr>
+        <w:t xml:space="preserve">, permite testar </w:t>
+      </w:r>
+      <w:r>
+        <w:rPr>
+          <w:rFonts w:ascii="Arial" w:hAnsi="Arial" w:cs="Arial"/>
+          <w:sz w:val="24"/>
+          <w:szCs w:val="24"/>
+        </w:rPr>
+        <w:t>a funcionalidade real</w:t>
+      </w:r>
+      <w:r>
+        <w:rPr>
+          <w:rFonts w:ascii="Arial" w:hAnsi="Arial" w:cs="Arial"/>
+          <w:sz w:val="24"/>
+          <w:szCs w:val="24"/>
+        </w:rPr>
+        <w:t xml:space="preserve"> </w:t>
+      </w:r>
+      <w:r>
+        <w:rPr>
+          <w:rFonts w:ascii="Arial" w:hAnsi="Arial" w:cs="Arial"/>
+          <w:sz w:val="24"/>
+          <w:szCs w:val="24"/>
+        </w:rPr>
+        <w:t>e simular o ambiente em que o usuário irá interagir com o sistema</w:t>
+      </w:r>
+      <w:r>
+        <w:rPr>
+          <w:rFonts w:ascii="Arial" w:hAnsi="Arial" w:cs="Arial"/>
+          <w:sz w:val="24"/>
+          <w:szCs w:val="24"/>
+        </w:rPr>
+        <w:t xml:space="preserve"> através de mocks de dados.</w:t>
       </w:r>
     </w:p>
     <w:p>
@@ -7201,15 +8045,139 @@
           <w:szCs w:val="24"/>
         </w:rPr>
       </w:pPr>
+      <w:r>
+        <w:rPr>
+          <w:rFonts w:ascii="Arial" w:hAnsi="Arial" w:cs="Arial"/>
+          <w:sz w:val="24"/>
+          <w:szCs w:val="24"/>
+        </w:rPr>
+        <w:t>As telas</w:t>
+      </w:r>
+      <w:r>
+        <w:rPr>
+          <w:rFonts w:ascii="Arial" w:hAnsi="Arial" w:cs="Arial"/>
+          <w:sz w:val="24"/>
+          <w:szCs w:val="24"/>
+        </w:rPr>
+        <w:t xml:space="preserve"> criadas a partir dos </w:t>
+      </w:r>
+      <w:r>
+        <w:rPr>
+          <w:rFonts w:ascii="Arial" w:hAnsi="Arial" w:cs="Arial"/>
+          <w:i/>
+          <w:sz w:val="24"/>
+          <w:szCs w:val="24"/>
+        </w:rPr>
+        <w:t>wireframes</w:t>
+      </w:r>
+      <w:r>
+        <w:rPr>
+          <w:rFonts w:ascii="Arial" w:hAnsi="Arial" w:cs="Arial"/>
+          <w:sz w:val="24"/>
+          <w:szCs w:val="24"/>
+        </w:rPr>
+        <w:t xml:space="preserve"> podem ser acessadas</w:t>
+      </w:r>
+      <w:r>
+        <w:rPr>
+          <w:rFonts w:ascii="Arial" w:hAnsi="Arial" w:cs="Arial"/>
+          <w:sz w:val="24"/>
+          <w:szCs w:val="24"/>
+        </w:rPr>
+        <w:t xml:space="preserve"> conforme instruções apresentadas na seção </w:t>
+      </w:r>
+      <w:r>
+        <w:rPr>
+          <w:rFonts w:ascii="Arial" w:hAnsi="Arial" w:cs="Arial"/>
+          <w:i/>
+          <w:sz w:val="24"/>
+          <w:szCs w:val="24"/>
+        </w:rPr>
+        <w:fldChar w:fldCharType="begin"/>
+      </w:r>
+      <w:r>
+        <w:rPr>
+          <w:rFonts w:ascii="Arial" w:hAnsi="Arial" w:cs="Arial"/>
+          <w:i/>
+          <w:sz w:val="24"/>
+          <w:szCs w:val="24"/>
+        </w:rPr>
+        <w:instrText xml:space="preserve"> REF _Ref128333699 \h </w:instrText>
+      </w:r>
+      <w:r>
+        <w:rPr>
+          <w:rFonts w:ascii="Arial" w:hAnsi="Arial" w:cs="Arial"/>
+          <w:i/>
+          <w:sz w:val="24"/>
+          <w:szCs w:val="24"/>
+        </w:rPr>
+      </w:r>
+      <w:r>
+        <w:rPr>
+          <w:rFonts w:ascii="Arial" w:hAnsi="Arial" w:cs="Arial"/>
+          <w:i/>
+          <w:sz w:val="24"/>
+          <w:szCs w:val="24"/>
+        </w:rPr>
+        <w:instrText xml:space="preserve"> \* MERGEFORMAT </w:instrText>
+      </w:r>
+      <w:r>
+        <w:rPr>
+          <w:rFonts w:ascii="Arial" w:hAnsi="Arial" w:cs="Arial"/>
+          <w:i/>
+          <w:sz w:val="24"/>
+          <w:szCs w:val="24"/>
+        </w:rPr>
+        <w:fldChar w:fldCharType="separate"/>
+      </w:r>
+      <w:r>
+        <w:rPr>
+          <w:rFonts w:ascii="Arial" w:hAnsi="Arial" w:cs="Arial"/>
+          <w:i/>
+          <w:sz w:val="24"/>
+          <w:szCs w:val="24"/>
+        </w:rPr>
+        <w:t>5.1. Aplicação web</w:t>
+      </w:r>
+      <w:r>
+        <w:rPr>
+          <w:rFonts w:ascii="Arial" w:hAnsi="Arial" w:cs="Arial"/>
+          <w:i/>
+          <w:sz w:val="24"/>
+          <w:szCs w:val="24"/>
+        </w:rPr>
+        <w:fldChar w:fldCharType="end"/>
+      </w:r>
+      <w:r>
+        <w:rPr>
+          <w:rFonts w:ascii="Arial" w:hAnsi="Arial" w:cs="Arial"/>
+          <w:sz w:val="24"/>
+          <w:szCs w:val="24"/>
+        </w:rPr>
+        <w:t>.</w:t>
+      </w:r>
+    </w:p>
+    <w:p>
+      <w:pPr>
+        <w:suppressAutoHyphens/>
+        <w:spacing w:after="0" w:line="360" w:lineRule="auto"/>
+        <w:ind w:firstLine="709"/>
+        <w:jc w:val="both"/>
+        <w:rPr>
+          <w:rFonts w:ascii="Arial" w:hAnsi="Arial" w:cs="Arial"/>
+          <w:sz w:val="24"/>
+          <w:szCs w:val="24"/>
+        </w:rPr>
+      </w:pPr>
     </w:p>
     <w:p>
       <w:pPr>
         <w:pStyle w:val="Ttulo2"/>
         <w:rPr>
-          <w:lang w:eastAsia="pt-BR"/>
-        </w:rPr>
-      </w:pPr>
-      <w:bookmarkStart w:id="12" w:name="_Toc128325197"/>
+          <w:lang w:val="pt-BR" w:eastAsia="pt-BR"/>
+        </w:rPr>
+      </w:pPr>
+      <w:bookmarkStart w:id="11" w:name="_Toc128325197"/>
       <w:r>
         <w:rPr>
           <w:lang w:eastAsia="pt-BR"/>
@@ -7228,13 +8196,15 @@
         </w:rPr>
         <w:t xml:space="preserve">. </w:t>
       </w:r>
+      <w:bookmarkEnd w:id="11"/>
       <w:r>
         <w:rPr>
           <w:color w:val="FF0000"/>
-          <w:lang w:eastAsia="pt-BR"/>
-        </w:rPr>
-        <w:t>Diagrama de classes</w:t>
-      </w:r>
+          <w:lang w:val="pt-BR" w:eastAsia="pt-BR"/>
+        </w:rPr>
+        <w:t>Modelo de Dados</w:t>
+      </w:r>
+      <w:bookmarkStart w:id="12" w:name="_GoBack"/>
       <w:bookmarkEnd w:id="12"/>
     </w:p>
     <w:p>
@@ -8085,7 +9055,7 @@
         </w:rPr>
         <w:pict w14:anchorId="36EB4673">
           <v:shape id="_x0000_i1025" type="#_x0000_t75" style="width:453pt;height:344.25pt">
-            <v:imagedata r:id="rId17" o:title="C4Model-Nivel_1_Contexto"/>
+            <v:imagedata r:id="rId20" o:title="C4Model-Nivel_1_Contexto"/>
           </v:shape>
         </w:pict>
       </w:r>
@@ -8293,7 +9263,7 @@
         <w:lastRenderedPageBreak/>
         <w:pict w14:anchorId="32EA7E7E">
           <v:shape id="_x0000_i1026" type="#_x0000_t75" style="width:453pt;height:343.5pt">
-            <v:imagedata r:id="rId18" o:title="C4Model-Nível_2_Contêiner"/>
+            <v:imagedata r:id="rId21" o:title="C4Model-Nível_2_Contêiner"/>
           </v:shape>
         </w:pict>
       </w:r>
@@ -8509,7 +9479,7 @@
         <w:lastRenderedPageBreak/>
         <w:pict w14:anchorId="7D7166D6">
           <v:shape id="_x0000_i1027" type="#_x0000_t75" style="width:453pt;height:341.25pt">
-            <v:imagedata r:id="rId19" o:title="C4Model-Nível_3_Componente_ Front_End"/>
+            <v:imagedata r:id="rId22" o:title="C4Model-Nível_3_Componente_ Front_End"/>
           </v:shape>
         </w:pict>
       </w:r>
@@ -9012,7 +9982,7 @@
       <w:r>
         <w:pict w14:anchorId="1E5BB046">
           <v:shape id="_x0000_i1028" type="#_x0000_t75" style="width:453pt;height:409.5pt">
-            <v:imagedata r:id="rId20" o:title="C4Model-Nível_3_Componente_API_REST"/>
+            <v:imagedata r:id="rId23" o:title="C4Model-Nível_3_Componente_API_REST"/>
           </v:shape>
         </w:pict>
       </w:r>
@@ -11377,7 +12347,7 @@
         </w:rPr>
         <w:pict w14:anchorId="2F77F42D">
           <v:shape id="_x0000_s1066" type="#_x0000_t75" style="position:absolute;left:0;text-align:left;margin-left:1.75pt;margin-top:43pt;width:453.05pt;height:321.15pt;z-index:6;mso-position-horizontal-relative:text;mso-position-vertical-relative:text;mso-width-relative:page;mso-height-relative:page">
-            <v:imagedata r:id="rId21" o:title="Arquitetura da Informacao"/>
+            <v:imagedata r:id="rId24" o:title="Arquitetura da Informacao"/>
             <w10:wrap type="topAndBottom"/>
           </v:shape>
         </w:pict>
@@ -11734,7 +12704,7 @@
         </w:rPr>
         <w:t xml:space="preserve">A aplicação web encontra-se hospedada em </w:t>
       </w:r>
-      <w:hyperlink r:id="rId22" w:history="1">
+      <w:hyperlink r:id="rId25" w:history="1">
         <w:r>
           <w:rPr>
             <w:rStyle w:val="Hyperlink"/>
@@ -11850,7 +12820,7 @@
         </w:rPr>
         <w:t xml:space="preserve">O código fonte da aplicação encontra-se em </w:t>
       </w:r>
-      <w:hyperlink r:id="rId23" w:history="1">
+      <w:hyperlink r:id="rId26" w:history="1">
         <w:r>
           <w:rPr>
             <w:rStyle w:val="Hyperlink"/>
@@ -11971,7 +12941,7 @@
         </w:rPr>
         <w:t xml:space="preserve"> da API encontra-se em </w:t>
       </w:r>
-      <w:hyperlink r:id="rId24" w:history="1">
+      <w:hyperlink r:id="rId27" w:history="1">
         <w:r>
           <w:rPr>
             <w:rStyle w:val="Hyperlink"/>
@@ -12610,7 +13580,7 @@
       </w:pPr>
     </w:p>
     <w:sectPr>
-      <w:headerReference w:type="default" r:id="rId25"/>
+      <w:headerReference w:type="default" r:id="rId28"/>
       <w:pgSz w:w="11906" w:h="16838"/>
       <w:pgMar w:top="1701" w:right="1134" w:bottom="1134" w:left="1701" w:header="709" w:footer="709" w:gutter="0"/>
       <w:cols w:space="708"/>
@@ -12724,7 +13694,7 @@
       <w:rPr>
         <w:noProof/>
       </w:rPr>
-      <w:t>14</w:t>
+      <w:t>17</w:t>
     </w:r>
     <w:r>
       <w:fldChar w:fldCharType="end"/>
@@ -17336,7 +18306,7 @@
 </file>
 
 <file path=customXml/itemProps1.xml><?xml version="1.0" encoding="utf-8"?>
-<ds:datastoreItem xmlns:ds="http://schemas.openxmlformats.org/officeDocument/2006/customXml" ds:itemID="{268A9686-9223-44A6-BDC9-919F9B022794}">
+<ds:datastoreItem xmlns:ds="http://schemas.openxmlformats.org/officeDocument/2006/customXml" ds:itemID="{61BDD598-13E9-42DD-A081-E13507D68E0C}">
   <ds:schemaRefs>
     <ds:schemaRef ds:uri="http://schemas.openxmlformats.org/officeDocument/2006/bibliography"/>
   </ds:schemaRefs>

</xml_diff>

<commit_message>
atualizando documentação e corrigindo telas.
</commit_message>
<xml_diff>
--- a/projeto/documentacao/DWFS - Projeto Integrado - Adjamir.docx
+++ b/projeto/documentacao/DWFS - Projeto Integrado - Adjamir.docx
@@ -623,7 +623,7 @@
         </w:rPr>
         <w:fldChar w:fldCharType="separate"/>
       </w:r>
-      <w:hyperlink w:anchor="_Toc128349538" w:history="1">
+      <w:hyperlink w:anchor="_Toc128352308" w:history="1">
         <w:r>
           <w:rPr>
             <w:rStyle w:val="Hyperlink"/>
@@ -646,7 +646,7 @@
           <w:rPr>
             <w:webHidden/>
           </w:rPr>
-          <w:instrText xml:space="preserve"> PAGEREF _Toc128349538 \h </w:instrText>
+          <w:instrText xml:space="preserve"> PAGEREF _Toc128352308 \h </w:instrText>
         </w:r>
         <w:r>
           <w:rPr>
@@ -663,7 +663,7 @@
           <w:rPr>
             <w:webHidden/>
           </w:rPr>
-          <w:t>3</w:t>
+          <w:t>4</w:t>
         </w:r>
         <w:r>
           <w:rPr>
@@ -683,7 +683,7 @@
           <w:lang w:eastAsia="pt-BR"/>
         </w:rPr>
       </w:pPr>
-      <w:hyperlink w:anchor="_Toc128349539" w:history="1">
+      <w:hyperlink w:anchor="_Toc128352309" w:history="1">
         <w:r>
           <w:rPr>
             <w:rStyle w:val="Hyperlink"/>
@@ -712,7 +712,7 @@
             <w:noProof/>
             <w:webHidden/>
           </w:rPr>
-          <w:instrText xml:space="preserve"> PAGEREF _Toc128349539 \h </w:instrText>
+          <w:instrText xml:space="preserve"> PAGEREF _Toc128352309 \h </w:instrText>
         </w:r>
         <w:r>
           <w:rPr>
@@ -732,7 +732,7 @@
             <w:noProof/>
             <w:webHidden/>
           </w:rPr>
-          <w:t>3</w:t>
+          <w:t>4</w:t>
         </w:r>
         <w:r>
           <w:rPr>
@@ -753,7 +753,7 @@
           <w:lang w:eastAsia="pt-BR"/>
         </w:rPr>
       </w:pPr>
-      <w:hyperlink w:anchor="_Toc128349540" w:history="1">
+      <w:hyperlink w:anchor="_Toc128352310" w:history="1">
         <w:r>
           <w:rPr>
             <w:rStyle w:val="Hyperlink"/>
@@ -781,7 +781,7 @@
             <w:noProof/>
             <w:webHidden/>
           </w:rPr>
-          <w:instrText xml:space="preserve"> PAGEREF _Toc128349540 \h </w:instrText>
+          <w:instrText xml:space="preserve"> PAGEREF _Toc128352310 \h </w:instrText>
         </w:r>
         <w:r>
           <w:rPr>
@@ -801,7 +801,7 @@
             <w:noProof/>
             <w:webHidden/>
           </w:rPr>
-          <w:t>3</w:t>
+          <w:t>4</w:t>
         </w:r>
         <w:r>
           <w:rPr>
@@ -825,7 +825,7 @@
           <w:lang w:eastAsia="pt-BR"/>
         </w:rPr>
       </w:pPr>
-      <w:hyperlink w:anchor="_Toc128349541" w:history="1">
+      <w:hyperlink w:anchor="_Toc128352311" w:history="1">
         <w:r>
           <w:rPr>
             <w:rStyle w:val="Hyperlink"/>
@@ -854,7 +854,7 @@
             <w:noProof/>
             <w:webHidden/>
           </w:rPr>
-          <w:instrText xml:space="preserve"> PAGEREF _Toc128349541 \h </w:instrText>
+          <w:instrText xml:space="preserve"> PAGEREF _Toc128352311 \h </w:instrText>
         </w:r>
         <w:r>
           <w:rPr>
@@ -874,7 +874,7 @@
             <w:noProof/>
             <w:webHidden/>
           </w:rPr>
-          <w:t>6</w:t>
+          <w:t>7</w:t>
         </w:r>
         <w:r>
           <w:rPr>
@@ -895,7 +895,7 @@
           <w:lang w:eastAsia="pt-BR"/>
         </w:rPr>
       </w:pPr>
-      <w:hyperlink w:anchor="_Toc128349542" w:history="1">
+      <w:hyperlink w:anchor="_Toc128352312" w:history="1">
         <w:r>
           <w:rPr>
             <w:rStyle w:val="Hyperlink"/>
@@ -924,7 +924,7 @@
             <w:noProof/>
             <w:webHidden/>
           </w:rPr>
-          <w:instrText xml:space="preserve"> PAGEREF _Toc128349542 \h </w:instrText>
+          <w:instrText xml:space="preserve"> PAGEREF _Toc128352312 \h </w:instrText>
         </w:r>
         <w:r>
           <w:rPr>
@@ -944,7 +944,7 @@
             <w:noProof/>
             <w:webHidden/>
           </w:rPr>
-          <w:t>7</w:t>
+          <w:t>8</w:t>
         </w:r>
         <w:r>
           <w:rPr>
@@ -965,7 +965,7 @@
           <w:lang w:eastAsia="pt-BR"/>
         </w:rPr>
       </w:pPr>
-      <w:hyperlink w:anchor="_Toc128349543" w:history="1">
+      <w:hyperlink w:anchor="_Toc128352313" w:history="1">
         <w:r>
           <w:rPr>
             <w:rStyle w:val="Hyperlink"/>
@@ -994,7 +994,7 @@
             <w:noProof/>
             <w:webHidden/>
           </w:rPr>
-          <w:instrText xml:space="preserve"> PAGEREF _Toc128349543 \h </w:instrText>
+          <w:instrText xml:space="preserve"> PAGEREF _Toc128352313 \h </w:instrText>
         </w:r>
         <w:r>
           <w:rPr>
@@ -1014,7 +1014,7 @@
             <w:noProof/>
             <w:webHidden/>
           </w:rPr>
-          <w:t>7</w:t>
+          <w:t>8</w:t>
         </w:r>
         <w:r>
           <w:rPr>
@@ -1034,7 +1034,7 @@
           <w:sz w:val="22"/>
         </w:rPr>
       </w:pPr>
-      <w:hyperlink w:anchor="_Toc128349544" w:history="1">
+      <w:hyperlink w:anchor="_Toc128352314" w:history="1">
         <w:r>
           <w:rPr>
             <w:rStyle w:val="Hyperlink"/>
@@ -1057,7 +1057,7 @@
           <w:rPr>
             <w:webHidden/>
           </w:rPr>
-          <w:instrText xml:space="preserve"> PAGEREF _Toc128349544 \h </w:instrText>
+          <w:instrText xml:space="preserve"> PAGEREF _Toc128352314 \h </w:instrText>
         </w:r>
         <w:r>
           <w:rPr>
@@ -1074,7 +1074,7 @@
           <w:rPr>
             <w:webHidden/>
           </w:rPr>
-          <w:t>10</w:t>
+          <w:t>11</w:t>
         </w:r>
         <w:r>
           <w:rPr>
@@ -1094,7 +1094,7 @@
           <w:lang w:eastAsia="pt-BR"/>
         </w:rPr>
       </w:pPr>
-      <w:hyperlink w:anchor="_Toc128349545" w:history="1">
+      <w:hyperlink w:anchor="_Toc128352315" w:history="1">
         <w:r>
           <w:rPr>
             <w:rStyle w:val="Hyperlink"/>
@@ -1123,7 +1123,7 @@
             <w:noProof/>
             <w:webHidden/>
           </w:rPr>
-          <w:instrText xml:space="preserve"> PAGEREF _Toc128349545 \h </w:instrText>
+          <w:instrText xml:space="preserve"> PAGEREF _Toc128352315 \h </w:instrText>
         </w:r>
         <w:r>
           <w:rPr>
@@ -1143,7 +1143,7 @@
             <w:noProof/>
             <w:webHidden/>
           </w:rPr>
-          <w:t>10</w:t>
+          <w:t>11</w:t>
         </w:r>
         <w:r>
           <w:rPr>
@@ -1164,7 +1164,7 @@
           <w:lang w:eastAsia="pt-BR"/>
         </w:rPr>
       </w:pPr>
-      <w:hyperlink w:anchor="_Toc128349546" w:history="1">
+      <w:hyperlink w:anchor="_Toc128352316" w:history="1">
         <w:r>
           <w:rPr>
             <w:rStyle w:val="Hyperlink"/>
@@ -1192,7 +1192,7 @@
             <w:noProof/>
             <w:webHidden/>
           </w:rPr>
-          <w:instrText xml:space="preserve"> PAGEREF _Toc128349546 \h </w:instrText>
+          <w:instrText xml:space="preserve"> PAGEREF _Toc128352316 \h </w:instrText>
         </w:r>
         <w:r>
           <w:rPr>
@@ -1212,7 +1212,7 @@
             <w:noProof/>
             <w:webHidden/>
           </w:rPr>
-          <w:t>10</w:t>
+          <w:t>11</w:t>
         </w:r>
         <w:r>
           <w:rPr>
@@ -1233,7 +1233,7 @@
           <w:lang w:eastAsia="pt-BR"/>
         </w:rPr>
       </w:pPr>
-      <w:hyperlink w:anchor="_Toc128349547" w:history="1">
+      <w:hyperlink w:anchor="_Toc128352317" w:history="1">
         <w:r>
           <w:rPr>
             <w:rStyle w:val="Hyperlink"/>
@@ -1261,7 +1261,7 @@
             <w:noProof/>
             <w:webHidden/>
           </w:rPr>
-          <w:instrText xml:space="preserve"> PAGEREF _Toc128349547 \h </w:instrText>
+          <w:instrText xml:space="preserve"> PAGEREF _Toc128352317 \h </w:instrText>
         </w:r>
         <w:r>
           <w:rPr>
@@ -1281,7 +1281,7 @@
             <w:noProof/>
             <w:webHidden/>
           </w:rPr>
-          <w:t>10</w:t>
+          <w:t>11</w:t>
         </w:r>
         <w:r>
           <w:rPr>
@@ -1302,7 +1302,7 @@
           <w:lang w:eastAsia="pt-BR"/>
         </w:rPr>
       </w:pPr>
-      <w:hyperlink w:anchor="_Toc128349548" w:history="1">
+      <w:hyperlink w:anchor="_Toc128352318" w:history="1">
         <w:r>
           <w:rPr>
             <w:rStyle w:val="Hyperlink"/>
@@ -1330,7 +1330,7 @@
             <w:noProof/>
             <w:webHidden/>
           </w:rPr>
-          <w:instrText xml:space="preserve"> PAGEREF _Toc128349548 \h </w:instrText>
+          <w:instrText xml:space="preserve"> PAGEREF _Toc128352318 \h </w:instrText>
         </w:r>
         <w:r>
           <w:rPr>
@@ -1350,213 +1350,7 @@
             <w:noProof/>
             <w:webHidden/>
           </w:rPr>
-          <w:t>10</w:t>
-        </w:r>
-        <w:r>
-          <w:rPr>
-            <w:noProof/>
-            <w:webHidden/>
-          </w:rPr>
-          <w:fldChar w:fldCharType="end"/>
-        </w:r>
-      </w:hyperlink>
-    </w:p>
-    <w:p>
-      <w:pPr>
-        <w:pStyle w:val="Sumrio2"/>
-        <w:rPr>
-          <w:rFonts w:ascii="Calibri" w:eastAsia="Times New Roman" w:hAnsi="Calibri"/>
-          <w:noProof/>
-          <w:sz w:val="22"/>
-          <w:lang w:eastAsia="pt-BR"/>
-        </w:rPr>
-      </w:pPr>
-      <w:hyperlink w:anchor="_Toc128349549" w:history="1">
-        <w:r>
-          <w:rPr>
-            <w:rStyle w:val="Hyperlink"/>
-            <w:noProof/>
-            <w:lang w:eastAsia="pt-BR"/>
-          </w:rPr>
-          <w:t>2.5. Modelo de Dados</w:t>
-        </w:r>
-        <w:r>
-          <w:rPr>
-            <w:noProof/>
-            <w:webHidden/>
-          </w:rPr>
-          <w:tab/>
-        </w:r>
-        <w:r>
-          <w:rPr>
-            <w:noProof/>
-            <w:webHidden/>
-          </w:rPr>
-          <w:fldChar w:fldCharType="begin"/>
-        </w:r>
-        <w:r>
-          <w:rPr>
-            <w:noProof/>
-            <w:webHidden/>
-          </w:rPr>
-          <w:instrText xml:space="preserve"> PAGEREF _Toc128349549 \h </w:instrText>
-        </w:r>
-        <w:r>
-          <w:rPr>
-            <w:noProof/>
-            <w:webHidden/>
-          </w:rPr>
-        </w:r>
-        <w:r>
-          <w:rPr>
-            <w:noProof/>
-            <w:webHidden/>
-          </w:rPr>
-          <w:fldChar w:fldCharType="separate"/>
-        </w:r>
-        <w:r>
-          <w:rPr>
-            <w:noProof/>
-            <w:webHidden/>
-          </w:rPr>
-          <w:t>16</w:t>
-        </w:r>
-        <w:r>
-          <w:rPr>
-            <w:noProof/>
-            <w:webHidden/>
-          </w:rPr>
-          <w:fldChar w:fldCharType="end"/>
-        </w:r>
-      </w:hyperlink>
-    </w:p>
-    <w:p>
-      <w:pPr>
-        <w:pStyle w:val="Sumrio1"/>
-        <w:rPr>
-          <w:rFonts w:ascii="Calibri" w:eastAsia="Times New Roman" w:hAnsi="Calibri"/>
-          <w:b w:val="0"/>
-          <w:sz w:val="22"/>
-        </w:rPr>
-      </w:pPr>
-      <w:hyperlink w:anchor="_Toc128349550" w:history="1">
-        <w:r>
-          <w:rPr>
-            <w:rStyle w:val="Hyperlink"/>
-          </w:rPr>
-          <w:t>3. Projeto</w:t>
-        </w:r>
-        <w:r>
-          <w:rPr>
-            <w:webHidden/>
-          </w:rPr>
-          <w:tab/>
-        </w:r>
-        <w:r>
-          <w:rPr>
-            <w:webHidden/>
-          </w:rPr>
-          <w:fldChar w:fldCharType="begin"/>
-        </w:r>
-        <w:r>
-          <w:rPr>
-            <w:webHidden/>
-          </w:rPr>
-          <w:instrText xml:space="preserve"> PAGEREF _Toc128349550 \h </w:instrText>
-        </w:r>
-        <w:r>
-          <w:rPr>
-            <w:webHidden/>
-          </w:rPr>
-        </w:r>
-        <w:r>
-          <w:rPr>
-            <w:webHidden/>
-          </w:rPr>
-          <w:fldChar w:fldCharType="separate"/>
-        </w:r>
-        <w:r>
-          <w:rPr>
-            <w:webHidden/>
-          </w:rPr>
-          <w:t>17</w:t>
-        </w:r>
-        <w:r>
-          <w:rPr>
-            <w:webHidden/>
-          </w:rPr>
-          <w:fldChar w:fldCharType="end"/>
-        </w:r>
-      </w:hyperlink>
-    </w:p>
-    <w:p>
-      <w:pPr>
-        <w:pStyle w:val="Sumrio2"/>
-        <w:rPr>
-          <w:rFonts w:ascii="Calibri" w:eastAsia="Times New Roman" w:hAnsi="Calibri"/>
-          <w:noProof/>
-          <w:sz w:val="22"/>
-          <w:lang w:eastAsia="pt-BR"/>
-        </w:rPr>
-      </w:pPr>
-      <w:hyperlink w:anchor="_Toc128349551" w:history="1">
-        <w:r>
-          <w:rPr>
-            <w:rStyle w:val="Hyperlink"/>
-            <w:noProof/>
-            <w:lang w:eastAsia="pt-BR"/>
-          </w:rPr>
-          <w:t xml:space="preserve">3.1. Arquitetura de </w:t>
-        </w:r>
-        <w:r>
-          <w:rPr>
-            <w:rStyle w:val="Hyperlink"/>
-            <w:i/>
-            <w:noProof/>
-            <w:lang w:eastAsia="pt-BR"/>
-          </w:rPr>
-          <w:t>software</w:t>
-        </w:r>
-        <w:r>
-          <w:rPr>
-            <w:noProof/>
-            <w:webHidden/>
-          </w:rPr>
-          <w:tab/>
-        </w:r>
-        <w:r>
-          <w:rPr>
-            <w:noProof/>
-            <w:webHidden/>
-          </w:rPr>
-          <w:fldChar w:fldCharType="begin"/>
-        </w:r>
-        <w:r>
-          <w:rPr>
-            <w:noProof/>
-            <w:webHidden/>
-          </w:rPr>
-          <w:instrText xml:space="preserve"> PAGEREF _Toc128349551 \h </w:instrText>
-        </w:r>
-        <w:r>
-          <w:rPr>
-            <w:noProof/>
-            <w:webHidden/>
-          </w:rPr>
-        </w:r>
-        <w:r>
-          <w:rPr>
-            <w:noProof/>
-            <w:webHidden/>
-          </w:rPr>
-          <w:fldChar w:fldCharType="separate"/>
-        </w:r>
-        <w:r>
-          <w:rPr>
-            <w:noProof/>
-            <w:webHidden/>
-          </w:rPr>
-          <w:t>17</w:t>
+          <w:t>11</w:t>
         </w:r>
         <w:r>
           <w:rPr>
@@ -1580,7 +1374,7 @@
           <w:lang w:eastAsia="pt-BR"/>
         </w:rPr>
       </w:pPr>
-      <w:hyperlink w:anchor="_Toc128349552" w:history="1">
+      <w:hyperlink w:anchor="_Toc128352319" w:history="1">
         <w:r>
           <w:rPr>
             <w:rStyle w:val="Hyperlink"/>
@@ -1588,7 +1382,7 @@
             <w:noProof/>
             <w:lang w:eastAsia="pt-BR"/>
           </w:rPr>
-          <w:t xml:space="preserve">3.1.1. Diagramas </w:t>
+          <w:t xml:space="preserve">2.4.1. </w:t>
         </w:r>
         <w:r>
           <w:rPr>
@@ -1598,6 +1392,375 @@
             <w:noProof/>
             <w:lang w:eastAsia="pt-BR"/>
           </w:rPr>
+          <w:t>Wireframes</w:t>
+        </w:r>
+        <w:r>
+          <w:rPr>
+            <w:noProof/>
+            <w:webHidden/>
+          </w:rPr>
+          <w:tab/>
+        </w:r>
+        <w:r>
+          <w:rPr>
+            <w:noProof/>
+            <w:webHidden/>
+          </w:rPr>
+          <w:fldChar w:fldCharType="begin"/>
+        </w:r>
+        <w:r>
+          <w:rPr>
+            <w:noProof/>
+            <w:webHidden/>
+          </w:rPr>
+          <w:instrText xml:space="preserve"> PAGEREF _Toc128352319 \h </w:instrText>
+        </w:r>
+        <w:r>
+          <w:rPr>
+            <w:noProof/>
+            <w:webHidden/>
+          </w:rPr>
+        </w:r>
+        <w:r>
+          <w:rPr>
+            <w:noProof/>
+            <w:webHidden/>
+          </w:rPr>
+          <w:fldChar w:fldCharType="separate"/>
+        </w:r>
+        <w:r>
+          <w:rPr>
+            <w:noProof/>
+            <w:webHidden/>
+          </w:rPr>
+          <w:t>1</w:t>
+        </w:r>
+        <w:r>
+          <w:rPr>
+            <w:noProof/>
+            <w:webHidden/>
+          </w:rPr>
+          <w:t>2</w:t>
+        </w:r>
+        <w:r>
+          <w:rPr>
+            <w:noProof/>
+            <w:webHidden/>
+          </w:rPr>
+          <w:fldChar w:fldCharType="end"/>
+        </w:r>
+      </w:hyperlink>
+    </w:p>
+    <w:p>
+      <w:pPr>
+        <w:pStyle w:val="Sumrio3"/>
+        <w:tabs>
+          <w:tab w:val="right" w:leader="dot" w:pos="9061"/>
+        </w:tabs>
+        <w:rPr>
+          <w:rFonts w:ascii="Calibri" w:eastAsia="Times New Roman" w:hAnsi="Calibri"/>
+          <w:noProof/>
+          <w:sz w:val="22"/>
+          <w:lang w:eastAsia="pt-BR"/>
+        </w:rPr>
+      </w:pPr>
+      <w:hyperlink w:anchor="_Toc128352320" w:history="1">
+        <w:r>
+          <w:rPr>
+            <w:rStyle w:val="Hyperlink"/>
+            <w:rFonts w:cs="Arial"/>
+            <w:noProof/>
+            <w:lang w:eastAsia="pt-BR"/>
+          </w:rPr>
+          <w:t>2.4.2. Protótipo Interativo</w:t>
+        </w:r>
+        <w:r>
+          <w:rPr>
+            <w:noProof/>
+            <w:webHidden/>
+          </w:rPr>
+          <w:tab/>
+        </w:r>
+        <w:r>
+          <w:rPr>
+            <w:noProof/>
+            <w:webHidden/>
+          </w:rPr>
+          <w:fldChar w:fldCharType="begin"/>
+        </w:r>
+        <w:r>
+          <w:rPr>
+            <w:noProof/>
+            <w:webHidden/>
+          </w:rPr>
+          <w:instrText xml:space="preserve"> PAGEREF _Toc128352320 \h </w:instrText>
+        </w:r>
+        <w:r>
+          <w:rPr>
+            <w:noProof/>
+            <w:webHidden/>
+          </w:rPr>
+        </w:r>
+        <w:r>
+          <w:rPr>
+            <w:noProof/>
+            <w:webHidden/>
+          </w:rPr>
+          <w:fldChar w:fldCharType="separate"/>
+        </w:r>
+        <w:r>
+          <w:rPr>
+            <w:noProof/>
+            <w:webHidden/>
+          </w:rPr>
+          <w:t>17</w:t>
+        </w:r>
+        <w:r>
+          <w:rPr>
+            <w:noProof/>
+            <w:webHidden/>
+          </w:rPr>
+          <w:fldChar w:fldCharType="end"/>
+        </w:r>
+      </w:hyperlink>
+    </w:p>
+    <w:p>
+      <w:pPr>
+        <w:pStyle w:val="Sumrio2"/>
+        <w:rPr>
+          <w:rFonts w:ascii="Calibri" w:eastAsia="Times New Roman" w:hAnsi="Calibri"/>
+          <w:noProof/>
+          <w:sz w:val="22"/>
+          <w:lang w:eastAsia="pt-BR"/>
+        </w:rPr>
+      </w:pPr>
+      <w:hyperlink w:anchor="_Toc128352321" w:history="1">
+        <w:r>
+          <w:rPr>
+            <w:rStyle w:val="Hyperlink"/>
+            <w:noProof/>
+            <w:lang w:eastAsia="pt-BR"/>
+          </w:rPr>
+          <w:t>2.5. Modelo de Dados</w:t>
+        </w:r>
+        <w:r>
+          <w:rPr>
+            <w:noProof/>
+            <w:webHidden/>
+          </w:rPr>
+          <w:tab/>
+        </w:r>
+        <w:r>
+          <w:rPr>
+            <w:noProof/>
+            <w:webHidden/>
+          </w:rPr>
+          <w:fldChar w:fldCharType="begin"/>
+        </w:r>
+        <w:r>
+          <w:rPr>
+            <w:noProof/>
+            <w:webHidden/>
+          </w:rPr>
+          <w:instrText xml:space="preserve"> PAGEREF _Toc128352321 \h </w:instrText>
+        </w:r>
+        <w:r>
+          <w:rPr>
+            <w:noProof/>
+            <w:webHidden/>
+          </w:rPr>
+        </w:r>
+        <w:r>
+          <w:rPr>
+            <w:noProof/>
+            <w:webHidden/>
+          </w:rPr>
+          <w:fldChar w:fldCharType="separate"/>
+        </w:r>
+        <w:r>
+          <w:rPr>
+            <w:noProof/>
+            <w:webHidden/>
+          </w:rPr>
+          <w:t>17</w:t>
+        </w:r>
+        <w:r>
+          <w:rPr>
+            <w:noProof/>
+            <w:webHidden/>
+          </w:rPr>
+          <w:fldChar w:fldCharType="end"/>
+        </w:r>
+      </w:hyperlink>
+    </w:p>
+    <w:p>
+      <w:pPr>
+        <w:pStyle w:val="Sumrio1"/>
+        <w:rPr>
+          <w:rFonts w:ascii="Calibri" w:eastAsia="Times New Roman" w:hAnsi="Calibri"/>
+          <w:b w:val="0"/>
+          <w:sz w:val="22"/>
+        </w:rPr>
+      </w:pPr>
+      <w:hyperlink w:anchor="_Toc128352322" w:history="1">
+        <w:r>
+          <w:rPr>
+            <w:rStyle w:val="Hyperlink"/>
+          </w:rPr>
+          <w:t>3. Projeto</w:t>
+        </w:r>
+        <w:r>
+          <w:rPr>
+            <w:webHidden/>
+          </w:rPr>
+          <w:tab/>
+        </w:r>
+        <w:r>
+          <w:rPr>
+            <w:webHidden/>
+          </w:rPr>
+          <w:fldChar w:fldCharType="begin"/>
+        </w:r>
+        <w:r>
+          <w:rPr>
+            <w:webHidden/>
+          </w:rPr>
+          <w:instrText xml:space="preserve"> PAGEREF _Toc128352322 \h </w:instrText>
+        </w:r>
+        <w:r>
+          <w:rPr>
+            <w:webHidden/>
+          </w:rPr>
+        </w:r>
+        <w:r>
+          <w:rPr>
+            <w:webHidden/>
+          </w:rPr>
+          <w:fldChar w:fldCharType="separate"/>
+        </w:r>
+        <w:r>
+          <w:rPr>
+            <w:webHidden/>
+          </w:rPr>
+          <w:t>18</w:t>
+        </w:r>
+        <w:r>
+          <w:rPr>
+            <w:webHidden/>
+          </w:rPr>
+          <w:fldChar w:fldCharType="end"/>
+        </w:r>
+      </w:hyperlink>
+    </w:p>
+    <w:p>
+      <w:pPr>
+        <w:pStyle w:val="Sumrio2"/>
+        <w:rPr>
+          <w:rFonts w:ascii="Calibri" w:eastAsia="Times New Roman" w:hAnsi="Calibri"/>
+          <w:noProof/>
+          <w:sz w:val="22"/>
+          <w:lang w:eastAsia="pt-BR"/>
+        </w:rPr>
+      </w:pPr>
+      <w:hyperlink w:anchor="_Toc128352323" w:history="1">
+        <w:r>
+          <w:rPr>
+            <w:rStyle w:val="Hyperlink"/>
+            <w:noProof/>
+            <w:lang w:eastAsia="pt-BR"/>
+          </w:rPr>
+          <w:t xml:space="preserve">3.1. Arquitetura de </w:t>
+        </w:r>
+        <w:r>
+          <w:rPr>
+            <w:rStyle w:val="Hyperlink"/>
+            <w:i/>
+            <w:noProof/>
+            <w:lang w:eastAsia="pt-BR"/>
+          </w:rPr>
+          <w:t>software</w:t>
+        </w:r>
+        <w:r>
+          <w:rPr>
+            <w:noProof/>
+            <w:webHidden/>
+          </w:rPr>
+          <w:tab/>
+        </w:r>
+        <w:r>
+          <w:rPr>
+            <w:noProof/>
+            <w:webHidden/>
+          </w:rPr>
+          <w:fldChar w:fldCharType="begin"/>
+        </w:r>
+        <w:r>
+          <w:rPr>
+            <w:noProof/>
+            <w:webHidden/>
+          </w:rPr>
+          <w:instrText xml:space="preserve"> PAGEREF _Toc128352323 \h </w:instrText>
+        </w:r>
+        <w:r>
+          <w:rPr>
+            <w:noProof/>
+            <w:webHidden/>
+          </w:rPr>
+        </w:r>
+        <w:r>
+          <w:rPr>
+            <w:noProof/>
+            <w:webHidden/>
+          </w:rPr>
+          <w:fldChar w:fldCharType="separate"/>
+        </w:r>
+        <w:r>
+          <w:rPr>
+            <w:noProof/>
+            <w:webHidden/>
+          </w:rPr>
+          <w:t>18</w:t>
+        </w:r>
+        <w:r>
+          <w:rPr>
+            <w:noProof/>
+            <w:webHidden/>
+          </w:rPr>
+          <w:fldChar w:fldCharType="end"/>
+        </w:r>
+      </w:hyperlink>
+    </w:p>
+    <w:p>
+      <w:pPr>
+        <w:pStyle w:val="Sumrio3"/>
+        <w:tabs>
+          <w:tab w:val="right" w:leader="dot" w:pos="9061"/>
+        </w:tabs>
+        <w:rPr>
+          <w:rFonts w:ascii="Calibri" w:eastAsia="Times New Roman" w:hAnsi="Calibri"/>
+          <w:noProof/>
+          <w:sz w:val="22"/>
+          <w:lang w:eastAsia="pt-BR"/>
+        </w:rPr>
+      </w:pPr>
+      <w:hyperlink w:anchor="_Toc128352324" w:history="1">
+        <w:r>
+          <w:rPr>
+            <w:rStyle w:val="Hyperlink"/>
+            <w:rFonts w:cs="Arial"/>
+            <w:noProof/>
+            <w:lang w:eastAsia="pt-BR"/>
+          </w:rPr>
+          <w:t xml:space="preserve">3.1.1. Diagramas </w:t>
+        </w:r>
+        <w:r>
+          <w:rPr>
+            <w:rStyle w:val="Hyperlink"/>
+            <w:rFonts w:cs="Arial"/>
+            <w:i/>
+            <w:noProof/>
+            <w:lang w:eastAsia="pt-BR"/>
+          </w:rPr>
           <w:t>C4 Model</w:t>
         </w:r>
         <w:r>
@@ -1619,7 +1782,7 @@
             <w:noProof/>
             <w:webHidden/>
           </w:rPr>
-          <w:instrText xml:space="preserve"> PAGEREF _Toc128349552 \h </w:instrText>
+          <w:instrText xml:space="preserve"> PAGEREF _Toc128352324 \h </w:instrText>
         </w:r>
         <w:r>
           <w:rPr>
@@ -1639,7 +1802,7 @@
             <w:noProof/>
             <w:webHidden/>
           </w:rPr>
-          <w:t>17</w:t>
+          <w:t>18</w:t>
         </w:r>
         <w:r>
           <w:rPr>
@@ -1663,7 +1826,7 @@
           <w:lang w:eastAsia="pt-BR"/>
         </w:rPr>
       </w:pPr>
-      <w:hyperlink w:anchor="_Toc128349553" w:history="1">
+      <w:hyperlink w:anchor="_Toc128352325" w:history="1">
         <w:r>
           <w:rPr>
             <w:rStyle w:val="Hyperlink"/>
@@ -1692,7 +1855,7 @@
             <w:noProof/>
             <w:webHidden/>
           </w:rPr>
-          <w:instrText xml:space="preserve"> PAGEREF _Toc128349553 \h </w:instrText>
+          <w:instrText xml:space="preserve"> PAGEREF _Toc128352325 \h </w:instrText>
         </w:r>
         <w:r>
           <w:rPr>
@@ -1712,7 +1875,7 @@
             <w:noProof/>
             <w:webHidden/>
           </w:rPr>
-          <w:t>18</w:t>
+          <w:t>19</w:t>
         </w:r>
         <w:r>
           <w:rPr>
@@ -1736,7 +1899,7 @@
           <w:lang w:eastAsia="pt-BR"/>
         </w:rPr>
       </w:pPr>
-      <w:hyperlink w:anchor="_Toc128349554" w:history="1">
+      <w:hyperlink w:anchor="_Toc128352326" w:history="1">
         <w:r>
           <w:rPr>
             <w:rStyle w:val="Hyperlink"/>
@@ -1765,7 +1928,7 @@
             <w:noProof/>
             <w:webHidden/>
           </w:rPr>
-          <w:instrText xml:space="preserve"> PAGEREF _Toc128349554 \h </w:instrText>
+          <w:instrText xml:space="preserve"> PAGEREF _Toc128352326 \h </w:instrText>
         </w:r>
         <w:r>
           <w:rPr>
@@ -1785,7 +1948,7 @@
             <w:noProof/>
             <w:webHidden/>
           </w:rPr>
-          <w:t>18</w:t>
+          <w:t>19</w:t>
         </w:r>
         <w:r>
           <w:rPr>
@@ -1809,7 +1972,7 @@
           <w:lang w:eastAsia="pt-BR"/>
         </w:rPr>
       </w:pPr>
-      <w:hyperlink w:anchor="_Toc128349555" w:history="1">
+      <w:hyperlink w:anchor="_Toc128352327" w:history="1">
         <w:r>
           <w:rPr>
             <w:rStyle w:val="Hyperlink"/>
@@ -1838,7 +2001,7 @@
             <w:noProof/>
             <w:webHidden/>
           </w:rPr>
-          <w:instrText xml:space="preserve"> PAGEREF _Toc128349555 \h </w:instrText>
+          <w:instrText xml:space="preserve"> PAGEREF _Toc128352327 \h </w:instrText>
         </w:r>
         <w:r>
           <w:rPr>
@@ -1858,7 +2021,7 @@
             <w:noProof/>
             <w:webHidden/>
           </w:rPr>
-          <w:t>19</w:t>
+          <w:t>20</w:t>
         </w:r>
         <w:r>
           <w:rPr>
@@ -1882,7 +2045,7 @@
           <w:lang w:eastAsia="pt-BR"/>
         </w:rPr>
       </w:pPr>
-      <w:hyperlink w:anchor="_Toc128349556" w:history="1">
+      <w:hyperlink w:anchor="_Toc128352328" w:history="1">
         <w:r>
           <w:rPr>
             <w:rStyle w:val="Hyperlink"/>
@@ -1911,7 +2074,7 @@
             <w:noProof/>
             <w:webHidden/>
           </w:rPr>
-          <w:instrText xml:space="preserve"> PAGEREF _Toc128349556 \h </w:instrText>
+          <w:instrText xml:space="preserve"> PAGEREF _Toc128352328 \h </w:instrText>
         </w:r>
         <w:r>
           <w:rPr>
@@ -1931,7 +2094,7 @@
             <w:noProof/>
             <w:webHidden/>
           </w:rPr>
-          <w:t>21</w:t>
+          <w:t>22</w:t>
         </w:r>
         <w:r>
           <w:rPr>
@@ -1955,7 +2118,7 @@
           <w:lang w:eastAsia="pt-BR"/>
         </w:rPr>
       </w:pPr>
-      <w:hyperlink w:anchor="_Toc128349557" w:history="1">
+      <w:hyperlink w:anchor="_Toc128352329" w:history="1">
         <w:r>
           <w:rPr>
             <w:rStyle w:val="Hyperlink"/>
@@ -1984,7 +2147,7 @@
             <w:noProof/>
             <w:webHidden/>
           </w:rPr>
-          <w:instrText xml:space="preserve"> PAGEREF _Toc128349557 \h </w:instrText>
+          <w:instrText xml:space="preserve"> PAGEREF _Toc128352329 \h </w:instrText>
         </w:r>
         <w:r>
           <w:rPr>
@@ -2004,7 +2167,7 @@
             <w:noProof/>
             <w:webHidden/>
           </w:rPr>
-          <w:t>22</w:t>
+          <w:t>23</w:t>
         </w:r>
         <w:r>
           <w:rPr>
@@ -2028,7 +2191,7 @@
           <w:lang w:eastAsia="pt-BR"/>
         </w:rPr>
       </w:pPr>
-      <w:hyperlink w:anchor="_Toc128349558" w:history="1">
+      <w:hyperlink w:anchor="_Toc128352330" w:history="1">
         <w:r>
           <w:rPr>
             <w:rStyle w:val="Hyperlink"/>
@@ -2057,7 +2220,7 @@
             <w:noProof/>
             <w:webHidden/>
           </w:rPr>
-          <w:instrText xml:space="preserve"> PAGEREF _Toc128349558 \h </w:instrText>
+          <w:instrText xml:space="preserve"> PAGEREF _Toc128352330 \h </w:instrText>
         </w:r>
         <w:r>
           <w:rPr>
@@ -2077,7 +2240,7 @@
             <w:noProof/>
             <w:webHidden/>
           </w:rPr>
-          <w:t>23</w:t>
+          <w:t>24</w:t>
         </w:r>
         <w:r>
           <w:rPr>
@@ -2101,7 +2264,7 @@
           <w:lang w:eastAsia="pt-BR"/>
         </w:rPr>
       </w:pPr>
-      <w:hyperlink w:anchor="_Toc128349559" w:history="1">
+      <w:hyperlink w:anchor="_Toc128352331" w:history="1">
         <w:r>
           <w:rPr>
             <w:rStyle w:val="Hyperlink"/>
@@ -2130,7 +2293,7 @@
             <w:noProof/>
             <w:webHidden/>
           </w:rPr>
-          <w:instrText xml:space="preserve"> PAGEREF _Toc128349559 \h </w:instrText>
+          <w:instrText xml:space="preserve"> PAGEREF _Toc128352331 \h </w:instrText>
         </w:r>
         <w:r>
           <w:rPr>
@@ -2150,7 +2313,7 @@
             <w:noProof/>
             <w:webHidden/>
           </w:rPr>
-          <w:t>23</w:t>
+          <w:t>24</w:t>
         </w:r>
         <w:r>
           <w:rPr>
@@ -2171,7 +2334,7 @@
           <w:lang w:eastAsia="pt-BR"/>
         </w:rPr>
       </w:pPr>
-      <w:hyperlink w:anchor="_Toc128349560" w:history="1">
+      <w:hyperlink w:anchor="_Toc128352332" w:history="1">
         <w:r>
           <w:rPr>
             <w:rStyle w:val="Hyperlink"/>
@@ -2199,7 +2362,7 @@
             <w:noProof/>
             <w:webHidden/>
           </w:rPr>
-          <w:instrText xml:space="preserve"> PAGEREF _Toc128349560 \h </w:instrText>
+          <w:instrText xml:space="preserve"> PAGEREF _Toc128352332 \h </w:instrText>
         </w:r>
         <w:r>
           <w:rPr>
@@ -2219,7 +2382,7 @@
             <w:noProof/>
             <w:webHidden/>
           </w:rPr>
-          <w:t>24</w:t>
+          <w:t>25</w:t>
         </w:r>
         <w:r>
           <w:rPr>
@@ -2239,7 +2402,7 @@
           <w:sz w:val="22"/>
         </w:rPr>
       </w:pPr>
-      <w:hyperlink w:anchor="_Toc128349561" w:history="1">
+      <w:hyperlink w:anchor="_Toc128352333" w:history="1">
         <w:r>
           <w:rPr>
             <w:rStyle w:val="Hyperlink"/>
@@ -2262,7 +2425,7 @@
           <w:rPr>
             <w:webHidden/>
           </w:rPr>
-          <w:instrText xml:space="preserve"> PAGEREF _Toc128349561 \h </w:instrText>
+          <w:instrText xml:space="preserve"> PAGEREF _Toc128352333 \h </w:instrText>
         </w:r>
         <w:r>
           <w:rPr>
@@ -2279,7 +2442,7 @@
           <w:rPr>
             <w:webHidden/>
           </w:rPr>
-          <w:t>25</w:t>
+          <w:t>26</w:t>
         </w:r>
         <w:r>
           <w:rPr>
@@ -2298,7 +2461,7 @@
           <w:sz w:val="22"/>
         </w:rPr>
       </w:pPr>
-      <w:hyperlink w:anchor="_Toc128349562" w:history="1">
+      <w:hyperlink w:anchor="_Toc128352334" w:history="1">
         <w:r>
           <w:rPr>
             <w:rStyle w:val="Hyperlink"/>
@@ -2321,7 +2484,7 @@
           <w:rPr>
             <w:webHidden/>
           </w:rPr>
-          <w:instrText xml:space="preserve"> PAGEREF _Toc128349562 \h </w:instrText>
+          <w:instrText xml:space="preserve"> PAGEREF _Toc128352334 \h </w:instrText>
         </w:r>
         <w:r>
           <w:rPr>
@@ -2338,7 +2501,7 @@
           <w:rPr>
             <w:webHidden/>
           </w:rPr>
-          <w:t>25</w:t>
+          <w:t>26</w:t>
         </w:r>
         <w:r>
           <w:rPr>
@@ -2358,7 +2521,7 @@
           <w:lang w:eastAsia="pt-BR"/>
         </w:rPr>
       </w:pPr>
-      <w:hyperlink w:anchor="_Toc128349563" w:history="1">
+      <w:hyperlink w:anchor="_Toc128352335" w:history="1">
         <w:r>
           <w:rPr>
             <w:rStyle w:val="Hyperlink"/>
@@ -2386,7 +2549,7 @@
             <w:noProof/>
             <w:webHidden/>
           </w:rPr>
-          <w:instrText xml:space="preserve"> PAGEREF _Toc128349563 \h </w:instrText>
+          <w:instrText xml:space="preserve"> PAGEREF _Toc128352335 \h </w:instrText>
         </w:r>
         <w:r>
           <w:rPr>
@@ -2406,7 +2569,7 @@
             <w:noProof/>
             <w:webHidden/>
           </w:rPr>
-          <w:t>25</w:t>
+          <w:t>26</w:t>
         </w:r>
         <w:r>
           <w:rPr>
@@ -2427,7 +2590,7 @@
           <w:lang w:eastAsia="pt-BR"/>
         </w:rPr>
       </w:pPr>
-      <w:hyperlink w:anchor="_Toc128349564" w:history="1">
+      <w:hyperlink w:anchor="_Toc128352336" w:history="1">
         <w:r>
           <w:rPr>
             <w:rStyle w:val="Hyperlink"/>
@@ -2455,7 +2618,7 @@
             <w:noProof/>
             <w:webHidden/>
           </w:rPr>
-          <w:instrText xml:space="preserve"> PAGEREF _Toc128349564 \h </w:instrText>
+          <w:instrText xml:space="preserve"> PAGEREF _Toc128352336 \h </w:instrText>
         </w:r>
         <w:r>
           <w:rPr>
@@ -2475,7 +2638,7 @@
             <w:noProof/>
             <w:webHidden/>
           </w:rPr>
-          <w:t>25</w:t>
+          <w:t>26</w:t>
         </w:r>
         <w:r>
           <w:rPr>
@@ -2496,7 +2659,7 @@
           <w:lang w:eastAsia="pt-BR"/>
         </w:rPr>
       </w:pPr>
-      <w:hyperlink w:anchor="_Toc128349565" w:history="1">
+      <w:hyperlink w:anchor="_Toc128352337" w:history="1">
         <w:r>
           <w:rPr>
             <w:rStyle w:val="Hyperlink"/>
@@ -2524,7 +2687,7 @@
             <w:noProof/>
             <w:webHidden/>
           </w:rPr>
-          <w:instrText xml:space="preserve"> PAGEREF _Toc128349565 \h </w:instrText>
+          <w:instrText xml:space="preserve"> PAGEREF _Toc128352337 \h </w:instrText>
         </w:r>
         <w:r>
           <w:rPr>
@@ -2544,7 +2707,7 @@
             <w:noProof/>
             <w:webHidden/>
           </w:rPr>
-          <w:t>25</w:t>
+          <w:t>26</w:t>
         </w:r>
         <w:r>
           <w:rPr>
@@ -2565,7 +2728,7 @@
           <w:lang w:eastAsia="pt-BR"/>
         </w:rPr>
       </w:pPr>
-      <w:hyperlink w:anchor="_Toc128349566" w:history="1">
+      <w:hyperlink w:anchor="_Toc128352338" w:history="1">
         <w:r>
           <w:rPr>
             <w:rStyle w:val="Hyperlink"/>
@@ -2593,7 +2756,7 @@
             <w:noProof/>
             <w:webHidden/>
           </w:rPr>
-          <w:instrText xml:space="preserve"> PAGEREF _Toc128349566 \h </w:instrText>
+          <w:instrText xml:space="preserve"> PAGEREF _Toc128352338 \h </w:instrText>
         </w:r>
         <w:r>
           <w:rPr>
@@ -2613,7 +2776,7 @@
             <w:noProof/>
             <w:webHidden/>
           </w:rPr>
-          <w:t>25</w:t>
+          <w:t>26</w:t>
         </w:r>
         <w:r>
           <w:rPr>
@@ -2633,7 +2796,7 @@
           <w:sz w:val="22"/>
         </w:rPr>
       </w:pPr>
-      <w:hyperlink w:anchor="_Toc128349567" w:history="1">
+      <w:hyperlink w:anchor="_Toc128352339" w:history="1">
         <w:r>
           <w:rPr>
             <w:rStyle w:val="Hyperlink"/>
@@ -2656,7 +2819,7 @@
           <w:rPr>
             <w:webHidden/>
           </w:rPr>
-          <w:instrText xml:space="preserve"> PAGEREF _Toc128349567 \h </w:instrText>
+          <w:instrText xml:space="preserve"> PAGEREF _Toc128352339 \h </w:instrText>
         </w:r>
         <w:r>
           <w:rPr>
@@ -2673,7 +2836,7 @@
           <w:rPr>
             <w:webHidden/>
           </w:rPr>
-          <w:t>26</w:t>
+          <w:t>27</w:t>
         </w:r>
         <w:r>
           <w:rPr>
@@ -2688,6 +2851,7 @@
         <w:pStyle w:val="Sumrio1"/>
       </w:pPr>
       <w:r>
+        <w:lastRenderedPageBreak/>
         <w:fldChar w:fldCharType="end"/>
       </w:r>
     </w:p>
@@ -2733,7 +2897,7 @@
           <w:lang w:val="pt-BR" w:eastAsia="pt-BR"/>
         </w:rPr>
       </w:pPr>
-      <w:bookmarkStart w:id="0" w:name="_Toc128349538"/>
+      <w:bookmarkStart w:id="0" w:name="_Toc128352308"/>
       <w:r>
         <w:rPr>
           <w:lang w:val="pt-BR" w:eastAsia="pt-BR"/>
@@ -2775,7 +2939,7 @@
         </w:rPr>
       </w:pPr>
       <w:bookmarkStart w:id="1" w:name="_Toc297133343"/>
-      <w:bookmarkStart w:id="2" w:name="_Toc128349539"/>
+      <w:bookmarkStart w:id="2" w:name="_Toc128352309"/>
       <w:r>
         <w:rPr>
           <w:rFonts w:cs="Arial"/>
@@ -3330,16 +3494,7 @@
           <w:szCs w:val="24"/>
           <w:lang w:eastAsia="pt-BR"/>
         </w:rPr>
-        <w:t>Sendo assim, c</w:t>
-      </w:r>
-      <w:r>
-        <w:rPr>
-          <w:rFonts w:ascii="Arial" w:hAnsi="Arial" w:cs="Arial"/>
-          <w:sz w:val="24"/>
-          <w:szCs w:val="24"/>
-          <w:lang w:eastAsia="pt-BR"/>
-        </w:rPr>
-        <w:t xml:space="preserve">om o objetivo </w:t>
+        <w:t xml:space="preserve">Sendo assim, com o objetivo </w:t>
       </w:r>
       <w:r>
         <w:rPr>
@@ -3478,7 +3633,7 @@
           <w:lang w:eastAsia="pt-BR"/>
         </w:rPr>
       </w:pPr>
-      <w:bookmarkStart w:id="3" w:name="_Toc128349540"/>
+      <w:bookmarkStart w:id="3" w:name="_Toc128352310"/>
       <w:r>
         <w:rPr>
           <w:lang w:val="pt-BR" w:eastAsia="pt-BR"/>
@@ -3571,88 +3726,7 @@
           <w:szCs w:val="24"/>
           <w:lang w:eastAsia="pt-BR"/>
         </w:rPr>
-        <w:t xml:space="preserve"> </w:t>
-      </w:r>
-      <w:r>
-        <w:rPr>
-          <w:rFonts w:ascii="Arial" w:hAnsi="Arial" w:cs="Arial"/>
-          <w:sz w:val="24"/>
-          <w:szCs w:val="24"/>
-          <w:lang w:eastAsia="pt-BR"/>
-        </w:rPr>
-        <w:t>A</w:t>
-      </w:r>
-      <w:r>
-        <w:rPr>
-          <w:rFonts w:ascii="Arial" w:hAnsi="Arial" w:cs="Arial"/>
-          <w:sz w:val="24"/>
-          <w:szCs w:val="24"/>
-          <w:lang w:eastAsia="pt-BR"/>
-        </w:rPr>
-        <w:t>s</w:t>
-      </w:r>
-      <w:r>
-        <w:rPr>
-          <w:rFonts w:ascii="Arial" w:hAnsi="Arial" w:cs="Arial"/>
-          <w:sz w:val="24"/>
-          <w:szCs w:val="24"/>
-          <w:lang w:eastAsia="pt-BR"/>
-        </w:rPr>
-        <w:t xml:space="preserve"> figura</w:t>
-      </w:r>
-      <w:r>
-        <w:rPr>
-          <w:rFonts w:ascii="Arial" w:hAnsi="Arial" w:cs="Arial"/>
-          <w:sz w:val="24"/>
-          <w:szCs w:val="24"/>
-          <w:lang w:eastAsia="pt-BR"/>
-        </w:rPr>
-        <w:t>s</w:t>
-      </w:r>
-      <w:r>
-        <w:rPr>
-          <w:rFonts w:ascii="Arial" w:hAnsi="Arial" w:cs="Arial"/>
-          <w:sz w:val="24"/>
-          <w:szCs w:val="24"/>
-          <w:lang w:eastAsia="pt-BR"/>
-        </w:rPr>
-        <w:t xml:space="preserve"> </w:t>
-      </w:r>
-      <w:r>
-        <w:rPr>
-          <w:rFonts w:ascii="Arial" w:hAnsi="Arial" w:cs="Arial"/>
-          <w:sz w:val="24"/>
-          <w:szCs w:val="24"/>
-          <w:lang w:eastAsia="pt-BR"/>
-        </w:rPr>
-        <w:t>a seguir</w:t>
-      </w:r>
-      <w:r>
-        <w:rPr>
-          <w:rFonts w:ascii="Arial" w:hAnsi="Arial" w:cs="Arial"/>
-          <w:sz w:val="24"/>
-          <w:szCs w:val="24"/>
-          <w:lang w:eastAsia="pt-BR"/>
-        </w:rPr>
-        <w:t xml:space="preserve"> apresenta</w:t>
-      </w:r>
-      <w:r>
-        <w:rPr>
-          <w:rFonts w:ascii="Arial" w:hAnsi="Arial" w:cs="Arial"/>
-          <w:sz w:val="24"/>
-          <w:szCs w:val="24"/>
-          <w:lang w:eastAsia="pt-BR"/>
-        </w:rPr>
-        <w:t>m os mapas de empatia do negócio</w:t>
-      </w:r>
-      <w:r>
-        <w:rPr>
-          <w:rFonts w:ascii="Arial" w:hAnsi="Arial" w:cs="Arial"/>
-          <w:sz w:val="24"/>
-          <w:szCs w:val="24"/>
-          <w:lang w:eastAsia="pt-BR"/>
-        </w:rPr>
-        <w:t>.</w:t>
+        <w:t xml:space="preserve"> As figuras a seguir apresentam os mapas de empatia do negócio.</w:t>
       </w:r>
     </w:p>
     <w:p>
@@ -4120,7 +4194,7 @@
           <w:lang w:eastAsia="pt-BR"/>
         </w:rPr>
       </w:pPr>
-      <w:bookmarkStart w:id="4" w:name="_Toc128349541"/>
+      <w:bookmarkStart w:id="4" w:name="_Toc128352311"/>
       <w:r>
         <w:rPr>
           <w:rFonts w:ascii="Arial" w:hAnsi="Arial" w:cs="Arial"/>
@@ -4486,7 +4560,7 @@
           <w:lang w:val="pt-BR" w:eastAsia="pt-BR"/>
         </w:rPr>
       </w:pPr>
-      <w:bookmarkStart w:id="5" w:name="_Toc128349542"/>
+      <w:bookmarkStart w:id="5" w:name="_Toc128352312"/>
       <w:r>
         <w:rPr>
           <w:rFonts w:cs="Arial"/>
@@ -4877,7 +4951,7 @@
           <w:lang w:val="pt-BR" w:eastAsia="pt-BR"/>
         </w:rPr>
       </w:pPr>
-      <w:bookmarkStart w:id="6" w:name="_Toc128349543"/>
+      <w:bookmarkStart w:id="6" w:name="_Toc128352313"/>
       <w:r>
         <w:rPr>
           <w:rFonts w:cs="Arial"/>
@@ -5571,7 +5645,7 @@
           <w:lang w:val="pt-BR" w:eastAsia="pt-BR"/>
         </w:rPr>
       </w:pPr>
-      <w:bookmarkStart w:id="7" w:name="_Toc128349544"/>
+      <w:bookmarkStart w:id="7" w:name="_Toc128352314"/>
       <w:r>
         <w:rPr>
           <w:lang w:eastAsia="pt-BR"/>
@@ -5598,7 +5672,7 @@
           <w:lang w:val="pt-BR" w:eastAsia="pt-BR"/>
         </w:rPr>
       </w:pPr>
-      <w:bookmarkStart w:id="8" w:name="_Toc128349545"/>
+      <w:bookmarkStart w:id="8" w:name="_Toc128352315"/>
       <w:r>
         <w:rPr>
           <w:rFonts w:cs="Arial"/>
@@ -5675,7 +5749,7 @@
           <w:lang w:val="pt-BR" w:eastAsia="pt-BR"/>
         </w:rPr>
       </w:pPr>
-      <w:bookmarkStart w:id="9" w:name="_Toc128349546"/>
+      <w:bookmarkStart w:id="9" w:name="_Toc128352316"/>
       <w:r>
         <w:rPr>
           <w:lang w:val="pt-BR" w:eastAsia="pt-BR"/>
@@ -5740,7 +5814,7 @@
           <w:lang w:eastAsia="pt-BR"/>
         </w:rPr>
       </w:pPr>
-      <w:bookmarkStart w:id="10" w:name="_Toc128349547"/>
+      <w:bookmarkStart w:id="10" w:name="_Toc128352317"/>
       <w:r>
         <w:rPr>
           <w:lang w:eastAsia="pt-BR"/>
@@ -5813,7 +5887,7 @@
           <w:lang w:eastAsia="pt-BR"/>
         </w:rPr>
       </w:pPr>
-      <w:bookmarkStart w:id="11" w:name="_Toc128349548"/>
+      <w:bookmarkStart w:id="11" w:name="_Toc128352318"/>
       <w:r>
         <w:rPr>
           <w:lang w:eastAsia="pt-BR"/>
@@ -6174,15 +6248,7 @@
           <w:sz w:val="24"/>
           <w:szCs w:val="24"/>
         </w:rPr>
-        <w:t xml:space="preserve">O </w:t>
-      </w:r>
-      <w:r>
-        <w:rPr>
-          <w:rFonts w:ascii="Arial" w:hAnsi="Arial" w:cs="Arial"/>
-          <w:sz w:val="24"/>
-          <w:szCs w:val="24"/>
-        </w:rPr>
-        <w:t xml:space="preserve">diagrama de fluxo do usuário abaixo apresenta </w:t>
+        <w:t xml:space="preserve">O diagrama de fluxo do usuário abaixo apresenta </w:t>
       </w:r>
       <w:r>
         <w:rPr>
@@ -6207,7 +6273,7 @@
           <w:szCs w:val="24"/>
         </w:rPr>
         <w:pict w14:anchorId="12F64EEB">
-          <v:shape id="_x0000_i1053" type="#_x0000_t75" style="width:453.5pt;height:404.05pt">
+          <v:shape id="_x0000_i1053" type="#_x0000_t75" style="width:452.95pt;height:404.35pt">
             <v:imagedata r:id="rId13" o:title="wireframes-Diagrama de fluxo"/>
           </v:shape>
         </w:pict>
@@ -6276,6 +6342,7 @@
           <w:lang w:eastAsia="pt-BR"/>
         </w:rPr>
       </w:pPr>
+      <w:bookmarkStart w:id="12" w:name="_Toc128352319"/>
       <w:r>
         <w:rPr>
           <w:rFonts w:ascii="Arial" w:hAnsi="Arial" w:cs="Arial"/>
@@ -6301,25 +6368,7 @@
           <w:szCs w:val="24"/>
           <w:lang w:eastAsia="pt-BR"/>
         </w:rPr>
-        <w:t>4</w:t>
-      </w:r>
-      <w:r>
-        <w:rPr>
-          <w:rFonts w:ascii="Arial" w:hAnsi="Arial" w:cs="Arial"/>
-          <w:sz w:val="24"/>
-          <w:szCs w:val="24"/>
-          <w:lang w:eastAsia="pt-BR"/>
-        </w:rPr>
-        <w:t>.</w:t>
-      </w:r>
-      <w:r>
-        <w:rPr>
-          <w:rFonts w:ascii="Arial" w:hAnsi="Arial" w:cs="Arial"/>
-          <w:sz w:val="24"/>
-          <w:szCs w:val="24"/>
-          <w:lang w:eastAsia="pt-BR"/>
-        </w:rPr>
-        <w:t>1</w:t>
+        <w:t>4.1</w:t>
       </w:r>
       <w:r>
         <w:rPr>
@@ -6340,6 +6389,7 @@
         </w:rPr>
         <w:t>Wireframes</w:t>
       </w:r>
+      <w:bookmarkEnd w:id="12"/>
     </w:p>
     <w:p>
       <w:pPr>
@@ -6408,15 +6458,7 @@
           <w:sz w:val="24"/>
           <w:szCs w:val="24"/>
         </w:rPr>
-        <w:t>conomia de tempo</w:t>
-      </w:r>
-      <w:r>
-        <w:rPr>
-          <w:rFonts w:ascii="Arial" w:hAnsi="Arial" w:cs="Arial"/>
-          <w:sz w:val="24"/>
-          <w:szCs w:val="24"/>
-        </w:rPr>
-        <w:t xml:space="preserve">, </w:t>
+        <w:t xml:space="preserve">conomia de tempo, </w:t>
       </w:r>
       <w:r>
         <w:rPr>
@@ -6669,13 +6711,7 @@
         <w:rPr>
           <w:b/>
         </w:rPr>
-        <w:t>Figura</w:t>
-      </w:r>
-      <w:r>
-        <w:rPr>
-          <w:b/>
-        </w:rPr>
-        <w:t xml:space="preserve"> </w:t>
+        <w:t xml:space="preserve">Figura </w:t>
       </w:r>
       <w:r>
         <w:rPr>
@@ -6724,13 +6760,7 @@
         <w:rPr>
           <w:b/>
         </w:rPr>
-        <w:t xml:space="preserve"> da tela </w:t>
-      </w:r>
-      <w:r>
-        <w:rPr>
-          <w:b/>
-        </w:rPr>
-        <w:t>Home (após efetuar o login)</w:t>
+        <w:t xml:space="preserve"> da tela Home (após efetuar o login)</w:t>
       </w:r>
     </w:p>
     <w:p>
@@ -6790,16 +6820,7 @@
           <w:sz w:val="24"/>
           <w:szCs w:val="24"/>
         </w:rPr>
-        <w:t xml:space="preserve"> </w:t>
-      </w:r>
-      <w:r>
-        <w:rPr>
-          <w:rFonts w:ascii="Arial" w:hAnsi="Arial" w:cs="Arial"/>
-          <w:i/>
-          <w:sz w:val="24"/>
-          <w:szCs w:val="24"/>
-        </w:rPr>
-        <w:t>(Create, Read, Update, Delete)</w:t>
+        <w:t xml:space="preserve"> (Create, Read, Update, Delete)</w:t>
       </w:r>
       <w:r>
         <w:rPr>
@@ -7127,6 +7148,44 @@
           <w:sz w:val="24"/>
           <w:szCs w:val="24"/>
         </w:rPr>
+        <w:t xml:space="preserve">A tela de listagem para a entidade ‘Produtos’, apresenta duas ações extras: ‘Nova compra’ e ‘Gerenciar compras’. A primeira é um </w:t>
+      </w:r>
+      <w:r>
+        <w:rPr>
+          <w:rFonts w:ascii="Arial" w:hAnsi="Arial" w:cs="Arial"/>
+          <w:i/>
+          <w:sz w:val="24"/>
+          <w:szCs w:val="24"/>
+        </w:rPr>
+        <w:t>crud</w:t>
+      </w:r>
+      <w:r>
+        <w:rPr>
+          <w:rFonts w:ascii="Arial" w:hAnsi="Arial" w:cs="Arial"/>
+          <w:sz w:val="24"/>
+          <w:szCs w:val="24"/>
+        </w:rPr>
+        <w:t xml:space="preserve"> básico que permite fazer o cadastro simplificado de uma compra apenas para este produto. Por sua vez, a opção de ‘Gerenciar compras’ é uma tela de listagem que apresenta as compras onde produto é um dos itens. Nesta listagem temos a opções de excluir o produto de uma compra e a opção de ‘Nova compra’, que é a mesma apresentada nas ações do produto.</w:t>
+      </w:r>
+      <w:bookmarkStart w:id="13" w:name="_GoBack"/>
+      <w:bookmarkEnd w:id="13"/>
+    </w:p>
+    <w:p>
+      <w:pPr>
+        <w:ind w:firstLine="709"/>
+        <w:jc w:val="both"/>
+        <w:rPr>
+          <w:rFonts w:ascii="Arial" w:hAnsi="Arial" w:cs="Arial"/>
+          <w:sz w:val="24"/>
+          <w:szCs w:val="24"/>
+        </w:rPr>
+      </w:pPr>
+      <w:r>
+        <w:rPr>
+          <w:rFonts w:ascii="Arial" w:hAnsi="Arial" w:cs="Arial"/>
+          <w:sz w:val="24"/>
+          <w:szCs w:val="24"/>
+        </w:rPr>
         <w:t xml:space="preserve">Quando disponíveis, as opções de ‘Exportar’ e ‘Imprimir’ permitem, respectivamente, exportar os dados da tabela em formato </w:t>
       </w:r>
       <w:r>
@@ -7321,13 +7380,7 @@
         <w:rPr>
           <w:b/>
         </w:rPr>
-        <w:t xml:space="preserve">de </w:t>
-      </w:r>
-      <w:r>
-        <w:rPr>
-          <w:b/>
-        </w:rPr>
-        <w:t>Crud Básico</w:t>
+        <w:t>de Crud Básico</w:t>
       </w:r>
     </w:p>
     <w:p>
@@ -7390,15 +7443,7 @@
           <w:sz w:val="24"/>
           <w:szCs w:val="24"/>
         </w:rPr>
-        <w:t xml:space="preserve">. </w:t>
-      </w:r>
-      <w:r>
-        <w:rPr>
-          <w:rFonts w:ascii="Arial" w:hAnsi="Arial" w:cs="Arial"/>
-          <w:sz w:val="24"/>
-          <w:szCs w:val="24"/>
-        </w:rPr>
-        <w:t>Caso a operação escolhida seja de detalhamento, os campos não poderão ser editados. Neste caso, o botão de ‘salvar’ também não será exibido.</w:t>
+        <w:t>. Caso a operação escolhida seja de detalhamento, os campos não poderão ser editados. Neste caso, o botão de ‘salvar’ também não será exibido.</w:t>
       </w:r>
     </w:p>
     <w:p>
@@ -7417,6 +7462,7 @@
           <w:sz w:val="24"/>
           <w:szCs w:val="24"/>
         </w:rPr>
+        <w:lastRenderedPageBreak/>
         <w:t>A área de campos do formulário exibe os dados da e</w:t>
       </w:r>
       <w:r>
@@ -7483,7 +7529,6 @@
         <w:rPr>
           <w:noProof/>
         </w:rPr>
-        <w:lastRenderedPageBreak/>
         <w:pict w14:anchorId="108EF589">
           <v:shape id="_x0000_s1083" type="#_x0000_t75" style="position:absolute;left:0;text-align:left;margin-left:-.3pt;margin-top:66.7pt;width:453pt;height:448.5pt;z-index:11;mso-position-horizontal-relative:text;mso-position-vertical-relative:text;mso-width-relative:page;mso-height-relative:page">
             <v:imagedata r:id="rId18" o:title="wireframes-Tela Crud Mestre-Detalhe"/>
@@ -7715,13 +7760,7 @@
         <w:rPr>
           <w:b/>
         </w:rPr>
-        <w:t xml:space="preserve">de Crud </w:t>
-      </w:r>
-      <w:r>
-        <w:rPr>
-          <w:b/>
-        </w:rPr>
-        <w:t>Mestre Detalhe</w:t>
+        <w:t>de Crud Mestre Detalhe</w:t>
       </w:r>
     </w:p>
     <w:p>
@@ -7824,7 +7863,16 @@
           <w:sz w:val="24"/>
           <w:szCs w:val="24"/>
         </w:rPr>
-        <w:t xml:space="preserve">, o usuário além de preencher os campos da entidade mestre, irá preencher campos para a entidade detalhe. As entidades do tipo detalhe são exibidas em uma tabela, conforme layout do </w:t>
+        <w:t xml:space="preserve">, o usuário além de preencher os campos da entidade mestre, irá preencher campos para a entidade </w:t>
+      </w:r>
+      <w:r>
+        <w:rPr>
+          <w:rFonts w:ascii="Arial" w:hAnsi="Arial" w:cs="Arial"/>
+          <w:sz w:val="24"/>
+          <w:szCs w:val="24"/>
+        </w:rPr>
+        <w:lastRenderedPageBreak/>
+        <w:t xml:space="preserve">detalhe. As entidades do tipo detalhe são exibidas em uma tabela, conforme layout do </w:t>
       </w:r>
       <w:r>
         <w:rPr>
@@ -7892,7 +7940,6 @@
         <w:rPr>
           <w:noProof/>
         </w:rPr>
-        <w:lastRenderedPageBreak/>
         <w:pict w14:anchorId="5BDCD226">
           <v:shape id="_x0000_s1086" type="#_x0000_t75" style="position:absolute;left:0;text-align:left;margin-left:.45pt;margin-top:-1.5pt;width:430.4pt;height:300pt;z-index:12;mso-position-horizontal-relative:text;mso-position-vertical-relative:text;mso-width-relative:page;mso-height-relative:page">
             <v:imagedata r:id="rId19" o:title="wireframes-Tela Indicador"/>
@@ -7984,13 +8031,7 @@
         <w:rPr>
           <w:b/>
         </w:rPr>
-        <w:t xml:space="preserve">de </w:t>
-      </w:r>
-      <w:r>
-        <w:rPr>
-          <w:b/>
-        </w:rPr>
-        <w:t>indicadores</w:t>
+        <w:t>de indicadores</w:t>
       </w:r>
     </w:p>
     <w:p>
@@ -8057,6 +8098,7 @@
           <w:lang w:eastAsia="pt-BR"/>
         </w:rPr>
       </w:pPr>
+      <w:bookmarkStart w:id="14" w:name="_Toc128352320"/>
       <w:r>
         <w:rPr>
           <w:rFonts w:ascii="Arial" w:hAnsi="Arial" w:cs="Arial"/>
@@ -8082,16 +8124,7 @@
           <w:szCs w:val="24"/>
           <w:lang w:eastAsia="pt-BR"/>
         </w:rPr>
-        <w:t>4.</w:t>
-      </w:r>
-      <w:r>
-        <w:rPr>
-          <w:rFonts w:ascii="Arial" w:hAnsi="Arial" w:cs="Arial"/>
-          <w:sz w:val="24"/>
-          <w:szCs w:val="24"/>
-          <w:lang w:eastAsia="pt-BR"/>
-        </w:rPr>
-        <w:t>2</w:t>
+        <w:t>4.2</w:t>
       </w:r>
       <w:r>
         <w:rPr>
@@ -8111,6 +8144,7 @@
         </w:rPr>
         <w:t>Protótipo Interativo</w:t>
       </w:r>
+      <w:bookmarkEnd w:id="14"/>
     </w:p>
     <w:p>
       <w:pPr>
@@ -8170,57 +8204,8 @@
           <w:sz w:val="24"/>
           <w:szCs w:val="24"/>
         </w:rPr>
-        <w:t xml:space="preserve">tornar </w:t>
-      </w:r>
-      <w:r>
-        <w:rPr>
-          <w:rFonts w:ascii="Arial" w:hAnsi="Arial" w:cs="Arial"/>
-          <w:sz w:val="24"/>
-          <w:szCs w:val="24"/>
-        </w:rPr>
-        <w:t>mais difícil compartilhar o protótipo com outras pessoas que não têm acesso ao sistema</w:t>
-      </w:r>
-      <w:r>
-        <w:rPr>
-          <w:rFonts w:ascii="Arial" w:hAnsi="Arial" w:cs="Arial"/>
-          <w:sz w:val="24"/>
-          <w:szCs w:val="24"/>
-        </w:rPr>
-        <w:t xml:space="preserve">, permite testar </w:t>
-      </w:r>
-      <w:r>
-        <w:rPr>
-          <w:rFonts w:ascii="Arial" w:hAnsi="Arial" w:cs="Arial"/>
-          <w:sz w:val="24"/>
-          <w:szCs w:val="24"/>
-        </w:rPr>
-        <w:t>a funcionalidade real</w:t>
-      </w:r>
-      <w:r>
-        <w:rPr>
-          <w:rFonts w:ascii="Arial" w:hAnsi="Arial" w:cs="Arial"/>
-          <w:sz w:val="24"/>
-          <w:szCs w:val="24"/>
-        </w:rPr>
-        <w:t xml:space="preserve"> </w:t>
-      </w:r>
-      <w:r>
-        <w:rPr>
-          <w:rFonts w:ascii="Arial" w:hAnsi="Arial" w:cs="Arial"/>
-          <w:sz w:val="24"/>
-          <w:szCs w:val="24"/>
-        </w:rPr>
-        <w:t>e simular o ambiente em que o usuário irá interagir com o sistema</w:t>
-      </w:r>
-      <w:r>
-        <w:rPr>
-          <w:rFonts w:ascii="Arial" w:hAnsi="Arial" w:cs="Arial"/>
-          <w:sz w:val="24"/>
-          <w:szCs w:val="24"/>
-        </w:rPr>
-        <w:t xml:space="preserve"> através de </w:t>
-      </w:r>
-      <w:bookmarkStart w:id="12" w:name="_GoBack"/>
+        <w:t xml:space="preserve">tornar mais difícil compartilhar o protótipo com outras pessoas que não têm acesso ao sistema, permite testar a funcionalidade real e simular o ambiente em que o usuário irá interagir com o sistema através de </w:t>
+      </w:r>
       <w:r>
         <w:rPr>
           <w:rFonts w:ascii="Arial" w:hAnsi="Arial" w:cs="Arial"/>
@@ -8236,16 +8221,7 @@
           <w:sz w:val="24"/>
           <w:szCs w:val="24"/>
         </w:rPr>
-        <w:t xml:space="preserve"> </w:t>
-      </w:r>
-      <w:bookmarkEnd w:id="12"/>
-      <w:r>
-        <w:rPr>
-          <w:rFonts w:ascii="Arial" w:hAnsi="Arial" w:cs="Arial"/>
-          <w:sz w:val="24"/>
-          <w:szCs w:val="24"/>
-        </w:rPr>
-        <w:t>de dados.</w:t>
+        <w:t xml:space="preserve"> de dados.</w:t>
       </w:r>
     </w:p>
     <w:p>
@@ -8393,7 +8369,7 @@
           <w:lang w:val="pt-BR" w:eastAsia="pt-BR"/>
         </w:rPr>
       </w:pPr>
-      <w:bookmarkStart w:id="13" w:name="_Toc128349549"/>
+      <w:bookmarkStart w:id="15" w:name="_Toc128352321"/>
       <w:r>
         <w:rPr>
           <w:color w:val="FF0000"/>
@@ -8422,7 +8398,7 @@
         </w:rPr>
         <w:t>Modelo de Dados</w:t>
       </w:r>
-      <w:bookmarkEnd w:id="13"/>
+      <w:bookmarkEnd w:id="15"/>
     </w:p>
     <w:p>
       <w:pPr>
@@ -8456,7 +8432,7 @@
           <w:lang w:val="pt-BR" w:eastAsia="pt-BR"/>
         </w:rPr>
       </w:pPr>
-      <w:bookmarkStart w:id="14" w:name="_Toc128349550"/>
+      <w:bookmarkStart w:id="16" w:name="_Toc128352322"/>
       <w:r>
         <w:rPr>
           <w:lang w:val="pt-BR" w:eastAsia="pt-BR"/>
@@ -8476,7 +8452,7 @@
         </w:rPr>
         <w:t>Projeto</w:t>
       </w:r>
-      <w:bookmarkEnd w:id="14"/>
+      <w:bookmarkEnd w:id="16"/>
     </w:p>
     <w:p>
       <w:pPr>
@@ -8485,7 +8461,7 @@
           <w:lang w:val="pt-BR" w:eastAsia="pt-BR"/>
         </w:rPr>
       </w:pPr>
-      <w:bookmarkStart w:id="15" w:name="_Toc128349551"/>
+      <w:bookmarkStart w:id="17" w:name="_Toc128352323"/>
       <w:r>
         <w:rPr>
           <w:lang w:eastAsia="pt-BR"/>
@@ -8517,7 +8493,7 @@
         </w:rPr>
         <w:t>software</w:t>
       </w:r>
-      <w:bookmarkEnd w:id="15"/>
+      <w:bookmarkEnd w:id="17"/>
       <w:r>
         <w:rPr>
           <w:i/>
@@ -9036,7 +9012,7 @@
           <w:lang w:eastAsia="pt-BR"/>
         </w:rPr>
       </w:pPr>
-      <w:bookmarkStart w:id="16" w:name="_Toc128349552"/>
+      <w:bookmarkStart w:id="18" w:name="_Toc128352324"/>
       <w:r>
         <w:rPr>
           <w:rFonts w:ascii="Arial" w:hAnsi="Arial" w:cs="Arial"/>
@@ -9056,7 +9032,7 @@
         </w:rPr>
         <w:t>C4 Model</w:t>
       </w:r>
-      <w:bookmarkEnd w:id="16"/>
+      <w:bookmarkEnd w:id="18"/>
     </w:p>
     <w:p>
       <w:pPr>
@@ -9139,7 +9115,7 @@
           <w:lang w:eastAsia="pt-BR"/>
         </w:rPr>
       </w:pPr>
-      <w:bookmarkStart w:id="17" w:name="_Toc128349553"/>
+      <w:bookmarkStart w:id="19" w:name="_Toc128352325"/>
       <w:r>
         <w:rPr>
           <w:rFonts w:ascii="Arial" w:hAnsi="Arial" w:cs="Arial"/>
@@ -9150,7 +9126,7 @@
         <w:lastRenderedPageBreak/>
         <w:t>3.1.1.1. Nível 1 - Contexto</w:t>
       </w:r>
-      <w:bookmarkEnd w:id="17"/>
+      <w:bookmarkEnd w:id="19"/>
     </w:p>
     <w:p>
       <w:pPr>
@@ -9271,7 +9247,7 @@
           <w:lang w:eastAsia="pt-BR"/>
         </w:rPr>
         <w:pict w14:anchorId="36EB4673">
-          <v:shape id="_x0000_i1025" type="#_x0000_t75" style="width:453.5pt;height:343.9pt">
+          <v:shape id="_x0000_i1025" type="#_x0000_t75" style="width:452.95pt;height:344.1pt">
             <v:imagedata r:id="rId20" o:title="C4Model-Nivel_1_Contexto"/>
           </v:shape>
         </w:pict>
@@ -9347,7 +9323,7 @@
           <w:lang w:eastAsia="pt-BR"/>
         </w:rPr>
       </w:pPr>
-      <w:bookmarkStart w:id="18" w:name="_Toc128349554"/>
+      <w:bookmarkStart w:id="20" w:name="_Toc128352326"/>
       <w:r>
         <w:rPr>
           <w:rFonts w:ascii="Arial" w:hAnsi="Arial" w:cs="Arial"/>
@@ -9402,7 +9378,7 @@
         </w:rPr>
         <w:t>Contêiner</w:t>
       </w:r>
-      <w:bookmarkEnd w:id="18"/>
+      <w:bookmarkEnd w:id="20"/>
     </w:p>
     <w:p>
       <w:pPr>
@@ -9479,7 +9455,7 @@
       <w:r>
         <w:lastRenderedPageBreak/>
         <w:pict w14:anchorId="32EA7E7E">
-          <v:shape id="_x0000_i1026" type="#_x0000_t75" style="width:453.5pt;height:343.9pt">
+          <v:shape id="_x0000_i1026" type="#_x0000_t75" style="width:452.95pt;height:344.1pt">
             <v:imagedata r:id="rId21" o:title="C4Model-Nível_2_Contêiner"/>
           </v:shape>
         </w:pict>
@@ -9555,7 +9531,7 @@
           <w:lang w:eastAsia="pt-BR"/>
         </w:rPr>
       </w:pPr>
-      <w:bookmarkStart w:id="19" w:name="_Toc128349555"/>
+      <w:bookmarkStart w:id="21" w:name="_Toc128352327"/>
       <w:r>
         <w:rPr>
           <w:rFonts w:ascii="Arial" w:hAnsi="Arial" w:cs="Arial"/>
@@ -9619,7 +9595,7 @@
         </w:rPr>
         <w:t>s</w:t>
       </w:r>
-      <w:bookmarkEnd w:id="19"/>
+      <w:bookmarkEnd w:id="21"/>
     </w:p>
     <w:p>
       <w:pPr>
@@ -9695,7 +9671,7 @@
       <w:r>
         <w:lastRenderedPageBreak/>
         <w:pict w14:anchorId="7D7166D6">
-          <v:shape id="_x0000_i1027" type="#_x0000_t75" style="width:453.5pt;height:341.75pt">
+          <v:shape id="_x0000_i1027" type="#_x0000_t75" style="width:452.95pt;height:341.6pt">
             <v:imagedata r:id="rId22" o:title="C4Model-Nível_3_Componente_ Front_End"/>
           </v:shape>
         </w:pict>
@@ -9884,23 +9860,7 @@
           <w:sz w:val="24"/>
           <w:szCs w:val="24"/>
         </w:rPr>
-        <w:t xml:space="preserve">os </w:t>
-      </w:r>
-      <w:r>
-        <w:rPr>
-          <w:rFonts w:ascii="Arial" w:hAnsi="Arial" w:cs="Arial"/>
-          <w:sz w:val="24"/>
-          <w:szCs w:val="24"/>
-        </w:rPr>
-        <w:t>diversos usuários do sistema</w:t>
-      </w:r>
-      <w:r>
-        <w:rPr>
-          <w:rFonts w:ascii="Arial" w:hAnsi="Arial" w:cs="Arial"/>
-          <w:sz w:val="24"/>
-          <w:szCs w:val="24"/>
-        </w:rPr>
-        <w:t xml:space="preserve"> </w:t>
+        <w:t xml:space="preserve">os diversos usuários do sistema </w:t>
       </w:r>
       <w:r>
         <w:rPr>
@@ -10198,7 +10158,7 @@
     <w:p>
       <w:r>
         <w:pict w14:anchorId="1E5BB046">
-          <v:shape id="_x0000_i1028" type="#_x0000_t75" style="width:452.4pt;height:409.45pt">
+          <v:shape id="_x0000_i1028" type="#_x0000_t75" style="width:452.95pt;height:409.4pt">
             <v:imagedata r:id="rId23" o:title="C4Model-Nível_3_Componente_API_REST"/>
           </v:shape>
         </w:pict>
@@ -10282,7 +10242,7 @@
           <w:lang w:eastAsia="pt-BR"/>
         </w:rPr>
       </w:pPr>
-      <w:bookmarkStart w:id="20" w:name="_Toc128349556"/>
+      <w:bookmarkStart w:id="22" w:name="_Toc128352328"/>
       <w:r>
         <w:rPr>
           <w:rFonts w:ascii="Arial" w:hAnsi="Arial" w:cs="Arial"/>
@@ -10301,7 +10261,7 @@
         </w:rPr>
         <w:t>.1. Definição do Framework de Trabalho</w:t>
       </w:r>
-      <w:bookmarkEnd w:id="20"/>
+      <w:bookmarkEnd w:id="22"/>
     </w:p>
     <w:p>
       <w:pPr>
@@ -10707,8 +10667,8 @@
           <w:lang w:eastAsia="pt-BR"/>
         </w:rPr>
       </w:pPr>
-      <w:bookmarkStart w:id="21" w:name="_Ref128043572"/>
-      <w:bookmarkStart w:id="22" w:name="_Toc128349557"/>
+      <w:bookmarkStart w:id="23" w:name="_Ref128043572"/>
+      <w:bookmarkStart w:id="24" w:name="_Toc128352329"/>
       <w:r>
         <w:rPr>
           <w:rFonts w:ascii="Arial" w:hAnsi="Arial" w:cs="Arial"/>
@@ -10772,8 +10732,8 @@
         </w:rPr>
         <w:t>End</w:t>
       </w:r>
-      <w:bookmarkEnd w:id="21"/>
-      <w:bookmarkEnd w:id="22"/>
+      <w:bookmarkEnd w:id="23"/>
+      <w:bookmarkEnd w:id="24"/>
     </w:p>
     <w:p>
       <w:pPr>
@@ -11528,8 +11488,8 @@
           <w:lang w:eastAsia="pt-BR"/>
         </w:rPr>
       </w:pPr>
-      <w:bookmarkStart w:id="23" w:name="_Ref128043659"/>
-      <w:bookmarkStart w:id="24" w:name="_Toc128349558"/>
+      <w:bookmarkStart w:id="25" w:name="_Ref128043659"/>
+      <w:bookmarkStart w:id="26" w:name="_Toc128352330"/>
       <w:r>
         <w:rPr>
           <w:rFonts w:ascii="Arial" w:hAnsi="Arial" w:cs="Arial"/>
@@ -11593,8 +11553,8 @@
         </w:rPr>
         <w:t>End</w:t>
       </w:r>
-      <w:bookmarkEnd w:id="23"/>
-      <w:bookmarkEnd w:id="24"/>
+      <w:bookmarkEnd w:id="25"/>
+      <w:bookmarkEnd w:id="26"/>
     </w:p>
     <w:p>
       <w:pPr>
@@ -11981,7 +11941,7 @@
           <w:lang w:eastAsia="pt-BR"/>
         </w:rPr>
       </w:pPr>
-      <w:bookmarkStart w:id="25" w:name="_Toc128349559"/>
+      <w:bookmarkStart w:id="27" w:name="_Toc128352331"/>
       <w:r>
         <w:rPr>
           <w:rFonts w:ascii="Arial" w:hAnsi="Arial" w:cs="Arial"/>
@@ -12009,7 +11969,7 @@
         </w:rPr>
         <w:t>.1.3. Persistência</w:t>
       </w:r>
-      <w:bookmarkEnd w:id="25"/>
+      <w:bookmarkEnd w:id="27"/>
     </w:p>
     <w:p>
       <w:pPr>
@@ -12305,7 +12265,7 @@
           <w:lang w:val="pt-BR" w:eastAsia="pt-BR"/>
         </w:rPr>
       </w:pPr>
-      <w:bookmarkStart w:id="26" w:name="_Toc128349560"/>
+      <w:bookmarkStart w:id="28" w:name="_Toc128352332"/>
       <w:r>
         <w:rPr>
           <w:lang w:eastAsia="pt-BR"/>
@@ -12313,7 +12273,7 @@
         <w:lastRenderedPageBreak/>
         <w:t>3.2. Arquitetura da informação</w:t>
       </w:r>
-      <w:bookmarkEnd w:id="26"/>
+      <w:bookmarkEnd w:id="28"/>
     </w:p>
     <w:p>
       <w:pPr>
@@ -12708,7 +12668,7 @@
           <w:lang w:val="pt-BR" w:eastAsia="pt-BR"/>
         </w:rPr>
       </w:pPr>
-      <w:bookmarkStart w:id="27" w:name="_Toc128349561"/>
+      <w:bookmarkStart w:id="29" w:name="_Toc128352333"/>
       <w:r>
         <w:rPr>
           <w:lang w:val="pt-BR" w:eastAsia="pt-BR"/>
@@ -12734,7 +12694,7 @@
         </w:rPr>
         <w:t>Testes</w:t>
       </w:r>
-      <w:bookmarkEnd w:id="27"/>
+      <w:bookmarkEnd w:id="29"/>
     </w:p>
     <w:p>
       <w:pPr>
@@ -12820,7 +12780,7 @@
           <w:lang w:val="pt-BR" w:eastAsia="pt-BR"/>
         </w:rPr>
       </w:pPr>
-      <w:bookmarkStart w:id="28" w:name="_Toc128349562"/>
+      <w:bookmarkStart w:id="30" w:name="_Toc128352334"/>
       <w:r>
         <w:rPr>
           <w:lang w:eastAsia="pt-BR"/>
@@ -12845,7 +12805,7 @@
         </w:rPr>
         <w:t>s</w:t>
       </w:r>
-      <w:bookmarkEnd w:id="28"/>
+      <w:bookmarkEnd w:id="30"/>
     </w:p>
     <w:p>
       <w:pPr>
@@ -12866,8 +12826,8 @@
           <w:lang w:val="pt-BR" w:eastAsia="pt-BR"/>
         </w:rPr>
       </w:pPr>
-      <w:bookmarkStart w:id="29" w:name="_Ref128333699"/>
-      <w:bookmarkStart w:id="30" w:name="_Toc128349563"/>
+      <w:bookmarkStart w:id="31" w:name="_Ref128333699"/>
+      <w:bookmarkStart w:id="32" w:name="_Toc128352335"/>
       <w:r>
         <w:rPr>
           <w:lang w:val="pt-BR" w:eastAsia="pt-BR"/>
@@ -12898,8 +12858,8 @@
         </w:rPr>
         <w:t>Aplicação web</w:t>
       </w:r>
-      <w:bookmarkEnd w:id="29"/>
-      <w:bookmarkEnd w:id="30"/>
+      <w:bookmarkEnd w:id="31"/>
+      <w:bookmarkEnd w:id="32"/>
     </w:p>
     <w:p>
       <w:pPr>
@@ -12982,7 +12942,7 @@
           <w:lang w:val="pt-BR" w:eastAsia="pt-BR"/>
         </w:rPr>
       </w:pPr>
-      <w:bookmarkStart w:id="31" w:name="_Toc128349564"/>
+      <w:bookmarkStart w:id="33" w:name="_Toc128352336"/>
       <w:r>
         <w:rPr>
           <w:lang w:val="pt-BR" w:eastAsia="pt-BR"/>
@@ -13013,7 +12973,7 @@
         </w:rPr>
         <w:t>Repositório código-fonte</w:t>
       </w:r>
-      <w:bookmarkEnd w:id="31"/>
+      <w:bookmarkEnd w:id="33"/>
     </w:p>
     <w:p>
       <w:pPr>
@@ -13080,7 +13040,7 @@
           <w:lang w:val="pt-BR" w:eastAsia="pt-BR"/>
         </w:rPr>
       </w:pPr>
-      <w:bookmarkStart w:id="32" w:name="_Toc128349565"/>
+      <w:bookmarkStart w:id="34" w:name="_Toc128352337"/>
       <w:r>
         <w:rPr>
           <w:lang w:val="pt-BR" w:eastAsia="pt-BR"/>
@@ -13117,7 +13077,7 @@
         </w:rPr>
         <w:t>Swagger/OpenAPI</w:t>
       </w:r>
-      <w:bookmarkEnd w:id="32"/>
+      <w:bookmarkEnd w:id="34"/>
     </w:p>
     <w:p>
       <w:pPr>
@@ -13198,7 +13158,7 @@
           <w:lang w:val="pt-BR" w:eastAsia="pt-BR"/>
         </w:rPr>
       </w:pPr>
-      <w:bookmarkStart w:id="33" w:name="_Toc128349566"/>
+      <w:bookmarkStart w:id="35" w:name="_Toc128352338"/>
       <w:r>
         <w:rPr>
           <w:lang w:val="pt-BR" w:eastAsia="pt-BR"/>
@@ -13229,7 +13189,7 @@
         </w:rPr>
         <w:t>Vídeo de apresentação do trabalho</w:t>
       </w:r>
-      <w:bookmarkEnd w:id="33"/>
+      <w:bookmarkEnd w:id="35"/>
     </w:p>
     <w:p>
       <w:pPr>
@@ -13424,19 +13384,19 @@
         <w:suppressAutoHyphens/>
         <w:jc w:val="center"/>
       </w:pPr>
-      <w:bookmarkStart w:id="34" w:name="_Toc351475134"/>
-      <w:bookmarkStart w:id="35" w:name="_Toc297133353"/>
+      <w:bookmarkStart w:id="36" w:name="_Toc351475134"/>
+      <w:bookmarkStart w:id="37" w:name="_Toc297133353"/>
       <w:r>
         <w:br w:type="page"/>
       </w:r>
-      <w:bookmarkStart w:id="36" w:name="_Toc128349567"/>
+      <w:bookmarkStart w:id="38" w:name="_Toc128352339"/>
       <w:r>
         <w:lastRenderedPageBreak/>
         <w:t>REFERÊNCIAS</w:t>
       </w:r>
-      <w:bookmarkEnd w:id="34"/>
-      <w:bookmarkEnd w:id="35"/>
       <w:bookmarkEnd w:id="36"/>
+      <w:bookmarkEnd w:id="37"/>
+      <w:bookmarkEnd w:id="38"/>
     </w:p>
     <w:p>
       <w:pPr>
@@ -18523,7 +18483,7 @@
 </file>
 
 <file path=customXml/itemProps1.xml><?xml version="1.0" encoding="utf-8"?>
-<ds:datastoreItem xmlns:ds="http://schemas.openxmlformats.org/officeDocument/2006/customXml" ds:itemID="{22836BE0-81B1-4DAD-8EF0-A7C0D1E5664A}">
+<ds:datastoreItem xmlns:ds="http://schemas.openxmlformats.org/officeDocument/2006/customXml" ds:itemID="{A59D8880-FD88-460C-91DB-03460E460ABB}">
   <ds:schemaRefs>
     <ds:schemaRef ds:uri="http://schemas.openxmlformats.org/officeDocument/2006/bibliography"/>
   </ds:schemaRefs>

</xml_diff>

<commit_message>
- Corrigindo bug no gráfico dos indicadores que ficava se atualizando ao navegar por outros campos. - Corrigindo indiadores de compras que ficou errado após ajuste para novo indicador. - Atualizando documentação. - Gerando a build.
</commit_message>
<xml_diff>
--- a/projeto/documentacao/DWFS - Projeto Integrado - Adjamir.docx
+++ b/projeto/documentacao/DWFS - Projeto Integrado - Adjamir.docx
@@ -1433,14 +1433,7 @@
             <w:noProof/>
             <w:webHidden/>
           </w:rPr>
-          <w:t>1</w:t>
-        </w:r>
-        <w:r>
-          <w:rPr>
-            <w:noProof/>
-            <w:webHidden/>
-          </w:rPr>
-          <w:t>2</w:t>
+          <w:t>12</w:t>
         </w:r>
         <w:r>
           <w:rPr>
@@ -4407,16 +4400,25 @@
           <w:szCs w:val="24"/>
           <w:lang w:eastAsia="pt-BR"/>
         </w:rPr>
-        <w:t xml:space="preserve">para entender e mapear a lógica do negócio e </w:t>
-      </w:r>
-      <w:r>
-        <w:rPr>
-          <w:rFonts w:ascii="Arial" w:hAnsi="Arial" w:cs="Arial"/>
-          <w:sz w:val="24"/>
-          <w:szCs w:val="24"/>
-          <w:lang w:eastAsia="pt-BR"/>
-        </w:rPr>
-        <w:t xml:space="preserve">a mapear </w:t>
+        <w:t>para entender e mapear a l</w:t>
+      </w:r>
+      <w:r>
+        <w:rPr>
+          <w:rFonts w:ascii="Arial" w:hAnsi="Arial" w:cs="Arial"/>
+          <w:sz w:val="24"/>
+          <w:szCs w:val="24"/>
+          <w:lang w:eastAsia="pt-BR"/>
+        </w:rPr>
+        <w:t>ógica do negócio identificando</w:t>
+      </w:r>
+      <w:r>
+        <w:rPr>
+          <w:rFonts w:ascii="Arial" w:hAnsi="Arial" w:cs="Arial"/>
+          <w:sz w:val="24"/>
+          <w:szCs w:val="24"/>
+          <w:lang w:eastAsia="pt-BR"/>
+        </w:rPr>
+        <w:t xml:space="preserve"> </w:t>
       </w:r>
       <w:r>
         <w:rPr>
@@ -4434,7 +4436,35 @@
           <w:szCs w:val="24"/>
           <w:lang w:eastAsia="pt-BR"/>
         </w:rPr>
-        <w:t xml:space="preserve"> as necessidades dos usuários, ajudando na tomada de decisão sobre o que construir e como construir.</w:t>
+        <w:t xml:space="preserve">. Logo, o </w:t>
+      </w:r>
+      <w:r>
+        <w:rPr>
+          <w:rFonts w:ascii="Arial" w:hAnsi="Arial" w:cs="Arial"/>
+          <w:i/>
+          <w:sz w:val="24"/>
+          <w:szCs w:val="24"/>
+          <w:lang w:eastAsia="pt-BR"/>
+        </w:rPr>
+        <w:t>BMC</w:t>
+      </w:r>
+      <w:r>
+        <w:rPr>
+          <w:rFonts w:ascii="Arial" w:hAnsi="Arial" w:cs="Arial"/>
+          <w:sz w:val="24"/>
+          <w:szCs w:val="24"/>
+          <w:lang w:eastAsia="pt-BR"/>
+        </w:rPr>
+        <w:t xml:space="preserve"> ajudou</w:t>
+      </w:r>
+      <w:r>
+        <w:rPr>
+          <w:rFonts w:ascii="Arial" w:hAnsi="Arial" w:cs="Arial"/>
+          <w:sz w:val="24"/>
+          <w:szCs w:val="24"/>
+          <w:lang w:eastAsia="pt-BR"/>
+        </w:rPr>
+        <w:t xml:space="preserve"> na tomada de decisão sobre o que construir e como construir.</w:t>
       </w:r>
       <w:r>
         <w:rPr>
@@ -4629,6 +4659,17 @@
         </w:rPr>
         <w:t xml:space="preserve">através dos mapas de empatia </w:t>
       </w:r>
+      <w:r>
+        <w:rPr>
+          <w:rFonts w:ascii="Arial" w:hAnsi="Arial" w:cs="Arial"/>
+          <w:sz w:val="24"/>
+          <w:szCs w:val="24"/>
+          <w:lang w:eastAsia="pt-BR"/>
+        </w:rPr>
+        <w:t xml:space="preserve">alguns </w:t>
+      </w:r>
+      <w:bookmarkStart w:id="6" w:name="_GoBack"/>
+      <w:bookmarkEnd w:id="6"/>
       <w:r>
         <w:rPr>
           <w:rFonts w:ascii="Arial" w:hAnsi="Arial" w:cs="Arial"/>
@@ -4951,7 +4992,7 @@
           <w:lang w:val="pt-BR" w:eastAsia="pt-BR"/>
         </w:rPr>
       </w:pPr>
-      <w:bookmarkStart w:id="6" w:name="_Toc128352313"/>
+      <w:bookmarkStart w:id="7" w:name="_Toc128352313"/>
       <w:r>
         <w:rPr>
           <w:rFonts w:cs="Arial"/>
@@ -4968,7 +5009,7 @@
         </w:rPr>
         <w:t>. Requisitos</w:t>
       </w:r>
-      <w:bookmarkEnd w:id="6"/>
+      <w:bookmarkEnd w:id="7"/>
     </w:p>
     <w:p>
       <w:pPr>
@@ -5645,7 +5686,7 @@
           <w:lang w:val="pt-BR" w:eastAsia="pt-BR"/>
         </w:rPr>
       </w:pPr>
-      <w:bookmarkStart w:id="7" w:name="_Toc128352314"/>
+      <w:bookmarkStart w:id="8" w:name="_Toc128352314"/>
       <w:r>
         <w:rPr>
           <w:lang w:eastAsia="pt-BR"/>
@@ -5659,7 +5700,7 @@
         </w:rPr>
         <w:t>Modelagem</w:t>
       </w:r>
-      <w:bookmarkEnd w:id="7"/>
+      <w:bookmarkEnd w:id="8"/>
     </w:p>
     <w:p>
       <w:pPr>
@@ -5672,7 +5713,7 @@
           <w:lang w:val="pt-BR" w:eastAsia="pt-BR"/>
         </w:rPr>
       </w:pPr>
-      <w:bookmarkStart w:id="8" w:name="_Toc128352315"/>
+      <w:bookmarkStart w:id="9" w:name="_Toc128352315"/>
       <w:r>
         <w:rPr>
           <w:rFonts w:cs="Arial"/>
@@ -5716,7 +5757,7 @@
         </w:rPr>
         <w:t>so</w:t>
       </w:r>
-      <w:bookmarkEnd w:id="8"/>
+      <w:bookmarkEnd w:id="9"/>
     </w:p>
     <w:p>
       <w:pPr>
@@ -5749,7 +5790,7 @@
           <w:lang w:val="pt-BR" w:eastAsia="pt-BR"/>
         </w:rPr>
       </w:pPr>
-      <w:bookmarkStart w:id="9" w:name="_Toc128352316"/>
+      <w:bookmarkStart w:id="10" w:name="_Toc128352316"/>
       <w:r>
         <w:rPr>
           <w:lang w:val="pt-BR" w:eastAsia="pt-BR"/>
@@ -5763,7 +5804,7 @@
         </w:rPr>
         <w:t>Atores</w:t>
       </w:r>
-      <w:bookmarkEnd w:id="9"/>
+      <w:bookmarkEnd w:id="10"/>
     </w:p>
     <w:p>
       <w:pPr>
@@ -5814,7 +5855,7 @@
           <w:lang w:eastAsia="pt-BR"/>
         </w:rPr>
       </w:pPr>
-      <w:bookmarkStart w:id="10" w:name="_Toc128352317"/>
+      <w:bookmarkStart w:id="11" w:name="_Toc128352317"/>
       <w:r>
         <w:rPr>
           <w:lang w:eastAsia="pt-BR"/>
@@ -5828,7 +5869,7 @@
         </w:rPr>
         <w:t>Detalhamento dos casos de uso</w:t>
       </w:r>
-      <w:bookmarkEnd w:id="10"/>
+      <w:bookmarkEnd w:id="11"/>
     </w:p>
     <w:p>
       <w:pPr>
@@ -5887,7 +5928,7 @@
           <w:lang w:eastAsia="pt-BR"/>
         </w:rPr>
       </w:pPr>
-      <w:bookmarkStart w:id="11" w:name="_Toc128352318"/>
+      <w:bookmarkStart w:id="12" w:name="_Toc128352318"/>
       <w:r>
         <w:rPr>
           <w:lang w:eastAsia="pt-BR"/>
@@ -5906,7 +5947,7 @@
         </w:rPr>
         <w:t>Interface</w:t>
       </w:r>
-      <w:bookmarkEnd w:id="11"/>
+      <w:bookmarkEnd w:id="12"/>
     </w:p>
     <w:p>
       <w:pPr>
@@ -6273,7 +6314,7 @@
           <w:szCs w:val="24"/>
         </w:rPr>
         <w:pict w14:anchorId="12F64EEB">
-          <v:shape id="_x0000_i1053" type="#_x0000_t75" style="width:452.95pt;height:404.35pt">
+          <v:shape id="_x0000_i1025" type="#_x0000_t75" style="width:453.15pt;height:404.6pt">
             <v:imagedata r:id="rId13" o:title="wireframes-Diagrama de fluxo"/>
           </v:shape>
         </w:pict>
@@ -6342,7 +6383,7 @@
           <w:lang w:eastAsia="pt-BR"/>
         </w:rPr>
       </w:pPr>
-      <w:bookmarkStart w:id="12" w:name="_Toc128352319"/>
+      <w:bookmarkStart w:id="13" w:name="_Toc128352319"/>
       <w:r>
         <w:rPr>
           <w:rFonts w:ascii="Arial" w:hAnsi="Arial" w:cs="Arial"/>
@@ -6389,7 +6430,7 @@
         </w:rPr>
         <w:t>Wireframes</w:t>
       </w:r>
-      <w:bookmarkEnd w:id="12"/>
+      <w:bookmarkEnd w:id="13"/>
     </w:p>
     <w:p>
       <w:pPr>
@@ -7167,8 +7208,6 @@
         </w:rPr>
         <w:t xml:space="preserve"> básico que permite fazer o cadastro simplificado de uma compra apenas para este produto. Por sua vez, a opção de ‘Gerenciar compras’ é uma tela de listagem que apresenta as compras onde produto é um dos itens. Nesta listagem temos a opções de excluir o produto de uma compra e a opção de ‘Nova compra’, que é a mesma apresentada nas ações do produto.</w:t>
       </w:r>
-      <w:bookmarkStart w:id="13" w:name="_GoBack"/>
-      <w:bookmarkEnd w:id="13"/>
     </w:p>
     <w:p>
       <w:pPr>
@@ -8293,7 +8332,7 @@
           <w:sz w:val="24"/>
           <w:szCs w:val="24"/>
         </w:rPr>
-        <w:instrText xml:space="preserve"> REF _Ref128333699 \h </w:instrText>
+        <w:instrText xml:space="preserve"> REF _Ref128333699 \h  \* MERGEFORMAT </w:instrText>
       </w:r>
       <w:r>
         <w:rPr>
@@ -8302,15 +8341,6 @@
           <w:sz w:val="24"/>
           <w:szCs w:val="24"/>
         </w:rPr>
-      </w:r>
-      <w:r>
-        <w:rPr>
-          <w:rFonts w:ascii="Arial" w:hAnsi="Arial" w:cs="Arial"/>
-          <w:i/>
-          <w:sz w:val="24"/>
-          <w:szCs w:val="24"/>
-        </w:rPr>
-        <w:instrText xml:space="preserve"> \* MERGEFORMAT </w:instrText>
       </w:r>
       <w:r>
         <w:rPr>
@@ -9247,7 +9277,7 @@
           <w:lang w:eastAsia="pt-BR"/>
         </w:rPr>
         <w:pict w14:anchorId="36EB4673">
-          <v:shape id="_x0000_i1025" type="#_x0000_t75" style="width:452.95pt;height:344.1pt">
+          <v:shape id="_x0000_i1026" type="#_x0000_t75" style="width:453.15pt;height:344.35pt">
             <v:imagedata r:id="rId20" o:title="C4Model-Nivel_1_Contexto"/>
           </v:shape>
         </w:pict>
@@ -9455,7 +9485,7 @@
       <w:r>
         <w:lastRenderedPageBreak/>
         <w:pict w14:anchorId="32EA7E7E">
-          <v:shape id="_x0000_i1026" type="#_x0000_t75" style="width:452.95pt;height:344.1pt">
+          <v:shape id="_x0000_i1027" type="#_x0000_t75" style="width:453.15pt;height:344.35pt">
             <v:imagedata r:id="rId21" o:title="C4Model-Nível_2_Contêiner"/>
           </v:shape>
         </w:pict>
@@ -9671,7 +9701,7 @@
       <w:r>
         <w:lastRenderedPageBreak/>
         <w:pict w14:anchorId="7D7166D6">
-          <v:shape id="_x0000_i1027" type="#_x0000_t75" style="width:452.95pt;height:341.6pt">
+          <v:shape id="_x0000_i1028" type="#_x0000_t75" style="width:453.15pt;height:341.2pt">
             <v:imagedata r:id="rId22" o:title="C4Model-Nível_3_Componente_ Front_End"/>
           </v:shape>
         </w:pict>
@@ -10158,7 +10188,7 @@
     <w:p>
       <w:r>
         <w:pict w14:anchorId="1E5BB046">
-          <v:shape id="_x0000_i1028" type="#_x0000_t75" style="width:452.95pt;height:409.4pt">
+          <v:shape id="_x0000_i1029" type="#_x0000_t75" style="width:453.15pt;height:409.3pt">
             <v:imagedata r:id="rId23" o:title="C4Model-Nível_3_Componente_API_REST"/>
           </v:shape>
         </w:pict>
@@ -13871,7 +13901,7 @@
       <w:rPr>
         <w:noProof/>
       </w:rPr>
-      <w:t>18</w:t>
+      <w:t>8</w:t>
     </w:r>
     <w:r>
       <w:fldChar w:fldCharType="end"/>
@@ -18483,7 +18513,7 @@
 </file>
 
 <file path=customXml/itemProps1.xml><?xml version="1.0" encoding="utf-8"?>
-<ds:datastoreItem xmlns:ds="http://schemas.openxmlformats.org/officeDocument/2006/customXml" ds:itemID="{A59D8880-FD88-460C-91DB-03460E460ABB}">
+<ds:datastoreItem xmlns:ds="http://schemas.openxmlformats.org/officeDocument/2006/customXml" ds:itemID="{DAE6ABE1-259D-482A-A34F-ACB53CDC76CD}">
   <ds:schemaRefs>
     <ds:schemaRef ds:uri="http://schemas.openxmlformats.org/officeDocument/2006/bibliography"/>
   </ds:schemaRefs>

</xml_diff>

<commit_message>
ajustado tela para aparecer menu hamburguer em mobile e documentando. Também tem ajuste para validação do horário do token
</commit_message>
<xml_diff>
--- a/projeto/documentacao/DWFS - Projeto Integrado - Adjamir.docx
+++ b/projeto/documentacao/DWFS - Projeto Integrado - Adjamir.docx
@@ -4996,6 +4996,7 @@
         </w:rPr>
       </w:pPr>
       <w:bookmarkStart w:id="6" w:name="_Toc128410899"/>
+      <w:bookmarkStart w:id="7" w:name="_Ref128437111"/>
       <w:r>
         <w:rPr>
           <w:rFonts w:cs="Arial"/>
@@ -5013,6 +5014,7 @@
         <w:t>. Requisitos</w:t>
       </w:r>
       <w:bookmarkEnd w:id="6"/>
+      <w:bookmarkEnd w:id="7"/>
     </w:p>
     <w:p>
       <w:pPr>
@@ -5723,7 +5725,43 @@
           <w:szCs w:val="24"/>
           <w:lang w:eastAsia="pt-BR"/>
         </w:rPr>
-        <w:t>Sistemas para controles de lojas, podem apresentar muitas outras funcionalidades, como, por exemplo, compra direta pelo site por clientes, controle de folha de pagamento e gestão individualizada do negócio para cada filial da empresa. Entretanto, como este sistema é focado em pequenos negócios, foi dado ênfase nas principais necessidades do sistema.</w:t>
+        <w:t>Sistemas para controles de lojas, podem apresentar muitas outras funcionalidades, como, por exemplo, compra direta pelo site por clientes</w:t>
+      </w:r>
+      <w:r>
+        <w:rPr>
+          <w:rFonts w:ascii="Arial" w:eastAsia="Times New Roman" w:hAnsi="Arial" w:cs="Arial"/>
+          <w:sz w:val="24"/>
+          <w:szCs w:val="24"/>
+          <w:lang w:eastAsia="pt-BR"/>
+        </w:rPr>
+        <w:t xml:space="preserve"> utilizando diversos meios de pagamento</w:t>
+      </w:r>
+      <w:r>
+        <w:rPr>
+          <w:rFonts w:ascii="Arial" w:eastAsia="Times New Roman" w:hAnsi="Arial" w:cs="Arial"/>
+          <w:sz w:val="24"/>
+          <w:szCs w:val="24"/>
+          <w:lang w:eastAsia="pt-BR"/>
+        </w:rPr>
+        <w:t>, controle de folha de pagamento e gestão individualizada do negócio para cada filial da empresa. Entretanto, como este sistema é focado em pequenos negócios</w:t>
+      </w:r>
+      <w:r>
+        <w:rPr>
+          <w:rFonts w:ascii="Arial" w:eastAsia="Times New Roman" w:hAnsi="Arial" w:cs="Arial"/>
+          <w:sz w:val="24"/>
+          <w:szCs w:val="24"/>
+          <w:lang w:eastAsia="pt-BR"/>
+        </w:rPr>
+        <w:t xml:space="preserve"> e com escopo reduzido</w:t>
+      </w:r>
+      <w:r>
+        <w:rPr>
+          <w:rFonts w:ascii="Arial" w:eastAsia="Times New Roman" w:hAnsi="Arial" w:cs="Arial"/>
+          <w:sz w:val="24"/>
+          <w:szCs w:val="24"/>
+          <w:lang w:eastAsia="pt-BR"/>
+        </w:rPr>
+        <w:t>, foi dado ênfase nas principais necessidades do sistema.</w:t>
       </w:r>
     </w:p>
     <w:p>
@@ -5734,7 +5772,7 @@
           <w:lang w:val="pt-BR" w:eastAsia="pt-BR"/>
         </w:rPr>
       </w:pPr>
-      <w:bookmarkStart w:id="7" w:name="_Toc128410900"/>
+      <w:bookmarkStart w:id="8" w:name="_Toc128410900"/>
       <w:r>
         <w:rPr>
           <w:lang w:eastAsia="pt-BR"/>
@@ -5748,7 +5786,7 @@
         </w:rPr>
         <w:t>Modelagem</w:t>
       </w:r>
-      <w:bookmarkEnd w:id="7"/>
+      <w:bookmarkEnd w:id="8"/>
     </w:p>
     <w:p>
       <w:pPr>
@@ -5756,12 +5794,11 @@
         <w:suppressAutoHyphens/>
         <w:rPr>
           <w:rFonts w:cs="Arial"/>
-          <w:color w:val="FF0000"/>
           <w:szCs w:val="24"/>
           <w:lang w:val="pt-BR" w:eastAsia="pt-BR"/>
         </w:rPr>
       </w:pPr>
-      <w:bookmarkStart w:id="8" w:name="_Toc128410901"/>
+      <w:bookmarkStart w:id="9" w:name="_Toc128410901"/>
       <w:r>
         <w:rPr>
           <w:rFonts w:cs="Arial"/>
@@ -5781,7 +5818,6 @@
       <w:r>
         <w:rPr>
           <w:rFonts w:cs="Arial"/>
-          <w:color w:val="FF0000"/>
           <w:szCs w:val="24"/>
           <w:lang w:val="pt-BR" w:eastAsia="pt-BR"/>
         </w:rPr>
@@ -5790,7 +5826,6 @@
       <w:r>
         <w:rPr>
           <w:rFonts w:cs="Arial"/>
-          <w:color w:val="FF0000"/>
           <w:szCs w:val="24"/>
           <w:lang w:val="pt-BR" w:eastAsia="pt-BR"/>
         </w:rPr>
@@ -5799,13 +5834,12 @@
       <w:r>
         <w:rPr>
           <w:rFonts w:cs="Arial"/>
-          <w:color w:val="FF0000"/>
           <w:szCs w:val="24"/>
           <w:lang w:val="pt-BR" w:eastAsia="pt-BR"/>
         </w:rPr>
         <w:t>so</w:t>
       </w:r>
-      <w:bookmarkEnd w:id="8"/>
+      <w:bookmarkEnd w:id="9"/>
     </w:p>
     <w:p>
       <w:pPr>
@@ -5829,30 +5863,144 @@
         </w:rPr>
         <w:t>O diagrama de casos de uso oferece uma visão global dos casos de uso e dos atores que dele participam.</w:t>
       </w:r>
-    </w:p>
-    <w:p>
-      <w:pPr>
-        <w:pStyle w:val="Ttulo2"/>
-        <w:suppressAutoHyphens/>
-        <w:rPr>
-          <w:lang w:val="pt-BR" w:eastAsia="pt-BR"/>
-        </w:rPr>
-      </w:pPr>
-      <w:bookmarkStart w:id="9" w:name="_Toc128410902"/>
-      <w:r>
-        <w:rPr>
-          <w:lang w:val="pt-BR" w:eastAsia="pt-BR"/>
-        </w:rPr>
-        <w:t xml:space="preserve">2.2. </w:t>
-      </w:r>
-      <w:r>
-        <w:rPr>
-          <w:color w:val="FF0000"/>
-          <w:lang w:val="pt-BR" w:eastAsia="pt-BR"/>
-        </w:rPr>
-        <w:t>Atores</w:t>
-      </w:r>
-      <w:bookmarkEnd w:id="9"/>
+      <w:r>
+        <w:rPr>
+          <w:rFonts w:ascii="Arial" w:hAnsi="Arial" w:cs="Arial"/>
+          <w:sz w:val="24"/>
+          <w:szCs w:val="24"/>
+          <w:lang w:eastAsia="pt-BR"/>
+        </w:rPr>
+        <w:t xml:space="preserve"> As imagens </w:t>
+      </w:r>
+      <w:r>
+        <w:rPr>
+          <w:rFonts w:ascii="Arial" w:hAnsi="Arial" w:cs="Arial"/>
+          <w:sz w:val="24"/>
+          <w:szCs w:val="24"/>
+          <w:lang w:eastAsia="pt-BR"/>
+        </w:rPr>
+        <w:t>abaixo</w:t>
+      </w:r>
+      <w:r>
+        <w:rPr>
+          <w:rFonts w:ascii="Arial" w:hAnsi="Arial" w:cs="Arial"/>
+          <w:sz w:val="24"/>
+          <w:szCs w:val="24"/>
+          <w:lang w:eastAsia="pt-BR"/>
+        </w:rPr>
+        <w:t xml:space="preserve"> apresentam os casos de uso do sistema</w:t>
+      </w:r>
+      <w:r>
+        <w:rPr>
+          <w:rFonts w:ascii="Arial" w:hAnsi="Arial" w:cs="Arial"/>
+          <w:sz w:val="24"/>
+          <w:szCs w:val="24"/>
+          <w:lang w:eastAsia="pt-BR"/>
+        </w:rPr>
+        <w:t xml:space="preserve"> que serão detalhados logo em seguida</w:t>
+      </w:r>
+      <w:r>
+        <w:rPr>
+          <w:rFonts w:ascii="Arial" w:hAnsi="Arial" w:cs="Arial"/>
+          <w:sz w:val="24"/>
+          <w:szCs w:val="24"/>
+          <w:lang w:eastAsia="pt-BR"/>
+        </w:rPr>
+        <w:t xml:space="preserve">. Elas foram agrupadas de acordo com os atores para facilitar a leitura. </w:t>
+      </w:r>
+    </w:p>
+    <w:p>
+      <w:pPr>
+        <w:suppressAutoHyphens/>
+        <w:spacing w:before="240" w:line="360" w:lineRule="auto"/>
+        <w:jc w:val="center"/>
+        <w:rPr>
+          <w:b/>
+        </w:rPr>
+      </w:pPr>
+      <w:r>
+        <w:rPr>
+          <w:b/>
+        </w:rPr>
+        <w:pict w14:anchorId="318E8368">
+          <v:shape id="_x0000_i1032" type="#_x0000_t75" style="width:452.95pt;height:313.1pt">
+            <v:imagedata r:id="rId13" o:title="Diagrama de casos de uso-Usuário"/>
+          </v:shape>
+        </w:pict>
+      </w:r>
+      <w:r>
+        <w:rPr>
+          <w:b/>
+        </w:rPr>
+        <w:t>F</w:t>
+      </w:r>
+      <w:r>
+        <w:rPr>
+          <w:b/>
+        </w:rPr>
+        <w:t xml:space="preserve">igura </w:t>
+      </w:r>
+      <w:r>
+        <w:rPr>
+          <w:b/>
+        </w:rPr>
+        <w:fldChar w:fldCharType="begin"/>
+      </w:r>
+      <w:r>
+        <w:rPr>
+          <w:b/>
+        </w:rPr>
+        <w:instrText xml:space="preserve"> SEQ Figura \* ARABIC </w:instrText>
+      </w:r>
+      <w:r>
+        <w:rPr>
+          <w:b/>
+        </w:rPr>
+        <w:fldChar w:fldCharType="separate"/>
+      </w:r>
+      <w:r>
+        <w:rPr>
+          <w:b/>
+          <w:noProof/>
+        </w:rPr>
+        <w:t>6</w:t>
+      </w:r>
+      <w:r>
+        <w:rPr>
+          <w:b/>
+        </w:rPr>
+        <w:fldChar w:fldCharType="end"/>
+      </w:r>
+      <w:r>
+        <w:rPr>
+          <w:b/>
+        </w:rPr>
+        <w:t xml:space="preserve"> </w:t>
+      </w:r>
+      <w:r>
+        <w:rPr>
+          <w:b/>
+        </w:rPr>
+        <w:t>–</w:t>
+      </w:r>
+      <w:r>
+        <w:rPr>
+          <w:b/>
+        </w:rPr>
+        <w:t xml:space="preserve"> </w:t>
+      </w:r>
+      <w:r>
+        <w:rPr>
+          <w:b/>
+        </w:rPr>
+        <w:t xml:space="preserve">Diagrama de casos de uso para todos os </w:t>
+      </w:r>
+      <w:r>
+        <w:rPr>
+          <w:b/>
+        </w:rPr>
+        <w:t>atores</w:t>
+      </w:r>
     </w:p>
     <w:p>
       <w:pPr>
@@ -5874,50 +6022,107 @@
           <w:szCs w:val="24"/>
           <w:lang w:eastAsia="pt-BR"/>
         </w:rPr>
-        <w:t xml:space="preserve">Liste cada um dos atores que participarão dos casos de uso, oferecendo uma descrição </w:t>
-      </w:r>
-      <w:r>
-        <w:rPr>
-          <w:rFonts w:ascii="Arial" w:hAnsi="Arial" w:cs="Arial"/>
-          <w:sz w:val="24"/>
-          <w:szCs w:val="24"/>
-          <w:lang w:eastAsia="pt-BR"/>
-        </w:rPr>
-        <w:t>sucinta</w:t>
-      </w:r>
-      <w:r>
-        <w:rPr>
-          <w:rFonts w:ascii="Arial" w:hAnsi="Arial" w:cs="Arial"/>
-          <w:sz w:val="24"/>
-          <w:szCs w:val="24"/>
-          <w:lang w:eastAsia="pt-BR"/>
-        </w:rPr>
-        <w:t xml:space="preserve"> para cada um deles. Os atores são todos aqueles que interagem com o sistema (usuários, outros sistemas, etc.).  Agora, como já estamos falando da modelagem do sistema, já podemos incluir os usuários responsáveis pela administração do sistema</w:t>
-      </w:r>
-    </w:p>
-    <w:p>
-      <w:pPr>
-        <w:pStyle w:val="Ttulo2"/>
-        <w:rPr>
-          <w:color w:val="FF0000"/>
-          <w:lang w:eastAsia="pt-BR"/>
-        </w:rPr>
-      </w:pPr>
-      <w:bookmarkStart w:id="10" w:name="_Toc128410903"/>
-      <w:r>
-        <w:rPr>
-          <w:lang w:eastAsia="pt-BR"/>
-        </w:rPr>
-        <w:t xml:space="preserve">2.3. </w:t>
-      </w:r>
-      <w:r>
-        <w:rPr>
-          <w:color w:val="FF0000"/>
-          <w:lang w:eastAsia="pt-BR"/>
-        </w:rPr>
-        <w:t>Detalhamento dos casos de uso</w:t>
-      </w:r>
-      <w:bookmarkEnd w:id="10"/>
+        <w:t>Na figura acima podemos verificar que os usuários ‘Gestor’, ‘Estoque’, ‘Administrador’, ‘Vendedor’ e ‘Clientes’ podem executar os mesmos três casos de uso.</w:t>
+      </w:r>
+      <w:r>
+        <w:rPr>
+          <w:rFonts w:ascii="Arial" w:hAnsi="Arial" w:cs="Arial"/>
+          <w:sz w:val="24"/>
+          <w:szCs w:val="24"/>
+          <w:lang w:eastAsia="pt-BR"/>
+        </w:rPr>
+        <w:t xml:space="preserve"> Por sua vez, uma pessoa não cadastrada só pode ser registrar ou fazer o login social.</w:t>
+      </w:r>
+    </w:p>
+    <w:p>
+      <w:pPr>
+        <w:suppressAutoHyphens/>
+        <w:spacing w:line="360" w:lineRule="auto"/>
+        <w:ind w:firstLine="709"/>
+        <w:jc w:val="center"/>
+        <w:rPr>
+          <w:b/>
+        </w:rPr>
+      </w:pPr>
+      <w:r>
+        <w:rPr>
+          <w:noProof/>
+        </w:rPr>
+        <w:lastRenderedPageBreak/>
+        <w:pict w14:anchorId="38362BA9">
+          <v:shape id="_x0000_s1100" type="#_x0000_t75" style="position:absolute;left:0;text-align:left;margin-left:.7pt;margin-top:-1.4pt;width:443.95pt;height:219.6pt;z-index:14;mso-position-horizontal-relative:text;mso-position-vertical-relative:text;mso-width-relative:page;mso-height-relative:page">
+            <v:imagedata r:id="rId14" o:title="Diagrama de casos de uso-Vendedor"/>
+            <w10:wrap type="topAndBottom"/>
+          </v:shape>
+        </w:pict>
+      </w:r>
+      <w:r>
+        <w:rPr>
+          <w:b/>
+        </w:rPr>
+        <w:t>F</w:t>
+      </w:r>
+      <w:r>
+        <w:rPr>
+          <w:b/>
+        </w:rPr>
+        <w:t xml:space="preserve">igura </w:t>
+      </w:r>
+      <w:r>
+        <w:rPr>
+          <w:b/>
+        </w:rPr>
+        <w:fldChar w:fldCharType="begin"/>
+      </w:r>
+      <w:r>
+        <w:rPr>
+          <w:b/>
+        </w:rPr>
+        <w:instrText xml:space="preserve"> SEQ Figura \* ARABIC </w:instrText>
+      </w:r>
+      <w:r>
+        <w:rPr>
+          <w:b/>
+        </w:rPr>
+        <w:fldChar w:fldCharType="separate"/>
+      </w:r>
+      <w:r>
+        <w:rPr>
+          <w:b/>
+          <w:noProof/>
+        </w:rPr>
+        <w:t>7</w:t>
+      </w:r>
+      <w:r>
+        <w:rPr>
+          <w:b/>
+        </w:rPr>
+        <w:fldChar w:fldCharType="end"/>
+      </w:r>
+      <w:r>
+        <w:rPr>
+          <w:b/>
+        </w:rPr>
+        <w:t xml:space="preserve"> </w:t>
+      </w:r>
+      <w:r>
+        <w:rPr>
+          <w:b/>
+        </w:rPr>
+        <w:t>–</w:t>
+      </w:r>
+      <w:r>
+        <w:rPr>
+          <w:b/>
+        </w:rPr>
+        <w:t xml:space="preserve"> </w:t>
+      </w:r>
+      <w:r>
+        <w:rPr>
+          <w:b/>
+        </w:rPr>
+        <w:t>Diagrama de casos de uso para os atores Vendedor e Administrador</w:t>
+      </w:r>
     </w:p>
     <w:p>
       <w:pPr>
@@ -5934,6 +6139,543 @@
       </w:pPr>
       <w:r>
         <w:rPr>
+          <w:noProof/>
+        </w:rPr>
+        <w:pict w14:anchorId="58F4454C">
+          <v:shape id="_x0000_s1101" type="#_x0000_t75" style="position:absolute;left:0;text-align:left;margin-left:-5.15pt;margin-top:51.4pt;width:451.7pt;height:367.8pt;z-index:15;mso-position-horizontal-relative:text;mso-position-vertical-relative:text;mso-width-relative:page;mso-height-relative:page">
+            <v:imagedata r:id="rId15" o:title="Diagrama de casos de uso-Estoque"/>
+            <w10:wrap type="topAndBottom"/>
+          </v:shape>
+        </w:pict>
+      </w:r>
+      <w:r>
+        <w:rPr>
+          <w:rFonts w:ascii="Arial" w:hAnsi="Arial" w:cs="Arial"/>
+          <w:sz w:val="24"/>
+          <w:szCs w:val="24"/>
+          <w:lang w:eastAsia="pt-BR"/>
+        </w:rPr>
+        <w:t xml:space="preserve">No diagrama acima, destacamos que o ator ‘Administrador’ executa as mesmas funções de um </w:t>
+      </w:r>
+      <w:r>
+        <w:rPr>
+          <w:rFonts w:ascii="Arial" w:hAnsi="Arial" w:cs="Arial"/>
+          <w:sz w:val="24"/>
+          <w:szCs w:val="24"/>
+          <w:lang w:eastAsia="pt-BR"/>
+        </w:rPr>
+        <w:t>‘V</w:t>
+      </w:r>
+      <w:r>
+        <w:rPr>
+          <w:rFonts w:ascii="Arial" w:hAnsi="Arial" w:cs="Arial"/>
+          <w:sz w:val="24"/>
+          <w:szCs w:val="24"/>
+          <w:lang w:eastAsia="pt-BR"/>
+        </w:rPr>
+        <w:t>endedor</w:t>
+      </w:r>
+      <w:r>
+        <w:rPr>
+          <w:rFonts w:ascii="Arial" w:hAnsi="Arial" w:cs="Arial"/>
+          <w:sz w:val="24"/>
+          <w:szCs w:val="24"/>
+          <w:lang w:eastAsia="pt-BR"/>
+        </w:rPr>
+        <w:t>’</w:t>
+      </w:r>
+      <w:r>
+        <w:rPr>
+          <w:rFonts w:ascii="Arial" w:hAnsi="Arial" w:cs="Arial"/>
+          <w:sz w:val="24"/>
+          <w:szCs w:val="24"/>
+          <w:lang w:eastAsia="pt-BR"/>
+        </w:rPr>
+        <w:t>, exceto pela consulta de indicadores de vendas.</w:t>
+      </w:r>
+    </w:p>
+    <w:p>
+      <w:pPr>
+        <w:suppressAutoHyphens/>
+        <w:spacing w:line="360" w:lineRule="auto"/>
+        <w:ind w:firstLine="709"/>
+        <w:jc w:val="center"/>
+        <w:rPr>
+          <w:b/>
+        </w:rPr>
+      </w:pPr>
+      <w:r>
+        <w:rPr>
+          <w:b/>
+        </w:rPr>
+        <w:t>F</w:t>
+      </w:r>
+      <w:r>
+        <w:rPr>
+          <w:b/>
+        </w:rPr>
+        <w:t xml:space="preserve">igura </w:t>
+      </w:r>
+      <w:r>
+        <w:rPr>
+          <w:b/>
+        </w:rPr>
+        <w:fldChar w:fldCharType="begin"/>
+      </w:r>
+      <w:r>
+        <w:rPr>
+          <w:b/>
+        </w:rPr>
+        <w:instrText xml:space="preserve"> SEQ Figura \* ARABIC </w:instrText>
+      </w:r>
+      <w:r>
+        <w:rPr>
+          <w:b/>
+        </w:rPr>
+        <w:fldChar w:fldCharType="separate"/>
+      </w:r>
+      <w:r>
+        <w:rPr>
+          <w:b/>
+          <w:noProof/>
+        </w:rPr>
+        <w:t>8</w:t>
+      </w:r>
+      <w:r>
+        <w:rPr>
+          <w:b/>
+        </w:rPr>
+        <w:fldChar w:fldCharType="end"/>
+      </w:r>
+      <w:r>
+        <w:rPr>
+          <w:b/>
+        </w:rPr>
+        <w:t xml:space="preserve"> </w:t>
+      </w:r>
+      <w:r>
+        <w:rPr>
+          <w:b/>
+        </w:rPr>
+        <w:t>–</w:t>
+      </w:r>
+      <w:r>
+        <w:rPr>
+          <w:b/>
+        </w:rPr>
+        <w:t xml:space="preserve"> </w:t>
+      </w:r>
+      <w:r>
+        <w:rPr>
+          <w:b/>
+        </w:rPr>
+        <w:t>Diagrama de casos de uso para os atores Vendedor e Administrador</w:t>
+      </w:r>
+    </w:p>
+    <w:p>
+      <w:pPr>
+        <w:suppressAutoHyphens/>
+        <w:spacing w:line="360" w:lineRule="auto"/>
+        <w:ind w:firstLine="709"/>
+        <w:jc w:val="both"/>
+        <w:rPr>
+          <w:rFonts w:ascii="Arial" w:hAnsi="Arial" w:cs="Arial"/>
+          <w:sz w:val="24"/>
+          <w:szCs w:val="24"/>
+          <w:lang w:eastAsia="pt-BR"/>
+        </w:rPr>
+      </w:pPr>
+      <w:r>
+        <w:rPr>
+          <w:noProof/>
+        </w:rPr>
+        <w:lastRenderedPageBreak/>
+        <w:pict w14:anchorId="78096204">
+          <v:shape id="_x0000_s1103" type="#_x0000_t75" style="position:absolute;left:0;text-align:left;margin-left:175.35pt;margin-top:80.45pt;width:75.35pt;height:181.65pt;z-index:16;mso-position-horizontal-relative:text;mso-position-vertical-relative:text;mso-width-relative:page;mso-height-relative:page">
+            <v:imagedata r:id="rId16" o:title="Diagrama de casos de uso-Cliente"/>
+            <w10:wrap type="topAndBottom"/>
+          </v:shape>
+        </w:pict>
+      </w:r>
+      <w:r>
+        <w:rPr>
+          <w:rFonts w:ascii="Arial" w:hAnsi="Arial" w:cs="Arial"/>
+          <w:sz w:val="24"/>
+          <w:szCs w:val="24"/>
+          <w:lang w:eastAsia="pt-BR"/>
+        </w:rPr>
+        <w:t>No diagrama acima, destacamos que o ator ‘Administrador’ executa as mesmas funções de um ator ‘Estoque’, exceto pela consulta de indicadores de compras.</w:t>
+      </w:r>
+    </w:p>
+    <w:p>
+      <w:pPr>
+        <w:suppressAutoHyphens/>
+        <w:spacing w:line="360" w:lineRule="auto"/>
+        <w:ind w:firstLine="709"/>
+        <w:jc w:val="center"/>
+        <w:rPr>
+          <w:b/>
+        </w:rPr>
+      </w:pPr>
+      <w:r>
+        <w:rPr>
+          <w:b/>
+        </w:rPr>
+        <w:t>F</w:t>
+      </w:r>
+      <w:r>
+        <w:rPr>
+          <w:b/>
+        </w:rPr>
+        <w:t xml:space="preserve">igura </w:t>
+      </w:r>
+      <w:r>
+        <w:rPr>
+          <w:b/>
+        </w:rPr>
+        <w:fldChar w:fldCharType="begin"/>
+      </w:r>
+      <w:r>
+        <w:rPr>
+          <w:b/>
+        </w:rPr>
+        <w:instrText xml:space="preserve"> SEQ Figura \* ARABIC </w:instrText>
+      </w:r>
+      <w:r>
+        <w:rPr>
+          <w:b/>
+        </w:rPr>
+        <w:fldChar w:fldCharType="separate"/>
+      </w:r>
+      <w:r>
+        <w:rPr>
+          <w:b/>
+          <w:noProof/>
+        </w:rPr>
+        <w:t>9</w:t>
+      </w:r>
+      <w:r>
+        <w:rPr>
+          <w:b/>
+        </w:rPr>
+        <w:fldChar w:fldCharType="end"/>
+      </w:r>
+      <w:r>
+        <w:rPr>
+          <w:b/>
+        </w:rPr>
+        <w:t xml:space="preserve"> </w:t>
+      </w:r>
+      <w:r>
+        <w:rPr>
+          <w:b/>
+        </w:rPr>
+        <w:t>–</w:t>
+      </w:r>
+      <w:r>
+        <w:rPr>
+          <w:b/>
+        </w:rPr>
+        <w:t xml:space="preserve"> </w:t>
+      </w:r>
+      <w:r>
+        <w:rPr>
+          <w:b/>
+        </w:rPr>
+        <w:t>Diagrama de casos de uso para os atores Cliente</w:t>
+      </w:r>
+    </w:p>
+    <w:p>
+      <w:pPr>
+        <w:suppressAutoHyphens/>
+        <w:spacing w:line="360" w:lineRule="auto"/>
+        <w:ind w:firstLine="709"/>
+        <w:jc w:val="both"/>
+        <w:rPr>
+          <w:rFonts w:ascii="Arial" w:hAnsi="Arial" w:cs="Arial"/>
+          <w:sz w:val="24"/>
+          <w:szCs w:val="24"/>
+          <w:lang w:eastAsia="pt-BR"/>
+        </w:rPr>
+      </w:pPr>
+      <w:r>
+        <w:rPr>
+          <w:noProof/>
+        </w:rPr>
+        <w:pict w14:anchorId="3CFF4A38">
+          <v:shape id="_x0000_s1104" type="#_x0000_t75" style="position:absolute;left:0;text-align:left;margin-left:69.25pt;margin-top:30.7pt;width:273.75pt;height:181.65pt;z-index:17;mso-position-horizontal-relative:text;mso-position-vertical-relative:text;mso-width-relative:page;mso-height-relative:page">
+            <v:imagedata r:id="rId17" o:title="Diagrama de casos de uso-Gestor"/>
+            <w10:wrap type="topAndBottom"/>
+          </v:shape>
+        </w:pict>
+      </w:r>
+      <w:r>
+        <w:rPr>
+          <w:rFonts w:ascii="Arial" w:hAnsi="Arial" w:cs="Arial"/>
+          <w:sz w:val="24"/>
+          <w:szCs w:val="24"/>
+          <w:lang w:eastAsia="pt-BR"/>
+        </w:rPr>
+        <w:t xml:space="preserve">No diagrama acima, temos a ação exclusiva para o ator ‘Cliente’. </w:t>
+      </w:r>
+    </w:p>
+    <w:p>
+      <w:pPr>
+        <w:suppressAutoHyphens/>
+        <w:spacing w:line="360" w:lineRule="auto"/>
+        <w:ind w:firstLine="709"/>
+        <w:jc w:val="center"/>
+        <w:rPr>
+          <w:b/>
+        </w:rPr>
+      </w:pPr>
+      <w:r>
+        <w:rPr>
+          <w:b/>
+        </w:rPr>
+        <w:t>F</w:t>
+      </w:r>
+      <w:r>
+        <w:rPr>
+          <w:b/>
+        </w:rPr>
+        <w:t xml:space="preserve">igura </w:t>
+      </w:r>
+      <w:r>
+        <w:rPr>
+          <w:b/>
+        </w:rPr>
+        <w:fldChar w:fldCharType="begin"/>
+      </w:r>
+      <w:r>
+        <w:rPr>
+          <w:b/>
+        </w:rPr>
+        <w:instrText xml:space="preserve"> SEQ Figura \* ARABIC </w:instrText>
+      </w:r>
+      <w:r>
+        <w:rPr>
+          <w:b/>
+        </w:rPr>
+        <w:fldChar w:fldCharType="separate"/>
+      </w:r>
+      <w:r>
+        <w:rPr>
+          <w:b/>
+          <w:noProof/>
+        </w:rPr>
+        <w:t>9</w:t>
+      </w:r>
+      <w:r>
+        <w:rPr>
+          <w:b/>
+        </w:rPr>
+        <w:fldChar w:fldCharType="end"/>
+      </w:r>
+      <w:r>
+        <w:rPr>
+          <w:b/>
+        </w:rPr>
+        <w:t xml:space="preserve"> </w:t>
+      </w:r>
+      <w:r>
+        <w:rPr>
+          <w:b/>
+        </w:rPr>
+        <w:t>–</w:t>
+      </w:r>
+      <w:r>
+        <w:rPr>
+          <w:b/>
+        </w:rPr>
+        <w:t xml:space="preserve"> </w:t>
+      </w:r>
+      <w:r>
+        <w:rPr>
+          <w:b/>
+        </w:rPr>
+        <w:t>Diagrama de casos de uso para os atores Gestor</w:t>
+      </w:r>
+    </w:p>
+    <w:p>
+      <w:pPr>
+        <w:suppressAutoHyphens/>
+        <w:spacing w:line="360" w:lineRule="auto"/>
+        <w:ind w:firstLine="709"/>
+        <w:jc w:val="both"/>
+        <w:rPr>
+          <w:rFonts w:ascii="Arial" w:hAnsi="Arial" w:cs="Arial"/>
+          <w:sz w:val="24"/>
+          <w:szCs w:val="24"/>
+          <w:lang w:eastAsia="pt-BR"/>
+        </w:rPr>
+      </w:pPr>
+      <w:r>
+        <w:rPr>
+          <w:rFonts w:ascii="Arial" w:hAnsi="Arial" w:cs="Arial"/>
+          <w:sz w:val="24"/>
+          <w:szCs w:val="24"/>
+          <w:lang w:eastAsia="pt-BR"/>
+        </w:rPr>
+        <w:t>Conforme apresentado na imagem acima, o ator ‘Gestor’ tem acesso a indicadores e dados que lhe ajudam na análise e tomada de decisão do negócio.</w:t>
+      </w:r>
+    </w:p>
+    <w:p>
+      <w:pPr>
+        <w:suppressAutoHyphens/>
+        <w:spacing w:line="360" w:lineRule="auto"/>
+        <w:ind w:firstLine="709"/>
+        <w:jc w:val="both"/>
+        <w:rPr>
+          <w:rFonts w:ascii="Arial" w:hAnsi="Arial" w:cs="Arial"/>
+          <w:sz w:val="24"/>
+          <w:szCs w:val="24"/>
+          <w:lang w:eastAsia="pt-BR"/>
+        </w:rPr>
+      </w:pPr>
+      <w:r>
+        <w:rPr>
+          <w:rFonts w:ascii="Arial" w:hAnsi="Arial" w:cs="Arial"/>
+          <w:sz w:val="24"/>
+          <w:szCs w:val="24"/>
+          <w:lang w:eastAsia="pt-BR"/>
+        </w:rPr>
+        <w:t xml:space="preserve">A seguir temos o detalhamento dos casos de uso </w:t>
+      </w:r>
+    </w:p>
+    <w:p>
+      <w:pPr>
+        <w:suppressAutoHyphens/>
+        <w:spacing w:line="360" w:lineRule="auto"/>
+        <w:ind w:firstLine="709"/>
+        <w:jc w:val="both"/>
+        <w:rPr>
+          <w:rFonts w:ascii="Arial" w:hAnsi="Arial" w:cs="Arial"/>
+          <w:sz w:val="24"/>
+          <w:szCs w:val="24"/>
+          <w:lang w:eastAsia="pt-BR"/>
+        </w:rPr>
+      </w:pPr>
+    </w:p>
+    <w:p>
+      <w:pPr>
+        <w:suppressAutoHyphens/>
+        <w:spacing w:line="360" w:lineRule="auto"/>
+        <w:ind w:firstLine="709"/>
+        <w:jc w:val="both"/>
+        <w:rPr>
+          <w:rFonts w:ascii="Arial" w:hAnsi="Arial" w:cs="Arial"/>
+          <w:sz w:val="24"/>
+          <w:szCs w:val="24"/>
+          <w:lang w:eastAsia="pt-BR"/>
+        </w:rPr>
+      </w:pPr>
+    </w:p>
+    <w:p>
+      <w:pPr>
+        <w:pStyle w:val="Ttulo2"/>
+        <w:suppressAutoHyphens/>
+        <w:rPr>
+          <w:lang w:val="pt-BR" w:eastAsia="pt-BR"/>
+        </w:rPr>
+      </w:pPr>
+      <w:bookmarkStart w:id="10" w:name="_Toc128410902"/>
+      <w:r>
+        <w:rPr>
+          <w:lang w:val="pt-BR" w:eastAsia="pt-BR"/>
+        </w:rPr>
+        <w:lastRenderedPageBreak/>
+        <w:t xml:space="preserve">2.2. </w:t>
+      </w:r>
+      <w:r>
+        <w:rPr>
+          <w:color w:val="FF0000"/>
+          <w:lang w:val="pt-BR" w:eastAsia="pt-BR"/>
+        </w:rPr>
+        <w:t>Atores</w:t>
+      </w:r>
+      <w:bookmarkEnd w:id="10"/>
+    </w:p>
+    <w:p>
+      <w:pPr>
+        <w:suppressAutoHyphens/>
+        <w:spacing w:line="360" w:lineRule="auto"/>
+        <w:ind w:firstLine="709"/>
+        <w:jc w:val="both"/>
+        <w:rPr>
+          <w:rFonts w:ascii="Arial" w:hAnsi="Arial" w:cs="Arial"/>
+          <w:sz w:val="24"/>
+          <w:szCs w:val="24"/>
+          <w:lang w:eastAsia="pt-BR"/>
+        </w:rPr>
+      </w:pPr>
+      <w:r>
+        <w:rPr>
+          <w:rFonts w:ascii="Arial" w:hAnsi="Arial" w:cs="Arial"/>
+          <w:sz w:val="24"/>
+          <w:szCs w:val="24"/>
+          <w:lang w:eastAsia="pt-BR"/>
+        </w:rPr>
+        <w:t xml:space="preserve">Liste cada um dos atores que participarão dos casos de uso, oferecendo uma descrição </w:t>
+      </w:r>
+      <w:r>
+        <w:rPr>
+          <w:rFonts w:ascii="Arial" w:hAnsi="Arial" w:cs="Arial"/>
+          <w:sz w:val="24"/>
+          <w:szCs w:val="24"/>
+          <w:lang w:eastAsia="pt-BR"/>
+        </w:rPr>
+        <w:t>sucinta</w:t>
+      </w:r>
+      <w:r>
+        <w:rPr>
+          <w:rFonts w:ascii="Arial" w:hAnsi="Arial" w:cs="Arial"/>
+          <w:sz w:val="24"/>
+          <w:szCs w:val="24"/>
+          <w:lang w:eastAsia="pt-BR"/>
+        </w:rPr>
+        <w:t xml:space="preserve"> para cada um deles. Os atores são todos aqueles que interagem com o sistema (usuários, outros sistemas, etc.).  Agora, como já estamos falando da modelagem do sistema, já podemos incluir os usuários responsáveis pela administração do sistema</w:t>
+      </w:r>
+    </w:p>
+    <w:p>
+      <w:pPr>
+        <w:pStyle w:val="Ttulo2"/>
+        <w:rPr>
+          <w:color w:val="FF0000"/>
+          <w:lang w:eastAsia="pt-BR"/>
+        </w:rPr>
+      </w:pPr>
+      <w:bookmarkStart w:id="11" w:name="_Toc128410903"/>
+      <w:r>
+        <w:rPr>
+          <w:lang w:eastAsia="pt-BR"/>
+        </w:rPr>
+        <w:t xml:space="preserve">2.3. </w:t>
+      </w:r>
+      <w:r>
+        <w:rPr>
+          <w:color w:val="FF0000"/>
+          <w:lang w:eastAsia="pt-BR"/>
+        </w:rPr>
+        <w:t>Detalhamento dos casos de uso</w:t>
+      </w:r>
+      <w:bookmarkEnd w:id="11"/>
+    </w:p>
+    <w:p>
+      <w:pPr>
+        <w:suppressAutoHyphens/>
+        <w:spacing w:line="360" w:lineRule="auto"/>
+        <w:ind w:firstLine="709"/>
+        <w:jc w:val="both"/>
+        <w:rPr>
+          <w:rFonts w:ascii="Arial" w:hAnsi="Arial" w:cs="Arial"/>
+          <w:sz w:val="24"/>
+          <w:szCs w:val="24"/>
+          <w:lang w:eastAsia="pt-BR"/>
+        </w:rPr>
+      </w:pPr>
+      <w:r>
+        <w:rPr>
           <w:rFonts w:ascii="Arial" w:hAnsi="Arial" w:cs="Arial"/>
           <w:sz w:val="24"/>
           <w:szCs w:val="24"/>
@@ -5976,7 +6718,7 @@
           <w:lang w:eastAsia="pt-BR"/>
         </w:rPr>
       </w:pPr>
-      <w:bookmarkStart w:id="11" w:name="_Toc128410904"/>
+      <w:bookmarkStart w:id="12" w:name="_Toc128410904"/>
       <w:r>
         <w:rPr>
           <w:lang w:eastAsia="pt-BR"/>
@@ -6001,7 +6743,7 @@
         </w:rPr>
         <w:t>nterface</w:t>
       </w:r>
-      <w:bookmarkEnd w:id="11"/>
+      <w:bookmarkEnd w:id="12"/>
     </w:p>
     <w:p>
       <w:pPr>
@@ -6426,7 +7168,6 @@
           <w:sz w:val="24"/>
           <w:szCs w:val="24"/>
         </w:rPr>
-        <w:lastRenderedPageBreak/>
         <w:t xml:space="preserve">Na opção </w:t>
       </w:r>
       <w:r>
@@ -6510,9 +7251,10 @@
         <w:rPr>
           <w:noProof/>
         </w:rPr>
+        <w:lastRenderedPageBreak/>
         <w:pict w14:anchorId="13520026">
           <v:shape id="_x0000_s1092" type="#_x0000_t75" style="position:absolute;left:0;text-align:left;margin-left:3.55pt;margin-top:42.95pt;width:453.15pt;height:404.6pt;z-index:13;mso-position-horizontal-relative:text;mso-position-vertical-relative:text;mso-width-relative:page;mso-height-relative:page">
-            <v:imagedata r:id="rId13" o:title="wireframes-Diagrama de fluxo"/>
+            <v:imagedata r:id="rId18" o:title="wireframes-Diagrama de fluxo"/>
             <w10:wrap type="topAndBottom"/>
           </v:shape>
         </w:pict>
@@ -6626,7 +7368,8 @@
           <w:lang w:eastAsia="pt-BR"/>
         </w:rPr>
       </w:pPr>
-      <w:bookmarkStart w:id="12" w:name="_Toc128410905"/>
+      <w:bookmarkStart w:id="13" w:name="_Toc128410905"/>
+      <w:bookmarkStart w:id="14" w:name="_GoBack"/>
       <w:r>
         <w:rPr>
           <w:rFonts w:ascii="Arial" w:hAnsi="Arial" w:cs="Arial"/>
@@ -6673,8 +7416,9 @@
         </w:rPr>
         <w:t>Wireframes</w:t>
       </w:r>
-      <w:bookmarkEnd w:id="12"/>
-    </w:p>
+      <w:bookmarkEnd w:id="13"/>
+    </w:p>
+    <w:bookmarkEnd w:id="14"/>
     <w:p>
       <w:pPr>
         <w:suppressAutoHyphens/>
@@ -6848,7 +7592,7 @@
         <w:lastRenderedPageBreak/>
         <w:pict w14:anchorId="2E995DB1">
           <v:shape id="_x0000_s1074" type="#_x0000_t75" style="position:absolute;left:0;text-align:left;margin-left:.4pt;margin-top:4.6pt;width:452.95pt;height:371.7pt;z-index:7;mso-position-horizontal-relative:text;mso-position-vertical-relative:text;mso-width-relative:page;mso-height-relative:page">
-            <v:imagedata r:id="rId14" o:title="wireframes-Login"/>
+            <v:imagedata r:id="rId19" o:title="wireframes-Login"/>
             <w10:wrap type="topAndBottom"/>
           </v:shape>
         </w:pict>
@@ -6925,7 +7669,7 @@
         </w:rPr>
         <w:pict w14:anchorId="5E08C07F">
           <v:shape id="_x0000_s1078" type="#_x0000_t75" style="position:absolute;left:0;text-align:left;margin-left:-9.65pt;margin-top:95pt;width:452.95pt;height:165.75pt;z-index:8;mso-position-horizontal-relative:text;mso-position-vertical-relative:text;mso-width-relative:page;mso-height-relative:page">
-            <v:imagedata r:id="rId15" o:title="wireframes-Home Page"/>
+            <v:imagedata r:id="rId20" o:title="wireframes-Home Page"/>
             <w10:wrap type="topAndBottom"/>
           </v:shape>
         </w:pict>
@@ -7187,7 +7931,7 @@
         </w:rPr>
         <w:pict w14:anchorId="6F6B337C">
           <v:shape id="_x0000_s1080" type="#_x0000_t75" style="position:absolute;left:0;text-align:left;margin-left:.4pt;margin-top:32.6pt;width:441.2pt;height:271.7pt;z-index:9;mso-position-horizontal-relative:text;mso-position-vertical-relative:text;mso-width-relative:page;mso-height-relative:page">
-            <v:imagedata r:id="rId16" o:title="wireframes-Tela de Listagem"/>
+            <v:imagedata r:id="rId21" o:title="wireframes-Tela de Listagem"/>
             <w10:wrap type="topAndBottom"/>
           </v:shape>
         </w:pict>
@@ -7521,7 +8265,7 @@
         <w:lastRenderedPageBreak/>
         <w:pict w14:anchorId="32E32C41">
           <v:shape id="_x0000_s1082" type="#_x0000_t75" style="position:absolute;left:0;text-align:left;margin-left:.45pt;margin-top:66.85pt;width:453pt;height:301.5pt;z-index:10;mso-position-horizontal-relative:text;mso-position-vertical-relative:text;mso-width-relative:page;mso-height-relative:page">
-            <v:imagedata r:id="rId17" o:title="wireframes-Tela Crud Básica"/>
+            <v:imagedata r:id="rId22" o:title="wireframes-Tela Crud Básica"/>
             <w10:wrap type="topAndBottom"/>
           </v:shape>
         </w:pict>
@@ -7813,7 +8557,7 @@
         <w:lastRenderedPageBreak/>
         <w:pict w14:anchorId="108EF589">
           <v:shape id="_x0000_s1083" type="#_x0000_t75" style="position:absolute;left:0;text-align:left;margin-left:-.3pt;margin-top:66.7pt;width:453pt;height:448.5pt;z-index:11;mso-position-horizontal-relative:text;mso-position-vertical-relative:text;mso-width-relative:page;mso-height-relative:page">
-            <v:imagedata r:id="rId18" o:title="wireframes-Tela Crud Mestre-Detalhe"/>
+            <v:imagedata r:id="rId23" o:title="wireframes-Tela Crud Mestre-Detalhe"/>
             <w10:wrap type="topAndBottom"/>
           </v:shape>
         </w:pict>
@@ -8216,7 +8960,7 @@
         <w:lastRenderedPageBreak/>
         <w:pict w14:anchorId="5BDCD226">
           <v:shape id="_x0000_s1086" type="#_x0000_t75" style="position:absolute;left:0;text-align:left;margin-left:.45pt;margin-top:-1.5pt;width:430.4pt;height:300pt;z-index:12;mso-position-horizontal-relative:text;mso-position-vertical-relative:text;mso-width-relative:page;mso-height-relative:page">
-            <v:imagedata r:id="rId19" o:title="wireframes-Tela Indicador"/>
+            <v:imagedata r:id="rId24" o:title="wireframes-Tela Indicador"/>
             <w10:wrap type="topAndBottom"/>
           </v:shape>
         </w:pict>
@@ -8372,7 +9116,7 @@
           <w:lang w:eastAsia="pt-BR"/>
         </w:rPr>
       </w:pPr>
-      <w:bookmarkStart w:id="13" w:name="_Toc128410906"/>
+      <w:bookmarkStart w:id="15" w:name="_Toc128410906"/>
       <w:r>
         <w:rPr>
           <w:rFonts w:ascii="Arial" w:hAnsi="Arial" w:cs="Arial"/>
@@ -8436,7 +9180,7 @@
         </w:rPr>
         <w:t>nterativo</w:t>
       </w:r>
-      <w:bookmarkEnd w:id="13"/>
+      <w:bookmarkEnd w:id="15"/>
     </w:p>
     <w:p>
       <w:pPr>
@@ -8675,7 +9419,7 @@
           <w:lang w:val="pt-BR" w:eastAsia="pt-BR"/>
         </w:rPr>
       </w:pPr>
-      <w:bookmarkStart w:id="14" w:name="_Toc128410907"/>
+      <w:bookmarkStart w:id="16" w:name="_Toc128410907"/>
       <w:r>
         <w:rPr>
           <w:lang w:eastAsia="pt-BR"/>
@@ -8707,7 +9451,7 @@
         </w:rPr>
         <w:t>ados</w:t>
       </w:r>
-      <w:bookmarkEnd w:id="14"/>
+      <w:bookmarkEnd w:id="16"/>
     </w:p>
     <w:p>
       <w:pPr>
@@ -8739,8 +9483,8 @@
           <w:lang w:eastAsia="pt-BR"/>
         </w:rPr>
         <w:pict w14:anchorId="054DC026">
-          <v:shape id="_x0000_i1035" type="#_x0000_t75" style="width:452.95pt;height:346.55pt">
-            <v:imagedata r:id="rId20" o:title="Modelo de dados"/>
+          <v:shape id="_x0000_i1025" type="#_x0000_t75" style="width:452.95pt;height:346.6pt">
+            <v:imagedata r:id="rId25" o:title="Modelo de dados"/>
           </v:shape>
         </w:pict>
       </w:r>
@@ -8962,43 +9706,7 @@
           <w:szCs w:val="24"/>
           <w:lang w:eastAsia="pt-BR"/>
         </w:rPr>
-        <w:t xml:space="preserve">Um </w:t>
-      </w:r>
-      <w:r>
-        <w:rPr>
-          <w:rFonts w:ascii="Arial" w:hAnsi="Arial" w:cs="Arial"/>
-          <w:sz w:val="24"/>
-          <w:szCs w:val="24"/>
-          <w:lang w:eastAsia="pt-BR"/>
-        </w:rPr>
-        <w:t xml:space="preserve">vendedor </w:t>
-      </w:r>
-      <w:r>
-        <w:rPr>
-          <w:rFonts w:ascii="Arial" w:hAnsi="Arial" w:cs="Arial"/>
-          <w:sz w:val="24"/>
-          <w:szCs w:val="24"/>
-          <w:lang w:eastAsia="pt-BR"/>
-        </w:rPr>
-        <w:t xml:space="preserve">pode estar associado a zero ou mais </w:t>
-      </w:r>
-      <w:r>
-        <w:rPr>
-          <w:rFonts w:ascii="Arial" w:hAnsi="Arial" w:cs="Arial"/>
-          <w:sz w:val="24"/>
-          <w:szCs w:val="24"/>
-          <w:lang w:eastAsia="pt-BR"/>
-        </w:rPr>
-        <w:t>vendas</w:t>
-      </w:r>
-      <w:r>
-        <w:rPr>
-          <w:rFonts w:ascii="Arial" w:hAnsi="Arial" w:cs="Arial"/>
-          <w:sz w:val="24"/>
-          <w:szCs w:val="24"/>
-          <w:lang w:eastAsia="pt-BR"/>
-        </w:rPr>
-        <w:t>.</w:t>
+        <w:t>Um vendedor pode estar associado a zero ou mais vendas.</w:t>
       </w:r>
     </w:p>
     <w:p>
@@ -9068,25 +9776,7 @@
           <w:szCs w:val="24"/>
           <w:lang w:eastAsia="pt-BR"/>
         </w:rPr>
-        <w:t xml:space="preserve">Um </w:t>
-      </w:r>
-      <w:r>
-        <w:rPr>
-          <w:rFonts w:ascii="Arial" w:hAnsi="Arial" w:cs="Arial"/>
-          <w:sz w:val="24"/>
-          <w:szCs w:val="24"/>
-          <w:lang w:eastAsia="pt-BR"/>
-        </w:rPr>
-        <w:t>cliente</w:t>
-      </w:r>
-      <w:r>
-        <w:rPr>
-          <w:rFonts w:ascii="Arial" w:hAnsi="Arial" w:cs="Arial"/>
-          <w:sz w:val="24"/>
-          <w:szCs w:val="24"/>
-          <w:lang w:eastAsia="pt-BR"/>
-        </w:rPr>
-        <w:t xml:space="preserve"> pode estar associado a zero ou mais vendas.</w:t>
+        <w:t>Um cliente pode estar associado a zero ou mais vendas.</w:t>
       </w:r>
     </w:p>
     <w:p>
@@ -9157,52 +9847,7 @@
           <w:szCs w:val="24"/>
           <w:lang w:eastAsia="pt-BR"/>
         </w:rPr>
-        <w:t xml:space="preserve">Um </w:t>
-      </w:r>
-      <w:r>
-        <w:rPr>
-          <w:rFonts w:ascii="Arial" w:hAnsi="Arial" w:cs="Arial"/>
-          <w:sz w:val="24"/>
-          <w:szCs w:val="24"/>
-          <w:lang w:eastAsia="pt-BR"/>
-        </w:rPr>
-        <w:t xml:space="preserve">produto </w:t>
-      </w:r>
-      <w:r>
-        <w:rPr>
-          <w:rFonts w:ascii="Arial" w:hAnsi="Arial" w:cs="Arial"/>
-          <w:sz w:val="24"/>
-          <w:szCs w:val="24"/>
-          <w:lang w:eastAsia="pt-BR"/>
-        </w:rPr>
-        <w:t xml:space="preserve">pode estar associado a zero ou mais </w:t>
-      </w:r>
-      <w:r>
-        <w:rPr>
-          <w:rFonts w:ascii="Arial" w:hAnsi="Arial" w:cs="Arial"/>
-          <w:sz w:val="24"/>
-          <w:szCs w:val="24"/>
-          <w:lang w:eastAsia="pt-BR"/>
-        </w:rPr>
-        <w:t>itens de vendas</w:t>
-      </w:r>
-      <w:r>
-        <w:rPr>
-          <w:rFonts w:ascii="Arial" w:hAnsi="Arial" w:cs="Arial"/>
-          <w:sz w:val="24"/>
-          <w:szCs w:val="24"/>
-          <w:lang w:eastAsia="pt-BR"/>
-        </w:rPr>
-        <w:t>.</w:t>
-      </w:r>
-      <w:r>
-        <w:rPr>
-          <w:rFonts w:ascii="Arial" w:hAnsi="Arial" w:cs="Arial"/>
-          <w:sz w:val="24"/>
-          <w:szCs w:val="24"/>
-          <w:lang w:eastAsia="pt-BR"/>
-        </w:rPr>
-        <w:t xml:space="preserve"> </w:t>
+        <w:t xml:space="preserve">Um produto pode estar associado a zero ou mais itens de vendas. </w:t>
       </w:r>
     </w:p>
     <w:p>
@@ -9228,25 +9873,7 @@
           <w:szCs w:val="24"/>
           <w:lang w:eastAsia="pt-BR"/>
         </w:rPr>
-        <w:t xml:space="preserve">Um produto pode estar associado a zero ou mais itens de </w:t>
-      </w:r>
-      <w:r>
-        <w:rPr>
-          <w:rFonts w:ascii="Arial" w:hAnsi="Arial" w:cs="Arial"/>
-          <w:sz w:val="24"/>
-          <w:szCs w:val="24"/>
-          <w:lang w:eastAsia="pt-BR"/>
-        </w:rPr>
-        <w:t>compras</w:t>
-      </w:r>
-      <w:r>
-        <w:rPr>
-          <w:rFonts w:ascii="Arial" w:hAnsi="Arial" w:cs="Arial"/>
-          <w:sz w:val="24"/>
-          <w:szCs w:val="24"/>
-          <w:lang w:eastAsia="pt-BR"/>
-        </w:rPr>
-        <w:t>.</w:t>
+        <w:t>Um produto pode estar associado a zero ou mais itens de compras.</w:t>
       </w:r>
     </w:p>
     <w:p>
@@ -9360,70 +9987,7 @@
           <w:szCs w:val="24"/>
           <w:lang w:eastAsia="pt-BR"/>
         </w:rPr>
-        <w:t>Um</w:t>
-      </w:r>
-      <w:r>
-        <w:rPr>
-          <w:rFonts w:ascii="Arial" w:hAnsi="Arial" w:cs="Arial"/>
-          <w:sz w:val="24"/>
-          <w:szCs w:val="24"/>
-          <w:lang w:eastAsia="pt-BR"/>
-        </w:rPr>
-        <w:t>a</w:t>
-      </w:r>
-      <w:r>
-        <w:rPr>
-          <w:rFonts w:ascii="Arial" w:hAnsi="Arial" w:cs="Arial"/>
-          <w:sz w:val="24"/>
-          <w:szCs w:val="24"/>
-          <w:lang w:eastAsia="pt-BR"/>
-        </w:rPr>
-        <w:t xml:space="preserve"> </w:t>
-      </w:r>
-      <w:r>
-        <w:rPr>
-          <w:rFonts w:ascii="Arial" w:hAnsi="Arial" w:cs="Arial"/>
-          <w:sz w:val="24"/>
-          <w:szCs w:val="24"/>
-          <w:lang w:eastAsia="pt-BR"/>
-        </w:rPr>
-        <w:t xml:space="preserve">compra </w:t>
-      </w:r>
-      <w:r>
-        <w:rPr>
-          <w:rFonts w:ascii="Arial" w:hAnsi="Arial" w:cs="Arial"/>
-          <w:sz w:val="24"/>
-          <w:szCs w:val="24"/>
-          <w:lang w:eastAsia="pt-BR"/>
-        </w:rPr>
-        <w:t>pode estar associad</w:t>
-      </w:r>
-      <w:r>
-        <w:rPr>
-          <w:rFonts w:ascii="Arial" w:hAnsi="Arial" w:cs="Arial"/>
-          <w:sz w:val="24"/>
-          <w:szCs w:val="24"/>
-          <w:lang w:eastAsia="pt-BR"/>
-        </w:rPr>
-        <w:t>a</w:t>
-      </w:r>
-      <w:r>
-        <w:rPr>
-          <w:rFonts w:ascii="Arial" w:hAnsi="Arial" w:cs="Arial"/>
-          <w:sz w:val="24"/>
-          <w:szCs w:val="24"/>
-          <w:lang w:eastAsia="pt-BR"/>
-        </w:rPr>
-        <w:t xml:space="preserve"> a zero ou </w:t>
-      </w:r>
-      <w:r>
-        <w:rPr>
-          <w:rFonts w:ascii="Arial" w:hAnsi="Arial" w:cs="Arial"/>
-          <w:sz w:val="24"/>
-          <w:szCs w:val="24"/>
-          <w:lang w:eastAsia="pt-BR"/>
-        </w:rPr>
-        <w:t>um fornecedor.</w:t>
+        <w:t>Uma compra pode estar associada a zero ou um fornecedor.</w:t>
       </w:r>
     </w:p>
     <w:p>
@@ -9449,25 +10013,7 @@
           <w:szCs w:val="24"/>
           <w:lang w:eastAsia="pt-BR"/>
         </w:rPr>
-        <w:t xml:space="preserve">Uma </w:t>
-      </w:r>
-      <w:r>
-        <w:rPr>
-          <w:rFonts w:ascii="Arial" w:hAnsi="Arial" w:cs="Arial"/>
-          <w:sz w:val="24"/>
-          <w:szCs w:val="24"/>
-          <w:lang w:eastAsia="pt-BR"/>
-        </w:rPr>
-        <w:t>compra</w:t>
-      </w:r>
-      <w:r>
-        <w:rPr>
-          <w:rFonts w:ascii="Arial" w:hAnsi="Arial" w:cs="Arial"/>
-          <w:sz w:val="24"/>
-          <w:szCs w:val="24"/>
-          <w:lang w:eastAsia="pt-BR"/>
-        </w:rPr>
-        <w:t xml:space="preserve"> </w:t>
+        <w:t xml:space="preserve">Uma compra </w:t>
       </w:r>
       <w:r>
         <w:rPr>
@@ -9478,34 +10024,14 @@
         </w:rPr>
         <w:t>deve</w:t>
       </w:r>
-      <w:bookmarkStart w:id="15" w:name="_GoBack"/>
-      <w:bookmarkEnd w:id="15"/>
-      <w:r>
-        <w:rPr>
-          <w:rFonts w:ascii="Arial" w:hAnsi="Arial" w:cs="Arial"/>
-          <w:sz w:val="24"/>
-          <w:szCs w:val="24"/>
-          <w:lang w:eastAsia="pt-BR"/>
-        </w:rPr>
-        <w:t xml:space="preserve"> estar associada a um ou mais itens de </w:t>
-      </w:r>
-      <w:r>
-        <w:rPr>
-          <w:rFonts w:ascii="Arial" w:hAnsi="Arial" w:cs="Arial"/>
-          <w:sz w:val="24"/>
-          <w:szCs w:val="24"/>
-          <w:lang w:eastAsia="pt-BR"/>
-        </w:rPr>
-        <w:t>compras</w:t>
-      </w:r>
-      <w:r>
-        <w:rPr>
-          <w:rFonts w:ascii="Arial" w:hAnsi="Arial" w:cs="Arial"/>
-          <w:sz w:val="24"/>
-          <w:szCs w:val="24"/>
-          <w:lang w:eastAsia="pt-BR"/>
-        </w:rPr>
-        <w:t>.</w:t>
+      <w:r>
+        <w:rPr>
+          <w:rFonts w:ascii="Arial" w:hAnsi="Arial" w:cs="Arial"/>
+          <w:sz w:val="24"/>
+          <w:szCs w:val="24"/>
+          <w:lang w:eastAsia="pt-BR"/>
+        </w:rPr>
+        <w:t xml:space="preserve"> estar associada a um ou mais itens de compras.</w:t>
       </w:r>
     </w:p>
     <w:p>
@@ -9531,151 +10057,16 @@
           <w:szCs w:val="24"/>
           <w:lang w:eastAsia="pt-BR"/>
         </w:rPr>
-        <w:t>Vendas</w:t>
-      </w:r>
-      <w:r>
-        <w:rPr>
-          <w:rFonts w:ascii="Arial" w:hAnsi="Arial" w:cs="Arial"/>
-          <w:sz w:val="24"/>
-          <w:szCs w:val="24"/>
-          <w:lang w:eastAsia="pt-BR"/>
-        </w:rPr>
-        <w:t xml:space="preserve">: Representam as </w:t>
-      </w:r>
-      <w:r>
-        <w:rPr>
-          <w:rFonts w:ascii="Arial" w:hAnsi="Arial" w:cs="Arial"/>
-          <w:sz w:val="24"/>
-          <w:szCs w:val="24"/>
-          <w:lang w:eastAsia="pt-BR"/>
-        </w:rPr>
-        <w:t>vendas</w:t>
-      </w:r>
-      <w:r>
-        <w:rPr>
-          <w:rFonts w:ascii="Arial" w:hAnsi="Arial" w:cs="Arial"/>
-          <w:sz w:val="24"/>
-          <w:szCs w:val="24"/>
-          <w:lang w:eastAsia="pt-BR"/>
-        </w:rPr>
-        <w:t xml:space="preserve"> do sistema. As </w:t>
-      </w:r>
-      <w:r>
-        <w:rPr>
-          <w:rFonts w:ascii="Arial" w:hAnsi="Arial" w:cs="Arial"/>
-          <w:sz w:val="24"/>
-          <w:szCs w:val="24"/>
-          <w:lang w:eastAsia="pt-BR"/>
-        </w:rPr>
-        <w:t>vendas</w:t>
-      </w:r>
-      <w:r>
-        <w:rPr>
-          <w:rFonts w:ascii="Arial" w:hAnsi="Arial" w:cs="Arial"/>
-          <w:sz w:val="24"/>
-          <w:szCs w:val="24"/>
-          <w:lang w:eastAsia="pt-BR"/>
-        </w:rPr>
-        <w:t xml:space="preserve"> são compostas por vários ‘Itens</w:t>
-      </w:r>
-      <w:r>
-        <w:rPr>
-          <w:rFonts w:ascii="Arial" w:hAnsi="Arial" w:cs="Arial"/>
-          <w:sz w:val="24"/>
-          <w:szCs w:val="24"/>
-          <w:lang w:eastAsia="pt-BR"/>
-        </w:rPr>
-        <w:t>Vendas</w:t>
-      </w:r>
-      <w:r>
-        <w:rPr>
-          <w:rFonts w:ascii="Arial" w:hAnsi="Arial" w:cs="Arial"/>
-          <w:sz w:val="24"/>
-          <w:szCs w:val="24"/>
-          <w:lang w:eastAsia="pt-BR"/>
-        </w:rPr>
-        <w:t xml:space="preserve">’. O </w:t>
-      </w:r>
-      <w:r>
-        <w:rPr>
-          <w:rFonts w:ascii="Arial" w:hAnsi="Arial" w:cs="Arial"/>
-          <w:sz w:val="24"/>
-          <w:szCs w:val="24"/>
-          <w:lang w:eastAsia="pt-BR"/>
-        </w:rPr>
-        <w:t xml:space="preserve">vendedor e o cliente </w:t>
-      </w:r>
-      <w:r>
-        <w:rPr>
-          <w:rFonts w:ascii="Arial" w:hAnsi="Arial" w:cs="Arial"/>
-          <w:sz w:val="24"/>
-          <w:szCs w:val="24"/>
-          <w:lang w:eastAsia="pt-BR"/>
-        </w:rPr>
-        <w:t xml:space="preserve">não </w:t>
-      </w:r>
-      <w:r>
-        <w:rPr>
-          <w:rFonts w:ascii="Arial" w:hAnsi="Arial" w:cs="Arial"/>
-          <w:sz w:val="24"/>
-          <w:szCs w:val="24"/>
-          <w:lang w:eastAsia="pt-BR"/>
-        </w:rPr>
-        <w:t xml:space="preserve">são </w:t>
-      </w:r>
-      <w:r>
-        <w:rPr>
-          <w:rFonts w:ascii="Arial" w:hAnsi="Arial" w:cs="Arial"/>
-          <w:sz w:val="24"/>
-          <w:szCs w:val="24"/>
-          <w:lang w:eastAsia="pt-BR"/>
-        </w:rPr>
-        <w:t>campo</w:t>
-      </w:r>
-      <w:r>
-        <w:rPr>
-          <w:rFonts w:ascii="Arial" w:hAnsi="Arial" w:cs="Arial"/>
-          <w:sz w:val="24"/>
-          <w:szCs w:val="24"/>
-          <w:lang w:eastAsia="pt-BR"/>
-        </w:rPr>
-        <w:t>s</w:t>
-      </w:r>
-      <w:r>
-        <w:rPr>
-          <w:rFonts w:ascii="Arial" w:hAnsi="Arial" w:cs="Arial"/>
-          <w:sz w:val="24"/>
-          <w:szCs w:val="24"/>
-          <w:lang w:eastAsia="pt-BR"/>
-        </w:rPr>
-        <w:t xml:space="preserve"> obrigatório</w:t>
-      </w:r>
-      <w:r>
-        <w:rPr>
-          <w:rFonts w:ascii="Arial" w:hAnsi="Arial" w:cs="Arial"/>
-          <w:sz w:val="24"/>
-          <w:szCs w:val="24"/>
-          <w:lang w:eastAsia="pt-BR"/>
-        </w:rPr>
-        <w:t>s, atendendo assim aos requisitos do sistema.</w:t>
-      </w:r>
-      <w:r>
-        <w:rPr>
-          <w:rFonts w:ascii="Arial" w:hAnsi="Arial" w:cs="Arial"/>
-          <w:sz w:val="24"/>
-          <w:szCs w:val="24"/>
-          <w:lang w:eastAsia="pt-BR"/>
-        </w:rPr>
-        <w:t xml:space="preserve"> </w:t>
-      </w:r>
-      <w:r>
-        <w:rPr>
-          <w:rFonts w:ascii="Arial" w:hAnsi="Arial" w:cs="Arial"/>
-          <w:sz w:val="24"/>
-          <w:szCs w:val="24"/>
-          <w:lang w:eastAsia="pt-BR"/>
-        </w:rPr>
-        <w:t>Relacionamentos:</w:t>
+        <w:t>Vendas: Representam as vendas do sistema. As vendas são compostas por vários ‘ItensVendas’. O vendedor e o cliente não são campos obrigatórios, atendendo assim aos requisitos do sistema.</w:t>
+      </w:r>
+      <w:r>
+        <w:rPr>
+          <w:rFonts w:ascii="Arial" w:hAnsi="Arial" w:cs="Arial"/>
+          <w:sz w:val="24"/>
+          <w:szCs w:val="24"/>
+          <w:lang w:eastAsia="pt-BR"/>
+        </w:rPr>
+        <w:t xml:space="preserve"> Relacionamentos:</w:t>
       </w:r>
     </w:p>
     <w:p>
@@ -9701,43 +10092,7 @@
           <w:szCs w:val="24"/>
           <w:lang w:eastAsia="pt-BR"/>
         </w:rPr>
-        <w:t xml:space="preserve">Uma </w:t>
-      </w:r>
-      <w:r>
-        <w:rPr>
-          <w:rFonts w:ascii="Arial" w:hAnsi="Arial" w:cs="Arial"/>
-          <w:sz w:val="24"/>
-          <w:szCs w:val="24"/>
-          <w:lang w:eastAsia="pt-BR"/>
-        </w:rPr>
-        <w:t>venda</w:t>
-      </w:r>
-      <w:r>
-        <w:rPr>
-          <w:rFonts w:ascii="Arial" w:hAnsi="Arial" w:cs="Arial"/>
-          <w:sz w:val="24"/>
-          <w:szCs w:val="24"/>
-          <w:lang w:eastAsia="pt-BR"/>
-        </w:rPr>
-        <w:t xml:space="preserve"> pode estar associada a zero ou um </w:t>
-      </w:r>
-      <w:r>
-        <w:rPr>
-          <w:rFonts w:ascii="Arial" w:hAnsi="Arial" w:cs="Arial"/>
-          <w:sz w:val="24"/>
-          <w:szCs w:val="24"/>
-          <w:lang w:eastAsia="pt-BR"/>
-        </w:rPr>
-        <w:t>vendedor</w:t>
-      </w:r>
-      <w:r>
-        <w:rPr>
-          <w:rFonts w:ascii="Arial" w:hAnsi="Arial" w:cs="Arial"/>
-          <w:sz w:val="24"/>
-          <w:szCs w:val="24"/>
-          <w:lang w:eastAsia="pt-BR"/>
-        </w:rPr>
-        <w:t>.</w:t>
+        <w:t>Uma venda pode estar associada a zero ou um vendedor.</w:t>
       </w:r>
     </w:p>
     <w:p>
@@ -9763,25 +10118,7 @@
           <w:szCs w:val="24"/>
           <w:lang w:eastAsia="pt-BR"/>
         </w:rPr>
-        <w:t xml:space="preserve">Uma venda pode estar associada a zero ou um </w:t>
-      </w:r>
-      <w:r>
-        <w:rPr>
-          <w:rFonts w:ascii="Arial" w:hAnsi="Arial" w:cs="Arial"/>
-          <w:sz w:val="24"/>
-          <w:szCs w:val="24"/>
-          <w:lang w:eastAsia="pt-BR"/>
-        </w:rPr>
-        <w:t>cliente</w:t>
-      </w:r>
-      <w:r>
-        <w:rPr>
-          <w:rFonts w:ascii="Arial" w:hAnsi="Arial" w:cs="Arial"/>
-          <w:sz w:val="24"/>
-          <w:szCs w:val="24"/>
-          <w:lang w:eastAsia="pt-BR"/>
-        </w:rPr>
-        <w:t>.</w:t>
+        <w:t>Uma venda pode estar associada a zero ou um cliente.</w:t>
       </w:r>
     </w:p>
     <w:p>
@@ -9886,34 +10223,7 @@
           <w:szCs w:val="24"/>
           <w:lang w:eastAsia="pt-BR"/>
         </w:rPr>
-        <w:t xml:space="preserve">Um </w:t>
-      </w:r>
-      <w:r>
-        <w:rPr>
-          <w:rFonts w:ascii="Arial" w:hAnsi="Arial" w:cs="Arial"/>
-          <w:sz w:val="24"/>
-          <w:szCs w:val="24"/>
-          <w:lang w:eastAsia="pt-BR"/>
-        </w:rPr>
-        <w:t>item de compra deve estar associado</w:t>
-      </w:r>
-      <w:r>
-        <w:rPr>
-          <w:rFonts w:ascii="Arial" w:hAnsi="Arial" w:cs="Arial"/>
-          <w:sz w:val="24"/>
-          <w:szCs w:val="24"/>
-          <w:lang w:eastAsia="pt-BR"/>
-        </w:rPr>
-        <w:t xml:space="preserve"> a </w:t>
-      </w:r>
-      <w:r>
-        <w:rPr>
-          <w:rFonts w:ascii="Arial" w:hAnsi="Arial" w:cs="Arial"/>
-          <w:sz w:val="24"/>
-          <w:szCs w:val="24"/>
-          <w:lang w:eastAsia="pt-BR"/>
-        </w:rPr>
-        <w:t>uma compra</w:t>
+        <w:t>Um item de compra deve estar associado a uma compra</w:t>
       </w:r>
     </w:p>
     <w:p>
@@ -10028,52 +10338,7 @@
           <w:szCs w:val="24"/>
           <w:lang w:eastAsia="pt-BR"/>
         </w:rPr>
-        <w:t xml:space="preserve">Um item de </w:t>
-      </w:r>
-      <w:r>
-        <w:rPr>
-          <w:rFonts w:ascii="Arial" w:hAnsi="Arial" w:cs="Arial"/>
-          <w:sz w:val="24"/>
-          <w:szCs w:val="24"/>
-          <w:lang w:eastAsia="pt-BR"/>
-        </w:rPr>
-        <w:t>venda</w:t>
-      </w:r>
-      <w:r>
-        <w:rPr>
-          <w:rFonts w:ascii="Arial" w:hAnsi="Arial" w:cs="Arial"/>
-          <w:sz w:val="24"/>
-          <w:szCs w:val="24"/>
-          <w:lang w:eastAsia="pt-BR"/>
-        </w:rPr>
-        <w:t xml:space="preserve"> deve estar associad</w:t>
-      </w:r>
-      <w:r>
-        <w:rPr>
-          <w:rFonts w:ascii="Arial" w:hAnsi="Arial" w:cs="Arial"/>
-          <w:sz w:val="24"/>
-          <w:szCs w:val="24"/>
-          <w:lang w:eastAsia="pt-BR"/>
-        </w:rPr>
-        <w:t>o</w:t>
-      </w:r>
-      <w:r>
-        <w:rPr>
-          <w:rFonts w:ascii="Arial" w:hAnsi="Arial" w:cs="Arial"/>
-          <w:sz w:val="24"/>
-          <w:szCs w:val="24"/>
-          <w:lang w:eastAsia="pt-BR"/>
-        </w:rPr>
-        <w:t xml:space="preserve"> a uma </w:t>
-      </w:r>
-      <w:r>
-        <w:rPr>
-          <w:rFonts w:ascii="Arial" w:hAnsi="Arial" w:cs="Arial"/>
-          <w:sz w:val="24"/>
-          <w:szCs w:val="24"/>
-          <w:lang w:eastAsia="pt-BR"/>
-        </w:rPr>
-        <w:t>venda.</w:t>
+        <w:t>Um item de venda deve estar associado a uma venda.</w:t>
       </w:r>
     </w:p>
     <w:p>
@@ -10125,7 +10390,7 @@
           <w:lang w:val="pt-BR" w:eastAsia="pt-BR"/>
         </w:rPr>
       </w:pPr>
-      <w:bookmarkStart w:id="16" w:name="_Toc128410908"/>
+      <w:bookmarkStart w:id="17" w:name="_Toc128410908"/>
       <w:r>
         <w:rPr>
           <w:lang w:val="pt-BR" w:eastAsia="pt-BR"/>
@@ -10145,7 +10410,7 @@
         </w:rPr>
         <w:t>Projeto</w:t>
       </w:r>
-      <w:bookmarkEnd w:id="16"/>
+      <w:bookmarkEnd w:id="17"/>
     </w:p>
     <w:p>
       <w:pPr>
@@ -10154,7 +10419,7 @@
           <w:lang w:val="pt-BR" w:eastAsia="pt-BR"/>
         </w:rPr>
       </w:pPr>
-      <w:bookmarkStart w:id="17" w:name="_Toc128410909"/>
+      <w:bookmarkStart w:id="18" w:name="_Toc128410909"/>
       <w:r>
         <w:rPr>
           <w:lang w:eastAsia="pt-BR"/>
@@ -10186,7 +10451,7 @@
         </w:rPr>
         <w:t>software</w:t>
       </w:r>
-      <w:bookmarkEnd w:id="17"/>
+      <w:bookmarkEnd w:id="18"/>
       <w:r>
         <w:rPr>
           <w:i/>
@@ -10705,7 +10970,7 @@
           <w:lang w:eastAsia="pt-BR"/>
         </w:rPr>
       </w:pPr>
-      <w:bookmarkStart w:id="18" w:name="_Toc128410910"/>
+      <w:bookmarkStart w:id="19" w:name="_Toc128410910"/>
       <w:r>
         <w:rPr>
           <w:rFonts w:ascii="Arial" w:hAnsi="Arial" w:cs="Arial"/>
@@ -10745,7 +11010,7 @@
         </w:rPr>
         <w:t>odel</w:t>
       </w:r>
-      <w:bookmarkEnd w:id="18"/>
+      <w:bookmarkEnd w:id="19"/>
     </w:p>
     <w:p>
       <w:pPr>
@@ -10828,7 +11093,7 @@
           <w:lang w:eastAsia="pt-BR"/>
         </w:rPr>
       </w:pPr>
-      <w:bookmarkStart w:id="19" w:name="_Toc128410911"/>
+      <w:bookmarkStart w:id="20" w:name="_Toc128410911"/>
       <w:r>
         <w:rPr>
           <w:rFonts w:ascii="Arial" w:hAnsi="Arial" w:cs="Arial"/>
@@ -10848,7 +11113,7 @@
         </w:rPr>
         <w:t>ontexto</w:t>
       </w:r>
-      <w:bookmarkEnd w:id="19"/>
+      <w:bookmarkEnd w:id="20"/>
     </w:p>
     <w:p>
       <w:pPr>
@@ -10969,8 +11234,8 @@
           <w:lang w:eastAsia="pt-BR"/>
         </w:rPr>
         <w:pict w14:anchorId="36EB4673">
-          <v:shape id="_x0000_i1026" type="#_x0000_t75" style="width:452.95pt;height:343.9pt">
-            <v:imagedata r:id="rId21" o:title="C4Model-Nivel_1_Contexto"/>
+          <v:shape id="_x0000_i1026" type="#_x0000_t75" style="width:452.95pt;height:344.1pt">
+            <v:imagedata r:id="rId26" o:title="C4Model-Nivel_1_Contexto"/>
           </v:shape>
         </w:pict>
       </w:r>
@@ -11045,7 +11310,7 @@
           <w:lang w:eastAsia="pt-BR"/>
         </w:rPr>
       </w:pPr>
-      <w:bookmarkStart w:id="20" w:name="_Toc128410912"/>
+      <w:bookmarkStart w:id="21" w:name="_Toc128410912"/>
       <w:r>
         <w:rPr>
           <w:rFonts w:ascii="Arial" w:hAnsi="Arial" w:cs="Arial"/>
@@ -11109,7 +11374,7 @@
         </w:rPr>
         <w:t>ontêiner</w:t>
       </w:r>
-      <w:bookmarkEnd w:id="20"/>
+      <w:bookmarkEnd w:id="21"/>
     </w:p>
     <w:p>
       <w:pPr>
@@ -11186,8 +11451,8 @@
       <w:r>
         <w:lastRenderedPageBreak/>
         <w:pict w14:anchorId="32EA7E7E">
-          <v:shape id="_x0000_i1027" type="#_x0000_t75" style="width:452.95pt;height:343.9pt">
-            <v:imagedata r:id="rId22" o:title="C4Model-Nível_2_Contêiner"/>
+          <v:shape id="_x0000_i1027" type="#_x0000_t75" style="width:452.95pt;height:344.1pt">
+            <v:imagedata r:id="rId27" o:title="C4Model-Nível_2_Contêiner"/>
           </v:shape>
         </w:pict>
       </w:r>
@@ -11262,7 +11527,7 @@
           <w:lang w:eastAsia="pt-BR"/>
         </w:rPr>
       </w:pPr>
-      <w:bookmarkStart w:id="21" w:name="_Toc128410913"/>
+      <w:bookmarkStart w:id="22" w:name="_Toc128410913"/>
       <w:r>
         <w:rPr>
           <w:rFonts w:ascii="Arial" w:hAnsi="Arial" w:cs="Arial"/>
@@ -11335,7 +11600,7 @@
         </w:rPr>
         <w:t>s</w:t>
       </w:r>
-      <w:bookmarkEnd w:id="21"/>
+      <w:bookmarkEnd w:id="22"/>
     </w:p>
     <w:p>
       <w:pPr>
@@ -11411,8 +11676,8 @@
       <w:r>
         <w:lastRenderedPageBreak/>
         <w:pict w14:anchorId="7D7166D6">
-          <v:shape id="_x0000_i1028" type="#_x0000_t75" style="width:452.95pt;height:341.2pt">
-            <v:imagedata r:id="rId23" o:title="C4Model-Nível_3_Componente_ Front_End"/>
+          <v:shape id="_x0000_i1028" type="#_x0000_t75" style="width:452.95pt;height:341.6pt">
+            <v:imagedata r:id="rId28" o:title="C4Model-Nível_3_Componente_ Front_End"/>
           </v:shape>
         </w:pict>
       </w:r>
@@ -11898,8 +12163,8 @@
     <w:p>
       <w:r>
         <w:pict w14:anchorId="1E5BB046">
-          <v:shape id="_x0000_i1029" type="#_x0000_t75" style="width:452.95pt;height:408.9pt">
-            <v:imagedata r:id="rId24" o:title="C4Model-Nível_3_Componente_API_REST"/>
+          <v:shape id="_x0000_i1029" type="#_x0000_t75" style="width:452.95pt;height:409.4pt">
+            <v:imagedata r:id="rId29" o:title="C4Model-Nível_3_Componente_API_REST"/>
           </v:shape>
         </w:pict>
       </w:r>
@@ -11982,7 +12247,7 @@
           <w:lang w:eastAsia="pt-BR"/>
         </w:rPr>
       </w:pPr>
-      <w:bookmarkStart w:id="22" w:name="_Toc128410914"/>
+      <w:bookmarkStart w:id="23" w:name="_Toc128410914"/>
       <w:r>
         <w:rPr>
           <w:rFonts w:ascii="Arial" w:hAnsi="Arial" w:cs="Arial"/>
@@ -12010,7 +12275,7 @@
         </w:rPr>
         <w:t>rabalho</w:t>
       </w:r>
-      <w:bookmarkEnd w:id="22"/>
+      <w:bookmarkEnd w:id="23"/>
     </w:p>
     <w:p>
       <w:pPr>
@@ -12416,8 +12681,8 @@
           <w:lang w:eastAsia="pt-BR"/>
         </w:rPr>
       </w:pPr>
-      <w:bookmarkStart w:id="23" w:name="_Ref128043572"/>
-      <w:bookmarkStart w:id="24" w:name="_Toc128410915"/>
+      <w:bookmarkStart w:id="24" w:name="_Ref128043572"/>
+      <w:bookmarkStart w:id="25" w:name="_Toc128410915"/>
       <w:r>
         <w:rPr>
           <w:rFonts w:ascii="Arial" w:hAnsi="Arial" w:cs="Arial"/>
@@ -12499,8 +12764,8 @@
         </w:rPr>
         <w:t>nd</w:t>
       </w:r>
-      <w:bookmarkEnd w:id="23"/>
       <w:bookmarkEnd w:id="24"/>
+      <w:bookmarkEnd w:id="25"/>
     </w:p>
     <w:p>
       <w:pPr>
@@ -13255,8 +13520,8 @@
           <w:lang w:eastAsia="pt-BR"/>
         </w:rPr>
       </w:pPr>
-      <w:bookmarkStart w:id="25" w:name="_Ref128043659"/>
-      <w:bookmarkStart w:id="26" w:name="_Toc128410916"/>
+      <w:bookmarkStart w:id="26" w:name="_Ref128043659"/>
+      <w:bookmarkStart w:id="27" w:name="_Toc128410916"/>
       <w:r>
         <w:rPr>
           <w:rFonts w:ascii="Arial" w:hAnsi="Arial" w:cs="Arial"/>
@@ -13338,8 +13603,8 @@
         </w:rPr>
         <w:t>nd</w:t>
       </w:r>
-      <w:bookmarkEnd w:id="25"/>
       <w:bookmarkEnd w:id="26"/>
+      <w:bookmarkEnd w:id="27"/>
     </w:p>
     <w:p>
       <w:pPr>
@@ -13743,7 +14008,7 @@
           <w:lang w:eastAsia="pt-BR"/>
         </w:rPr>
       </w:pPr>
-      <w:bookmarkStart w:id="27" w:name="_Toc128410917"/>
+      <w:bookmarkStart w:id="28" w:name="_Toc128410917"/>
       <w:r>
         <w:rPr>
           <w:rFonts w:ascii="Arial" w:hAnsi="Arial" w:cs="Arial"/>
@@ -13771,7 +14036,7 @@
         </w:rPr>
         <w:t>.1.3. Persistência</w:t>
       </w:r>
-      <w:bookmarkEnd w:id="27"/>
+      <w:bookmarkEnd w:id="28"/>
     </w:p>
     <w:p>
       <w:pPr>
@@ -14067,7 +14332,7 @@
           <w:lang w:val="pt-BR" w:eastAsia="pt-BR"/>
         </w:rPr>
       </w:pPr>
-      <w:bookmarkStart w:id="28" w:name="_Toc128410918"/>
+      <w:bookmarkStart w:id="29" w:name="_Toc128410918"/>
       <w:r>
         <w:rPr>
           <w:lang w:eastAsia="pt-BR"/>
@@ -14075,7 +14340,7 @@
         <w:lastRenderedPageBreak/>
         <w:t>3.2. Arquitetura da informação</w:t>
       </w:r>
-      <w:bookmarkEnd w:id="28"/>
+      <w:bookmarkEnd w:id="29"/>
     </w:p>
     <w:p>
       <w:pPr>
@@ -14326,7 +14591,7 @@
         </w:rPr>
         <w:pict w14:anchorId="2F77F42D">
           <v:shape id="_x0000_s1066" type="#_x0000_t75" style="position:absolute;left:0;text-align:left;margin-left:1.75pt;margin-top:43pt;width:453.05pt;height:321.15pt;z-index:6;mso-position-horizontal-relative:text;mso-position-vertical-relative:text;mso-width-relative:page;mso-height-relative:page">
-            <v:imagedata r:id="rId25" o:title="Arquitetura da Informacao"/>
+            <v:imagedata r:id="rId30" o:title="Arquitetura da Informacao"/>
             <w10:wrap type="topAndBottom"/>
           </v:shape>
         </w:pict>
@@ -14470,7 +14735,7 @@
           <w:lang w:val="pt-BR" w:eastAsia="pt-BR"/>
         </w:rPr>
       </w:pPr>
-      <w:bookmarkStart w:id="29" w:name="_Toc128410919"/>
+      <w:bookmarkStart w:id="30" w:name="_Toc128410919"/>
       <w:r>
         <w:rPr>
           <w:lang w:val="pt-BR" w:eastAsia="pt-BR"/>
@@ -14496,7 +14761,7 @@
         </w:rPr>
         <w:t>Testes</w:t>
       </w:r>
-      <w:bookmarkEnd w:id="29"/>
+      <w:bookmarkEnd w:id="30"/>
     </w:p>
     <w:p>
       <w:pPr>
@@ -14582,7 +14847,7 @@
           <w:lang w:val="pt-BR" w:eastAsia="pt-BR"/>
         </w:rPr>
       </w:pPr>
-      <w:bookmarkStart w:id="30" w:name="_Toc128410920"/>
+      <w:bookmarkStart w:id="31" w:name="_Toc128410920"/>
       <w:r>
         <w:rPr>
           <w:lang w:eastAsia="pt-BR"/>
@@ -14607,7 +14872,7 @@
         </w:rPr>
         <w:t>s</w:t>
       </w:r>
-      <w:bookmarkEnd w:id="30"/>
+      <w:bookmarkEnd w:id="31"/>
     </w:p>
     <w:p>
       <w:pPr>
@@ -14628,8 +14893,8 @@
           <w:lang w:val="pt-BR" w:eastAsia="pt-BR"/>
         </w:rPr>
       </w:pPr>
-      <w:bookmarkStart w:id="31" w:name="_Ref128333699"/>
-      <w:bookmarkStart w:id="32" w:name="_Toc128410921"/>
+      <w:bookmarkStart w:id="32" w:name="_Ref128333699"/>
+      <w:bookmarkStart w:id="33" w:name="_Toc128410921"/>
       <w:r>
         <w:rPr>
           <w:lang w:val="pt-BR" w:eastAsia="pt-BR"/>
@@ -14666,8 +14931,8 @@
         </w:rPr>
         <w:t>eb</w:t>
       </w:r>
-      <w:bookmarkEnd w:id="31"/>
       <w:bookmarkEnd w:id="32"/>
+      <w:bookmarkEnd w:id="33"/>
     </w:p>
     <w:p>
       <w:pPr>
@@ -14689,7 +14954,7 @@
         </w:rPr>
         <w:t xml:space="preserve">A aplicação web encontra-se hospedada em </w:t>
       </w:r>
-      <w:hyperlink r:id="rId26" w:history="1">
+      <w:hyperlink r:id="rId31" w:history="1">
         <w:r>
           <w:rPr>
             <w:rStyle w:val="Hyperlink"/>
@@ -14750,7 +15015,7 @@
           <w:lang w:val="pt-BR" w:eastAsia="pt-BR"/>
         </w:rPr>
       </w:pPr>
-      <w:bookmarkStart w:id="33" w:name="_Toc128410922"/>
+      <w:bookmarkStart w:id="34" w:name="_Toc128410922"/>
       <w:r>
         <w:rPr>
           <w:lang w:val="pt-BR" w:eastAsia="pt-BR"/>
@@ -14811,7 +15076,7 @@
         </w:rPr>
         <w:t xml:space="preserve"> e documentação</w:t>
       </w:r>
-      <w:bookmarkEnd w:id="33"/>
+      <w:bookmarkEnd w:id="34"/>
     </w:p>
     <w:p>
       <w:pPr>
@@ -14871,7 +15136,7 @@
         </w:rPr>
         <w:t xml:space="preserve">-se em </w:t>
       </w:r>
-      <w:hyperlink r:id="rId27" w:history="1">
+      <w:hyperlink r:id="rId32" w:history="1">
         <w:r>
           <w:rPr>
             <w:rStyle w:val="Hyperlink"/>
@@ -14914,7 +15179,7 @@
           <w:lang w:val="pt-BR" w:eastAsia="pt-BR"/>
         </w:rPr>
       </w:pPr>
-      <w:bookmarkStart w:id="34" w:name="_Toc128410923"/>
+      <w:bookmarkStart w:id="35" w:name="_Toc128410923"/>
       <w:r>
         <w:rPr>
           <w:lang w:val="pt-BR" w:eastAsia="pt-BR"/>
@@ -14951,7 +15216,7 @@
         </w:rPr>
         <w:t>Swagger/OpenAPI</w:t>
       </w:r>
-      <w:bookmarkEnd w:id="34"/>
+      <w:bookmarkEnd w:id="35"/>
     </w:p>
     <w:p>
       <w:pPr>
@@ -14992,7 +15257,7 @@
         </w:rPr>
         <w:t xml:space="preserve"> da API encontra-se em </w:t>
       </w:r>
-      <w:hyperlink r:id="rId28" w:history="1">
+      <w:hyperlink r:id="rId33" w:history="1">
         <w:r>
           <w:rPr>
             <w:rStyle w:val="Hyperlink"/>
@@ -15032,7 +15297,7 @@
           <w:lang w:val="pt-BR" w:eastAsia="pt-BR"/>
         </w:rPr>
       </w:pPr>
-      <w:bookmarkStart w:id="35" w:name="_Toc128410924"/>
+      <w:bookmarkStart w:id="36" w:name="_Toc128410924"/>
       <w:r>
         <w:rPr>
           <w:lang w:val="pt-BR" w:eastAsia="pt-BR"/>
@@ -15063,7 +15328,7 @@
         </w:rPr>
         <w:t>Vídeo de apresentação do trabalho</w:t>
       </w:r>
-      <w:bookmarkEnd w:id="35"/>
+      <w:bookmarkEnd w:id="36"/>
     </w:p>
     <w:p>
       <w:pPr>
@@ -15258,19 +15523,19 @@
         <w:suppressAutoHyphens/>
         <w:jc w:val="center"/>
       </w:pPr>
-      <w:bookmarkStart w:id="36" w:name="_Toc351475134"/>
-      <w:bookmarkStart w:id="37" w:name="_Toc297133353"/>
+      <w:bookmarkStart w:id="37" w:name="_Toc351475134"/>
+      <w:bookmarkStart w:id="38" w:name="_Toc297133353"/>
       <w:r>
         <w:br w:type="page"/>
       </w:r>
-      <w:bookmarkStart w:id="38" w:name="_Toc128410925"/>
+      <w:bookmarkStart w:id="39" w:name="_Toc128410925"/>
       <w:r>
         <w:lastRenderedPageBreak/>
         <w:t>REFERÊNCIAS</w:t>
       </w:r>
-      <w:bookmarkEnd w:id="36"/>
       <w:bookmarkEnd w:id="37"/>
       <w:bookmarkEnd w:id="38"/>
+      <w:bookmarkEnd w:id="39"/>
     </w:p>
     <w:p>
       <w:pPr>
@@ -15631,7 +15896,7 @@
       </w:pPr>
     </w:p>
     <w:sectPr>
-      <w:headerReference w:type="default" r:id="rId29"/>
+      <w:headerReference w:type="default" r:id="rId34"/>
       <w:pgSz w:w="11906" w:h="16838"/>
       <w:pgMar w:top="1701" w:right="1134" w:bottom="1134" w:left="1701" w:header="709" w:footer="709" w:gutter="0"/>
       <w:cols w:space="708"/>
@@ -15745,7 +16010,7 @@
       <w:rPr>
         <w:noProof/>
       </w:rPr>
-      <w:t>19</w:t>
+      <w:t>11</w:t>
     </w:r>
     <w:r>
       <w:fldChar w:fldCharType="end"/>
@@ -20589,7 +20854,7 @@
 </file>
 
 <file path=customXml/itemProps1.xml><?xml version="1.0" encoding="utf-8"?>
-<ds:datastoreItem xmlns:ds="http://schemas.openxmlformats.org/officeDocument/2006/customXml" ds:itemID="{EC3A54DC-2DE3-4EDF-ABAC-37F89A4D4AC4}">
+<ds:datastoreItem xmlns:ds="http://schemas.openxmlformats.org/officeDocument/2006/customXml" ds:itemID="{9236A2B0-44D5-405B-9A57-5616632CB27F}">
   <ds:schemaRefs>
     <ds:schemaRef ds:uri="http://schemas.openxmlformats.org/officeDocument/2006/bibliography"/>
   </ds:schemaRefs>

</xml_diff>

<commit_message>
corrigindo navegação por perfis e atualizando documentação
</commit_message>
<xml_diff>
--- a/projeto/documentacao/DWFS - Projeto Integrado - Adjamir.docx
+++ b/projeto/documentacao/DWFS - Projeto Integrado - Adjamir.docx
@@ -2774,65 +2774,6 @@
         <w:r>
           <w:rPr>
             <w:noProof/>
-            <w:webHidden/>
-          </w:rPr>
-          <w:fldChar w:fldCharType="end"/>
-        </w:r>
-      </w:hyperlink>
-    </w:p>
-    <w:p>
-      <w:pPr>
-        <w:pStyle w:val="Sumrio1"/>
-        <w:rPr>
-          <w:rFonts w:ascii="Calibri" w:eastAsia="Times New Roman" w:hAnsi="Calibri"/>
-          <w:b w:val="0"/>
-          <w:sz w:val="22"/>
-        </w:rPr>
-      </w:pPr>
-      <w:hyperlink w:anchor="_Toc128410925" w:history="1">
-        <w:r>
-          <w:rPr>
-            <w:rStyle w:val="Hyperlink"/>
-          </w:rPr>
-          <w:t>REFERÊNCIAS</w:t>
-        </w:r>
-        <w:r>
-          <w:rPr>
-            <w:webHidden/>
-          </w:rPr>
-          <w:tab/>
-        </w:r>
-        <w:r>
-          <w:rPr>
-            <w:webHidden/>
-          </w:rPr>
-          <w:fldChar w:fldCharType="begin"/>
-        </w:r>
-        <w:r>
-          <w:rPr>
-            <w:webHidden/>
-          </w:rPr>
-          <w:instrText xml:space="preserve"> PAGEREF _Toc128410925 \h </w:instrText>
-        </w:r>
-        <w:r>
-          <w:rPr>
-            <w:webHidden/>
-          </w:rPr>
-        </w:r>
-        <w:r>
-          <w:rPr>
-            <w:webHidden/>
-          </w:rPr>
-          <w:fldChar w:fldCharType="separate"/>
-        </w:r>
-        <w:r>
-          <w:rPr>
-            <w:webHidden/>
-          </w:rPr>
-          <w:t>29</w:t>
-        </w:r>
-        <w:r>
-          <w:rPr>
             <w:webHidden/>
           </w:rPr>
           <w:fldChar w:fldCharType="end"/>
@@ -2849,8 +2790,56 @@
           <w:docGrid w:linePitch="360"/>
         </w:sectPr>
       </w:pPr>
-      <w:r>
-        <w:lastRenderedPageBreak/>
+      <w:hyperlink w:anchor="_Toc128410925" w:history="1">
+        <w:r>
+          <w:rPr>
+            <w:rStyle w:val="Hyperlink"/>
+          </w:rPr>
+          <w:t>REFERÊNCIAS</w:t>
+        </w:r>
+        <w:r>
+          <w:rPr>
+            <w:webHidden/>
+          </w:rPr>
+          <w:tab/>
+        </w:r>
+        <w:r>
+          <w:rPr>
+            <w:webHidden/>
+          </w:rPr>
+          <w:fldChar w:fldCharType="begin"/>
+        </w:r>
+        <w:r>
+          <w:rPr>
+            <w:webHidden/>
+          </w:rPr>
+          <w:instrText xml:space="preserve"> PAGEREF _Toc128410925 \h </w:instrText>
+        </w:r>
+        <w:r>
+          <w:rPr>
+            <w:webHidden/>
+          </w:rPr>
+        </w:r>
+        <w:r>
+          <w:rPr>
+            <w:webHidden/>
+          </w:rPr>
+          <w:fldChar w:fldCharType="separate"/>
+        </w:r>
+        <w:r>
+          <w:rPr>
+            <w:webHidden/>
+          </w:rPr>
+          <w:t>29</w:t>
+        </w:r>
+        <w:r>
+          <w:rPr>
+            <w:webHidden/>
+          </w:rPr>
+          <w:fldChar w:fldCharType="end"/>
+        </w:r>
+      </w:hyperlink>
+      <w:r>
         <w:fldChar w:fldCharType="end"/>
       </w:r>
     </w:p>
@@ -5923,7 +5912,7 @@
           <w:b/>
         </w:rPr>
         <w:pict w14:anchorId="318E8368">
-          <v:shape id="_x0000_i1032" type="#_x0000_t75" style="width:452.95pt;height:313.1pt">
+          <v:shape id="_x0000_i1025" type="#_x0000_t75" style="width:452.95pt;height:313.1pt">
             <v:imagedata r:id="rId13" o:title="Diagrama de casos de uso-Usuário"/>
           </v:shape>
         </w:pict>
@@ -6540,7 +6529,16 @@
           <w:szCs w:val="24"/>
           <w:lang w:eastAsia="pt-BR"/>
         </w:rPr>
-        <w:t xml:space="preserve">A seguir temos o detalhamento dos casos de uso </w:t>
+        <w:t xml:space="preserve">A seguir temos o detalhamento dos </w:t>
+      </w:r>
+      <w:r>
+        <w:rPr>
+          <w:rFonts w:ascii="Arial" w:hAnsi="Arial" w:cs="Arial"/>
+          <w:sz w:val="24"/>
+          <w:szCs w:val="24"/>
+          <w:lang w:eastAsia="pt-BR"/>
+        </w:rPr>
+        <w:t>atores e casos de uso.</w:t>
       </w:r>
     </w:p>
     <w:p>
@@ -6585,14 +6583,7 @@
           <w:lang w:val="pt-BR" w:eastAsia="pt-BR"/>
         </w:rPr>
         <w:lastRenderedPageBreak/>
-        <w:t xml:space="preserve">2.2. </w:t>
-      </w:r>
-      <w:r>
-        <w:rPr>
-          <w:color w:val="FF0000"/>
-          <w:lang w:val="pt-BR" w:eastAsia="pt-BR"/>
-        </w:rPr>
-        <w:t>Atores</w:t>
+        <w:t>2.2. Atores</w:t>
       </w:r>
       <w:bookmarkEnd w:id="10"/>
     </w:p>
@@ -6616,26 +6607,319 @@
           <w:szCs w:val="24"/>
           <w:lang w:eastAsia="pt-BR"/>
         </w:rPr>
-        <w:t xml:space="preserve">Liste cada um dos atores que participarão dos casos de uso, oferecendo uma descrição </w:t>
-      </w:r>
-      <w:r>
-        <w:rPr>
-          <w:rFonts w:ascii="Arial" w:hAnsi="Arial" w:cs="Arial"/>
-          <w:sz w:val="24"/>
-          <w:szCs w:val="24"/>
-          <w:lang w:eastAsia="pt-BR"/>
-        </w:rPr>
-        <w:t>sucinta</w:t>
-      </w:r>
-      <w:r>
-        <w:rPr>
-          <w:rFonts w:ascii="Arial" w:hAnsi="Arial" w:cs="Arial"/>
-          <w:sz w:val="24"/>
-          <w:szCs w:val="24"/>
-          <w:lang w:eastAsia="pt-BR"/>
-        </w:rPr>
-        <w:t xml:space="preserve"> para cada um deles. Os atores são todos aqueles que interagem com o sistema (usuários, outros sistemas, etc.).  Agora, como já estamos falando da modelagem do sistema, já podemos incluir os usuários responsáveis pela administração do sistema</w:t>
-      </w:r>
+        <w:t>Nesta seção listamos os atores apresentados nos diagramas anteriores.</w:t>
+      </w:r>
+    </w:p>
+    <w:p>
+      <w:pPr>
+        <w:numPr>
+          <w:ilvl w:val="0"/>
+          <w:numId w:val="34"/>
+        </w:numPr>
+        <w:suppressAutoHyphens/>
+        <w:spacing w:line="360" w:lineRule="auto"/>
+        <w:jc w:val="both"/>
+        <w:rPr>
+          <w:rFonts w:ascii="Arial" w:hAnsi="Arial" w:cs="Arial"/>
+          <w:sz w:val="24"/>
+          <w:szCs w:val="24"/>
+          <w:lang w:eastAsia="pt-BR"/>
+        </w:rPr>
+      </w:pPr>
+      <w:r>
+        <w:rPr>
+          <w:rFonts w:ascii="Arial" w:hAnsi="Arial" w:cs="Arial"/>
+          <w:sz w:val="24"/>
+          <w:szCs w:val="24"/>
+          <w:lang w:eastAsia="pt-BR"/>
+        </w:rPr>
+        <w:t>Google OAuth</w:t>
+      </w:r>
+      <w:r>
+        <w:rPr>
+          <w:rFonts w:ascii="Arial" w:hAnsi="Arial" w:cs="Arial"/>
+          <w:sz w:val="24"/>
+          <w:szCs w:val="24"/>
+          <w:lang w:eastAsia="pt-BR"/>
+        </w:rPr>
+        <w:t>: É o sistema de validação de login do Google via OAuth. Ele fornece ao sistema as credencias de usuários. Em nossa aplicação, serão utilizados o nome e o e-mail do usuário.</w:t>
+      </w:r>
+    </w:p>
+    <w:p>
+      <w:pPr>
+        <w:numPr>
+          <w:ilvl w:val="0"/>
+          <w:numId w:val="34"/>
+        </w:numPr>
+        <w:suppressAutoHyphens/>
+        <w:spacing w:line="360" w:lineRule="auto"/>
+        <w:jc w:val="both"/>
+        <w:rPr>
+          <w:rFonts w:ascii="Arial" w:hAnsi="Arial" w:cs="Arial"/>
+          <w:sz w:val="24"/>
+          <w:szCs w:val="24"/>
+          <w:lang w:eastAsia="pt-BR"/>
+        </w:rPr>
+      </w:pPr>
+      <w:r>
+        <w:rPr>
+          <w:rFonts w:ascii="Arial" w:hAnsi="Arial" w:cs="Arial"/>
+          <w:sz w:val="24"/>
+          <w:szCs w:val="24"/>
+          <w:lang w:eastAsia="pt-BR"/>
+        </w:rPr>
+        <w:t xml:space="preserve">Pessoa não cadastrada: São aqueles que ainda não possuem cadastro no sistema. </w:t>
+      </w:r>
+    </w:p>
+    <w:p>
+      <w:pPr>
+        <w:numPr>
+          <w:ilvl w:val="0"/>
+          <w:numId w:val="34"/>
+        </w:numPr>
+        <w:suppressAutoHyphens/>
+        <w:spacing w:line="360" w:lineRule="auto"/>
+        <w:jc w:val="both"/>
+        <w:rPr>
+          <w:rFonts w:ascii="Arial" w:hAnsi="Arial" w:cs="Arial"/>
+          <w:sz w:val="24"/>
+          <w:szCs w:val="24"/>
+          <w:lang w:eastAsia="pt-BR"/>
+        </w:rPr>
+      </w:pPr>
+      <w:r>
+        <w:rPr>
+          <w:rFonts w:ascii="Arial" w:hAnsi="Arial" w:cs="Arial"/>
+          <w:sz w:val="24"/>
+          <w:szCs w:val="24"/>
+          <w:lang w:eastAsia="pt-BR"/>
+        </w:rPr>
+        <w:t xml:space="preserve">Usuário: É uma entidade abstrata de onde são derivados todos os atores concretos do sistema: </w:t>
+      </w:r>
+      <w:r>
+        <w:rPr>
+          <w:rFonts w:ascii="Arial" w:hAnsi="Arial" w:cs="Arial"/>
+          <w:sz w:val="24"/>
+          <w:szCs w:val="24"/>
+          <w:lang w:eastAsia="pt-BR"/>
+        </w:rPr>
+        <w:t xml:space="preserve">administrador, </w:t>
+      </w:r>
+      <w:r>
+        <w:rPr>
+          <w:rFonts w:ascii="Arial" w:hAnsi="Arial" w:cs="Arial"/>
+          <w:sz w:val="24"/>
+          <w:szCs w:val="24"/>
+          <w:lang w:eastAsia="pt-BR"/>
+        </w:rPr>
+        <w:t>estoque, vendedor,</w:t>
+      </w:r>
+      <w:r>
+        <w:rPr>
+          <w:rFonts w:ascii="Arial" w:hAnsi="Arial" w:cs="Arial"/>
+          <w:sz w:val="24"/>
+          <w:szCs w:val="24"/>
+          <w:lang w:eastAsia="pt-BR"/>
+        </w:rPr>
+        <w:t xml:space="preserve"> </w:t>
+      </w:r>
+      <w:r>
+        <w:rPr>
+          <w:rFonts w:ascii="Arial" w:hAnsi="Arial" w:cs="Arial"/>
+          <w:sz w:val="24"/>
+          <w:szCs w:val="24"/>
+          <w:lang w:eastAsia="pt-BR"/>
+        </w:rPr>
+        <w:t>gestor</w:t>
+      </w:r>
+      <w:r>
+        <w:rPr>
+          <w:rFonts w:ascii="Arial" w:hAnsi="Arial" w:cs="Arial"/>
+          <w:sz w:val="24"/>
+          <w:szCs w:val="24"/>
+          <w:lang w:eastAsia="pt-BR"/>
+        </w:rPr>
+        <w:t xml:space="preserve"> e cliente. Um usuário pode ter mais de um perfil.</w:t>
+      </w:r>
+    </w:p>
+    <w:p>
+      <w:pPr>
+        <w:numPr>
+          <w:ilvl w:val="0"/>
+          <w:numId w:val="34"/>
+        </w:numPr>
+        <w:suppressAutoHyphens/>
+        <w:spacing w:line="360" w:lineRule="auto"/>
+        <w:jc w:val="both"/>
+        <w:rPr>
+          <w:rFonts w:ascii="Arial" w:hAnsi="Arial" w:cs="Arial"/>
+          <w:sz w:val="24"/>
+          <w:szCs w:val="24"/>
+          <w:lang w:eastAsia="pt-BR"/>
+        </w:rPr>
+      </w:pPr>
+      <w:r>
+        <w:rPr>
+          <w:rFonts w:ascii="Arial" w:hAnsi="Arial" w:cs="Arial"/>
+          <w:sz w:val="24"/>
+          <w:szCs w:val="24"/>
+          <w:lang w:eastAsia="pt-BR"/>
+        </w:rPr>
+        <w:t>Administradores</w:t>
+      </w:r>
+      <w:r>
+        <w:rPr>
+          <w:rFonts w:ascii="Arial" w:hAnsi="Arial" w:cs="Arial"/>
+          <w:sz w:val="24"/>
+          <w:szCs w:val="24"/>
+          <w:lang w:eastAsia="pt-BR"/>
+        </w:rPr>
+        <w:t xml:space="preserve">: São os usuários cadastrados no sistema que possuem o perfil de </w:t>
+      </w:r>
+      <w:r>
+        <w:rPr>
+          <w:rFonts w:ascii="Arial" w:hAnsi="Arial" w:cs="Arial"/>
+          <w:sz w:val="24"/>
+          <w:szCs w:val="24"/>
+          <w:lang w:eastAsia="pt-BR"/>
+        </w:rPr>
+        <w:t>administrador</w:t>
+      </w:r>
+      <w:r>
+        <w:rPr>
+          <w:rFonts w:ascii="Arial" w:hAnsi="Arial" w:cs="Arial"/>
+          <w:sz w:val="24"/>
+          <w:szCs w:val="24"/>
+          <w:lang w:eastAsia="pt-BR"/>
+        </w:rPr>
+        <w:t xml:space="preserve">. </w:t>
+      </w:r>
+      <w:r>
+        <w:rPr>
+          <w:rFonts w:ascii="Arial" w:hAnsi="Arial" w:cs="Arial"/>
+          <w:sz w:val="24"/>
+          <w:szCs w:val="24"/>
+          <w:lang w:eastAsia="pt-BR"/>
+        </w:rPr>
+        <w:t>Responsáveis pelo controle de acesso e auxiliar demais usuários, e</w:t>
+      </w:r>
+      <w:r>
+        <w:rPr>
+          <w:rFonts w:ascii="Arial" w:hAnsi="Arial" w:cs="Arial"/>
+          <w:sz w:val="24"/>
+          <w:szCs w:val="24"/>
+          <w:lang w:eastAsia="pt-BR"/>
+        </w:rPr>
+        <w:t xml:space="preserve">les </w:t>
+      </w:r>
+      <w:r>
+        <w:rPr>
+          <w:rFonts w:ascii="Arial" w:hAnsi="Arial" w:cs="Arial"/>
+          <w:sz w:val="24"/>
+          <w:szCs w:val="24"/>
+          <w:lang w:eastAsia="pt-BR"/>
+        </w:rPr>
+        <w:t xml:space="preserve">são os únicos responsáveis pelo controle de acesso (cadastro de usuários). Para auxiliar os demais usuários, eles podem acessar </w:t>
+      </w:r>
+      <w:r>
+        <w:rPr>
+          <w:rFonts w:ascii="Arial" w:hAnsi="Arial" w:cs="Arial"/>
+          <w:sz w:val="24"/>
+          <w:szCs w:val="24"/>
+          <w:lang w:eastAsia="pt-BR"/>
+        </w:rPr>
+        <w:t xml:space="preserve">todos os cadastros básico do sistema (fornecedores, produtos, vendedores, clientes) e também </w:t>
+      </w:r>
+      <w:r>
+        <w:rPr>
+          <w:rFonts w:ascii="Arial" w:hAnsi="Arial" w:cs="Arial"/>
+          <w:sz w:val="24"/>
+          <w:szCs w:val="24"/>
+          <w:lang w:eastAsia="pt-BR"/>
+        </w:rPr>
+        <w:t xml:space="preserve">gerenciar </w:t>
+      </w:r>
+      <w:r>
+        <w:rPr>
+          <w:rFonts w:ascii="Arial" w:hAnsi="Arial" w:cs="Arial"/>
+          <w:sz w:val="24"/>
+          <w:szCs w:val="24"/>
+          <w:lang w:eastAsia="pt-BR"/>
+        </w:rPr>
+        <w:t xml:space="preserve">compras e vendas. Não possuem acesso </w:t>
+      </w:r>
+      <w:r>
+        <w:rPr>
+          <w:rFonts w:ascii="Arial" w:hAnsi="Arial" w:cs="Arial"/>
+          <w:sz w:val="24"/>
+          <w:szCs w:val="24"/>
+          <w:lang w:eastAsia="pt-BR"/>
+        </w:rPr>
+        <w:t>as</w:t>
+      </w:r>
+      <w:r>
+        <w:rPr>
+          <w:rFonts w:ascii="Arial" w:hAnsi="Arial" w:cs="Arial"/>
+          <w:sz w:val="24"/>
+          <w:szCs w:val="24"/>
+          <w:lang w:eastAsia="pt-BR"/>
+        </w:rPr>
+        <w:t xml:space="preserve"> informações de gestão.</w:t>
+      </w:r>
+    </w:p>
+    <w:p>
+      <w:pPr>
+        <w:numPr>
+          <w:ilvl w:val="0"/>
+          <w:numId w:val="34"/>
+        </w:numPr>
+        <w:suppressAutoHyphens/>
+        <w:spacing w:line="360" w:lineRule="auto"/>
+        <w:jc w:val="both"/>
+        <w:rPr>
+          <w:rFonts w:ascii="Arial" w:hAnsi="Arial" w:cs="Arial"/>
+          <w:sz w:val="24"/>
+          <w:szCs w:val="24"/>
+          <w:lang w:eastAsia="pt-BR"/>
+        </w:rPr>
+      </w:pPr>
+      <w:r>
+        <w:rPr>
+          <w:rFonts w:ascii="Arial" w:hAnsi="Arial" w:cs="Arial"/>
+          <w:sz w:val="24"/>
+          <w:szCs w:val="24"/>
+          <w:lang w:eastAsia="pt-BR"/>
+        </w:rPr>
+        <w:t>Estoque: São os usuários cadastrados no sistema que possuem o perfil de estoque. São responsáveis pelo cadastro de fornecedores,</w:t>
+      </w:r>
+      <w:bookmarkStart w:id="11" w:name="_GoBack"/>
+      <w:bookmarkEnd w:id="11"/>
+      <w:r>
+        <w:rPr>
+          <w:rFonts w:ascii="Arial" w:hAnsi="Arial" w:cs="Arial"/>
+          <w:sz w:val="24"/>
+          <w:szCs w:val="24"/>
+          <w:lang w:eastAsia="pt-BR"/>
+        </w:rPr>
+        <w:t xml:space="preserve">  produtos e compras do sistema. Também tem acesso a indicadores de compras.</w:t>
+      </w:r>
+    </w:p>
+    <w:p>
+      <w:pPr>
+        <w:numPr>
+          <w:ilvl w:val="0"/>
+          <w:numId w:val="34"/>
+        </w:numPr>
+        <w:suppressAutoHyphens/>
+        <w:spacing w:line="360" w:lineRule="auto"/>
+        <w:jc w:val="both"/>
+        <w:rPr>
+          <w:rFonts w:ascii="Arial" w:hAnsi="Arial" w:cs="Arial"/>
+          <w:sz w:val="24"/>
+          <w:szCs w:val="24"/>
+          <w:lang w:eastAsia="pt-BR"/>
+        </w:rPr>
+      </w:pPr>
     </w:p>
     <w:p>
       <w:pPr>
@@ -6645,7 +6929,7 @@
           <w:lang w:eastAsia="pt-BR"/>
         </w:rPr>
       </w:pPr>
-      <w:bookmarkStart w:id="11" w:name="_Toc128410903"/>
+      <w:bookmarkStart w:id="12" w:name="_Toc128410903"/>
       <w:r>
         <w:rPr>
           <w:lang w:eastAsia="pt-BR"/>
@@ -6659,7 +6943,7 @@
         </w:rPr>
         <w:t>Detalhamento dos casos de uso</w:t>
       </w:r>
-      <w:bookmarkEnd w:id="11"/>
+      <w:bookmarkEnd w:id="12"/>
     </w:p>
     <w:p>
       <w:pPr>
@@ -6718,11 +7002,12 @@
           <w:lang w:eastAsia="pt-BR"/>
         </w:rPr>
       </w:pPr>
-      <w:bookmarkStart w:id="12" w:name="_Toc128410904"/>
-      <w:r>
-        <w:rPr>
-          <w:lang w:eastAsia="pt-BR"/>
-        </w:rPr>
+      <w:bookmarkStart w:id="13" w:name="_Toc128410904"/>
+      <w:r>
+        <w:rPr>
+          <w:lang w:eastAsia="pt-BR"/>
+        </w:rPr>
+        <w:lastRenderedPageBreak/>
         <w:t xml:space="preserve">2.4. </w:t>
       </w:r>
       <w:r>
@@ -6743,7 +7028,7 @@
         </w:rPr>
         <w:t>nterface</w:t>
       </w:r>
-      <w:bookmarkEnd w:id="12"/>
+      <w:bookmarkEnd w:id="13"/>
     </w:p>
     <w:p>
       <w:pPr>
@@ -7368,8 +7653,7 @@
           <w:lang w:eastAsia="pt-BR"/>
         </w:rPr>
       </w:pPr>
-      <w:bookmarkStart w:id="13" w:name="_Toc128410905"/>
-      <w:bookmarkStart w:id="14" w:name="_GoBack"/>
+      <w:bookmarkStart w:id="14" w:name="_Toc128410905"/>
       <w:r>
         <w:rPr>
           <w:rFonts w:ascii="Arial" w:hAnsi="Arial" w:cs="Arial"/>
@@ -7416,9 +7700,8 @@
         </w:rPr>
         <w:t>Wireframes</w:t>
       </w:r>
-      <w:bookmarkEnd w:id="13"/>
-    </w:p>
-    <w:bookmarkEnd w:id="14"/>
+      <w:bookmarkEnd w:id="14"/>
+    </w:p>
     <w:p>
       <w:pPr>
         <w:suppressAutoHyphens/>
@@ -9483,7 +9766,7 @@
           <w:lang w:eastAsia="pt-BR"/>
         </w:rPr>
         <w:pict w14:anchorId="054DC026">
-          <v:shape id="_x0000_i1025" type="#_x0000_t75" style="width:452.95pt;height:346.6pt">
+          <v:shape id="_x0000_i1026" type="#_x0000_t75" style="width:452.95pt;height:346.6pt">
             <v:imagedata r:id="rId25" o:title="Modelo de dados"/>
           </v:shape>
         </w:pict>
@@ -11234,7 +11517,7 @@
           <w:lang w:eastAsia="pt-BR"/>
         </w:rPr>
         <w:pict w14:anchorId="36EB4673">
-          <v:shape id="_x0000_i1026" type="#_x0000_t75" style="width:452.95pt;height:344.1pt">
+          <v:shape id="_x0000_i1027" type="#_x0000_t75" style="width:452.95pt;height:344.1pt">
             <v:imagedata r:id="rId26" o:title="C4Model-Nivel_1_Contexto"/>
           </v:shape>
         </w:pict>
@@ -11451,7 +11734,7 @@
       <w:r>
         <w:lastRenderedPageBreak/>
         <w:pict w14:anchorId="32EA7E7E">
-          <v:shape id="_x0000_i1027" type="#_x0000_t75" style="width:452.95pt;height:344.1pt">
+          <v:shape id="_x0000_i1028" type="#_x0000_t75" style="width:452.95pt;height:344.1pt">
             <v:imagedata r:id="rId27" o:title="C4Model-Nível_2_Contêiner"/>
           </v:shape>
         </w:pict>
@@ -11676,7 +11959,7 @@
       <w:r>
         <w:lastRenderedPageBreak/>
         <w:pict w14:anchorId="7D7166D6">
-          <v:shape id="_x0000_i1028" type="#_x0000_t75" style="width:452.95pt;height:341.6pt">
+          <v:shape id="_x0000_i1029" type="#_x0000_t75" style="width:452.95pt;height:341.6pt">
             <v:imagedata r:id="rId28" o:title="C4Model-Nível_3_Componente_ Front_End"/>
           </v:shape>
         </w:pict>
@@ -12163,7 +12446,7 @@
     <w:p>
       <w:r>
         <w:pict w14:anchorId="1E5BB046">
-          <v:shape id="_x0000_i1029" type="#_x0000_t75" style="width:452.95pt;height:409.4pt">
+          <v:shape id="_x0000_i1030" type="#_x0000_t75" style="width:452.95pt;height:409.4pt">
             <v:imagedata r:id="rId29" o:title="C4Model-Nível_3_Componente_API_REST"/>
           </v:shape>
         </w:pict>
@@ -16010,7 +16293,7 @@
       <w:rPr>
         <w:noProof/>
       </w:rPr>
-      <w:t>11</w:t>
+      <w:t>13</w:t>
     </w:r>
     <w:r>
       <w:fldChar w:fldCharType="end"/>
@@ -18342,6 +18625,119 @@
     </w:lvl>
   </w:abstractNum>
   <w:abstractNum w:abstractNumId="21" w15:restartNumberingAfterBreak="0">
+    <w:nsid w:val="4D394A20"/>
+    <w:multiLevelType w:val="hybridMultilevel"/>
+    <w:tmpl w:val="ED74011A"/>
+    <w:lvl w:ilvl="0" w:tplc="04160001">
+      <w:start w:val="1"/>
+      <w:numFmt w:val="bullet"/>
+      <w:lvlText w:val=""/>
+      <w:lvlJc w:val="left"/>
+      <w:pPr>
+        <w:ind w:left="1429" w:hanging="360"/>
+      </w:pPr>
+      <w:rPr>
+        <w:rFonts w:ascii="Symbol" w:hAnsi="Symbol" w:hint="default"/>
+      </w:rPr>
+    </w:lvl>
+    <w:lvl w:ilvl="1" w:tplc="04160003" w:tentative="1">
+      <w:start w:val="1"/>
+      <w:numFmt w:val="bullet"/>
+      <w:lvlText w:val="o"/>
+      <w:lvlJc w:val="left"/>
+      <w:pPr>
+        <w:ind w:left="2149" w:hanging="360"/>
+      </w:pPr>
+      <w:rPr>
+        <w:rFonts w:ascii="Courier New" w:hAnsi="Courier New" w:cs="Courier New" w:hint="default"/>
+      </w:rPr>
+    </w:lvl>
+    <w:lvl w:ilvl="2" w:tplc="04160005" w:tentative="1">
+      <w:start w:val="1"/>
+      <w:numFmt w:val="bullet"/>
+      <w:lvlText w:val=""/>
+      <w:lvlJc w:val="left"/>
+      <w:pPr>
+        <w:ind w:left="2869" w:hanging="360"/>
+      </w:pPr>
+      <w:rPr>
+        <w:rFonts w:ascii="Wingdings" w:hAnsi="Wingdings" w:hint="default"/>
+      </w:rPr>
+    </w:lvl>
+    <w:lvl w:ilvl="3" w:tplc="04160001" w:tentative="1">
+      <w:start w:val="1"/>
+      <w:numFmt w:val="bullet"/>
+      <w:lvlText w:val=""/>
+      <w:lvlJc w:val="left"/>
+      <w:pPr>
+        <w:ind w:left="3589" w:hanging="360"/>
+      </w:pPr>
+      <w:rPr>
+        <w:rFonts w:ascii="Symbol" w:hAnsi="Symbol" w:hint="default"/>
+      </w:rPr>
+    </w:lvl>
+    <w:lvl w:ilvl="4" w:tplc="04160003" w:tentative="1">
+      <w:start w:val="1"/>
+      <w:numFmt w:val="bullet"/>
+      <w:lvlText w:val="o"/>
+      <w:lvlJc w:val="left"/>
+      <w:pPr>
+        <w:ind w:left="4309" w:hanging="360"/>
+      </w:pPr>
+      <w:rPr>
+        <w:rFonts w:ascii="Courier New" w:hAnsi="Courier New" w:cs="Courier New" w:hint="default"/>
+      </w:rPr>
+    </w:lvl>
+    <w:lvl w:ilvl="5" w:tplc="04160005" w:tentative="1">
+      <w:start w:val="1"/>
+      <w:numFmt w:val="bullet"/>
+      <w:lvlText w:val=""/>
+      <w:lvlJc w:val="left"/>
+      <w:pPr>
+        <w:ind w:left="5029" w:hanging="360"/>
+      </w:pPr>
+      <w:rPr>
+        <w:rFonts w:ascii="Wingdings" w:hAnsi="Wingdings" w:hint="default"/>
+      </w:rPr>
+    </w:lvl>
+    <w:lvl w:ilvl="6" w:tplc="04160001" w:tentative="1">
+      <w:start w:val="1"/>
+      <w:numFmt w:val="bullet"/>
+      <w:lvlText w:val=""/>
+      <w:lvlJc w:val="left"/>
+      <w:pPr>
+        <w:ind w:left="5749" w:hanging="360"/>
+      </w:pPr>
+      <w:rPr>
+        <w:rFonts w:ascii="Symbol" w:hAnsi="Symbol" w:hint="default"/>
+      </w:rPr>
+    </w:lvl>
+    <w:lvl w:ilvl="7" w:tplc="04160003" w:tentative="1">
+      <w:start w:val="1"/>
+      <w:numFmt w:val="bullet"/>
+      <w:lvlText w:val="o"/>
+      <w:lvlJc w:val="left"/>
+      <w:pPr>
+        <w:ind w:left="6469" w:hanging="360"/>
+      </w:pPr>
+      <w:rPr>
+        <w:rFonts w:ascii="Courier New" w:hAnsi="Courier New" w:cs="Courier New" w:hint="default"/>
+      </w:rPr>
+    </w:lvl>
+    <w:lvl w:ilvl="8" w:tplc="04160005" w:tentative="1">
+      <w:start w:val="1"/>
+      <w:numFmt w:val="bullet"/>
+      <w:lvlText w:val=""/>
+      <w:lvlJc w:val="left"/>
+      <w:pPr>
+        <w:ind w:left="7189" w:hanging="360"/>
+      </w:pPr>
+      <w:rPr>
+        <w:rFonts w:ascii="Wingdings" w:hAnsi="Wingdings" w:hint="default"/>
+      </w:rPr>
+    </w:lvl>
+  </w:abstractNum>
+  <w:abstractNum w:abstractNumId="22" w15:restartNumberingAfterBreak="0">
     <w:nsid w:val="56594C0B"/>
     <w:multiLevelType w:val="hybridMultilevel"/>
     <w:tmpl w:val="4B008DB8"/>
@@ -18454,7 +18850,7 @@
       </w:rPr>
     </w:lvl>
   </w:abstractNum>
-  <w:abstractNum w:abstractNumId="22" w15:restartNumberingAfterBreak="0">
+  <w:abstractNum w:abstractNumId="23" w15:restartNumberingAfterBreak="0">
     <w:nsid w:val="5D1962B6"/>
     <w:multiLevelType w:val="hybridMultilevel"/>
     <w:tmpl w:val="797C1F1C"/>
@@ -18567,7 +18963,7 @@
       </w:rPr>
     </w:lvl>
   </w:abstractNum>
-  <w:abstractNum w:abstractNumId="23" w15:restartNumberingAfterBreak="0">
+  <w:abstractNum w:abstractNumId="24" w15:restartNumberingAfterBreak="0">
     <w:nsid w:val="64AE24EC"/>
     <w:multiLevelType w:val="hybridMultilevel"/>
     <w:tmpl w:val="688AF57C"/>
@@ -18680,7 +19076,7 @@
       </w:rPr>
     </w:lvl>
   </w:abstractNum>
-  <w:abstractNum w:abstractNumId="24" w15:restartNumberingAfterBreak="0">
+  <w:abstractNum w:abstractNumId="25" w15:restartNumberingAfterBreak="0">
     <w:nsid w:val="64F42F33"/>
     <w:multiLevelType w:val="hybridMultilevel"/>
     <w:tmpl w:val="414A195C"/>
@@ -18766,7 +19162,7 @@
       </w:pPr>
     </w:lvl>
   </w:abstractNum>
-  <w:abstractNum w:abstractNumId="25" w15:restartNumberingAfterBreak="0">
+  <w:abstractNum w:abstractNumId="26" w15:restartNumberingAfterBreak="0">
     <w:nsid w:val="67643551"/>
     <w:multiLevelType w:val="multilevel"/>
     <w:tmpl w:val="388EFCA6"/>
@@ -18879,7 +19275,7 @@
       </w:rPr>
     </w:lvl>
   </w:abstractNum>
-  <w:abstractNum w:abstractNumId="26" w15:restartNumberingAfterBreak="0">
+  <w:abstractNum w:abstractNumId="27" w15:restartNumberingAfterBreak="0">
     <w:nsid w:val="6CE857FD"/>
     <w:multiLevelType w:val="hybridMultilevel"/>
     <w:tmpl w:val="DFB6CD36"/>
@@ -18968,7 +19364,7 @@
       </w:pPr>
     </w:lvl>
   </w:abstractNum>
-  <w:abstractNum w:abstractNumId="27" w15:restartNumberingAfterBreak="0">
+  <w:abstractNum w:abstractNumId="28" w15:restartNumberingAfterBreak="0">
     <w:nsid w:val="70787C40"/>
     <w:multiLevelType w:val="multilevel"/>
     <w:tmpl w:val="DA94E5A6"/>
@@ -19081,7 +19477,7 @@
       </w:pPr>
     </w:lvl>
   </w:abstractNum>
-  <w:abstractNum w:abstractNumId="28" w15:restartNumberingAfterBreak="0">
+  <w:abstractNum w:abstractNumId="29" w15:restartNumberingAfterBreak="0">
     <w:nsid w:val="74290A29"/>
     <w:multiLevelType w:val="hybridMultilevel"/>
     <w:tmpl w:val="2FDC8968"/>
@@ -19194,7 +19590,7 @@
       </w:rPr>
     </w:lvl>
   </w:abstractNum>
-  <w:abstractNum w:abstractNumId="29" w15:restartNumberingAfterBreak="0">
+  <w:abstractNum w:abstractNumId="30" w15:restartNumberingAfterBreak="0">
     <w:nsid w:val="76FF6289"/>
     <w:multiLevelType w:val="multilevel"/>
     <w:tmpl w:val="FD50AB9E"/>
@@ -19307,7 +19703,7 @@
       </w:pPr>
     </w:lvl>
   </w:abstractNum>
-  <w:abstractNum w:abstractNumId="30" w15:restartNumberingAfterBreak="0">
+  <w:abstractNum w:abstractNumId="31" w15:restartNumberingAfterBreak="0">
     <w:nsid w:val="7AF85B75"/>
     <w:multiLevelType w:val="hybridMultilevel"/>
     <w:tmpl w:val="A126A2C4"/>
@@ -19399,7 +19795,120 @@
       </w:pPr>
     </w:lvl>
   </w:abstractNum>
-  <w:abstractNum w:abstractNumId="31" w15:restartNumberingAfterBreak="0">
+  <w:abstractNum w:abstractNumId="32" w15:restartNumberingAfterBreak="0">
+    <w:nsid w:val="7BFF3A7D"/>
+    <w:multiLevelType w:val="hybridMultilevel"/>
+    <w:tmpl w:val="32A8C5A2"/>
+    <w:lvl w:ilvl="0" w:tplc="04160001">
+      <w:start w:val="1"/>
+      <w:numFmt w:val="bullet"/>
+      <w:lvlText w:val=""/>
+      <w:lvlJc w:val="left"/>
+      <w:pPr>
+        <w:ind w:left="1429" w:hanging="360"/>
+      </w:pPr>
+      <w:rPr>
+        <w:rFonts w:ascii="Symbol" w:hAnsi="Symbol" w:hint="default"/>
+      </w:rPr>
+    </w:lvl>
+    <w:lvl w:ilvl="1" w:tplc="04160003" w:tentative="1">
+      <w:start w:val="1"/>
+      <w:numFmt w:val="bullet"/>
+      <w:lvlText w:val="o"/>
+      <w:lvlJc w:val="left"/>
+      <w:pPr>
+        <w:ind w:left="2149" w:hanging="360"/>
+      </w:pPr>
+      <w:rPr>
+        <w:rFonts w:ascii="Courier New" w:hAnsi="Courier New" w:cs="Courier New" w:hint="default"/>
+      </w:rPr>
+    </w:lvl>
+    <w:lvl w:ilvl="2" w:tplc="04160005" w:tentative="1">
+      <w:start w:val="1"/>
+      <w:numFmt w:val="bullet"/>
+      <w:lvlText w:val=""/>
+      <w:lvlJc w:val="left"/>
+      <w:pPr>
+        <w:ind w:left="2869" w:hanging="360"/>
+      </w:pPr>
+      <w:rPr>
+        <w:rFonts w:ascii="Wingdings" w:hAnsi="Wingdings" w:hint="default"/>
+      </w:rPr>
+    </w:lvl>
+    <w:lvl w:ilvl="3" w:tplc="04160001" w:tentative="1">
+      <w:start w:val="1"/>
+      <w:numFmt w:val="bullet"/>
+      <w:lvlText w:val=""/>
+      <w:lvlJc w:val="left"/>
+      <w:pPr>
+        <w:ind w:left="3589" w:hanging="360"/>
+      </w:pPr>
+      <w:rPr>
+        <w:rFonts w:ascii="Symbol" w:hAnsi="Symbol" w:hint="default"/>
+      </w:rPr>
+    </w:lvl>
+    <w:lvl w:ilvl="4" w:tplc="04160003" w:tentative="1">
+      <w:start w:val="1"/>
+      <w:numFmt w:val="bullet"/>
+      <w:lvlText w:val="o"/>
+      <w:lvlJc w:val="left"/>
+      <w:pPr>
+        <w:ind w:left="4309" w:hanging="360"/>
+      </w:pPr>
+      <w:rPr>
+        <w:rFonts w:ascii="Courier New" w:hAnsi="Courier New" w:cs="Courier New" w:hint="default"/>
+      </w:rPr>
+    </w:lvl>
+    <w:lvl w:ilvl="5" w:tplc="04160005" w:tentative="1">
+      <w:start w:val="1"/>
+      <w:numFmt w:val="bullet"/>
+      <w:lvlText w:val=""/>
+      <w:lvlJc w:val="left"/>
+      <w:pPr>
+        <w:ind w:left="5029" w:hanging="360"/>
+      </w:pPr>
+      <w:rPr>
+        <w:rFonts w:ascii="Wingdings" w:hAnsi="Wingdings" w:hint="default"/>
+      </w:rPr>
+    </w:lvl>
+    <w:lvl w:ilvl="6" w:tplc="04160001" w:tentative="1">
+      <w:start w:val="1"/>
+      <w:numFmt w:val="bullet"/>
+      <w:lvlText w:val=""/>
+      <w:lvlJc w:val="left"/>
+      <w:pPr>
+        <w:ind w:left="5749" w:hanging="360"/>
+      </w:pPr>
+      <w:rPr>
+        <w:rFonts w:ascii="Symbol" w:hAnsi="Symbol" w:hint="default"/>
+      </w:rPr>
+    </w:lvl>
+    <w:lvl w:ilvl="7" w:tplc="04160003" w:tentative="1">
+      <w:start w:val="1"/>
+      <w:numFmt w:val="bullet"/>
+      <w:lvlText w:val="o"/>
+      <w:lvlJc w:val="left"/>
+      <w:pPr>
+        <w:ind w:left="6469" w:hanging="360"/>
+      </w:pPr>
+      <w:rPr>
+        <w:rFonts w:ascii="Courier New" w:hAnsi="Courier New" w:cs="Courier New" w:hint="default"/>
+      </w:rPr>
+    </w:lvl>
+    <w:lvl w:ilvl="8" w:tplc="04160005" w:tentative="1">
+      <w:start w:val="1"/>
+      <w:numFmt w:val="bullet"/>
+      <w:lvlText w:val=""/>
+      <w:lvlJc w:val="left"/>
+      <w:pPr>
+        <w:ind w:left="7189" w:hanging="360"/>
+      </w:pPr>
+      <w:rPr>
+        <w:rFonts w:ascii="Wingdings" w:hAnsi="Wingdings" w:hint="default"/>
+      </w:rPr>
+    </w:lvl>
+  </w:abstractNum>
+  <w:abstractNum w:abstractNumId="33" w15:restartNumberingAfterBreak="0">
     <w:nsid w:val="7CE07B13"/>
     <w:multiLevelType w:val="hybridMultilevel"/>
     <w:tmpl w:val="300E18C0"/>
@@ -19513,16 +20022,16 @@
     </w:lvl>
   </w:abstractNum>
   <w:num w:numId="1">
-    <w:abstractNumId w:val="25"/>
+    <w:abstractNumId w:val="26"/>
   </w:num>
   <w:num w:numId="2">
-    <w:abstractNumId w:val="23"/>
+    <w:abstractNumId w:val="24"/>
   </w:num>
   <w:num w:numId="3">
     <w:abstractNumId w:val="16"/>
   </w:num>
   <w:num w:numId="4">
-    <w:abstractNumId w:val="26"/>
+    <w:abstractNumId w:val="27"/>
   </w:num>
   <w:num w:numId="5">
     <w:abstractNumId w:val="9"/>
@@ -19534,10 +20043,10 @@
     <w:abstractNumId w:val="17"/>
   </w:num>
   <w:num w:numId="8">
-    <w:abstractNumId w:val="30"/>
+    <w:abstractNumId w:val="31"/>
   </w:num>
   <w:num w:numId="9">
-    <w:abstractNumId w:val="21"/>
+    <w:abstractNumId w:val="22"/>
   </w:num>
   <w:num w:numId="10">
     <w:abstractNumId w:val="3"/>
@@ -19567,7 +20076,7 @@
     <w:abstractNumId w:val="8"/>
   </w:num>
   <w:num w:numId="19">
-    <w:abstractNumId w:val="22"/>
+    <w:abstractNumId w:val="23"/>
   </w:num>
   <w:num w:numId="20">
     <w:abstractNumId w:val="18"/>
@@ -19579,7 +20088,7 @@
     <w:abstractNumId w:val="0"/>
   </w:num>
   <w:num w:numId="23">
-    <w:abstractNumId w:val="24"/>
+    <w:abstractNumId w:val="25"/>
   </w:num>
   <w:num w:numId="24">
     <w:abstractNumId w:val="1"/>
@@ -19588,25 +20097,31 @@
     <w:abstractNumId w:val="11"/>
   </w:num>
   <w:num w:numId="26">
-    <w:abstractNumId w:val="31"/>
+    <w:abstractNumId w:val="33"/>
   </w:num>
   <w:num w:numId="27">
-    <w:abstractNumId w:val="29"/>
+    <w:abstractNumId w:val="30"/>
   </w:num>
   <w:num w:numId="28">
     <w:abstractNumId w:val="20"/>
   </w:num>
   <w:num w:numId="29">
-    <w:abstractNumId w:val="27"/>
+    <w:abstractNumId w:val="28"/>
   </w:num>
   <w:num w:numId="30">
     <w:abstractNumId w:val="4"/>
   </w:num>
   <w:num w:numId="31">
-    <w:abstractNumId w:val="28"/>
+    <w:abstractNumId w:val="29"/>
   </w:num>
   <w:num w:numId="32">
     <w:abstractNumId w:val="2"/>
+  </w:num>
+  <w:num w:numId="33">
+    <w:abstractNumId w:val="21"/>
+  </w:num>
+  <w:num w:numId="34">
+    <w:abstractNumId w:val="32"/>
   </w:num>
 </w:numbering>
 </file>
@@ -20854,7 +21369,7 @@
 </file>
 
 <file path=customXml/itemProps1.xml><?xml version="1.0" encoding="utf-8"?>
-<ds:datastoreItem xmlns:ds="http://schemas.openxmlformats.org/officeDocument/2006/customXml" ds:itemID="{9236A2B0-44D5-405B-9A57-5616632CB27F}">
+<ds:datastoreItem xmlns:ds="http://schemas.openxmlformats.org/officeDocument/2006/customXml" ds:itemID="{0388105D-EE15-4207-A950-88741A606F87}">
   <ds:schemaRefs>
     <ds:schemaRef ds:uri="http://schemas.openxmlformats.org/officeDocument/2006/bibliography"/>
   </ds:schemaRefs>

</xml_diff>

<commit_message>
corrigindo diagrama de casos de uso
</commit_message>
<xml_diff>
--- a/projeto/documentacao/DWFS - Projeto Integrado - Adjamir.docx
+++ b/projeto/documentacao/DWFS - Projeto Integrado - Adjamir.docx
@@ -5912,7 +5912,7 @@
           <w:b/>
         </w:rPr>
         <w:pict w14:anchorId="318E8368">
-          <v:shape id="_x0000_i1025" type="#_x0000_t75" style="width:452.95pt;height:313.1pt">
+          <v:shape id="_x0000_i1025" type="#_x0000_t75" style="width:453pt;height:312.75pt">
             <v:imagedata r:id="rId13" o:title="Diagrama de casos de uso-Usuário"/>
           </v:shape>
         </w:pict>
@@ -6011,7 +6011,25 @@
           <w:szCs w:val="24"/>
           <w:lang w:eastAsia="pt-BR"/>
         </w:rPr>
-        <w:t>Na figura acima podemos verificar que os usuários ‘Gestor’, ‘Estoque’, ‘Administrador’, ‘Vendedor’ e ‘Clientes’ podem executar os mesmos três casos de uso.</w:t>
+        <w:t>Na figura acima podemos verificar que os usuários ‘Gestor’, ‘Estoque’, ‘Admini</w:t>
+      </w:r>
+      <w:r>
+        <w:rPr>
+          <w:rFonts w:ascii="Arial" w:hAnsi="Arial" w:cs="Arial"/>
+          <w:sz w:val="24"/>
+          <w:szCs w:val="24"/>
+          <w:lang w:eastAsia="pt-BR"/>
+        </w:rPr>
+        <w:t>strador’, ‘Vendedor’ e ‘Cliente</w:t>
+      </w:r>
+      <w:r>
+        <w:rPr>
+          <w:rFonts w:ascii="Arial" w:hAnsi="Arial" w:cs="Arial"/>
+          <w:sz w:val="24"/>
+          <w:szCs w:val="24"/>
+          <w:lang w:eastAsia="pt-BR"/>
+        </w:rPr>
+        <w:t>’ podem executar os mesmos três casos de uso.</w:t>
       </w:r>
       <w:r>
         <w:rPr>
@@ -6038,8 +6056,8 @@
           <w:noProof/>
         </w:rPr>
         <w:lastRenderedPageBreak/>
-        <w:pict w14:anchorId="38362BA9">
-          <v:shape id="_x0000_s1100" type="#_x0000_t75" style="position:absolute;left:0;text-align:left;margin-left:.7pt;margin-top:-1.4pt;width:443.95pt;height:219.6pt;z-index:14;mso-position-horizontal-relative:text;mso-position-vertical-relative:text;mso-width-relative:page;mso-height-relative:page">
+        <w:pict w14:anchorId="7C4E1B03">
+          <v:shape id="_x0000_s1115" type="#_x0000_t75" style="position:absolute;left:0;text-align:left;margin-left:.6pt;margin-top:0;width:452.95pt;height:234.4pt;z-index:14;mso-position-horizontal-relative:text;mso-position-vertical-relative:text;mso-width-relative:page;mso-height-relative:page">
             <v:imagedata r:id="rId14" o:title="Diagrama de casos de uso-Vendedor"/>
             <w10:wrap type="topAndBottom"/>
           </v:shape>
@@ -6128,60 +6146,86 @@
       </w:pPr>
       <w:r>
         <w:rPr>
+          <w:rFonts w:ascii="Arial" w:hAnsi="Arial" w:cs="Arial"/>
+          <w:sz w:val="24"/>
+          <w:szCs w:val="24"/>
+          <w:lang w:eastAsia="pt-BR"/>
+        </w:rPr>
+        <w:t xml:space="preserve">No diagrama acima, destacamos que o ator ‘Administrador’ executa as mesmas funções de um </w:t>
+      </w:r>
+      <w:r>
+        <w:rPr>
+          <w:rFonts w:ascii="Arial" w:hAnsi="Arial" w:cs="Arial"/>
+          <w:sz w:val="24"/>
+          <w:szCs w:val="24"/>
+          <w:lang w:eastAsia="pt-BR"/>
+        </w:rPr>
+        <w:t>‘V</w:t>
+      </w:r>
+      <w:r>
+        <w:rPr>
+          <w:rFonts w:ascii="Arial" w:hAnsi="Arial" w:cs="Arial"/>
+          <w:sz w:val="24"/>
+          <w:szCs w:val="24"/>
+          <w:lang w:eastAsia="pt-BR"/>
+        </w:rPr>
+        <w:t>endedor</w:t>
+      </w:r>
+      <w:r>
+        <w:rPr>
+          <w:rFonts w:ascii="Arial" w:hAnsi="Arial" w:cs="Arial"/>
+          <w:sz w:val="24"/>
+          <w:szCs w:val="24"/>
+          <w:lang w:eastAsia="pt-BR"/>
+        </w:rPr>
+        <w:t>’</w:t>
+      </w:r>
+      <w:r>
+        <w:rPr>
+          <w:rFonts w:ascii="Arial" w:hAnsi="Arial" w:cs="Arial"/>
+          <w:sz w:val="24"/>
+          <w:szCs w:val="24"/>
+          <w:lang w:eastAsia="pt-BR"/>
+        </w:rPr>
+        <w:t>, exceto pela consulta de indicadores de vendas.</w:t>
+      </w:r>
+    </w:p>
+    <w:p>
+      <w:pPr>
+        <w:suppressAutoHyphens/>
+        <w:spacing w:line="360" w:lineRule="auto"/>
+        <w:ind w:firstLine="709"/>
+        <w:jc w:val="both"/>
+        <w:rPr>
+          <w:rFonts w:ascii="Arial" w:hAnsi="Arial" w:cs="Arial"/>
+          <w:sz w:val="24"/>
+          <w:szCs w:val="24"/>
+          <w:lang w:eastAsia="pt-BR"/>
+        </w:rPr>
+      </w:pPr>
+    </w:p>
+    <w:p>
+      <w:pPr>
+        <w:suppressAutoHyphens/>
+        <w:spacing w:line="360" w:lineRule="auto"/>
+        <w:ind w:firstLine="709"/>
+        <w:jc w:val="center"/>
+        <w:rPr>
+          <w:b/>
+        </w:rPr>
+      </w:pPr>
+      <w:r>
+        <w:rPr>
           <w:noProof/>
         </w:rPr>
-        <w:pict w14:anchorId="58F4454C">
-          <v:shape id="_x0000_s1101" type="#_x0000_t75" style="position:absolute;left:0;text-align:left;margin-left:-5.15pt;margin-top:51.4pt;width:451.7pt;height:367.8pt;z-index:15;mso-position-horizontal-relative:text;mso-position-vertical-relative:text;mso-width-relative:page;mso-height-relative:page">
+        <w:lastRenderedPageBreak/>
+        <w:pict w14:anchorId="1CC9A8E4">
+          <v:shape id="_x0000_s1119" type="#_x0000_t75" style="position:absolute;left:0;text-align:left;margin-left:35.7pt;margin-top:0;width:401.55pt;height:347.3pt;z-index:17;mso-position-horizontal:absolute;mso-position-horizontal-relative:text;mso-position-vertical:top;mso-position-vertical-relative:text;mso-width-relative:page;mso-height-relative:page">
             <v:imagedata r:id="rId15" o:title="Diagrama de casos de uso-Estoque"/>
             <w10:wrap type="topAndBottom"/>
           </v:shape>
         </w:pict>
       </w:r>
-      <w:r>
-        <w:rPr>
-          <w:rFonts w:ascii="Arial" w:hAnsi="Arial" w:cs="Arial"/>
-          <w:sz w:val="24"/>
-          <w:szCs w:val="24"/>
-          <w:lang w:eastAsia="pt-BR"/>
-        </w:rPr>
-        <w:t xml:space="preserve">No diagrama acima, destacamos que o ator ‘Administrador’ executa as mesmas funções de um </w:t>
-      </w:r>
-      <w:r>
-        <w:rPr>
-          <w:rFonts w:ascii="Arial" w:hAnsi="Arial" w:cs="Arial"/>
-          <w:sz w:val="24"/>
-          <w:szCs w:val="24"/>
-          <w:lang w:eastAsia="pt-BR"/>
-        </w:rPr>
-        <w:t>‘V</w:t>
-      </w:r>
-      <w:r>
-        <w:rPr>
-          <w:rFonts w:ascii="Arial" w:hAnsi="Arial" w:cs="Arial"/>
-          <w:sz w:val="24"/>
-          <w:szCs w:val="24"/>
-          <w:lang w:eastAsia="pt-BR"/>
-        </w:rPr>
-        <w:t>endedor</w:t>
-      </w:r>
-      <w:r>
-        <w:rPr>
-          <w:rFonts w:ascii="Arial" w:hAnsi="Arial" w:cs="Arial"/>
-          <w:sz w:val="24"/>
-          <w:szCs w:val="24"/>
-          <w:lang w:eastAsia="pt-BR"/>
-        </w:rPr>
-        <w:t>’</w:t>
-      </w:r>
-      <w:r>
-        <w:rPr>
-          <w:rFonts w:ascii="Arial" w:hAnsi="Arial" w:cs="Arial"/>
-          <w:sz w:val="24"/>
-          <w:szCs w:val="24"/>
-          <w:lang w:eastAsia="pt-BR"/>
-        </w:rPr>
-        <w:t>, exceto pela consulta de indicadores de vendas.</w:t>
-      </w:r>
     </w:p>
     <w:p>
       <w:pPr>
@@ -6258,7 +6302,19 @@
         <w:rPr>
           <w:b/>
         </w:rPr>
-        <w:t>Diagrama de casos de uso para os atores Vendedor e Administrador</w:t>
+        <w:t xml:space="preserve">Diagrama de casos de uso para os atores </w:t>
+      </w:r>
+      <w:r>
+        <w:rPr>
+          <w:b/>
+        </w:rPr>
+        <w:t>Estoque</w:t>
+      </w:r>
+      <w:r>
+        <w:rPr>
+          <w:b/>
+        </w:rPr>
+        <w:t xml:space="preserve"> e Administrador</w:t>
       </w:r>
     </w:p>
     <w:p>
@@ -6276,11 +6332,87 @@
       </w:pPr>
       <w:r>
         <w:rPr>
+          <w:rFonts w:ascii="Arial" w:hAnsi="Arial" w:cs="Arial"/>
+          <w:sz w:val="24"/>
+          <w:szCs w:val="24"/>
+          <w:lang w:eastAsia="pt-BR"/>
+        </w:rPr>
+        <w:t>No diagrama acima, destacamos que o ator ‘Administrador’ executa as mesmas funções de um ator ‘Estoque’, exceto pela consulta de indicadores de compras.</w:t>
+      </w:r>
+    </w:p>
+    <w:p>
+      <w:pPr>
+        <w:suppressAutoHyphens/>
+        <w:spacing w:line="360" w:lineRule="auto"/>
+        <w:ind w:firstLine="709"/>
+        <w:jc w:val="both"/>
+        <w:rPr>
+          <w:rFonts w:ascii="Arial" w:hAnsi="Arial" w:cs="Arial"/>
+          <w:sz w:val="24"/>
+          <w:szCs w:val="24"/>
+          <w:lang w:eastAsia="pt-BR"/>
+        </w:rPr>
+      </w:pPr>
+    </w:p>
+    <w:p>
+      <w:pPr>
+        <w:suppressAutoHyphens/>
+        <w:spacing w:line="360" w:lineRule="auto"/>
+        <w:ind w:firstLine="709"/>
+        <w:jc w:val="both"/>
+        <w:rPr>
+          <w:rFonts w:ascii="Arial" w:hAnsi="Arial" w:cs="Arial"/>
+          <w:sz w:val="24"/>
+          <w:szCs w:val="24"/>
+          <w:lang w:eastAsia="pt-BR"/>
+        </w:rPr>
+      </w:pPr>
+    </w:p>
+    <w:p>
+      <w:pPr>
+        <w:suppressAutoHyphens/>
+        <w:spacing w:line="360" w:lineRule="auto"/>
+        <w:ind w:firstLine="709"/>
+        <w:jc w:val="both"/>
+        <w:rPr>
+          <w:rFonts w:ascii="Arial" w:hAnsi="Arial" w:cs="Arial"/>
+          <w:sz w:val="24"/>
+          <w:szCs w:val="24"/>
+          <w:lang w:eastAsia="pt-BR"/>
+        </w:rPr>
+      </w:pPr>
+    </w:p>
+    <w:p>
+      <w:pPr>
+        <w:suppressAutoHyphens/>
+        <w:spacing w:line="360" w:lineRule="auto"/>
+        <w:ind w:firstLine="709"/>
+        <w:jc w:val="both"/>
+        <w:rPr>
+          <w:rFonts w:ascii="Arial" w:hAnsi="Arial" w:cs="Arial"/>
+          <w:sz w:val="24"/>
+          <w:szCs w:val="24"/>
+          <w:lang w:eastAsia="pt-BR"/>
+        </w:rPr>
+      </w:pPr>
+    </w:p>
+    <w:p>
+      <w:pPr>
+        <w:suppressAutoHyphens/>
+        <w:spacing w:line="360" w:lineRule="auto"/>
+        <w:ind w:firstLine="709"/>
+        <w:jc w:val="center"/>
+        <w:rPr>
+          <w:b/>
+        </w:rPr>
+      </w:pPr>
+      <w:r>
+        <w:rPr>
           <w:noProof/>
         </w:rPr>
         <w:lastRenderedPageBreak/>
-        <w:pict w14:anchorId="78096204">
-          <v:shape id="_x0000_s1103" type="#_x0000_t75" style="position:absolute;left:0;text-align:left;margin-left:175.35pt;margin-top:80.45pt;width:75.35pt;height:181.65pt;z-index:16;mso-position-horizontal-relative:text;mso-position-vertical-relative:text;mso-width-relative:page;mso-height-relative:page">
+        <w:pict w14:anchorId="79AE2402">
+          <v:shape id="_x0000_s1118" type="#_x0000_t75" style="position:absolute;left:0;text-align:left;margin-left:93.25pt;margin-top:-1.65pt;width:211pt;height:181.65pt;z-index:16;mso-position-horizontal-relative:text;mso-position-vertical-relative:text;mso-width-relative:page;mso-height-relative:page">
             <v:imagedata r:id="rId16" o:title="Diagrama de casos de uso-Cliente"/>
             <w10:wrap type="topAndBottom"/>
           </v:shape>
@@ -6288,12 +6420,147 @@
       </w:r>
       <w:r>
         <w:rPr>
-          <w:rFonts w:ascii="Arial" w:hAnsi="Arial" w:cs="Arial"/>
-          <w:sz w:val="24"/>
-          <w:szCs w:val="24"/>
-          <w:lang w:eastAsia="pt-BR"/>
-        </w:rPr>
-        <w:t>No diagrama acima, destacamos que o ator ‘Administrador’ executa as mesmas funções de um ator ‘Estoque’, exceto pela consulta de indicadores de compras.</w:t>
+          <w:b/>
+        </w:rPr>
+        <w:t>F</w:t>
+      </w:r>
+      <w:r>
+        <w:rPr>
+          <w:b/>
+        </w:rPr>
+        <w:t xml:space="preserve">igura </w:t>
+      </w:r>
+      <w:r>
+        <w:rPr>
+          <w:b/>
+        </w:rPr>
+        <w:fldChar w:fldCharType="begin"/>
+      </w:r>
+      <w:r>
+        <w:rPr>
+          <w:b/>
+        </w:rPr>
+        <w:instrText xml:space="preserve"> SEQ Figura \* ARABIC </w:instrText>
+      </w:r>
+      <w:r>
+        <w:rPr>
+          <w:b/>
+        </w:rPr>
+        <w:fldChar w:fldCharType="separate"/>
+      </w:r>
+      <w:r>
+        <w:rPr>
+          <w:b/>
+          <w:noProof/>
+        </w:rPr>
+        <w:t>9</w:t>
+      </w:r>
+      <w:r>
+        <w:rPr>
+          <w:b/>
+        </w:rPr>
+        <w:fldChar w:fldCharType="end"/>
+      </w:r>
+      <w:r>
+        <w:rPr>
+          <w:b/>
+        </w:rPr>
+        <w:t xml:space="preserve"> </w:t>
+      </w:r>
+      <w:r>
+        <w:rPr>
+          <w:b/>
+        </w:rPr>
+        <w:t>–</w:t>
+      </w:r>
+      <w:r>
+        <w:rPr>
+          <w:b/>
+        </w:rPr>
+        <w:t xml:space="preserve"> </w:t>
+      </w:r>
+      <w:r>
+        <w:rPr>
+          <w:b/>
+        </w:rPr>
+        <w:t>Diagrama de casos de uso para os atores Cliente</w:t>
+      </w:r>
+    </w:p>
+    <w:p>
+      <w:pPr>
+        <w:suppressAutoHyphens/>
+        <w:spacing w:line="360" w:lineRule="auto"/>
+        <w:ind w:firstLine="709"/>
+        <w:jc w:val="both"/>
+        <w:rPr>
+          <w:rFonts w:ascii="Arial" w:hAnsi="Arial" w:cs="Arial"/>
+          <w:sz w:val="24"/>
+          <w:szCs w:val="24"/>
+          <w:lang w:eastAsia="pt-BR"/>
+        </w:rPr>
+      </w:pPr>
+      <w:r>
+        <w:rPr>
+          <w:rFonts w:ascii="Arial" w:hAnsi="Arial" w:cs="Arial"/>
+          <w:sz w:val="24"/>
+          <w:szCs w:val="24"/>
+          <w:lang w:eastAsia="pt-BR"/>
+        </w:rPr>
+        <w:t>No diagrama acima, temos a</w:t>
+      </w:r>
+      <w:r>
+        <w:rPr>
+          <w:rFonts w:ascii="Arial" w:hAnsi="Arial" w:cs="Arial"/>
+          <w:sz w:val="24"/>
+          <w:szCs w:val="24"/>
+          <w:lang w:eastAsia="pt-BR"/>
+        </w:rPr>
+        <w:t>s</w:t>
+      </w:r>
+      <w:r>
+        <w:rPr>
+          <w:rFonts w:ascii="Arial" w:hAnsi="Arial" w:cs="Arial"/>
+          <w:sz w:val="24"/>
+          <w:szCs w:val="24"/>
+          <w:lang w:eastAsia="pt-BR"/>
+        </w:rPr>
+        <w:t xml:space="preserve"> aç</w:t>
+      </w:r>
+      <w:r>
+        <w:rPr>
+          <w:rFonts w:ascii="Arial" w:hAnsi="Arial" w:cs="Arial"/>
+          <w:sz w:val="24"/>
+          <w:szCs w:val="24"/>
+          <w:lang w:eastAsia="pt-BR"/>
+        </w:rPr>
+        <w:t>ões</w:t>
+      </w:r>
+      <w:r>
+        <w:rPr>
+          <w:rFonts w:ascii="Arial" w:hAnsi="Arial" w:cs="Arial"/>
+          <w:sz w:val="24"/>
+          <w:szCs w:val="24"/>
+          <w:lang w:eastAsia="pt-BR"/>
+        </w:rPr>
+        <w:t xml:space="preserve"> exclusiva</w:t>
+      </w:r>
+      <w:r>
+        <w:rPr>
+          <w:rFonts w:ascii="Arial" w:hAnsi="Arial" w:cs="Arial"/>
+          <w:sz w:val="24"/>
+          <w:szCs w:val="24"/>
+          <w:lang w:eastAsia="pt-BR"/>
+        </w:rPr>
+        <w:t>s</w:t>
+      </w:r>
+      <w:r>
+        <w:rPr>
+          <w:rFonts w:ascii="Arial" w:hAnsi="Arial" w:cs="Arial"/>
+          <w:sz w:val="24"/>
+          <w:szCs w:val="24"/>
+          <w:lang w:eastAsia="pt-BR"/>
+        </w:rPr>
+        <w:t xml:space="preserve"> para o ator ‘Cliente’. </w:t>
       </w:r>
     </w:p>
     <w:p>
@@ -6308,91 +6575,10 @@
       </w:pPr>
       <w:r>
         <w:rPr>
-          <w:b/>
-        </w:rPr>
-        <w:t>F</w:t>
-      </w:r>
-      <w:r>
-        <w:rPr>
-          <w:b/>
-        </w:rPr>
-        <w:t xml:space="preserve">igura </w:t>
-      </w:r>
-      <w:r>
-        <w:rPr>
-          <w:b/>
-        </w:rPr>
-        <w:fldChar w:fldCharType="begin"/>
-      </w:r>
-      <w:r>
-        <w:rPr>
-          <w:b/>
-        </w:rPr>
-        <w:instrText xml:space="preserve"> SEQ Figura \* ARABIC </w:instrText>
-      </w:r>
-      <w:r>
-        <w:rPr>
-          <w:b/>
-        </w:rPr>
-        <w:fldChar w:fldCharType="separate"/>
-      </w:r>
-      <w:r>
-        <w:rPr>
-          <w:b/>
           <w:noProof/>
         </w:rPr>
-        <w:t>9</w:t>
-      </w:r>
-      <w:r>
-        <w:rPr>
-          <w:b/>
-        </w:rPr>
-        <w:fldChar w:fldCharType="end"/>
-      </w:r>
-      <w:r>
-        <w:rPr>
-          <w:b/>
-        </w:rPr>
-        <w:t xml:space="preserve"> </w:t>
-      </w:r>
-      <w:r>
-        <w:rPr>
-          <w:b/>
-        </w:rPr>
-        <w:t>–</w:t>
-      </w:r>
-      <w:r>
-        <w:rPr>
-          <w:b/>
-        </w:rPr>
-        <w:t xml:space="preserve"> </w:t>
-      </w:r>
-      <w:r>
-        <w:rPr>
-          <w:b/>
-        </w:rPr>
-        <w:t>Diagrama de casos de uso para os atores Cliente</w:t>
-      </w:r>
-    </w:p>
-    <w:p>
-      <w:pPr>
-        <w:suppressAutoHyphens/>
-        <w:spacing w:line="360" w:lineRule="auto"/>
-        <w:ind w:firstLine="709"/>
-        <w:jc w:val="both"/>
-        <w:rPr>
-          <w:rFonts w:ascii="Arial" w:hAnsi="Arial" w:cs="Arial"/>
-          <w:sz w:val="24"/>
-          <w:szCs w:val="24"/>
-          <w:lang w:eastAsia="pt-BR"/>
-        </w:rPr>
-      </w:pPr>
-      <w:r>
-        <w:rPr>
-          <w:noProof/>
-        </w:rPr>
-        <w:pict w14:anchorId="3CFF4A38">
-          <v:shape id="_x0000_s1104" type="#_x0000_t75" style="position:absolute;left:0;text-align:left;margin-left:69.25pt;margin-top:30.7pt;width:273.75pt;height:181.65pt;z-index:17;mso-position-horizontal-relative:text;mso-position-vertical-relative:text;mso-width-relative:page;mso-height-relative:page">
+        <w:pict w14:anchorId="16F63234">
+          <v:shape id="_x0000_s1116" type="#_x0000_t75" style="position:absolute;left:0;text-align:left;margin-left:90.3pt;margin-top:20.1pt;width:273.75pt;height:241.1pt;z-index:15;mso-position-horizontal-relative:text;mso-position-vertical-relative:text;mso-width-relative:page;mso-height-relative:page">
             <v:imagedata r:id="rId17" o:title="Diagrama de casos de uso-Gestor"/>
             <w10:wrap type="topAndBottom"/>
           </v:shape>
@@ -6400,26 +6586,6 @@
       </w:r>
       <w:r>
         <w:rPr>
-          <w:rFonts w:ascii="Arial" w:hAnsi="Arial" w:cs="Arial"/>
-          <w:sz w:val="24"/>
-          <w:szCs w:val="24"/>
-          <w:lang w:eastAsia="pt-BR"/>
-        </w:rPr>
-        <w:t xml:space="preserve">No diagrama acima, temos a ação exclusiva para o ator ‘Cliente’. </w:t>
-      </w:r>
-    </w:p>
-    <w:p>
-      <w:pPr>
-        <w:suppressAutoHyphens/>
-        <w:spacing w:line="360" w:lineRule="auto"/>
-        <w:ind w:firstLine="709"/>
-        <w:jc w:val="center"/>
-        <w:rPr>
-          <w:b/>
-        </w:rPr>
-      </w:pPr>
-      <w:r>
-        <w:rPr>
           <w:b/>
         </w:rPr>
         <w:t>F</w:t>
@@ -6508,6 +6674,24 @@
         </w:rPr>
         <w:t>Conforme apresentado na imagem acima, o ator ‘Gestor’ tem acesso a indicadores e dados que lhe ajudam na análise e tomada de decisão do negócio.</w:t>
       </w:r>
+      <w:r>
+        <w:rPr>
+          <w:rFonts w:ascii="Arial" w:hAnsi="Arial" w:cs="Arial"/>
+          <w:sz w:val="24"/>
+          <w:szCs w:val="24"/>
+          <w:lang w:eastAsia="pt-BR"/>
+        </w:rPr>
+        <w:t xml:space="preserve"> Além disso, ele pode consultar as vendas.</w:t>
+      </w:r>
+      <w:r>
+        <w:rPr>
+          <w:rFonts w:ascii="Arial" w:hAnsi="Arial" w:cs="Arial"/>
+          <w:sz w:val="24"/>
+          <w:szCs w:val="24"/>
+          <w:lang w:eastAsia="pt-BR"/>
+        </w:rPr>
+        <w:t xml:space="preserve"> Estes casos de uso também podem ser feitos pelos atores ‘Administrador’ e ‘Estoque’.</w:t>
+      </w:r>
     </w:p>
     <w:p>
       <w:pPr>
@@ -6543,34 +6727,6 @@
     </w:p>
     <w:p>
       <w:pPr>
-        <w:suppressAutoHyphens/>
-        <w:spacing w:line="360" w:lineRule="auto"/>
-        <w:ind w:firstLine="709"/>
-        <w:jc w:val="both"/>
-        <w:rPr>
-          <w:rFonts w:ascii="Arial" w:hAnsi="Arial" w:cs="Arial"/>
-          <w:sz w:val="24"/>
-          <w:szCs w:val="24"/>
-          <w:lang w:eastAsia="pt-BR"/>
-        </w:rPr>
-      </w:pPr>
-    </w:p>
-    <w:p>
-      <w:pPr>
-        <w:suppressAutoHyphens/>
-        <w:spacing w:line="360" w:lineRule="auto"/>
-        <w:ind w:firstLine="709"/>
-        <w:jc w:val="both"/>
-        <w:rPr>
-          <w:rFonts w:ascii="Arial" w:hAnsi="Arial" w:cs="Arial"/>
-          <w:sz w:val="24"/>
-          <w:szCs w:val="24"/>
-          <w:lang w:eastAsia="pt-BR"/>
-        </w:rPr>
-      </w:pPr>
-    </w:p>
-    <w:p>
-      <w:pPr>
         <w:pStyle w:val="Ttulo2"/>
         <w:suppressAutoHyphens/>
         <w:rPr>
@@ -6582,7 +6738,6 @@
         <w:rPr>
           <w:lang w:val="pt-BR" w:eastAsia="pt-BR"/>
         </w:rPr>
-        <w:lastRenderedPageBreak/>
         <w:t>2.2. Atores</w:t>
       </w:r>
       <w:bookmarkEnd w:id="10"/>
@@ -6633,6 +6788,7 @@
           <w:szCs w:val="24"/>
           <w:lang w:eastAsia="pt-BR"/>
         </w:rPr>
+        <w:lastRenderedPageBreak/>
         <w:t>Google OAuth</w:t>
       </w:r>
       <w:r>
@@ -6642,7 +6798,44 @@
           <w:szCs w:val="24"/>
           <w:lang w:eastAsia="pt-BR"/>
         </w:rPr>
-        <w:t>: É o sistema de validação de login do Google via OAuth. Ele fornece ao sistema as credencias de usuários. Em nossa aplicação, serão utilizados o nome e o e-mail do usuário.</w:t>
+        <w:t xml:space="preserve">: </w:t>
+      </w:r>
+      <w:r>
+        <w:rPr>
+          <w:rFonts w:ascii="Arial" w:hAnsi="Arial" w:cs="Arial"/>
+          <w:sz w:val="24"/>
+          <w:szCs w:val="24"/>
+          <w:lang w:eastAsia="pt-BR"/>
+        </w:rPr>
+        <w:t xml:space="preserve">Ator externo que representa </w:t>
+      </w:r>
+      <w:r>
+        <w:rPr>
+          <w:rFonts w:ascii="Arial" w:hAnsi="Arial" w:cs="Arial"/>
+          <w:sz w:val="24"/>
+          <w:szCs w:val="24"/>
+          <w:lang w:eastAsia="pt-BR"/>
+        </w:rPr>
+        <w:t xml:space="preserve">o sistema de validação de login do Google via </w:t>
+      </w:r>
+      <w:r>
+        <w:rPr>
+          <w:rFonts w:ascii="Arial" w:hAnsi="Arial" w:cs="Arial"/>
+          <w:i/>
+          <w:sz w:val="24"/>
+          <w:szCs w:val="24"/>
+          <w:lang w:eastAsia="pt-BR"/>
+        </w:rPr>
+        <w:t>OAuth</w:t>
+      </w:r>
+      <w:r>
+        <w:rPr>
+          <w:rFonts w:ascii="Arial" w:hAnsi="Arial" w:cs="Arial"/>
+          <w:sz w:val="24"/>
+          <w:szCs w:val="24"/>
+          <w:lang w:eastAsia="pt-BR"/>
+        </w:rPr>
+        <w:t>. Ele fornece ao sistema as credencias de usuários. Em nossa aplicação, serão utilizados o nome e o e-mail do usuário.</w:t>
       </w:r>
     </w:p>
     <w:p>
@@ -6668,7 +6861,25 @@
           <w:szCs w:val="24"/>
           <w:lang w:eastAsia="pt-BR"/>
         </w:rPr>
-        <w:t xml:space="preserve">Pessoa não cadastrada: São aqueles que ainda não possuem cadastro no sistema. </w:t>
+        <w:t xml:space="preserve">Pessoa não cadastrada: São </w:t>
+      </w:r>
+      <w:r>
+        <w:rPr>
+          <w:rFonts w:ascii="Arial" w:hAnsi="Arial" w:cs="Arial"/>
+          <w:sz w:val="24"/>
+          <w:szCs w:val="24"/>
+          <w:lang w:eastAsia="pt-BR"/>
+        </w:rPr>
+        <w:t>atores que representam as pessoas</w:t>
+      </w:r>
+      <w:r>
+        <w:rPr>
+          <w:rFonts w:ascii="Arial" w:hAnsi="Arial" w:cs="Arial"/>
+          <w:sz w:val="24"/>
+          <w:szCs w:val="24"/>
+          <w:lang w:eastAsia="pt-BR"/>
+        </w:rPr>
+        <w:t xml:space="preserve"> que ainda não possuem cadastro no sistema. </w:t>
       </w:r>
     </w:p>
     <w:p>
@@ -6694,25 +6905,16 @@
           <w:szCs w:val="24"/>
           <w:lang w:eastAsia="pt-BR"/>
         </w:rPr>
-        <w:t xml:space="preserve">Usuário: É uma entidade abstrata de onde são derivados todos os atores concretos do sistema: </w:t>
-      </w:r>
-      <w:r>
-        <w:rPr>
-          <w:rFonts w:ascii="Arial" w:hAnsi="Arial" w:cs="Arial"/>
-          <w:sz w:val="24"/>
-          <w:szCs w:val="24"/>
-          <w:lang w:eastAsia="pt-BR"/>
-        </w:rPr>
-        <w:t xml:space="preserve">administrador, </w:t>
-      </w:r>
-      <w:r>
-        <w:rPr>
-          <w:rFonts w:ascii="Arial" w:hAnsi="Arial" w:cs="Arial"/>
-          <w:sz w:val="24"/>
-          <w:szCs w:val="24"/>
-          <w:lang w:eastAsia="pt-BR"/>
-        </w:rPr>
-        <w:t>estoque, vendedor,</w:t>
+        <w:t>Usuário: É</w:t>
+      </w:r>
+      <w:r>
+        <w:rPr>
+          <w:rFonts w:ascii="Arial" w:hAnsi="Arial" w:cs="Arial"/>
+          <w:sz w:val="24"/>
+          <w:szCs w:val="24"/>
+          <w:lang w:eastAsia="pt-BR"/>
+        </w:rPr>
+        <w:t xml:space="preserve"> um</w:t>
       </w:r>
       <w:r>
         <w:rPr>
@@ -6730,16 +6932,88 @@
           <w:szCs w:val="24"/>
           <w:lang w:eastAsia="pt-BR"/>
         </w:rPr>
-        <w:t>gestor</w:t>
-      </w:r>
-      <w:r>
-        <w:rPr>
-          <w:rFonts w:ascii="Arial" w:hAnsi="Arial" w:cs="Arial"/>
-          <w:sz w:val="24"/>
-          <w:szCs w:val="24"/>
-          <w:lang w:eastAsia="pt-BR"/>
-        </w:rPr>
-        <w:t xml:space="preserve"> e cliente. Um usuário pode ter mais de um perfil.</w:t>
+        <w:t>ator</w:t>
+      </w:r>
+      <w:r>
+        <w:rPr>
+          <w:rFonts w:ascii="Arial" w:hAnsi="Arial" w:cs="Arial"/>
+          <w:sz w:val="24"/>
+          <w:szCs w:val="24"/>
+          <w:lang w:eastAsia="pt-BR"/>
+        </w:rPr>
+        <w:t xml:space="preserve"> abstrat</w:t>
+      </w:r>
+      <w:r>
+        <w:rPr>
+          <w:rFonts w:ascii="Arial" w:hAnsi="Arial" w:cs="Arial"/>
+          <w:sz w:val="24"/>
+          <w:szCs w:val="24"/>
+          <w:lang w:eastAsia="pt-BR"/>
+        </w:rPr>
+        <w:t>o</w:t>
+      </w:r>
+      <w:r>
+        <w:rPr>
+          <w:rFonts w:ascii="Arial" w:hAnsi="Arial" w:cs="Arial"/>
+          <w:sz w:val="24"/>
+          <w:szCs w:val="24"/>
+          <w:lang w:eastAsia="pt-BR"/>
+        </w:rPr>
+        <w:t xml:space="preserve"> de onde são derivados os </w:t>
+      </w:r>
+      <w:r>
+        <w:rPr>
+          <w:rFonts w:ascii="Arial" w:hAnsi="Arial" w:cs="Arial"/>
+          <w:sz w:val="24"/>
+          <w:szCs w:val="24"/>
+          <w:lang w:eastAsia="pt-BR"/>
+        </w:rPr>
+        <w:t xml:space="preserve">seguintes </w:t>
+      </w:r>
+      <w:r>
+        <w:rPr>
+          <w:rFonts w:ascii="Arial" w:hAnsi="Arial" w:cs="Arial"/>
+          <w:sz w:val="24"/>
+          <w:szCs w:val="24"/>
+          <w:lang w:eastAsia="pt-BR"/>
+        </w:rPr>
+        <w:t>atores concretos do sistema</w:t>
+      </w:r>
+      <w:r>
+        <w:rPr>
+          <w:rFonts w:ascii="Arial" w:hAnsi="Arial" w:cs="Arial"/>
+          <w:sz w:val="24"/>
+          <w:szCs w:val="24"/>
+          <w:lang w:eastAsia="pt-BR"/>
+        </w:rPr>
+        <w:t xml:space="preserve"> que foram cadastrados com pelo menos um dos seguintes perfis</w:t>
+      </w:r>
+      <w:r>
+        <w:rPr>
+          <w:rFonts w:ascii="Arial" w:hAnsi="Arial" w:cs="Arial"/>
+          <w:sz w:val="24"/>
+          <w:szCs w:val="24"/>
+          <w:lang w:eastAsia="pt-BR"/>
+        </w:rPr>
+        <w:t>: administrador, estoque, vendedor,</w:t>
+      </w:r>
+      <w:r>
+        <w:rPr>
+          <w:rFonts w:ascii="Arial" w:hAnsi="Arial" w:cs="Arial"/>
+          <w:sz w:val="24"/>
+          <w:szCs w:val="24"/>
+          <w:lang w:eastAsia="pt-BR"/>
+        </w:rPr>
+        <w:t xml:space="preserve"> </w:t>
+      </w:r>
+      <w:r>
+        <w:rPr>
+          <w:rFonts w:ascii="Arial" w:hAnsi="Arial" w:cs="Arial"/>
+          <w:sz w:val="24"/>
+          <w:szCs w:val="24"/>
+          <w:lang w:eastAsia="pt-BR"/>
+        </w:rPr>
+        <w:t>gestor e cliente.</w:t>
       </w:r>
     </w:p>
     <w:p>
@@ -6765,34 +7039,25 @@
           <w:szCs w:val="24"/>
           <w:lang w:eastAsia="pt-BR"/>
         </w:rPr>
-        <w:t>Administradores</w:t>
-      </w:r>
-      <w:r>
-        <w:rPr>
-          <w:rFonts w:ascii="Arial" w:hAnsi="Arial" w:cs="Arial"/>
-          <w:sz w:val="24"/>
-          <w:szCs w:val="24"/>
-          <w:lang w:eastAsia="pt-BR"/>
-        </w:rPr>
-        <w:t xml:space="preserve">: São os usuários cadastrados no sistema que possuem o perfil de </w:t>
-      </w:r>
-      <w:r>
-        <w:rPr>
-          <w:rFonts w:ascii="Arial" w:hAnsi="Arial" w:cs="Arial"/>
-          <w:sz w:val="24"/>
-          <w:szCs w:val="24"/>
-          <w:lang w:eastAsia="pt-BR"/>
-        </w:rPr>
-        <w:t>administrador</w:t>
-      </w:r>
-      <w:r>
-        <w:rPr>
-          <w:rFonts w:ascii="Arial" w:hAnsi="Arial" w:cs="Arial"/>
-          <w:sz w:val="24"/>
-          <w:szCs w:val="24"/>
-          <w:lang w:eastAsia="pt-BR"/>
-        </w:rPr>
-        <w:t xml:space="preserve">. </w:t>
+        <w:t>Adminis</w:t>
+      </w:r>
+      <w:r>
+        <w:rPr>
+          <w:rFonts w:ascii="Arial" w:hAnsi="Arial" w:cs="Arial"/>
+          <w:sz w:val="24"/>
+          <w:szCs w:val="24"/>
+          <w:lang w:eastAsia="pt-BR"/>
+        </w:rPr>
+        <w:t>trador</w:t>
+      </w:r>
+      <w:r>
+        <w:rPr>
+          <w:rFonts w:ascii="Arial" w:hAnsi="Arial" w:cs="Arial"/>
+          <w:sz w:val="24"/>
+          <w:szCs w:val="24"/>
+          <w:lang w:eastAsia="pt-BR"/>
+        </w:rPr>
+        <w:t xml:space="preserve">: São os usuários cadastrados no sistema que possuem o perfil de administrador. </w:t>
       </w:r>
       <w:r>
         <w:rPr>
@@ -6890,18 +7155,7 @@
           <w:szCs w:val="24"/>
           <w:lang w:eastAsia="pt-BR"/>
         </w:rPr>
-        <w:t>Estoque: São os usuários cadastrados no sistema que possuem o perfil de estoque. São responsáveis pelo cadastro de fornecedores,</w:t>
-      </w:r>
-      <w:bookmarkStart w:id="11" w:name="_GoBack"/>
-      <w:bookmarkEnd w:id="11"/>
-      <w:r>
-        <w:rPr>
-          <w:rFonts w:ascii="Arial" w:hAnsi="Arial" w:cs="Arial"/>
-          <w:sz w:val="24"/>
-          <w:szCs w:val="24"/>
-          <w:lang w:eastAsia="pt-BR"/>
-        </w:rPr>
-        <w:t xml:space="preserve">  produtos e compras do sistema. Também tem acesso a indicadores de compras.</w:t>
+        <w:t>Estoque: São os usuários cadastrados no sistema que possuem o perfil de estoque. São responsáveis pelo cadastro de fornecedores, produtos e compras do sistema. Também tem acesso a indicadores de compras.</w:t>
       </w:r>
     </w:p>
     <w:p>
@@ -6920,6 +7174,202 @@
           <w:lang w:eastAsia="pt-BR"/>
         </w:rPr>
       </w:pPr>
+      <w:r>
+        <w:rPr>
+          <w:rFonts w:ascii="Arial" w:hAnsi="Arial" w:cs="Arial"/>
+          <w:sz w:val="24"/>
+          <w:szCs w:val="24"/>
+          <w:lang w:eastAsia="pt-BR"/>
+        </w:rPr>
+        <w:t>Vendedor</w:t>
+      </w:r>
+      <w:r>
+        <w:rPr>
+          <w:rFonts w:ascii="Arial" w:hAnsi="Arial" w:cs="Arial"/>
+          <w:sz w:val="24"/>
+          <w:szCs w:val="24"/>
+          <w:lang w:eastAsia="pt-BR"/>
+        </w:rPr>
+        <w:t xml:space="preserve">: São os usuários cadastrados no sistema que possuem o perfil de </w:t>
+      </w:r>
+      <w:r>
+        <w:rPr>
+          <w:rFonts w:ascii="Arial" w:hAnsi="Arial" w:cs="Arial"/>
+          <w:sz w:val="24"/>
+          <w:szCs w:val="24"/>
+          <w:lang w:eastAsia="pt-BR"/>
+        </w:rPr>
+        <w:t>vendedor</w:t>
+      </w:r>
+      <w:r>
+        <w:rPr>
+          <w:rFonts w:ascii="Arial" w:hAnsi="Arial" w:cs="Arial"/>
+          <w:sz w:val="24"/>
+          <w:szCs w:val="24"/>
+          <w:lang w:eastAsia="pt-BR"/>
+        </w:rPr>
+        <w:t xml:space="preserve">. São responsáveis pelo cadastro de </w:t>
+      </w:r>
+      <w:r>
+        <w:rPr>
+          <w:rFonts w:ascii="Arial" w:hAnsi="Arial" w:cs="Arial"/>
+          <w:sz w:val="24"/>
+          <w:szCs w:val="24"/>
+          <w:lang w:eastAsia="pt-BR"/>
+        </w:rPr>
+        <w:t>clientes</w:t>
+      </w:r>
+      <w:r>
+        <w:rPr>
+          <w:rFonts w:ascii="Arial" w:hAnsi="Arial" w:cs="Arial"/>
+          <w:sz w:val="24"/>
+          <w:szCs w:val="24"/>
+          <w:lang w:eastAsia="pt-BR"/>
+        </w:rPr>
+        <w:t xml:space="preserve"> e </w:t>
+      </w:r>
+      <w:r>
+        <w:rPr>
+          <w:rFonts w:ascii="Arial" w:hAnsi="Arial" w:cs="Arial"/>
+          <w:sz w:val="24"/>
+          <w:szCs w:val="24"/>
+          <w:lang w:eastAsia="pt-BR"/>
+        </w:rPr>
+        <w:t xml:space="preserve">vendas </w:t>
+      </w:r>
+      <w:r>
+        <w:rPr>
+          <w:rFonts w:ascii="Arial" w:hAnsi="Arial" w:cs="Arial"/>
+          <w:sz w:val="24"/>
+          <w:szCs w:val="24"/>
+          <w:lang w:eastAsia="pt-BR"/>
+        </w:rPr>
+        <w:t xml:space="preserve">do sistema. Também tem acesso a indicadores de </w:t>
+      </w:r>
+      <w:r>
+        <w:rPr>
+          <w:rFonts w:ascii="Arial" w:hAnsi="Arial" w:cs="Arial"/>
+          <w:sz w:val="24"/>
+          <w:szCs w:val="24"/>
+          <w:lang w:eastAsia="pt-BR"/>
+        </w:rPr>
+        <w:t>vendas</w:t>
+      </w:r>
+      <w:r>
+        <w:rPr>
+          <w:rFonts w:ascii="Arial" w:hAnsi="Arial" w:cs="Arial"/>
+          <w:sz w:val="24"/>
+          <w:szCs w:val="24"/>
+          <w:lang w:eastAsia="pt-BR"/>
+        </w:rPr>
+        <w:t>.</w:t>
+      </w:r>
+    </w:p>
+    <w:p>
+      <w:pPr>
+        <w:numPr>
+          <w:ilvl w:val="0"/>
+          <w:numId w:val="34"/>
+        </w:numPr>
+        <w:suppressAutoHyphens/>
+        <w:spacing w:line="360" w:lineRule="auto"/>
+        <w:jc w:val="both"/>
+        <w:rPr>
+          <w:rFonts w:ascii="Arial" w:hAnsi="Arial" w:cs="Arial"/>
+          <w:sz w:val="24"/>
+          <w:szCs w:val="24"/>
+          <w:lang w:eastAsia="pt-BR"/>
+        </w:rPr>
+      </w:pPr>
+      <w:r>
+        <w:rPr>
+          <w:rFonts w:ascii="Arial" w:hAnsi="Arial" w:cs="Arial"/>
+          <w:sz w:val="24"/>
+          <w:szCs w:val="24"/>
+          <w:lang w:eastAsia="pt-BR"/>
+        </w:rPr>
+        <w:t>Cliente</w:t>
+      </w:r>
+      <w:r>
+        <w:rPr>
+          <w:rFonts w:ascii="Arial" w:hAnsi="Arial" w:cs="Arial"/>
+          <w:sz w:val="24"/>
+          <w:szCs w:val="24"/>
+          <w:lang w:eastAsia="pt-BR"/>
+        </w:rPr>
+        <w:t xml:space="preserve">: São os usuários cadastrados no sistema que possuem o perfil de </w:t>
+      </w:r>
+      <w:r>
+        <w:rPr>
+          <w:rFonts w:ascii="Arial" w:hAnsi="Arial" w:cs="Arial"/>
+          <w:sz w:val="24"/>
+          <w:szCs w:val="24"/>
+          <w:lang w:eastAsia="pt-BR"/>
+        </w:rPr>
+        <w:t>cliente</w:t>
+      </w:r>
+      <w:r>
+        <w:rPr>
+          <w:rFonts w:ascii="Arial" w:hAnsi="Arial" w:cs="Arial"/>
+          <w:sz w:val="24"/>
+          <w:szCs w:val="24"/>
+          <w:lang w:eastAsia="pt-BR"/>
+        </w:rPr>
+        <w:t xml:space="preserve">. </w:t>
+      </w:r>
+      <w:r>
+        <w:rPr>
+          <w:rFonts w:ascii="Arial" w:hAnsi="Arial" w:cs="Arial"/>
+          <w:sz w:val="24"/>
+          <w:szCs w:val="24"/>
+          <w:lang w:eastAsia="pt-BR"/>
+        </w:rPr>
+        <w:t>Eles tem acesso aos dados relativos aos seus pedidos</w:t>
+      </w:r>
+      <w:r>
+        <w:rPr>
+          <w:rFonts w:ascii="Arial" w:hAnsi="Arial" w:cs="Arial"/>
+          <w:sz w:val="24"/>
+          <w:szCs w:val="24"/>
+          <w:lang w:eastAsia="pt-BR"/>
+        </w:rPr>
+        <w:t>.</w:t>
+      </w:r>
+    </w:p>
+    <w:p>
+      <w:pPr>
+        <w:numPr>
+          <w:ilvl w:val="0"/>
+          <w:numId w:val="34"/>
+        </w:numPr>
+        <w:suppressAutoHyphens/>
+        <w:spacing w:line="360" w:lineRule="auto"/>
+        <w:jc w:val="both"/>
+        <w:rPr>
+          <w:rFonts w:ascii="Arial" w:hAnsi="Arial" w:cs="Arial"/>
+          <w:sz w:val="24"/>
+          <w:szCs w:val="24"/>
+          <w:lang w:eastAsia="pt-BR"/>
+        </w:rPr>
+      </w:pPr>
+      <w:r>
+        <w:rPr>
+          <w:rFonts w:ascii="Arial" w:hAnsi="Arial" w:cs="Arial"/>
+          <w:sz w:val="24"/>
+          <w:szCs w:val="24"/>
+          <w:lang w:eastAsia="pt-BR"/>
+        </w:rPr>
+        <w:t>Gestor: São os usuários cadastrados no sistema que possuem o perfil de gestor. São responsáveis pela a</w:t>
+      </w:r>
+      <w:r>
+        <w:rPr>
+          <w:rFonts w:ascii="Arial" w:hAnsi="Arial" w:cs="Arial"/>
+          <w:sz w:val="24"/>
+          <w:szCs w:val="24"/>
+          <w:lang w:eastAsia="pt-BR"/>
+        </w:rPr>
+        <w:t>nálise de desempenho do sistema, podendo consultar indicadores de compras, vendas, informações dos produtos mais vendidos e ter acesso os dados de vendas.</w:t>
+      </w:r>
     </w:p>
     <w:p>
       <w:pPr>
@@ -6929,11 +7379,12 @@
           <w:lang w:eastAsia="pt-BR"/>
         </w:rPr>
       </w:pPr>
-      <w:bookmarkStart w:id="12" w:name="_Toc128410903"/>
-      <w:r>
-        <w:rPr>
-          <w:lang w:eastAsia="pt-BR"/>
-        </w:rPr>
+      <w:bookmarkStart w:id="11" w:name="_Toc128410903"/>
+      <w:r>
+        <w:rPr>
+          <w:lang w:eastAsia="pt-BR"/>
+        </w:rPr>
+        <w:lastRenderedPageBreak/>
         <w:t xml:space="preserve">2.3. </w:t>
       </w:r>
       <w:r>
@@ -6943,7 +7394,7 @@
         </w:rPr>
         <w:t>Detalhamento dos casos de uso</w:t>
       </w:r>
-      <w:bookmarkEnd w:id="12"/>
+      <w:bookmarkEnd w:id="11"/>
     </w:p>
     <w:p>
       <w:pPr>
@@ -6965,35 +7416,31 @@
           <w:szCs w:val="24"/>
           <w:lang w:eastAsia="pt-BR"/>
         </w:rPr>
-        <w:t xml:space="preserve">Nesta seção, cada caso de uso deve ser detalhado. </w:t>
-      </w:r>
-      <w:r>
-        <w:rPr>
-          <w:rFonts w:ascii="Arial" w:hAnsi="Arial" w:cs="Arial"/>
-          <w:sz w:val="24"/>
-          <w:szCs w:val="24"/>
-          <w:lang w:eastAsia="pt-BR"/>
-        </w:rPr>
-        <w:t>Esse detalhamento deve incluir uma descrição do caso de uso, a lista de atores que participam do caso de uso, as pré e pós-condições e os fluxos de eventos (básico, alternativo, de exceção, sub-fluxos, etc</w:t>
-      </w:r>
-      <w:r>
-        <w:rPr>
-          <w:rFonts w:ascii="Arial" w:hAnsi="Arial" w:cs="Arial"/>
-          <w:sz w:val="24"/>
-          <w:szCs w:val="24"/>
-          <w:lang w:eastAsia="pt-BR"/>
-        </w:rPr>
-        <w:t>.</w:t>
-      </w:r>
-      <w:r>
-        <w:rPr>
-          <w:rFonts w:ascii="Arial" w:hAnsi="Arial" w:cs="Arial"/>
-          <w:sz w:val="24"/>
-          <w:szCs w:val="24"/>
-          <w:lang w:eastAsia="pt-BR"/>
-        </w:rPr>
-        <w:t>).</w:t>
-      </w:r>
+        <w:t>Nesta seção</w:t>
+      </w:r>
+      <w:r>
+        <w:rPr>
+          <w:rFonts w:ascii="Arial" w:hAnsi="Arial" w:cs="Arial"/>
+          <w:sz w:val="24"/>
+          <w:szCs w:val="24"/>
+          <w:lang w:eastAsia="pt-BR"/>
+        </w:rPr>
+        <w:t xml:space="preserve"> apresentamos o detalhamento de cada um dos casos de uso levantados na seção anterior.</w:t>
+      </w:r>
+    </w:p>
+    <w:p>
+      <w:pPr>
+        <w:suppressAutoHyphens/>
+        <w:spacing w:line="360" w:lineRule="auto"/>
+        <w:ind w:firstLine="709"/>
+        <w:jc w:val="both"/>
+        <w:rPr>
+          <w:rFonts w:ascii="Arial" w:hAnsi="Arial" w:cs="Arial"/>
+          <w:sz w:val="24"/>
+          <w:szCs w:val="24"/>
+          <w:lang w:eastAsia="pt-BR"/>
+        </w:rPr>
+      </w:pPr>
     </w:p>
     <w:p>
       <w:pPr>
@@ -7002,12 +7449,11 @@
           <w:lang w:eastAsia="pt-BR"/>
         </w:rPr>
       </w:pPr>
-      <w:bookmarkStart w:id="13" w:name="_Toc128410904"/>
-      <w:r>
-        <w:rPr>
-          <w:lang w:eastAsia="pt-BR"/>
-        </w:rPr>
-        <w:lastRenderedPageBreak/>
+      <w:bookmarkStart w:id="12" w:name="_Toc128410904"/>
+      <w:r>
+        <w:rPr>
+          <w:lang w:eastAsia="pt-BR"/>
+        </w:rPr>
         <w:t xml:space="preserve">2.4. </w:t>
       </w:r>
       <w:r>
@@ -7028,7 +7474,7 @@
         </w:rPr>
         <w:t>nterface</w:t>
       </w:r>
-      <w:bookmarkEnd w:id="13"/>
+      <w:bookmarkEnd w:id="12"/>
     </w:p>
     <w:p>
       <w:pPr>
@@ -7653,7 +8099,7 @@
           <w:lang w:eastAsia="pt-BR"/>
         </w:rPr>
       </w:pPr>
-      <w:bookmarkStart w:id="14" w:name="_Toc128410905"/>
+      <w:bookmarkStart w:id="13" w:name="_Toc128410905"/>
       <w:r>
         <w:rPr>
           <w:rFonts w:ascii="Arial" w:hAnsi="Arial" w:cs="Arial"/>
@@ -7700,7 +8146,7 @@
         </w:rPr>
         <w:t>Wireframes</w:t>
       </w:r>
-      <w:bookmarkEnd w:id="14"/>
+      <w:bookmarkEnd w:id="13"/>
     </w:p>
     <w:p>
       <w:pPr>
@@ -9399,7 +9845,7 @@
           <w:lang w:eastAsia="pt-BR"/>
         </w:rPr>
       </w:pPr>
-      <w:bookmarkStart w:id="15" w:name="_Toc128410906"/>
+      <w:bookmarkStart w:id="14" w:name="_Toc128410906"/>
       <w:r>
         <w:rPr>
           <w:rFonts w:ascii="Arial" w:hAnsi="Arial" w:cs="Arial"/>
@@ -9463,7 +9909,7 @@
         </w:rPr>
         <w:t>nterativo</w:t>
       </w:r>
-      <w:bookmarkEnd w:id="15"/>
+      <w:bookmarkEnd w:id="14"/>
     </w:p>
     <w:p>
       <w:pPr>
@@ -9702,7 +10148,7 @@
           <w:lang w:val="pt-BR" w:eastAsia="pt-BR"/>
         </w:rPr>
       </w:pPr>
-      <w:bookmarkStart w:id="16" w:name="_Toc128410907"/>
+      <w:bookmarkStart w:id="15" w:name="_Toc128410907"/>
       <w:r>
         <w:rPr>
           <w:lang w:eastAsia="pt-BR"/>
@@ -9734,7 +10180,7 @@
         </w:rPr>
         <w:t>ados</w:t>
       </w:r>
-      <w:bookmarkEnd w:id="16"/>
+      <w:bookmarkEnd w:id="15"/>
     </w:p>
     <w:p>
       <w:pPr>
@@ -9766,7 +10212,7 @@
           <w:lang w:eastAsia="pt-BR"/>
         </w:rPr>
         <w:pict w14:anchorId="054DC026">
-          <v:shape id="_x0000_i1026" type="#_x0000_t75" style="width:452.95pt;height:346.6pt">
+          <v:shape id="_x0000_i1026" type="#_x0000_t75" style="width:453pt;height:346.5pt">
             <v:imagedata r:id="rId25" o:title="Modelo de dados"/>
           </v:shape>
         </w:pict>
@@ -9954,16 +10400,34 @@
           <w:szCs w:val="24"/>
           <w:lang w:eastAsia="pt-BR"/>
         </w:rPr>
-        <w:t>. R</w:t>
-      </w:r>
-      <w:r>
-        <w:rPr>
-          <w:rFonts w:ascii="Arial" w:hAnsi="Arial" w:cs="Arial"/>
-          <w:sz w:val="24"/>
-          <w:szCs w:val="24"/>
-          <w:lang w:eastAsia="pt-BR"/>
-        </w:rPr>
-        <w:t xml:space="preserve">elacionamentos: </w:t>
+        <w:t>.</w:t>
+      </w:r>
+      <w:r>
+        <w:rPr>
+          <w:rFonts w:ascii="Arial" w:hAnsi="Arial" w:cs="Arial"/>
+          <w:sz w:val="24"/>
+          <w:szCs w:val="24"/>
+          <w:lang w:eastAsia="pt-BR"/>
+        </w:rPr>
+        <w:t xml:space="preserve"> </w:t>
+      </w:r>
+      <w:r>
+        <w:rPr>
+          <w:rFonts w:ascii="Arial" w:hAnsi="Arial" w:cs="Arial"/>
+          <w:sz w:val="24"/>
+          <w:szCs w:val="24"/>
+          <w:lang w:eastAsia="pt-BR"/>
+        </w:rPr>
+        <w:t>R</w:t>
+      </w:r>
+      <w:r>
+        <w:rPr>
+          <w:rFonts w:ascii="Arial" w:hAnsi="Arial" w:cs="Arial"/>
+          <w:sz w:val="24"/>
+          <w:szCs w:val="24"/>
+          <w:lang w:eastAsia="pt-BR"/>
+        </w:rPr>
+        <w:t>elacionamentos:</w:t>
       </w:r>
     </w:p>
     <w:p>
@@ -10673,7 +11137,7 @@
           <w:lang w:val="pt-BR" w:eastAsia="pt-BR"/>
         </w:rPr>
       </w:pPr>
-      <w:bookmarkStart w:id="17" w:name="_Toc128410908"/>
+      <w:bookmarkStart w:id="16" w:name="_Toc128410908"/>
       <w:r>
         <w:rPr>
           <w:lang w:val="pt-BR" w:eastAsia="pt-BR"/>
@@ -10693,7 +11157,7 @@
         </w:rPr>
         <w:t>Projeto</w:t>
       </w:r>
-      <w:bookmarkEnd w:id="17"/>
+      <w:bookmarkEnd w:id="16"/>
     </w:p>
     <w:p>
       <w:pPr>
@@ -10702,7 +11166,7 @@
           <w:lang w:val="pt-BR" w:eastAsia="pt-BR"/>
         </w:rPr>
       </w:pPr>
-      <w:bookmarkStart w:id="18" w:name="_Toc128410909"/>
+      <w:bookmarkStart w:id="17" w:name="_Toc128410909"/>
       <w:r>
         <w:rPr>
           <w:lang w:eastAsia="pt-BR"/>
@@ -10734,7 +11198,7 @@
         </w:rPr>
         <w:t>software</w:t>
       </w:r>
-      <w:bookmarkEnd w:id="18"/>
+      <w:bookmarkEnd w:id="17"/>
       <w:r>
         <w:rPr>
           <w:i/>
@@ -11253,7 +11717,7 @@
           <w:lang w:eastAsia="pt-BR"/>
         </w:rPr>
       </w:pPr>
-      <w:bookmarkStart w:id="19" w:name="_Toc128410910"/>
+      <w:bookmarkStart w:id="18" w:name="_Toc128410910"/>
       <w:r>
         <w:rPr>
           <w:rFonts w:ascii="Arial" w:hAnsi="Arial" w:cs="Arial"/>
@@ -11293,7 +11757,7 @@
         </w:rPr>
         <w:t>odel</w:t>
       </w:r>
-      <w:bookmarkEnd w:id="19"/>
+      <w:bookmarkEnd w:id="18"/>
     </w:p>
     <w:p>
       <w:pPr>
@@ -11376,7 +11840,7 @@
           <w:lang w:eastAsia="pt-BR"/>
         </w:rPr>
       </w:pPr>
-      <w:bookmarkStart w:id="20" w:name="_Toc128410911"/>
+      <w:bookmarkStart w:id="19" w:name="_Toc128410911"/>
       <w:r>
         <w:rPr>
           <w:rFonts w:ascii="Arial" w:hAnsi="Arial" w:cs="Arial"/>
@@ -11396,7 +11860,7 @@
         </w:rPr>
         <w:t>ontexto</w:t>
       </w:r>
-      <w:bookmarkEnd w:id="20"/>
+      <w:bookmarkEnd w:id="19"/>
     </w:p>
     <w:p>
       <w:pPr>
@@ -11517,7 +11981,7 @@
           <w:lang w:eastAsia="pt-BR"/>
         </w:rPr>
         <w:pict w14:anchorId="36EB4673">
-          <v:shape id="_x0000_i1027" type="#_x0000_t75" style="width:452.95pt;height:344.1pt">
+          <v:shape id="_x0000_i1027" type="#_x0000_t75" style="width:453pt;height:344.25pt">
             <v:imagedata r:id="rId26" o:title="C4Model-Nivel_1_Contexto"/>
           </v:shape>
         </w:pict>
@@ -11593,7 +12057,7 @@
           <w:lang w:eastAsia="pt-BR"/>
         </w:rPr>
       </w:pPr>
-      <w:bookmarkStart w:id="21" w:name="_Toc128410912"/>
+      <w:bookmarkStart w:id="20" w:name="_Toc128410912"/>
       <w:r>
         <w:rPr>
           <w:rFonts w:ascii="Arial" w:hAnsi="Arial" w:cs="Arial"/>
@@ -11657,7 +12121,7 @@
         </w:rPr>
         <w:t>ontêiner</w:t>
       </w:r>
-      <w:bookmarkEnd w:id="21"/>
+      <w:bookmarkEnd w:id="20"/>
     </w:p>
     <w:p>
       <w:pPr>
@@ -11734,7 +12198,7 @@
       <w:r>
         <w:lastRenderedPageBreak/>
         <w:pict w14:anchorId="32EA7E7E">
-          <v:shape id="_x0000_i1028" type="#_x0000_t75" style="width:452.95pt;height:344.1pt">
+          <v:shape id="_x0000_i1028" type="#_x0000_t75" style="width:453pt;height:343.5pt">
             <v:imagedata r:id="rId27" o:title="C4Model-Nível_2_Contêiner"/>
           </v:shape>
         </w:pict>
@@ -11810,7 +12274,7 @@
           <w:lang w:eastAsia="pt-BR"/>
         </w:rPr>
       </w:pPr>
-      <w:bookmarkStart w:id="22" w:name="_Toc128410913"/>
+      <w:bookmarkStart w:id="21" w:name="_Toc128410913"/>
       <w:r>
         <w:rPr>
           <w:rFonts w:ascii="Arial" w:hAnsi="Arial" w:cs="Arial"/>
@@ -11883,7 +12347,7 @@
         </w:rPr>
         <w:t>s</w:t>
       </w:r>
-      <w:bookmarkEnd w:id="22"/>
+      <w:bookmarkEnd w:id="21"/>
     </w:p>
     <w:p>
       <w:pPr>
@@ -11959,7 +12423,7 @@
       <w:r>
         <w:lastRenderedPageBreak/>
         <w:pict w14:anchorId="7D7166D6">
-          <v:shape id="_x0000_i1029" type="#_x0000_t75" style="width:452.95pt;height:341.6pt">
+          <v:shape id="_x0000_i1029" type="#_x0000_t75" style="width:453pt;height:341.25pt">
             <v:imagedata r:id="rId28" o:title="C4Model-Nível_3_Componente_ Front_End"/>
           </v:shape>
         </w:pict>
@@ -12446,7 +12910,7 @@
     <w:p>
       <w:r>
         <w:pict w14:anchorId="1E5BB046">
-          <v:shape id="_x0000_i1030" type="#_x0000_t75" style="width:452.95pt;height:409.4pt">
+          <v:shape id="_x0000_i1030" type="#_x0000_t75" style="width:453pt;height:408.75pt">
             <v:imagedata r:id="rId29" o:title="C4Model-Nível_3_Componente_API_REST"/>
           </v:shape>
         </w:pict>
@@ -12530,7 +12994,7 @@
           <w:lang w:eastAsia="pt-BR"/>
         </w:rPr>
       </w:pPr>
-      <w:bookmarkStart w:id="23" w:name="_Toc128410914"/>
+      <w:bookmarkStart w:id="22" w:name="_Toc128410914"/>
       <w:r>
         <w:rPr>
           <w:rFonts w:ascii="Arial" w:hAnsi="Arial" w:cs="Arial"/>
@@ -12558,7 +13022,7 @@
         </w:rPr>
         <w:t>rabalho</w:t>
       </w:r>
-      <w:bookmarkEnd w:id="23"/>
+      <w:bookmarkEnd w:id="22"/>
     </w:p>
     <w:p>
       <w:pPr>
@@ -12964,8 +13428,8 @@
           <w:lang w:eastAsia="pt-BR"/>
         </w:rPr>
       </w:pPr>
-      <w:bookmarkStart w:id="24" w:name="_Ref128043572"/>
-      <w:bookmarkStart w:id="25" w:name="_Toc128410915"/>
+      <w:bookmarkStart w:id="23" w:name="_Ref128043572"/>
+      <w:bookmarkStart w:id="24" w:name="_Toc128410915"/>
       <w:r>
         <w:rPr>
           <w:rFonts w:ascii="Arial" w:hAnsi="Arial" w:cs="Arial"/>
@@ -13047,8 +13511,8 @@
         </w:rPr>
         <w:t>nd</w:t>
       </w:r>
+      <w:bookmarkEnd w:id="23"/>
       <w:bookmarkEnd w:id="24"/>
-      <w:bookmarkEnd w:id="25"/>
     </w:p>
     <w:p>
       <w:pPr>
@@ -13803,8 +14267,8 @@
           <w:lang w:eastAsia="pt-BR"/>
         </w:rPr>
       </w:pPr>
-      <w:bookmarkStart w:id="26" w:name="_Ref128043659"/>
-      <w:bookmarkStart w:id="27" w:name="_Toc128410916"/>
+      <w:bookmarkStart w:id="25" w:name="_Ref128043659"/>
+      <w:bookmarkStart w:id="26" w:name="_Toc128410916"/>
       <w:r>
         <w:rPr>
           <w:rFonts w:ascii="Arial" w:hAnsi="Arial" w:cs="Arial"/>
@@ -13886,8 +14350,8 @@
         </w:rPr>
         <w:t>nd</w:t>
       </w:r>
+      <w:bookmarkEnd w:id="25"/>
       <w:bookmarkEnd w:id="26"/>
-      <w:bookmarkEnd w:id="27"/>
     </w:p>
     <w:p>
       <w:pPr>
@@ -14291,7 +14755,7 @@
           <w:lang w:eastAsia="pt-BR"/>
         </w:rPr>
       </w:pPr>
-      <w:bookmarkStart w:id="28" w:name="_Toc128410917"/>
+      <w:bookmarkStart w:id="27" w:name="_Toc128410917"/>
       <w:r>
         <w:rPr>
           <w:rFonts w:ascii="Arial" w:hAnsi="Arial" w:cs="Arial"/>
@@ -14319,7 +14783,7 @@
         </w:rPr>
         <w:t>.1.3. Persistência</w:t>
       </w:r>
-      <w:bookmarkEnd w:id="28"/>
+      <w:bookmarkEnd w:id="27"/>
     </w:p>
     <w:p>
       <w:pPr>
@@ -14615,7 +15079,7 @@
           <w:lang w:val="pt-BR" w:eastAsia="pt-BR"/>
         </w:rPr>
       </w:pPr>
-      <w:bookmarkStart w:id="29" w:name="_Toc128410918"/>
+      <w:bookmarkStart w:id="28" w:name="_Toc128410918"/>
       <w:r>
         <w:rPr>
           <w:lang w:eastAsia="pt-BR"/>
@@ -14623,7 +15087,7 @@
         <w:lastRenderedPageBreak/>
         <w:t>3.2. Arquitetura da informação</w:t>
       </w:r>
-      <w:bookmarkEnd w:id="29"/>
+      <w:bookmarkEnd w:id="28"/>
     </w:p>
     <w:p>
       <w:pPr>
@@ -15018,7 +15482,7 @@
           <w:lang w:val="pt-BR" w:eastAsia="pt-BR"/>
         </w:rPr>
       </w:pPr>
-      <w:bookmarkStart w:id="30" w:name="_Toc128410919"/>
+      <w:bookmarkStart w:id="29" w:name="_Toc128410919"/>
       <w:r>
         <w:rPr>
           <w:lang w:val="pt-BR" w:eastAsia="pt-BR"/>
@@ -15044,7 +15508,7 @@
         </w:rPr>
         <w:t>Testes</w:t>
       </w:r>
-      <w:bookmarkEnd w:id="30"/>
+      <w:bookmarkEnd w:id="29"/>
     </w:p>
     <w:p>
       <w:pPr>
@@ -15130,7 +15594,7 @@
           <w:lang w:val="pt-BR" w:eastAsia="pt-BR"/>
         </w:rPr>
       </w:pPr>
-      <w:bookmarkStart w:id="31" w:name="_Toc128410920"/>
+      <w:bookmarkStart w:id="30" w:name="_Toc128410920"/>
       <w:r>
         <w:rPr>
           <w:lang w:eastAsia="pt-BR"/>
@@ -15155,7 +15619,7 @@
         </w:rPr>
         <w:t>s</w:t>
       </w:r>
-      <w:bookmarkEnd w:id="31"/>
+      <w:bookmarkEnd w:id="30"/>
     </w:p>
     <w:p>
       <w:pPr>
@@ -15176,8 +15640,8 @@
           <w:lang w:val="pt-BR" w:eastAsia="pt-BR"/>
         </w:rPr>
       </w:pPr>
-      <w:bookmarkStart w:id="32" w:name="_Ref128333699"/>
-      <w:bookmarkStart w:id="33" w:name="_Toc128410921"/>
+      <w:bookmarkStart w:id="31" w:name="_Ref128333699"/>
+      <w:bookmarkStart w:id="32" w:name="_Toc128410921"/>
       <w:r>
         <w:rPr>
           <w:lang w:val="pt-BR" w:eastAsia="pt-BR"/>
@@ -15214,8 +15678,8 @@
         </w:rPr>
         <w:t>eb</w:t>
       </w:r>
+      <w:bookmarkEnd w:id="31"/>
       <w:bookmarkEnd w:id="32"/>
-      <w:bookmarkEnd w:id="33"/>
     </w:p>
     <w:p>
       <w:pPr>
@@ -15275,7 +15739,627 @@
           <w:sz w:val="24"/>
           <w:szCs w:val="24"/>
         </w:rPr>
-        <w:t>Para acessar a aplicação com o perfil de administrador deve-se utilizar o login “admin” e a senha “@admin!”.</w:t>
+        <w:t xml:space="preserve">Para acessar a aplicação </w:t>
+      </w:r>
+      <w:r>
+        <w:rPr>
+          <w:rFonts w:ascii="Arial" w:hAnsi="Arial" w:cs="Arial"/>
+          <w:sz w:val="24"/>
+          <w:szCs w:val="24"/>
+        </w:rPr>
+        <w:t>pode ser utilizado um dos seguintes usuários:</w:t>
+      </w:r>
+    </w:p>
+    <w:tbl>
+      <w:tblPr>
+        <w:tblW w:w="0" w:type="auto"/>
+        <w:tblBorders>
+          <w:top w:val="single" w:sz="4" w:space="0" w:color="auto"/>
+          <w:left w:val="single" w:sz="4" w:space="0" w:color="auto"/>
+          <w:bottom w:val="single" w:sz="4" w:space="0" w:color="auto"/>
+          <w:right w:val="single" w:sz="4" w:space="0" w:color="auto"/>
+          <w:insideH w:val="single" w:sz="4" w:space="0" w:color="auto"/>
+          <w:insideV w:val="single" w:sz="4" w:space="0" w:color="auto"/>
+        </w:tblBorders>
+        <w:tblLook w:val="04A0" w:firstRow="1" w:lastRow="0" w:firstColumn="1" w:lastColumn="0" w:noHBand="0" w:noVBand="1"/>
+      </w:tblPr>
+      <w:tblGrid>
+        <w:gridCol w:w="3070"/>
+        <w:gridCol w:w="3070"/>
+        <w:gridCol w:w="3071"/>
+      </w:tblGrid>
+      <w:tr>
+        <w:tc>
+          <w:tcPr>
+            <w:tcW w:w="3070" w:type="dxa"/>
+            <w:shd w:val="clear" w:color="auto" w:fill="E7E6E6"/>
+            <w:vAlign w:val="center"/>
+          </w:tcPr>
+          <w:p>
+            <w:pPr>
+              <w:suppressAutoHyphens/>
+              <w:spacing w:after="0" w:line="360" w:lineRule="auto"/>
+              <w:jc w:val="center"/>
+              <w:rPr>
+                <w:rFonts w:ascii="Arial" w:hAnsi="Arial" w:cs="Arial"/>
+                <w:b/>
+                <w:sz w:val="24"/>
+                <w:szCs w:val="24"/>
+              </w:rPr>
+            </w:pPr>
+            <w:r>
+              <w:rPr>
+                <w:rFonts w:ascii="Arial" w:hAnsi="Arial" w:cs="Arial"/>
+                <w:b/>
+                <w:sz w:val="24"/>
+                <w:szCs w:val="24"/>
+              </w:rPr>
+              <w:t>Perfil</w:t>
+            </w:r>
+          </w:p>
+        </w:tc>
+        <w:tc>
+          <w:tcPr>
+            <w:tcW w:w="3070" w:type="dxa"/>
+            <w:shd w:val="clear" w:color="auto" w:fill="E7E6E6"/>
+            <w:vAlign w:val="center"/>
+          </w:tcPr>
+          <w:p>
+            <w:pPr>
+              <w:suppressAutoHyphens/>
+              <w:spacing w:after="0" w:line="360" w:lineRule="auto"/>
+              <w:jc w:val="center"/>
+              <w:rPr>
+                <w:rFonts w:ascii="Arial" w:hAnsi="Arial" w:cs="Arial"/>
+                <w:b/>
+                <w:sz w:val="24"/>
+                <w:szCs w:val="24"/>
+              </w:rPr>
+            </w:pPr>
+            <w:r>
+              <w:rPr>
+                <w:rFonts w:ascii="Arial" w:hAnsi="Arial" w:cs="Arial"/>
+                <w:b/>
+                <w:sz w:val="24"/>
+                <w:szCs w:val="24"/>
+              </w:rPr>
+              <w:t>Login</w:t>
+            </w:r>
+          </w:p>
+        </w:tc>
+        <w:tc>
+          <w:tcPr>
+            <w:tcW w:w="3071" w:type="dxa"/>
+            <w:shd w:val="clear" w:color="auto" w:fill="E7E6E6"/>
+            <w:vAlign w:val="center"/>
+          </w:tcPr>
+          <w:p>
+            <w:pPr>
+              <w:suppressAutoHyphens/>
+              <w:spacing w:after="0" w:line="360" w:lineRule="auto"/>
+              <w:jc w:val="center"/>
+              <w:rPr>
+                <w:rFonts w:ascii="Arial" w:hAnsi="Arial" w:cs="Arial"/>
+                <w:b/>
+                <w:sz w:val="24"/>
+                <w:szCs w:val="24"/>
+              </w:rPr>
+            </w:pPr>
+            <w:r>
+              <w:rPr>
+                <w:rFonts w:ascii="Arial" w:hAnsi="Arial" w:cs="Arial"/>
+                <w:b/>
+                <w:sz w:val="24"/>
+                <w:szCs w:val="24"/>
+              </w:rPr>
+              <w:t>Senha</w:t>
+            </w:r>
+          </w:p>
+        </w:tc>
+      </w:tr>
+      <w:tr>
+        <w:tc>
+          <w:tcPr>
+            <w:tcW w:w="3070" w:type="dxa"/>
+            <w:shd w:val="clear" w:color="auto" w:fill="auto"/>
+            <w:vAlign w:val="center"/>
+          </w:tcPr>
+          <w:p>
+            <w:pPr>
+              <w:suppressAutoHyphens/>
+              <w:spacing w:after="0" w:line="360" w:lineRule="auto"/>
+              <w:jc w:val="both"/>
+              <w:rPr>
+                <w:rFonts w:ascii="Arial" w:hAnsi="Arial" w:cs="Arial"/>
+                <w:sz w:val="24"/>
+                <w:szCs w:val="24"/>
+              </w:rPr>
+            </w:pPr>
+            <w:r>
+              <w:rPr>
+                <w:rFonts w:ascii="Arial" w:hAnsi="Arial" w:cs="Arial"/>
+                <w:sz w:val="24"/>
+                <w:szCs w:val="24"/>
+              </w:rPr>
+              <w:t>Administrador</w:t>
+            </w:r>
+          </w:p>
+        </w:tc>
+        <w:tc>
+          <w:tcPr>
+            <w:tcW w:w="3070" w:type="dxa"/>
+            <w:shd w:val="clear" w:color="auto" w:fill="auto"/>
+            <w:vAlign w:val="center"/>
+          </w:tcPr>
+          <w:p>
+            <w:pPr>
+              <w:suppressAutoHyphens/>
+              <w:spacing w:after="0" w:line="360" w:lineRule="auto"/>
+              <w:jc w:val="both"/>
+              <w:rPr>
+                <w:rFonts w:ascii="Arial" w:hAnsi="Arial" w:cs="Arial"/>
+                <w:sz w:val="24"/>
+                <w:szCs w:val="24"/>
+              </w:rPr>
+            </w:pPr>
+            <w:r>
+              <w:rPr>
+                <w:rFonts w:ascii="Arial" w:hAnsi="Arial" w:cs="Arial"/>
+                <w:sz w:val="24"/>
+                <w:szCs w:val="24"/>
+              </w:rPr>
+              <w:t>admin</w:t>
+            </w:r>
+          </w:p>
+        </w:tc>
+        <w:tc>
+          <w:tcPr>
+            <w:tcW w:w="3071" w:type="dxa"/>
+            <w:shd w:val="clear" w:color="auto" w:fill="auto"/>
+            <w:vAlign w:val="center"/>
+          </w:tcPr>
+          <w:p>
+            <w:pPr>
+              <w:keepNext/>
+              <w:suppressAutoHyphens/>
+              <w:spacing w:after="0" w:line="360" w:lineRule="auto"/>
+              <w:jc w:val="both"/>
+              <w:rPr>
+                <w:rFonts w:ascii="Arial" w:hAnsi="Arial" w:cs="Arial"/>
+                <w:sz w:val="24"/>
+                <w:szCs w:val="24"/>
+              </w:rPr>
+            </w:pPr>
+            <w:r>
+              <w:rPr>
+                <w:rFonts w:ascii="Arial" w:hAnsi="Arial" w:cs="Arial"/>
+                <w:sz w:val="24"/>
+                <w:szCs w:val="24"/>
+              </w:rPr>
+              <w:t>@admin!</w:t>
+            </w:r>
+          </w:p>
+        </w:tc>
+      </w:tr>
+      <w:tr>
+        <w:tc>
+          <w:tcPr>
+            <w:tcW w:w="3070" w:type="dxa"/>
+            <w:shd w:val="clear" w:color="auto" w:fill="auto"/>
+            <w:vAlign w:val="center"/>
+          </w:tcPr>
+          <w:p>
+            <w:pPr>
+              <w:suppressAutoHyphens/>
+              <w:spacing w:after="0" w:line="360" w:lineRule="auto"/>
+              <w:jc w:val="both"/>
+              <w:rPr>
+                <w:rFonts w:ascii="Arial" w:hAnsi="Arial" w:cs="Arial"/>
+                <w:sz w:val="24"/>
+                <w:szCs w:val="24"/>
+              </w:rPr>
+            </w:pPr>
+            <w:r>
+              <w:rPr>
+                <w:rFonts w:ascii="Arial" w:hAnsi="Arial" w:cs="Arial"/>
+                <w:sz w:val="24"/>
+                <w:szCs w:val="24"/>
+              </w:rPr>
+              <w:t>Estoque</w:t>
+            </w:r>
+          </w:p>
+        </w:tc>
+        <w:tc>
+          <w:tcPr>
+            <w:tcW w:w="3070" w:type="dxa"/>
+            <w:shd w:val="clear" w:color="auto" w:fill="auto"/>
+            <w:vAlign w:val="center"/>
+          </w:tcPr>
+          <w:p>
+            <w:pPr>
+              <w:suppressAutoHyphens/>
+              <w:spacing w:after="0" w:line="360" w:lineRule="auto"/>
+              <w:jc w:val="both"/>
+              <w:rPr>
+                <w:rFonts w:ascii="Arial" w:hAnsi="Arial" w:cs="Arial"/>
+                <w:sz w:val="24"/>
+                <w:szCs w:val="24"/>
+              </w:rPr>
+            </w:pPr>
+            <w:bookmarkStart w:id="33" w:name="_GoBack"/>
+            <w:bookmarkEnd w:id="33"/>
+            <w:r>
+              <w:rPr>
+                <w:rFonts w:ascii="Arial" w:hAnsi="Arial" w:cs="Arial"/>
+                <w:sz w:val="24"/>
+                <w:szCs w:val="24"/>
+              </w:rPr>
+              <w:t>estoque</w:t>
+            </w:r>
+          </w:p>
+        </w:tc>
+        <w:tc>
+          <w:tcPr>
+            <w:tcW w:w="3071" w:type="dxa"/>
+            <w:shd w:val="clear" w:color="auto" w:fill="auto"/>
+            <w:vAlign w:val="center"/>
+          </w:tcPr>
+          <w:p>
+            <w:pPr>
+              <w:keepNext/>
+              <w:suppressAutoHyphens/>
+              <w:spacing w:after="0" w:line="360" w:lineRule="auto"/>
+              <w:jc w:val="both"/>
+              <w:rPr>
+                <w:rFonts w:ascii="Arial" w:hAnsi="Arial" w:cs="Arial"/>
+                <w:sz w:val="24"/>
+                <w:szCs w:val="24"/>
+              </w:rPr>
+            </w:pPr>
+            <w:r>
+              <w:rPr>
+                <w:rFonts w:ascii="Arial" w:hAnsi="Arial" w:cs="Arial"/>
+                <w:sz w:val="24"/>
+                <w:szCs w:val="24"/>
+              </w:rPr>
+              <w:t>@estoque!</w:t>
+            </w:r>
+          </w:p>
+        </w:tc>
+      </w:tr>
+      <w:tr>
+        <w:tc>
+          <w:tcPr>
+            <w:tcW w:w="3070" w:type="dxa"/>
+            <w:shd w:val="clear" w:color="auto" w:fill="auto"/>
+            <w:vAlign w:val="center"/>
+          </w:tcPr>
+          <w:p>
+            <w:pPr>
+              <w:suppressAutoHyphens/>
+              <w:spacing w:after="0" w:line="360" w:lineRule="auto"/>
+              <w:jc w:val="both"/>
+              <w:rPr>
+                <w:rFonts w:ascii="Arial" w:hAnsi="Arial" w:cs="Arial"/>
+                <w:sz w:val="24"/>
+                <w:szCs w:val="24"/>
+              </w:rPr>
+            </w:pPr>
+            <w:r>
+              <w:rPr>
+                <w:rFonts w:ascii="Arial" w:hAnsi="Arial" w:cs="Arial"/>
+                <w:sz w:val="24"/>
+                <w:szCs w:val="24"/>
+              </w:rPr>
+              <w:t>Vendedor</w:t>
+            </w:r>
+          </w:p>
+        </w:tc>
+        <w:tc>
+          <w:tcPr>
+            <w:tcW w:w="3070" w:type="dxa"/>
+            <w:shd w:val="clear" w:color="auto" w:fill="auto"/>
+            <w:vAlign w:val="center"/>
+          </w:tcPr>
+          <w:p>
+            <w:pPr>
+              <w:suppressAutoHyphens/>
+              <w:spacing w:after="0" w:line="360" w:lineRule="auto"/>
+              <w:jc w:val="both"/>
+              <w:rPr>
+                <w:rFonts w:ascii="Arial" w:hAnsi="Arial" w:cs="Arial"/>
+                <w:sz w:val="24"/>
+                <w:szCs w:val="24"/>
+              </w:rPr>
+            </w:pPr>
+            <w:r>
+              <w:rPr>
+                <w:rFonts w:ascii="Arial" w:hAnsi="Arial" w:cs="Arial"/>
+                <w:sz w:val="24"/>
+                <w:szCs w:val="24"/>
+              </w:rPr>
+              <w:t>vendedor</w:t>
+            </w:r>
+          </w:p>
+        </w:tc>
+        <w:tc>
+          <w:tcPr>
+            <w:tcW w:w="3071" w:type="dxa"/>
+            <w:shd w:val="clear" w:color="auto" w:fill="auto"/>
+            <w:vAlign w:val="center"/>
+          </w:tcPr>
+          <w:p>
+            <w:pPr>
+              <w:keepNext/>
+              <w:suppressAutoHyphens/>
+              <w:spacing w:after="0" w:line="360" w:lineRule="auto"/>
+              <w:jc w:val="both"/>
+              <w:rPr>
+                <w:rFonts w:ascii="Arial" w:hAnsi="Arial" w:cs="Arial"/>
+                <w:sz w:val="24"/>
+                <w:szCs w:val="24"/>
+              </w:rPr>
+            </w:pPr>
+            <w:r>
+              <w:rPr>
+                <w:rFonts w:ascii="Arial" w:hAnsi="Arial" w:cs="Arial"/>
+                <w:sz w:val="24"/>
+                <w:szCs w:val="24"/>
+              </w:rPr>
+              <w:t>@vendedor!</w:t>
+            </w:r>
+          </w:p>
+        </w:tc>
+      </w:tr>
+      <w:tr>
+        <w:tc>
+          <w:tcPr>
+            <w:tcW w:w="3070" w:type="dxa"/>
+            <w:shd w:val="clear" w:color="auto" w:fill="auto"/>
+            <w:vAlign w:val="center"/>
+          </w:tcPr>
+          <w:p>
+            <w:pPr>
+              <w:suppressAutoHyphens/>
+              <w:spacing w:after="0" w:line="360" w:lineRule="auto"/>
+              <w:jc w:val="both"/>
+              <w:rPr>
+                <w:rFonts w:ascii="Arial" w:hAnsi="Arial" w:cs="Arial"/>
+                <w:sz w:val="24"/>
+                <w:szCs w:val="24"/>
+              </w:rPr>
+            </w:pPr>
+            <w:r>
+              <w:rPr>
+                <w:rFonts w:ascii="Arial" w:hAnsi="Arial" w:cs="Arial"/>
+                <w:sz w:val="24"/>
+                <w:szCs w:val="24"/>
+              </w:rPr>
+              <w:t>Cliente</w:t>
+            </w:r>
+          </w:p>
+        </w:tc>
+        <w:tc>
+          <w:tcPr>
+            <w:tcW w:w="3070" w:type="dxa"/>
+            <w:shd w:val="clear" w:color="auto" w:fill="auto"/>
+            <w:vAlign w:val="center"/>
+          </w:tcPr>
+          <w:p>
+            <w:pPr>
+              <w:suppressAutoHyphens/>
+              <w:spacing w:after="0" w:line="360" w:lineRule="auto"/>
+              <w:jc w:val="both"/>
+              <w:rPr>
+                <w:rFonts w:ascii="Arial" w:hAnsi="Arial" w:cs="Arial"/>
+                <w:sz w:val="24"/>
+                <w:szCs w:val="24"/>
+              </w:rPr>
+            </w:pPr>
+            <w:r>
+              <w:rPr>
+                <w:rFonts w:ascii="Arial" w:hAnsi="Arial" w:cs="Arial"/>
+                <w:sz w:val="24"/>
+                <w:szCs w:val="24"/>
+              </w:rPr>
+              <w:t>cliente</w:t>
+            </w:r>
+          </w:p>
+        </w:tc>
+        <w:tc>
+          <w:tcPr>
+            <w:tcW w:w="3071" w:type="dxa"/>
+            <w:shd w:val="clear" w:color="auto" w:fill="auto"/>
+            <w:vAlign w:val="center"/>
+          </w:tcPr>
+          <w:p>
+            <w:pPr>
+              <w:keepNext/>
+              <w:suppressAutoHyphens/>
+              <w:spacing w:after="0" w:line="360" w:lineRule="auto"/>
+              <w:jc w:val="both"/>
+              <w:rPr>
+                <w:rFonts w:ascii="Arial" w:hAnsi="Arial" w:cs="Arial"/>
+                <w:sz w:val="24"/>
+                <w:szCs w:val="24"/>
+              </w:rPr>
+            </w:pPr>
+            <w:r>
+              <w:rPr>
+                <w:rFonts w:ascii="Arial" w:hAnsi="Arial" w:cs="Arial"/>
+                <w:sz w:val="24"/>
+                <w:szCs w:val="24"/>
+              </w:rPr>
+              <w:t>@cliente!</w:t>
+            </w:r>
+          </w:p>
+        </w:tc>
+      </w:tr>
+      <w:tr>
+        <w:tc>
+          <w:tcPr>
+            <w:tcW w:w="3070" w:type="dxa"/>
+            <w:shd w:val="clear" w:color="auto" w:fill="auto"/>
+            <w:vAlign w:val="center"/>
+          </w:tcPr>
+          <w:p>
+            <w:pPr>
+              <w:suppressAutoHyphens/>
+              <w:spacing w:after="0" w:line="360" w:lineRule="auto"/>
+              <w:jc w:val="both"/>
+              <w:rPr>
+                <w:rFonts w:ascii="Arial" w:hAnsi="Arial" w:cs="Arial"/>
+                <w:sz w:val="24"/>
+                <w:szCs w:val="24"/>
+              </w:rPr>
+            </w:pPr>
+            <w:r>
+              <w:rPr>
+                <w:rFonts w:ascii="Arial" w:hAnsi="Arial" w:cs="Arial"/>
+                <w:sz w:val="24"/>
+                <w:szCs w:val="24"/>
+              </w:rPr>
+              <w:t>Gestor</w:t>
+            </w:r>
+          </w:p>
+        </w:tc>
+        <w:tc>
+          <w:tcPr>
+            <w:tcW w:w="3070" w:type="dxa"/>
+            <w:shd w:val="clear" w:color="auto" w:fill="auto"/>
+            <w:vAlign w:val="center"/>
+          </w:tcPr>
+          <w:p>
+            <w:pPr>
+              <w:suppressAutoHyphens/>
+              <w:spacing w:after="0" w:line="360" w:lineRule="auto"/>
+              <w:jc w:val="both"/>
+              <w:rPr>
+                <w:rFonts w:ascii="Arial" w:hAnsi="Arial" w:cs="Arial"/>
+                <w:sz w:val="24"/>
+                <w:szCs w:val="24"/>
+              </w:rPr>
+            </w:pPr>
+            <w:r>
+              <w:rPr>
+                <w:rFonts w:ascii="Arial" w:hAnsi="Arial" w:cs="Arial"/>
+                <w:sz w:val="24"/>
+                <w:szCs w:val="24"/>
+              </w:rPr>
+              <w:t>gestor</w:t>
+            </w:r>
+          </w:p>
+        </w:tc>
+        <w:tc>
+          <w:tcPr>
+            <w:tcW w:w="3071" w:type="dxa"/>
+            <w:shd w:val="clear" w:color="auto" w:fill="auto"/>
+            <w:vAlign w:val="center"/>
+          </w:tcPr>
+          <w:p>
+            <w:pPr>
+              <w:keepNext/>
+              <w:suppressAutoHyphens/>
+              <w:spacing w:after="0" w:line="360" w:lineRule="auto"/>
+              <w:jc w:val="both"/>
+              <w:rPr>
+                <w:rFonts w:ascii="Arial" w:hAnsi="Arial" w:cs="Arial"/>
+                <w:sz w:val="24"/>
+                <w:szCs w:val="24"/>
+              </w:rPr>
+            </w:pPr>
+            <w:r>
+              <w:rPr>
+                <w:rFonts w:ascii="Arial" w:hAnsi="Arial" w:cs="Arial"/>
+                <w:sz w:val="24"/>
+                <w:szCs w:val="24"/>
+              </w:rPr>
+              <w:t>@gestor!</w:t>
+            </w:r>
+          </w:p>
+        </w:tc>
+      </w:tr>
+    </w:tbl>
+    <w:p>
+      <w:pPr>
+        <w:pStyle w:val="Legenda"/>
+        <w:jc w:val="center"/>
+        <w:rPr>
+          <w:rFonts w:ascii="Arial" w:hAnsi="Arial" w:cs="Arial"/>
+          <w:sz w:val="22"/>
+          <w:szCs w:val="22"/>
+        </w:rPr>
+      </w:pPr>
+      <w:r>
+        <w:rPr>
+          <w:sz w:val="22"/>
+          <w:szCs w:val="22"/>
+        </w:rPr>
+        <w:t xml:space="preserve">Tabela </w:t>
+      </w:r>
+      <w:r>
+        <w:rPr>
+          <w:sz w:val="22"/>
+          <w:szCs w:val="22"/>
+        </w:rPr>
+        <w:fldChar w:fldCharType="begin"/>
+      </w:r>
+      <w:r>
+        <w:rPr>
+          <w:sz w:val="22"/>
+          <w:szCs w:val="22"/>
+        </w:rPr>
+        <w:instrText xml:space="preserve"> SEQ Tabela \* ARABIC </w:instrText>
+      </w:r>
+      <w:r>
+        <w:rPr>
+          <w:sz w:val="22"/>
+          <w:szCs w:val="22"/>
+        </w:rPr>
+        <w:fldChar w:fldCharType="separate"/>
+      </w:r>
+      <w:r>
+        <w:rPr>
+          <w:noProof/>
+          <w:sz w:val="22"/>
+          <w:szCs w:val="22"/>
+        </w:rPr>
+        <w:t>1</w:t>
+      </w:r>
+      <w:r>
+        <w:rPr>
+          <w:sz w:val="22"/>
+          <w:szCs w:val="22"/>
+        </w:rPr>
+        <w:fldChar w:fldCharType="end"/>
+      </w:r>
+      <w:r>
+        <w:rPr>
+          <w:sz w:val="22"/>
+          <w:szCs w:val="22"/>
+        </w:rPr>
+        <w:t xml:space="preserve"> - Dados para acesso a aplicação</w:t>
+      </w:r>
+    </w:p>
+    <w:p>
+      <w:pPr>
+        <w:suppressAutoHyphens/>
+        <w:spacing w:after="0" w:line="360" w:lineRule="auto"/>
+        <w:ind w:firstLine="709"/>
+        <w:jc w:val="both"/>
+        <w:rPr>
+          <w:rFonts w:ascii="Arial" w:hAnsi="Arial" w:cs="Arial"/>
+          <w:sz w:val="24"/>
+          <w:szCs w:val="24"/>
+        </w:rPr>
+      </w:pPr>
+      <w:r>
+        <w:rPr>
+          <w:rFonts w:ascii="Arial" w:hAnsi="Arial" w:cs="Arial"/>
+          <w:sz w:val="24"/>
+          <w:szCs w:val="24"/>
+        </w:rPr>
+        <w:t>com o perfil de administrador deve-se utilizar o login “admin” e a senha “@admin!”.</w:t>
       </w:r>
     </w:p>
     <w:p>
@@ -15714,7 +16798,17 @@
           <w:szCs w:val="24"/>
           <w:lang w:eastAsia="pt-BR"/>
         </w:rPr>
-        <w:t>principalmente na apresentação da sua aplicação, mostrando o funcionamento de</w:t>
+        <w:t xml:space="preserve">principalmente na apresentação da sua aplicação, mostrando </w:t>
+      </w:r>
+      <w:r>
+        <w:rPr>
+          <w:rFonts w:ascii="Arial" w:eastAsia="Times New Roman" w:hAnsi="Arial" w:cs="Arial"/>
+          <w:sz w:val="24"/>
+          <w:szCs w:val="24"/>
+          <w:lang w:eastAsia="pt-BR"/>
+        </w:rPr>
+        <w:lastRenderedPageBreak/>
+        <w:t>o funcionamento de</w:t>
       </w:r>
       <w:r>
         <w:rPr>
@@ -16293,7 +17387,7 @@
       <w:rPr>
         <w:noProof/>
       </w:rPr>
-      <w:t>13</w:t>
+      <w:t>33</w:t>
     </w:r>
     <w:r>
       <w:fldChar w:fldCharType="end"/>
@@ -21066,6 +22160,22 @@
       <w:sz w:val="24"/>
     </w:rPr>
   </w:style>
+  <w:style w:type="table" w:styleId="Tabelacomgrade">
+    <w:name w:val="Table Grid"/>
+    <w:basedOn w:val="Tabelanormal"/>
+    <w:uiPriority w:val="59"/>
+    <w:rsid w:val="00045171"/>
+    <w:tblPr>
+      <w:tblBorders>
+        <w:top w:val="single" w:sz="4" w:space="0" w:color="auto"/>
+        <w:left w:val="single" w:sz="4" w:space="0" w:color="auto"/>
+        <w:bottom w:val="single" w:sz="4" w:space="0" w:color="auto"/>
+        <w:right w:val="single" w:sz="4" w:space="0" w:color="auto"/>
+        <w:insideH w:val="single" w:sz="4" w:space="0" w:color="auto"/>
+        <w:insideV w:val="single" w:sz="4" w:space="0" w:color="auto"/>
+      </w:tblBorders>
+    </w:tblPr>
+  </w:style>
 </w:styles>
 </file>
 
@@ -21369,7 +22479,7 @@
 </file>
 
 <file path=customXml/itemProps1.xml><?xml version="1.0" encoding="utf-8"?>
-<ds:datastoreItem xmlns:ds="http://schemas.openxmlformats.org/officeDocument/2006/customXml" ds:itemID="{0388105D-EE15-4207-A950-88741A606F87}">
+<ds:datastoreItem xmlns:ds="http://schemas.openxmlformats.org/officeDocument/2006/customXml" ds:itemID="{5AB34E18-676E-41EE-8766-036E15AE9DF2}">
   <ds:schemaRefs>
     <ds:schemaRef ds:uri="http://schemas.openxmlformats.org/officeDocument/2006/bibliography"/>
   </ds:schemaRefs>

</xml_diff>

<commit_message>
atualizando documentação com casos de uso
</commit_message>
<xml_diff>
--- a/projeto/documentacao/DWFS - Projeto Integrado - Adjamir.docx
+++ b/projeto/documentacao/DWFS - Projeto Integrado - Adjamir.docx
@@ -6522,7 +6522,7 @@
           <w:b/>
         </w:rPr>
         <w:pict w14:anchorId="318E8368">
-          <v:shape id="_x0000_i1025" type="#_x0000_t75" style="width:452.4pt;height:312.7pt">
+          <v:shape id="_x0000_i1025" type="#_x0000_t75" style="width:452.75pt;height:313.3pt">
             <v:imagedata r:id="rId13" o:title="Diagrama de casos de uso-Usuário"/>
           </v:shape>
         </w:pict>
@@ -7148,8 +7148,6 @@
           <w:b/>
         </w:rPr>
       </w:pPr>
-      <w:bookmarkStart w:id="10" w:name="_GoBack"/>
-      <w:bookmarkEnd w:id="10"/>
       <w:r>
         <w:rPr>
           <w:noProof/>
@@ -7477,14 +7475,14 @@
           <w:lang w:val="pt-BR" w:eastAsia="pt-BR"/>
         </w:rPr>
       </w:pPr>
-      <w:bookmarkStart w:id="11" w:name="_Toc128525263"/>
+      <w:bookmarkStart w:id="10" w:name="_Toc128525263"/>
       <w:r>
         <w:rPr>
           <w:lang w:val="pt-BR" w:eastAsia="pt-BR"/>
         </w:rPr>
         <w:t>2.2. Atores</w:t>
       </w:r>
-      <w:bookmarkEnd w:id="11"/>
+      <w:bookmarkEnd w:id="10"/>
     </w:p>
     <w:p>
       <w:pPr>
@@ -8014,7 +8012,7 @@
           <w:lang w:eastAsia="pt-BR"/>
         </w:rPr>
       </w:pPr>
-      <w:bookmarkStart w:id="12" w:name="_Toc128525264"/>
+      <w:bookmarkStart w:id="11" w:name="_Toc128525264"/>
       <w:r>
         <w:rPr>
           <w:lang w:eastAsia="pt-BR"/>
@@ -8022,7 +8020,7 @@
         <w:lastRenderedPageBreak/>
         <w:t>2.3. Detalhamento dos casos de uso</w:t>
       </w:r>
-      <w:bookmarkEnd w:id="12"/>
+      <w:bookmarkEnd w:id="11"/>
     </w:p>
     <w:p>
       <w:pPr>
@@ -8066,7 +8064,7 @@
           <w:lang w:eastAsia="pt-BR"/>
         </w:rPr>
       </w:pPr>
-      <w:bookmarkStart w:id="13" w:name="_Toc128525265"/>
+      <w:bookmarkStart w:id="12" w:name="_Toc128525265"/>
       <w:r>
         <w:rPr>
           <w:rFonts w:ascii="Arial" w:hAnsi="Arial" w:cs="Arial"/>
@@ -8130,7 +8128,39 @@
         </w:rPr>
         <w:t>so: Registrar-se</w:t>
       </w:r>
-      <w:bookmarkEnd w:id="13"/>
+      <w:bookmarkEnd w:id="12"/>
+    </w:p>
+    <w:p>
+      <w:pPr>
+        <w:suppressAutoHyphens/>
+        <w:spacing w:line="360" w:lineRule="auto"/>
+        <w:ind w:firstLine="709"/>
+        <w:jc w:val="both"/>
+        <w:rPr>
+          <w:lang w:eastAsia="pt-BR"/>
+        </w:rPr>
+      </w:pPr>
+      <w:r>
+        <w:rPr>
+          <w:rFonts w:ascii="Arial" w:hAnsi="Arial" w:cs="Arial"/>
+          <w:sz w:val="24"/>
+          <w:szCs w:val="24"/>
+          <w:lang w:eastAsia="pt-BR"/>
+        </w:rPr>
+        <w:t>Este caso de uso é responsável pelo registro de novos usuários no sistema de forma autônoma.</w:t>
+      </w:r>
+      <w:r>
+        <w:rPr>
+          <w:lang w:eastAsia="pt-BR"/>
+        </w:rPr>
+        <w:tab/>
+      </w:r>
+      <w:r>
+        <w:rPr>
+          <w:lang w:eastAsia="pt-BR"/>
+        </w:rPr>
+        <w:tab/>
+      </w:r>
     </w:p>
     <w:p>
       <w:pPr>
@@ -8640,7 +8670,7 @@
           <w:lang w:eastAsia="pt-BR"/>
         </w:rPr>
       </w:pPr>
-      <w:bookmarkStart w:id="14" w:name="_Toc128525266"/>
+      <w:bookmarkStart w:id="13" w:name="_Toc128525266"/>
       <w:r>
         <w:rPr>
           <w:rFonts w:ascii="Arial" w:hAnsi="Arial" w:cs="Arial"/>
@@ -8704,7 +8734,38 @@
         </w:rPr>
         <w:t>so: Efetuar login</w:t>
       </w:r>
-      <w:bookmarkEnd w:id="14"/>
+      <w:bookmarkEnd w:id="13"/>
+    </w:p>
+    <w:p>
+      <w:pPr>
+        <w:rPr>
+          <w:lang w:eastAsia="pt-BR"/>
+        </w:rPr>
+      </w:pPr>
+      <w:r>
+        <w:rPr>
+          <w:lang w:eastAsia="pt-BR"/>
+        </w:rPr>
+        <w:tab/>
+      </w:r>
+      <w:r>
+        <w:rPr>
+          <w:rFonts w:ascii="Arial" w:hAnsi="Arial" w:cs="Arial"/>
+          <w:sz w:val="24"/>
+          <w:szCs w:val="24"/>
+          <w:lang w:eastAsia="pt-BR"/>
+        </w:rPr>
+        <w:t xml:space="preserve">Este caso de uso é responsável </w:t>
+      </w:r>
+      <w:r>
+        <w:rPr>
+          <w:rFonts w:ascii="Arial" w:hAnsi="Arial" w:cs="Arial"/>
+          <w:sz w:val="24"/>
+          <w:szCs w:val="24"/>
+          <w:lang w:eastAsia="pt-BR"/>
+        </w:rPr>
+        <w:t>login dos usuários no sistema.</w:t>
+      </w:r>
     </w:p>
     <w:p>
       <w:pPr>
@@ -9020,7 +9081,25 @@
           <w:szCs w:val="24"/>
           <w:lang w:eastAsia="pt-BR"/>
         </w:rPr>
-        <w:t>O usuário é direcionado para a tela home do sistema com os devidos perfis de acesso.</w:t>
+        <w:t xml:space="preserve">O usuário é direcionado para a tela home do sistema </w:t>
+      </w:r>
+      <w:r>
+        <w:rPr>
+          <w:rFonts w:ascii="Arial" w:hAnsi="Arial" w:cs="Arial"/>
+          <w:sz w:val="24"/>
+          <w:szCs w:val="24"/>
+          <w:lang w:eastAsia="pt-BR"/>
+        </w:rPr>
+        <w:t>exibindo no menu apenas as ações correspondentes aos perfis de acesso do usuário</w:t>
+      </w:r>
+      <w:r>
+        <w:rPr>
+          <w:rFonts w:ascii="Arial" w:hAnsi="Arial" w:cs="Arial"/>
+          <w:sz w:val="24"/>
+          <w:szCs w:val="24"/>
+          <w:lang w:eastAsia="pt-BR"/>
+        </w:rPr>
+        <w:t>.</w:t>
       </w:r>
     </w:p>
     <w:p>
@@ -9140,14 +9219,7 @@
           <w:lang w:eastAsia="pt-BR"/>
         </w:rPr>
       </w:pPr>
-      <w:bookmarkStart w:id="15" w:name="_Toc128525267"/>
-    </w:p>
-    <w:p>
-      <w:pPr>
-        <w:rPr>
-          <w:lang w:eastAsia="pt-BR"/>
-        </w:rPr>
-      </w:pPr>
+      <w:bookmarkStart w:id="14" w:name="_Toc128525267"/>
     </w:p>
     <w:p>
       <w:pPr>
@@ -9205,7 +9277,57 @@
         </w:rPr>
         <w:t>Caso de uso: Efetuar login social</w:t>
       </w:r>
-      <w:bookmarkEnd w:id="15"/>
+      <w:bookmarkEnd w:id="14"/>
+    </w:p>
+    <w:p>
+      <w:pPr>
+        <w:jc w:val="both"/>
+        <w:rPr>
+          <w:lang w:eastAsia="pt-BR"/>
+        </w:rPr>
+      </w:pPr>
+      <w:r>
+        <w:rPr>
+          <w:lang w:eastAsia="pt-BR"/>
+        </w:rPr>
+        <w:tab/>
+      </w:r>
+      <w:r>
+        <w:rPr>
+          <w:rFonts w:ascii="Arial" w:hAnsi="Arial" w:cs="Arial"/>
+          <w:sz w:val="24"/>
+          <w:szCs w:val="24"/>
+          <w:lang w:eastAsia="pt-BR"/>
+        </w:rPr>
+        <w:t>Este caso de uso é responsável login dos usuários no sistema</w:t>
+      </w:r>
+      <w:r>
+        <w:rPr>
+          <w:rFonts w:ascii="Arial" w:hAnsi="Arial" w:cs="Arial"/>
+          <w:sz w:val="24"/>
+          <w:szCs w:val="24"/>
+          <w:lang w:eastAsia="pt-BR"/>
+        </w:rPr>
+        <w:t xml:space="preserve"> através do Google OAuth</w:t>
+      </w:r>
+      <w:r>
+        <w:rPr>
+          <w:rFonts w:ascii="Arial" w:hAnsi="Arial" w:cs="Arial"/>
+          <w:sz w:val="24"/>
+          <w:szCs w:val="24"/>
+          <w:lang w:eastAsia="pt-BR"/>
+        </w:rPr>
+        <w:t>.</w:t>
+      </w:r>
+      <w:r>
+        <w:rPr>
+          <w:rFonts w:ascii="Arial" w:hAnsi="Arial" w:cs="Arial"/>
+          <w:sz w:val="24"/>
+          <w:szCs w:val="24"/>
+          <w:lang w:eastAsia="pt-BR"/>
+        </w:rPr>
+        <w:t xml:space="preserve"> Ele pode ser feito tanto por usuários cadastrados como usuários não cadastrados no sistema.</w:t>
+      </w:r>
     </w:p>
     <w:p>
       <w:pPr>
@@ -9512,7 +9634,25 @@
           <w:szCs w:val="24"/>
           <w:lang w:eastAsia="pt-BR"/>
         </w:rPr>
-        <w:t xml:space="preserve"> sistema valida o login e senha na base de dados localizando o usuário correspondente.</w:t>
+        <w:t xml:space="preserve"> sistema </w:t>
+      </w:r>
+      <w:r>
+        <w:rPr>
+          <w:rFonts w:ascii="Arial" w:hAnsi="Arial" w:cs="Arial"/>
+          <w:sz w:val="24"/>
+          <w:szCs w:val="24"/>
+          <w:lang w:eastAsia="pt-BR"/>
+        </w:rPr>
+        <w:t>localiza na base um usuário que possui o e-mail obtido no Google OAuth</w:t>
+      </w:r>
+      <w:r>
+        <w:rPr>
+          <w:rFonts w:ascii="Arial" w:hAnsi="Arial" w:cs="Arial"/>
+          <w:sz w:val="24"/>
+          <w:szCs w:val="24"/>
+          <w:lang w:eastAsia="pt-BR"/>
+        </w:rPr>
+        <w:t>.</w:t>
       </w:r>
     </w:p>
     <w:p>
@@ -9730,43 +9870,25 @@
           <w:szCs w:val="24"/>
           <w:lang w:eastAsia="pt-BR"/>
         </w:rPr>
-        <w:t>.  Se o usuário não preencher algum campo ou preenche com dado inválido, o sistema exibe mensagem de erro informando o problema.</w:t>
-      </w:r>
-    </w:p>
-    <w:p>
-      <w:pPr>
-        <w:suppressAutoHyphens/>
-        <w:spacing w:line="360" w:lineRule="auto"/>
-        <w:ind w:left="1418"/>
-        <w:jc w:val="both"/>
-        <w:rPr>
-          <w:rFonts w:ascii="Arial" w:hAnsi="Arial" w:cs="Arial"/>
-          <w:sz w:val="24"/>
-          <w:szCs w:val="24"/>
-          <w:lang w:eastAsia="pt-BR"/>
-        </w:rPr>
-      </w:pPr>
-    </w:p>
-    <w:p>
-      <w:pPr>
-        <w:suppressAutoHyphens/>
-        <w:spacing w:line="360" w:lineRule="auto"/>
-        <w:ind w:left="1418"/>
-        <w:jc w:val="both"/>
-        <w:rPr>
-          <w:rFonts w:ascii="Arial" w:hAnsi="Arial" w:cs="Arial"/>
-          <w:sz w:val="24"/>
-          <w:szCs w:val="24"/>
-          <w:lang w:eastAsia="pt-BR"/>
-        </w:rPr>
-      </w:pPr>
+        <w:t>.  Se o usuário não preencher algum campo ou preenche com dado inválid</w:t>
+      </w:r>
+      <w:bookmarkStart w:id="15" w:name="_GoBack"/>
+      <w:bookmarkEnd w:id="15"/>
+      <w:r>
+        <w:rPr>
+          <w:rFonts w:ascii="Arial" w:hAnsi="Arial" w:cs="Arial"/>
+          <w:sz w:val="24"/>
+          <w:szCs w:val="24"/>
+          <w:lang w:eastAsia="pt-BR"/>
+        </w:rPr>
+        <w:t>o, o sistema exibe mensagem de erro informando o problema.</w:t>
+      </w:r>
     </w:p>
     <w:p>
       <w:pPr>
         <w:pStyle w:val="Ttulo3"/>
         <w:rPr>
           <w:rFonts w:ascii="Arial" w:hAnsi="Arial" w:cs="Arial"/>
-          <w:b w:val="0"/>
           <w:sz w:val="24"/>
           <w:szCs w:val="24"/>
           <w:lang w:eastAsia="pt-BR"/>
@@ -9835,6 +9957,38 @@
           <w:lang w:eastAsia="pt-BR"/>
         </w:rPr>
         <w:t>Atualizar meu perfil</w:t>
+      </w:r>
+    </w:p>
+    <w:p>
+      <w:pPr>
+        <w:jc w:val="both"/>
+        <w:rPr>
+          <w:lang w:eastAsia="pt-BR"/>
+        </w:rPr>
+      </w:pPr>
+      <w:r>
+        <w:rPr>
+          <w:lang w:eastAsia="pt-BR"/>
+        </w:rPr>
+        <w:tab/>
+      </w:r>
+      <w:r>
+        <w:rPr>
+          <w:rFonts w:ascii="Arial" w:hAnsi="Arial" w:cs="Arial"/>
+          <w:sz w:val="24"/>
+          <w:szCs w:val="24"/>
+          <w:lang w:eastAsia="pt-BR"/>
+        </w:rPr>
+        <w:t xml:space="preserve">Este caso de uso </w:t>
+      </w:r>
+      <w:r>
+        <w:rPr>
+          <w:rFonts w:ascii="Arial" w:hAnsi="Arial" w:cs="Arial"/>
+          <w:sz w:val="24"/>
+          <w:szCs w:val="24"/>
+          <w:lang w:eastAsia="pt-BR"/>
+        </w:rPr>
+        <w:t>apresenta o fluxo quando usuários logados no sistema precisam alterar informações do seu perfil.</w:t>
       </w:r>
     </w:p>
     <w:p>
@@ -10474,7 +10628,6 @@
         <w:rPr>
           <w:lang w:eastAsia="pt-BR"/>
         </w:rPr>
-        <w:lastRenderedPageBreak/>
         <w:t xml:space="preserve">2.4. </w:t>
       </w:r>
       <w:r>
@@ -13233,7 +13386,7 @@
           <w:lang w:eastAsia="pt-BR"/>
         </w:rPr>
         <w:pict w14:anchorId="054DC026">
-          <v:shape id="_x0000_i1026" type="#_x0000_t75" style="width:452.4pt;height:347.1pt">
+          <v:shape id="_x0000_i1026" type="#_x0000_t75" style="width:452.95pt;height:346.6pt">
             <v:imagedata r:id="rId26" o:title="Modelo de dados"/>
           </v:shape>
         </w:pict>
@@ -15002,7 +15155,7 @@
           <w:lang w:eastAsia="pt-BR"/>
         </w:rPr>
         <w:pict w14:anchorId="36EB4673">
-          <v:shape id="_x0000_i1027" type="#_x0000_t75" style="width:453.5pt;height:343.9pt">
+          <v:shape id="_x0000_i1027" type="#_x0000_t75" style="width:452.95pt;height:344.1pt">
             <v:imagedata r:id="rId27" o:title="C4Model-Nivel_1_Contexto"/>
           </v:shape>
         </w:pict>
@@ -15219,7 +15372,7 @@
       <w:r>
         <w:lastRenderedPageBreak/>
         <w:pict w14:anchorId="32EA7E7E">
-          <v:shape id="_x0000_i1028" type="#_x0000_t75" style="width:453.5pt;height:343.9pt">
+          <v:shape id="_x0000_i1028" type="#_x0000_t75" style="width:452.95pt;height:344.1pt">
             <v:imagedata r:id="rId28" o:title="C4Model-Nível_2_Contêiner"/>
           </v:shape>
         </w:pict>
@@ -15444,7 +15597,7 @@
       <w:r>
         <w:lastRenderedPageBreak/>
         <w:pict w14:anchorId="7D7166D6">
-          <v:shape id="_x0000_i1029" type="#_x0000_t75" style="width:453.5pt;height:341.75pt">
+          <v:shape id="_x0000_i1029" type="#_x0000_t75" style="width:452.95pt;height:341.6pt">
             <v:imagedata r:id="rId29" o:title="C4Model-Nível_3_Componente_ Front_End"/>
           </v:shape>
         </w:pict>
@@ -15931,7 +16084,7 @@
     <w:p>
       <w:r>
         <w:pict w14:anchorId="1E5BB046">
-          <v:shape id="_x0000_i1030" type="#_x0000_t75" style="width:452.4pt;height:409.45pt">
+          <v:shape id="_x0000_i1030" type="#_x0000_t75" style="width:452.95pt;height:409.4pt">
             <v:imagedata r:id="rId30" o:title="C4Model-Nível_3_Componente_API_REST"/>
           </v:shape>
         </w:pict>
@@ -20423,7 +20576,7 @@
       <w:rPr>
         <w:noProof/>
       </w:rPr>
-      <w:t>14</w:t>
+      <w:t>20</w:t>
     </w:r>
     <w:r>
       <w:fldChar w:fldCharType="end"/>
@@ -26308,7 +26461,7 @@
 </file>
 
 <file path=customXml/itemProps1.xml><?xml version="1.0" encoding="utf-8"?>
-<ds:datastoreItem xmlns:ds="http://schemas.openxmlformats.org/officeDocument/2006/customXml" ds:itemID="{295E6B85-C417-49FA-91CE-F45CEAC7BEBB}">
+<ds:datastoreItem xmlns:ds="http://schemas.openxmlformats.org/officeDocument/2006/customXml" ds:itemID="{50825C88-173D-4523-9594-FE56FE517E88}">
   <ds:schemaRefs>
     <ds:schemaRef ds:uri="http://schemas.openxmlformats.org/officeDocument/2006/bibliography"/>
   </ds:schemaRefs>

</xml_diff>

<commit_message>
Adicionando a funcionalidade de editar compras em todos os aspectos do projeto.
</commit_message>
<xml_diff>
--- a/projeto/documentacao/DWFS - Projeto Integrado - Adjamir.docx
+++ b/projeto/documentacao/DWFS - Projeto Integrado - Adjamir.docx
@@ -1459,25 +1459,7 @@
             <w:noProof/>
             <w:lang w:eastAsia="pt-BR"/>
           </w:rPr>
-          <w:t>2.3.2. Caso de uso: Efetuar lo</w:t>
-        </w:r>
-        <w:r>
-          <w:rPr>
-            <w:rStyle w:val="Hyperlink"/>
-            <w:rFonts w:cs="Arial"/>
-            <w:noProof/>
-            <w:lang w:eastAsia="pt-BR"/>
-          </w:rPr>
-          <w:t>g</w:t>
-        </w:r>
-        <w:r>
-          <w:rPr>
-            <w:rStyle w:val="Hyperlink"/>
-            <w:rFonts w:cs="Arial"/>
-            <w:noProof/>
-            <w:lang w:eastAsia="pt-BR"/>
-          </w:rPr>
-          <w:t>in social</w:t>
+          <w:t>2.3.2. Caso de uso: Efetuar login social</w:t>
         </w:r>
         <w:r>
           <w:rPr>
@@ -3298,16 +3280,7 @@
           <w:szCs w:val="24"/>
           <w:lang w:eastAsia="pt-BR"/>
         </w:rPr>
-        <w:t xml:space="preserve"> na identificação de tendências e oportunidades de crescimento.</w:t>
-      </w:r>
-      <w:r>
-        <w:rPr>
-          <w:rFonts w:ascii="Arial" w:hAnsi="Arial" w:cs="Arial"/>
-          <w:sz w:val="24"/>
-          <w:szCs w:val="24"/>
-          <w:lang w:eastAsia="pt-BR"/>
-        </w:rPr>
-        <w:t xml:space="preserve"> Além disso, auxiliam na definição d</w:t>
+        <w:t xml:space="preserve"> na identificação de tendências e oportunidades de crescimento. Além disso, auxiliam na definição d</w:t>
       </w:r>
       <w:r>
         <w:rPr>
@@ -4277,7 +4250,7 @@
           <w:noProof/>
         </w:rPr>
         <w:pict w14:anchorId="57F61379">
-          <v:shape id="_x0000_s1123" type="#_x0000_t75" style="position:absolute;left:0;text-align:left;margin-left:2.25pt;margin-top:-1.4pt;width:419.85pt;height:312.25pt;z-index:17;mso-position-horizontal-relative:text;mso-position-vertical-relative:text;mso-width-relative:page;mso-height-relative:page">
+          <v:shape id="_x0000_s1123" type="#_x0000_t75" style="position:absolute;left:0;text-align:left;margin-left:2.25pt;margin-top:-1.4pt;width:419.85pt;height:312.25pt;z-index:15;mso-position-horizontal-relative:text;mso-position-vertical-relative:text;mso-width-relative:page;mso-height-relative:page">
             <v:imagedata r:id="rId10" o:title="Mapa de empatia_Vendedor"/>
             <w10:wrap type="topAndBottom"/>
           </v:shape>
@@ -4794,16 +4767,7 @@
           <w:szCs w:val="24"/>
           <w:lang w:eastAsia="pt-BR"/>
         </w:rPr>
-        <w:t xml:space="preserve">Suas </w:t>
-      </w:r>
-      <w:r>
-        <w:rPr>
-          <w:rFonts w:ascii="Arial" w:hAnsi="Arial" w:cs="Arial"/>
-          <w:sz w:val="24"/>
-          <w:szCs w:val="24"/>
-          <w:lang w:eastAsia="pt-BR"/>
-        </w:rPr>
-        <w:t xml:space="preserve">informações </w:t>
+        <w:t xml:space="preserve">Suas informações </w:t>
       </w:r>
       <w:r>
         <w:rPr>
@@ -5976,16 +5940,7 @@
           <w:szCs w:val="24"/>
           <w:lang w:eastAsia="pt-BR"/>
         </w:rPr>
-        <w:t>irão</w:t>
-      </w:r>
-      <w:r>
-        <w:rPr>
-          <w:rFonts w:ascii="Arial" w:hAnsi="Arial" w:cs="Arial"/>
-          <w:sz w:val="24"/>
-          <w:szCs w:val="24"/>
-          <w:lang w:eastAsia="pt-BR"/>
-        </w:rPr>
-        <w:t xml:space="preserve"> auxiliar na identificação de tendências e oportunidades de crescimento.</w:t>
+        <w:t>irão auxiliar na identificação de tendências e oportunidades de crescimento.</w:t>
       </w:r>
     </w:p>
     <w:p>
@@ -6522,7 +6477,7 @@
           <w:b/>
         </w:rPr>
         <w:pict w14:anchorId="318E8368">
-          <v:shape id="_x0000_i1025" type="#_x0000_t75" style="width:452.75pt;height:313.3pt">
+          <v:shape id="_x0000_i1025" type="#_x0000_t75" style="width:452.4pt;height:312.7pt">
             <v:imagedata r:id="rId13" o:title="Diagrama de casos de uso-Usuário"/>
           </v:shape>
         </w:pict>
@@ -6759,7 +6714,7 @@
           <w:noProof/>
         </w:rPr>
         <w:pict w14:anchorId="2F3B0E6C">
-          <v:shape id="_x0000_s1124" type="#_x0000_t75" style="position:absolute;left:0;text-align:left;margin-left:72.9pt;margin-top:71.25pt;width:278.35pt;height:263.3pt;z-index:18;mso-position-horizontal-relative:text;mso-position-vertical-relative:text;mso-width-relative:page;mso-height-relative:page">
+          <v:shape id="_x0000_s1124" type="#_x0000_t75" style="position:absolute;left:0;text-align:left;margin-left:72.9pt;margin-top:71.25pt;width:278.35pt;height:263.3pt;z-index:16;mso-position-horizontal-relative:text;mso-position-vertical-relative:text;mso-width-relative:page;mso-height-relative:page">
             <v:imagedata r:id="rId15" o:title="Diagrama de casos de uso-Estoque - Fornecedor"/>
             <w10:wrap type="topAndBottom"/>
           </v:shape>
@@ -6886,19 +6841,7 @@
         <w:rPr>
           <w:b/>
         </w:rPr>
-        <w:t xml:space="preserve">Diagrama de casos de uso para os atores Estoque e Administrador (Parte </w:t>
-      </w:r>
-      <w:r>
-        <w:rPr>
-          <w:b/>
-        </w:rPr>
-        <w:t>1</w:t>
-      </w:r>
-      <w:r>
-        <w:rPr>
-          <w:b/>
-        </w:rPr>
-        <w:t>)</w:t>
+        <w:t>Diagrama de casos de uso para os atores Estoque e Administrador (Parte 1)</w:t>
       </w:r>
     </w:p>
     <w:p>
@@ -6925,18 +6868,20 @@
           <w:b/>
         </w:rPr>
       </w:pPr>
+      <w:bookmarkStart w:id="10" w:name="_GoBack"/>
       <w:r>
         <w:rPr>
           <w:noProof/>
         </w:rPr>
         <w:lastRenderedPageBreak/>
-        <w:pict w14:anchorId="1CC9A8E4">
-          <v:shape id="_x0000_s1119" type="#_x0000_t75" style="position:absolute;left:0;text-align:left;margin-left:35.7pt;margin-top:0;width:401.55pt;height:347.3pt;z-index:15;mso-position-horizontal:absolute;mso-position-horizontal-relative:text;mso-position-vertical:top;mso-position-vertical-relative:text;mso-width-relative:page;mso-height-relative:page">
+        <w:pict w14:anchorId="4D6DB5BB">
+          <v:shape id="_x0000_s1131" type="#_x0000_t75" style="position:absolute;left:0;text-align:left;margin-left:7.85pt;margin-top:-1.1pt;width:452.95pt;height:397.65pt;z-index:17;mso-position-horizontal-relative:text;mso-position-vertical-relative:text;mso-width-relative:page;mso-height-relative:page">
             <v:imagedata r:id="rId16" o:title="Diagrama de casos de uso-Estoque"/>
             <w10:wrap type="topAndBottom"/>
           </v:shape>
         </w:pict>
       </w:r>
+      <w:bookmarkEnd w:id="10"/>
       <w:r>
         <w:rPr>
           <w:b/>
@@ -7475,14 +7420,14 @@
           <w:lang w:val="pt-BR" w:eastAsia="pt-BR"/>
         </w:rPr>
       </w:pPr>
-      <w:bookmarkStart w:id="10" w:name="_Toc128525263"/>
+      <w:bookmarkStart w:id="11" w:name="_Toc128525263"/>
       <w:r>
         <w:rPr>
           <w:lang w:val="pt-BR" w:eastAsia="pt-BR"/>
         </w:rPr>
         <w:t>2.2. Atores</w:t>
       </w:r>
-      <w:bookmarkEnd w:id="10"/>
+      <w:bookmarkEnd w:id="11"/>
     </w:p>
     <w:p>
       <w:pPr>
@@ -8012,7 +7957,7 @@
           <w:lang w:eastAsia="pt-BR"/>
         </w:rPr>
       </w:pPr>
-      <w:bookmarkStart w:id="11" w:name="_Toc128525264"/>
+      <w:bookmarkStart w:id="12" w:name="_Toc128525264"/>
       <w:r>
         <w:rPr>
           <w:lang w:eastAsia="pt-BR"/>
@@ -8020,7 +7965,7 @@
         <w:lastRenderedPageBreak/>
         <w:t>2.3. Detalhamento dos casos de uso</w:t>
       </w:r>
-      <w:bookmarkEnd w:id="11"/>
+      <w:bookmarkEnd w:id="12"/>
     </w:p>
     <w:p>
       <w:pPr>
@@ -8064,7 +8009,7 @@
           <w:lang w:eastAsia="pt-BR"/>
         </w:rPr>
       </w:pPr>
-      <w:bookmarkStart w:id="12" w:name="_Toc128525265"/>
+      <w:bookmarkStart w:id="13" w:name="_Toc128525265"/>
       <w:r>
         <w:rPr>
           <w:rFonts w:ascii="Arial" w:hAnsi="Arial" w:cs="Arial"/>
@@ -8128,7 +8073,7 @@
         </w:rPr>
         <w:t>so: Registrar-se</w:t>
       </w:r>
-      <w:bookmarkEnd w:id="12"/>
+      <w:bookmarkEnd w:id="13"/>
     </w:p>
     <w:p>
       <w:pPr>
@@ -8670,7 +8615,7 @@
           <w:lang w:eastAsia="pt-BR"/>
         </w:rPr>
       </w:pPr>
-      <w:bookmarkStart w:id="13" w:name="_Toc128525266"/>
+      <w:bookmarkStart w:id="14" w:name="_Toc128525266"/>
       <w:r>
         <w:rPr>
           <w:rFonts w:ascii="Arial" w:hAnsi="Arial" w:cs="Arial"/>
@@ -8734,7 +8679,7 @@
         </w:rPr>
         <w:t>so: Efetuar login</w:t>
       </w:r>
-      <w:bookmarkEnd w:id="13"/>
+      <w:bookmarkEnd w:id="14"/>
     </w:p>
     <w:p>
       <w:pPr>
@@ -8755,16 +8700,7 @@
           <w:szCs w:val="24"/>
           <w:lang w:eastAsia="pt-BR"/>
         </w:rPr>
-        <w:t xml:space="preserve">Este caso de uso é responsável </w:t>
-      </w:r>
-      <w:r>
-        <w:rPr>
-          <w:rFonts w:ascii="Arial" w:hAnsi="Arial" w:cs="Arial"/>
-          <w:sz w:val="24"/>
-          <w:szCs w:val="24"/>
-          <w:lang w:eastAsia="pt-BR"/>
-        </w:rPr>
-        <w:t>login dos usuários no sistema.</w:t>
+        <w:t>Este caso de uso é responsável login dos usuários no sistema.</w:t>
       </w:r>
     </w:p>
     <w:p>
@@ -8815,16 +8751,7 @@
           <w:szCs w:val="24"/>
           <w:lang w:eastAsia="pt-BR"/>
         </w:rPr>
-        <w:t>Usuário</w:t>
-      </w:r>
-      <w:r>
-        <w:rPr>
-          <w:rFonts w:ascii="Arial" w:hAnsi="Arial" w:cs="Arial"/>
-          <w:sz w:val="24"/>
-          <w:szCs w:val="24"/>
-          <w:lang w:eastAsia="pt-BR"/>
-        </w:rPr>
-        <w:t>.</w:t>
+        <w:t>Usuário.</w:t>
       </w:r>
     </w:p>
     <w:p>
@@ -9219,7 +9146,7 @@
           <w:lang w:eastAsia="pt-BR"/>
         </w:rPr>
       </w:pPr>
-      <w:bookmarkStart w:id="14" w:name="_Toc128525267"/>
+      <w:bookmarkStart w:id="15" w:name="_Toc128525267"/>
     </w:p>
     <w:p>
       <w:pPr>
@@ -9277,7 +9204,7 @@
         </w:rPr>
         <w:t>Caso de uso: Efetuar login social</w:t>
       </w:r>
-      <w:bookmarkEnd w:id="14"/>
+      <w:bookmarkEnd w:id="15"/>
     </w:p>
     <w:p>
       <w:pPr>
@@ -9299,34 +9226,26 @@
           <w:szCs w:val="24"/>
           <w:lang w:eastAsia="pt-BR"/>
         </w:rPr>
-        <w:t>Este caso de uso é responsável login dos usuários no sistema</w:t>
-      </w:r>
-      <w:r>
-        <w:rPr>
-          <w:rFonts w:ascii="Arial" w:hAnsi="Arial" w:cs="Arial"/>
-          <w:sz w:val="24"/>
-          <w:szCs w:val="24"/>
-          <w:lang w:eastAsia="pt-BR"/>
-        </w:rPr>
-        <w:t xml:space="preserve"> através do Google OAuth</w:t>
-      </w:r>
-      <w:r>
-        <w:rPr>
-          <w:rFonts w:ascii="Arial" w:hAnsi="Arial" w:cs="Arial"/>
-          <w:sz w:val="24"/>
-          <w:szCs w:val="24"/>
-          <w:lang w:eastAsia="pt-BR"/>
-        </w:rPr>
-        <w:t>.</w:t>
-      </w:r>
-      <w:r>
-        <w:rPr>
-          <w:rFonts w:ascii="Arial" w:hAnsi="Arial" w:cs="Arial"/>
-          <w:sz w:val="24"/>
-          <w:szCs w:val="24"/>
-          <w:lang w:eastAsia="pt-BR"/>
-        </w:rPr>
-        <w:t xml:space="preserve"> Ele pode ser feito tanto por usuários cadastrados como usuários não cadastrados no sistema.</w:t>
+        <w:t xml:space="preserve">Este caso de uso é responsável login dos usuários no sistema através do Google </w:t>
+      </w:r>
+      <w:r>
+        <w:rPr>
+          <w:rFonts w:ascii="Arial" w:hAnsi="Arial" w:cs="Arial"/>
+          <w:i/>
+          <w:sz w:val="24"/>
+          <w:szCs w:val="24"/>
+          <w:lang w:eastAsia="pt-BR"/>
+        </w:rPr>
+        <w:t>OAuth</w:t>
+      </w:r>
+      <w:r>
+        <w:rPr>
+          <w:rFonts w:ascii="Arial" w:hAnsi="Arial" w:cs="Arial"/>
+          <w:sz w:val="24"/>
+          <w:szCs w:val="24"/>
+          <w:lang w:eastAsia="pt-BR"/>
+        </w:rPr>
+        <w:t>. Ele pode ser feito tanto por usuários cadastrados como usuários não cadastrados no sistema.</w:t>
       </w:r>
     </w:p>
     <w:p>
@@ -9643,7 +9562,17 @@
           <w:szCs w:val="24"/>
           <w:lang w:eastAsia="pt-BR"/>
         </w:rPr>
-        <w:t>localiza na base um usuário que possui o e-mail obtido no Google OAuth</w:t>
+        <w:t xml:space="preserve">localiza na base um usuário que possui o e-mail obtido no Google </w:t>
+      </w:r>
+      <w:r>
+        <w:rPr>
+          <w:rFonts w:ascii="Arial" w:hAnsi="Arial" w:cs="Arial"/>
+          <w:i/>
+          <w:sz w:val="24"/>
+          <w:szCs w:val="24"/>
+          <w:lang w:eastAsia="pt-BR"/>
+        </w:rPr>
+        <w:t>OAuth</w:t>
       </w:r>
       <w:r>
         <w:rPr>
@@ -9729,47 +9658,7 @@
           <w:szCs w:val="24"/>
           <w:lang w:eastAsia="pt-BR"/>
         </w:rPr>
-        <w:t>Fluxo</w:t>
-      </w:r>
-      <w:r>
-        <w:rPr>
-          <w:rFonts w:ascii="Arial" w:hAnsi="Arial" w:cs="Arial"/>
-          <w:b/>
-          <w:sz w:val="24"/>
-          <w:szCs w:val="24"/>
-          <w:lang w:eastAsia="pt-BR"/>
-        </w:rPr>
-        <w:t>s</w:t>
-      </w:r>
-      <w:r>
-        <w:rPr>
-          <w:rFonts w:ascii="Arial" w:hAnsi="Arial" w:cs="Arial"/>
-          <w:b/>
-          <w:sz w:val="24"/>
-          <w:szCs w:val="24"/>
-          <w:lang w:eastAsia="pt-BR"/>
-        </w:rPr>
-        <w:t xml:space="preserve"> </w:t>
-      </w:r>
-      <w:r>
-        <w:rPr>
-          <w:rFonts w:ascii="Arial" w:hAnsi="Arial" w:cs="Arial"/>
-          <w:b/>
-          <w:sz w:val="24"/>
-          <w:szCs w:val="24"/>
-          <w:lang w:eastAsia="pt-BR"/>
-        </w:rPr>
-        <w:t>alternativos</w:t>
-      </w:r>
-      <w:r>
-        <w:rPr>
-          <w:rFonts w:ascii="Arial" w:hAnsi="Arial" w:cs="Arial"/>
-          <w:b/>
-          <w:sz w:val="24"/>
-          <w:szCs w:val="24"/>
-          <w:lang w:eastAsia="pt-BR"/>
-        </w:rPr>
-        <w:t>:</w:t>
+        <w:t>Fluxos alternativos:</w:t>
       </w:r>
     </w:p>
     <w:p>
@@ -9802,7 +9691,26 @@
           <w:szCs w:val="24"/>
           <w:lang w:eastAsia="pt-BR"/>
         </w:rPr>
-        <w:t>Caso o usuário não seja encontrado, o sistema cria um usuário com perfil de cliente utilizando as informações de nome e e-mail obtidas pelo Google Oauth. Neste caso, o login será o e-mail.</w:t>
+        <w:t xml:space="preserve">Caso o usuário não seja encontrado, o sistema cria um usuário com perfil de cliente utilizando as informações de nome e e-mail obtidas pelo Google </w:t>
+      </w:r>
+      <w:r>
+        <w:rPr>
+          <w:rFonts w:ascii="Arial" w:hAnsi="Arial" w:cs="Arial"/>
+          <w:i/>
+          <w:sz w:val="24"/>
+          <w:szCs w:val="24"/>
+          <w:lang w:eastAsia="pt-BR"/>
+        </w:rPr>
+        <w:t>Oauth</w:t>
+      </w:r>
+      <w:r>
+        <w:rPr>
+          <w:rFonts w:ascii="Arial" w:hAnsi="Arial" w:cs="Arial"/>
+          <w:sz w:val="24"/>
+          <w:szCs w:val="24"/>
+          <w:lang w:eastAsia="pt-BR"/>
+        </w:rPr>
+        <w:t>. Neste caso, o login será o e-mail.</w:t>
       </w:r>
     </w:p>
     <w:p>
@@ -9870,18 +9778,7 @@
           <w:szCs w:val="24"/>
           <w:lang w:eastAsia="pt-BR"/>
         </w:rPr>
-        <w:t>.  Se o usuário não preencher algum campo ou preenche com dado inválid</w:t>
-      </w:r>
-      <w:bookmarkStart w:id="15" w:name="_GoBack"/>
-      <w:bookmarkEnd w:id="15"/>
-      <w:r>
-        <w:rPr>
-          <w:rFonts w:ascii="Arial" w:hAnsi="Arial" w:cs="Arial"/>
-          <w:sz w:val="24"/>
-          <w:szCs w:val="24"/>
-          <w:lang w:eastAsia="pt-BR"/>
-        </w:rPr>
-        <w:t>o, o sistema exibe mensagem de erro informando o problema.</w:t>
+        <w:t>.  Se o usuário não preencher algum campo ou preenche com dado inválido, o sistema exibe mensagem de erro informando o problema.</w:t>
       </w:r>
     </w:p>
     <w:p>
@@ -9920,16 +9817,7 @@
           <w:szCs w:val="24"/>
           <w:lang w:eastAsia="pt-BR"/>
         </w:rPr>
-        <w:t>3.</w:t>
-      </w:r>
-      <w:r>
-        <w:rPr>
-          <w:rFonts w:ascii="Arial" w:hAnsi="Arial" w:cs="Arial"/>
-          <w:sz w:val="24"/>
-          <w:szCs w:val="24"/>
-          <w:lang w:eastAsia="pt-BR"/>
-        </w:rPr>
-        <w:t>4</w:t>
+        <w:t>3.4</w:t>
       </w:r>
       <w:r>
         <w:rPr>
@@ -9947,16 +9835,7 @@
           <w:szCs w:val="24"/>
           <w:lang w:eastAsia="pt-BR"/>
         </w:rPr>
-        <w:t xml:space="preserve">Caso de uso: </w:t>
-      </w:r>
-      <w:r>
-        <w:rPr>
-          <w:rFonts w:ascii="Arial" w:hAnsi="Arial" w:cs="Arial"/>
-          <w:sz w:val="24"/>
-          <w:szCs w:val="24"/>
-          <w:lang w:eastAsia="pt-BR"/>
-        </w:rPr>
-        <w:t>Atualizar meu perfil</w:t>
+        <w:t>Caso de uso: Atualizar meu perfil</w:t>
       </w:r>
     </w:p>
     <w:p>
@@ -9979,16 +9858,7 @@
           <w:szCs w:val="24"/>
           <w:lang w:eastAsia="pt-BR"/>
         </w:rPr>
-        <w:t xml:space="preserve">Este caso de uso </w:t>
-      </w:r>
-      <w:r>
-        <w:rPr>
-          <w:rFonts w:ascii="Arial" w:hAnsi="Arial" w:cs="Arial"/>
-          <w:sz w:val="24"/>
-          <w:szCs w:val="24"/>
-          <w:lang w:eastAsia="pt-BR"/>
-        </w:rPr>
-        <w:t>apresenta o fluxo quando usuários logados no sistema precisam alterar informações do seu perfil.</w:t>
+        <w:t>Este caso de uso apresenta o fluxo quando usuários logados no sistema precisam alterar informações do seu perfil.</w:t>
       </w:r>
     </w:p>
     <w:p>
@@ -10163,16 +10033,7 @@
           <w:szCs w:val="24"/>
           <w:lang w:eastAsia="pt-BR"/>
         </w:rPr>
-        <w:t>O usuário acessa a opção ‘Atualizar meu perfil’</w:t>
-      </w:r>
-      <w:r>
-        <w:rPr>
-          <w:rFonts w:ascii="Arial" w:hAnsi="Arial" w:cs="Arial"/>
-          <w:sz w:val="24"/>
-          <w:szCs w:val="24"/>
-          <w:lang w:eastAsia="pt-BR"/>
-        </w:rPr>
-        <w:t>.</w:t>
+        <w:t>O usuário acessa a opção ‘Atualizar meu perfil’.</w:t>
       </w:r>
     </w:p>
     <w:p>
@@ -10226,25 +10087,7 @@
           <w:szCs w:val="24"/>
           <w:lang w:eastAsia="pt-BR"/>
         </w:rPr>
-        <w:t xml:space="preserve">O </w:t>
-      </w:r>
-      <w:r>
-        <w:rPr>
-          <w:rFonts w:ascii="Arial" w:hAnsi="Arial" w:cs="Arial"/>
-          <w:sz w:val="24"/>
-          <w:szCs w:val="24"/>
-          <w:lang w:eastAsia="pt-BR"/>
-        </w:rPr>
-        <w:t>usuário clica no botão ‘Salvar’</w:t>
-      </w:r>
-      <w:r>
-        <w:rPr>
-          <w:rFonts w:ascii="Arial" w:hAnsi="Arial" w:cs="Arial"/>
-          <w:sz w:val="24"/>
-          <w:szCs w:val="24"/>
-          <w:lang w:eastAsia="pt-BR"/>
-        </w:rPr>
-        <w:t>.</w:t>
+        <w:t>O usuário clica no botão ‘Salvar’.</w:t>
       </w:r>
     </w:p>
     <w:p>
@@ -10501,16 +10344,7 @@
           <w:szCs w:val="24"/>
           <w:lang w:eastAsia="pt-BR"/>
         </w:rPr>
-        <w:t xml:space="preserve"> </w:t>
-      </w:r>
-      <w:r>
-        <w:rPr>
-          <w:rFonts w:ascii="Arial" w:hAnsi="Arial" w:cs="Arial"/>
-          <w:sz w:val="24"/>
-          <w:szCs w:val="24"/>
-          <w:lang w:eastAsia="pt-BR"/>
-        </w:rPr>
-        <w:t>Se o usuário informar senha com valor diferente com valor diferente da confirmação de senha, ele informa que os valores devem ser iguais.</w:t>
+        <w:t xml:space="preserve"> Se o usuário informar senha com valor diferente com valor diferente da confirmação de senha, ele informa que os valores devem ser iguais.</w:t>
       </w:r>
     </w:p>
     <w:p>
@@ -10534,44 +10368,16 @@
           <w:szCs w:val="24"/>
           <w:lang w:eastAsia="pt-BR"/>
         </w:rPr>
-        <w:t>3</w:t>
-      </w:r>
-      <w:r>
-        <w:rPr>
-          <w:rFonts w:ascii="Arial" w:hAnsi="Arial" w:cs="Arial"/>
-          <w:b/>
-          <w:sz w:val="24"/>
-          <w:szCs w:val="24"/>
-          <w:lang w:eastAsia="pt-BR"/>
-        </w:rPr>
-        <w:t xml:space="preserve">a. </w:t>
-      </w:r>
-      <w:r>
-        <w:rPr>
-          <w:rFonts w:ascii="Arial" w:hAnsi="Arial" w:cs="Arial"/>
-          <w:sz w:val="24"/>
-          <w:szCs w:val="24"/>
-          <w:lang w:eastAsia="pt-BR"/>
-        </w:rPr>
-        <w:t xml:space="preserve">Se após clicar no botão salvar, o sistema verificar que existe outro usuário </w:t>
-      </w:r>
-      <w:r>
-        <w:rPr>
-          <w:rFonts w:ascii="Arial" w:hAnsi="Arial" w:cs="Arial"/>
-          <w:sz w:val="24"/>
-          <w:szCs w:val="24"/>
-          <w:lang w:eastAsia="pt-BR"/>
-        </w:rPr>
-        <w:t>com</w:t>
-      </w:r>
-      <w:r>
-        <w:rPr>
-          <w:rFonts w:ascii="Arial" w:hAnsi="Arial" w:cs="Arial"/>
-          <w:sz w:val="24"/>
-          <w:szCs w:val="24"/>
-          <w:lang w:eastAsia="pt-BR"/>
-        </w:rPr>
-        <w:t xml:space="preserve"> e-mail igual, ele exibe mensagem de erro informando que já existe um usuário com esta informação. </w:t>
+        <w:t xml:space="preserve">3a. </w:t>
+      </w:r>
+      <w:r>
+        <w:rPr>
+          <w:rFonts w:ascii="Arial" w:hAnsi="Arial" w:cs="Arial"/>
+          <w:sz w:val="24"/>
+          <w:szCs w:val="24"/>
+          <w:lang w:eastAsia="pt-BR"/>
+        </w:rPr>
+        <w:t xml:space="preserve">Se após clicar no botão salvar, o sistema verificar que existe outro usuário com e-mail igual, ele exibe mensagem de erro informando que já existe um usuário com esta informação. </w:t>
       </w:r>
     </w:p>
     <w:p>
@@ -13386,7 +13192,7 @@
           <w:lang w:eastAsia="pt-BR"/>
         </w:rPr>
         <w:pict w14:anchorId="054DC026">
-          <v:shape id="_x0000_i1026" type="#_x0000_t75" style="width:452.95pt;height:346.6pt">
+          <v:shape id="_x0000_i1026" type="#_x0000_t75" style="width:452.4pt;height:347.1pt">
             <v:imagedata r:id="rId26" o:title="Modelo de dados"/>
           </v:shape>
         </w:pict>
@@ -15155,7 +14961,7 @@
           <w:lang w:eastAsia="pt-BR"/>
         </w:rPr>
         <w:pict w14:anchorId="36EB4673">
-          <v:shape id="_x0000_i1027" type="#_x0000_t75" style="width:452.95pt;height:344.1pt">
+          <v:shape id="_x0000_i1027" type="#_x0000_t75" style="width:453.5pt;height:343.9pt">
             <v:imagedata r:id="rId27" o:title="C4Model-Nivel_1_Contexto"/>
           </v:shape>
         </w:pict>
@@ -15372,7 +15178,7 @@
       <w:r>
         <w:lastRenderedPageBreak/>
         <w:pict w14:anchorId="32EA7E7E">
-          <v:shape id="_x0000_i1028" type="#_x0000_t75" style="width:452.95pt;height:344.1pt">
+          <v:shape id="_x0000_i1028" type="#_x0000_t75" style="width:453.5pt;height:343.9pt">
             <v:imagedata r:id="rId28" o:title="C4Model-Nível_2_Contêiner"/>
           </v:shape>
         </w:pict>
@@ -15597,7 +15403,7 @@
       <w:r>
         <w:lastRenderedPageBreak/>
         <w:pict w14:anchorId="7D7166D6">
-          <v:shape id="_x0000_i1029" type="#_x0000_t75" style="width:452.95pt;height:341.6pt">
+          <v:shape id="_x0000_i1029" type="#_x0000_t75" style="width:453.5pt;height:341.75pt">
             <v:imagedata r:id="rId29" o:title="C4Model-Nível_3_Componente_ Front_End"/>
           </v:shape>
         </w:pict>
@@ -16084,7 +15890,7 @@
     <w:p>
       <w:r>
         <w:pict w14:anchorId="1E5BB046">
-          <v:shape id="_x0000_i1030" type="#_x0000_t75" style="width:452.95pt;height:409.4pt">
+          <v:shape id="_x0000_i1030" type="#_x0000_t75" style="width:452.4pt;height:409.45pt">
             <v:imagedata r:id="rId30" o:title="C4Model-Nível_3_Componente_API_REST"/>
           </v:shape>
         </w:pict>
@@ -18524,17 +18330,6 @@
       </w:pPr>
       <w:r>
         <w:rPr>
-          <w:noProof/>
-        </w:rPr>
-        <w:pict w14:anchorId="356E135C">
-          <v:shape id="_x0000_s1120" type="#_x0000_t75" style="position:absolute;left:0;text-align:left;margin-left:-.05pt;margin-top:56.65pt;width:443.65pt;height:315pt;z-index:16;mso-position-horizontal-relative:text;mso-position-vertical-relative:text;mso-width-relative:page;mso-height-relative:page">
-            <v:imagedata r:id="rId31" o:title="Arquitetura da Informacao"/>
-            <w10:wrap type="topAndBottom"/>
-          </v:shape>
-        </w:pict>
-      </w:r>
-      <w:r>
-        <w:rPr>
           <w:rFonts w:ascii="Arial" w:hAnsi="Arial" w:cs="Arial"/>
           <w:sz w:val="24"/>
           <w:szCs w:val="24"/>
@@ -18589,19 +18384,6 @@
         </w:rPr>
         <w:t xml:space="preserve"> </w:t>
       </w:r>
-    </w:p>
-    <w:p>
-      <w:pPr>
-        <w:suppressAutoHyphens/>
-        <w:spacing w:after="0" w:line="360" w:lineRule="auto"/>
-        <w:ind w:firstLine="709"/>
-        <w:jc w:val="both"/>
-        <w:rPr>
-          <w:rFonts w:ascii="Arial" w:hAnsi="Arial" w:cs="Arial"/>
-          <w:sz w:val="24"/>
-          <w:szCs w:val="24"/>
-        </w:rPr>
-      </w:pPr>
     </w:p>
     <w:p>
       <w:pPr>
@@ -18613,6 +18395,17 @@
           <w:szCs w:val="22"/>
         </w:rPr>
       </w:pPr>
+      <w:r>
+        <w:rPr>
+          <w:sz w:val="22"/>
+          <w:szCs w:val="22"/>
+        </w:rPr>
+        <w:pict w14:anchorId="3F30B625">
+          <v:shape id="_x0000_i1031" type="#_x0000_t75" style="width:453.5pt;height:321.3pt">
+            <v:imagedata r:id="rId31" o:title="Arquitetura da Informacao"/>
+          </v:shape>
+        </w:pict>
+      </w:r>
       <w:r>
         <w:rPr>
           <w:sz w:val="22"/>
@@ -20576,7 +20369,7 @@
       <w:rPr>
         <w:noProof/>
       </w:rPr>
-      <w:t>20</w:t>
+      <w:t>14</w:t>
     </w:r>
     <w:r>
       <w:fldChar w:fldCharType="end"/>
@@ -26461,7 +26254,7 @@
 </file>
 
 <file path=customXml/itemProps1.xml><?xml version="1.0" encoding="utf-8"?>
-<ds:datastoreItem xmlns:ds="http://schemas.openxmlformats.org/officeDocument/2006/customXml" ds:itemID="{50825C88-173D-4523-9594-FE56FE517E88}">
+<ds:datastoreItem xmlns:ds="http://schemas.openxmlformats.org/officeDocument/2006/customXml" ds:itemID="{5A8E354D-25F6-43BD-91AA-1475C2DE80DF}">
   <ds:schemaRefs>
     <ds:schemaRef ds:uri="http://schemas.openxmlformats.org/officeDocument/2006/bibliography"/>
   </ds:schemaRefs>

</xml_diff>

<commit_message>
melhorando mensagens de erro.
</commit_message>
<xml_diff>
--- a/projeto/documentacao/DWFS - Projeto Integrado - Adjamir.docx
+++ b/projeto/documentacao/DWFS - Projeto Integrado - Adjamir.docx
@@ -7059,8 +7059,8 @@
           <w:noProof/>
         </w:rPr>
         <w:lastRenderedPageBreak/>
-        <w:pict w14:anchorId="5A84024A">
-          <v:shape id="_x0000_s1133" type="#_x0000_t75" style="position:absolute;left:0;text-align:left;margin-left:.6pt;margin-top:-1.7pt;width:452.95pt;height:289.65pt;z-index:17;mso-position-horizontal-relative:text;mso-position-vertical-relative:text;mso-width-relative:page;mso-height-relative:page">
+        <w:pict w14:anchorId="3F4FE985">
+          <v:shape id="_x0000_s1134" type="#_x0000_t75" style="position:absolute;left:0;text-align:left;margin-left:3.95pt;margin-top:-1.7pt;width:452.95pt;height:289.65pt;z-index:17;mso-position-horizontal-relative:text;mso-position-vertical-relative:text;mso-width-relative:page;mso-height-relative:page">
             <v:imagedata r:id="rId14" o:title="Diagrama de casos de uso-Vendedor"/>
             <w10:wrap type="topAndBottom"/>
           </v:shape>
@@ -7147,7 +7147,6 @@
           <w:lang w:eastAsia="pt-BR"/>
         </w:rPr>
       </w:pPr>
-      <w:bookmarkStart w:id="10" w:name="_GoBack"/>
       <w:r>
         <w:rPr>
           <w:noProof/>
@@ -7159,7 +7158,6 @@
           </v:shape>
         </w:pict>
       </w:r>
-      <w:bookmarkEnd w:id="10"/>
       <w:r>
         <w:rPr>
           <w:rFonts w:ascii="Arial" w:hAnsi="Arial" w:cs="Arial"/>
@@ -7858,14 +7856,14 @@
           <w:lang w:val="pt-BR" w:eastAsia="pt-BR"/>
         </w:rPr>
       </w:pPr>
-      <w:bookmarkStart w:id="11" w:name="_Toc128594667"/>
+      <w:bookmarkStart w:id="10" w:name="_Toc128594667"/>
       <w:r>
         <w:rPr>
           <w:lang w:val="pt-BR" w:eastAsia="pt-BR"/>
         </w:rPr>
         <w:t>2.2. Atores</w:t>
       </w:r>
-      <w:bookmarkEnd w:id="11"/>
+      <w:bookmarkEnd w:id="10"/>
     </w:p>
     <w:p>
       <w:pPr>
@@ -8395,7 +8393,7 @@
           <w:lang w:eastAsia="pt-BR"/>
         </w:rPr>
       </w:pPr>
-      <w:bookmarkStart w:id="12" w:name="_Toc128594668"/>
+      <w:bookmarkStart w:id="11" w:name="_Toc128594668"/>
       <w:r>
         <w:rPr>
           <w:lang w:eastAsia="pt-BR"/>
@@ -8403,7 +8401,7 @@
         <w:lastRenderedPageBreak/>
         <w:t>2.3. Detalhamento dos casos de uso</w:t>
       </w:r>
-      <w:bookmarkEnd w:id="12"/>
+      <w:bookmarkEnd w:id="11"/>
     </w:p>
     <w:p>
       <w:pPr>
@@ -8447,7 +8445,7 @@
           <w:lang w:eastAsia="pt-BR"/>
         </w:rPr>
       </w:pPr>
-      <w:bookmarkStart w:id="13" w:name="_Toc128594669"/>
+      <w:bookmarkStart w:id="12" w:name="_Toc128594669"/>
       <w:r>
         <w:rPr>
           <w:rFonts w:ascii="Arial" w:hAnsi="Arial" w:cs="Arial"/>
@@ -8511,7 +8509,7 @@
         </w:rPr>
         <w:t>so: Registrar-se</w:t>
       </w:r>
-      <w:bookmarkEnd w:id="13"/>
+      <w:bookmarkEnd w:id="12"/>
     </w:p>
     <w:p>
       <w:pPr>
@@ -8935,7 +8933,17 @@
           <w:szCs w:val="24"/>
           <w:lang w:eastAsia="pt-BR"/>
         </w:rPr>
-        <w:t>Fluxo de exceção:</w:t>
+        <w:t>Fluxos de exceção</w:t>
+      </w:r>
+      <w:r>
+        <w:rPr>
+          <w:rFonts w:ascii="Arial" w:hAnsi="Arial" w:cs="Arial"/>
+          <w:b/>
+          <w:sz w:val="24"/>
+          <w:szCs w:val="24"/>
+          <w:lang w:eastAsia="pt-BR"/>
+        </w:rPr>
+        <w:t>:</w:t>
       </w:r>
     </w:p>
     <w:p>
@@ -9086,7 +9094,7 @@
           <w:lang w:eastAsia="pt-BR"/>
         </w:rPr>
       </w:pPr>
-      <w:bookmarkStart w:id="14" w:name="_Toc128594670"/>
+      <w:bookmarkStart w:id="13" w:name="_Toc128594670"/>
       <w:r>
         <w:rPr>
           <w:rFonts w:ascii="Arial" w:hAnsi="Arial" w:cs="Arial"/>
@@ -9150,7 +9158,7 @@
         </w:rPr>
         <w:t>so: Efetuar login</w:t>
       </w:r>
-      <w:bookmarkEnd w:id="14"/>
+      <w:bookmarkEnd w:id="13"/>
     </w:p>
     <w:p>
       <w:pPr>
@@ -9555,7 +9563,17 @@
           <w:szCs w:val="24"/>
           <w:lang w:eastAsia="pt-BR"/>
         </w:rPr>
-        <w:t>Fluxo de exceção:</w:t>
+        <w:t>Fluxos de exceção</w:t>
+      </w:r>
+      <w:r>
+        <w:rPr>
+          <w:rFonts w:ascii="Arial" w:hAnsi="Arial" w:cs="Arial"/>
+          <w:b/>
+          <w:sz w:val="24"/>
+          <w:szCs w:val="24"/>
+          <w:lang w:eastAsia="pt-BR"/>
+        </w:rPr>
+        <w:t>:</w:t>
       </w:r>
     </w:p>
     <w:p>
@@ -9655,7 +9673,7 @@
           <w:lang w:eastAsia="pt-BR"/>
         </w:rPr>
       </w:pPr>
-      <w:bookmarkStart w:id="15" w:name="_Toc128594671"/>
+      <w:bookmarkStart w:id="14" w:name="_Toc128594671"/>
       <w:r>
         <w:rPr>
           <w:rFonts w:ascii="Arial" w:hAnsi="Arial" w:cs="Arial"/>
@@ -9701,7 +9719,7 @@
         </w:rPr>
         <w:t>Caso de uso: Efetuar login social</w:t>
       </w:r>
-      <w:bookmarkEnd w:id="15"/>
+      <w:bookmarkEnd w:id="14"/>
     </w:p>
     <w:p>
       <w:pPr>
@@ -10247,7 +10265,17 @@
           <w:lang w:eastAsia="pt-BR"/>
         </w:rPr>
         <w:lastRenderedPageBreak/>
-        <w:t>Fluxo de exceção:</w:t>
+        <w:t>Fluxos de exceção</w:t>
+      </w:r>
+      <w:r>
+        <w:rPr>
+          <w:rFonts w:ascii="Arial" w:hAnsi="Arial" w:cs="Arial"/>
+          <w:b/>
+          <w:sz w:val="24"/>
+          <w:szCs w:val="24"/>
+          <w:lang w:eastAsia="pt-BR"/>
+        </w:rPr>
+        <w:t>:</w:t>
       </w:r>
     </w:p>
     <w:p>
@@ -10303,7 +10331,7 @@
           <w:lang w:eastAsia="pt-BR"/>
         </w:rPr>
       </w:pPr>
-      <w:bookmarkStart w:id="16" w:name="_Toc128594672"/>
+      <w:bookmarkStart w:id="15" w:name="_Toc128594672"/>
       <w:r>
         <w:rPr>
           <w:rFonts w:ascii="Arial" w:hAnsi="Arial" w:cs="Arial"/>
@@ -10349,7 +10377,7 @@
         </w:rPr>
         <w:t>Caso de uso: Atualizar meu perfil</w:t>
       </w:r>
-      <w:bookmarkEnd w:id="16"/>
+      <w:bookmarkEnd w:id="15"/>
     </w:p>
     <w:p>
       <w:pPr>
@@ -10791,7 +10819,17 @@
           <w:szCs w:val="24"/>
           <w:lang w:eastAsia="pt-BR"/>
         </w:rPr>
-        <w:t>Fluxo de exceção:</w:t>
+        <w:t>Fluxos de exceção</w:t>
+      </w:r>
+      <w:r>
+        <w:rPr>
+          <w:rFonts w:ascii="Arial" w:hAnsi="Arial" w:cs="Arial"/>
+          <w:b/>
+          <w:sz w:val="24"/>
+          <w:szCs w:val="24"/>
+          <w:lang w:eastAsia="pt-BR"/>
+        </w:rPr>
+        <w:t>:</w:t>
       </w:r>
     </w:p>
     <w:p>
@@ -10914,7 +10952,7 @@
           <w:lang w:eastAsia="pt-BR"/>
         </w:rPr>
       </w:pPr>
-      <w:bookmarkStart w:id="17" w:name="_Toc128594673"/>
+      <w:bookmarkStart w:id="16" w:name="_Toc128594673"/>
       <w:r>
         <w:rPr>
           <w:rFonts w:ascii="Arial" w:hAnsi="Arial" w:cs="Arial"/>
@@ -10978,7 +11016,7 @@
         </w:rPr>
         <w:t>Listar clientes</w:t>
       </w:r>
-      <w:bookmarkEnd w:id="17"/>
+      <w:bookmarkEnd w:id="16"/>
     </w:p>
     <w:p>
       <w:pPr>
@@ -11347,6 +11385,15 @@
         </w:rPr>
         <w:t>O usuário pode utilizar as ações de ‘Detalhar’, ‘Editar’ e ‘Excluir’ cliente.</w:t>
       </w:r>
+      <w:r>
+        <w:rPr>
+          <w:rFonts w:ascii="Arial" w:hAnsi="Arial" w:cs="Arial"/>
+          <w:sz w:val="24"/>
+          <w:szCs w:val="24"/>
+          <w:lang w:eastAsia="pt-BR"/>
+        </w:rPr>
+        <w:t xml:space="preserve"> Também tem acesso a opção ‘Novo Cliente’.</w:t>
+      </w:r>
     </w:p>
     <w:p>
       <w:pPr>
@@ -11517,7 +11564,17 @@
           <w:szCs w:val="24"/>
           <w:lang w:eastAsia="pt-BR"/>
         </w:rPr>
-        <w:t>Fluxo de exceção:</w:t>
+        <w:t>Fluxos de exceção</w:t>
+      </w:r>
+      <w:r>
+        <w:rPr>
+          <w:rFonts w:ascii="Arial" w:hAnsi="Arial" w:cs="Arial"/>
+          <w:b/>
+          <w:sz w:val="24"/>
+          <w:szCs w:val="24"/>
+          <w:lang w:eastAsia="pt-BR"/>
+        </w:rPr>
+        <w:t>:</w:t>
       </w:r>
       <w:r>
         <w:rPr>
@@ -11563,7 +11620,7 @@
           <w:lang w:eastAsia="pt-BR"/>
         </w:rPr>
       </w:pPr>
-      <w:bookmarkStart w:id="18" w:name="_Toc128594674"/>
+      <w:bookmarkStart w:id="17" w:name="_Toc128594674"/>
       <w:r>
         <w:rPr>
           <w:rFonts w:ascii="Arial" w:hAnsi="Arial" w:cs="Arial"/>
@@ -11619,7 +11676,7 @@
         </w:rPr>
         <w:t>Caso de uso: Cadastrar Cliente</w:t>
       </w:r>
-      <w:bookmarkEnd w:id="18"/>
+      <w:bookmarkEnd w:id="17"/>
     </w:p>
     <w:p>
       <w:pPr>
@@ -12016,7 +12073,17 @@
           <w:szCs w:val="24"/>
           <w:lang w:eastAsia="pt-BR"/>
         </w:rPr>
-        <w:t>Fluxo de exceção:</w:t>
+        <w:t>Fluxos de exceção</w:t>
+      </w:r>
+      <w:r>
+        <w:rPr>
+          <w:rFonts w:ascii="Arial" w:hAnsi="Arial" w:cs="Arial"/>
+          <w:b/>
+          <w:sz w:val="24"/>
+          <w:szCs w:val="24"/>
+          <w:lang w:eastAsia="pt-BR"/>
+        </w:rPr>
+        <w:t>:</w:t>
       </w:r>
     </w:p>
     <w:p>
@@ -12223,7 +12290,7 @@
           <w:lang w:eastAsia="pt-BR"/>
         </w:rPr>
       </w:pPr>
-      <w:bookmarkStart w:id="19" w:name="_Toc128594675"/>
+      <w:bookmarkStart w:id="18" w:name="_Toc128594675"/>
       <w:r>
         <w:rPr>
           <w:rFonts w:ascii="Arial" w:hAnsi="Arial" w:cs="Arial"/>
@@ -12279,7 +12346,7 @@
         </w:rPr>
         <w:t>Caso de uso: Editar Cliente</w:t>
       </w:r>
-      <w:bookmarkEnd w:id="19"/>
+      <w:bookmarkEnd w:id="18"/>
     </w:p>
     <w:p>
       <w:pPr>
@@ -12666,7 +12733,17 @@
           <w:szCs w:val="24"/>
           <w:lang w:eastAsia="pt-BR"/>
         </w:rPr>
-        <w:t>Fluxo de exceção:</w:t>
+        <w:t>Fluxos de exceção</w:t>
+      </w:r>
+      <w:r>
+        <w:rPr>
+          <w:rFonts w:ascii="Arial" w:hAnsi="Arial" w:cs="Arial"/>
+          <w:b/>
+          <w:sz w:val="24"/>
+          <w:szCs w:val="24"/>
+          <w:lang w:eastAsia="pt-BR"/>
+        </w:rPr>
+        <w:t>:</w:t>
       </w:r>
     </w:p>
     <w:p>
@@ -12834,7 +12911,7 @@
           <w:lang w:eastAsia="pt-BR"/>
         </w:rPr>
       </w:pPr>
-      <w:bookmarkStart w:id="20" w:name="_Toc128594676"/>
+      <w:bookmarkStart w:id="19" w:name="_Toc128594676"/>
       <w:r>
         <w:rPr>
           <w:rFonts w:ascii="Arial" w:hAnsi="Arial" w:cs="Arial"/>
@@ -12908,7 +12985,7 @@
         </w:rPr>
         <w:t xml:space="preserve"> Cliente</w:t>
       </w:r>
-      <w:bookmarkEnd w:id="20"/>
+      <w:bookmarkEnd w:id="19"/>
     </w:p>
     <w:p>
       <w:pPr>
@@ -13438,7 +13515,17 @@
           <w:szCs w:val="24"/>
           <w:lang w:eastAsia="pt-BR"/>
         </w:rPr>
-        <w:t>Fluxo de exceção:</w:t>
+        <w:t>Fluxos de exceção</w:t>
+      </w:r>
+      <w:r>
+        <w:rPr>
+          <w:rFonts w:ascii="Arial" w:hAnsi="Arial" w:cs="Arial"/>
+          <w:b/>
+          <w:sz w:val="24"/>
+          <w:szCs w:val="24"/>
+          <w:lang w:eastAsia="pt-BR"/>
+        </w:rPr>
+        <w:t>:</w:t>
       </w:r>
     </w:p>
     <w:p>
@@ -13582,7 +13669,7 @@
           <w:lang w:eastAsia="pt-BR"/>
         </w:rPr>
       </w:pPr>
-      <w:bookmarkStart w:id="21" w:name="_Toc128594677"/>
+      <w:bookmarkStart w:id="20" w:name="_Toc128594677"/>
       <w:r>
         <w:rPr>
           <w:rFonts w:ascii="Arial" w:hAnsi="Arial" w:cs="Arial"/>
@@ -13656,7 +13743,7 @@
         </w:rPr>
         <w:t xml:space="preserve"> Cliente</w:t>
       </w:r>
-      <w:bookmarkEnd w:id="21"/>
+      <w:bookmarkEnd w:id="20"/>
     </w:p>
     <w:p>
       <w:pPr>
@@ -14043,7 +14130,47 @@
           <w:szCs w:val="24"/>
           <w:lang w:eastAsia="pt-BR"/>
         </w:rPr>
-        <w:t>Fluxo de exceção:</w:t>
+        <w:t>Fluxo</w:t>
+      </w:r>
+      <w:r>
+        <w:rPr>
+          <w:rFonts w:ascii="Arial" w:hAnsi="Arial" w:cs="Arial"/>
+          <w:b/>
+          <w:sz w:val="24"/>
+          <w:szCs w:val="24"/>
+          <w:lang w:eastAsia="pt-BR"/>
+        </w:rPr>
+        <w:t>s</w:t>
+      </w:r>
+      <w:r>
+        <w:rPr>
+          <w:rFonts w:ascii="Arial" w:hAnsi="Arial" w:cs="Arial"/>
+          <w:b/>
+          <w:sz w:val="24"/>
+          <w:szCs w:val="24"/>
+          <w:lang w:eastAsia="pt-BR"/>
+        </w:rPr>
+        <w:t xml:space="preserve"> de exceção</w:t>
+      </w:r>
+      <w:r>
+        <w:rPr>
+          <w:rFonts w:ascii="Arial" w:hAnsi="Arial" w:cs="Arial"/>
+          <w:b/>
+          <w:sz w:val="24"/>
+          <w:szCs w:val="24"/>
+          <w:lang w:eastAsia="pt-BR"/>
+        </w:rPr>
+        <w:t>s</w:t>
+      </w:r>
+      <w:r>
+        <w:rPr>
+          <w:rFonts w:ascii="Arial" w:hAnsi="Arial" w:cs="Arial"/>
+          <w:b/>
+          <w:sz w:val="24"/>
+          <w:szCs w:val="24"/>
+          <w:lang w:eastAsia="pt-BR"/>
+        </w:rPr>
+        <w:t>:</w:t>
       </w:r>
     </w:p>
     <w:p>
@@ -14091,6 +14218,904 @@
     </w:p>
     <w:p>
       <w:pPr>
+        <w:pStyle w:val="Ttulo3"/>
+        <w:rPr>
+          <w:rFonts w:ascii="Arial" w:hAnsi="Arial" w:cs="Arial"/>
+          <w:sz w:val="24"/>
+          <w:szCs w:val="24"/>
+          <w:lang w:eastAsia="pt-BR"/>
+        </w:rPr>
+      </w:pPr>
+      <w:bookmarkStart w:id="21" w:name="_GoBack"/>
+      <w:bookmarkEnd w:id="21"/>
+      <w:r>
+        <w:rPr>
+          <w:rFonts w:ascii="Arial" w:hAnsi="Arial" w:cs="Arial"/>
+          <w:sz w:val="24"/>
+          <w:szCs w:val="24"/>
+          <w:lang w:eastAsia="pt-BR"/>
+        </w:rPr>
+        <w:t>2</w:t>
+      </w:r>
+      <w:r>
+        <w:rPr>
+          <w:rFonts w:ascii="Arial" w:hAnsi="Arial" w:cs="Arial"/>
+          <w:sz w:val="24"/>
+          <w:szCs w:val="24"/>
+          <w:lang w:eastAsia="pt-BR"/>
+        </w:rPr>
+        <w:t>.</w:t>
+      </w:r>
+      <w:r>
+        <w:rPr>
+          <w:rFonts w:ascii="Arial" w:hAnsi="Arial" w:cs="Arial"/>
+          <w:sz w:val="24"/>
+          <w:szCs w:val="24"/>
+          <w:lang w:eastAsia="pt-BR"/>
+        </w:rPr>
+        <w:t>3.</w:t>
+      </w:r>
+      <w:r>
+        <w:rPr>
+          <w:rFonts w:ascii="Arial" w:hAnsi="Arial" w:cs="Arial"/>
+          <w:sz w:val="24"/>
+          <w:szCs w:val="24"/>
+          <w:lang w:eastAsia="pt-BR"/>
+        </w:rPr>
+        <w:t>10</w:t>
+      </w:r>
+      <w:r>
+        <w:rPr>
+          <w:rFonts w:ascii="Arial" w:hAnsi="Arial" w:cs="Arial"/>
+          <w:sz w:val="24"/>
+          <w:szCs w:val="24"/>
+          <w:lang w:eastAsia="pt-BR"/>
+        </w:rPr>
+        <w:t xml:space="preserve">. </w:t>
+      </w:r>
+      <w:r>
+        <w:rPr>
+          <w:rFonts w:ascii="Arial" w:hAnsi="Arial" w:cs="Arial"/>
+          <w:sz w:val="24"/>
+          <w:szCs w:val="24"/>
+          <w:lang w:eastAsia="pt-BR"/>
+        </w:rPr>
+        <w:t xml:space="preserve">Caso de uso: Listar </w:t>
+      </w:r>
+      <w:r>
+        <w:rPr>
+          <w:rFonts w:ascii="Arial" w:hAnsi="Arial" w:cs="Arial"/>
+          <w:sz w:val="24"/>
+          <w:szCs w:val="24"/>
+          <w:lang w:eastAsia="pt-BR"/>
+        </w:rPr>
+        <w:t>vendas</w:t>
+      </w:r>
+    </w:p>
+    <w:p>
+      <w:pPr>
+        <w:jc w:val="both"/>
+        <w:rPr>
+          <w:lang w:eastAsia="pt-BR"/>
+        </w:rPr>
+      </w:pPr>
+      <w:r>
+        <w:rPr>
+          <w:lang w:eastAsia="pt-BR"/>
+        </w:rPr>
+        <w:tab/>
+      </w:r>
+      <w:r>
+        <w:rPr>
+          <w:rFonts w:ascii="Arial" w:hAnsi="Arial" w:cs="Arial"/>
+          <w:sz w:val="24"/>
+          <w:szCs w:val="24"/>
+          <w:lang w:eastAsia="pt-BR"/>
+        </w:rPr>
+        <w:t>Este caso de uso apresenta o fluxo quando o os atores vendedor</w:t>
+      </w:r>
+      <w:r>
+        <w:rPr>
+          <w:rFonts w:ascii="Arial" w:hAnsi="Arial" w:cs="Arial"/>
+          <w:sz w:val="24"/>
+          <w:szCs w:val="24"/>
+          <w:lang w:eastAsia="pt-BR"/>
+        </w:rPr>
+        <w:t>, gestor</w:t>
+      </w:r>
+      <w:r>
+        <w:rPr>
+          <w:rFonts w:ascii="Arial" w:hAnsi="Arial" w:cs="Arial"/>
+          <w:sz w:val="24"/>
+          <w:szCs w:val="24"/>
+          <w:lang w:eastAsia="pt-BR"/>
+        </w:rPr>
+        <w:t xml:space="preserve"> e administrador precisam consultar a lista de </w:t>
+      </w:r>
+      <w:r>
+        <w:rPr>
+          <w:rFonts w:ascii="Arial" w:hAnsi="Arial" w:cs="Arial"/>
+          <w:sz w:val="24"/>
+          <w:szCs w:val="24"/>
+          <w:lang w:eastAsia="pt-BR"/>
+        </w:rPr>
+        <w:t>vendas</w:t>
+      </w:r>
+      <w:r>
+        <w:rPr>
+          <w:rFonts w:ascii="Arial" w:hAnsi="Arial" w:cs="Arial"/>
+          <w:sz w:val="24"/>
+          <w:szCs w:val="24"/>
+          <w:lang w:eastAsia="pt-BR"/>
+        </w:rPr>
+        <w:t>.</w:t>
+      </w:r>
+    </w:p>
+    <w:p>
+      <w:pPr>
+        <w:suppressAutoHyphens/>
+        <w:spacing w:line="360" w:lineRule="auto"/>
+        <w:ind w:firstLine="709"/>
+        <w:jc w:val="both"/>
+        <w:rPr>
+          <w:rFonts w:ascii="Arial" w:hAnsi="Arial" w:cs="Arial"/>
+          <w:b/>
+          <w:sz w:val="24"/>
+          <w:szCs w:val="24"/>
+          <w:lang w:eastAsia="pt-BR"/>
+        </w:rPr>
+      </w:pPr>
+      <w:r>
+        <w:rPr>
+          <w:rFonts w:ascii="Arial" w:hAnsi="Arial" w:cs="Arial"/>
+          <w:b/>
+          <w:sz w:val="24"/>
+          <w:szCs w:val="24"/>
+          <w:lang w:eastAsia="pt-BR"/>
+        </w:rPr>
+        <w:t>Atores:</w:t>
+      </w:r>
+    </w:p>
+    <w:p>
+      <w:pPr>
+        <w:numPr>
+          <w:ilvl w:val="0"/>
+          <w:numId w:val="41"/>
+        </w:numPr>
+        <w:suppressAutoHyphens/>
+        <w:spacing w:line="360" w:lineRule="auto"/>
+        <w:jc w:val="both"/>
+        <w:rPr>
+          <w:rFonts w:ascii="Arial" w:hAnsi="Arial" w:cs="Arial"/>
+          <w:sz w:val="24"/>
+          <w:szCs w:val="24"/>
+          <w:lang w:eastAsia="pt-BR"/>
+        </w:rPr>
+      </w:pPr>
+      <w:r>
+        <w:rPr>
+          <w:rFonts w:ascii="Arial" w:hAnsi="Arial" w:cs="Arial"/>
+          <w:sz w:val="24"/>
+          <w:szCs w:val="24"/>
+          <w:lang w:eastAsia="pt-BR"/>
+        </w:rPr>
+        <w:t>Administrador.</w:t>
+      </w:r>
+    </w:p>
+    <w:p>
+      <w:pPr>
+        <w:numPr>
+          <w:ilvl w:val="0"/>
+          <w:numId w:val="41"/>
+        </w:numPr>
+        <w:suppressAutoHyphens/>
+        <w:spacing w:line="360" w:lineRule="auto"/>
+        <w:jc w:val="both"/>
+        <w:rPr>
+          <w:rFonts w:ascii="Arial" w:hAnsi="Arial" w:cs="Arial"/>
+          <w:sz w:val="24"/>
+          <w:szCs w:val="24"/>
+          <w:lang w:eastAsia="pt-BR"/>
+        </w:rPr>
+      </w:pPr>
+      <w:r>
+        <w:rPr>
+          <w:rFonts w:ascii="Arial" w:hAnsi="Arial" w:cs="Arial"/>
+          <w:sz w:val="24"/>
+          <w:szCs w:val="24"/>
+          <w:lang w:eastAsia="pt-BR"/>
+        </w:rPr>
+        <w:t>Vendedor</w:t>
+      </w:r>
+      <w:r>
+        <w:rPr>
+          <w:rFonts w:ascii="Arial" w:hAnsi="Arial" w:cs="Arial"/>
+          <w:sz w:val="24"/>
+          <w:szCs w:val="24"/>
+          <w:lang w:eastAsia="pt-BR"/>
+        </w:rPr>
+        <w:t>.</w:t>
+      </w:r>
+    </w:p>
+    <w:p>
+      <w:pPr>
+        <w:numPr>
+          <w:ilvl w:val="0"/>
+          <w:numId w:val="41"/>
+        </w:numPr>
+        <w:suppressAutoHyphens/>
+        <w:spacing w:line="360" w:lineRule="auto"/>
+        <w:jc w:val="both"/>
+        <w:rPr>
+          <w:rFonts w:ascii="Arial" w:hAnsi="Arial" w:cs="Arial"/>
+          <w:sz w:val="24"/>
+          <w:szCs w:val="24"/>
+          <w:lang w:eastAsia="pt-BR"/>
+        </w:rPr>
+      </w:pPr>
+      <w:r>
+        <w:rPr>
+          <w:rFonts w:ascii="Arial" w:hAnsi="Arial" w:cs="Arial"/>
+          <w:sz w:val="24"/>
+          <w:szCs w:val="24"/>
+          <w:lang w:eastAsia="pt-BR"/>
+        </w:rPr>
+        <w:t>Gestor</w:t>
+      </w:r>
+    </w:p>
+    <w:p>
+      <w:pPr>
+        <w:suppressAutoHyphens/>
+        <w:spacing w:line="360" w:lineRule="auto"/>
+        <w:ind w:firstLine="709"/>
+        <w:jc w:val="both"/>
+        <w:rPr>
+          <w:rFonts w:ascii="Arial" w:hAnsi="Arial" w:cs="Arial"/>
+          <w:b/>
+          <w:sz w:val="24"/>
+          <w:szCs w:val="24"/>
+          <w:lang w:eastAsia="pt-BR"/>
+        </w:rPr>
+      </w:pPr>
+      <w:r>
+        <w:rPr>
+          <w:rFonts w:ascii="Arial" w:hAnsi="Arial" w:cs="Arial"/>
+          <w:b/>
+          <w:sz w:val="24"/>
+          <w:szCs w:val="24"/>
+          <w:lang w:eastAsia="pt-BR"/>
+        </w:rPr>
+        <w:t>Pré-</w:t>
+      </w:r>
+      <w:r>
+        <w:rPr>
+          <w:rFonts w:ascii="Arial" w:hAnsi="Arial" w:cs="Arial"/>
+          <w:b/>
+          <w:sz w:val="24"/>
+          <w:szCs w:val="24"/>
+          <w:lang w:eastAsia="pt-BR"/>
+        </w:rPr>
+        <w:t>c</w:t>
+      </w:r>
+      <w:r>
+        <w:rPr>
+          <w:rFonts w:ascii="Arial" w:hAnsi="Arial" w:cs="Arial"/>
+          <w:b/>
+          <w:sz w:val="24"/>
+          <w:szCs w:val="24"/>
+          <w:lang w:eastAsia="pt-BR"/>
+        </w:rPr>
+        <w:t>ondições:</w:t>
+      </w:r>
+    </w:p>
+    <w:p>
+      <w:pPr>
+        <w:numPr>
+          <w:ilvl w:val="0"/>
+          <w:numId w:val="36"/>
+        </w:numPr>
+        <w:suppressAutoHyphens/>
+        <w:spacing w:line="360" w:lineRule="auto"/>
+        <w:jc w:val="both"/>
+        <w:rPr>
+          <w:rFonts w:ascii="Arial" w:hAnsi="Arial" w:cs="Arial"/>
+          <w:b/>
+          <w:sz w:val="24"/>
+          <w:szCs w:val="24"/>
+          <w:lang w:eastAsia="pt-BR"/>
+        </w:rPr>
+      </w:pPr>
+      <w:r>
+        <w:rPr>
+          <w:rFonts w:ascii="Arial" w:hAnsi="Arial" w:cs="Arial"/>
+          <w:sz w:val="24"/>
+          <w:szCs w:val="24"/>
+          <w:lang w:eastAsia="pt-BR"/>
+        </w:rPr>
+        <w:lastRenderedPageBreak/>
+        <w:t>O Administrador</w:t>
+      </w:r>
+      <w:r>
+        <w:rPr>
+          <w:rFonts w:ascii="Arial" w:hAnsi="Arial" w:cs="Arial"/>
+          <w:sz w:val="24"/>
+          <w:szCs w:val="24"/>
+          <w:lang w:eastAsia="pt-BR"/>
+        </w:rPr>
+        <w:t xml:space="preserve"> ou Gestor</w:t>
+      </w:r>
+      <w:r>
+        <w:rPr>
+          <w:rFonts w:ascii="Arial" w:hAnsi="Arial" w:cs="Arial"/>
+          <w:sz w:val="24"/>
+          <w:szCs w:val="24"/>
+          <w:lang w:eastAsia="pt-BR"/>
+        </w:rPr>
+        <w:t xml:space="preserve"> ou Vendedor está logado no sistema.</w:t>
+      </w:r>
+    </w:p>
+    <w:p>
+      <w:pPr>
+        <w:suppressAutoHyphens/>
+        <w:spacing w:line="360" w:lineRule="auto"/>
+        <w:ind w:firstLine="709"/>
+        <w:jc w:val="both"/>
+        <w:rPr>
+          <w:rFonts w:ascii="Arial" w:hAnsi="Arial" w:cs="Arial"/>
+          <w:b/>
+          <w:sz w:val="24"/>
+          <w:szCs w:val="24"/>
+          <w:lang w:eastAsia="pt-BR"/>
+        </w:rPr>
+      </w:pPr>
+      <w:r>
+        <w:rPr>
+          <w:rFonts w:ascii="Arial" w:hAnsi="Arial" w:cs="Arial"/>
+          <w:b/>
+          <w:sz w:val="24"/>
+          <w:szCs w:val="24"/>
+          <w:lang w:eastAsia="pt-BR"/>
+        </w:rPr>
+        <w:t>Fluxo principal:</w:t>
+      </w:r>
+    </w:p>
+    <w:p>
+      <w:pPr>
+        <w:numPr>
+          <w:ilvl w:val="0"/>
+          <w:numId w:val="48"/>
+        </w:numPr>
+        <w:suppressAutoHyphens/>
+        <w:spacing w:line="360" w:lineRule="auto"/>
+        <w:jc w:val="both"/>
+        <w:rPr>
+          <w:rFonts w:ascii="Arial" w:hAnsi="Arial" w:cs="Arial"/>
+          <w:b/>
+          <w:sz w:val="24"/>
+          <w:szCs w:val="24"/>
+          <w:lang w:eastAsia="pt-BR"/>
+        </w:rPr>
+      </w:pPr>
+      <w:r>
+        <w:rPr>
+          <w:rFonts w:ascii="Arial" w:hAnsi="Arial" w:cs="Arial"/>
+          <w:sz w:val="24"/>
+          <w:szCs w:val="24"/>
+          <w:lang w:eastAsia="pt-BR"/>
+        </w:rPr>
+        <w:t xml:space="preserve">O usuário acessa a opção ‘Listar </w:t>
+      </w:r>
+      <w:r>
+        <w:rPr>
+          <w:rFonts w:ascii="Arial" w:hAnsi="Arial" w:cs="Arial"/>
+          <w:sz w:val="24"/>
+          <w:szCs w:val="24"/>
+          <w:lang w:eastAsia="pt-BR"/>
+        </w:rPr>
+        <w:t>vendas</w:t>
+      </w:r>
+      <w:r>
+        <w:rPr>
+          <w:rFonts w:ascii="Arial" w:hAnsi="Arial" w:cs="Arial"/>
+          <w:sz w:val="24"/>
+          <w:szCs w:val="24"/>
+          <w:lang w:eastAsia="pt-BR"/>
+        </w:rPr>
+        <w:t xml:space="preserve"> a partir do menu principal.</w:t>
+      </w:r>
+    </w:p>
+    <w:p>
+      <w:pPr>
+        <w:numPr>
+          <w:ilvl w:val="0"/>
+          <w:numId w:val="48"/>
+        </w:numPr>
+        <w:suppressAutoHyphens/>
+        <w:spacing w:line="360" w:lineRule="auto"/>
+        <w:jc w:val="both"/>
+        <w:rPr>
+          <w:rFonts w:ascii="Arial" w:hAnsi="Arial" w:cs="Arial"/>
+          <w:b/>
+          <w:sz w:val="24"/>
+          <w:szCs w:val="24"/>
+          <w:lang w:eastAsia="pt-BR"/>
+        </w:rPr>
+      </w:pPr>
+      <w:r>
+        <w:rPr>
+          <w:rFonts w:ascii="Arial" w:hAnsi="Arial" w:cs="Arial"/>
+          <w:sz w:val="24"/>
+          <w:szCs w:val="24"/>
+          <w:lang w:eastAsia="pt-BR"/>
+        </w:rPr>
+        <w:t xml:space="preserve">O sistema exibe a lista de </w:t>
+      </w:r>
+      <w:r>
+        <w:rPr>
+          <w:rFonts w:ascii="Arial" w:hAnsi="Arial" w:cs="Arial"/>
+          <w:sz w:val="24"/>
+          <w:szCs w:val="24"/>
+          <w:lang w:eastAsia="pt-BR"/>
+        </w:rPr>
+        <w:t>vendas</w:t>
+      </w:r>
+      <w:r>
+        <w:rPr>
+          <w:rFonts w:ascii="Arial" w:hAnsi="Arial" w:cs="Arial"/>
+          <w:sz w:val="24"/>
+          <w:szCs w:val="24"/>
+          <w:lang w:eastAsia="pt-BR"/>
+        </w:rPr>
+        <w:t xml:space="preserve"> do sistema.</w:t>
+      </w:r>
+    </w:p>
+    <w:p>
+      <w:pPr>
+        <w:numPr>
+          <w:ilvl w:val="0"/>
+          <w:numId w:val="48"/>
+        </w:numPr>
+        <w:suppressAutoHyphens/>
+        <w:spacing w:line="360" w:lineRule="auto"/>
+        <w:jc w:val="both"/>
+        <w:rPr>
+          <w:rFonts w:ascii="Arial" w:hAnsi="Arial" w:cs="Arial"/>
+          <w:b/>
+          <w:sz w:val="24"/>
+          <w:szCs w:val="24"/>
+          <w:lang w:eastAsia="pt-BR"/>
+        </w:rPr>
+      </w:pPr>
+      <w:r>
+        <w:rPr>
+          <w:rFonts w:ascii="Arial" w:hAnsi="Arial" w:cs="Arial"/>
+          <w:sz w:val="24"/>
+          <w:szCs w:val="24"/>
+          <w:lang w:eastAsia="pt-BR"/>
+        </w:rPr>
+        <w:t>O usuário pode ordenar a lista ao clicar nos cabeçalhos da tabela.</w:t>
+      </w:r>
+    </w:p>
+    <w:p>
+      <w:pPr>
+        <w:numPr>
+          <w:ilvl w:val="0"/>
+          <w:numId w:val="48"/>
+        </w:numPr>
+        <w:suppressAutoHyphens/>
+        <w:spacing w:line="360" w:lineRule="auto"/>
+        <w:jc w:val="both"/>
+        <w:rPr>
+          <w:rFonts w:ascii="Arial" w:hAnsi="Arial" w:cs="Arial"/>
+          <w:b/>
+          <w:sz w:val="24"/>
+          <w:szCs w:val="24"/>
+          <w:lang w:eastAsia="pt-BR"/>
+        </w:rPr>
+      </w:pPr>
+      <w:r>
+        <w:rPr>
+          <w:rFonts w:ascii="Arial" w:hAnsi="Arial" w:cs="Arial"/>
+          <w:sz w:val="24"/>
+          <w:szCs w:val="24"/>
+          <w:lang w:eastAsia="pt-BR"/>
+        </w:rPr>
+        <w:t xml:space="preserve">O usuário pode utilizar as ações de ‘Detalhar’, ‘Editar’ e ‘Excluir’ </w:t>
+      </w:r>
+      <w:r>
+        <w:rPr>
+          <w:rFonts w:ascii="Arial" w:hAnsi="Arial" w:cs="Arial"/>
+          <w:sz w:val="24"/>
+          <w:szCs w:val="24"/>
+          <w:lang w:eastAsia="pt-BR"/>
+        </w:rPr>
+        <w:t>venda</w:t>
+      </w:r>
+      <w:r>
+        <w:rPr>
+          <w:rFonts w:ascii="Arial" w:hAnsi="Arial" w:cs="Arial"/>
+          <w:sz w:val="24"/>
+          <w:szCs w:val="24"/>
+          <w:lang w:eastAsia="pt-BR"/>
+        </w:rPr>
+        <w:t>.</w:t>
+      </w:r>
+      <w:r>
+        <w:rPr>
+          <w:rFonts w:ascii="Arial" w:hAnsi="Arial" w:cs="Arial"/>
+          <w:sz w:val="24"/>
+          <w:szCs w:val="24"/>
+          <w:lang w:eastAsia="pt-BR"/>
+        </w:rPr>
+        <w:t xml:space="preserve"> Além disso tem acesso a opção ‘Nova venda’.</w:t>
+      </w:r>
+    </w:p>
+    <w:p>
+      <w:pPr>
+        <w:numPr>
+          <w:ilvl w:val="0"/>
+          <w:numId w:val="48"/>
+        </w:numPr>
+        <w:suppressAutoHyphens/>
+        <w:spacing w:line="360" w:lineRule="auto"/>
+        <w:jc w:val="both"/>
+        <w:rPr>
+          <w:rFonts w:ascii="Arial" w:hAnsi="Arial" w:cs="Arial"/>
+          <w:b/>
+          <w:sz w:val="24"/>
+          <w:szCs w:val="24"/>
+          <w:lang w:eastAsia="pt-BR"/>
+        </w:rPr>
+      </w:pPr>
+      <w:r>
+        <w:rPr>
+          <w:rFonts w:ascii="Arial" w:hAnsi="Arial" w:cs="Arial"/>
+          <w:sz w:val="24"/>
+          <w:szCs w:val="24"/>
+          <w:lang w:eastAsia="pt-BR"/>
+        </w:rPr>
+        <w:t>O usuário pode imprimir em PDF ou exportar em excel a lista de clientes clicando nos respectivos botões de ‘Imprimir’ e ‘Exportar’.</w:t>
+      </w:r>
+    </w:p>
+    <w:p>
+      <w:pPr>
+        <w:suppressAutoHyphens/>
+        <w:spacing w:line="360" w:lineRule="auto"/>
+        <w:ind w:left="709"/>
+        <w:jc w:val="both"/>
+        <w:rPr>
+          <w:rFonts w:ascii="Arial" w:hAnsi="Arial" w:cs="Arial"/>
+          <w:b/>
+          <w:sz w:val="24"/>
+          <w:szCs w:val="24"/>
+          <w:lang w:eastAsia="pt-BR"/>
+        </w:rPr>
+      </w:pPr>
+      <w:r>
+        <w:rPr>
+          <w:rFonts w:ascii="Arial" w:hAnsi="Arial" w:cs="Arial"/>
+          <w:b/>
+          <w:sz w:val="24"/>
+          <w:szCs w:val="24"/>
+          <w:lang w:eastAsia="pt-BR"/>
+        </w:rPr>
+        <w:t>Pós-condições:</w:t>
+      </w:r>
+    </w:p>
+    <w:p>
+      <w:pPr>
+        <w:numPr>
+          <w:ilvl w:val="0"/>
+          <w:numId w:val="36"/>
+        </w:numPr>
+        <w:suppressAutoHyphens/>
+        <w:spacing w:line="360" w:lineRule="auto"/>
+        <w:jc w:val="both"/>
+        <w:rPr>
+          <w:rFonts w:ascii="Arial" w:hAnsi="Arial" w:cs="Arial"/>
+          <w:sz w:val="24"/>
+          <w:szCs w:val="24"/>
+          <w:lang w:eastAsia="pt-BR"/>
+        </w:rPr>
+      </w:pPr>
+      <w:r>
+        <w:rPr>
+          <w:rFonts w:ascii="Arial" w:hAnsi="Arial" w:cs="Arial"/>
+          <w:sz w:val="24"/>
+          <w:szCs w:val="24"/>
+          <w:lang w:eastAsia="pt-BR"/>
+        </w:rPr>
+        <w:t xml:space="preserve">O </w:t>
+      </w:r>
+      <w:r>
+        <w:rPr>
+          <w:rFonts w:ascii="Arial" w:hAnsi="Arial" w:cs="Arial"/>
+          <w:sz w:val="24"/>
+          <w:szCs w:val="24"/>
+          <w:lang w:eastAsia="pt-BR"/>
+        </w:rPr>
+        <w:t>usuário</w:t>
+      </w:r>
+      <w:r>
+        <w:rPr>
+          <w:rFonts w:ascii="Arial" w:hAnsi="Arial" w:cs="Arial"/>
+          <w:sz w:val="24"/>
+          <w:szCs w:val="24"/>
+          <w:lang w:eastAsia="pt-BR"/>
+        </w:rPr>
+        <w:t xml:space="preserve"> pode </w:t>
+      </w:r>
+      <w:r>
+        <w:rPr>
+          <w:rFonts w:ascii="Arial" w:hAnsi="Arial" w:cs="Arial"/>
+          <w:sz w:val="24"/>
+          <w:szCs w:val="24"/>
+          <w:lang w:eastAsia="pt-BR"/>
+        </w:rPr>
+        <w:t>detalhar</w:t>
+      </w:r>
+      <w:r>
+        <w:rPr>
+          <w:rFonts w:ascii="Arial" w:hAnsi="Arial" w:cs="Arial"/>
+          <w:sz w:val="24"/>
+          <w:szCs w:val="24"/>
+          <w:lang w:eastAsia="pt-BR"/>
+        </w:rPr>
+        <w:t>, editar ou excluir um</w:t>
+      </w:r>
+      <w:r>
+        <w:rPr>
+          <w:rFonts w:ascii="Arial" w:hAnsi="Arial" w:cs="Arial"/>
+          <w:sz w:val="24"/>
+          <w:szCs w:val="24"/>
+          <w:lang w:eastAsia="pt-BR"/>
+        </w:rPr>
+        <w:t>a</w:t>
+      </w:r>
+      <w:r>
+        <w:rPr>
+          <w:rFonts w:ascii="Arial" w:hAnsi="Arial" w:cs="Arial"/>
+          <w:sz w:val="24"/>
+          <w:szCs w:val="24"/>
+          <w:lang w:eastAsia="pt-BR"/>
+        </w:rPr>
+        <w:t xml:space="preserve"> </w:t>
+      </w:r>
+      <w:r>
+        <w:rPr>
+          <w:rFonts w:ascii="Arial" w:hAnsi="Arial" w:cs="Arial"/>
+          <w:sz w:val="24"/>
+          <w:szCs w:val="24"/>
+          <w:lang w:eastAsia="pt-BR"/>
+        </w:rPr>
+        <w:t>venda</w:t>
+      </w:r>
+      <w:r>
+        <w:rPr>
+          <w:rFonts w:ascii="Arial" w:hAnsi="Arial" w:cs="Arial"/>
+          <w:sz w:val="24"/>
+          <w:szCs w:val="24"/>
+          <w:lang w:eastAsia="pt-BR"/>
+        </w:rPr>
+        <w:t xml:space="preserve"> da lista. </w:t>
+      </w:r>
+    </w:p>
+    <w:p>
+      <w:pPr>
+        <w:suppressAutoHyphens/>
+        <w:spacing w:line="360" w:lineRule="auto"/>
+        <w:ind w:firstLine="709"/>
+        <w:jc w:val="both"/>
+        <w:rPr>
+          <w:rFonts w:ascii="Arial" w:hAnsi="Arial" w:cs="Arial"/>
+          <w:b/>
+          <w:sz w:val="24"/>
+          <w:szCs w:val="24"/>
+          <w:lang w:eastAsia="pt-BR"/>
+        </w:rPr>
+      </w:pPr>
+      <w:r>
+        <w:rPr>
+          <w:rFonts w:ascii="Arial" w:hAnsi="Arial" w:cs="Arial"/>
+          <w:b/>
+          <w:sz w:val="24"/>
+          <w:szCs w:val="24"/>
+          <w:lang w:eastAsia="pt-BR"/>
+        </w:rPr>
+        <w:t xml:space="preserve">Fluxos alternativos: </w:t>
+      </w:r>
+    </w:p>
+    <w:p>
+      <w:pPr>
+        <w:numPr>
+          <w:ilvl w:val="0"/>
+          <w:numId w:val="36"/>
+        </w:numPr>
+        <w:suppressAutoHyphens/>
+        <w:spacing w:line="360" w:lineRule="auto"/>
+        <w:jc w:val="both"/>
+        <w:rPr>
+          <w:rFonts w:ascii="Arial" w:hAnsi="Arial" w:cs="Arial"/>
+          <w:sz w:val="24"/>
+          <w:szCs w:val="24"/>
+          <w:lang w:eastAsia="pt-BR"/>
+        </w:rPr>
+      </w:pPr>
+      <w:r>
+        <w:rPr>
+          <w:rFonts w:ascii="Arial" w:hAnsi="Arial" w:cs="Arial"/>
+          <w:b/>
+          <w:sz w:val="24"/>
+          <w:szCs w:val="24"/>
+          <w:lang w:eastAsia="pt-BR"/>
+        </w:rPr>
+        <w:t>2a.</w:t>
+      </w:r>
+      <w:r>
+        <w:rPr>
+          <w:rFonts w:ascii="Arial" w:hAnsi="Arial" w:cs="Arial"/>
+          <w:sz w:val="24"/>
+          <w:szCs w:val="24"/>
+          <w:lang w:eastAsia="pt-BR"/>
+        </w:rPr>
+        <w:t xml:space="preserve"> Se o usuário logado for Gestor. Será exibido para ele a coluna ‘Lucro’, que mostra o lucro da venda</w:t>
+      </w:r>
+      <w:r>
+        <w:rPr>
+          <w:rFonts w:ascii="Arial" w:hAnsi="Arial" w:cs="Arial"/>
+          <w:sz w:val="24"/>
+          <w:szCs w:val="24"/>
+          <w:lang w:eastAsia="pt-BR"/>
+        </w:rPr>
+        <w:t>.</w:t>
+      </w:r>
+    </w:p>
+    <w:p>
+      <w:pPr>
+        <w:numPr>
+          <w:ilvl w:val="0"/>
+          <w:numId w:val="36"/>
+        </w:numPr>
+        <w:suppressAutoHyphens/>
+        <w:spacing w:line="360" w:lineRule="auto"/>
+        <w:jc w:val="both"/>
+        <w:rPr>
+          <w:rFonts w:ascii="Arial" w:hAnsi="Arial" w:cs="Arial"/>
+          <w:sz w:val="24"/>
+          <w:szCs w:val="24"/>
+          <w:lang w:eastAsia="pt-BR"/>
+        </w:rPr>
+      </w:pPr>
+      <w:r>
+        <w:rPr>
+          <w:rFonts w:ascii="Arial" w:hAnsi="Arial" w:cs="Arial"/>
+          <w:b/>
+          <w:sz w:val="24"/>
+          <w:szCs w:val="24"/>
+          <w:lang w:eastAsia="pt-BR"/>
+        </w:rPr>
+        <w:t>4a</w:t>
+      </w:r>
+      <w:r>
+        <w:rPr>
+          <w:rFonts w:ascii="Arial" w:hAnsi="Arial" w:cs="Arial"/>
+          <w:sz w:val="24"/>
+          <w:szCs w:val="24"/>
+          <w:lang w:eastAsia="pt-BR"/>
+        </w:rPr>
+        <w:t>. Se o usuário for Gestor, ele só poderá ‘Detalhar’ a venda.</w:t>
+      </w:r>
+    </w:p>
+    <w:p>
+      <w:pPr>
+        <w:numPr>
+          <w:ilvl w:val="0"/>
+          <w:numId w:val="36"/>
+        </w:numPr>
+        <w:suppressAutoHyphens/>
+        <w:spacing w:line="360" w:lineRule="auto"/>
+        <w:jc w:val="both"/>
+        <w:rPr>
+          <w:rFonts w:ascii="Arial" w:hAnsi="Arial" w:cs="Arial"/>
+          <w:sz w:val="24"/>
+          <w:szCs w:val="24"/>
+          <w:lang w:eastAsia="pt-BR"/>
+        </w:rPr>
+      </w:pPr>
+      <w:r>
+        <w:rPr>
+          <w:rFonts w:ascii="Arial" w:hAnsi="Arial" w:cs="Arial"/>
+          <w:b/>
+          <w:sz w:val="24"/>
+          <w:szCs w:val="24"/>
+          <w:lang w:eastAsia="pt-BR"/>
+        </w:rPr>
+        <w:t>5</w:t>
+      </w:r>
+      <w:r>
+        <w:rPr>
+          <w:rFonts w:ascii="Arial" w:hAnsi="Arial" w:cs="Arial"/>
+          <w:b/>
+          <w:sz w:val="24"/>
+          <w:szCs w:val="24"/>
+          <w:lang w:eastAsia="pt-BR"/>
+        </w:rPr>
+        <w:t>a.</w:t>
+      </w:r>
+      <w:r>
+        <w:rPr>
+          <w:rFonts w:ascii="Arial" w:hAnsi="Arial" w:cs="Arial"/>
+          <w:sz w:val="24"/>
+          <w:szCs w:val="24"/>
+          <w:lang w:eastAsia="pt-BR"/>
+        </w:rPr>
+        <w:t xml:space="preserve"> Se o usuário logado for Gestor. Será exibido para ele a coluna ‘Lucro’</w:t>
+      </w:r>
+      <w:r>
+        <w:rPr>
+          <w:rFonts w:ascii="Arial" w:hAnsi="Arial" w:cs="Arial"/>
+          <w:sz w:val="24"/>
+          <w:szCs w:val="24"/>
+          <w:lang w:eastAsia="pt-BR"/>
+        </w:rPr>
+        <w:t xml:space="preserve"> na exportação e impressão</w:t>
+      </w:r>
+      <w:r>
+        <w:rPr>
+          <w:rFonts w:ascii="Arial" w:hAnsi="Arial" w:cs="Arial"/>
+          <w:sz w:val="24"/>
+          <w:szCs w:val="24"/>
+          <w:lang w:eastAsia="pt-BR"/>
+        </w:rPr>
+        <w:t>.</w:t>
+      </w:r>
+    </w:p>
+    <w:p>
+      <w:pPr>
+        <w:suppressAutoHyphens/>
+        <w:spacing w:line="360" w:lineRule="auto"/>
+        <w:ind w:firstLine="709"/>
+        <w:jc w:val="both"/>
+        <w:rPr>
+          <w:rFonts w:ascii="Arial" w:hAnsi="Arial" w:cs="Arial"/>
+          <w:b/>
+          <w:sz w:val="24"/>
+          <w:szCs w:val="24"/>
+          <w:lang w:eastAsia="pt-BR"/>
+        </w:rPr>
+      </w:pPr>
+      <w:r>
+        <w:rPr>
+          <w:rFonts w:ascii="Arial" w:hAnsi="Arial" w:cs="Arial"/>
+          <w:b/>
+          <w:sz w:val="24"/>
+          <w:szCs w:val="24"/>
+          <w:lang w:eastAsia="pt-BR"/>
+        </w:rPr>
+        <w:t>Fluxos de exceção</w:t>
+      </w:r>
+      <w:r>
+        <w:rPr>
+          <w:rFonts w:ascii="Arial" w:hAnsi="Arial" w:cs="Arial"/>
+          <w:b/>
+          <w:sz w:val="24"/>
+          <w:szCs w:val="24"/>
+          <w:lang w:eastAsia="pt-BR"/>
+        </w:rPr>
+        <w:t xml:space="preserve">: </w:t>
+      </w:r>
+      <w:r>
+        <w:rPr>
+          <w:rFonts w:ascii="Arial" w:hAnsi="Arial" w:cs="Arial"/>
+          <w:sz w:val="24"/>
+          <w:szCs w:val="24"/>
+          <w:lang w:eastAsia="pt-BR"/>
+        </w:rPr>
+        <w:t>Não há.</w:t>
+      </w:r>
+    </w:p>
+    <w:p>
+      <w:pPr>
         <w:suppressAutoHyphens/>
         <w:spacing w:line="360" w:lineRule="auto"/>
         <w:ind w:left="1418"/>
@@ -14102,15 +15127,6 @@
           <w:lang w:eastAsia="pt-BR"/>
         </w:rPr>
       </w:pPr>
-      <w:r>
-        <w:rPr>
-          <w:rFonts w:ascii="Arial" w:hAnsi="Arial" w:cs="Arial"/>
-          <w:sz w:val="24"/>
-          <w:szCs w:val="24"/>
-          <w:lang w:eastAsia="pt-BR"/>
-        </w:rPr>
-        <w:t xml:space="preserve">. </w:t>
-      </w:r>
     </w:p>
     <w:p>
       <w:pPr>
@@ -14125,6 +15141,15 @@
           <w:lang w:eastAsia="pt-BR"/>
         </w:rPr>
       </w:pPr>
+      <w:r>
+        <w:rPr>
+          <w:rFonts w:ascii="Arial" w:hAnsi="Arial" w:cs="Arial"/>
+          <w:sz w:val="24"/>
+          <w:szCs w:val="24"/>
+          <w:lang w:eastAsia="pt-BR"/>
+        </w:rPr>
+        <w:t xml:space="preserve">. </w:t>
+      </w:r>
     </w:p>
     <w:p>
       <w:pPr>
@@ -14144,6 +15169,20 @@
       <w:pPr>
         <w:suppressAutoHyphens/>
         <w:spacing w:line="360" w:lineRule="auto"/>
+        <w:ind w:left="1418"/>
+        <w:jc w:val="both"/>
+        <w:rPr>
+          <w:rFonts w:ascii="Arial" w:hAnsi="Arial" w:cs="Arial"/>
+          <w:sz w:val="24"/>
+          <w:szCs w:val="24"/>
+          <w:lang w:eastAsia="pt-BR"/>
+        </w:rPr>
+      </w:pPr>
+    </w:p>
+    <w:p>
+      <w:pPr>
+        <w:suppressAutoHyphens/>
+        <w:spacing w:line="360" w:lineRule="auto"/>
         <w:ind w:firstLine="709"/>
         <w:jc w:val="both"/>
         <w:rPr>
@@ -14166,6 +15205,7 @@
         <w:rPr>
           <w:lang w:eastAsia="pt-BR"/>
         </w:rPr>
+        <w:lastRenderedPageBreak/>
         <w:t xml:space="preserve">2.4. </w:t>
       </w:r>
       <w:r>
@@ -14254,7 +15294,6 @@
           <w:sz w:val="24"/>
           <w:szCs w:val="24"/>
         </w:rPr>
-        <w:lastRenderedPageBreak/>
         <w:t>‘’</w:t>
       </w:r>
       <w:r>
@@ -14695,6 +15734,7 @@
         <w:rPr>
           <w:noProof/>
         </w:rPr>
+        <w:lastRenderedPageBreak/>
         <w:pict w14:anchorId="13520026">
           <v:shape id="_x0000_s1092" type="#_x0000_t75" style="position:absolute;left:0;text-align:left;margin-left:3.55pt;margin-top:42.95pt;width:453.15pt;height:404.6pt;z-index:11;mso-position-horizontal-relative:text;mso-position-vertical-relative:text;mso-width-relative:page;mso-height-relative:page">
             <v:imagedata r:id="rId19" o:title="wireframes-Diagrama de fluxo"/>
@@ -14724,16 +15764,7 @@
           <w:sz w:val="24"/>
           <w:szCs w:val="24"/>
         </w:rPr>
-        <w:t xml:space="preserve">de </w:t>
-      </w:r>
-      <w:r>
-        <w:rPr>
-          <w:rFonts w:ascii="Arial" w:hAnsi="Arial" w:cs="Arial"/>
-          <w:sz w:val="24"/>
-          <w:szCs w:val="24"/>
-        </w:rPr>
-        <w:lastRenderedPageBreak/>
-        <w:t>navegação para as opções apresentadas acima</w:t>
+        <w:t>de navegação para as opções apresentadas acima</w:t>
       </w:r>
       <w:r>
         <w:rPr>
@@ -15039,6 +16070,7 @@
         <w:rPr>
           <w:b/>
         </w:rPr>
+        <w:lastRenderedPageBreak/>
         <w:pict w14:anchorId="2E995DB1">
           <v:shape id="_x0000_s1074" type="#_x0000_t75" style="position:absolute;left:0;text-align:left;margin-left:.4pt;margin-top:4.6pt;width:452.95pt;height:371.7pt;z-index:5;mso-position-horizontal-relative:text;mso-position-vertical-relative:text;mso-width-relative:page;mso-height-relative:page">
             <v:imagedata r:id="rId20" o:title="wireframes-Login"/>
@@ -15116,7 +16148,6 @@
         <w:rPr>
           <w:b/>
         </w:rPr>
-        <w:lastRenderedPageBreak/>
         <w:pict w14:anchorId="5E08C07F">
           <v:shape id="_x0000_s1078" type="#_x0000_t75" style="position:absolute;left:0;text-align:left;margin-left:-9.65pt;margin-top:95pt;width:452.95pt;height:165.75pt;z-index:6;mso-position-horizontal-relative:text;mso-position-vertical-relative:text;mso-width-relative:page;mso-height-relative:page">
             <v:imagedata r:id="rId21" o:title="wireframes-Home Page"/>
@@ -15258,6 +16289,7 @@
           <w:sz w:val="24"/>
           <w:szCs w:val="24"/>
         </w:rPr>
+        <w:lastRenderedPageBreak/>
         <w:t xml:space="preserve">A partir da tela home, o usuário terá acesso as diversas telas do sistema apresentadas abaixo. </w:t>
       </w:r>
     </w:p>
@@ -15424,294 +16456,294 @@
         <w:rPr>
           <w:b/>
         </w:rPr>
+        <w:t xml:space="preserve">Figura </w:t>
+      </w:r>
+      <w:r>
+        <w:rPr>
+          <w:b/>
+        </w:rPr>
+        <w:fldChar w:fldCharType="begin"/>
+      </w:r>
+      <w:r>
+        <w:rPr>
+          <w:b/>
+        </w:rPr>
+        <w:instrText xml:space="preserve"> SEQ Figura \* ARABIC </w:instrText>
+      </w:r>
+      <w:r>
+        <w:rPr>
+          <w:b/>
+        </w:rPr>
+        <w:fldChar w:fldCharType="separate"/>
+      </w:r>
+      <w:r>
+        <w:rPr>
+          <w:b/>
+          <w:noProof/>
+        </w:rPr>
+        <w:t>9</w:t>
+      </w:r>
+      <w:r>
+        <w:rPr>
+          <w:b/>
+        </w:rPr>
+        <w:fldChar w:fldCharType="end"/>
+      </w:r>
+      <w:r>
+        <w:rPr>
+          <w:b/>
+        </w:rPr>
+        <w:t xml:space="preserve"> – </w:t>
+      </w:r>
+      <w:r>
+        <w:rPr>
+          <w:b/>
+          <w:i/>
+        </w:rPr>
+        <w:t>Wireframe</w:t>
+      </w:r>
+      <w:r>
+        <w:rPr>
+          <w:b/>
+        </w:rPr>
+        <w:t xml:space="preserve"> da</w:t>
+      </w:r>
+      <w:r>
+        <w:rPr>
+          <w:b/>
+        </w:rPr>
+        <w:t>s</w:t>
+      </w:r>
+      <w:r>
+        <w:rPr>
+          <w:b/>
+        </w:rPr>
+        <w:t xml:space="preserve"> tela</w:t>
+      </w:r>
+      <w:r>
+        <w:rPr>
+          <w:b/>
+        </w:rPr>
+        <w:t>s</w:t>
+      </w:r>
+      <w:r>
+        <w:rPr>
+          <w:b/>
+        </w:rPr>
+        <w:t xml:space="preserve"> </w:t>
+      </w:r>
+      <w:r>
+        <w:rPr>
+          <w:b/>
+        </w:rPr>
+        <w:t>de Listagem</w:t>
+      </w:r>
+    </w:p>
+    <w:p>
+      <w:pPr>
+        <w:ind w:firstLine="709"/>
+        <w:jc w:val="both"/>
+        <w:rPr>
+          <w:rFonts w:ascii="Arial" w:hAnsi="Arial" w:cs="Arial"/>
+          <w:sz w:val="24"/>
+          <w:szCs w:val="24"/>
+        </w:rPr>
+      </w:pPr>
+      <w:r>
+        <w:rPr>
+          <w:rFonts w:ascii="Arial" w:hAnsi="Arial" w:cs="Arial"/>
+          <w:sz w:val="24"/>
+          <w:szCs w:val="24"/>
+        </w:rPr>
+        <w:t xml:space="preserve">No </w:t>
+      </w:r>
+      <w:r>
+        <w:rPr>
+          <w:rFonts w:ascii="Arial" w:hAnsi="Arial" w:cs="Arial"/>
+          <w:i/>
+          <w:sz w:val="24"/>
+          <w:szCs w:val="24"/>
+        </w:rPr>
+        <w:t>wireframe</w:t>
+      </w:r>
+      <w:r>
+        <w:rPr>
+          <w:rFonts w:ascii="Arial" w:hAnsi="Arial" w:cs="Arial"/>
+          <w:sz w:val="24"/>
+          <w:szCs w:val="24"/>
+        </w:rPr>
+        <w:t xml:space="preserve"> das telas de listagem destacamos </w:t>
+      </w:r>
+      <w:r>
+        <w:rPr>
+          <w:rFonts w:ascii="Arial" w:hAnsi="Arial" w:cs="Arial"/>
+          <w:sz w:val="24"/>
+          <w:szCs w:val="24"/>
+        </w:rPr>
+        <w:t xml:space="preserve">que </w:t>
+      </w:r>
+      <w:r>
+        <w:rPr>
+          <w:rFonts w:ascii="Arial" w:hAnsi="Arial" w:cs="Arial"/>
+          <w:sz w:val="24"/>
+          <w:szCs w:val="24"/>
+        </w:rPr>
+        <w:t>para cada registro listado</w:t>
+      </w:r>
+      <w:r>
+        <w:rPr>
+          <w:rFonts w:ascii="Arial" w:hAnsi="Arial" w:cs="Arial"/>
+          <w:sz w:val="24"/>
+          <w:szCs w:val="24"/>
+        </w:rPr>
+        <w:t xml:space="preserve"> existe </w:t>
+      </w:r>
+      <w:r>
+        <w:rPr>
+          <w:rFonts w:ascii="Arial" w:hAnsi="Arial" w:cs="Arial"/>
+          <w:sz w:val="24"/>
+          <w:szCs w:val="24"/>
+        </w:rPr>
+        <w:t xml:space="preserve">uma coluna com as possíveis ações que podem ser executadas. Elas são tipicamente opções de </w:t>
+      </w:r>
+      <w:r>
+        <w:rPr>
+          <w:rFonts w:ascii="Arial" w:hAnsi="Arial" w:cs="Arial"/>
+          <w:i/>
+          <w:sz w:val="24"/>
+          <w:szCs w:val="24"/>
+        </w:rPr>
+        <w:t>crud</w:t>
+      </w:r>
+      <w:r>
+        <w:rPr>
+          <w:rFonts w:ascii="Arial" w:hAnsi="Arial" w:cs="Arial"/>
+          <w:sz w:val="24"/>
+          <w:szCs w:val="24"/>
+        </w:rPr>
+        <w:t>, ma</w:t>
+      </w:r>
+      <w:r>
+        <w:rPr>
+          <w:rFonts w:ascii="Arial" w:hAnsi="Arial" w:cs="Arial"/>
+          <w:sz w:val="24"/>
+          <w:szCs w:val="24"/>
+        </w:rPr>
+        <w:t>s podem ser acrescentadas novas</w:t>
+      </w:r>
+      <w:r>
+        <w:rPr>
+          <w:rFonts w:ascii="Arial" w:hAnsi="Arial" w:cs="Arial"/>
+          <w:sz w:val="24"/>
+          <w:szCs w:val="24"/>
+        </w:rPr>
+        <w:t>.</w:t>
+      </w:r>
+    </w:p>
+    <w:p>
+      <w:pPr>
+        <w:ind w:firstLine="709"/>
+        <w:jc w:val="both"/>
+        <w:rPr>
+          <w:rFonts w:ascii="Arial" w:hAnsi="Arial" w:cs="Arial"/>
+          <w:sz w:val="24"/>
+          <w:szCs w:val="24"/>
+        </w:rPr>
+      </w:pPr>
+      <w:r>
+        <w:rPr>
+          <w:rFonts w:ascii="Arial" w:hAnsi="Arial" w:cs="Arial"/>
+          <w:sz w:val="24"/>
+          <w:szCs w:val="24"/>
+        </w:rPr>
+        <w:t xml:space="preserve">A tela de listagem para a entidade ‘Produtos’, apresenta duas ações extras: ‘Nova compra’ e ‘Gerenciar compras’. A primeira é um </w:t>
+      </w:r>
+      <w:r>
+        <w:rPr>
+          <w:rFonts w:ascii="Arial" w:hAnsi="Arial" w:cs="Arial"/>
+          <w:i/>
+          <w:sz w:val="24"/>
+          <w:szCs w:val="24"/>
+        </w:rPr>
+        <w:t>crud</w:t>
+      </w:r>
+      <w:r>
+        <w:rPr>
+          <w:rFonts w:ascii="Arial" w:hAnsi="Arial" w:cs="Arial"/>
+          <w:sz w:val="24"/>
+          <w:szCs w:val="24"/>
+        </w:rPr>
+        <w:t xml:space="preserve"> básico que permite fazer o cadastro simplificado de uma compra apenas para este produto. Por sua vez, a opção de ‘Gerenciar compras’ é uma tela de listagem que apresenta as compras onde produto é um dos itens. Nesta listagem temos a opções de excluir o produto de uma compra e a opção de ‘Nova compra’, que é a mesma apresentada nas ações do produto.</w:t>
+      </w:r>
+    </w:p>
+    <w:p>
+      <w:pPr>
+        <w:ind w:firstLine="709"/>
+        <w:jc w:val="both"/>
+        <w:rPr>
+          <w:rFonts w:ascii="Arial" w:hAnsi="Arial" w:cs="Arial"/>
+          <w:sz w:val="24"/>
+          <w:szCs w:val="24"/>
+        </w:rPr>
+      </w:pPr>
+      <w:r>
+        <w:rPr>
+          <w:rFonts w:ascii="Arial" w:hAnsi="Arial" w:cs="Arial"/>
+          <w:sz w:val="24"/>
+          <w:szCs w:val="24"/>
+        </w:rPr>
+        <w:t xml:space="preserve">Quando disponíveis, as opções de ‘Exportar’ e ‘Imprimir’ permitem, respectivamente, exportar os dados da tabela em formato </w:t>
+      </w:r>
+      <w:r>
+        <w:rPr>
+          <w:rFonts w:ascii="Arial" w:hAnsi="Arial" w:cs="Arial"/>
+          <w:i/>
+          <w:sz w:val="24"/>
+          <w:szCs w:val="24"/>
+        </w:rPr>
+        <w:t>Excel</w:t>
+      </w:r>
+      <w:r>
+        <w:rPr>
+          <w:rFonts w:ascii="Arial" w:hAnsi="Arial" w:cs="Arial"/>
+          <w:sz w:val="24"/>
+          <w:szCs w:val="24"/>
+        </w:rPr>
+        <w:t xml:space="preserve"> e imprimir os dados em formato </w:t>
+      </w:r>
+      <w:r>
+        <w:rPr>
+          <w:rFonts w:ascii="Arial" w:hAnsi="Arial" w:cs="Arial"/>
+          <w:i/>
+          <w:sz w:val="24"/>
+          <w:szCs w:val="24"/>
+        </w:rPr>
+        <w:t>PDF</w:t>
+      </w:r>
+      <w:r>
+        <w:rPr>
+          <w:rFonts w:ascii="Arial" w:hAnsi="Arial" w:cs="Arial"/>
+          <w:sz w:val="24"/>
+          <w:szCs w:val="24"/>
+        </w:rPr>
+        <w:t>.</w:t>
+      </w:r>
+    </w:p>
+    <w:p>
+      <w:pPr>
+        <w:ind w:firstLine="709"/>
+        <w:jc w:val="both"/>
+        <w:rPr>
+          <w:rFonts w:ascii="Arial" w:hAnsi="Arial" w:cs="Arial"/>
+          <w:sz w:val="24"/>
+          <w:szCs w:val="24"/>
+        </w:rPr>
+      </w:pPr>
+      <w:r>
+        <w:rPr>
+          <w:noProof/>
+        </w:rPr>
         <w:lastRenderedPageBreak/>
-        <w:t xml:space="preserve">Figura </w:t>
-      </w:r>
-      <w:r>
-        <w:rPr>
-          <w:b/>
-        </w:rPr>
-        <w:fldChar w:fldCharType="begin"/>
-      </w:r>
-      <w:r>
-        <w:rPr>
-          <w:b/>
-        </w:rPr>
-        <w:instrText xml:space="preserve"> SEQ Figura \* ARABIC </w:instrText>
-      </w:r>
-      <w:r>
-        <w:rPr>
-          <w:b/>
-        </w:rPr>
-        <w:fldChar w:fldCharType="separate"/>
-      </w:r>
-      <w:r>
-        <w:rPr>
-          <w:b/>
-          <w:noProof/>
-        </w:rPr>
-        <w:t>9</w:t>
-      </w:r>
-      <w:r>
-        <w:rPr>
-          <w:b/>
-        </w:rPr>
-        <w:fldChar w:fldCharType="end"/>
-      </w:r>
-      <w:r>
-        <w:rPr>
-          <w:b/>
-        </w:rPr>
-        <w:t xml:space="preserve"> – </w:t>
-      </w:r>
-      <w:r>
-        <w:rPr>
-          <w:b/>
-          <w:i/>
-        </w:rPr>
-        <w:t>Wireframe</w:t>
-      </w:r>
-      <w:r>
-        <w:rPr>
-          <w:b/>
-        </w:rPr>
-        <w:t xml:space="preserve"> da</w:t>
-      </w:r>
-      <w:r>
-        <w:rPr>
-          <w:b/>
-        </w:rPr>
-        <w:t>s</w:t>
-      </w:r>
-      <w:r>
-        <w:rPr>
-          <w:b/>
-        </w:rPr>
-        <w:t xml:space="preserve"> tela</w:t>
-      </w:r>
-      <w:r>
-        <w:rPr>
-          <w:b/>
-        </w:rPr>
-        <w:t>s</w:t>
-      </w:r>
-      <w:r>
-        <w:rPr>
-          <w:b/>
-        </w:rPr>
-        <w:t xml:space="preserve"> </w:t>
-      </w:r>
-      <w:r>
-        <w:rPr>
-          <w:b/>
-        </w:rPr>
-        <w:t>de Listagem</w:t>
-      </w:r>
-    </w:p>
-    <w:p>
-      <w:pPr>
-        <w:ind w:firstLine="709"/>
-        <w:jc w:val="both"/>
-        <w:rPr>
-          <w:rFonts w:ascii="Arial" w:hAnsi="Arial" w:cs="Arial"/>
-          <w:sz w:val="24"/>
-          <w:szCs w:val="24"/>
-        </w:rPr>
-      </w:pPr>
-      <w:r>
-        <w:rPr>
-          <w:rFonts w:ascii="Arial" w:hAnsi="Arial" w:cs="Arial"/>
-          <w:sz w:val="24"/>
-          <w:szCs w:val="24"/>
-        </w:rPr>
-        <w:t xml:space="preserve">No </w:t>
-      </w:r>
-      <w:r>
-        <w:rPr>
-          <w:rFonts w:ascii="Arial" w:hAnsi="Arial" w:cs="Arial"/>
-          <w:i/>
-          <w:sz w:val="24"/>
-          <w:szCs w:val="24"/>
-        </w:rPr>
-        <w:t>wireframe</w:t>
-      </w:r>
-      <w:r>
-        <w:rPr>
-          <w:rFonts w:ascii="Arial" w:hAnsi="Arial" w:cs="Arial"/>
-          <w:sz w:val="24"/>
-          <w:szCs w:val="24"/>
-        </w:rPr>
-        <w:t xml:space="preserve"> das telas de listagem destacamos </w:t>
-      </w:r>
-      <w:r>
-        <w:rPr>
-          <w:rFonts w:ascii="Arial" w:hAnsi="Arial" w:cs="Arial"/>
-          <w:sz w:val="24"/>
-          <w:szCs w:val="24"/>
-        </w:rPr>
-        <w:t xml:space="preserve">que </w:t>
-      </w:r>
-      <w:r>
-        <w:rPr>
-          <w:rFonts w:ascii="Arial" w:hAnsi="Arial" w:cs="Arial"/>
-          <w:sz w:val="24"/>
-          <w:szCs w:val="24"/>
-        </w:rPr>
-        <w:t>para cada registro listado</w:t>
-      </w:r>
-      <w:r>
-        <w:rPr>
-          <w:rFonts w:ascii="Arial" w:hAnsi="Arial" w:cs="Arial"/>
-          <w:sz w:val="24"/>
-          <w:szCs w:val="24"/>
-        </w:rPr>
-        <w:t xml:space="preserve"> existe </w:t>
-      </w:r>
-      <w:r>
-        <w:rPr>
-          <w:rFonts w:ascii="Arial" w:hAnsi="Arial" w:cs="Arial"/>
-          <w:sz w:val="24"/>
-          <w:szCs w:val="24"/>
-        </w:rPr>
-        <w:t xml:space="preserve">uma coluna com as possíveis ações que podem ser executadas. Elas são tipicamente opções de </w:t>
-      </w:r>
-      <w:r>
-        <w:rPr>
-          <w:rFonts w:ascii="Arial" w:hAnsi="Arial" w:cs="Arial"/>
-          <w:i/>
-          <w:sz w:val="24"/>
-          <w:szCs w:val="24"/>
-        </w:rPr>
-        <w:t>crud</w:t>
-      </w:r>
-      <w:r>
-        <w:rPr>
-          <w:rFonts w:ascii="Arial" w:hAnsi="Arial" w:cs="Arial"/>
-          <w:sz w:val="24"/>
-          <w:szCs w:val="24"/>
-        </w:rPr>
-        <w:t>, ma</w:t>
-      </w:r>
-      <w:r>
-        <w:rPr>
-          <w:rFonts w:ascii="Arial" w:hAnsi="Arial" w:cs="Arial"/>
-          <w:sz w:val="24"/>
-          <w:szCs w:val="24"/>
-        </w:rPr>
-        <w:t>s podem ser acrescentadas novas</w:t>
-      </w:r>
-      <w:r>
-        <w:rPr>
-          <w:rFonts w:ascii="Arial" w:hAnsi="Arial" w:cs="Arial"/>
-          <w:sz w:val="24"/>
-          <w:szCs w:val="24"/>
-        </w:rPr>
-        <w:t>.</w:t>
-      </w:r>
-    </w:p>
-    <w:p>
-      <w:pPr>
-        <w:ind w:firstLine="709"/>
-        <w:jc w:val="both"/>
-        <w:rPr>
-          <w:rFonts w:ascii="Arial" w:hAnsi="Arial" w:cs="Arial"/>
-          <w:sz w:val="24"/>
-          <w:szCs w:val="24"/>
-        </w:rPr>
-      </w:pPr>
-      <w:r>
-        <w:rPr>
-          <w:rFonts w:ascii="Arial" w:hAnsi="Arial" w:cs="Arial"/>
-          <w:sz w:val="24"/>
-          <w:szCs w:val="24"/>
-        </w:rPr>
-        <w:t xml:space="preserve">A tela de listagem para a entidade ‘Produtos’, apresenta duas ações extras: ‘Nova compra’ e ‘Gerenciar compras’. A primeira é um </w:t>
-      </w:r>
-      <w:r>
-        <w:rPr>
-          <w:rFonts w:ascii="Arial" w:hAnsi="Arial" w:cs="Arial"/>
-          <w:i/>
-          <w:sz w:val="24"/>
-          <w:szCs w:val="24"/>
-        </w:rPr>
-        <w:t>crud</w:t>
-      </w:r>
-      <w:r>
-        <w:rPr>
-          <w:rFonts w:ascii="Arial" w:hAnsi="Arial" w:cs="Arial"/>
-          <w:sz w:val="24"/>
-          <w:szCs w:val="24"/>
-        </w:rPr>
-        <w:t xml:space="preserve"> básico que permite fazer o cadastro simplificado de uma compra apenas para este produto. Por sua vez, a opção de ‘Gerenciar compras’ é uma tela de listagem que apresenta as compras onde produto é um dos itens. Nesta listagem temos a opções de excluir o produto de uma compra e a opção de ‘Nova compra’, que é a mesma apresentada nas ações do produto.</w:t>
-      </w:r>
-    </w:p>
-    <w:p>
-      <w:pPr>
-        <w:ind w:firstLine="709"/>
-        <w:jc w:val="both"/>
-        <w:rPr>
-          <w:rFonts w:ascii="Arial" w:hAnsi="Arial" w:cs="Arial"/>
-          <w:sz w:val="24"/>
-          <w:szCs w:val="24"/>
-        </w:rPr>
-      </w:pPr>
-      <w:r>
-        <w:rPr>
-          <w:rFonts w:ascii="Arial" w:hAnsi="Arial" w:cs="Arial"/>
-          <w:sz w:val="24"/>
-          <w:szCs w:val="24"/>
-        </w:rPr>
-        <w:t xml:space="preserve">Quando disponíveis, as opções de ‘Exportar’ e ‘Imprimir’ permitem, respectivamente, exportar os dados da tabela em formato </w:t>
-      </w:r>
-      <w:r>
-        <w:rPr>
-          <w:rFonts w:ascii="Arial" w:hAnsi="Arial" w:cs="Arial"/>
-          <w:i/>
-          <w:sz w:val="24"/>
-          <w:szCs w:val="24"/>
-        </w:rPr>
-        <w:t>Excel</w:t>
-      </w:r>
-      <w:r>
-        <w:rPr>
-          <w:rFonts w:ascii="Arial" w:hAnsi="Arial" w:cs="Arial"/>
-          <w:sz w:val="24"/>
-          <w:szCs w:val="24"/>
-        </w:rPr>
-        <w:t xml:space="preserve"> e imprimir os dados em formato </w:t>
-      </w:r>
-      <w:r>
-        <w:rPr>
-          <w:rFonts w:ascii="Arial" w:hAnsi="Arial" w:cs="Arial"/>
-          <w:i/>
-          <w:sz w:val="24"/>
-          <w:szCs w:val="24"/>
-        </w:rPr>
-        <w:t>PDF</w:t>
-      </w:r>
-      <w:r>
-        <w:rPr>
-          <w:rFonts w:ascii="Arial" w:hAnsi="Arial" w:cs="Arial"/>
-          <w:sz w:val="24"/>
-          <w:szCs w:val="24"/>
-        </w:rPr>
-        <w:t>.</w:t>
-      </w:r>
-    </w:p>
-    <w:p>
-      <w:pPr>
-        <w:ind w:firstLine="709"/>
-        <w:jc w:val="both"/>
-        <w:rPr>
-          <w:rFonts w:ascii="Arial" w:hAnsi="Arial" w:cs="Arial"/>
-          <w:sz w:val="24"/>
-          <w:szCs w:val="24"/>
-        </w:rPr>
-      </w:pPr>
-      <w:r>
-        <w:rPr>
-          <w:noProof/>
-        </w:rPr>
         <w:pict w14:anchorId="32E32C41">
           <v:shape id="_x0000_s1082" type="#_x0000_t75" style="position:absolute;left:0;text-align:left;margin-left:.45pt;margin-top:66.85pt;width:453pt;height:301.5pt;z-index:8;mso-position-horizontal-relative:text;mso-position-vertical-relative:text;mso-width-relative:page;mso-height-relative:page">
             <v:imagedata r:id="rId23" o:title="wireframes-Tela Crud Básica"/>
@@ -15910,108 +16942,100 @@
           <w:sz w:val="24"/>
           <w:szCs w:val="24"/>
         </w:rPr>
-        <w:t xml:space="preserve"> e, opcionalmente, um identificador para </w:t>
-      </w:r>
-      <w:r>
-        <w:rPr>
-          <w:rFonts w:ascii="Arial" w:hAnsi="Arial" w:cs="Arial"/>
-          <w:sz w:val="24"/>
-          <w:szCs w:val="24"/>
+        <w:t xml:space="preserve"> e, opcionalmente, um identificador para ela</w:t>
+      </w:r>
+      <w:r>
+        <w:rPr>
+          <w:rFonts w:ascii="Arial" w:hAnsi="Arial" w:cs="Arial"/>
+          <w:sz w:val="24"/>
+          <w:szCs w:val="24"/>
+        </w:rPr>
+        <w:t>. Caso a operação escolhida seja de detalhamento, os campos não poderão ser editados. Neste caso, o botão de ‘salvar’ também não será exibido.</w:t>
+      </w:r>
+    </w:p>
+    <w:p>
+      <w:pPr>
+        <w:ind w:firstLine="709"/>
+        <w:jc w:val="both"/>
+        <w:rPr>
+          <w:rFonts w:ascii="Arial" w:hAnsi="Arial" w:cs="Arial"/>
+          <w:sz w:val="24"/>
+          <w:szCs w:val="24"/>
+        </w:rPr>
+      </w:pPr>
+      <w:r>
+        <w:rPr>
+          <w:rFonts w:ascii="Arial" w:hAnsi="Arial" w:cs="Arial"/>
+          <w:sz w:val="24"/>
+          <w:szCs w:val="24"/>
+        </w:rPr>
+        <w:t>A área de campos do formulário exibe os dados da e</w:t>
+      </w:r>
+      <w:r>
+        <w:rPr>
+          <w:rFonts w:ascii="Arial" w:hAnsi="Arial" w:cs="Arial"/>
+          <w:sz w:val="24"/>
+          <w:szCs w:val="24"/>
+        </w:rPr>
+        <w:t>ntidade que precisam ser editado</w:t>
+      </w:r>
+      <w:r>
+        <w:rPr>
+          <w:rFonts w:ascii="Arial" w:hAnsi="Arial" w:cs="Arial"/>
+          <w:sz w:val="24"/>
+          <w:szCs w:val="24"/>
+        </w:rPr>
+        <w:t xml:space="preserve">s. Caso algum dado seja do tipo </w:t>
+      </w:r>
+      <w:r>
+        <w:rPr>
+          <w:rFonts w:ascii="Arial" w:hAnsi="Arial" w:cs="Arial"/>
+          <w:i/>
+          <w:sz w:val="24"/>
+          <w:szCs w:val="24"/>
+        </w:rPr>
+        <w:t>lookup</w:t>
+      </w:r>
+      <w:r>
+        <w:rPr>
+          <w:rFonts w:ascii="Arial" w:hAnsi="Arial" w:cs="Arial"/>
+          <w:sz w:val="24"/>
+          <w:szCs w:val="24"/>
+        </w:rPr>
+        <w:t>, o usuário poderá escolher o valor na lista, ou digitando o valor. A medida que ele digita o valor, a lista de opções é filtrada</w:t>
+      </w:r>
+      <w:r>
+        <w:rPr>
+          <w:rFonts w:ascii="Arial" w:hAnsi="Arial" w:cs="Arial"/>
+          <w:sz w:val="24"/>
+          <w:szCs w:val="24"/>
+        </w:rPr>
+        <w:t>, facilitando assim que ele encontre o registro procurado</w:t>
+      </w:r>
+      <w:r>
+        <w:rPr>
+          <w:rFonts w:ascii="Arial" w:hAnsi="Arial" w:cs="Arial"/>
+          <w:sz w:val="24"/>
+          <w:szCs w:val="24"/>
+        </w:rPr>
+        <w:t xml:space="preserve">. </w:t>
+      </w:r>
+    </w:p>
+    <w:p>
+      <w:pPr>
+        <w:ind w:firstLine="709"/>
+        <w:jc w:val="both"/>
+        <w:rPr>
+          <w:rFonts w:ascii="Arial" w:hAnsi="Arial" w:cs="Arial"/>
+          <w:sz w:val="24"/>
+          <w:szCs w:val="24"/>
+        </w:rPr>
+      </w:pPr>
+      <w:r>
+        <w:rPr>
+          <w:noProof/>
         </w:rPr>
         <w:lastRenderedPageBreak/>
-        <w:t>ela</w:t>
-      </w:r>
-      <w:r>
-        <w:rPr>
-          <w:rFonts w:ascii="Arial" w:hAnsi="Arial" w:cs="Arial"/>
-          <w:sz w:val="24"/>
-          <w:szCs w:val="24"/>
-        </w:rPr>
-        <w:t>. Caso a operação escolhida seja de detalhamento, os campos não poderão ser editados. Neste caso, o botão de ‘salvar’ também não será exibido.</w:t>
-      </w:r>
-    </w:p>
-    <w:p>
-      <w:pPr>
-        <w:ind w:firstLine="709"/>
-        <w:jc w:val="both"/>
-        <w:rPr>
-          <w:rFonts w:ascii="Arial" w:hAnsi="Arial" w:cs="Arial"/>
-          <w:sz w:val="24"/>
-          <w:szCs w:val="24"/>
-        </w:rPr>
-      </w:pPr>
-      <w:r>
-        <w:rPr>
-          <w:rFonts w:ascii="Arial" w:hAnsi="Arial" w:cs="Arial"/>
-          <w:sz w:val="24"/>
-          <w:szCs w:val="24"/>
-        </w:rPr>
-        <w:t>A área de campos do formulário exibe os dados da e</w:t>
-      </w:r>
-      <w:r>
-        <w:rPr>
-          <w:rFonts w:ascii="Arial" w:hAnsi="Arial" w:cs="Arial"/>
-          <w:sz w:val="24"/>
-          <w:szCs w:val="24"/>
-        </w:rPr>
-        <w:t>ntidade que precisam ser editado</w:t>
-      </w:r>
-      <w:r>
-        <w:rPr>
-          <w:rFonts w:ascii="Arial" w:hAnsi="Arial" w:cs="Arial"/>
-          <w:sz w:val="24"/>
-          <w:szCs w:val="24"/>
-        </w:rPr>
-        <w:t xml:space="preserve">s. Caso algum dado seja do tipo </w:t>
-      </w:r>
-      <w:r>
-        <w:rPr>
-          <w:rFonts w:ascii="Arial" w:hAnsi="Arial" w:cs="Arial"/>
-          <w:i/>
-          <w:sz w:val="24"/>
-          <w:szCs w:val="24"/>
-        </w:rPr>
-        <w:t>lookup</w:t>
-      </w:r>
-      <w:r>
-        <w:rPr>
-          <w:rFonts w:ascii="Arial" w:hAnsi="Arial" w:cs="Arial"/>
-          <w:sz w:val="24"/>
-          <w:szCs w:val="24"/>
-        </w:rPr>
-        <w:t>, o usuário poderá escolher o valor na lista, ou digitando o valor. A medida que ele digita o valor, a lista de opções é filtrada</w:t>
-      </w:r>
-      <w:r>
-        <w:rPr>
-          <w:rFonts w:ascii="Arial" w:hAnsi="Arial" w:cs="Arial"/>
-          <w:sz w:val="24"/>
-          <w:szCs w:val="24"/>
-        </w:rPr>
-        <w:t>, facilitando assim que ele encontre o registro procurado</w:t>
-      </w:r>
-      <w:r>
-        <w:rPr>
-          <w:rFonts w:ascii="Arial" w:hAnsi="Arial" w:cs="Arial"/>
-          <w:sz w:val="24"/>
-          <w:szCs w:val="24"/>
-        </w:rPr>
-        <w:t xml:space="preserve">. </w:t>
-      </w:r>
-    </w:p>
-    <w:p>
-      <w:pPr>
-        <w:ind w:firstLine="709"/>
-        <w:jc w:val="both"/>
-        <w:rPr>
-          <w:rFonts w:ascii="Arial" w:hAnsi="Arial" w:cs="Arial"/>
-          <w:sz w:val="24"/>
-          <w:szCs w:val="24"/>
-        </w:rPr>
-      </w:pPr>
-      <w:r>
-        <w:rPr>
-          <w:noProof/>
-        </w:rPr>
         <w:pict w14:anchorId="108EF589">
           <v:shape id="_x0000_s1083" type="#_x0000_t75" style="position:absolute;left:0;text-align:left;margin-left:-.3pt;margin-top:66.7pt;width:453pt;height:448.5pt;z-index:9;mso-position-horizontal-relative:text;mso-position-vertical-relative:text;mso-width-relative:page;mso-height-relative:page">
             <v:imagedata r:id="rId24" o:title="wireframes-Tela Crud Mestre-Detalhe"/>
@@ -16346,16 +17370,7 @@
           <w:sz w:val="24"/>
           <w:szCs w:val="24"/>
         </w:rPr>
-        <w:t xml:space="preserve">, o usuário além de </w:t>
-      </w:r>
-      <w:r>
-        <w:rPr>
-          <w:rFonts w:ascii="Arial" w:hAnsi="Arial" w:cs="Arial"/>
-          <w:sz w:val="24"/>
-          <w:szCs w:val="24"/>
-        </w:rPr>
-        <w:lastRenderedPageBreak/>
-        <w:t xml:space="preserve">preencher os campos da entidade mestre, irá preencher campos para a entidade detalhe. As entidades do tipo detalhe são exibidas em uma tabela, conforme layout do </w:t>
+        <w:t xml:space="preserve">, o usuário além de preencher os campos da entidade mestre, irá preencher campos para a entidade detalhe. As entidades do tipo detalhe são exibidas em uma tabela, conforme layout do </w:t>
       </w:r>
       <w:r>
         <w:rPr>
@@ -16423,6 +17438,7 @@
         <w:rPr>
           <w:noProof/>
         </w:rPr>
+        <w:lastRenderedPageBreak/>
         <w:pict w14:anchorId="5BDCD226">
           <v:shape id="_x0000_s1086" type="#_x0000_t75" style="position:absolute;left:0;text-align:left;margin-left:.45pt;margin-top:-1.5pt;width:430.4pt;height:300pt;z-index:10;mso-position-horizontal-relative:text;mso-position-vertical-relative:text;mso-width-relative:page;mso-height-relative:page">
             <v:imagedata r:id="rId25" o:title="wireframes-Tela Indicador"/>
@@ -16767,7 +17783,6 @@
           <w:sz w:val="24"/>
           <w:szCs w:val="24"/>
         </w:rPr>
-        <w:lastRenderedPageBreak/>
         <w:t>As telas</w:t>
       </w:r>
       <w:r>
@@ -16890,6 +17905,7 @@
         <w:rPr>
           <w:lang w:eastAsia="pt-BR"/>
         </w:rPr>
+        <w:lastRenderedPageBreak/>
         <w:t>2.</w:t>
       </w:r>
       <w:r>
@@ -17215,7 +18231,6 @@
           <w:szCs w:val="24"/>
           <w:lang w:eastAsia="pt-BR"/>
         </w:rPr>
-        <w:lastRenderedPageBreak/>
         <w:t>Clientes: Representam os clientes do sistema.</w:t>
       </w:r>
       <w:r>
@@ -17286,6 +18301,7 @@
           <w:szCs w:val="24"/>
           <w:lang w:eastAsia="pt-BR"/>
         </w:rPr>
+        <w:lastRenderedPageBreak/>
         <w:t>Produtos: Representam os produtos do sistema. Nele são armazenados campos para fazer a gestão do preço médio de aquisição dos produtos.</w:t>
       </w:r>
       <w:r>
@@ -17732,7 +18748,6 @@
           <w:szCs w:val="24"/>
           <w:lang w:eastAsia="pt-BR"/>
         </w:rPr>
-        <w:lastRenderedPageBreak/>
         <w:t>Um item de compra deve estar associado a um produto.</w:t>
       </w:r>
     </w:p>
@@ -17777,7 +18792,17 @@
           <w:szCs w:val="24"/>
           <w:lang w:eastAsia="pt-BR"/>
         </w:rPr>
-        <w:t xml:space="preserve">epresenta cada item de venda. Além do produto, armazena informações de preço e preço de custo do produto no momento da compra para calcular o a rentabilidade do produto. </w:t>
+        <w:t xml:space="preserve">epresenta cada item de venda. Além do produto, armazena informações de preço e preço de custo do </w:t>
+      </w:r>
+      <w:r>
+        <w:rPr>
+          <w:rFonts w:ascii="Arial" w:hAnsi="Arial" w:cs="Arial"/>
+          <w:sz w:val="24"/>
+          <w:szCs w:val="24"/>
+          <w:lang w:eastAsia="pt-BR"/>
+        </w:rPr>
+        <w:lastRenderedPageBreak/>
+        <w:t xml:space="preserve">produto no momento da compra para calcular o a rentabilidade do produto. </w:t>
       </w:r>
       <w:r>
         <w:rPr>
@@ -24116,7 +25141,7 @@
       <w:rPr>
         <w:noProof/>
       </w:rPr>
-      <w:t>13</w:t>
+      <w:t>26</w:t>
     </w:r>
     <w:r>
       <w:fldChar w:fldCharType="end"/>
@@ -25872,7 +26897,7 @@
   <w:abstractNum w:abstractNumId="16" w15:restartNumberingAfterBreak="0">
     <w:nsid w:val="2D317B4B"/>
     <w:multiLevelType w:val="hybridMultilevel"/>
-    <w:tmpl w:val="C53ADDE4"/>
+    <w:tmpl w:val="9F52A240"/>
     <w:lvl w:ilvl="0" w:tplc="04160001">
       <w:start w:val="1"/>
       <w:numFmt w:val="bullet"/>
@@ -26614,6 +27639,92 @@
     </w:lvl>
   </w:abstractNum>
   <w:abstractNum w:abstractNumId="23" w15:restartNumberingAfterBreak="0">
+    <w:nsid w:val="3EC25EB0"/>
+    <w:multiLevelType w:val="hybridMultilevel"/>
+    <w:tmpl w:val="0DB4F4AE"/>
+    <w:lvl w:ilvl="0" w:tplc="0416000F">
+      <w:start w:val="1"/>
+      <w:numFmt w:val="decimal"/>
+      <w:lvlText w:val="%1."/>
+      <w:lvlJc w:val="left"/>
+      <w:pPr>
+        <w:ind w:left="1778" w:hanging="360"/>
+      </w:pPr>
+    </w:lvl>
+    <w:lvl w:ilvl="1" w:tplc="04160019" w:tentative="1">
+      <w:start w:val="1"/>
+      <w:numFmt w:val="lowerLetter"/>
+      <w:lvlText w:val="%2."/>
+      <w:lvlJc w:val="left"/>
+      <w:pPr>
+        <w:ind w:left="2498" w:hanging="360"/>
+      </w:pPr>
+    </w:lvl>
+    <w:lvl w:ilvl="2" w:tplc="0416001B" w:tentative="1">
+      <w:start w:val="1"/>
+      <w:numFmt w:val="lowerRoman"/>
+      <w:lvlText w:val="%3."/>
+      <w:lvlJc w:val="right"/>
+      <w:pPr>
+        <w:ind w:left="3218" w:hanging="180"/>
+      </w:pPr>
+    </w:lvl>
+    <w:lvl w:ilvl="3" w:tplc="0416000F" w:tentative="1">
+      <w:start w:val="1"/>
+      <w:numFmt w:val="decimal"/>
+      <w:lvlText w:val="%4."/>
+      <w:lvlJc w:val="left"/>
+      <w:pPr>
+        <w:ind w:left="3938" w:hanging="360"/>
+      </w:pPr>
+    </w:lvl>
+    <w:lvl w:ilvl="4" w:tplc="04160019" w:tentative="1">
+      <w:start w:val="1"/>
+      <w:numFmt w:val="lowerLetter"/>
+      <w:lvlText w:val="%5."/>
+      <w:lvlJc w:val="left"/>
+      <w:pPr>
+        <w:ind w:left="4658" w:hanging="360"/>
+      </w:pPr>
+    </w:lvl>
+    <w:lvl w:ilvl="5" w:tplc="0416001B" w:tentative="1">
+      <w:start w:val="1"/>
+      <w:numFmt w:val="lowerRoman"/>
+      <w:lvlText w:val="%6."/>
+      <w:lvlJc w:val="right"/>
+      <w:pPr>
+        <w:ind w:left="5378" w:hanging="180"/>
+      </w:pPr>
+    </w:lvl>
+    <w:lvl w:ilvl="6" w:tplc="0416000F" w:tentative="1">
+      <w:start w:val="1"/>
+      <w:numFmt w:val="decimal"/>
+      <w:lvlText w:val="%7."/>
+      <w:lvlJc w:val="left"/>
+      <w:pPr>
+        <w:ind w:left="6098" w:hanging="360"/>
+      </w:pPr>
+    </w:lvl>
+    <w:lvl w:ilvl="7" w:tplc="04160019" w:tentative="1">
+      <w:start w:val="1"/>
+      <w:numFmt w:val="lowerLetter"/>
+      <w:lvlText w:val="%8."/>
+      <w:lvlJc w:val="left"/>
+      <w:pPr>
+        <w:ind w:left="6818" w:hanging="360"/>
+      </w:pPr>
+    </w:lvl>
+    <w:lvl w:ilvl="8" w:tplc="0416001B" w:tentative="1">
+      <w:start w:val="1"/>
+      <w:numFmt w:val="lowerRoman"/>
+      <w:lvlText w:val="%9."/>
+      <w:lvlJc w:val="right"/>
+      <w:pPr>
+        <w:ind w:left="7538" w:hanging="180"/>
+      </w:pPr>
+    </w:lvl>
+  </w:abstractNum>
+  <w:abstractNum w:abstractNumId="24" w15:restartNumberingAfterBreak="0">
     <w:nsid w:val="40652FBD"/>
     <w:multiLevelType w:val="hybridMultilevel"/>
     <w:tmpl w:val="6204B83A"/>
@@ -26702,7 +27813,7 @@
       </w:pPr>
     </w:lvl>
   </w:abstractNum>
-  <w:abstractNum w:abstractNumId="24" w15:restartNumberingAfterBreak="0">
+  <w:abstractNum w:abstractNumId="25" w15:restartNumberingAfterBreak="0">
     <w:nsid w:val="41703331"/>
     <w:multiLevelType w:val="hybridMultilevel"/>
     <w:tmpl w:val="4E625CB2"/>
@@ -26791,7 +27902,7 @@
       </w:pPr>
     </w:lvl>
   </w:abstractNum>
-  <w:abstractNum w:abstractNumId="25" w15:restartNumberingAfterBreak="0">
+  <w:abstractNum w:abstractNumId="26" w15:restartNumberingAfterBreak="0">
     <w:nsid w:val="430D1C3E"/>
     <w:multiLevelType w:val="hybridMultilevel"/>
     <w:tmpl w:val="6E58A216"/>
@@ -26904,7 +28015,7 @@
       </w:rPr>
     </w:lvl>
   </w:abstractNum>
-  <w:abstractNum w:abstractNumId="26" w15:restartNumberingAfterBreak="0">
+  <w:abstractNum w:abstractNumId="27" w15:restartNumberingAfterBreak="0">
     <w:nsid w:val="47056105"/>
     <w:multiLevelType w:val="hybridMultilevel"/>
     <w:tmpl w:val="0DB4F4AE"/>
@@ -26990,7 +28101,7 @@
       </w:pPr>
     </w:lvl>
   </w:abstractNum>
-  <w:abstractNum w:abstractNumId="27" w15:restartNumberingAfterBreak="0">
+  <w:abstractNum w:abstractNumId="28" w15:restartNumberingAfterBreak="0">
     <w:nsid w:val="48424091"/>
     <w:multiLevelType w:val="hybridMultilevel"/>
     <w:tmpl w:val="6B3C7274"/>
@@ -27103,7 +28214,7 @@
       </w:rPr>
     </w:lvl>
   </w:abstractNum>
-  <w:abstractNum w:abstractNumId="28" w15:restartNumberingAfterBreak="0">
+  <w:abstractNum w:abstractNumId="29" w15:restartNumberingAfterBreak="0">
     <w:nsid w:val="4B537661"/>
     <w:multiLevelType w:val="hybridMultilevel"/>
     <w:tmpl w:val="884AF7A2"/>
@@ -27216,7 +28327,7 @@
       </w:rPr>
     </w:lvl>
   </w:abstractNum>
-  <w:abstractNum w:abstractNumId="29" w15:restartNumberingAfterBreak="0">
+  <w:abstractNum w:abstractNumId="30" w15:restartNumberingAfterBreak="0">
     <w:nsid w:val="4D394A20"/>
     <w:multiLevelType w:val="hybridMultilevel"/>
     <w:tmpl w:val="ED74011A"/>
@@ -27329,7 +28440,7 @@
       </w:rPr>
     </w:lvl>
   </w:abstractNum>
-  <w:abstractNum w:abstractNumId="30" w15:restartNumberingAfterBreak="0">
+  <w:abstractNum w:abstractNumId="31" w15:restartNumberingAfterBreak="0">
     <w:nsid w:val="55172AEE"/>
     <w:multiLevelType w:val="hybridMultilevel"/>
     <w:tmpl w:val="0DB4F4AE"/>
@@ -27415,7 +28526,7 @@
       </w:pPr>
     </w:lvl>
   </w:abstractNum>
-  <w:abstractNum w:abstractNumId="31" w15:restartNumberingAfterBreak="0">
+  <w:abstractNum w:abstractNumId="32" w15:restartNumberingAfterBreak="0">
     <w:nsid w:val="56594C0B"/>
     <w:multiLevelType w:val="hybridMultilevel"/>
     <w:tmpl w:val="4B008DB8"/>
@@ -27528,7 +28639,7 @@
       </w:rPr>
     </w:lvl>
   </w:abstractNum>
-  <w:abstractNum w:abstractNumId="32" w15:restartNumberingAfterBreak="0">
+  <w:abstractNum w:abstractNumId="33" w15:restartNumberingAfterBreak="0">
     <w:nsid w:val="5D1962B6"/>
     <w:multiLevelType w:val="hybridMultilevel"/>
     <w:tmpl w:val="797C1F1C"/>
@@ -27641,7 +28752,7 @@
       </w:rPr>
     </w:lvl>
   </w:abstractNum>
-  <w:abstractNum w:abstractNumId="33" w15:restartNumberingAfterBreak="0">
+  <w:abstractNum w:abstractNumId="34" w15:restartNumberingAfterBreak="0">
     <w:nsid w:val="64AE24EC"/>
     <w:multiLevelType w:val="hybridMultilevel"/>
     <w:tmpl w:val="688AF57C"/>
@@ -27754,7 +28865,7 @@
       </w:rPr>
     </w:lvl>
   </w:abstractNum>
-  <w:abstractNum w:abstractNumId="34" w15:restartNumberingAfterBreak="0">
+  <w:abstractNum w:abstractNumId="35" w15:restartNumberingAfterBreak="0">
     <w:nsid w:val="64F42F33"/>
     <w:multiLevelType w:val="hybridMultilevel"/>
     <w:tmpl w:val="414A195C"/>
@@ -27840,7 +28951,7 @@
       </w:pPr>
     </w:lvl>
   </w:abstractNum>
-  <w:abstractNum w:abstractNumId="35" w15:restartNumberingAfterBreak="0">
+  <w:abstractNum w:abstractNumId="36" w15:restartNumberingAfterBreak="0">
     <w:nsid w:val="666919E3"/>
     <w:multiLevelType w:val="hybridMultilevel"/>
     <w:tmpl w:val="0DB4F4AE"/>
@@ -27926,7 +29037,7 @@
       </w:pPr>
     </w:lvl>
   </w:abstractNum>
-  <w:abstractNum w:abstractNumId="36" w15:restartNumberingAfterBreak="0">
+  <w:abstractNum w:abstractNumId="37" w15:restartNumberingAfterBreak="0">
     <w:nsid w:val="67643551"/>
     <w:multiLevelType w:val="multilevel"/>
     <w:tmpl w:val="388EFCA6"/>
@@ -28039,7 +29150,7 @@
       </w:rPr>
     </w:lvl>
   </w:abstractNum>
-  <w:abstractNum w:abstractNumId="37" w15:restartNumberingAfterBreak="0">
+  <w:abstractNum w:abstractNumId="38" w15:restartNumberingAfterBreak="0">
     <w:nsid w:val="697910F8"/>
     <w:multiLevelType w:val="hybridMultilevel"/>
     <w:tmpl w:val="0DB4F4AE"/>
@@ -28125,7 +29236,7 @@
       </w:pPr>
     </w:lvl>
   </w:abstractNum>
-  <w:abstractNum w:abstractNumId="38" w15:restartNumberingAfterBreak="0">
+  <w:abstractNum w:abstractNumId="39" w15:restartNumberingAfterBreak="0">
     <w:nsid w:val="6A5C18A4"/>
     <w:multiLevelType w:val="hybridMultilevel"/>
     <w:tmpl w:val="0DB4F4AE"/>
@@ -28211,7 +29322,7 @@
       </w:pPr>
     </w:lvl>
   </w:abstractNum>
-  <w:abstractNum w:abstractNumId="39" w15:restartNumberingAfterBreak="0">
+  <w:abstractNum w:abstractNumId="40" w15:restartNumberingAfterBreak="0">
     <w:nsid w:val="6CE857FD"/>
     <w:multiLevelType w:val="hybridMultilevel"/>
     <w:tmpl w:val="DFB6CD36"/>
@@ -28300,7 +29411,7 @@
       </w:pPr>
     </w:lvl>
   </w:abstractNum>
-  <w:abstractNum w:abstractNumId="40" w15:restartNumberingAfterBreak="0">
+  <w:abstractNum w:abstractNumId="41" w15:restartNumberingAfterBreak="0">
     <w:nsid w:val="70787C40"/>
     <w:multiLevelType w:val="multilevel"/>
     <w:tmpl w:val="DA94E5A6"/>
@@ -28413,7 +29524,7 @@
       </w:pPr>
     </w:lvl>
   </w:abstractNum>
-  <w:abstractNum w:abstractNumId="41" w15:restartNumberingAfterBreak="0">
+  <w:abstractNum w:abstractNumId="42" w15:restartNumberingAfterBreak="0">
     <w:nsid w:val="74290A29"/>
     <w:multiLevelType w:val="hybridMultilevel"/>
     <w:tmpl w:val="2FDC8968"/>
@@ -28526,7 +29637,7 @@
       </w:rPr>
     </w:lvl>
   </w:abstractNum>
-  <w:abstractNum w:abstractNumId="42" w15:restartNumberingAfterBreak="0">
+  <w:abstractNum w:abstractNumId="43" w15:restartNumberingAfterBreak="0">
     <w:nsid w:val="76FF6289"/>
     <w:multiLevelType w:val="multilevel"/>
     <w:tmpl w:val="FD50AB9E"/>
@@ -28639,7 +29750,7 @@
       </w:pPr>
     </w:lvl>
   </w:abstractNum>
-  <w:abstractNum w:abstractNumId="43" w15:restartNumberingAfterBreak="0">
+  <w:abstractNum w:abstractNumId="44" w15:restartNumberingAfterBreak="0">
     <w:nsid w:val="778759F0"/>
     <w:multiLevelType w:val="hybridMultilevel"/>
     <w:tmpl w:val="0DB4F4AE"/>
@@ -28725,7 +29836,7 @@
       </w:pPr>
     </w:lvl>
   </w:abstractNum>
-  <w:abstractNum w:abstractNumId="44" w15:restartNumberingAfterBreak="0">
+  <w:abstractNum w:abstractNumId="45" w15:restartNumberingAfterBreak="0">
     <w:nsid w:val="7AF85B75"/>
     <w:multiLevelType w:val="hybridMultilevel"/>
     <w:tmpl w:val="A126A2C4"/>
@@ -28817,7 +29928,7 @@
       </w:pPr>
     </w:lvl>
   </w:abstractNum>
-  <w:abstractNum w:abstractNumId="45" w15:restartNumberingAfterBreak="0">
+  <w:abstractNum w:abstractNumId="46" w15:restartNumberingAfterBreak="0">
     <w:nsid w:val="7BFF3A7D"/>
     <w:multiLevelType w:val="hybridMultilevel"/>
     <w:tmpl w:val="32A8C5A2"/>
@@ -28930,7 +30041,7 @@
       </w:rPr>
     </w:lvl>
   </w:abstractNum>
-  <w:abstractNum w:abstractNumId="46" w15:restartNumberingAfterBreak="0">
+  <w:abstractNum w:abstractNumId="47" w15:restartNumberingAfterBreak="0">
     <w:nsid w:val="7CE07B13"/>
     <w:multiLevelType w:val="hybridMultilevel"/>
     <w:tmpl w:val="300E18C0"/>
@@ -29044,31 +30155,31 @@
     </w:lvl>
   </w:abstractNum>
   <w:num w:numId="1">
-    <w:abstractNumId w:val="36"/>
+    <w:abstractNumId w:val="37"/>
   </w:num>
   <w:num w:numId="2">
-    <w:abstractNumId w:val="33"/>
+    <w:abstractNumId w:val="34"/>
   </w:num>
   <w:num w:numId="3">
-    <w:abstractNumId w:val="23"/>
+    <w:abstractNumId w:val="24"/>
   </w:num>
   <w:num w:numId="4">
-    <w:abstractNumId w:val="39"/>
+    <w:abstractNumId w:val="40"/>
   </w:num>
   <w:num w:numId="5">
     <w:abstractNumId w:val="9"/>
   </w:num>
   <w:num w:numId="6">
-    <w:abstractNumId w:val="27"/>
+    <w:abstractNumId w:val="28"/>
   </w:num>
   <w:num w:numId="7">
-    <w:abstractNumId w:val="24"/>
+    <w:abstractNumId w:val="25"/>
   </w:num>
   <w:num w:numId="8">
-    <w:abstractNumId w:val="44"/>
+    <w:abstractNumId w:val="45"/>
   </w:num>
   <w:num w:numId="9">
-    <w:abstractNumId w:val="31"/>
+    <w:abstractNumId w:val="32"/>
   </w:num>
   <w:num w:numId="10">
     <w:abstractNumId w:val="3"/>
@@ -29098,10 +30209,10 @@
     <w:abstractNumId w:val="8"/>
   </w:num>
   <w:num w:numId="19">
-    <w:abstractNumId w:val="32"/>
+    <w:abstractNumId w:val="33"/>
   </w:num>
   <w:num w:numId="20">
-    <w:abstractNumId w:val="25"/>
+    <w:abstractNumId w:val="26"/>
   </w:num>
   <w:num w:numId="21">
     <w:abstractNumId w:val="11"/>
@@ -29110,7 +30221,7 @@
     <w:abstractNumId w:val="0"/>
   </w:num>
   <w:num w:numId="23">
-    <w:abstractNumId w:val="34"/>
+    <w:abstractNumId w:val="35"/>
   </w:num>
   <w:num w:numId="24">
     <w:abstractNumId w:val="1"/>
@@ -29119,31 +30230,31 @@
     <w:abstractNumId w:val="13"/>
   </w:num>
   <w:num w:numId="26">
-    <w:abstractNumId w:val="46"/>
+    <w:abstractNumId w:val="47"/>
   </w:num>
   <w:num w:numId="27">
-    <w:abstractNumId w:val="42"/>
+    <w:abstractNumId w:val="43"/>
   </w:num>
   <w:num w:numId="28">
-    <w:abstractNumId w:val="28"/>
+    <w:abstractNumId w:val="29"/>
   </w:num>
   <w:num w:numId="29">
-    <w:abstractNumId w:val="40"/>
+    <w:abstractNumId w:val="41"/>
   </w:num>
   <w:num w:numId="30">
     <w:abstractNumId w:val="4"/>
   </w:num>
   <w:num w:numId="31">
-    <w:abstractNumId w:val="41"/>
+    <w:abstractNumId w:val="42"/>
   </w:num>
   <w:num w:numId="32">
     <w:abstractNumId w:val="2"/>
   </w:num>
   <w:num w:numId="33">
-    <w:abstractNumId w:val="29"/>
+    <w:abstractNumId w:val="30"/>
   </w:num>
   <w:num w:numId="34">
-    <w:abstractNumId w:val="45"/>
+    <w:abstractNumId w:val="46"/>
   </w:num>
   <w:num w:numId="35">
     <w:abstractNumId w:val="12"/>
@@ -29155,34 +30266,37 @@
     <w:abstractNumId w:val="15"/>
   </w:num>
   <w:num w:numId="38">
-    <w:abstractNumId w:val="43"/>
+    <w:abstractNumId w:val="44"/>
   </w:num>
   <w:num w:numId="39">
-    <w:abstractNumId w:val="35"/>
+    <w:abstractNumId w:val="36"/>
   </w:num>
   <w:num w:numId="40">
-    <w:abstractNumId w:val="30"/>
+    <w:abstractNumId w:val="31"/>
   </w:num>
   <w:num w:numId="41">
     <w:abstractNumId w:val="10"/>
   </w:num>
   <w:num w:numId="42">
-    <w:abstractNumId w:val="38"/>
+    <w:abstractNumId w:val="39"/>
   </w:num>
   <w:num w:numId="43">
     <w:abstractNumId w:val="18"/>
   </w:num>
   <w:num w:numId="44">
-    <w:abstractNumId w:val="26"/>
+    <w:abstractNumId w:val="27"/>
   </w:num>
   <w:num w:numId="45">
     <w:abstractNumId w:val="14"/>
   </w:num>
   <w:num w:numId="46">
-    <w:abstractNumId w:val="37"/>
+    <w:abstractNumId w:val="38"/>
   </w:num>
   <w:num w:numId="47">
     <w:abstractNumId w:val="19"/>
+  </w:num>
+  <w:num w:numId="48">
+    <w:abstractNumId w:val="23"/>
   </w:num>
 </w:numbering>
 </file>
@@ -30446,7 +31560,7 @@
 </file>
 
 <file path=customXml/itemProps1.xml><?xml version="1.0" encoding="utf-8"?>
-<ds:datastoreItem xmlns:ds="http://schemas.openxmlformats.org/officeDocument/2006/customXml" ds:itemID="{ADF47859-BB60-4561-BBBD-FCFF19782142}">
+<ds:datastoreItem xmlns:ds="http://schemas.openxmlformats.org/officeDocument/2006/customXml" ds:itemID="{8960AE0C-BD86-45D0-B4D4-DD6370DB26B9}">
   <ds:schemaRefs>
     <ds:schemaRef ds:uri="http://schemas.openxmlformats.org/officeDocument/2006/bibliography"/>
   </ds:schemaRefs>

</xml_diff>

<commit_message>
Fazendo a funcionalidade de Editar Venda
</commit_message>
<xml_diff>
--- a/projeto/documentacao/DWFS - Projeto Integrado - Adjamir.docx
+++ b/projeto/documentacao/DWFS - Projeto Integrado - Adjamir.docx
@@ -623,7 +623,7 @@
         </w:rPr>
         <w:fldChar w:fldCharType="separate"/>
       </w:r>
-      <w:hyperlink w:anchor="_Toc128594659" w:history="1">
+      <w:hyperlink w:anchor="_Toc128600336" w:history="1">
         <w:r>
           <w:rPr>
             <w:rStyle w:val="Hyperlink"/>
@@ -646,7 +646,7 @@
           <w:rPr>
             <w:webHidden/>
           </w:rPr>
-          <w:instrText xml:space="preserve"> PAGEREF _Toc128594659 \h </w:instrText>
+          <w:instrText xml:space="preserve"> PAGEREF _Toc128600336 \h </w:instrText>
         </w:r>
         <w:r>
           <w:rPr>
@@ -683,7 +683,7 @@
           <w:lang w:eastAsia="pt-BR"/>
         </w:rPr>
       </w:pPr>
-      <w:hyperlink w:anchor="_Toc128594660" w:history="1">
+      <w:hyperlink w:anchor="_Toc128600337" w:history="1">
         <w:r>
           <w:rPr>
             <w:rStyle w:val="Hyperlink"/>
@@ -712,7 +712,7 @@
             <w:noProof/>
             <w:webHidden/>
           </w:rPr>
-          <w:instrText xml:space="preserve"> PAGEREF _Toc128594660 \h </w:instrText>
+          <w:instrText xml:space="preserve"> PAGEREF _Toc128600337 \h </w:instrText>
         </w:r>
         <w:r>
           <w:rPr>
@@ -753,7 +753,7 @@
           <w:lang w:eastAsia="pt-BR"/>
         </w:rPr>
       </w:pPr>
-      <w:hyperlink w:anchor="_Toc128594661" w:history="1">
+      <w:hyperlink w:anchor="_Toc128600338" w:history="1">
         <w:r>
           <w:rPr>
             <w:rStyle w:val="Hyperlink"/>
@@ -781,7 +781,7 @@
             <w:noProof/>
             <w:webHidden/>
           </w:rPr>
-          <w:instrText xml:space="preserve"> PAGEREF _Toc128594661 \h </w:instrText>
+          <w:instrText xml:space="preserve"> PAGEREF _Toc128600338 \h </w:instrText>
         </w:r>
         <w:r>
           <w:rPr>
@@ -825,7 +825,7 @@
           <w:lang w:eastAsia="pt-BR"/>
         </w:rPr>
       </w:pPr>
-      <w:hyperlink w:anchor="_Toc128594662" w:history="1">
+      <w:hyperlink w:anchor="_Toc128600339" w:history="1">
         <w:r>
           <w:rPr>
             <w:rStyle w:val="Hyperlink"/>
@@ -854,7 +854,7 @@
             <w:noProof/>
             <w:webHidden/>
           </w:rPr>
-          <w:instrText xml:space="preserve"> PAGEREF _Toc128594662 \h </w:instrText>
+          <w:instrText xml:space="preserve"> PAGEREF _Toc128600339 \h </w:instrText>
         </w:r>
         <w:r>
           <w:rPr>
@@ -895,7 +895,7 @@
           <w:lang w:eastAsia="pt-BR"/>
         </w:rPr>
       </w:pPr>
-      <w:hyperlink w:anchor="_Toc128594663" w:history="1">
+      <w:hyperlink w:anchor="_Toc128600340" w:history="1">
         <w:r>
           <w:rPr>
             <w:rStyle w:val="Hyperlink"/>
@@ -924,7 +924,7 @@
             <w:noProof/>
             <w:webHidden/>
           </w:rPr>
-          <w:instrText xml:space="preserve"> PAGEREF _Toc128594663 \h </w:instrText>
+          <w:instrText xml:space="preserve"> PAGEREF _Toc128600340 \h </w:instrText>
         </w:r>
         <w:r>
           <w:rPr>
@@ -965,7 +965,7 @@
           <w:lang w:eastAsia="pt-BR"/>
         </w:rPr>
       </w:pPr>
-      <w:hyperlink w:anchor="_Toc128594664" w:history="1">
+      <w:hyperlink w:anchor="_Toc128600341" w:history="1">
         <w:r>
           <w:rPr>
             <w:rStyle w:val="Hyperlink"/>
@@ -994,7 +994,7 @@
             <w:noProof/>
             <w:webHidden/>
           </w:rPr>
-          <w:instrText xml:space="preserve"> PAGEREF _Toc128594664 \h </w:instrText>
+          <w:instrText xml:space="preserve"> PAGEREF _Toc128600341 \h </w:instrText>
         </w:r>
         <w:r>
           <w:rPr>
@@ -1034,7 +1034,7 @@
           <w:sz w:val="22"/>
         </w:rPr>
       </w:pPr>
-      <w:hyperlink w:anchor="_Toc128594665" w:history="1">
+      <w:hyperlink w:anchor="_Toc128600342" w:history="1">
         <w:r>
           <w:rPr>
             <w:rStyle w:val="Hyperlink"/>
@@ -1057,7 +1057,7 @@
           <w:rPr>
             <w:webHidden/>
           </w:rPr>
-          <w:instrText xml:space="preserve"> PAGEREF _Toc128594665 \h </w:instrText>
+          <w:instrText xml:space="preserve"> PAGEREF _Toc128600342 \h </w:instrText>
         </w:r>
         <w:r>
           <w:rPr>
@@ -1094,7 +1094,7 @@
           <w:lang w:eastAsia="pt-BR"/>
         </w:rPr>
       </w:pPr>
-      <w:hyperlink w:anchor="_Toc128594666" w:history="1">
+      <w:hyperlink w:anchor="_Toc128600343" w:history="1">
         <w:r>
           <w:rPr>
             <w:rStyle w:val="Hyperlink"/>
@@ -1123,7 +1123,7 @@
             <w:noProof/>
             <w:webHidden/>
           </w:rPr>
-          <w:instrText xml:space="preserve"> PAGEREF _Toc128594666 \h </w:instrText>
+          <w:instrText xml:space="preserve"> PAGEREF _Toc128600343 \h </w:instrText>
         </w:r>
         <w:r>
           <w:rPr>
@@ -1164,7 +1164,7 @@
           <w:lang w:eastAsia="pt-BR"/>
         </w:rPr>
       </w:pPr>
-      <w:hyperlink w:anchor="_Toc128594667" w:history="1">
+      <w:hyperlink w:anchor="_Toc128600344" w:history="1">
         <w:r>
           <w:rPr>
             <w:rStyle w:val="Hyperlink"/>
@@ -1192,7 +1192,7 @@
             <w:noProof/>
             <w:webHidden/>
           </w:rPr>
-          <w:instrText xml:space="preserve"> PAGEREF _Toc128594667 \h </w:instrText>
+          <w:instrText xml:space="preserve"> PAGEREF _Toc128600344 \h </w:instrText>
         </w:r>
         <w:r>
           <w:rPr>
@@ -1233,7 +1233,7 @@
           <w:lang w:eastAsia="pt-BR"/>
         </w:rPr>
       </w:pPr>
-      <w:hyperlink w:anchor="_Toc128594668" w:history="1">
+      <w:hyperlink w:anchor="_Toc128600345" w:history="1">
         <w:r>
           <w:rPr>
             <w:rStyle w:val="Hyperlink"/>
@@ -1261,7 +1261,7 @@
             <w:noProof/>
             <w:webHidden/>
           </w:rPr>
-          <w:instrText xml:space="preserve"> PAGEREF _Toc128594668 \h </w:instrText>
+          <w:instrText xml:space="preserve"> PAGEREF _Toc128600345 \h </w:instrText>
         </w:r>
         <w:r>
           <w:rPr>
@@ -1305,7 +1305,7 @@
           <w:lang w:eastAsia="pt-BR"/>
         </w:rPr>
       </w:pPr>
-      <w:hyperlink w:anchor="_Toc128594669" w:history="1">
+      <w:hyperlink w:anchor="_Toc128600346" w:history="1">
         <w:r>
           <w:rPr>
             <w:rStyle w:val="Hyperlink"/>
@@ -1334,7 +1334,7 @@
             <w:noProof/>
             <w:webHidden/>
           </w:rPr>
-          <w:instrText xml:space="preserve"> PAGEREF _Toc128594669 \h </w:instrText>
+          <w:instrText xml:space="preserve"> PAGEREF _Toc128600346 \h </w:instrText>
         </w:r>
         <w:r>
           <w:rPr>
@@ -1378,7 +1378,7 @@
           <w:lang w:eastAsia="pt-BR"/>
         </w:rPr>
       </w:pPr>
-      <w:hyperlink w:anchor="_Toc128594670" w:history="1">
+      <w:hyperlink w:anchor="_Toc128600347" w:history="1">
         <w:r>
           <w:rPr>
             <w:rStyle w:val="Hyperlink"/>
@@ -1407,7 +1407,7 @@
             <w:noProof/>
             <w:webHidden/>
           </w:rPr>
-          <w:instrText xml:space="preserve"> PAGEREF _Toc128594670 \h </w:instrText>
+          <w:instrText xml:space="preserve"> PAGEREF _Toc128600347 \h </w:instrText>
         </w:r>
         <w:r>
           <w:rPr>
@@ -1451,7 +1451,7 @@
           <w:lang w:eastAsia="pt-BR"/>
         </w:rPr>
       </w:pPr>
-      <w:hyperlink w:anchor="_Toc128594671" w:history="1">
+      <w:hyperlink w:anchor="_Toc128600348" w:history="1">
         <w:r>
           <w:rPr>
             <w:rStyle w:val="Hyperlink"/>
@@ -1480,7 +1480,7 @@
             <w:noProof/>
             <w:webHidden/>
           </w:rPr>
-          <w:instrText xml:space="preserve"> PAGEREF _Toc128594671 \h </w:instrText>
+          <w:instrText xml:space="preserve"> PAGEREF _Toc128600348 \h </w:instrText>
         </w:r>
         <w:r>
           <w:rPr>
@@ -1524,7 +1524,7 @@
           <w:lang w:eastAsia="pt-BR"/>
         </w:rPr>
       </w:pPr>
-      <w:hyperlink w:anchor="_Toc128594672" w:history="1">
+      <w:hyperlink w:anchor="_Toc128600349" w:history="1">
         <w:r>
           <w:rPr>
             <w:rStyle w:val="Hyperlink"/>
@@ -1553,7 +1553,7 @@
             <w:noProof/>
             <w:webHidden/>
           </w:rPr>
-          <w:instrText xml:space="preserve"> PAGEREF _Toc128594672 \h </w:instrText>
+          <w:instrText xml:space="preserve"> PAGEREF _Toc128600349 \h </w:instrText>
         </w:r>
         <w:r>
           <w:rPr>
@@ -1597,7 +1597,7 @@
           <w:lang w:eastAsia="pt-BR"/>
         </w:rPr>
       </w:pPr>
-      <w:hyperlink w:anchor="_Toc128594673" w:history="1">
+      <w:hyperlink w:anchor="_Toc128600350" w:history="1">
         <w:r>
           <w:rPr>
             <w:rStyle w:val="Hyperlink"/>
@@ -1626,7 +1626,7 @@
             <w:noProof/>
             <w:webHidden/>
           </w:rPr>
-          <w:instrText xml:space="preserve"> PAGEREF _Toc128594673 \h </w:instrText>
+          <w:instrText xml:space="preserve"> PAGEREF _Toc128600350 \h </w:instrText>
         </w:r>
         <w:r>
           <w:rPr>
@@ -1670,7 +1670,7 @@
           <w:lang w:eastAsia="pt-BR"/>
         </w:rPr>
       </w:pPr>
-      <w:hyperlink w:anchor="_Toc128594674" w:history="1">
+      <w:hyperlink w:anchor="_Toc128600351" w:history="1">
         <w:r>
           <w:rPr>
             <w:rStyle w:val="Hyperlink"/>
@@ -1678,7 +1678,7 @@
             <w:noProof/>
             <w:lang w:eastAsia="pt-BR"/>
           </w:rPr>
-          <w:t>2.3.6. Caso de uso: Cadastrar Cliente</w:t>
+          <w:t>2.3.6. Caso de uso: Cadastrar cliente</w:t>
         </w:r>
         <w:r>
           <w:rPr>
@@ -1699,7 +1699,7 @@
             <w:noProof/>
             <w:webHidden/>
           </w:rPr>
-          <w:instrText xml:space="preserve"> PAGEREF _Toc128594674 \h </w:instrText>
+          <w:instrText xml:space="preserve"> PAGEREF _Toc128600351 \h </w:instrText>
         </w:r>
         <w:r>
           <w:rPr>
@@ -1743,7 +1743,7 @@
           <w:lang w:eastAsia="pt-BR"/>
         </w:rPr>
       </w:pPr>
-      <w:hyperlink w:anchor="_Toc128594675" w:history="1">
+      <w:hyperlink w:anchor="_Toc128600352" w:history="1">
         <w:r>
           <w:rPr>
             <w:rStyle w:val="Hyperlink"/>
@@ -1751,7 +1751,7 @@
             <w:noProof/>
             <w:lang w:eastAsia="pt-BR"/>
           </w:rPr>
-          <w:t>2.3.7. Caso de uso: Editar Cliente</w:t>
+          <w:t>2.3.7. Caso de uso: Editar cliente</w:t>
         </w:r>
         <w:r>
           <w:rPr>
@@ -1772,7 +1772,7 @@
             <w:noProof/>
             <w:webHidden/>
           </w:rPr>
-          <w:instrText xml:space="preserve"> PAGEREF _Toc128594675 \h </w:instrText>
+          <w:instrText xml:space="preserve"> PAGEREF _Toc128600352 \h </w:instrText>
         </w:r>
         <w:r>
           <w:rPr>
@@ -1816,7 +1816,7 @@
           <w:lang w:eastAsia="pt-BR"/>
         </w:rPr>
       </w:pPr>
-      <w:hyperlink w:anchor="_Toc128594676" w:history="1">
+      <w:hyperlink w:anchor="_Toc128600353" w:history="1">
         <w:r>
           <w:rPr>
             <w:rStyle w:val="Hyperlink"/>
@@ -1824,7 +1824,7 @@
             <w:noProof/>
             <w:lang w:eastAsia="pt-BR"/>
           </w:rPr>
-          <w:t>2.3.8. Caso de uso: Excluir Cliente</w:t>
+          <w:t>2.3.8. Caso de uso: Excluir cliente</w:t>
         </w:r>
         <w:r>
           <w:rPr>
@@ -1845,7 +1845,7 @@
             <w:noProof/>
             <w:webHidden/>
           </w:rPr>
-          <w:instrText xml:space="preserve"> PAGEREF _Toc128594676 \h </w:instrText>
+          <w:instrText xml:space="preserve"> PAGEREF _Toc128600353 \h </w:instrText>
         </w:r>
         <w:r>
           <w:rPr>
@@ -1889,7 +1889,7 @@
           <w:lang w:eastAsia="pt-BR"/>
         </w:rPr>
       </w:pPr>
-      <w:hyperlink w:anchor="_Toc128594677" w:history="1">
+      <w:hyperlink w:anchor="_Toc128600354" w:history="1">
         <w:r>
           <w:rPr>
             <w:rStyle w:val="Hyperlink"/>
@@ -1897,7 +1897,7 @@
             <w:noProof/>
             <w:lang w:eastAsia="pt-BR"/>
           </w:rPr>
-          <w:t>2.3.9. Caso de uso: Detalhar Cliente</w:t>
+          <w:t>2.3.9. Caso de uso: Detalhar cliente</w:t>
         </w:r>
         <w:r>
           <w:rPr>
@@ -1918,76 +1918,7 @@
             <w:noProof/>
             <w:webHidden/>
           </w:rPr>
-          <w:instrText xml:space="preserve"> PAGEREF _Toc128594677 \h </w:instrText>
-        </w:r>
-        <w:r>
-          <w:rPr>
-            <w:noProof/>
-            <w:webHidden/>
-          </w:rPr>
-        </w:r>
-        <w:r>
-          <w:rPr>
-            <w:noProof/>
-            <w:webHidden/>
-          </w:rPr>
-          <w:fldChar w:fldCharType="separate"/>
-        </w:r>
-        <w:r>
-          <w:rPr>
-            <w:noProof/>
-            <w:webHidden/>
-          </w:rPr>
-          <w:t>24</w:t>
-        </w:r>
-        <w:r>
-          <w:rPr>
-            <w:noProof/>
-            <w:webHidden/>
-          </w:rPr>
-          <w:fldChar w:fldCharType="end"/>
-        </w:r>
-      </w:hyperlink>
-    </w:p>
-    <w:p>
-      <w:pPr>
-        <w:pStyle w:val="Sumrio2"/>
-        <w:rPr>
-          <w:rFonts w:ascii="Calibri" w:eastAsia="Times New Roman" w:hAnsi="Calibri"/>
-          <w:noProof/>
-          <w:sz w:val="22"/>
-          <w:lang w:eastAsia="pt-BR"/>
-        </w:rPr>
-      </w:pPr>
-      <w:hyperlink w:anchor="_Toc128594678" w:history="1">
-        <w:r>
-          <w:rPr>
-            <w:rStyle w:val="Hyperlink"/>
-            <w:noProof/>
-            <w:lang w:eastAsia="pt-BR"/>
-          </w:rPr>
-          <w:t>2.4. Projeto de interface</w:t>
-        </w:r>
-        <w:r>
-          <w:rPr>
-            <w:noProof/>
-            <w:webHidden/>
-          </w:rPr>
-          <w:tab/>
-        </w:r>
-        <w:r>
-          <w:rPr>
-            <w:noProof/>
-            <w:webHidden/>
-          </w:rPr>
-          <w:fldChar w:fldCharType="begin"/>
-        </w:r>
-        <w:r>
-          <w:rPr>
-            <w:noProof/>
-            <w:webHidden/>
-          </w:rPr>
-          <w:instrText xml:space="preserve"> PAGEREF _Toc128594678 \h </w:instrText>
+          <w:instrText xml:space="preserve"> PAGEREF _Toc128600354 \h </w:instrText>
         </w:r>
         <w:r>
           <w:rPr>
@@ -2031,7 +1962,149 @@
           <w:lang w:eastAsia="pt-BR"/>
         </w:rPr>
       </w:pPr>
-      <w:hyperlink w:anchor="_Toc128594679" w:history="1">
+      <w:hyperlink w:anchor="_Toc128600355" w:history="1">
+        <w:r>
+          <w:rPr>
+            <w:rStyle w:val="Hyperlink"/>
+            <w:rFonts w:cs="Arial"/>
+            <w:noProof/>
+            <w:lang w:eastAsia="pt-BR"/>
+          </w:rPr>
+          <w:t>2.3.10. Caso de uso: Listar vendas</w:t>
+        </w:r>
+        <w:r>
+          <w:rPr>
+            <w:noProof/>
+            <w:webHidden/>
+          </w:rPr>
+          <w:tab/>
+        </w:r>
+        <w:r>
+          <w:rPr>
+            <w:noProof/>
+            <w:webHidden/>
+          </w:rPr>
+          <w:fldChar w:fldCharType="begin"/>
+        </w:r>
+        <w:r>
+          <w:rPr>
+            <w:noProof/>
+            <w:webHidden/>
+          </w:rPr>
+          <w:instrText xml:space="preserve"> PAGEREF _Toc128600355 \h </w:instrText>
+        </w:r>
+        <w:r>
+          <w:rPr>
+            <w:noProof/>
+            <w:webHidden/>
+          </w:rPr>
+        </w:r>
+        <w:r>
+          <w:rPr>
+            <w:noProof/>
+            <w:webHidden/>
+          </w:rPr>
+          <w:fldChar w:fldCharType="separate"/>
+        </w:r>
+        <w:r>
+          <w:rPr>
+            <w:noProof/>
+            <w:webHidden/>
+          </w:rPr>
+          <w:t>24</w:t>
+        </w:r>
+        <w:r>
+          <w:rPr>
+            <w:noProof/>
+            <w:webHidden/>
+          </w:rPr>
+          <w:fldChar w:fldCharType="end"/>
+        </w:r>
+      </w:hyperlink>
+    </w:p>
+    <w:p>
+      <w:pPr>
+        <w:pStyle w:val="Sumrio2"/>
+        <w:rPr>
+          <w:rFonts w:ascii="Calibri" w:eastAsia="Times New Roman" w:hAnsi="Calibri"/>
+          <w:noProof/>
+          <w:sz w:val="22"/>
+          <w:lang w:eastAsia="pt-BR"/>
+        </w:rPr>
+      </w:pPr>
+      <w:hyperlink w:anchor="_Toc128600356" w:history="1">
+        <w:r>
+          <w:rPr>
+            <w:rStyle w:val="Hyperlink"/>
+            <w:noProof/>
+            <w:lang w:eastAsia="pt-BR"/>
+          </w:rPr>
+          <w:t>2.4. Projeto de interface</w:t>
+        </w:r>
+        <w:r>
+          <w:rPr>
+            <w:noProof/>
+            <w:webHidden/>
+          </w:rPr>
+          <w:tab/>
+        </w:r>
+        <w:r>
+          <w:rPr>
+            <w:noProof/>
+            <w:webHidden/>
+          </w:rPr>
+          <w:fldChar w:fldCharType="begin"/>
+        </w:r>
+        <w:r>
+          <w:rPr>
+            <w:noProof/>
+            <w:webHidden/>
+          </w:rPr>
+          <w:instrText xml:space="preserve"> PAGEREF _Toc128600356 \h </w:instrText>
+        </w:r>
+        <w:r>
+          <w:rPr>
+            <w:noProof/>
+            <w:webHidden/>
+          </w:rPr>
+        </w:r>
+        <w:r>
+          <w:rPr>
+            <w:noProof/>
+            <w:webHidden/>
+          </w:rPr>
+          <w:fldChar w:fldCharType="separate"/>
+        </w:r>
+        <w:r>
+          <w:rPr>
+            <w:noProof/>
+            <w:webHidden/>
+          </w:rPr>
+          <w:t>26</w:t>
+        </w:r>
+        <w:r>
+          <w:rPr>
+            <w:noProof/>
+            <w:webHidden/>
+          </w:rPr>
+          <w:fldChar w:fldCharType="end"/>
+        </w:r>
+      </w:hyperlink>
+    </w:p>
+    <w:p>
+      <w:pPr>
+        <w:pStyle w:val="Sumrio3"/>
+        <w:tabs>
+          <w:tab w:val="right" w:leader="dot" w:pos="9061"/>
+        </w:tabs>
+        <w:rPr>
+          <w:rFonts w:ascii="Calibri" w:eastAsia="Times New Roman" w:hAnsi="Calibri"/>
+          <w:noProof/>
+          <w:sz w:val="22"/>
+          <w:lang w:eastAsia="pt-BR"/>
+        </w:rPr>
+      </w:pPr>
+      <w:hyperlink w:anchor="_Toc128600357" w:history="1">
         <w:r>
           <w:rPr>
             <w:rStyle w:val="Hyperlink"/>
@@ -2070,7 +2143,7 @@
             <w:noProof/>
             <w:webHidden/>
           </w:rPr>
-          <w:instrText xml:space="preserve"> PAGEREF _Toc128594679 \h </w:instrText>
+          <w:instrText xml:space="preserve"> PAGEREF _Toc128600357 \h </w:instrText>
         </w:r>
         <w:r>
           <w:rPr>
@@ -2090,7 +2163,7 @@
             <w:noProof/>
             <w:webHidden/>
           </w:rPr>
-          <w:t>26</w:t>
+          <w:t>27</w:t>
         </w:r>
         <w:r>
           <w:rPr>
@@ -2114,7 +2187,7 @@
           <w:lang w:eastAsia="pt-BR"/>
         </w:rPr>
       </w:pPr>
-      <w:hyperlink w:anchor="_Toc128594680" w:history="1">
+      <w:hyperlink w:anchor="_Toc128600358" w:history="1">
         <w:r>
           <w:rPr>
             <w:rStyle w:val="Hyperlink"/>
@@ -2143,7 +2216,7 @@
             <w:noProof/>
             <w:webHidden/>
           </w:rPr>
-          <w:instrText xml:space="preserve"> PAGEREF _Toc128594680 \h </w:instrText>
+          <w:instrText xml:space="preserve"> PAGEREF _Toc128600358 \h </w:instrText>
         </w:r>
         <w:r>
           <w:rPr>
@@ -2163,7 +2236,7 @@
             <w:noProof/>
             <w:webHidden/>
           </w:rPr>
-          <w:t>30</w:t>
+          <w:t>32</w:t>
         </w:r>
         <w:r>
           <w:rPr>
@@ -2184,7 +2257,7 @@
           <w:lang w:eastAsia="pt-BR"/>
         </w:rPr>
       </w:pPr>
-      <w:hyperlink w:anchor="_Toc128594681" w:history="1">
+      <w:hyperlink w:anchor="_Toc128600359" w:history="1">
         <w:r>
           <w:rPr>
             <w:rStyle w:val="Hyperlink"/>
@@ -2212,7 +2285,7 @@
             <w:noProof/>
             <w:webHidden/>
           </w:rPr>
-          <w:instrText xml:space="preserve"> PAGEREF _Toc128594681 \h </w:instrText>
+          <w:instrText xml:space="preserve"> PAGEREF _Toc128600359 \h </w:instrText>
         </w:r>
         <w:r>
           <w:rPr>
@@ -2232,7 +2305,7 @@
             <w:noProof/>
             <w:webHidden/>
           </w:rPr>
-          <w:t>31</w:t>
+          <w:t>33</w:t>
         </w:r>
         <w:r>
           <w:rPr>
@@ -2252,7 +2325,7 @@
           <w:sz w:val="22"/>
         </w:rPr>
       </w:pPr>
-      <w:hyperlink w:anchor="_Toc128594682" w:history="1">
+      <w:hyperlink w:anchor="_Toc128600360" w:history="1">
         <w:r>
           <w:rPr>
             <w:rStyle w:val="Hyperlink"/>
@@ -2275,7 +2348,7 @@
           <w:rPr>
             <w:webHidden/>
           </w:rPr>
-          <w:instrText xml:space="preserve"> PAGEREF _Toc128594682 \h </w:instrText>
+          <w:instrText xml:space="preserve"> PAGEREF _Toc128600360 \h </w:instrText>
         </w:r>
         <w:r>
           <w:rPr>
@@ -2292,7 +2365,7 @@
           <w:rPr>
             <w:webHidden/>
           </w:rPr>
-          <w:t>34</w:t>
+          <w:t>36</w:t>
         </w:r>
         <w:r>
           <w:rPr>
@@ -2312,7 +2385,7 @@
           <w:lang w:eastAsia="pt-BR"/>
         </w:rPr>
       </w:pPr>
-      <w:hyperlink w:anchor="_Toc128594683" w:history="1">
+      <w:hyperlink w:anchor="_Toc128600361" w:history="1">
         <w:r>
           <w:rPr>
             <w:rStyle w:val="Hyperlink"/>
@@ -2349,7 +2422,7 @@
             <w:noProof/>
             <w:webHidden/>
           </w:rPr>
-          <w:instrText xml:space="preserve"> PAGEREF _Toc128594683 \h </w:instrText>
+          <w:instrText xml:space="preserve"> PAGEREF _Toc128600361 \h </w:instrText>
         </w:r>
         <w:r>
           <w:rPr>
@@ -2369,7 +2442,7 @@
             <w:noProof/>
             <w:webHidden/>
           </w:rPr>
-          <w:t>34</w:t>
+          <w:t>36</w:t>
         </w:r>
         <w:r>
           <w:rPr>
@@ -2393,7 +2466,7 @@
           <w:lang w:eastAsia="pt-BR"/>
         </w:rPr>
       </w:pPr>
-      <w:hyperlink w:anchor="_Toc128594684" w:history="1">
+      <w:hyperlink w:anchor="_Toc128600362" w:history="1">
         <w:r>
           <w:rPr>
             <w:rStyle w:val="Hyperlink"/>
@@ -2432,7 +2505,7 @@
             <w:noProof/>
             <w:webHidden/>
           </w:rPr>
-          <w:instrText xml:space="preserve"> PAGEREF _Toc128594684 \h </w:instrText>
+          <w:instrText xml:space="preserve"> PAGEREF _Toc128600362 \h </w:instrText>
         </w:r>
         <w:r>
           <w:rPr>
@@ -2452,7 +2525,7 @@
             <w:noProof/>
             <w:webHidden/>
           </w:rPr>
-          <w:t>34</w:t>
+          <w:t>36</w:t>
         </w:r>
         <w:r>
           <w:rPr>
@@ -2476,7 +2549,7 @@
           <w:lang w:eastAsia="pt-BR"/>
         </w:rPr>
       </w:pPr>
-      <w:hyperlink w:anchor="_Toc128594685" w:history="1">
+      <w:hyperlink w:anchor="_Toc128600363" w:history="1">
         <w:r>
           <w:rPr>
             <w:rStyle w:val="Hyperlink"/>
@@ -2505,7 +2578,7 @@
             <w:noProof/>
             <w:webHidden/>
           </w:rPr>
-          <w:instrText xml:space="preserve"> PAGEREF _Toc128594685 \h </w:instrText>
+          <w:instrText xml:space="preserve"> PAGEREF _Toc128600363 \h </w:instrText>
         </w:r>
         <w:r>
           <w:rPr>
@@ -2525,7 +2598,7 @@
             <w:noProof/>
             <w:webHidden/>
           </w:rPr>
-          <w:t>35</w:t>
+          <w:t>37</w:t>
         </w:r>
         <w:r>
           <w:rPr>
@@ -2549,7 +2622,7 @@
           <w:lang w:eastAsia="pt-BR"/>
         </w:rPr>
       </w:pPr>
-      <w:hyperlink w:anchor="_Toc128594686" w:history="1">
+      <w:hyperlink w:anchor="_Toc128600364" w:history="1">
         <w:r>
           <w:rPr>
             <w:rStyle w:val="Hyperlink"/>
@@ -2578,7 +2651,7 @@
             <w:noProof/>
             <w:webHidden/>
           </w:rPr>
-          <w:instrText xml:space="preserve"> PAGEREF _Toc128594686 \h </w:instrText>
+          <w:instrText xml:space="preserve"> PAGEREF _Toc128600364 \h </w:instrText>
         </w:r>
         <w:r>
           <w:rPr>
@@ -2598,7 +2671,7 @@
             <w:noProof/>
             <w:webHidden/>
           </w:rPr>
-          <w:t>35</w:t>
+          <w:t>37</w:t>
         </w:r>
         <w:r>
           <w:rPr>
@@ -2622,7 +2695,7 @@
           <w:lang w:eastAsia="pt-BR"/>
         </w:rPr>
       </w:pPr>
-      <w:hyperlink w:anchor="_Toc128594687" w:history="1">
+      <w:hyperlink w:anchor="_Toc128600365" w:history="1">
         <w:r>
           <w:rPr>
             <w:rStyle w:val="Hyperlink"/>
@@ -2651,7 +2724,7 @@
             <w:noProof/>
             <w:webHidden/>
           </w:rPr>
-          <w:instrText xml:space="preserve"> PAGEREF _Toc128594687 \h </w:instrText>
+          <w:instrText xml:space="preserve"> PAGEREF _Toc128600365 \h </w:instrText>
         </w:r>
         <w:r>
           <w:rPr>
@@ -2671,7 +2744,7 @@
             <w:noProof/>
             <w:webHidden/>
           </w:rPr>
-          <w:t>36</w:t>
+          <w:t>38</w:t>
         </w:r>
         <w:r>
           <w:rPr>
@@ -2695,7 +2768,7 @@
           <w:lang w:eastAsia="pt-BR"/>
         </w:rPr>
       </w:pPr>
-      <w:hyperlink w:anchor="_Toc128594688" w:history="1">
+      <w:hyperlink w:anchor="_Toc128600366" w:history="1">
         <w:r>
           <w:rPr>
             <w:rStyle w:val="Hyperlink"/>
@@ -2724,7 +2797,7 @@
             <w:noProof/>
             <w:webHidden/>
           </w:rPr>
-          <w:instrText xml:space="preserve"> PAGEREF _Toc128594688 \h </w:instrText>
+          <w:instrText xml:space="preserve"> PAGEREF _Toc128600366 \h </w:instrText>
         </w:r>
         <w:r>
           <w:rPr>
@@ -2744,7 +2817,7 @@
             <w:noProof/>
             <w:webHidden/>
           </w:rPr>
-          <w:t>38</w:t>
+          <w:t>40</w:t>
         </w:r>
         <w:r>
           <w:rPr>
@@ -2768,7 +2841,7 @@
           <w:lang w:eastAsia="pt-BR"/>
         </w:rPr>
       </w:pPr>
-      <w:hyperlink w:anchor="_Toc128594689" w:history="1">
+      <w:hyperlink w:anchor="_Toc128600367" w:history="1">
         <w:r>
           <w:rPr>
             <w:rStyle w:val="Hyperlink"/>
@@ -2797,7 +2870,7 @@
             <w:noProof/>
             <w:webHidden/>
           </w:rPr>
-          <w:instrText xml:space="preserve"> PAGEREF _Toc128594689 \h </w:instrText>
+          <w:instrText xml:space="preserve"> PAGEREF _Toc128600367 \h </w:instrText>
         </w:r>
         <w:r>
           <w:rPr>
@@ -2817,7 +2890,7 @@
             <w:noProof/>
             <w:webHidden/>
           </w:rPr>
-          <w:t>39</w:t>
+          <w:t>41</w:t>
         </w:r>
         <w:r>
           <w:rPr>
@@ -2841,7 +2914,7 @@
           <w:lang w:eastAsia="pt-BR"/>
         </w:rPr>
       </w:pPr>
-      <w:hyperlink w:anchor="_Toc128594690" w:history="1">
+      <w:hyperlink w:anchor="_Toc128600368" w:history="1">
         <w:r>
           <w:rPr>
             <w:rStyle w:val="Hyperlink"/>
@@ -2870,7 +2943,7 @@
             <w:noProof/>
             <w:webHidden/>
           </w:rPr>
-          <w:instrText xml:space="preserve"> PAGEREF _Toc128594690 \h </w:instrText>
+          <w:instrText xml:space="preserve"> PAGEREF _Toc128600368 \h </w:instrText>
         </w:r>
         <w:r>
           <w:rPr>
@@ -2890,7 +2963,7 @@
             <w:noProof/>
             <w:webHidden/>
           </w:rPr>
-          <w:t>40</w:t>
+          <w:t>42</w:t>
         </w:r>
         <w:r>
           <w:rPr>
@@ -2914,7 +2987,7 @@
           <w:lang w:eastAsia="pt-BR"/>
         </w:rPr>
       </w:pPr>
-      <w:hyperlink w:anchor="_Toc128594691" w:history="1">
+      <w:hyperlink w:anchor="_Toc128600369" w:history="1">
         <w:r>
           <w:rPr>
             <w:rStyle w:val="Hyperlink"/>
@@ -2943,7 +3016,7 @@
             <w:noProof/>
             <w:webHidden/>
           </w:rPr>
-          <w:instrText xml:space="preserve"> PAGEREF _Toc128594691 \h </w:instrText>
+          <w:instrText xml:space="preserve"> PAGEREF _Toc128600369 \h </w:instrText>
         </w:r>
         <w:r>
           <w:rPr>
@@ -2963,7 +3036,7 @@
             <w:noProof/>
             <w:webHidden/>
           </w:rPr>
-          <w:t>40</w:t>
+          <w:t>42</w:t>
         </w:r>
         <w:r>
           <w:rPr>
@@ -2984,7 +3057,7 @@
           <w:lang w:eastAsia="pt-BR"/>
         </w:rPr>
       </w:pPr>
-      <w:hyperlink w:anchor="_Toc128594692" w:history="1">
+      <w:hyperlink w:anchor="_Toc128600370" w:history="1">
         <w:r>
           <w:rPr>
             <w:rStyle w:val="Hyperlink"/>
@@ -3012,7 +3085,7 @@
             <w:noProof/>
             <w:webHidden/>
           </w:rPr>
-          <w:instrText xml:space="preserve"> PAGEREF _Toc128594692 \h </w:instrText>
+          <w:instrText xml:space="preserve"> PAGEREF _Toc128600370 \h </w:instrText>
         </w:r>
         <w:r>
           <w:rPr>
@@ -3032,7 +3105,7 @@
             <w:noProof/>
             <w:webHidden/>
           </w:rPr>
-          <w:t>41</w:t>
+          <w:t>43</w:t>
         </w:r>
         <w:r>
           <w:rPr>
@@ -3052,7 +3125,7 @@
           <w:sz w:val="22"/>
         </w:rPr>
       </w:pPr>
-      <w:hyperlink w:anchor="_Toc128594693" w:history="1">
+      <w:hyperlink w:anchor="_Toc128600371" w:history="1">
         <w:r>
           <w:rPr>
             <w:rStyle w:val="Hyperlink"/>
@@ -3075,7 +3148,7 @@
           <w:rPr>
             <w:webHidden/>
           </w:rPr>
-          <w:instrText xml:space="preserve"> PAGEREF _Toc128594693 \h </w:instrText>
+          <w:instrText xml:space="preserve"> PAGEREF _Toc128600371 \h </w:instrText>
         </w:r>
         <w:r>
           <w:rPr>
@@ -3092,7 +3165,7 @@
           <w:rPr>
             <w:webHidden/>
           </w:rPr>
-          <w:t>42</w:t>
+          <w:t>44</w:t>
         </w:r>
         <w:r>
           <w:rPr>
@@ -3111,7 +3184,7 @@
           <w:sz w:val="22"/>
         </w:rPr>
       </w:pPr>
-      <w:hyperlink w:anchor="_Toc128594694" w:history="1">
+      <w:hyperlink w:anchor="_Toc128600372" w:history="1">
         <w:r>
           <w:rPr>
             <w:rStyle w:val="Hyperlink"/>
@@ -3134,7 +3207,7 @@
           <w:rPr>
             <w:webHidden/>
           </w:rPr>
-          <w:instrText xml:space="preserve"> PAGEREF _Toc128594694 \h </w:instrText>
+          <w:instrText xml:space="preserve"> PAGEREF _Toc128600372 \h </w:instrText>
         </w:r>
         <w:r>
           <w:rPr>
@@ -3151,7 +3224,7 @@
           <w:rPr>
             <w:webHidden/>
           </w:rPr>
-          <w:t>42</w:t>
+          <w:t>44</w:t>
         </w:r>
         <w:r>
           <w:rPr>
@@ -3171,7 +3244,7 @@
           <w:lang w:eastAsia="pt-BR"/>
         </w:rPr>
       </w:pPr>
-      <w:hyperlink w:anchor="_Toc128594695" w:history="1">
+      <w:hyperlink w:anchor="_Toc128600373" w:history="1">
         <w:r>
           <w:rPr>
             <w:rStyle w:val="Hyperlink"/>
@@ -3199,7 +3272,7 @@
             <w:noProof/>
             <w:webHidden/>
           </w:rPr>
-          <w:instrText xml:space="preserve"> PAGEREF _Toc128594695 \h </w:instrText>
+          <w:instrText xml:space="preserve"> PAGEREF _Toc128600373 \h </w:instrText>
         </w:r>
         <w:r>
           <w:rPr>
@@ -3219,7 +3292,7 @@
             <w:noProof/>
             <w:webHidden/>
           </w:rPr>
-          <w:t>42</w:t>
+          <w:t>44</w:t>
         </w:r>
         <w:r>
           <w:rPr>
@@ -3240,7 +3313,7 @@
           <w:lang w:eastAsia="pt-BR"/>
         </w:rPr>
       </w:pPr>
-      <w:hyperlink w:anchor="_Toc128594696" w:history="1">
+      <w:hyperlink w:anchor="_Toc128600374" w:history="1">
         <w:r>
           <w:rPr>
             <w:rStyle w:val="Hyperlink"/>
@@ -3268,7 +3341,7 @@
             <w:noProof/>
             <w:webHidden/>
           </w:rPr>
-          <w:instrText xml:space="preserve"> PAGEREF _Toc128594696 \h </w:instrText>
+          <w:instrText xml:space="preserve"> PAGEREF _Toc128600374 \h </w:instrText>
         </w:r>
         <w:r>
           <w:rPr>
@@ -3288,7 +3361,7 @@
             <w:noProof/>
             <w:webHidden/>
           </w:rPr>
-          <w:t>42</w:t>
+          <w:t>44</w:t>
         </w:r>
         <w:r>
           <w:rPr>
@@ -3309,7 +3382,7 @@
           <w:lang w:eastAsia="pt-BR"/>
         </w:rPr>
       </w:pPr>
-      <w:hyperlink w:anchor="_Toc128594697" w:history="1">
+      <w:hyperlink w:anchor="_Toc128600375" w:history="1">
         <w:r>
           <w:rPr>
             <w:rStyle w:val="Hyperlink"/>
@@ -3337,7 +3410,7 @@
             <w:noProof/>
             <w:webHidden/>
           </w:rPr>
-          <w:instrText xml:space="preserve"> PAGEREF _Toc128594697 \h </w:instrText>
+          <w:instrText xml:space="preserve"> PAGEREF _Toc128600375 \h </w:instrText>
         </w:r>
         <w:r>
           <w:rPr>
@@ -3357,7 +3430,7 @@
             <w:noProof/>
             <w:webHidden/>
           </w:rPr>
-          <w:t>42</w:t>
+          <w:t>44</w:t>
         </w:r>
         <w:r>
           <w:rPr>
@@ -3378,7 +3451,7 @@
           <w:lang w:eastAsia="pt-BR"/>
         </w:rPr>
       </w:pPr>
-      <w:hyperlink w:anchor="_Toc128594698" w:history="1">
+      <w:hyperlink w:anchor="_Toc128600376" w:history="1">
         <w:r>
           <w:rPr>
             <w:rStyle w:val="Hyperlink"/>
@@ -3406,7 +3479,7 @@
             <w:noProof/>
             <w:webHidden/>
           </w:rPr>
-          <w:instrText xml:space="preserve"> PAGEREF _Toc128594698 \h </w:instrText>
+          <w:instrText xml:space="preserve"> PAGEREF _Toc128600376 \h </w:instrText>
         </w:r>
         <w:r>
           <w:rPr>
@@ -3426,7 +3499,7 @@
             <w:noProof/>
             <w:webHidden/>
           </w:rPr>
-          <w:t>42</w:t>
+          <w:t>44</w:t>
         </w:r>
         <w:r>
           <w:rPr>
@@ -3446,7 +3519,7 @@
           <w:sz w:val="22"/>
         </w:rPr>
       </w:pPr>
-      <w:hyperlink w:anchor="_Toc128594699" w:history="1">
+      <w:hyperlink w:anchor="_Toc128600377" w:history="1">
         <w:r>
           <w:rPr>
             <w:rStyle w:val="Hyperlink"/>
@@ -3469,7 +3542,7 @@
           <w:rPr>
             <w:webHidden/>
           </w:rPr>
-          <w:instrText xml:space="preserve"> PAGEREF _Toc128594699 \h </w:instrText>
+          <w:instrText xml:space="preserve"> PAGEREF _Toc128600377 \h </w:instrText>
         </w:r>
         <w:r>
           <w:rPr>
@@ -3486,7 +3559,7 @@
           <w:rPr>
             <w:webHidden/>
           </w:rPr>
-          <w:t>44</w:t>
+          <w:t>46</w:t>
         </w:r>
         <w:r>
           <w:rPr>
@@ -3518,7 +3591,7 @@
           <w:lang w:val="pt-BR" w:eastAsia="pt-BR"/>
         </w:rPr>
       </w:pPr>
-      <w:bookmarkStart w:id="0" w:name="_Toc128594659"/>
+      <w:bookmarkStart w:id="0" w:name="_Toc128600336"/>
       <w:r>
         <w:rPr>
           <w:lang w:val="pt-BR" w:eastAsia="pt-BR"/>
@@ -3560,7 +3633,7 @@
         </w:rPr>
       </w:pPr>
       <w:bookmarkStart w:id="1" w:name="_Toc297133343"/>
-      <w:bookmarkStart w:id="2" w:name="_Toc128594660"/>
+      <w:bookmarkStart w:id="2" w:name="_Toc128600337"/>
       <w:r>
         <w:rPr>
           <w:rFonts w:cs="Arial"/>
@@ -4391,7 +4464,7 @@
           <w:lang w:eastAsia="pt-BR"/>
         </w:rPr>
       </w:pPr>
-      <w:bookmarkStart w:id="3" w:name="_Toc128594661"/>
+      <w:bookmarkStart w:id="3" w:name="_Toc128600338"/>
       <w:r>
         <w:rPr>
           <w:lang w:val="pt-BR" w:eastAsia="pt-BR"/>
@@ -5004,7 +5077,7 @@
           <w:lang w:eastAsia="pt-BR"/>
         </w:rPr>
       </w:pPr>
-      <w:bookmarkStart w:id="4" w:name="_Toc128594662"/>
+      <w:bookmarkStart w:id="4" w:name="_Toc128600339"/>
       <w:r>
         <w:rPr>
           <w:rFonts w:ascii="Arial" w:hAnsi="Arial" w:cs="Arial"/>
@@ -5487,7 +5560,7 @@
           <w:lang w:val="pt-BR" w:eastAsia="pt-BR"/>
         </w:rPr>
       </w:pPr>
-      <w:bookmarkStart w:id="5" w:name="_Toc128594663"/>
+      <w:bookmarkStart w:id="5" w:name="_Toc128600340"/>
       <w:r>
         <w:rPr>
           <w:rFonts w:cs="Arial"/>
@@ -5915,7 +5988,7 @@
         </w:rPr>
       </w:pPr>
       <w:bookmarkStart w:id="6" w:name="_Ref128437111"/>
-      <w:bookmarkStart w:id="7" w:name="_Toc128594664"/>
+      <w:bookmarkStart w:id="7" w:name="_Toc128600341"/>
       <w:r>
         <w:rPr>
           <w:rFonts w:cs="Arial"/>
@@ -6735,7 +6808,7 @@
           <w:lang w:val="pt-BR" w:eastAsia="pt-BR"/>
         </w:rPr>
       </w:pPr>
-      <w:bookmarkStart w:id="8" w:name="_Toc128594665"/>
+      <w:bookmarkStart w:id="8" w:name="_Toc128600342"/>
       <w:r>
         <w:rPr>
           <w:lang w:eastAsia="pt-BR"/>
@@ -6790,7 +6863,7 @@
           <w:lang w:val="pt-BR" w:eastAsia="pt-BR"/>
         </w:rPr>
       </w:pPr>
-      <w:bookmarkStart w:id="9" w:name="_Toc128594666"/>
+      <w:bookmarkStart w:id="9" w:name="_Toc128600343"/>
       <w:r>
         <w:rPr>
           <w:rFonts w:cs="Arial"/>
@@ -7856,7 +7929,7 @@
           <w:lang w:val="pt-BR" w:eastAsia="pt-BR"/>
         </w:rPr>
       </w:pPr>
-      <w:bookmarkStart w:id="10" w:name="_Toc128594667"/>
+      <w:bookmarkStart w:id="10" w:name="_Toc128600344"/>
       <w:r>
         <w:rPr>
           <w:lang w:val="pt-BR" w:eastAsia="pt-BR"/>
@@ -8393,7 +8466,7 @@
           <w:lang w:eastAsia="pt-BR"/>
         </w:rPr>
       </w:pPr>
-      <w:bookmarkStart w:id="11" w:name="_Toc128594668"/>
+      <w:bookmarkStart w:id="11" w:name="_Toc128600345"/>
       <w:r>
         <w:rPr>
           <w:lang w:eastAsia="pt-BR"/>
@@ -8445,7 +8518,7 @@
           <w:lang w:eastAsia="pt-BR"/>
         </w:rPr>
       </w:pPr>
-      <w:bookmarkStart w:id="12" w:name="_Toc128594669"/>
+      <w:bookmarkStart w:id="12" w:name="_Toc128600346"/>
       <w:r>
         <w:rPr>
           <w:rFonts w:ascii="Arial" w:hAnsi="Arial" w:cs="Arial"/>
@@ -9094,7 +9167,7 @@
           <w:lang w:eastAsia="pt-BR"/>
         </w:rPr>
       </w:pPr>
-      <w:bookmarkStart w:id="13" w:name="_Toc128594670"/>
+      <w:bookmarkStart w:id="13" w:name="_Toc128600347"/>
       <w:r>
         <w:rPr>
           <w:rFonts w:ascii="Arial" w:hAnsi="Arial" w:cs="Arial"/>
@@ -9673,7 +9746,7 @@
           <w:lang w:eastAsia="pt-BR"/>
         </w:rPr>
       </w:pPr>
-      <w:bookmarkStart w:id="14" w:name="_Toc128594671"/>
+      <w:bookmarkStart w:id="14" w:name="_Toc128600348"/>
       <w:r>
         <w:rPr>
           <w:rFonts w:ascii="Arial" w:hAnsi="Arial" w:cs="Arial"/>
@@ -10331,7 +10404,7 @@
           <w:lang w:eastAsia="pt-BR"/>
         </w:rPr>
       </w:pPr>
-      <w:bookmarkStart w:id="15" w:name="_Toc128594672"/>
+      <w:bookmarkStart w:id="15" w:name="_Toc128600349"/>
       <w:r>
         <w:rPr>
           <w:rFonts w:ascii="Arial" w:hAnsi="Arial" w:cs="Arial"/>
@@ -10952,7 +11025,7 @@
           <w:lang w:eastAsia="pt-BR"/>
         </w:rPr>
       </w:pPr>
-      <w:bookmarkStart w:id="16" w:name="_Toc128594673"/>
+      <w:bookmarkStart w:id="16" w:name="_Toc128600350"/>
       <w:r>
         <w:rPr>
           <w:rFonts w:ascii="Arial" w:hAnsi="Arial" w:cs="Arial"/>
@@ -11620,7 +11693,7 @@
           <w:lang w:eastAsia="pt-BR"/>
         </w:rPr>
       </w:pPr>
-      <w:bookmarkStart w:id="17" w:name="_Toc128594674"/>
+      <w:bookmarkStart w:id="17" w:name="_Toc128600351"/>
       <w:r>
         <w:rPr>
           <w:rFonts w:ascii="Arial" w:hAnsi="Arial" w:cs="Arial"/>
@@ -11674,7 +11747,16 @@
           <w:szCs w:val="24"/>
           <w:lang w:eastAsia="pt-BR"/>
         </w:rPr>
-        <w:t>Caso de uso: Cadastrar Cliente</w:t>
+        <w:t>Caso de uso: Cadastrar c</w:t>
+      </w:r>
+      <w:r>
+        <w:rPr>
+          <w:rFonts w:ascii="Arial" w:hAnsi="Arial" w:cs="Arial"/>
+          <w:sz w:val="24"/>
+          <w:szCs w:val="24"/>
+          <w:lang w:eastAsia="pt-BR"/>
+        </w:rPr>
+        <w:t>liente</w:t>
       </w:r>
       <w:bookmarkEnd w:id="17"/>
     </w:p>
@@ -12290,7 +12372,7 @@
           <w:lang w:eastAsia="pt-BR"/>
         </w:rPr>
       </w:pPr>
-      <w:bookmarkStart w:id="18" w:name="_Toc128594675"/>
+      <w:bookmarkStart w:id="18" w:name="_Toc128600352"/>
       <w:r>
         <w:rPr>
           <w:rFonts w:ascii="Arial" w:hAnsi="Arial" w:cs="Arial"/>
@@ -12344,7 +12426,16 @@
           <w:szCs w:val="24"/>
           <w:lang w:eastAsia="pt-BR"/>
         </w:rPr>
-        <w:t>Caso de uso: Editar Cliente</w:t>
+        <w:t>Caso de uso: Editar c</w:t>
+      </w:r>
+      <w:r>
+        <w:rPr>
+          <w:rFonts w:ascii="Arial" w:hAnsi="Arial" w:cs="Arial"/>
+          <w:sz w:val="24"/>
+          <w:szCs w:val="24"/>
+          <w:lang w:eastAsia="pt-BR"/>
+        </w:rPr>
+        <w:t>liente</w:t>
       </w:r>
       <w:bookmarkEnd w:id="18"/>
     </w:p>
@@ -12911,7 +13002,7 @@
           <w:lang w:eastAsia="pt-BR"/>
         </w:rPr>
       </w:pPr>
-      <w:bookmarkStart w:id="19" w:name="_Toc128594676"/>
+      <w:bookmarkStart w:id="19" w:name="_Toc128600353"/>
       <w:r>
         <w:rPr>
           <w:rFonts w:ascii="Arial" w:hAnsi="Arial" w:cs="Arial"/>
@@ -12983,7 +13074,16 @@
           <w:szCs w:val="24"/>
           <w:lang w:eastAsia="pt-BR"/>
         </w:rPr>
-        <w:t xml:space="preserve"> Cliente</w:t>
+        <w:t xml:space="preserve"> c</w:t>
+      </w:r>
+      <w:r>
+        <w:rPr>
+          <w:rFonts w:ascii="Arial" w:hAnsi="Arial" w:cs="Arial"/>
+          <w:sz w:val="24"/>
+          <w:szCs w:val="24"/>
+          <w:lang w:eastAsia="pt-BR"/>
+        </w:rPr>
+        <w:t>liente</w:t>
       </w:r>
       <w:bookmarkEnd w:id="19"/>
     </w:p>
@@ -13669,7 +13769,7 @@
           <w:lang w:eastAsia="pt-BR"/>
         </w:rPr>
       </w:pPr>
-      <w:bookmarkStart w:id="20" w:name="_Toc128594677"/>
+      <w:bookmarkStart w:id="20" w:name="_Toc128600354"/>
       <w:r>
         <w:rPr>
           <w:rFonts w:ascii="Arial" w:hAnsi="Arial" w:cs="Arial"/>
@@ -13741,7 +13841,16 @@
           <w:szCs w:val="24"/>
           <w:lang w:eastAsia="pt-BR"/>
         </w:rPr>
-        <w:t xml:space="preserve"> Cliente</w:t>
+        <w:t xml:space="preserve"> c</w:t>
+      </w:r>
+      <w:r>
+        <w:rPr>
+          <w:rFonts w:ascii="Arial" w:hAnsi="Arial" w:cs="Arial"/>
+          <w:sz w:val="24"/>
+          <w:szCs w:val="24"/>
+          <w:lang w:eastAsia="pt-BR"/>
+        </w:rPr>
+        <w:t>liente</w:t>
       </w:r>
       <w:bookmarkEnd w:id="20"/>
     </w:p>
@@ -14226,71 +14335,71 @@
           <w:lang w:eastAsia="pt-BR"/>
         </w:rPr>
       </w:pPr>
-      <w:bookmarkStart w:id="21" w:name="_GoBack"/>
+      <w:bookmarkStart w:id="21" w:name="_Toc128600355"/>
+      <w:r>
+        <w:rPr>
+          <w:rFonts w:ascii="Arial" w:hAnsi="Arial" w:cs="Arial"/>
+          <w:sz w:val="24"/>
+          <w:szCs w:val="24"/>
+          <w:lang w:eastAsia="pt-BR"/>
+        </w:rPr>
+        <w:t>2</w:t>
+      </w:r>
+      <w:r>
+        <w:rPr>
+          <w:rFonts w:ascii="Arial" w:hAnsi="Arial" w:cs="Arial"/>
+          <w:sz w:val="24"/>
+          <w:szCs w:val="24"/>
+          <w:lang w:eastAsia="pt-BR"/>
+        </w:rPr>
+        <w:t>.</w:t>
+      </w:r>
+      <w:r>
+        <w:rPr>
+          <w:rFonts w:ascii="Arial" w:hAnsi="Arial" w:cs="Arial"/>
+          <w:sz w:val="24"/>
+          <w:szCs w:val="24"/>
+          <w:lang w:eastAsia="pt-BR"/>
+        </w:rPr>
+        <w:t>3.</w:t>
+      </w:r>
+      <w:r>
+        <w:rPr>
+          <w:rFonts w:ascii="Arial" w:hAnsi="Arial" w:cs="Arial"/>
+          <w:sz w:val="24"/>
+          <w:szCs w:val="24"/>
+          <w:lang w:eastAsia="pt-BR"/>
+        </w:rPr>
+        <w:t>10</w:t>
+      </w:r>
+      <w:r>
+        <w:rPr>
+          <w:rFonts w:ascii="Arial" w:hAnsi="Arial" w:cs="Arial"/>
+          <w:sz w:val="24"/>
+          <w:szCs w:val="24"/>
+          <w:lang w:eastAsia="pt-BR"/>
+        </w:rPr>
+        <w:t xml:space="preserve">. </w:t>
+      </w:r>
+      <w:r>
+        <w:rPr>
+          <w:rFonts w:ascii="Arial" w:hAnsi="Arial" w:cs="Arial"/>
+          <w:sz w:val="24"/>
+          <w:szCs w:val="24"/>
+          <w:lang w:eastAsia="pt-BR"/>
+        </w:rPr>
+        <w:t xml:space="preserve">Caso de uso: Listar </w:t>
+      </w:r>
+      <w:r>
+        <w:rPr>
+          <w:rFonts w:ascii="Arial" w:hAnsi="Arial" w:cs="Arial"/>
+          <w:sz w:val="24"/>
+          <w:szCs w:val="24"/>
+          <w:lang w:eastAsia="pt-BR"/>
+        </w:rPr>
+        <w:t>vendas</w:t>
+      </w:r>
       <w:bookmarkEnd w:id="21"/>
-      <w:r>
-        <w:rPr>
-          <w:rFonts w:ascii="Arial" w:hAnsi="Arial" w:cs="Arial"/>
-          <w:sz w:val="24"/>
-          <w:szCs w:val="24"/>
-          <w:lang w:eastAsia="pt-BR"/>
-        </w:rPr>
-        <w:t>2</w:t>
-      </w:r>
-      <w:r>
-        <w:rPr>
-          <w:rFonts w:ascii="Arial" w:hAnsi="Arial" w:cs="Arial"/>
-          <w:sz w:val="24"/>
-          <w:szCs w:val="24"/>
-          <w:lang w:eastAsia="pt-BR"/>
-        </w:rPr>
-        <w:t>.</w:t>
-      </w:r>
-      <w:r>
-        <w:rPr>
-          <w:rFonts w:ascii="Arial" w:hAnsi="Arial" w:cs="Arial"/>
-          <w:sz w:val="24"/>
-          <w:szCs w:val="24"/>
-          <w:lang w:eastAsia="pt-BR"/>
-        </w:rPr>
-        <w:t>3.</w:t>
-      </w:r>
-      <w:r>
-        <w:rPr>
-          <w:rFonts w:ascii="Arial" w:hAnsi="Arial" w:cs="Arial"/>
-          <w:sz w:val="24"/>
-          <w:szCs w:val="24"/>
-          <w:lang w:eastAsia="pt-BR"/>
-        </w:rPr>
-        <w:t>10</w:t>
-      </w:r>
-      <w:r>
-        <w:rPr>
-          <w:rFonts w:ascii="Arial" w:hAnsi="Arial" w:cs="Arial"/>
-          <w:sz w:val="24"/>
-          <w:szCs w:val="24"/>
-          <w:lang w:eastAsia="pt-BR"/>
-        </w:rPr>
-        <w:t xml:space="preserve">. </w:t>
-      </w:r>
-      <w:r>
-        <w:rPr>
-          <w:rFonts w:ascii="Arial" w:hAnsi="Arial" w:cs="Arial"/>
-          <w:sz w:val="24"/>
-          <w:szCs w:val="24"/>
-          <w:lang w:eastAsia="pt-BR"/>
-        </w:rPr>
-        <w:t xml:space="preserve">Caso de uso: Listar </w:t>
-      </w:r>
-      <w:r>
-        <w:rPr>
-          <w:rFonts w:ascii="Arial" w:hAnsi="Arial" w:cs="Arial"/>
-          <w:sz w:val="24"/>
-          <w:szCs w:val="24"/>
-          <w:lang w:eastAsia="pt-BR"/>
-        </w:rPr>
-        <w:t>vendas</w:t>
-      </w:r>
     </w:p>
     <w:p>
       <w:pPr>
@@ -15200,7 +15309,7 @@
           <w:lang w:eastAsia="pt-BR"/>
         </w:rPr>
       </w:pPr>
-      <w:bookmarkStart w:id="22" w:name="_Toc128594678"/>
+      <w:bookmarkStart w:id="22" w:name="_Toc128600356"/>
       <w:r>
         <w:rPr>
           <w:lang w:eastAsia="pt-BR"/>
@@ -15851,7 +15960,7 @@
           <w:lang w:eastAsia="pt-BR"/>
         </w:rPr>
       </w:pPr>
-      <w:bookmarkStart w:id="23" w:name="_Toc128594679"/>
+      <w:bookmarkStart w:id="23" w:name="_Toc128600357"/>
       <w:r>
         <w:rPr>
           <w:rFonts w:ascii="Arial" w:hAnsi="Arial" w:cs="Arial"/>
@@ -17597,7 +17706,7 @@
           <w:lang w:eastAsia="pt-BR"/>
         </w:rPr>
       </w:pPr>
-      <w:bookmarkStart w:id="24" w:name="_Toc128594680"/>
+      <w:bookmarkStart w:id="24" w:name="_Toc128600358"/>
       <w:r>
         <w:rPr>
           <w:rFonts w:ascii="Arial" w:hAnsi="Arial" w:cs="Arial"/>
@@ -17900,7 +18009,7 @@
           <w:lang w:val="pt-BR" w:eastAsia="pt-BR"/>
         </w:rPr>
       </w:pPr>
-      <w:bookmarkStart w:id="25" w:name="_Toc128594681"/>
+      <w:bookmarkStart w:id="25" w:name="_Toc128600359"/>
       <w:r>
         <w:rPr>
           <w:lang w:eastAsia="pt-BR"/>
@@ -18889,7 +18998,7 @@
           <w:lang w:val="pt-BR" w:eastAsia="pt-BR"/>
         </w:rPr>
       </w:pPr>
-      <w:bookmarkStart w:id="26" w:name="_Toc128594682"/>
+      <w:bookmarkStart w:id="26" w:name="_Toc128600360"/>
       <w:r>
         <w:rPr>
           <w:lang w:val="pt-BR" w:eastAsia="pt-BR"/>
@@ -18918,7 +19027,7 @@
           <w:lang w:val="pt-BR" w:eastAsia="pt-BR"/>
         </w:rPr>
       </w:pPr>
-      <w:bookmarkStart w:id="27" w:name="_Toc128594683"/>
+      <w:bookmarkStart w:id="27" w:name="_Toc128600361"/>
       <w:r>
         <w:rPr>
           <w:lang w:eastAsia="pt-BR"/>
@@ -19469,7 +19578,7 @@
           <w:lang w:eastAsia="pt-BR"/>
         </w:rPr>
       </w:pPr>
-      <w:bookmarkStart w:id="28" w:name="_Toc128594684"/>
+      <w:bookmarkStart w:id="28" w:name="_Toc128600362"/>
       <w:r>
         <w:rPr>
           <w:rFonts w:ascii="Arial" w:hAnsi="Arial" w:cs="Arial"/>
@@ -19592,7 +19701,7 @@
           <w:lang w:eastAsia="pt-BR"/>
         </w:rPr>
       </w:pPr>
-      <w:bookmarkStart w:id="29" w:name="_Toc128594685"/>
+      <w:bookmarkStart w:id="29" w:name="_Toc128600363"/>
       <w:r>
         <w:rPr>
           <w:rFonts w:ascii="Arial" w:hAnsi="Arial" w:cs="Arial"/>
@@ -19809,7 +19918,7 @@
           <w:lang w:eastAsia="pt-BR"/>
         </w:rPr>
       </w:pPr>
-      <w:bookmarkStart w:id="30" w:name="_Toc128594686"/>
+      <w:bookmarkStart w:id="30" w:name="_Toc128600364"/>
       <w:r>
         <w:rPr>
           <w:rFonts w:ascii="Arial" w:hAnsi="Arial" w:cs="Arial"/>
@@ -20026,7 +20135,7 @@
           <w:lang w:eastAsia="pt-BR"/>
         </w:rPr>
       </w:pPr>
-      <w:bookmarkStart w:id="31" w:name="_Toc128594687"/>
+      <w:bookmarkStart w:id="31" w:name="_Toc128600365"/>
       <w:r>
         <w:rPr>
           <w:rFonts w:ascii="Arial" w:hAnsi="Arial" w:cs="Arial"/>
@@ -20746,7 +20855,7 @@
           <w:lang w:eastAsia="pt-BR"/>
         </w:rPr>
       </w:pPr>
-      <w:bookmarkStart w:id="32" w:name="_Toc128594688"/>
+      <w:bookmarkStart w:id="32" w:name="_Toc128600366"/>
       <w:r>
         <w:rPr>
           <w:rFonts w:ascii="Arial" w:hAnsi="Arial" w:cs="Arial"/>
@@ -21181,7 +21290,7 @@
         </w:rPr>
       </w:pPr>
       <w:bookmarkStart w:id="33" w:name="_Ref128043572"/>
-      <w:bookmarkStart w:id="34" w:name="_Toc128594689"/>
+      <w:bookmarkStart w:id="34" w:name="_Toc128600367"/>
       <w:r>
         <w:rPr>
           <w:rFonts w:ascii="Arial" w:hAnsi="Arial" w:cs="Arial"/>
@@ -22020,7 +22129,7 @@
         </w:rPr>
       </w:pPr>
       <w:bookmarkStart w:id="35" w:name="_Ref128043659"/>
-      <w:bookmarkStart w:id="36" w:name="_Toc128594690"/>
+      <w:bookmarkStart w:id="36" w:name="_Toc128600368"/>
       <w:r>
         <w:rPr>
           <w:rFonts w:ascii="Arial" w:hAnsi="Arial" w:cs="Arial"/>
@@ -22507,7 +22616,7 @@
           <w:lang w:eastAsia="pt-BR"/>
         </w:rPr>
       </w:pPr>
-      <w:bookmarkStart w:id="37" w:name="_Toc128594691"/>
+      <w:bookmarkStart w:id="37" w:name="_Toc128600369"/>
       <w:r>
         <w:rPr>
           <w:rFonts w:ascii="Arial" w:hAnsi="Arial" w:cs="Arial"/>
@@ -22831,7 +22940,7 @@
           <w:lang w:val="pt-BR" w:eastAsia="pt-BR"/>
         </w:rPr>
       </w:pPr>
-      <w:bookmarkStart w:id="38" w:name="_Toc128594692"/>
+      <w:bookmarkStart w:id="38" w:name="_Toc128600370"/>
       <w:r>
         <w:rPr>
           <w:lang w:eastAsia="pt-BR"/>
@@ -23100,6 +23209,19 @@
           <w:szCs w:val="24"/>
         </w:rPr>
       </w:pPr>
+      <w:bookmarkStart w:id="39" w:name="_GoBack"/>
+      <w:r>
+        <w:rPr>
+          <w:noProof/>
+        </w:rPr>
+        <w:pict w14:anchorId="553B18B9">
+          <v:shape id="_x0000_s1135" type="#_x0000_t75" style="position:absolute;left:0;text-align:left;margin-left:1.2pt;margin-top:42.5pt;width:452.95pt;height:321.5pt;z-index:18;mso-position-horizontal-relative:text;mso-position-vertical-relative:text;mso-width-relative:page;mso-height-relative:page">
+            <v:imagedata r:id="rId31" o:title="Arquitetura da Informacao"/>
+            <w10:wrap type="topAndBottom"/>
+          </v:shape>
+        </w:pict>
+      </w:r>
+      <w:bookmarkEnd w:id="39"/>
       <w:r>
         <w:rPr>
           <w:rFonts w:ascii="Arial" w:hAnsi="Arial" w:cs="Arial"/>
@@ -23172,17 +23294,6 @@
           <w:sz w:val="22"/>
           <w:szCs w:val="22"/>
         </w:rPr>
-        <w:pict w14:anchorId="3F30B625">
-          <v:shape id="_x0000_i1031" type="#_x0000_t75" style="width:452.95pt;height:321.5pt">
-            <v:imagedata r:id="rId31" o:title="Arquitetura da Informacao"/>
-          </v:shape>
-        </w:pict>
-      </w:r>
-      <w:r>
-        <w:rPr>
-          <w:sz w:val="22"/>
-          <w:szCs w:val="22"/>
-        </w:rPr>
         <w:t xml:space="preserve">Figura </w:t>
       </w:r>
       <w:r>
@@ -23237,7 +23348,7 @@
           <w:lang w:val="pt-BR" w:eastAsia="pt-BR"/>
         </w:rPr>
       </w:pPr>
-      <w:bookmarkStart w:id="39" w:name="_Toc128594693"/>
+      <w:bookmarkStart w:id="40" w:name="_Toc128600371"/>
       <w:r>
         <w:rPr>
           <w:lang w:val="pt-BR" w:eastAsia="pt-BR"/>
@@ -23263,7 +23374,7 @@
         </w:rPr>
         <w:t>Testes</w:t>
       </w:r>
-      <w:bookmarkEnd w:id="39"/>
+      <w:bookmarkEnd w:id="40"/>
     </w:p>
     <w:p>
       <w:pPr>
@@ -23349,7 +23460,7 @@
           <w:lang w:val="pt-BR" w:eastAsia="pt-BR"/>
         </w:rPr>
       </w:pPr>
-      <w:bookmarkStart w:id="40" w:name="_Toc128594694"/>
+      <w:bookmarkStart w:id="41" w:name="_Toc128600372"/>
       <w:r>
         <w:rPr>
           <w:lang w:eastAsia="pt-BR"/>
@@ -23374,7 +23485,7 @@
         </w:rPr>
         <w:t>s</w:t>
       </w:r>
-      <w:bookmarkEnd w:id="40"/>
+      <w:bookmarkEnd w:id="41"/>
     </w:p>
     <w:p>
       <w:pPr>
@@ -23395,8 +23506,8 @@
           <w:lang w:val="pt-BR" w:eastAsia="pt-BR"/>
         </w:rPr>
       </w:pPr>
-      <w:bookmarkStart w:id="41" w:name="_Ref128333699"/>
-      <w:bookmarkStart w:id="42" w:name="_Toc128594695"/>
+      <w:bookmarkStart w:id="42" w:name="_Ref128333699"/>
+      <w:bookmarkStart w:id="43" w:name="_Toc128600373"/>
       <w:r>
         <w:rPr>
           <w:lang w:val="pt-BR" w:eastAsia="pt-BR"/>
@@ -23433,8 +23544,8 @@
         </w:rPr>
         <w:t>eb</w:t>
       </w:r>
-      <w:bookmarkEnd w:id="41"/>
       <w:bookmarkEnd w:id="42"/>
+      <w:bookmarkEnd w:id="43"/>
     </w:p>
     <w:p>
       <w:pPr>
@@ -24136,7 +24247,7 @@
           <w:lang w:val="pt-BR" w:eastAsia="pt-BR"/>
         </w:rPr>
       </w:pPr>
-      <w:bookmarkStart w:id="43" w:name="_Toc128594696"/>
+      <w:bookmarkStart w:id="44" w:name="_Toc128600374"/>
       <w:r>
         <w:rPr>
           <w:lang w:val="pt-BR" w:eastAsia="pt-BR"/>
@@ -24197,7 +24308,7 @@
         </w:rPr>
         <w:t xml:space="preserve"> e documentação</w:t>
       </w:r>
-      <w:bookmarkEnd w:id="43"/>
+      <w:bookmarkEnd w:id="44"/>
     </w:p>
     <w:p>
       <w:pPr>
@@ -24300,7 +24411,7 @@
           <w:lang w:val="pt-BR" w:eastAsia="pt-BR"/>
         </w:rPr>
       </w:pPr>
-      <w:bookmarkStart w:id="44" w:name="_Toc128594697"/>
+      <w:bookmarkStart w:id="45" w:name="_Toc128600375"/>
       <w:r>
         <w:rPr>
           <w:lang w:val="pt-BR" w:eastAsia="pt-BR"/>
@@ -24337,7 +24448,7 @@
         </w:rPr>
         <w:t>Swagger/OpenAPI</w:t>
       </w:r>
-      <w:bookmarkEnd w:id="44"/>
+      <w:bookmarkEnd w:id="45"/>
     </w:p>
     <w:p>
       <w:pPr>
@@ -24427,7 +24538,7 @@
           <w:lang w:val="pt-BR" w:eastAsia="pt-BR"/>
         </w:rPr>
       </w:pPr>
-      <w:bookmarkStart w:id="45" w:name="_Toc128594698"/>
+      <w:bookmarkStart w:id="46" w:name="_Toc128600376"/>
       <w:r>
         <w:rPr>
           <w:lang w:val="pt-BR" w:eastAsia="pt-BR"/>
@@ -24458,7 +24569,7 @@
         </w:rPr>
         <w:t>Vídeo de apresentação do trabalho</w:t>
       </w:r>
-      <w:bookmarkEnd w:id="45"/>
+      <w:bookmarkEnd w:id="46"/>
     </w:p>
     <w:p>
       <w:pPr>
@@ -24654,19 +24765,19 @@
         <w:suppressAutoHyphens/>
         <w:jc w:val="center"/>
       </w:pPr>
-      <w:bookmarkStart w:id="46" w:name="_Toc351475134"/>
-      <w:bookmarkStart w:id="47" w:name="_Toc297133353"/>
+      <w:bookmarkStart w:id="47" w:name="_Toc351475134"/>
+      <w:bookmarkStart w:id="48" w:name="_Toc297133353"/>
       <w:r>
         <w:br w:type="page"/>
       </w:r>
-      <w:bookmarkStart w:id="48" w:name="_Toc128594699"/>
+      <w:bookmarkStart w:id="49" w:name="_Toc128600377"/>
       <w:r>
         <w:lastRenderedPageBreak/>
         <w:t>REFERÊNCIAS</w:t>
       </w:r>
-      <w:bookmarkEnd w:id="46"/>
       <w:bookmarkEnd w:id="47"/>
       <w:bookmarkEnd w:id="48"/>
+      <w:bookmarkEnd w:id="49"/>
     </w:p>
     <w:p>
       <w:pPr>
@@ -25141,7 +25252,7 @@
       <w:rPr>
         <w:noProof/>
       </w:rPr>
-      <w:t>26</w:t>
+      <w:t>44</w:t>
     </w:r>
     <w:r>
       <w:fldChar w:fldCharType="end"/>
@@ -31560,7 +31671,7 @@
 </file>
 
 <file path=customXml/itemProps1.xml><?xml version="1.0" encoding="utf-8"?>
-<ds:datastoreItem xmlns:ds="http://schemas.openxmlformats.org/officeDocument/2006/customXml" ds:itemID="{8960AE0C-BD86-45D0-B4D4-DD6370DB26B9}">
+<ds:datastoreItem xmlns:ds="http://schemas.openxmlformats.org/officeDocument/2006/customXml" ds:itemID="{EB962CDE-036A-42EA-B709-E3518BFD83D6}">
   <ds:schemaRefs>
     <ds:schemaRef ds:uri="http://schemas.openxmlformats.org/officeDocument/2006/bibliography"/>
   </ds:schemaRefs>

</xml_diff>

<commit_message>
ajustes nos requisitos funcionais.
</commit_message>
<xml_diff>
--- a/projeto/documentacao/DWFS - Projeto Integrado - Adjamir.docx
+++ b/projeto/documentacao/DWFS - Projeto Integrado - Adjamir.docx
@@ -1102,7 +1102,25 @@
             <w:noProof/>
             <w:lang w:eastAsia="pt-BR"/>
           </w:rPr>
-          <w:t>2.1. Diagrama de casos de uso</w:t>
+          <w:t>2.1. Dia</w:t>
+        </w:r>
+        <w:r>
+          <w:rPr>
+            <w:rStyle w:val="Hyperlink"/>
+            <w:rFonts w:cs="Arial"/>
+            <w:noProof/>
+            <w:lang w:eastAsia="pt-BR"/>
+          </w:rPr>
+          <w:t>g</w:t>
+        </w:r>
+        <w:r>
+          <w:rPr>
+            <w:rStyle w:val="Hyperlink"/>
+            <w:rFonts w:cs="Arial"/>
+            <w:noProof/>
+            <w:lang w:eastAsia="pt-BR"/>
+          </w:rPr>
+          <w:t>rama de casos de uso</w:t>
         </w:r>
         <w:r>
           <w:rPr>
@@ -6521,29 +6539,6 @@
     </w:p>
     <w:p>
       <w:pPr>
-        <w:suppressAutoHyphens/>
-        <w:spacing w:line="360" w:lineRule="auto"/>
-        <w:ind w:firstLine="709"/>
-        <w:jc w:val="both"/>
-        <w:rPr>
-          <w:rFonts w:ascii="Arial" w:hAnsi="Arial" w:cs="Arial"/>
-          <w:sz w:val="24"/>
-          <w:szCs w:val="24"/>
-          <w:lang w:eastAsia="pt-BR"/>
-        </w:rPr>
-      </w:pPr>
-      <w:r>
-        <w:rPr>
-          <w:rFonts w:ascii="Arial" w:hAnsi="Arial" w:cs="Arial"/>
-          <w:sz w:val="24"/>
-          <w:szCs w:val="24"/>
-          <w:lang w:eastAsia="pt-BR"/>
-        </w:rPr>
-        <w:t>Requisitos Não Funcionais:</w:t>
-      </w:r>
-    </w:p>
-    <w:p>
-      <w:pPr>
         <w:numPr>
           <w:ilvl w:val="0"/>
           <w:numId w:val="26"/>
@@ -6565,34 +6560,32 @@
           <w:szCs w:val="24"/>
           <w:lang w:eastAsia="pt-BR"/>
         </w:rPr>
-        <w:t xml:space="preserve">Usabilidade: o sistema deve </w:t>
-      </w:r>
-      <w:r>
-        <w:rPr>
-          <w:rFonts w:ascii="Arial" w:hAnsi="Arial" w:cs="Arial"/>
-          <w:sz w:val="24"/>
-          <w:szCs w:val="24"/>
-          <w:lang w:eastAsia="pt-BR"/>
-        </w:rPr>
-        <w:t xml:space="preserve">apresentar uma </w:t>
-      </w:r>
-      <w:r>
-        <w:rPr>
-          <w:rFonts w:ascii="Arial" w:hAnsi="Arial" w:cs="Arial"/>
-          <w:sz w:val="24"/>
-          <w:szCs w:val="24"/>
-          <w:lang w:eastAsia="pt-BR"/>
-        </w:rPr>
-        <w:t xml:space="preserve">interface </w:t>
-      </w:r>
-      <w:r>
-        <w:rPr>
-          <w:rFonts w:ascii="Arial" w:hAnsi="Arial" w:cs="Arial"/>
-          <w:sz w:val="24"/>
-          <w:szCs w:val="24"/>
-          <w:lang w:eastAsia="pt-BR"/>
-        </w:rPr>
-        <w:t>flexível para que possa ser utilizado em ambientes desktop e mobile simultaneamente.</w:t>
+        <w:t>Exportação e impressão de dados: o sistema deve permitir a impressão e exportação de dados.</w:t>
+      </w:r>
+      <w:bookmarkStart w:id="9" w:name="_GoBack"/>
+      <w:bookmarkEnd w:id="9"/>
+    </w:p>
+    <w:p>
+      <w:pPr>
+        <w:suppressAutoHyphens/>
+        <w:spacing w:line="360" w:lineRule="auto"/>
+        <w:ind w:firstLine="709"/>
+        <w:jc w:val="both"/>
+        <w:rPr>
+          <w:rFonts w:ascii="Arial" w:hAnsi="Arial" w:cs="Arial"/>
+          <w:sz w:val="24"/>
+          <w:szCs w:val="24"/>
+          <w:lang w:eastAsia="pt-BR"/>
+        </w:rPr>
+      </w:pPr>
+      <w:r>
+        <w:rPr>
+          <w:rFonts w:ascii="Arial" w:hAnsi="Arial" w:cs="Arial"/>
+          <w:sz w:val="24"/>
+          <w:szCs w:val="24"/>
+          <w:lang w:eastAsia="pt-BR"/>
+        </w:rPr>
+        <w:t>Requisitos Não Funcionais:</w:t>
       </w:r>
     </w:p>
     <w:p>
@@ -6611,16 +6604,41 @@
           <w:lang w:eastAsia="pt-BR"/>
         </w:rPr>
       </w:pPr>
-      <w:bookmarkStart w:id="9" w:name="_GoBack"/>
-      <w:bookmarkEnd w:id="9"/>
-      <w:r>
-        <w:rPr>
-          <w:rFonts w:ascii="Arial" w:hAnsi="Arial" w:cs="Arial"/>
-          <w:sz w:val="24"/>
-          <w:szCs w:val="24"/>
-          <w:lang w:eastAsia="pt-BR"/>
-        </w:rPr>
-        <w:t>Confiabilidade: o sistema deve ser confiável e estar sempre disponível, minimizando a possibilidade de erros e falhas.</w:t>
+      <w:r>
+        <w:rPr>
+          <w:rFonts w:ascii="Arial" w:hAnsi="Arial" w:cs="Arial"/>
+          <w:sz w:val="24"/>
+          <w:szCs w:val="24"/>
+          <w:lang w:eastAsia="pt-BR"/>
+        </w:rPr>
+        <w:t xml:space="preserve">Usabilidade: o sistema deve </w:t>
+      </w:r>
+      <w:r>
+        <w:rPr>
+          <w:rFonts w:ascii="Arial" w:hAnsi="Arial" w:cs="Arial"/>
+          <w:sz w:val="24"/>
+          <w:szCs w:val="24"/>
+          <w:lang w:eastAsia="pt-BR"/>
+        </w:rPr>
+        <w:t xml:space="preserve">apresentar uma </w:t>
+      </w:r>
+      <w:r>
+        <w:rPr>
+          <w:rFonts w:ascii="Arial" w:hAnsi="Arial" w:cs="Arial"/>
+          <w:sz w:val="24"/>
+          <w:szCs w:val="24"/>
+          <w:lang w:eastAsia="pt-BR"/>
+        </w:rPr>
+        <w:t xml:space="preserve">interface </w:t>
+      </w:r>
+      <w:r>
+        <w:rPr>
+          <w:rFonts w:ascii="Arial" w:hAnsi="Arial" w:cs="Arial"/>
+          <w:sz w:val="24"/>
+          <w:szCs w:val="24"/>
+          <w:lang w:eastAsia="pt-BR"/>
+        </w:rPr>
+        <w:t>flexível para que possa ser utilizado em ambientes desktop e mobile simultaneamente.</w:t>
       </w:r>
     </w:p>
     <w:p>
@@ -6646,52 +6664,7 @@
           <w:szCs w:val="24"/>
           <w:lang w:eastAsia="pt-BR"/>
         </w:rPr>
-        <w:t xml:space="preserve">Segurança: </w:t>
-      </w:r>
-      <w:r>
-        <w:rPr>
-          <w:rFonts w:ascii="Arial" w:hAnsi="Arial" w:cs="Arial"/>
-          <w:sz w:val="24"/>
-          <w:szCs w:val="24"/>
-          <w:lang w:eastAsia="pt-BR"/>
-        </w:rPr>
-        <w:t xml:space="preserve">o sistema deve permitir o controle de acesso aos usuários definindo diferentes </w:t>
-      </w:r>
-      <w:r>
-        <w:rPr>
-          <w:rFonts w:ascii="Arial" w:hAnsi="Arial" w:cs="Arial"/>
-          <w:sz w:val="24"/>
-          <w:szCs w:val="24"/>
-          <w:lang w:eastAsia="pt-BR"/>
-        </w:rPr>
-        <w:t>perfis de acesso</w:t>
-      </w:r>
-      <w:r>
-        <w:rPr>
-          <w:rFonts w:ascii="Arial" w:hAnsi="Arial" w:cs="Arial"/>
-          <w:sz w:val="24"/>
-          <w:szCs w:val="24"/>
-          <w:lang w:eastAsia="pt-BR"/>
-        </w:rPr>
-        <w:t xml:space="preserve"> para cada tipo de usuário.</w:t>
-      </w:r>
-      <w:r>
-        <w:rPr>
-          <w:rFonts w:ascii="Arial" w:hAnsi="Arial" w:cs="Arial"/>
-          <w:sz w:val="24"/>
-          <w:szCs w:val="24"/>
-          <w:lang w:eastAsia="pt-BR"/>
-        </w:rPr>
-        <w:t xml:space="preserve"> Além disso, deve permitir que os usuários possam alterar seus dados cadastrais e que novos usuários possam se cadastrar de forma autônoma.</w:t>
-      </w:r>
-      <w:r>
-        <w:rPr>
-          <w:rFonts w:ascii="Arial" w:hAnsi="Arial" w:cs="Arial"/>
-          <w:sz w:val="24"/>
-          <w:szCs w:val="24"/>
-          <w:lang w:eastAsia="pt-BR"/>
-        </w:rPr>
-        <w:tab/>
+        <w:t>Confiabilidade: o sistema deve ser confiável e estar sempre disponível, minimizando a possibilidade de erros e falhas.</w:t>
       </w:r>
     </w:p>
     <w:p>
@@ -6704,6 +6677,77 @@
         <w:spacing w:line="360" w:lineRule="auto"/>
         <w:jc w:val="both"/>
         <w:rPr>
+          <w:rFonts w:ascii="Arial" w:hAnsi="Arial" w:cs="Arial"/>
+          <w:sz w:val="24"/>
+          <w:szCs w:val="24"/>
+          <w:lang w:eastAsia="pt-BR"/>
+        </w:rPr>
+      </w:pPr>
+      <w:r>
+        <w:rPr>
+          <w:rFonts w:ascii="Arial" w:hAnsi="Arial" w:cs="Arial"/>
+          <w:sz w:val="24"/>
+          <w:szCs w:val="24"/>
+          <w:lang w:eastAsia="pt-BR"/>
+        </w:rPr>
+        <w:t xml:space="preserve">Segurança: </w:t>
+      </w:r>
+      <w:r>
+        <w:rPr>
+          <w:rFonts w:ascii="Arial" w:hAnsi="Arial" w:cs="Arial"/>
+          <w:sz w:val="24"/>
+          <w:szCs w:val="24"/>
+          <w:lang w:eastAsia="pt-BR"/>
+        </w:rPr>
+        <w:t xml:space="preserve">o sistema deve permitir o controle de acesso aos usuários definindo diferentes </w:t>
+      </w:r>
+      <w:r>
+        <w:rPr>
+          <w:rFonts w:ascii="Arial" w:hAnsi="Arial" w:cs="Arial"/>
+          <w:sz w:val="24"/>
+          <w:szCs w:val="24"/>
+          <w:lang w:eastAsia="pt-BR"/>
+        </w:rPr>
+        <w:t>perfis de acesso</w:t>
+      </w:r>
+      <w:r>
+        <w:rPr>
+          <w:rFonts w:ascii="Arial" w:hAnsi="Arial" w:cs="Arial"/>
+          <w:sz w:val="24"/>
+          <w:szCs w:val="24"/>
+          <w:lang w:eastAsia="pt-BR"/>
+        </w:rPr>
+        <w:t xml:space="preserve"> para cada tipo de usuário.</w:t>
+      </w:r>
+      <w:r>
+        <w:rPr>
+          <w:rFonts w:ascii="Arial" w:hAnsi="Arial" w:cs="Arial"/>
+          <w:sz w:val="24"/>
+          <w:szCs w:val="24"/>
+          <w:lang w:eastAsia="pt-BR"/>
+        </w:rPr>
+        <w:t xml:space="preserve"> Além disso, deve permitir que os usuários possam alterar seus dados cadastrais e que novos usuários possam se cadastrar de forma autônoma.</w:t>
+      </w:r>
+      <w:r>
+        <w:rPr>
+          <w:rFonts w:ascii="Arial" w:hAnsi="Arial" w:cs="Arial"/>
+          <w:sz w:val="24"/>
+          <w:szCs w:val="24"/>
+          <w:lang w:eastAsia="pt-BR"/>
+        </w:rPr>
+        <w:tab/>
+      </w:r>
+    </w:p>
+    <w:p>
+      <w:pPr>
+        <w:numPr>
+          <w:ilvl w:val="0"/>
+          <w:numId w:val="26"/>
+        </w:numPr>
+        <w:suppressAutoHyphens/>
+        <w:spacing w:line="360" w:lineRule="auto"/>
+        <w:jc w:val="both"/>
+        <w:rPr>
           <w:rFonts w:ascii="Arial" w:eastAsia="Times New Roman" w:hAnsi="Arial" w:cs="Arial"/>
           <w:sz w:val="24"/>
           <w:szCs w:val="24"/>
@@ -6996,7 +7040,7 @@
           <w:b/>
         </w:rPr>
         <w:pict w14:anchorId="318E8368">
-          <v:shape id="_x0000_i1025" type="#_x0000_t75" style="width:452.95pt;height:313.95pt">
+          <v:shape id="_x0000_i1025" type="#_x0000_t75" style="width:453pt;height:313.5pt">
             <v:imagedata r:id="rId13" o:title="Diagrama de casos de uso-Usuário"/>
           </v:shape>
         </w:pict>
@@ -8256,6 +8300,20 @@
     </w:p>
     <w:p>
       <w:pPr>
+        <w:suppressAutoHyphens/>
+        <w:spacing w:line="360" w:lineRule="auto"/>
+        <w:ind w:firstLine="709"/>
+        <w:jc w:val="both"/>
+        <w:rPr>
+          <w:rFonts w:ascii="Arial" w:hAnsi="Arial" w:cs="Arial"/>
+          <w:sz w:val="24"/>
+          <w:szCs w:val="24"/>
+          <w:lang w:eastAsia="pt-BR"/>
+        </w:rPr>
+      </w:pPr>
+    </w:p>
+    <w:p>
+      <w:pPr>
         <w:pStyle w:val="Ttulo2"/>
         <w:suppressAutoHyphens/>
         <w:rPr>
@@ -8267,6 +8325,7 @@
         <w:rPr>
           <w:lang w:val="pt-BR" w:eastAsia="pt-BR"/>
         </w:rPr>
+        <w:lastRenderedPageBreak/>
         <w:t>2.2. Atores</w:t>
       </w:r>
       <w:bookmarkEnd w:id="18"/>
@@ -8317,7 +8376,6 @@
           <w:szCs w:val="24"/>
           <w:lang w:eastAsia="pt-BR"/>
         </w:rPr>
-        <w:lastRenderedPageBreak/>
         <w:t>Google OAuth</w:t>
       </w:r>
       <w:r>
@@ -8789,7 +8847,17 @@
           <w:szCs w:val="24"/>
           <w:lang w:eastAsia="pt-BR"/>
         </w:rPr>
-        <w:t>nálise de desempenho do sistema, podendo consultar indicadores de compras, vendas, informações dos produtos mais vendidos e ter acesso os dados de vendas.</w:t>
+        <w:t xml:space="preserve">nálise de desempenho do sistema, </w:t>
+      </w:r>
+      <w:r>
+        <w:rPr>
+          <w:rFonts w:ascii="Arial" w:hAnsi="Arial" w:cs="Arial"/>
+          <w:sz w:val="24"/>
+          <w:szCs w:val="24"/>
+          <w:lang w:eastAsia="pt-BR"/>
+        </w:rPr>
+        <w:lastRenderedPageBreak/>
+        <w:t>podendo consultar indicadores de compras, vendas, informações dos produtos mais vendidos e ter acesso os dados de vendas.</w:t>
       </w:r>
     </w:p>
     <w:p>
@@ -8804,7 +8872,6 @@
         <w:rPr>
           <w:lang w:eastAsia="pt-BR"/>
         </w:rPr>
-        <w:lastRenderedPageBreak/>
         <w:t>2.3. Detalhamento dos casos de uso</w:t>
       </w:r>
       <w:bookmarkEnd w:id="19"/>
@@ -9325,20 +9392,35 @@
         <w:jc w:val="both"/>
         <w:rPr>
           <w:rFonts w:ascii="Arial" w:hAnsi="Arial" w:cs="Arial"/>
-          <w:b/>
-          <w:sz w:val="24"/>
-          <w:szCs w:val="24"/>
-          <w:lang w:eastAsia="pt-BR"/>
-        </w:rPr>
-      </w:pPr>
-      <w:r>
-        <w:rPr>
-          <w:rFonts w:ascii="Arial" w:hAnsi="Arial" w:cs="Arial"/>
-          <w:b/>
-          <w:sz w:val="24"/>
-          <w:szCs w:val="24"/>
-          <w:lang w:eastAsia="pt-BR"/>
-        </w:rPr>
+          <w:sz w:val="24"/>
+          <w:szCs w:val="24"/>
+          <w:lang w:eastAsia="pt-BR"/>
+        </w:rPr>
+      </w:pPr>
+    </w:p>
+    <w:p>
+      <w:pPr>
+        <w:suppressAutoHyphens/>
+        <w:spacing w:line="360" w:lineRule="auto"/>
+        <w:ind w:firstLine="709"/>
+        <w:jc w:val="both"/>
+        <w:rPr>
+          <w:rFonts w:ascii="Arial" w:hAnsi="Arial" w:cs="Arial"/>
+          <w:b/>
+          <w:sz w:val="24"/>
+          <w:szCs w:val="24"/>
+          <w:lang w:eastAsia="pt-BR"/>
+        </w:rPr>
+      </w:pPr>
+      <w:r>
+        <w:rPr>
+          <w:rFonts w:ascii="Arial" w:hAnsi="Arial" w:cs="Arial"/>
+          <w:b/>
+          <w:sz w:val="24"/>
+          <w:szCs w:val="24"/>
+          <w:lang w:eastAsia="pt-BR"/>
+        </w:rPr>
+        <w:lastRenderedPageBreak/>
         <w:t>Fluxos de exceção</w:t>
       </w:r>
       <w:r>
@@ -9406,7 +9488,6 @@
           <w:szCs w:val="24"/>
           <w:lang w:eastAsia="pt-BR"/>
         </w:rPr>
-        <w:lastRenderedPageBreak/>
         <w:t>4</w:t>
       </w:r>
       <w:r>
@@ -9969,6 +10050,7 @@
           <w:szCs w:val="24"/>
           <w:lang w:eastAsia="pt-BR"/>
         </w:rPr>
+        <w:lastRenderedPageBreak/>
         <w:t>Fluxos de exceção</w:t>
       </w:r>
       <w:r>
@@ -10046,7 +10128,6 @@
           <w:szCs w:val="24"/>
           <w:lang w:eastAsia="pt-BR"/>
         </w:rPr>
-        <w:lastRenderedPageBreak/>
         <w:t>4</w:t>
       </w:r>
       <w:r>
@@ -10561,6 +10642,35 @@
       <w:pPr>
         <w:suppressAutoHyphens/>
         <w:spacing w:line="360" w:lineRule="auto"/>
+        <w:ind w:left="1778"/>
+        <w:jc w:val="both"/>
+        <w:rPr>
+          <w:rFonts w:ascii="Arial" w:hAnsi="Arial" w:cs="Arial"/>
+          <w:sz w:val="24"/>
+          <w:szCs w:val="24"/>
+          <w:lang w:eastAsia="pt-BR"/>
+        </w:rPr>
+      </w:pPr>
+    </w:p>
+    <w:p>
+      <w:pPr>
+        <w:suppressAutoHyphens/>
+        <w:spacing w:line="360" w:lineRule="auto"/>
+        <w:ind w:left="1778"/>
+        <w:jc w:val="both"/>
+        <w:rPr>
+          <w:rFonts w:ascii="Arial" w:hAnsi="Arial" w:cs="Arial"/>
+          <w:b/>
+          <w:sz w:val="24"/>
+          <w:szCs w:val="24"/>
+          <w:lang w:eastAsia="pt-BR"/>
+        </w:rPr>
+      </w:pPr>
+    </w:p>
+    <w:p>
+      <w:pPr>
+        <w:suppressAutoHyphens/>
+        <w:spacing w:line="360" w:lineRule="auto"/>
         <w:ind w:firstLine="709"/>
         <w:jc w:val="both"/>
         <w:rPr>
@@ -10579,6 +10689,7 @@
           <w:szCs w:val="24"/>
           <w:lang w:eastAsia="pt-BR"/>
         </w:rPr>
+        <w:lastRenderedPageBreak/>
         <w:t>Fluxos alternativos:</w:t>
       </w:r>
     </w:p>
@@ -10638,20 +10749,6 @@
       <w:pPr>
         <w:suppressAutoHyphens/>
         <w:spacing w:line="360" w:lineRule="auto"/>
-        <w:ind w:left="1418" w:firstLine="11"/>
-        <w:jc w:val="both"/>
-        <w:rPr>
-          <w:rFonts w:ascii="Arial" w:hAnsi="Arial" w:cs="Arial"/>
-          <w:sz w:val="24"/>
-          <w:szCs w:val="24"/>
-          <w:lang w:eastAsia="pt-BR"/>
-        </w:rPr>
-      </w:pPr>
-    </w:p>
-    <w:p>
-      <w:pPr>
-        <w:suppressAutoHyphens/>
-        <w:spacing w:line="360" w:lineRule="auto"/>
         <w:ind w:firstLine="709"/>
         <w:jc w:val="both"/>
         <w:rPr>
@@ -10670,7 +10767,6 @@
           <w:szCs w:val="24"/>
           <w:lang w:eastAsia="pt-BR"/>
         </w:rPr>
-        <w:lastRenderedPageBreak/>
         <w:t>Fluxos de exceção</w:t>
       </w:r>
       <w:r>
@@ -11207,6 +11303,34 @@
       <w:pPr>
         <w:suppressAutoHyphens/>
         <w:spacing w:line="360" w:lineRule="auto"/>
+        <w:ind w:left="1418" w:firstLine="11"/>
+        <w:jc w:val="both"/>
+        <w:rPr>
+          <w:rFonts w:ascii="Arial" w:hAnsi="Arial" w:cs="Arial"/>
+          <w:sz w:val="24"/>
+          <w:szCs w:val="24"/>
+          <w:lang w:eastAsia="pt-BR"/>
+        </w:rPr>
+      </w:pPr>
+    </w:p>
+    <w:p>
+      <w:pPr>
+        <w:suppressAutoHyphens/>
+        <w:spacing w:line="360" w:lineRule="auto"/>
+        <w:ind w:left="1418" w:firstLine="11"/>
+        <w:jc w:val="both"/>
+        <w:rPr>
+          <w:rFonts w:ascii="Arial" w:hAnsi="Arial" w:cs="Arial"/>
+          <w:sz w:val="24"/>
+          <w:szCs w:val="24"/>
+          <w:lang w:eastAsia="pt-BR"/>
+        </w:rPr>
+      </w:pPr>
+    </w:p>
+    <w:p>
+      <w:pPr>
+        <w:suppressAutoHyphens/>
+        <w:spacing w:line="360" w:lineRule="auto"/>
         <w:ind w:firstLine="709"/>
         <w:jc w:val="both"/>
         <w:rPr>
@@ -11225,6 +11349,7 @@
           <w:szCs w:val="24"/>
           <w:lang w:eastAsia="pt-BR"/>
         </w:rPr>
+        <w:lastRenderedPageBreak/>
         <w:t>Fluxos de exceção</w:t>
       </w:r>
       <w:r>
@@ -11335,7 +11460,6 @@
           <w:szCs w:val="24"/>
           <w:lang w:eastAsia="pt-BR"/>
         </w:rPr>
-        <w:lastRenderedPageBreak/>
         <w:t xml:space="preserve">3a. </w:t>
       </w:r>
       <w:r>
@@ -11927,6 +12051,7 @@
           <w:szCs w:val="24"/>
           <w:lang w:eastAsia="pt-BR"/>
         </w:rPr>
+        <w:lastRenderedPageBreak/>
         <w:t xml:space="preserve">Fluxos alternativos: </w:t>
       </w:r>
       <w:r>
@@ -11995,20 +12120,6 @@
     </w:p>
     <w:p>
       <w:pPr>
-        <w:suppressAutoHyphens/>
-        <w:spacing w:line="360" w:lineRule="auto"/>
-        <w:ind w:left="1418"/>
-        <w:jc w:val="both"/>
-        <w:rPr>
-          <w:rFonts w:ascii="Arial" w:hAnsi="Arial" w:cs="Arial"/>
-          <w:sz w:val="24"/>
-          <w:szCs w:val="24"/>
-          <w:lang w:eastAsia="pt-BR"/>
-        </w:rPr>
-      </w:pPr>
-    </w:p>
-    <w:p>
-      <w:pPr>
         <w:pStyle w:val="Ttulo3"/>
         <w:rPr>
           <w:rFonts w:ascii="Arial" w:hAnsi="Arial" w:cs="Arial"/>
@@ -12025,7 +12136,6 @@
           <w:szCs w:val="24"/>
           <w:lang w:eastAsia="pt-BR"/>
         </w:rPr>
-        <w:lastRenderedPageBreak/>
         <w:t>2</w:t>
       </w:r>
       <w:r>
@@ -12694,6 +12804,7 @@
           <w:szCs w:val="24"/>
           <w:lang w:eastAsia="pt-BR"/>
         </w:rPr>
+        <w:lastRenderedPageBreak/>
         <w:t>2</w:t>
       </w:r>
       <w:r>
@@ -12841,7 +12952,6 @@
           <w:szCs w:val="24"/>
           <w:lang w:eastAsia="pt-BR"/>
         </w:rPr>
-        <w:lastRenderedPageBreak/>
         <w:t>Administrador.</w:t>
       </w:r>
     </w:p>
@@ -13342,6 +13452,7 @@
           <w:szCs w:val="24"/>
           <w:lang w:eastAsia="pt-BR"/>
         </w:rPr>
+        <w:lastRenderedPageBreak/>
         <w:t>2</w:t>
       </w:r>
       <w:r>
@@ -13524,7 +13635,6 @@
           <w:szCs w:val="24"/>
           <w:lang w:eastAsia="pt-BR"/>
         </w:rPr>
-        <w:lastRenderedPageBreak/>
         <w:t>Vendedor</w:t>
       </w:r>
     </w:p>
@@ -13942,20 +14052,6 @@
     </w:p>
     <w:p>
       <w:pPr>
-        <w:suppressAutoHyphens/>
-        <w:spacing w:line="360" w:lineRule="auto"/>
-        <w:ind w:left="1418"/>
-        <w:jc w:val="both"/>
-        <w:rPr>
-          <w:rFonts w:ascii="Arial" w:hAnsi="Arial" w:cs="Arial"/>
-          <w:sz w:val="24"/>
-          <w:szCs w:val="24"/>
-          <w:lang w:eastAsia="pt-BR"/>
-        </w:rPr>
-      </w:pPr>
-    </w:p>
-    <w:p>
-      <w:pPr>
         <w:pStyle w:val="Ttulo3"/>
         <w:rPr>
           <w:rFonts w:ascii="Arial" w:hAnsi="Arial" w:cs="Arial"/>
@@ -13972,6 +14068,7 @@
           <w:szCs w:val="24"/>
           <w:lang w:eastAsia="pt-BR"/>
         </w:rPr>
+        <w:lastRenderedPageBreak/>
         <w:t>2</w:t>
       </w:r>
       <w:r>
@@ -14154,7 +14251,6 @@
           <w:szCs w:val="24"/>
           <w:lang w:eastAsia="pt-BR"/>
         </w:rPr>
-        <w:lastRenderedPageBreak/>
         <w:t>Vendedor</w:t>
       </w:r>
     </w:p>
@@ -14690,6 +14786,20 @@
       <w:pPr>
         <w:suppressAutoHyphens/>
         <w:spacing w:line="360" w:lineRule="auto"/>
+        <w:ind w:left="1778"/>
+        <w:jc w:val="both"/>
+        <w:rPr>
+          <w:rFonts w:ascii="Arial" w:hAnsi="Arial" w:cs="Arial"/>
+          <w:sz w:val="24"/>
+          <w:szCs w:val="24"/>
+          <w:lang w:eastAsia="pt-BR"/>
+        </w:rPr>
+      </w:pPr>
+    </w:p>
+    <w:p>
+      <w:pPr>
+        <w:suppressAutoHyphens/>
+        <w:spacing w:line="360" w:lineRule="auto"/>
         <w:ind w:firstLine="709"/>
         <w:jc w:val="both"/>
         <w:rPr>
@@ -14708,6 +14818,7 @@
           <w:szCs w:val="24"/>
           <w:lang w:eastAsia="pt-BR"/>
         </w:rPr>
+        <w:lastRenderedPageBreak/>
         <w:t>Pré-</w:t>
       </w:r>
       <w:r>
@@ -14861,7 +14972,6 @@
           <w:szCs w:val="24"/>
           <w:lang w:eastAsia="pt-BR"/>
         </w:rPr>
-        <w:lastRenderedPageBreak/>
         <w:t>O usuário pode ordenar a lista ao clicar nos cabeçalhos da tabela.</w:t>
       </w:r>
     </w:p>
@@ -15425,6 +15535,7 @@
           <w:szCs w:val="24"/>
           <w:lang w:eastAsia="pt-BR"/>
         </w:rPr>
+        <w:lastRenderedPageBreak/>
         <w:t>Pré-</w:t>
       </w:r>
       <w:r>
@@ -15551,7 +15662,6 @@
           <w:szCs w:val="24"/>
           <w:lang w:eastAsia="pt-BR"/>
         </w:rPr>
-        <w:lastRenderedPageBreak/>
         <w:t>O usuário preenche os dados do formulário corretamente, acrescentando pelo menos um produto e preenchendo o vendedor e o cliente.</w:t>
       </w:r>
       <w:r>
@@ -15827,6 +15937,49 @@
       <w:pPr>
         <w:suppressAutoHyphens/>
         <w:spacing w:line="360" w:lineRule="auto"/>
+        <w:ind w:left="1778"/>
+        <w:jc w:val="both"/>
+        <w:rPr>
+          <w:rFonts w:ascii="Arial" w:hAnsi="Arial" w:cs="Arial"/>
+          <w:sz w:val="24"/>
+          <w:szCs w:val="24"/>
+          <w:lang w:eastAsia="pt-BR"/>
+        </w:rPr>
+      </w:pPr>
+    </w:p>
+    <w:p>
+      <w:pPr>
+        <w:suppressAutoHyphens/>
+        <w:spacing w:line="360" w:lineRule="auto"/>
+        <w:ind w:left="1778"/>
+        <w:jc w:val="both"/>
+        <w:rPr>
+          <w:rFonts w:ascii="Arial" w:hAnsi="Arial" w:cs="Arial"/>
+          <w:sz w:val="24"/>
+          <w:szCs w:val="24"/>
+          <w:lang w:eastAsia="pt-BR"/>
+        </w:rPr>
+      </w:pPr>
+    </w:p>
+    <w:p>
+      <w:pPr>
+        <w:suppressAutoHyphens/>
+        <w:spacing w:line="360" w:lineRule="auto"/>
+        <w:ind w:left="1778"/>
+        <w:jc w:val="both"/>
+        <w:rPr>
+          <w:rFonts w:ascii="Arial" w:hAnsi="Arial" w:cs="Arial"/>
+          <w:b/>
+          <w:sz w:val="24"/>
+          <w:szCs w:val="24"/>
+          <w:lang w:eastAsia="pt-BR"/>
+        </w:rPr>
+      </w:pPr>
+    </w:p>
+    <w:p>
+      <w:pPr>
+        <w:suppressAutoHyphens/>
+        <w:spacing w:line="360" w:lineRule="auto"/>
         <w:ind w:firstLine="709"/>
         <w:jc w:val="both"/>
         <w:rPr>
@@ -15845,6 +15998,7 @@
           <w:szCs w:val="24"/>
           <w:lang w:eastAsia="pt-BR"/>
         </w:rPr>
+        <w:lastRenderedPageBreak/>
         <w:t xml:space="preserve">Fluxos alternativos: </w:t>
       </w:r>
     </w:p>
@@ -16006,7 +16160,6 @@
           <w:szCs w:val="24"/>
           <w:lang w:eastAsia="pt-BR"/>
         </w:rPr>
-        <w:lastRenderedPageBreak/>
         <w:t>2.c.</w:t>
       </w:r>
       <w:r>
@@ -16181,20 +16334,6 @@
         </w:rPr>
         <w:t>após clicar em salvar o sistema verificar que algum produto ficará com estoque negativo, ele irá exibir mensagem de erro.</w:t>
       </w:r>
-    </w:p>
-    <w:p>
-      <w:pPr>
-        <w:suppressAutoHyphens/>
-        <w:spacing w:line="360" w:lineRule="auto"/>
-        <w:ind w:left="1418"/>
-        <w:jc w:val="both"/>
-        <w:rPr>
-          <w:rFonts w:ascii="Arial" w:hAnsi="Arial" w:cs="Arial"/>
-          <w:sz w:val="24"/>
-          <w:szCs w:val="24"/>
-          <w:lang w:eastAsia="pt-BR"/>
-        </w:rPr>
-      </w:pPr>
       <w:r>
         <w:rPr>
           <w:rFonts w:ascii="Arial" w:hAnsi="Arial" w:cs="Arial"/>
@@ -16482,6 +16621,7 @@
           <w:szCs w:val="24"/>
           <w:lang w:eastAsia="pt-BR"/>
         </w:rPr>
+        <w:lastRenderedPageBreak/>
         <w:t xml:space="preserve"> O usuário acessa a opção ‘Editar cliente’ a partir do botão existente na tela de ‘Listar Clientes’.</w:t>
       </w:r>
     </w:p>
@@ -16612,7 +16752,6 @@
           <w:szCs w:val="24"/>
           <w:lang w:eastAsia="pt-BR"/>
         </w:rPr>
-        <w:lastRenderedPageBreak/>
         <w:t xml:space="preserve">Fluxos alternativos: </w:t>
       </w:r>
       <w:r>
@@ -17037,7 +17176,16 @@
           <w:sz w:val="24"/>
           <w:szCs w:val="24"/>
         </w:rPr>
-        <w:t>ara facilitar o acesso ao usuário, também foi criado uma opção de ‘Novo’ para cada entidade</w:t>
+        <w:t xml:space="preserve">ara facilitar o acesso ao usuário, também foi criado uma opção de ‘Novo’ para cada </w:t>
+      </w:r>
+      <w:r>
+        <w:rPr>
+          <w:rFonts w:ascii="Arial" w:hAnsi="Arial" w:cs="Arial"/>
+          <w:sz w:val="24"/>
+          <w:szCs w:val="24"/>
+        </w:rPr>
+        <w:lastRenderedPageBreak/>
+        <w:t>entidade</w:t>
       </w:r>
       <w:r>
         <w:rPr>
@@ -17268,7 +17416,6 @@
           <w:sz w:val="24"/>
           <w:szCs w:val="24"/>
         </w:rPr>
-        <w:lastRenderedPageBreak/>
         <w:t xml:space="preserve">Na opção </w:t>
       </w:r>
       <w:r>
@@ -17535,6 +17682,7 @@
           <w:szCs w:val="24"/>
           <w:lang w:eastAsia="pt-BR"/>
         </w:rPr>
+        <w:lastRenderedPageBreak/>
         <w:t>2</w:t>
       </w:r>
       <w:r>
@@ -17746,7 +17894,6 @@
         <w:rPr>
           <w:b/>
         </w:rPr>
-        <w:lastRenderedPageBreak/>
         <w:pict w14:anchorId="2E995DB1">
           <v:shape id="_x0000_s1074" type="#_x0000_t75" style="position:absolute;left:0;text-align:left;margin-left:.4pt;margin-top:4.6pt;width:452.95pt;height:371.7pt;z-index:5;mso-position-horizontal-relative:text;mso-position-vertical-relative:text;mso-width-relative:page;mso-height-relative:page">
             <v:imagedata r:id="rId20" o:title="wireframes-Login"/>
@@ -17854,7 +18001,16 @@
           <w:sz w:val="24"/>
           <w:szCs w:val="24"/>
         </w:rPr>
-        <w:t xml:space="preserve">tela de login é a página inicial do sistema. Nela o usuário poderá fazer o login, caso já possua cadastro, registrar-se ou fazer login utilizando </w:t>
+        <w:t xml:space="preserve">tela de login é a </w:t>
+      </w:r>
+      <w:r>
+        <w:rPr>
+          <w:rFonts w:ascii="Arial" w:hAnsi="Arial" w:cs="Arial"/>
+          <w:sz w:val="24"/>
+          <w:szCs w:val="24"/>
+        </w:rPr>
+        <w:lastRenderedPageBreak/>
+        <w:t xml:space="preserve">página inicial do sistema. Nela o usuário poderá fazer o login, caso já possua cadastro, registrar-se ou fazer login utilizando </w:t>
       </w:r>
       <w:r>
         <w:rPr>
@@ -17967,7 +18123,6 @@
           <w:sz w:val="24"/>
           <w:szCs w:val="24"/>
         </w:rPr>
-        <w:lastRenderedPageBreak/>
         <w:t xml:space="preserve">A partir da tela home, o usuário terá acesso as diversas telas do sistema apresentadas abaixo. </w:t>
       </w:r>
     </w:p>
@@ -18351,7 +18506,16 @@
           <w:sz w:val="24"/>
           <w:szCs w:val="24"/>
         </w:rPr>
-        <w:t xml:space="preserve"> básico que permite fazer o cadastro simplificado de uma compra apenas para este produto. Por sua vez, a opção de ‘Gerenciar compras’ é uma tela de listagem que apresenta as compras onde produto é um dos itens. Nesta listagem temos a opções de excluir o produto de uma compra e a opção de ‘Nova compra’, que é a mesma apresentada nas ações do produto.</w:t>
+        <w:t xml:space="preserve"> básico que permite fazer o cadastro simplificado de uma compra apenas para este produto. Por sua vez, a opção de ‘Gerenciar compras’ é uma tela de listagem que apresenta as compras onde produto é um dos itens. Nesta listagem temos a opções de excluir o produto de </w:t>
+      </w:r>
+      <w:r>
+        <w:rPr>
+          <w:rFonts w:ascii="Arial" w:hAnsi="Arial" w:cs="Arial"/>
+          <w:sz w:val="24"/>
+          <w:szCs w:val="24"/>
+        </w:rPr>
+        <w:lastRenderedPageBreak/>
+        <w:t>uma compra e a opção de ‘Nova compra’, que é a mesma apresentada nas ações do produto.</w:t>
       </w:r>
     </w:p>
     <w:p>
@@ -18421,7 +18585,6 @@
         <w:rPr>
           <w:noProof/>
         </w:rPr>
-        <w:lastRenderedPageBreak/>
         <w:pict w14:anchorId="32E32C41">
           <v:shape id="_x0000_s1082" type="#_x0000_t75" style="position:absolute;left:0;text-align:left;margin-left:.45pt;margin-top:66.85pt;width:453pt;height:301.5pt;z-index:8;mso-position-horizontal-relative:text;mso-position-vertical-relative:text;mso-width-relative:page;mso-height-relative:page">
             <v:imagedata r:id="rId23" o:title="wireframes-Tela Crud Básica"/>
@@ -27059,7 +27222,7 @@
       <w:rPr>
         <w:noProof/>
       </w:rPr>
-      <w:t>11</w:t>
+      <w:t>10</w:t>
     </w:r>
     <w:r>
       <w:fldChar w:fldCharType="end"/>
@@ -33656,7 +33819,7 @@
 </file>
 
 <file path=customXml/itemProps1.xml><?xml version="1.0" encoding="utf-8"?>
-<ds:datastoreItem xmlns:ds="http://schemas.openxmlformats.org/officeDocument/2006/customXml" ds:itemID="{459A32CF-5FD9-437E-85A7-78F41749AF68}">
+<ds:datastoreItem xmlns:ds="http://schemas.openxmlformats.org/officeDocument/2006/customXml" ds:itemID="{47A1046E-0FA8-4963-9AB7-BBAF9499B6C8}">
   <ds:schemaRefs>
     <ds:schemaRef ds:uri="http://schemas.openxmlformats.org/officeDocument/2006/bibliography"/>
   </ds:schemaRefs>

</xml_diff>

<commit_message>
atualizando documentação e corrigindo as telas de compras e vendas que estavam confundindo a nova compra/venda com edição de compra/venda
</commit_message>
<xml_diff>
--- a/projeto/documentacao/DWFS - Projeto Integrado - Adjamir.docx
+++ b/projeto/documentacao/DWFS - Projeto Integrado - Adjamir.docx
@@ -593,8 +593,6 @@
         </w:rPr>
       </w:pPr>
     </w:p>
-    <w:bookmarkStart w:id="0" w:name="_GoBack"/>
-    <w:bookmarkEnd w:id="0"/>
     <w:p>
       <w:pPr>
         <w:pStyle w:val="Sumrio1"/>
@@ -5199,7 +5197,7 @@
           <w:lang w:val="pt-BR" w:eastAsia="pt-BR"/>
         </w:rPr>
       </w:pPr>
-      <w:bookmarkStart w:id="1" w:name="_Toc128700096"/>
+      <w:bookmarkStart w:id="0" w:name="_Toc128700096"/>
       <w:r>
         <w:rPr>
           <w:lang w:val="pt-BR" w:eastAsia="pt-BR"/>
@@ -5213,7 +5211,7 @@
         </w:rPr>
         <w:t>Apresentação</w:t>
       </w:r>
-      <w:bookmarkEnd w:id="1"/>
+      <w:bookmarkEnd w:id="0"/>
     </w:p>
     <w:p>
       <w:pPr>
@@ -5240,8 +5238,8 @@
           <w:lang w:val="pt-BR" w:eastAsia="pt-BR"/>
         </w:rPr>
       </w:pPr>
-      <w:bookmarkStart w:id="2" w:name="_Toc297133343"/>
-      <w:bookmarkStart w:id="3" w:name="_Toc128700097"/>
+      <w:bookmarkStart w:id="1" w:name="_Toc297133343"/>
+      <w:bookmarkStart w:id="2" w:name="_Toc128700097"/>
       <w:r>
         <w:rPr>
           <w:rFonts w:cs="Arial"/>
@@ -5250,8 +5248,8 @@
         </w:rPr>
         <w:t>1.1. Contexto</w:t>
       </w:r>
+      <w:bookmarkEnd w:id="1"/>
       <w:bookmarkEnd w:id="2"/>
-      <w:bookmarkEnd w:id="3"/>
     </w:p>
     <w:p>
       <w:pPr>
@@ -6049,7 +6047,7 @@
           <w:lang w:eastAsia="pt-BR"/>
         </w:rPr>
       </w:pPr>
-      <w:bookmarkStart w:id="4" w:name="_Toc128700098"/>
+      <w:bookmarkStart w:id="3" w:name="_Toc128700098"/>
       <w:r>
         <w:rPr>
           <w:lang w:val="pt-BR" w:eastAsia="pt-BR"/>
@@ -6081,7 +6079,7 @@
         </w:rPr>
         <w:t>mpatia</w:t>
       </w:r>
-      <w:bookmarkEnd w:id="4"/>
+      <w:bookmarkEnd w:id="3"/>
     </w:p>
     <w:p>
       <w:pPr>
@@ -6662,7 +6660,7 @@
           <w:lang w:eastAsia="pt-BR"/>
         </w:rPr>
       </w:pPr>
-      <w:bookmarkStart w:id="5" w:name="_Toc128700099"/>
+      <w:bookmarkStart w:id="4" w:name="_Toc128700099"/>
       <w:r>
         <w:rPr>
           <w:rFonts w:ascii="Arial" w:hAnsi="Arial" w:cs="Arial"/>
@@ -6708,7 +6706,7 @@
         </w:rPr>
         <w:t>anvas</w:t>
       </w:r>
-      <w:bookmarkEnd w:id="5"/>
+      <w:bookmarkEnd w:id="4"/>
     </w:p>
     <w:p>
       <w:pPr>
@@ -7139,8 +7137,8 @@
           <w:i/>
         </w:rPr>
       </w:pPr>
-      <w:bookmarkStart w:id="6" w:name="_Ref128643234"/>
-      <w:bookmarkStart w:id="7" w:name="_Ref128692513"/>
+      <w:bookmarkStart w:id="5" w:name="_Ref128643234"/>
+      <w:bookmarkStart w:id="6" w:name="_Ref128692513"/>
       <w:r>
         <w:rPr>
           <w:noProof/>
@@ -7196,49 +7194,49 @@
         </w:rPr>
         <w:fldChar w:fldCharType="end"/>
       </w:r>
+      <w:bookmarkEnd w:id="5"/>
+      <w:r>
+        <w:rPr>
+          <w:b/>
+        </w:rPr>
+        <w:t xml:space="preserve"> - </w:t>
+      </w:r>
+      <w:r>
+        <w:rPr>
+          <w:b/>
+          <w:i/>
+        </w:rPr>
+        <w:t>Business Model Canvas</w:t>
+      </w:r>
       <w:bookmarkEnd w:id="6"/>
-      <w:r>
-        <w:rPr>
-          <w:b/>
-        </w:rPr>
-        <w:t xml:space="preserve"> - </w:t>
-      </w:r>
-      <w:r>
-        <w:rPr>
-          <w:b/>
-          <w:i/>
-        </w:rPr>
-        <w:t>Business Model Canvas</w:t>
+    </w:p>
+    <w:p>
+      <w:pPr>
+        <w:pStyle w:val="Ttulo2"/>
+        <w:rPr>
+          <w:rFonts w:cs="Arial"/>
+          <w:szCs w:val="24"/>
+          <w:lang w:val="pt-BR" w:eastAsia="pt-BR"/>
+        </w:rPr>
+      </w:pPr>
+      <w:bookmarkStart w:id="7" w:name="_Toc128700100"/>
+      <w:r>
+        <w:rPr>
+          <w:rFonts w:cs="Arial"/>
+          <w:szCs w:val="24"/>
+          <w:lang w:val="pt-BR" w:eastAsia="pt-BR"/>
+        </w:rPr>
+        <w:t>1.2</w:t>
+      </w:r>
+      <w:r>
+        <w:rPr>
+          <w:rFonts w:cs="Arial"/>
+          <w:szCs w:val="24"/>
+          <w:lang w:val="pt-BR" w:eastAsia="pt-BR"/>
+        </w:rPr>
+        <w:t>. Público alvo</w:t>
       </w:r>
       <w:bookmarkEnd w:id="7"/>
-    </w:p>
-    <w:p>
-      <w:pPr>
-        <w:pStyle w:val="Ttulo2"/>
-        <w:rPr>
-          <w:rFonts w:cs="Arial"/>
-          <w:szCs w:val="24"/>
-          <w:lang w:val="pt-BR" w:eastAsia="pt-BR"/>
-        </w:rPr>
-      </w:pPr>
-      <w:bookmarkStart w:id="8" w:name="_Toc128700100"/>
-      <w:r>
-        <w:rPr>
-          <w:rFonts w:cs="Arial"/>
-          <w:szCs w:val="24"/>
-          <w:lang w:val="pt-BR" w:eastAsia="pt-BR"/>
-        </w:rPr>
-        <w:t>1.2</w:t>
-      </w:r>
-      <w:r>
-        <w:rPr>
-          <w:rFonts w:cs="Arial"/>
-          <w:szCs w:val="24"/>
-          <w:lang w:val="pt-BR" w:eastAsia="pt-BR"/>
-        </w:rPr>
-        <w:t>. Público alvo</w:t>
-      </w:r>
-      <w:bookmarkEnd w:id="8"/>
     </w:p>
     <w:p>
       <w:pPr>
@@ -7747,8 +7745,8 @@
           <w:lang w:val="pt-BR" w:eastAsia="pt-BR"/>
         </w:rPr>
       </w:pPr>
-      <w:bookmarkStart w:id="9" w:name="_Ref128437111"/>
-      <w:bookmarkStart w:id="10" w:name="_Toc128700101"/>
+      <w:bookmarkStart w:id="8" w:name="_Ref128437111"/>
+      <w:bookmarkStart w:id="9" w:name="_Toc128700101"/>
       <w:r>
         <w:rPr>
           <w:rFonts w:cs="Arial"/>
@@ -7765,8 +7763,8 @@
         </w:rPr>
         <w:t>. Requisitos</w:t>
       </w:r>
+      <w:bookmarkEnd w:id="8"/>
       <w:bookmarkEnd w:id="9"/>
-      <w:bookmarkEnd w:id="10"/>
     </w:p>
     <w:p>
       <w:pPr>
@@ -8668,7 +8666,7 @@
           <w:lang w:val="pt-BR" w:eastAsia="pt-BR"/>
         </w:rPr>
       </w:pPr>
-      <w:bookmarkStart w:id="11" w:name="_Toc128700102"/>
+      <w:bookmarkStart w:id="10" w:name="_Toc128700102"/>
       <w:r>
         <w:rPr>
           <w:lang w:eastAsia="pt-BR"/>
@@ -8688,83 +8686,83 @@
         </w:rPr>
         <w:t>Modelagem</w:t>
       </w:r>
+      <w:bookmarkEnd w:id="10"/>
+    </w:p>
+    <w:p>
+      <w:pPr>
+        <w:suppressAutoHyphens/>
+        <w:spacing w:line="360" w:lineRule="auto"/>
+        <w:ind w:firstLine="709"/>
+        <w:jc w:val="both"/>
+        <w:rPr>
+          <w:rFonts w:ascii="Arial" w:eastAsia="Times New Roman" w:hAnsi="Arial" w:cs="Arial"/>
+          <w:sz w:val="24"/>
+          <w:szCs w:val="24"/>
+          <w:lang w:eastAsia="pt-BR"/>
+        </w:rPr>
+      </w:pPr>
+      <w:r>
+        <w:rPr>
+          <w:rFonts w:ascii="Arial" w:eastAsia="Times New Roman" w:hAnsi="Arial" w:cs="Arial"/>
+          <w:sz w:val="24"/>
+          <w:szCs w:val="24"/>
+          <w:lang w:eastAsia="pt-BR"/>
+        </w:rPr>
+        <w:t>Com base nos requisitos levantados no capítulo anterior, apresentamos a modelagem do sistema proposto.</w:t>
+      </w:r>
+    </w:p>
+    <w:p>
+      <w:pPr>
+        <w:pStyle w:val="Ttulo2"/>
+        <w:suppressAutoHyphens/>
+        <w:rPr>
+          <w:rFonts w:cs="Arial"/>
+          <w:szCs w:val="24"/>
+          <w:lang w:val="pt-BR" w:eastAsia="pt-BR"/>
+        </w:rPr>
+      </w:pPr>
+      <w:bookmarkStart w:id="11" w:name="_Toc128700103"/>
+      <w:r>
+        <w:rPr>
+          <w:rFonts w:cs="Arial"/>
+          <w:szCs w:val="24"/>
+          <w:lang w:val="pt-BR" w:eastAsia="pt-BR"/>
+        </w:rPr>
+        <w:t>2.1</w:t>
+      </w:r>
+      <w:r>
+        <w:rPr>
+          <w:rFonts w:cs="Arial"/>
+          <w:szCs w:val="24"/>
+          <w:lang w:val="pt-BR" w:eastAsia="pt-BR"/>
+        </w:rPr>
+        <w:t xml:space="preserve">. </w:t>
+      </w:r>
+      <w:r>
+        <w:rPr>
+          <w:rFonts w:cs="Arial"/>
+          <w:szCs w:val="24"/>
+          <w:lang w:val="pt-BR" w:eastAsia="pt-BR"/>
+        </w:rPr>
+        <w:t>Diagrama de c</w:t>
+      </w:r>
+      <w:r>
+        <w:rPr>
+          <w:rFonts w:cs="Arial"/>
+          <w:szCs w:val="24"/>
+          <w:lang w:val="pt-BR" w:eastAsia="pt-BR"/>
+        </w:rPr>
+        <w:t>asos de u</w:t>
+      </w:r>
+      <w:r>
+        <w:rPr>
+          <w:rFonts w:cs="Arial"/>
+          <w:szCs w:val="24"/>
+          <w:lang w:val="pt-BR" w:eastAsia="pt-BR"/>
+        </w:rPr>
+        <w:t>so</w:t>
+      </w:r>
       <w:bookmarkEnd w:id="11"/>
-    </w:p>
-    <w:p>
-      <w:pPr>
-        <w:suppressAutoHyphens/>
-        <w:spacing w:line="360" w:lineRule="auto"/>
-        <w:ind w:firstLine="709"/>
-        <w:jc w:val="both"/>
-        <w:rPr>
-          <w:rFonts w:ascii="Arial" w:eastAsia="Times New Roman" w:hAnsi="Arial" w:cs="Arial"/>
-          <w:sz w:val="24"/>
-          <w:szCs w:val="24"/>
-          <w:lang w:eastAsia="pt-BR"/>
-        </w:rPr>
-      </w:pPr>
-      <w:r>
-        <w:rPr>
-          <w:rFonts w:ascii="Arial" w:eastAsia="Times New Roman" w:hAnsi="Arial" w:cs="Arial"/>
-          <w:sz w:val="24"/>
-          <w:szCs w:val="24"/>
-          <w:lang w:eastAsia="pt-BR"/>
-        </w:rPr>
-        <w:t>Com base nos requisitos levantados no capítulo anterior, apresentamos a modelagem do sistema proposto.</w:t>
-      </w:r>
-    </w:p>
-    <w:p>
-      <w:pPr>
-        <w:pStyle w:val="Ttulo2"/>
-        <w:suppressAutoHyphens/>
-        <w:rPr>
-          <w:rFonts w:cs="Arial"/>
-          <w:szCs w:val="24"/>
-          <w:lang w:val="pt-BR" w:eastAsia="pt-BR"/>
-        </w:rPr>
-      </w:pPr>
-      <w:bookmarkStart w:id="12" w:name="_Toc128700103"/>
-      <w:r>
-        <w:rPr>
-          <w:rFonts w:cs="Arial"/>
-          <w:szCs w:val="24"/>
-          <w:lang w:val="pt-BR" w:eastAsia="pt-BR"/>
-        </w:rPr>
-        <w:t>2.1</w:t>
-      </w:r>
-      <w:r>
-        <w:rPr>
-          <w:rFonts w:cs="Arial"/>
-          <w:szCs w:val="24"/>
-          <w:lang w:val="pt-BR" w:eastAsia="pt-BR"/>
-        </w:rPr>
-        <w:t xml:space="preserve">. </w:t>
-      </w:r>
-      <w:r>
-        <w:rPr>
-          <w:rFonts w:cs="Arial"/>
-          <w:szCs w:val="24"/>
-          <w:lang w:val="pt-BR" w:eastAsia="pt-BR"/>
-        </w:rPr>
-        <w:t>Diagrama de c</w:t>
-      </w:r>
-      <w:r>
-        <w:rPr>
-          <w:rFonts w:cs="Arial"/>
-          <w:szCs w:val="24"/>
-          <w:lang w:val="pt-BR" w:eastAsia="pt-BR"/>
-        </w:rPr>
-        <w:t>asos de u</w:t>
-      </w:r>
-      <w:r>
-        <w:rPr>
-          <w:rFonts w:cs="Arial"/>
-          <w:szCs w:val="24"/>
-          <w:lang w:val="pt-BR" w:eastAsia="pt-BR"/>
-        </w:rPr>
-        <w:t>so</w:t>
-      </w:r>
-      <w:bookmarkEnd w:id="12"/>
     </w:p>
     <w:p>
       <w:pPr>
@@ -8879,14 +8877,14 @@
           <w:b/>
         </w:rPr>
       </w:pPr>
-      <w:bookmarkStart w:id="13" w:name="_Ref128643065"/>
-      <w:bookmarkStart w:id="14" w:name="_Ref128643384"/>
+      <w:bookmarkStart w:id="12" w:name="_Ref128643065"/>
+      <w:bookmarkStart w:id="13" w:name="_Ref128643384"/>
       <w:r>
         <w:rPr>
           <w:b/>
         </w:rPr>
         <w:pict w14:anchorId="318E8368">
-          <v:shape id="_x0000_i1094" type="#_x0000_t75" style="width:453.05pt;height:313.9pt">
+          <v:shape id="_x0000_i1025" type="#_x0000_t75" style="width:453.05pt;height:313.9pt">
             <v:imagedata r:id="rId13" o:title="Diagrama de casos de uso-Usuário"/>
           </v:shape>
         </w:pict>
@@ -8934,38 +8932,38 @@
         </w:rPr>
         <w:fldChar w:fldCharType="end"/>
       </w:r>
+      <w:bookmarkEnd w:id="12"/>
+      <w:r>
+        <w:rPr>
+          <w:b/>
+        </w:rPr>
+        <w:t xml:space="preserve"> </w:t>
+      </w:r>
+      <w:r>
+        <w:rPr>
+          <w:b/>
+        </w:rPr>
+        <w:t>–</w:t>
+      </w:r>
+      <w:r>
+        <w:rPr>
+          <w:b/>
+        </w:rPr>
+        <w:t xml:space="preserve"> </w:t>
+      </w:r>
+      <w:r>
+        <w:rPr>
+          <w:b/>
+        </w:rPr>
+        <w:t xml:space="preserve">Diagrama de casos de uso para todos os </w:t>
+      </w:r>
+      <w:r>
+        <w:rPr>
+          <w:b/>
+        </w:rPr>
+        <w:t>atores</w:t>
+      </w:r>
       <w:bookmarkEnd w:id="13"/>
-      <w:r>
-        <w:rPr>
-          <w:b/>
-        </w:rPr>
-        <w:t xml:space="preserve"> </w:t>
-      </w:r>
-      <w:r>
-        <w:rPr>
-          <w:b/>
-        </w:rPr>
-        <w:t>–</w:t>
-      </w:r>
-      <w:r>
-        <w:rPr>
-          <w:b/>
-        </w:rPr>
-        <w:t xml:space="preserve"> </w:t>
-      </w:r>
-      <w:r>
-        <w:rPr>
-          <w:b/>
-        </w:rPr>
-        <w:t xml:space="preserve">Diagrama de casos de uso para todos os </w:t>
-      </w:r>
-      <w:r>
-        <w:rPr>
-          <w:b/>
-        </w:rPr>
-        <w:t>atores</w:t>
-      </w:r>
-      <w:bookmarkEnd w:id="14"/>
     </w:p>
     <w:p>
       <w:pPr>
@@ -9117,7 +9115,7 @@
           <w:b/>
         </w:rPr>
       </w:pPr>
-      <w:bookmarkStart w:id="15" w:name="_Ref128643308"/>
+      <w:bookmarkStart w:id="14" w:name="_Ref128643308"/>
       <w:r>
         <w:rPr>
           <w:noProof/>
@@ -9197,7 +9195,7 @@
         </w:rPr>
         <w:t>Diagrama de casos de uso para os atores Vendedor e Administrador</w:t>
       </w:r>
-      <w:bookmarkEnd w:id="15"/>
+      <w:bookmarkEnd w:id="14"/>
     </w:p>
     <w:p>
       <w:pPr>
@@ -9434,7 +9432,7 @@
           <w:b/>
         </w:rPr>
       </w:pPr>
-      <w:bookmarkStart w:id="16" w:name="_Ref128643339"/>
+      <w:bookmarkStart w:id="15" w:name="_Ref128643339"/>
       <w:r>
         <w:rPr>
           <w:noProof/>
@@ -9532,7 +9530,7 @@
         </w:rPr>
         <w:t xml:space="preserve"> (Parte 2)</w:t>
       </w:r>
-      <w:bookmarkEnd w:id="16"/>
+      <w:bookmarkEnd w:id="15"/>
     </w:p>
     <w:p>
       <w:pPr>
@@ -9670,7 +9668,7 @@
           <w:lang w:eastAsia="pt-BR"/>
         </w:rPr>
       </w:pPr>
-      <w:bookmarkStart w:id="17" w:name="_Ref128699957"/>
+      <w:bookmarkStart w:id="16" w:name="_Ref128699957"/>
       <w:r>
         <w:rPr>
           <w:b/>
@@ -9730,15 +9728,9 @@
         <w:rPr>
           <w:b/>
         </w:rPr>
-        <w:t xml:space="preserve">Diagrama de casos de uso para </w:t>
-      </w:r>
-      <w:r>
-        <w:rPr>
-          <w:b/>
-        </w:rPr>
-        <w:t>o ator Administrador</w:t>
-      </w:r>
-      <w:bookmarkEnd w:id="17"/>
+        <w:t>Diagrama de casos de uso para o ator Administrador</w:t>
+      </w:r>
+      <w:bookmarkEnd w:id="16"/>
     </w:p>
     <w:p>
       <w:pPr>
@@ -9853,7 +9845,7 @@
           </v:shape>
         </w:pict>
       </w:r>
-      <w:bookmarkStart w:id="18" w:name="_Ref128643416"/>
+      <w:bookmarkStart w:id="17" w:name="_Ref128643416"/>
       <w:r>
         <w:rPr>
           <w:b/>
@@ -9921,7 +9913,7 @@
         </w:rPr>
         <w:t>Diagrama de casos de uso para os atores Cliente</w:t>
       </w:r>
-      <w:bookmarkEnd w:id="18"/>
+      <w:bookmarkEnd w:id="17"/>
     </w:p>
     <w:p>
       <w:pPr>
@@ -10073,7 +10065,7 @@
           <w:b/>
         </w:rPr>
       </w:pPr>
-      <w:bookmarkStart w:id="19" w:name="_Ref128643460"/>
+      <w:bookmarkStart w:id="18" w:name="_Ref128643460"/>
       <w:r>
         <w:rPr>
           <w:noProof/>
@@ -10152,7 +10144,7 @@
         </w:rPr>
         <w:t>Diagrama de casos de uso para os atores Gestor</w:t>
       </w:r>
-      <w:bookmarkEnd w:id="19"/>
+      <w:bookmarkEnd w:id="18"/>
     </w:p>
     <w:p>
       <w:pPr>
@@ -10266,7 +10258,7 @@
           <w:lang w:val="pt-BR" w:eastAsia="pt-BR"/>
         </w:rPr>
       </w:pPr>
-      <w:bookmarkStart w:id="20" w:name="_Toc128700104"/>
+      <w:bookmarkStart w:id="19" w:name="_Toc128700104"/>
       <w:r>
         <w:rPr>
           <w:lang w:val="pt-BR" w:eastAsia="pt-BR"/>
@@ -10274,7 +10266,7 @@
         <w:lastRenderedPageBreak/>
         <w:t>2.2. Atores</w:t>
       </w:r>
-      <w:bookmarkEnd w:id="20"/>
+      <w:bookmarkEnd w:id="19"/>
     </w:p>
     <w:p>
       <w:pPr>
@@ -10957,122 +10949,122 @@
           <w:lang w:eastAsia="pt-BR"/>
         </w:rPr>
       </w:pPr>
-      <w:bookmarkStart w:id="21" w:name="_Toc128700105"/>
+      <w:bookmarkStart w:id="20" w:name="_Toc128700105"/>
       <w:r>
         <w:rPr>
           <w:lang w:eastAsia="pt-BR"/>
         </w:rPr>
         <w:t>2.3. Detalhamento dos casos de uso</w:t>
       </w:r>
+      <w:bookmarkEnd w:id="20"/>
+    </w:p>
+    <w:p>
+      <w:pPr>
+        <w:suppressAutoHyphens/>
+        <w:spacing w:line="360" w:lineRule="auto"/>
+        <w:ind w:firstLine="709"/>
+        <w:jc w:val="both"/>
+        <w:rPr>
+          <w:rFonts w:ascii="Arial" w:hAnsi="Arial" w:cs="Arial"/>
+          <w:sz w:val="24"/>
+          <w:szCs w:val="24"/>
+          <w:lang w:eastAsia="pt-BR"/>
+        </w:rPr>
+      </w:pPr>
+      <w:r>
+        <w:rPr>
+          <w:rFonts w:ascii="Arial" w:hAnsi="Arial" w:cs="Arial"/>
+          <w:sz w:val="24"/>
+          <w:szCs w:val="24"/>
+          <w:lang w:eastAsia="pt-BR"/>
+        </w:rPr>
+        <w:t>Nesta seção</w:t>
+      </w:r>
+      <w:r>
+        <w:rPr>
+          <w:rFonts w:ascii="Arial" w:hAnsi="Arial" w:cs="Arial"/>
+          <w:sz w:val="24"/>
+          <w:szCs w:val="24"/>
+          <w:lang w:eastAsia="pt-BR"/>
+        </w:rPr>
+        <w:t xml:space="preserve"> apresentamos o detalhamento de cada um dos casos de uso levantados na seção anterior.</w:t>
+      </w:r>
+    </w:p>
+    <w:p>
+      <w:pPr>
+        <w:pStyle w:val="Ttulo3"/>
+        <w:rPr>
+          <w:rFonts w:ascii="Arial" w:hAnsi="Arial" w:cs="Arial"/>
+          <w:sz w:val="24"/>
+          <w:szCs w:val="24"/>
+          <w:lang w:eastAsia="pt-BR"/>
+        </w:rPr>
+      </w:pPr>
+      <w:bookmarkStart w:id="21" w:name="_Toc128700106"/>
+      <w:r>
+        <w:rPr>
+          <w:rFonts w:ascii="Arial" w:hAnsi="Arial" w:cs="Arial"/>
+          <w:sz w:val="24"/>
+          <w:szCs w:val="24"/>
+          <w:lang w:eastAsia="pt-BR"/>
+        </w:rPr>
+        <w:t>2</w:t>
+      </w:r>
+      <w:r>
+        <w:rPr>
+          <w:rFonts w:ascii="Arial" w:hAnsi="Arial" w:cs="Arial"/>
+          <w:sz w:val="24"/>
+          <w:szCs w:val="24"/>
+          <w:lang w:eastAsia="pt-BR"/>
+        </w:rPr>
+        <w:t>.</w:t>
+      </w:r>
+      <w:r>
+        <w:rPr>
+          <w:rFonts w:ascii="Arial" w:hAnsi="Arial" w:cs="Arial"/>
+          <w:sz w:val="24"/>
+          <w:szCs w:val="24"/>
+          <w:lang w:eastAsia="pt-BR"/>
+        </w:rPr>
+        <w:t>3.1</w:t>
+      </w:r>
+      <w:r>
+        <w:rPr>
+          <w:rFonts w:ascii="Arial" w:hAnsi="Arial" w:cs="Arial"/>
+          <w:sz w:val="24"/>
+          <w:szCs w:val="24"/>
+          <w:lang w:eastAsia="pt-BR"/>
+        </w:rPr>
+        <w:t xml:space="preserve">. </w:t>
+      </w:r>
+      <w:r>
+        <w:rPr>
+          <w:rFonts w:ascii="Arial" w:hAnsi="Arial" w:cs="Arial"/>
+          <w:sz w:val="24"/>
+          <w:szCs w:val="24"/>
+          <w:lang w:eastAsia="pt-BR"/>
+        </w:rPr>
+        <w:t xml:space="preserve">Caso de </w:t>
+      </w:r>
+      <w:r>
+        <w:rPr>
+          <w:rFonts w:ascii="Arial" w:hAnsi="Arial" w:cs="Arial"/>
+          <w:sz w:val="24"/>
+          <w:szCs w:val="24"/>
+          <w:lang w:eastAsia="pt-BR"/>
+        </w:rPr>
+        <w:t>u</w:t>
+      </w:r>
+      <w:r>
+        <w:rPr>
+          <w:rFonts w:ascii="Arial" w:hAnsi="Arial" w:cs="Arial"/>
+          <w:sz w:val="24"/>
+          <w:szCs w:val="24"/>
+          <w:lang w:eastAsia="pt-BR"/>
+        </w:rPr>
+        <w:t>so: Registrar-se</w:t>
+      </w:r>
       <w:bookmarkEnd w:id="21"/>
-    </w:p>
-    <w:p>
-      <w:pPr>
-        <w:suppressAutoHyphens/>
-        <w:spacing w:line="360" w:lineRule="auto"/>
-        <w:ind w:firstLine="709"/>
-        <w:jc w:val="both"/>
-        <w:rPr>
-          <w:rFonts w:ascii="Arial" w:hAnsi="Arial" w:cs="Arial"/>
-          <w:sz w:val="24"/>
-          <w:szCs w:val="24"/>
-          <w:lang w:eastAsia="pt-BR"/>
-        </w:rPr>
-      </w:pPr>
-      <w:r>
-        <w:rPr>
-          <w:rFonts w:ascii="Arial" w:hAnsi="Arial" w:cs="Arial"/>
-          <w:sz w:val="24"/>
-          <w:szCs w:val="24"/>
-          <w:lang w:eastAsia="pt-BR"/>
-        </w:rPr>
-        <w:t>Nesta seção</w:t>
-      </w:r>
-      <w:r>
-        <w:rPr>
-          <w:rFonts w:ascii="Arial" w:hAnsi="Arial" w:cs="Arial"/>
-          <w:sz w:val="24"/>
-          <w:szCs w:val="24"/>
-          <w:lang w:eastAsia="pt-BR"/>
-        </w:rPr>
-        <w:t xml:space="preserve"> apresentamos o detalhamento de cada um dos casos de uso levantados na seção anterior.</w:t>
-      </w:r>
-    </w:p>
-    <w:p>
-      <w:pPr>
-        <w:pStyle w:val="Ttulo3"/>
-        <w:rPr>
-          <w:rFonts w:ascii="Arial" w:hAnsi="Arial" w:cs="Arial"/>
-          <w:sz w:val="24"/>
-          <w:szCs w:val="24"/>
-          <w:lang w:eastAsia="pt-BR"/>
-        </w:rPr>
-      </w:pPr>
-      <w:bookmarkStart w:id="22" w:name="_Toc128700106"/>
-      <w:r>
-        <w:rPr>
-          <w:rFonts w:ascii="Arial" w:hAnsi="Arial" w:cs="Arial"/>
-          <w:sz w:val="24"/>
-          <w:szCs w:val="24"/>
-          <w:lang w:eastAsia="pt-BR"/>
-        </w:rPr>
-        <w:t>2</w:t>
-      </w:r>
-      <w:r>
-        <w:rPr>
-          <w:rFonts w:ascii="Arial" w:hAnsi="Arial" w:cs="Arial"/>
-          <w:sz w:val="24"/>
-          <w:szCs w:val="24"/>
-          <w:lang w:eastAsia="pt-BR"/>
-        </w:rPr>
-        <w:t>.</w:t>
-      </w:r>
-      <w:r>
-        <w:rPr>
-          <w:rFonts w:ascii="Arial" w:hAnsi="Arial" w:cs="Arial"/>
-          <w:sz w:val="24"/>
-          <w:szCs w:val="24"/>
-          <w:lang w:eastAsia="pt-BR"/>
-        </w:rPr>
-        <w:t>3.1</w:t>
-      </w:r>
-      <w:r>
-        <w:rPr>
-          <w:rFonts w:ascii="Arial" w:hAnsi="Arial" w:cs="Arial"/>
-          <w:sz w:val="24"/>
-          <w:szCs w:val="24"/>
-          <w:lang w:eastAsia="pt-BR"/>
-        </w:rPr>
-        <w:t xml:space="preserve">. </w:t>
-      </w:r>
-      <w:r>
-        <w:rPr>
-          <w:rFonts w:ascii="Arial" w:hAnsi="Arial" w:cs="Arial"/>
-          <w:sz w:val="24"/>
-          <w:szCs w:val="24"/>
-          <w:lang w:eastAsia="pt-BR"/>
-        </w:rPr>
-        <w:t xml:space="preserve">Caso de </w:t>
-      </w:r>
-      <w:r>
-        <w:rPr>
-          <w:rFonts w:ascii="Arial" w:hAnsi="Arial" w:cs="Arial"/>
-          <w:sz w:val="24"/>
-          <w:szCs w:val="24"/>
-          <w:lang w:eastAsia="pt-BR"/>
-        </w:rPr>
-        <w:t>u</w:t>
-      </w:r>
-      <w:r>
-        <w:rPr>
-          <w:rFonts w:ascii="Arial" w:hAnsi="Arial" w:cs="Arial"/>
-          <w:sz w:val="24"/>
-          <w:szCs w:val="24"/>
-          <w:lang w:eastAsia="pt-BR"/>
-        </w:rPr>
-        <w:t>so: Registrar-se</w:t>
-      </w:r>
-      <w:bookmarkEnd w:id="22"/>
     </w:p>
     <w:p>
       <w:pPr>
@@ -11757,7 +11749,7 @@
           <w:lang w:eastAsia="pt-BR"/>
         </w:rPr>
       </w:pPr>
-      <w:bookmarkStart w:id="23" w:name="_Toc128700107"/>
+      <w:bookmarkStart w:id="22" w:name="_Toc128700107"/>
       <w:r>
         <w:rPr>
           <w:rFonts w:ascii="Arial" w:hAnsi="Arial" w:cs="Arial"/>
@@ -11821,7 +11813,7 @@
         </w:rPr>
         <w:t>so: Efetuar login</w:t>
       </w:r>
-      <w:bookmarkEnd w:id="23"/>
+      <w:bookmarkEnd w:id="22"/>
     </w:p>
     <w:p>
       <w:pPr>
@@ -12336,7 +12328,7 @@
           <w:lang w:eastAsia="pt-BR"/>
         </w:rPr>
       </w:pPr>
-      <w:bookmarkStart w:id="24" w:name="_Toc128700108"/>
+      <w:bookmarkStart w:id="23" w:name="_Toc128700108"/>
       <w:r>
         <w:rPr>
           <w:rFonts w:ascii="Arial" w:hAnsi="Arial" w:cs="Arial"/>
@@ -12382,7 +12374,7 @@
         </w:rPr>
         <w:t>Caso de uso: Efetuar login social</w:t>
       </w:r>
-      <w:bookmarkEnd w:id="24"/>
+      <w:bookmarkEnd w:id="23"/>
     </w:p>
     <w:p>
       <w:pPr>
@@ -12955,7 +12947,7 @@
           <w:lang w:eastAsia="pt-BR"/>
         </w:rPr>
       </w:pPr>
-      <w:bookmarkStart w:id="25" w:name="_Toc128700109"/>
+      <w:bookmarkStart w:id="24" w:name="_Toc128700109"/>
       <w:r>
         <w:rPr>
           <w:rFonts w:ascii="Arial" w:hAnsi="Arial" w:cs="Arial"/>
@@ -13001,7 +12993,7 @@
         </w:rPr>
         <w:t>Caso de uso: Atualizar meu perfil</w:t>
       </w:r>
-      <w:bookmarkEnd w:id="25"/>
+      <w:bookmarkEnd w:id="24"/>
     </w:p>
     <w:p>
       <w:pPr>
@@ -13227,6 +13219,17 @@
         </w:rPr>
         <w:t>O usuário preenche os dados do formulário.</w:t>
       </w:r>
+      <w:r>
+        <w:rPr>
+          <w:rFonts w:ascii="Arial" w:hAnsi="Arial" w:cs="Arial"/>
+          <w:sz w:val="24"/>
+          <w:szCs w:val="24"/>
+          <w:lang w:eastAsia="pt-BR"/>
+        </w:rPr>
+        <w:t xml:space="preserve"> Ele só pode alterar o nome, e-mail e, opcionalmente, a senha.</w:t>
+      </w:r>
+      <w:bookmarkStart w:id="25" w:name="_GoBack"/>
+      <w:bookmarkEnd w:id="25"/>
     </w:p>
     <w:p>
       <w:pPr>
@@ -44522,7 +44525,7 @@
       <w:rPr>
         <w:noProof/>
       </w:rPr>
-      <w:t>4</w:t>
+      <w:t>19</w:t>
     </w:r>
     <w:r>
       <w:fldChar w:fldCharType="end"/>
@@ -49577,7 +49580,7 @@
 </file>
 
 <file path=customXml/itemProps1.xml><?xml version="1.0" encoding="utf-8"?>
-<ds:datastoreItem xmlns:ds="http://schemas.openxmlformats.org/officeDocument/2006/customXml" ds:itemID="{EA897CFF-8CA1-4271-9954-6120124AABA0}">
+<ds:datastoreItem xmlns:ds="http://schemas.openxmlformats.org/officeDocument/2006/customXml" ds:itemID="{112B2BBE-35BB-4465-AAC3-3A4D0BC74FF2}">
   <ds:schemaRefs>
     <ds:schemaRef ds:uri="http://schemas.openxmlformats.org/officeDocument/2006/bibliography"/>
   </ds:schemaRefs>

</xml_diff>

<commit_message>
fazendo o gestor poder ver os dados das compras.
</commit_message>
<xml_diff>
--- a/projeto/documentacao/DWFS - Projeto Integrado - Adjamir.docx
+++ b/projeto/documentacao/DWFS - Projeto Integrado - Adjamir.docx
@@ -7165,7 +7165,7 @@
           <w:noProof/>
         </w:rPr>
         <w:pict w14:anchorId="57F61379">
-          <v:shape id="_x0000_s1123" type="#_x0000_t75" style="position:absolute;left:0;text-align:left;margin-left:2.25pt;margin-top:-1.4pt;width:419.85pt;height:312.25pt;z-index:13;mso-position-horizontal-relative:text;mso-position-vertical-relative:text;mso-width-relative:page;mso-height-relative:page">
+          <v:shape id="_x0000_s1123" type="#_x0000_t75" style="position:absolute;left:0;text-align:left;margin-left:2.25pt;margin-top:-1.4pt;width:419.85pt;height:312.25pt;z-index:12;mso-position-horizontal-relative:text;mso-position-vertical-relative:text;mso-width-relative:page;mso-height-relative:page">
             <v:imagedata r:id="rId10" o:title="Mapa de empatia_Vendedor"/>
             <w10:wrap type="topAndBottom"/>
           </v:shape>
@@ -9714,7 +9714,7 @@
           <w:b/>
         </w:rPr>
         <w:pict w14:anchorId="318E8368">
-          <v:shape id="_x0000_i1025" type="#_x0000_t75" style="width:394.45pt;height:273.6pt">
+          <v:shape id="_x0000_i1025" type="#_x0000_t75" style="width:394.6pt;height:273.45pt">
             <v:imagedata r:id="rId13" o:title="Diagrama de casos de uso-Usuário"/>
           </v:shape>
         </w:pict>
@@ -9962,7 +9962,7 @@
         </w:rPr>
         <w:lastRenderedPageBreak/>
         <w:pict w14:anchorId="3F4FE985">
-          <v:shape id="_x0000_s1134" type="#_x0000_t75" style="position:absolute;left:0;text-align:left;margin-left:3.95pt;margin-top:-1.7pt;width:452.95pt;height:289.65pt;z-index:16;mso-position-horizontal-relative:text;mso-position-vertical-relative:text;mso-width-relative:page;mso-height-relative:page">
+          <v:shape id="_x0000_s1134" type="#_x0000_t75" style="position:absolute;left:0;text-align:left;margin-left:3.95pt;margin-top:-1.7pt;width:452.95pt;height:289.65pt;z-index:15;mso-position-horizontal-relative:text;mso-position-vertical-relative:text;mso-width-relative:page;mso-height-relative:page">
             <v:imagedata r:id="rId14" o:title="Diagrama de casos de uso-Vendedor"/>
             <w10:wrap type="topAndBottom"/>
           </v:shape>
@@ -10055,7 +10055,7 @@
           <w:noProof/>
         </w:rPr>
         <w:pict w14:anchorId="15195A44">
-          <v:shape id="_x0000_s1132" type="#_x0000_t75" style="position:absolute;left:0;text-align:left;margin-left:91.3pt;margin-top:58.25pt;width:241.1pt;height:228.05pt;z-index:15;mso-position-horizontal-relative:text;mso-position-vertical-relative:text;mso-width-relative:page;mso-height-relative:page">
+          <v:shape id="_x0000_s1132" type="#_x0000_t75" style="position:absolute;left:0;text-align:left;margin-left:91.3pt;margin-top:58.25pt;width:241.1pt;height:228.05pt;z-index:14;mso-position-horizontal-relative:text;mso-position-vertical-relative:text;mso-width-relative:page;mso-height-relative:page">
             <v:imagedata r:id="rId15" o:title="Diagrama de casos de uso-Estoque - Fornecedor"/>
             <w10:wrap type="topAndBottom"/>
           </v:shape>
@@ -10279,7 +10279,7 @@
         </w:rPr>
         <w:lastRenderedPageBreak/>
         <w:pict w14:anchorId="4D6DB5BB">
-          <v:shape id="_x0000_s1131" type="#_x0000_t75" style="position:absolute;left:0;text-align:left;margin-left:7.85pt;margin-top:-1.1pt;width:417.5pt;height:366.55pt;z-index:14;mso-position-horizontal-relative:text;mso-position-vertical-relative:text;mso-width-relative:page;mso-height-relative:page">
+          <v:shape id="_x0000_s1131" type="#_x0000_t75" style="position:absolute;left:0;text-align:left;margin-left:7.85pt;margin-top:-1.1pt;width:417.5pt;height:366.55pt;z-index:13;mso-position-horizontal-relative:text;mso-position-vertical-relative:text;mso-width-relative:page;mso-height-relative:page">
             <v:imagedata r:id="rId16" o:title="Diagrama de casos de uso-Estoque"/>
             <w10:wrap type="topAndBottom"/>
           </v:shape>
@@ -10390,7 +10390,7 @@
           <w:noProof/>
         </w:rPr>
         <w:pict w14:anchorId="5EA711A8">
-          <v:shape id="_x0000_s1151" type="#_x0000_t75" style="position:absolute;left:0;text-align:left;margin-left:84.95pt;margin-top:77.25pt;width:271.7pt;height:193.65pt;z-index:18;mso-position-horizontal-relative:text;mso-position-vertical-relative:text;mso-width-relative:page;mso-height-relative:page">
+          <v:shape id="_x0000_s1151" type="#_x0000_t75" style="position:absolute;left:0;text-align:left;margin-left:84.95pt;margin-top:77.25pt;width:271.7pt;height:193.65pt;z-index:17;mso-position-horizontal-relative:text;mso-position-vertical-relative:text;mso-width-relative:page;mso-height-relative:page">
             <v:imagedata r:id="rId17" o:title="Diagrama de casos de uso-Administrador"/>
             <w10:wrap type="topAndBottom"/>
           </v:shape>
@@ -10604,7 +10604,7 @@
           <w:noProof/>
         </w:rPr>
         <w:pict w14:anchorId="79AE2402">
-          <v:shape id="_x0000_s1118" type="#_x0000_t75" style="position:absolute;left:0;text-align:left;margin-left:114.7pt;margin-top:78pt;width:181.3pt;height:156.05pt;z-index:12;mso-position-horizontal-relative:text;mso-position-vertical-relative:text;mso-width-relative:page;mso-height-relative:page">
+          <v:shape id="_x0000_s1118" type="#_x0000_t75" style="position:absolute;left:0;text-align:left;margin-left:114.7pt;margin-top:78pt;width:181.3pt;height:156.05pt;z-index:11;mso-position-horizontal-relative:text;mso-position-vertical-relative:text;mso-width-relative:page;mso-height-relative:page">
             <v:imagedata r:id="rId18" o:title="Diagrama de casos de uso-Cliente"/>
             <w10:wrap type="topAndBottom"/>
           </v:shape>
@@ -10769,141 +10769,152 @@
       </w:pPr>
       <w:r>
         <w:rPr>
-          <w:noProof/>
-        </w:rPr>
-        <w:pict w14:anchorId="16F63234">
-          <v:shape id="_x0000_s1116" type="#_x0000_t75" style="position:absolute;left:0;text-align:left;margin-left:90.3pt;margin-top:50.8pt;width:250.15pt;height:220.35pt;z-index:11;mso-position-horizontal-relative:text;mso-position-vertical-relative:text;mso-width-relative:page;mso-height-relative:page">
+          <w:rFonts w:ascii="Arial" w:hAnsi="Arial" w:cs="Arial"/>
+          <w:sz w:val="24"/>
+          <w:szCs w:val="24"/>
+          <w:lang w:eastAsia="pt-BR"/>
+        </w:rPr>
+        <w:t>No diagrama</w:t>
+      </w:r>
+      <w:r>
+        <w:rPr>
+          <w:rFonts w:ascii="Arial" w:hAnsi="Arial" w:cs="Arial"/>
+          <w:sz w:val="24"/>
+          <w:szCs w:val="24"/>
+          <w:lang w:eastAsia="pt-BR"/>
+        </w:rPr>
+        <w:t xml:space="preserve"> </w:t>
+      </w:r>
+      <w:r>
+        <w:rPr>
+          <w:rFonts w:ascii="Arial" w:hAnsi="Arial" w:cs="Arial"/>
+          <w:sz w:val="24"/>
+          <w:szCs w:val="24"/>
+          <w:lang w:eastAsia="pt-BR"/>
+        </w:rPr>
+        <w:fldChar w:fldCharType="begin"/>
+      </w:r>
+      <w:r>
+        <w:rPr>
+          <w:rFonts w:ascii="Arial" w:hAnsi="Arial" w:cs="Arial"/>
+          <w:sz w:val="24"/>
+          <w:szCs w:val="24"/>
+          <w:lang w:eastAsia="pt-BR"/>
+        </w:rPr>
+        <w:instrText xml:space="preserve"> REF _Ref128643416 \p </w:instrText>
+      </w:r>
+      <w:r>
+        <w:rPr>
+          <w:rFonts w:ascii="Arial" w:hAnsi="Arial" w:cs="Arial"/>
+          <w:sz w:val="24"/>
+          <w:szCs w:val="24"/>
+          <w:lang w:eastAsia="pt-BR"/>
+        </w:rPr>
+        <w:fldChar w:fldCharType="separate"/>
+      </w:r>
+      <w:r>
+        <w:rPr>
+          <w:rFonts w:ascii="Arial" w:hAnsi="Arial" w:cs="Arial"/>
+          <w:sz w:val="24"/>
+          <w:szCs w:val="24"/>
+          <w:lang w:eastAsia="pt-BR"/>
+        </w:rPr>
+        <w:t>acima</w:t>
+      </w:r>
+      <w:r>
+        <w:rPr>
+          <w:rFonts w:ascii="Arial" w:hAnsi="Arial" w:cs="Arial"/>
+          <w:sz w:val="24"/>
+          <w:szCs w:val="24"/>
+          <w:lang w:eastAsia="pt-BR"/>
+        </w:rPr>
+        <w:fldChar w:fldCharType="end"/>
+      </w:r>
+      <w:r>
+        <w:rPr>
+          <w:rFonts w:ascii="Arial" w:hAnsi="Arial" w:cs="Arial"/>
+          <w:sz w:val="24"/>
+          <w:szCs w:val="24"/>
+          <w:lang w:eastAsia="pt-BR"/>
+        </w:rPr>
+        <w:t>, temos a</w:t>
+      </w:r>
+      <w:r>
+        <w:rPr>
+          <w:rFonts w:ascii="Arial" w:hAnsi="Arial" w:cs="Arial"/>
+          <w:sz w:val="24"/>
+          <w:szCs w:val="24"/>
+          <w:lang w:eastAsia="pt-BR"/>
+        </w:rPr>
+        <w:t>s</w:t>
+      </w:r>
+      <w:r>
+        <w:rPr>
+          <w:rFonts w:ascii="Arial" w:hAnsi="Arial" w:cs="Arial"/>
+          <w:sz w:val="24"/>
+          <w:szCs w:val="24"/>
+          <w:lang w:eastAsia="pt-BR"/>
+        </w:rPr>
+        <w:t xml:space="preserve"> aç</w:t>
+      </w:r>
+      <w:r>
+        <w:rPr>
+          <w:rFonts w:ascii="Arial" w:hAnsi="Arial" w:cs="Arial"/>
+          <w:sz w:val="24"/>
+          <w:szCs w:val="24"/>
+          <w:lang w:eastAsia="pt-BR"/>
+        </w:rPr>
+        <w:t>ões</w:t>
+      </w:r>
+      <w:r>
+        <w:rPr>
+          <w:rFonts w:ascii="Arial" w:hAnsi="Arial" w:cs="Arial"/>
+          <w:sz w:val="24"/>
+          <w:szCs w:val="24"/>
+          <w:lang w:eastAsia="pt-BR"/>
+        </w:rPr>
+        <w:t xml:space="preserve"> exclusiva</w:t>
+      </w:r>
+      <w:r>
+        <w:rPr>
+          <w:rFonts w:ascii="Arial" w:hAnsi="Arial" w:cs="Arial"/>
+          <w:sz w:val="24"/>
+          <w:szCs w:val="24"/>
+          <w:lang w:eastAsia="pt-BR"/>
+        </w:rPr>
+        <w:t>s</w:t>
+      </w:r>
+      <w:r>
+        <w:rPr>
+          <w:rFonts w:ascii="Arial" w:hAnsi="Arial" w:cs="Arial"/>
+          <w:sz w:val="24"/>
+          <w:szCs w:val="24"/>
+          <w:lang w:eastAsia="pt-BR"/>
+        </w:rPr>
+        <w:t xml:space="preserve"> para o ator ‘Cliente’. </w:t>
+      </w:r>
+    </w:p>
+    <w:p>
+      <w:pPr>
+        <w:suppressAutoHyphens/>
+        <w:spacing w:line="360" w:lineRule="auto"/>
+        <w:ind w:firstLine="709"/>
+        <w:jc w:val="center"/>
+        <w:rPr>
+          <w:b/>
+        </w:rPr>
+      </w:pPr>
+      <w:bookmarkStart w:id="18" w:name="_Ref128643460"/>
+      <w:r>
+        <w:rPr>
+          <w:b/>
+        </w:rPr>
+        <w:pict w14:anchorId="534A07E7">
+          <v:shape id="_x0000_i1071" type="#_x0000_t75" style="width:360.7pt;height:240.9pt">
             <v:imagedata r:id="rId19" o:title="Diagrama de casos de uso-Gestor"/>
-            <w10:wrap type="topAndBottom"/>
           </v:shape>
         </w:pict>
       </w:r>
-      <w:r>
-        <w:rPr>
-          <w:rFonts w:ascii="Arial" w:hAnsi="Arial" w:cs="Arial"/>
-          <w:sz w:val="24"/>
-          <w:szCs w:val="24"/>
-          <w:lang w:eastAsia="pt-BR"/>
-        </w:rPr>
-        <w:t>No diagrama</w:t>
-      </w:r>
-      <w:r>
-        <w:rPr>
-          <w:rFonts w:ascii="Arial" w:hAnsi="Arial" w:cs="Arial"/>
-          <w:sz w:val="24"/>
-          <w:szCs w:val="24"/>
-          <w:lang w:eastAsia="pt-BR"/>
-        </w:rPr>
-        <w:t xml:space="preserve"> </w:t>
-      </w:r>
-      <w:r>
-        <w:rPr>
-          <w:rFonts w:ascii="Arial" w:hAnsi="Arial" w:cs="Arial"/>
-          <w:sz w:val="24"/>
-          <w:szCs w:val="24"/>
-          <w:lang w:eastAsia="pt-BR"/>
-        </w:rPr>
-        <w:fldChar w:fldCharType="begin"/>
-      </w:r>
-      <w:r>
-        <w:rPr>
-          <w:rFonts w:ascii="Arial" w:hAnsi="Arial" w:cs="Arial"/>
-          <w:sz w:val="24"/>
-          <w:szCs w:val="24"/>
-          <w:lang w:eastAsia="pt-BR"/>
-        </w:rPr>
-        <w:instrText xml:space="preserve"> REF _Ref128643416 \p </w:instrText>
-      </w:r>
-      <w:r>
-        <w:rPr>
-          <w:rFonts w:ascii="Arial" w:hAnsi="Arial" w:cs="Arial"/>
-          <w:sz w:val="24"/>
-          <w:szCs w:val="24"/>
-          <w:lang w:eastAsia="pt-BR"/>
-        </w:rPr>
-        <w:fldChar w:fldCharType="separate"/>
-      </w:r>
-      <w:r>
-        <w:rPr>
-          <w:rFonts w:ascii="Arial" w:hAnsi="Arial" w:cs="Arial"/>
-          <w:sz w:val="24"/>
-          <w:szCs w:val="24"/>
-          <w:lang w:eastAsia="pt-BR"/>
-        </w:rPr>
-        <w:t>acima</w:t>
-      </w:r>
-      <w:r>
-        <w:rPr>
-          <w:rFonts w:ascii="Arial" w:hAnsi="Arial" w:cs="Arial"/>
-          <w:sz w:val="24"/>
-          <w:szCs w:val="24"/>
-          <w:lang w:eastAsia="pt-BR"/>
-        </w:rPr>
-        <w:fldChar w:fldCharType="end"/>
-      </w:r>
-      <w:r>
-        <w:rPr>
-          <w:rFonts w:ascii="Arial" w:hAnsi="Arial" w:cs="Arial"/>
-          <w:sz w:val="24"/>
-          <w:szCs w:val="24"/>
-          <w:lang w:eastAsia="pt-BR"/>
-        </w:rPr>
-        <w:t>, temos a</w:t>
-      </w:r>
-      <w:r>
-        <w:rPr>
-          <w:rFonts w:ascii="Arial" w:hAnsi="Arial" w:cs="Arial"/>
-          <w:sz w:val="24"/>
-          <w:szCs w:val="24"/>
-          <w:lang w:eastAsia="pt-BR"/>
-        </w:rPr>
-        <w:t>s</w:t>
-      </w:r>
-      <w:r>
-        <w:rPr>
-          <w:rFonts w:ascii="Arial" w:hAnsi="Arial" w:cs="Arial"/>
-          <w:sz w:val="24"/>
-          <w:szCs w:val="24"/>
-          <w:lang w:eastAsia="pt-BR"/>
-        </w:rPr>
-        <w:t xml:space="preserve"> aç</w:t>
-      </w:r>
-      <w:r>
-        <w:rPr>
-          <w:rFonts w:ascii="Arial" w:hAnsi="Arial" w:cs="Arial"/>
-          <w:sz w:val="24"/>
-          <w:szCs w:val="24"/>
-          <w:lang w:eastAsia="pt-BR"/>
-        </w:rPr>
-        <w:t>ões</w:t>
-      </w:r>
-      <w:r>
-        <w:rPr>
-          <w:rFonts w:ascii="Arial" w:hAnsi="Arial" w:cs="Arial"/>
-          <w:sz w:val="24"/>
-          <w:szCs w:val="24"/>
-          <w:lang w:eastAsia="pt-BR"/>
-        </w:rPr>
-        <w:t xml:space="preserve"> exclusiva</w:t>
-      </w:r>
-      <w:r>
-        <w:rPr>
-          <w:rFonts w:ascii="Arial" w:hAnsi="Arial" w:cs="Arial"/>
-          <w:sz w:val="24"/>
-          <w:szCs w:val="24"/>
-          <w:lang w:eastAsia="pt-BR"/>
-        </w:rPr>
-        <w:t>s</w:t>
-      </w:r>
-      <w:r>
-        <w:rPr>
-          <w:rFonts w:ascii="Arial" w:hAnsi="Arial" w:cs="Arial"/>
-          <w:sz w:val="24"/>
-          <w:szCs w:val="24"/>
-          <w:lang w:eastAsia="pt-BR"/>
-        </w:rPr>
-        <w:t xml:space="preserve"> para o ator ‘Cliente’. </w:t>
-      </w:r>
     </w:p>
     <w:p>
       <w:pPr>
@@ -10915,7 +10926,6 @@
           <w:b/>
         </w:rPr>
       </w:pPr>
-      <w:bookmarkStart w:id="18" w:name="_Ref128643460"/>
       <w:r>
         <w:rPr>
           <w:b/>
@@ -11077,7 +11087,25 @@
           <w:szCs w:val="24"/>
           <w:lang w:eastAsia="pt-BR"/>
         </w:rPr>
-        <w:t xml:space="preserve"> Além disso, ele pode consultar as vendas.</w:t>
+        <w:t xml:space="preserve"> Além disso, ele pode consultar as vendas</w:t>
+      </w:r>
+      <w:r>
+        <w:rPr>
+          <w:rFonts w:ascii="Arial" w:hAnsi="Arial" w:cs="Arial"/>
+          <w:sz w:val="24"/>
+          <w:szCs w:val="24"/>
+          <w:lang w:eastAsia="pt-BR"/>
+        </w:rPr>
+        <w:t xml:space="preserve"> e compras</w:t>
+      </w:r>
+      <w:r>
+        <w:rPr>
+          <w:rFonts w:ascii="Arial" w:hAnsi="Arial" w:cs="Arial"/>
+          <w:sz w:val="24"/>
+          <w:szCs w:val="24"/>
+          <w:lang w:eastAsia="pt-BR"/>
+        </w:rPr>
+        <w:t>.</w:t>
       </w:r>
       <w:r>
         <w:rPr>
@@ -11787,7 +11815,25 @@
           <w:szCs w:val="24"/>
           <w:lang w:eastAsia="pt-BR"/>
         </w:rPr>
-        <w:t>os dados de vendas.</w:t>
+        <w:t xml:space="preserve">os dados de </w:t>
+      </w:r>
+      <w:r>
+        <w:rPr>
+          <w:rFonts w:ascii="Arial" w:hAnsi="Arial" w:cs="Arial"/>
+          <w:sz w:val="24"/>
+          <w:szCs w:val="24"/>
+          <w:lang w:eastAsia="pt-BR"/>
+        </w:rPr>
+        <w:t xml:space="preserve">compras e </w:t>
+      </w:r>
+      <w:r>
+        <w:rPr>
+          <w:rFonts w:ascii="Arial" w:hAnsi="Arial" w:cs="Arial"/>
+          <w:sz w:val="24"/>
+          <w:szCs w:val="24"/>
+          <w:lang w:eastAsia="pt-BR"/>
+        </w:rPr>
+        <w:t>vendas.</w:t>
       </w:r>
     </w:p>
     <w:p>
@@ -13840,16 +13886,7 @@
           <w:szCs w:val="24"/>
           <w:lang w:eastAsia="pt-BR"/>
         </w:rPr>
-        <w:t>3.</w:t>
-      </w:r>
-      <w:r>
-        <w:rPr>
-          <w:rFonts w:ascii="Arial" w:hAnsi="Arial" w:cs="Arial"/>
-          <w:sz w:val="24"/>
-          <w:szCs w:val="24"/>
-          <w:lang w:eastAsia="pt-BR"/>
-        </w:rPr>
-        <w:t>4</w:t>
+        <w:t>3.4</w:t>
       </w:r>
       <w:r>
         <w:rPr>
@@ -13867,16 +13904,7 @@
           <w:szCs w:val="24"/>
           <w:lang w:eastAsia="pt-BR"/>
         </w:rPr>
-        <w:t xml:space="preserve">Caso de uso: Efetuar </w:t>
-      </w:r>
-      <w:r>
-        <w:rPr>
-          <w:rFonts w:ascii="Arial" w:hAnsi="Arial" w:cs="Arial"/>
-          <w:sz w:val="24"/>
-          <w:szCs w:val="24"/>
-          <w:lang w:eastAsia="pt-BR"/>
-        </w:rPr>
-        <w:t>logou</w:t>
+        <w:t>Caso de uso: Efetuar logou</w:t>
       </w:r>
       <w:r>
         <w:rPr>
@@ -13908,25 +13936,7 @@
           <w:szCs w:val="24"/>
           <w:lang w:eastAsia="pt-BR"/>
         </w:rPr>
-        <w:t xml:space="preserve">Este caso de uso é responsável </w:t>
-      </w:r>
-      <w:r>
-        <w:rPr>
-          <w:rFonts w:ascii="Arial" w:hAnsi="Arial" w:cs="Arial"/>
-          <w:sz w:val="24"/>
-          <w:szCs w:val="24"/>
-          <w:lang w:eastAsia="pt-BR"/>
-        </w:rPr>
-        <w:t>logout</w:t>
-      </w:r>
-      <w:r>
-        <w:rPr>
-          <w:rFonts w:ascii="Arial" w:hAnsi="Arial" w:cs="Arial"/>
-          <w:sz w:val="24"/>
-          <w:szCs w:val="24"/>
-          <w:lang w:eastAsia="pt-BR"/>
-        </w:rPr>
-        <w:t xml:space="preserve"> dos usuários no sistema.</w:t>
+        <w:t>Este caso de uso é responsável logout dos usuários no sistema.</w:t>
       </w:r>
     </w:p>
     <w:p>
@@ -14101,16 +14111,7 @@
           <w:szCs w:val="24"/>
           <w:lang w:eastAsia="pt-BR"/>
         </w:rPr>
-        <w:t xml:space="preserve">O usuário </w:t>
-      </w:r>
-      <w:r>
-        <w:rPr>
-          <w:rFonts w:ascii="Arial" w:hAnsi="Arial" w:cs="Arial"/>
-          <w:sz w:val="24"/>
-          <w:szCs w:val="24"/>
-          <w:lang w:eastAsia="pt-BR"/>
-        </w:rPr>
-        <w:t>clica na opção ‘Sair do sistema’ a partir do menu principal</w:t>
+        <w:t>O usuário clica na opção ‘Sair do sistema’ a partir do menu principal</w:t>
       </w:r>
     </w:p>
     <w:p>
@@ -14162,34 +14163,7 @@
           <w:szCs w:val="24"/>
           <w:lang w:eastAsia="pt-BR"/>
         </w:rPr>
-        <w:t xml:space="preserve">É removido o token de acesso do usuário e ele </w:t>
-      </w:r>
-      <w:r>
-        <w:rPr>
-          <w:rFonts w:ascii="Arial" w:hAnsi="Arial" w:cs="Arial"/>
-          <w:sz w:val="24"/>
-          <w:szCs w:val="24"/>
-          <w:lang w:eastAsia="pt-BR"/>
-        </w:rPr>
-        <w:t xml:space="preserve">é direcionado para a tela </w:t>
-      </w:r>
-      <w:r>
-        <w:rPr>
-          <w:rFonts w:ascii="Arial" w:hAnsi="Arial" w:cs="Arial"/>
-          <w:sz w:val="24"/>
-          <w:szCs w:val="24"/>
-          <w:lang w:eastAsia="pt-BR"/>
-        </w:rPr>
-        <w:t>de login</w:t>
-      </w:r>
-      <w:r>
-        <w:rPr>
-          <w:rFonts w:ascii="Arial" w:hAnsi="Arial" w:cs="Arial"/>
-          <w:sz w:val="24"/>
-          <w:szCs w:val="24"/>
-          <w:lang w:eastAsia="pt-BR"/>
-        </w:rPr>
-        <w:t>.</w:t>
+        <w:t>É removido o token de acesso do usuário e ele é direcionado para a tela de login.</w:t>
       </w:r>
     </w:p>
     <w:p>
@@ -14246,27 +14220,7 @@
           <w:szCs w:val="24"/>
           <w:lang w:eastAsia="pt-BR"/>
         </w:rPr>
-        <w:t xml:space="preserve">Fluxos </w:t>
-      </w:r>
-      <w:r>
-        <w:rPr>
-          <w:rFonts w:ascii="Arial" w:hAnsi="Arial" w:cs="Arial"/>
-          <w:b/>
-          <w:sz w:val="24"/>
-          <w:szCs w:val="24"/>
-          <w:lang w:eastAsia="pt-BR"/>
-        </w:rPr>
-        <w:t>de exceção</w:t>
-      </w:r>
-      <w:r>
-        <w:rPr>
-          <w:rFonts w:ascii="Arial" w:hAnsi="Arial" w:cs="Arial"/>
-          <w:b/>
-          <w:sz w:val="24"/>
-          <w:szCs w:val="24"/>
-          <w:lang w:eastAsia="pt-BR"/>
-        </w:rPr>
-        <w:t xml:space="preserve">: </w:t>
+        <w:t xml:space="preserve">Fluxos de exceção: </w:t>
       </w:r>
       <w:r>
         <w:rPr>
@@ -21722,6 +21676,7 @@
         </w:rPr>
       </w:pPr>
       <w:bookmarkStart w:id="37" w:name="_Toc128774806"/>
+      <w:bookmarkStart w:id="38" w:name="_Ref128778903"/>
       <w:r>
         <w:rPr>
           <w:rFonts w:ascii="Arial" w:hAnsi="Arial" w:cs="Arial"/>
@@ -21786,6 +21741,7 @@
         <w:t>Caso de uso: Detalhar venda</w:t>
       </w:r>
       <w:bookmarkEnd w:id="37"/>
+      <w:bookmarkEnd w:id="38"/>
     </w:p>
     <w:p>
       <w:pPr>
@@ -22273,7 +22229,7 @@
           <w:lang w:eastAsia="pt-BR"/>
         </w:rPr>
       </w:pPr>
-      <w:bookmarkStart w:id="38" w:name="_Toc128774807"/>
+      <w:bookmarkStart w:id="39" w:name="_Toc128774807"/>
       <w:r>
         <w:rPr>
           <w:rFonts w:ascii="Arial" w:hAnsi="Arial" w:cs="Arial"/>
@@ -22328,7 +22284,7 @@
         </w:rPr>
         <w:t>Caso de uso: Listar fornecedores</w:t>
       </w:r>
-      <w:bookmarkEnd w:id="38"/>
+      <w:bookmarkEnd w:id="39"/>
     </w:p>
     <w:p>
       <w:pPr>
@@ -22881,8 +22837,8 @@
           <w:lang w:eastAsia="pt-BR"/>
         </w:rPr>
       </w:pPr>
-      <w:bookmarkStart w:id="39" w:name="_Ref128744408"/>
-      <w:bookmarkStart w:id="40" w:name="_Toc128774808"/>
+      <w:bookmarkStart w:id="40" w:name="_Ref128744408"/>
+      <w:bookmarkStart w:id="41" w:name="_Toc128774808"/>
       <w:r>
         <w:rPr>
           <w:rFonts w:ascii="Arial" w:hAnsi="Arial" w:cs="Arial"/>
@@ -22955,8 +22911,8 @@
         </w:rPr>
         <w:t>fornecedor</w:t>
       </w:r>
-      <w:bookmarkEnd w:id="39"/>
       <w:bookmarkEnd w:id="40"/>
+      <w:bookmarkEnd w:id="41"/>
     </w:p>
     <w:p>
       <w:pPr>
@@ -23604,7 +23560,7 @@
           <w:lang w:eastAsia="pt-BR"/>
         </w:rPr>
       </w:pPr>
-      <w:bookmarkStart w:id="41" w:name="_Toc128774809"/>
+      <w:bookmarkStart w:id="42" w:name="_Toc128774809"/>
       <w:r>
         <w:rPr>
           <w:rFonts w:ascii="Arial" w:hAnsi="Arial" w:cs="Arial"/>
@@ -23677,7 +23633,7 @@
         </w:rPr>
         <w:t>fornecedor</w:t>
       </w:r>
-      <w:bookmarkEnd w:id="41"/>
+      <w:bookmarkEnd w:id="42"/>
     </w:p>
     <w:p>
       <w:pPr>
@@ -24502,7 +24458,7 @@
           <w:lang w:eastAsia="pt-BR"/>
         </w:rPr>
       </w:pPr>
-      <w:bookmarkStart w:id="42" w:name="_Toc128774810"/>
+      <w:bookmarkStart w:id="43" w:name="_Toc128774810"/>
       <w:r>
         <w:rPr>
           <w:rFonts w:ascii="Arial" w:hAnsi="Arial" w:cs="Arial"/>
@@ -24575,7 +24531,7 @@
         </w:rPr>
         <w:t>fornecedor</w:t>
       </w:r>
-      <w:bookmarkEnd w:id="42"/>
+      <w:bookmarkEnd w:id="43"/>
     </w:p>
     <w:p>
       <w:pPr>
@@ -25307,7 +25263,7 @@
           <w:lang w:eastAsia="pt-BR"/>
         </w:rPr>
       </w:pPr>
-      <w:bookmarkStart w:id="43" w:name="_Toc128774811"/>
+      <w:bookmarkStart w:id="44" w:name="_Toc128774811"/>
       <w:r>
         <w:rPr>
           <w:rFonts w:ascii="Arial" w:hAnsi="Arial" w:cs="Arial"/>
@@ -25371,7 +25327,7 @@
         </w:rPr>
         <w:t>fornecedor</w:t>
       </w:r>
-      <w:bookmarkEnd w:id="43"/>
+      <w:bookmarkEnd w:id="44"/>
     </w:p>
     <w:p>
       <w:pPr>
@@ -25886,7 +25842,7 @@
           <w:lang w:eastAsia="pt-BR"/>
         </w:rPr>
       </w:pPr>
-      <w:bookmarkStart w:id="44" w:name="_Toc128774812"/>
+      <w:bookmarkStart w:id="45" w:name="_Toc128774812"/>
       <w:r>
         <w:rPr>
           <w:rFonts w:ascii="Arial" w:hAnsi="Arial" w:cs="Arial"/>
@@ -25941,7 +25897,7 @@
         </w:rPr>
         <w:t>Caso de uso: Listar produtos</w:t>
       </w:r>
-      <w:bookmarkEnd w:id="44"/>
+      <w:bookmarkEnd w:id="45"/>
     </w:p>
     <w:p>
       <w:pPr>
@@ -26548,8 +26504,8 @@
           <w:lang w:eastAsia="pt-BR"/>
         </w:rPr>
       </w:pPr>
-      <w:bookmarkStart w:id="45" w:name="_Ref128744597"/>
-      <w:bookmarkStart w:id="46" w:name="_Toc128774813"/>
+      <w:bookmarkStart w:id="46" w:name="_Ref128744597"/>
+      <w:bookmarkStart w:id="47" w:name="_Toc128774813"/>
       <w:r>
         <w:rPr>
           <w:rFonts w:ascii="Arial" w:hAnsi="Arial" w:cs="Arial"/>
@@ -26622,8 +26578,8 @@
         </w:rPr>
         <w:t>produto</w:t>
       </w:r>
-      <w:bookmarkEnd w:id="45"/>
       <w:bookmarkEnd w:id="46"/>
+      <w:bookmarkEnd w:id="47"/>
     </w:p>
     <w:p>
       <w:pPr>
@@ -27322,7 +27278,7 @@
           <w:lang w:eastAsia="pt-BR"/>
         </w:rPr>
       </w:pPr>
-      <w:bookmarkStart w:id="47" w:name="_Toc128774814"/>
+      <w:bookmarkStart w:id="48" w:name="_Toc128774814"/>
       <w:r>
         <w:rPr>
           <w:rFonts w:ascii="Arial" w:hAnsi="Arial" w:cs="Arial"/>
@@ -27395,7 +27351,7 @@
         </w:rPr>
         <w:t>produto</w:t>
       </w:r>
-      <w:bookmarkEnd w:id="47"/>
+      <w:bookmarkEnd w:id="48"/>
     </w:p>
     <w:p>
       <w:pPr>
@@ -28202,7 +28158,7 @@
           <w:lang w:eastAsia="pt-BR"/>
         </w:rPr>
       </w:pPr>
-      <w:bookmarkStart w:id="48" w:name="_Toc128774815"/>
+      <w:bookmarkStart w:id="49" w:name="_Toc128774815"/>
       <w:r>
         <w:rPr>
           <w:rFonts w:ascii="Arial" w:hAnsi="Arial" w:cs="Arial"/>
@@ -28275,7 +28231,7 @@
         </w:rPr>
         <w:t>produto</w:t>
       </w:r>
-      <w:bookmarkEnd w:id="48"/>
+      <w:bookmarkEnd w:id="49"/>
     </w:p>
     <w:p>
       <w:pPr>
@@ -28998,7 +28954,7 @@
           <w:lang w:eastAsia="pt-BR"/>
         </w:rPr>
       </w:pPr>
-      <w:bookmarkStart w:id="49" w:name="_Toc128774816"/>
+      <w:bookmarkStart w:id="50" w:name="_Toc128774816"/>
       <w:r>
         <w:rPr>
           <w:rFonts w:ascii="Arial" w:hAnsi="Arial" w:cs="Arial"/>
@@ -29071,7 +29027,7 @@
         </w:rPr>
         <w:t>produto</w:t>
       </w:r>
-      <w:bookmarkEnd w:id="49"/>
+      <w:bookmarkEnd w:id="50"/>
     </w:p>
     <w:p>
       <w:pPr>
@@ -29605,7 +29561,7 @@
           <w:lang w:eastAsia="pt-BR"/>
         </w:rPr>
       </w:pPr>
-      <w:bookmarkStart w:id="50" w:name="_Toc128774817"/>
+      <w:bookmarkStart w:id="51" w:name="_Toc128774817"/>
       <w:r>
         <w:rPr>
           <w:rFonts w:ascii="Arial" w:hAnsi="Arial" w:cs="Arial"/>
@@ -29660,7 +29616,7 @@
         </w:rPr>
         <w:t>Caso de uso: Listar compras do produto</w:t>
       </w:r>
-      <w:bookmarkEnd w:id="50"/>
+      <w:bookmarkEnd w:id="51"/>
     </w:p>
     <w:p>
       <w:pPr>
@@ -30318,7 +30274,7 @@
           <w:lang w:eastAsia="pt-BR"/>
         </w:rPr>
       </w:pPr>
-      <w:bookmarkStart w:id="51" w:name="_Toc128774818"/>
+      <w:bookmarkStart w:id="52" w:name="_Toc128774818"/>
       <w:r>
         <w:rPr>
           <w:rFonts w:ascii="Arial" w:hAnsi="Arial" w:cs="Arial"/>
@@ -30391,7 +30347,7 @@
         </w:rPr>
         <w:t>produto</w:t>
       </w:r>
-      <w:bookmarkEnd w:id="51"/>
+      <w:bookmarkEnd w:id="52"/>
     </w:p>
     <w:p>
       <w:pPr>
@@ -31102,7 +31058,7 @@
           <w:lang w:eastAsia="pt-BR"/>
         </w:rPr>
       </w:pPr>
-      <w:bookmarkStart w:id="52" w:name="_Toc128774819"/>
+      <w:bookmarkStart w:id="53" w:name="_Toc128774819"/>
       <w:r>
         <w:rPr>
           <w:rFonts w:ascii="Arial" w:hAnsi="Arial" w:cs="Arial"/>
@@ -31157,7 +31113,7 @@
         </w:rPr>
         <w:t>Caso de uso: Excluir compra para o produto</w:t>
       </w:r>
-      <w:bookmarkEnd w:id="52"/>
+      <w:bookmarkEnd w:id="53"/>
     </w:p>
     <w:p>
       <w:pPr>
@@ -31925,7 +31881,7 @@
           <w:lang w:eastAsia="pt-BR"/>
         </w:rPr>
       </w:pPr>
-      <w:bookmarkStart w:id="53" w:name="_Toc128774820"/>
+      <w:bookmarkStart w:id="54" w:name="_Toc128774820"/>
       <w:r>
         <w:rPr>
           <w:rFonts w:ascii="Arial" w:hAnsi="Arial" w:cs="Arial"/>
@@ -31980,7 +31936,7 @@
         </w:rPr>
         <w:t>Caso de uso: Listar compras</w:t>
       </w:r>
-      <w:bookmarkEnd w:id="53"/>
+      <w:bookmarkEnd w:id="54"/>
     </w:p>
     <w:p>
       <w:pPr>
@@ -32012,6 +31968,15 @@
           <w:lang w:eastAsia="pt-BR"/>
         </w:rPr>
         <w:t>estoque</w:t>
+      </w:r>
+      <w:r>
+        <w:rPr>
+          <w:rFonts w:ascii="Arial" w:hAnsi="Arial" w:cs="Arial"/>
+          <w:sz w:val="24"/>
+          <w:szCs w:val="24"/>
+          <w:lang w:eastAsia="pt-BR"/>
+        </w:rPr>
+        <w:t>, gestor</w:t>
       </w:r>
       <w:r>
         <w:rPr>
@@ -32111,6 +32076,32 @@
     </w:p>
     <w:p>
       <w:pPr>
+        <w:numPr>
+          <w:ilvl w:val="0"/>
+          <w:numId w:val="13"/>
+        </w:numPr>
+        <w:suppressAutoHyphens/>
+        <w:spacing w:line="360" w:lineRule="auto"/>
+        <w:jc w:val="both"/>
+        <w:rPr>
+          <w:rFonts w:ascii="Arial" w:hAnsi="Arial" w:cs="Arial"/>
+          <w:sz w:val="24"/>
+          <w:szCs w:val="24"/>
+          <w:lang w:eastAsia="pt-BR"/>
+        </w:rPr>
+      </w:pPr>
+      <w:r>
+        <w:rPr>
+          <w:rFonts w:ascii="Arial" w:hAnsi="Arial" w:cs="Arial"/>
+          <w:sz w:val="24"/>
+          <w:szCs w:val="24"/>
+          <w:lang w:eastAsia="pt-BR"/>
+        </w:rPr>
+        <w:t>Gestor</w:t>
+      </w:r>
+    </w:p>
+    <w:p>
+      <w:pPr>
         <w:suppressAutoHyphens/>
         <w:spacing w:line="360" w:lineRule="auto"/>
         <w:ind w:firstLine="709"/>
@@ -32178,7 +32169,25 @@
           <w:szCs w:val="24"/>
           <w:lang w:eastAsia="pt-BR"/>
         </w:rPr>
-        <w:t xml:space="preserve">O Administrador ou </w:t>
+        <w:t>O Administrador</w:t>
+      </w:r>
+      <w:r>
+        <w:rPr>
+          <w:rFonts w:ascii="Arial" w:hAnsi="Arial" w:cs="Arial"/>
+          <w:sz w:val="24"/>
+          <w:szCs w:val="24"/>
+          <w:lang w:eastAsia="pt-BR"/>
+        </w:rPr>
+        <w:t>, Gestor</w:t>
+      </w:r>
+      <w:r>
+        <w:rPr>
+          <w:rFonts w:ascii="Arial" w:hAnsi="Arial" w:cs="Arial"/>
+          <w:sz w:val="24"/>
+          <w:szCs w:val="24"/>
+          <w:lang w:eastAsia="pt-BR"/>
+        </w:rPr>
+        <w:t xml:space="preserve"> ou </w:t>
       </w:r>
       <w:r>
         <w:rPr>
@@ -32302,6 +32311,7 @@
           <w:szCs w:val="24"/>
           <w:lang w:eastAsia="pt-BR"/>
         </w:rPr>
+        <w:lastRenderedPageBreak/>
         <w:t>O usuário pode ordenar a lista ao clicar nos cabeçalhos da tabela.</w:t>
       </w:r>
     </w:p>
@@ -32329,7 +32339,6 @@
           <w:szCs w:val="24"/>
           <w:lang w:eastAsia="pt-BR"/>
         </w:rPr>
-        <w:lastRenderedPageBreak/>
         <w:t>O usuário pode utilizar as ações de ‘Detalhar’, ‘Editar’ e ‘Excluir’ compra. Além disso tem acesso a opção ‘Nova compra’.</w:t>
       </w:r>
     </w:p>
@@ -32561,8 +32570,8 @@
           <w:lang w:eastAsia="pt-BR"/>
         </w:rPr>
       </w:pPr>
-      <w:bookmarkStart w:id="54" w:name="_Ref128694671"/>
-      <w:bookmarkStart w:id="55" w:name="_Toc128774821"/>
+      <w:bookmarkStart w:id="55" w:name="_Ref128694671"/>
+      <w:bookmarkStart w:id="56" w:name="_Toc128774821"/>
       <w:r>
         <w:rPr>
           <w:rFonts w:ascii="Arial" w:hAnsi="Arial" w:cs="Arial"/>
@@ -32626,8 +32635,8 @@
         </w:rPr>
         <w:t>compra</w:t>
       </w:r>
-      <w:bookmarkEnd w:id="54"/>
       <w:bookmarkEnd w:id="55"/>
+      <w:bookmarkEnd w:id="56"/>
     </w:p>
     <w:p>
       <w:pPr>
@@ -33047,6 +33056,7 @@
           <w:szCs w:val="24"/>
           <w:lang w:eastAsia="pt-BR"/>
         </w:rPr>
+        <w:lastRenderedPageBreak/>
         <w:t xml:space="preserve">O usuário preenche </w:t>
       </w:r>
       <w:r>
@@ -33128,7 +33138,6 @@
           <w:szCs w:val="24"/>
           <w:lang w:eastAsia="pt-BR"/>
         </w:rPr>
-        <w:lastRenderedPageBreak/>
         <w:t>O usuário adiciona o produto a lista de itens da compra.</w:t>
       </w:r>
     </w:p>
@@ -33522,7 +33531,7 @@
           <w:lang w:eastAsia="pt-BR"/>
         </w:rPr>
       </w:pPr>
-      <w:bookmarkStart w:id="56" w:name="_Toc128774822"/>
+      <w:bookmarkStart w:id="57" w:name="_Toc128774822"/>
       <w:r>
         <w:rPr>
           <w:rFonts w:ascii="Arial" w:hAnsi="Arial" w:cs="Arial"/>
@@ -33595,7 +33604,7 @@
         </w:rPr>
         <w:t>compra</w:t>
       </w:r>
-      <w:bookmarkEnd w:id="56"/>
+      <w:bookmarkEnd w:id="57"/>
     </w:p>
     <w:p>
       <w:pPr>
@@ -33881,6 +33890,7 @@
           <w:szCs w:val="24"/>
           <w:lang w:eastAsia="pt-BR"/>
         </w:rPr>
+        <w:lastRenderedPageBreak/>
         <w:t xml:space="preserve"> O usuário acessa a opção ‘Editar </w:t>
       </w:r>
       <w:r>
@@ -33944,7 +33954,6 @@
           <w:szCs w:val="24"/>
           <w:lang w:eastAsia="pt-BR"/>
         </w:rPr>
-        <w:lastRenderedPageBreak/>
         <w:t>O usuário segue o mesmo fluxo de edição e validação de dados especificados em</w:t>
       </w:r>
       <w:r>
@@ -34772,7 +34781,7 @@
           <w:lang w:eastAsia="pt-BR"/>
         </w:rPr>
       </w:pPr>
-      <w:bookmarkStart w:id="57" w:name="_Toc128774823"/>
+      <w:bookmarkStart w:id="58" w:name="_Toc128774823"/>
       <w:r>
         <w:rPr>
           <w:rFonts w:ascii="Arial" w:hAnsi="Arial" w:cs="Arial"/>
@@ -34845,7 +34854,7 @@
         </w:rPr>
         <w:t>compra</w:t>
       </w:r>
-      <w:bookmarkEnd w:id="57"/>
+      <w:bookmarkEnd w:id="58"/>
     </w:p>
     <w:p>
       <w:pPr>
@@ -34928,6 +34937,7 @@
           <w:szCs w:val="24"/>
           <w:lang w:eastAsia="pt-BR"/>
         </w:rPr>
+        <w:lastRenderedPageBreak/>
         <w:t>Atores:</w:t>
       </w:r>
     </w:p>
@@ -34980,7 +34990,6 @@
           <w:szCs w:val="24"/>
           <w:lang w:eastAsia="pt-BR"/>
         </w:rPr>
-        <w:lastRenderedPageBreak/>
         <w:t>Estoque.</w:t>
       </w:r>
     </w:p>
@@ -35649,7 +35658,7 @@
           <w:lang w:eastAsia="pt-BR"/>
         </w:rPr>
       </w:pPr>
-      <w:bookmarkStart w:id="58" w:name="_Toc128774824"/>
+      <w:bookmarkStart w:id="59" w:name="_Toc128774824"/>
       <w:r>
         <w:rPr>
           <w:rFonts w:ascii="Arial" w:hAnsi="Arial" w:cs="Arial"/>
@@ -35722,7 +35731,7 @@
         </w:rPr>
         <w:t>compra</w:t>
       </w:r>
-      <w:bookmarkEnd w:id="58"/>
+      <w:bookmarkEnd w:id="59"/>
     </w:p>
     <w:p>
       <w:pPr>
@@ -35754,6 +35763,15 @@
           <w:lang w:eastAsia="pt-BR"/>
         </w:rPr>
         <w:t>estoque</w:t>
+      </w:r>
+      <w:r>
+        <w:rPr>
+          <w:rFonts w:ascii="Arial" w:hAnsi="Arial" w:cs="Arial"/>
+          <w:sz w:val="24"/>
+          <w:szCs w:val="24"/>
+          <w:lang w:eastAsia="pt-BR"/>
+        </w:rPr>
+        <w:t>, gestor</w:t>
       </w:r>
       <w:r>
         <w:rPr>
@@ -35831,6 +35849,7 @@
           <w:szCs w:val="24"/>
           <w:lang w:eastAsia="pt-BR"/>
         </w:rPr>
+        <w:lastRenderedPageBreak/>
         <w:t>Administrador.</w:t>
       </w:r>
     </w:p>
@@ -35862,6 +35881,32 @@
     </w:p>
     <w:p>
       <w:pPr>
+        <w:numPr>
+          <w:ilvl w:val="0"/>
+          <w:numId w:val="13"/>
+        </w:numPr>
+        <w:suppressAutoHyphens/>
+        <w:spacing w:line="360" w:lineRule="auto"/>
+        <w:jc w:val="both"/>
+        <w:rPr>
+          <w:rFonts w:ascii="Arial" w:hAnsi="Arial" w:cs="Arial"/>
+          <w:sz w:val="24"/>
+          <w:szCs w:val="24"/>
+          <w:lang w:eastAsia="pt-BR"/>
+        </w:rPr>
+      </w:pPr>
+      <w:r>
+        <w:rPr>
+          <w:rFonts w:ascii="Arial" w:hAnsi="Arial" w:cs="Arial"/>
+          <w:sz w:val="24"/>
+          <w:szCs w:val="24"/>
+          <w:lang w:eastAsia="pt-BR"/>
+        </w:rPr>
+        <w:t>Gestor.</w:t>
+      </w:r>
+    </w:p>
+    <w:p>
+      <w:pPr>
         <w:suppressAutoHyphens/>
         <w:spacing w:line="360" w:lineRule="auto"/>
         <w:ind w:firstLine="709"/>
@@ -35882,7 +35927,6 @@
           <w:szCs w:val="24"/>
           <w:lang w:eastAsia="pt-BR"/>
         </w:rPr>
-        <w:lastRenderedPageBreak/>
         <w:t>Pré-</w:t>
       </w:r>
       <w:r>
@@ -35939,6 +35983,17 @@
           <w:szCs w:val="24"/>
           <w:lang w:eastAsia="pt-BR"/>
         </w:rPr>
+        <w:t>, Gestor</w:t>
+      </w:r>
+      <w:bookmarkStart w:id="60" w:name="_GoBack"/>
+      <w:bookmarkEnd w:id="60"/>
+      <w:r>
+        <w:rPr>
+          <w:rFonts w:ascii="Arial" w:hAnsi="Arial" w:cs="Arial"/>
+          <w:sz w:val="24"/>
+          <w:szCs w:val="24"/>
+          <w:lang w:eastAsia="pt-BR"/>
+        </w:rPr>
         <w:t xml:space="preserve"> ou </w:t>
       </w:r>
       <w:r>
@@ -36265,7 +36320,7 @@
           <w:lang w:eastAsia="pt-BR"/>
         </w:rPr>
       </w:pPr>
-      <w:bookmarkStart w:id="59" w:name="_Toc128774825"/>
+      <w:bookmarkStart w:id="61" w:name="_Toc128774825"/>
       <w:r>
         <w:rPr>
           <w:rFonts w:ascii="Arial" w:hAnsi="Arial" w:cs="Arial"/>
@@ -36320,7 +36375,7 @@
         </w:rPr>
         <w:t>Caso de uso: Listar vendedores</w:t>
       </w:r>
-      <w:bookmarkEnd w:id="59"/>
+      <w:bookmarkEnd w:id="61"/>
     </w:p>
     <w:p>
       <w:pPr>
@@ -36571,6 +36626,7 @@
           <w:szCs w:val="24"/>
           <w:lang w:eastAsia="pt-BR"/>
         </w:rPr>
+        <w:lastRenderedPageBreak/>
         <w:t>O usuário pode ordenar a lista ao clicar nos cabeçalhos da tabela.</w:t>
       </w:r>
     </w:p>
@@ -36625,7 +36681,6 @@
           <w:szCs w:val="24"/>
           <w:lang w:eastAsia="pt-BR"/>
         </w:rPr>
-        <w:lastRenderedPageBreak/>
         <w:t>O usuário pode imprimir em PDF ou exportar em excel a lista de vendedores clicando nos respectivos botões de ‘Imprimir’ e ‘Exportar’.</w:t>
       </w:r>
     </w:p>
@@ -36829,8 +36884,8 @@
           <w:lang w:eastAsia="pt-BR"/>
         </w:rPr>
       </w:pPr>
-      <w:bookmarkStart w:id="60" w:name="_Ref128747381"/>
-      <w:bookmarkStart w:id="61" w:name="_Toc128774826"/>
+      <w:bookmarkStart w:id="62" w:name="_Ref128747381"/>
+      <w:bookmarkStart w:id="63" w:name="_Toc128774826"/>
       <w:r>
         <w:rPr>
           <w:rFonts w:ascii="Arial" w:hAnsi="Arial" w:cs="Arial"/>
@@ -36903,8 +36958,8 @@
         </w:rPr>
         <w:t>vendedor</w:t>
       </w:r>
-      <w:bookmarkEnd w:id="60"/>
-      <w:bookmarkEnd w:id="61"/>
+      <w:bookmarkEnd w:id="62"/>
+      <w:bookmarkEnd w:id="63"/>
     </w:p>
     <w:p>
       <w:pPr>
@@ -37297,6 +37352,7 @@
           <w:szCs w:val="24"/>
           <w:lang w:eastAsia="pt-BR"/>
         </w:rPr>
+        <w:lastRenderedPageBreak/>
         <w:t xml:space="preserve">Um novo </w:t>
       </w:r>
       <w:r>
@@ -37397,7 +37453,6 @@
           <w:szCs w:val="24"/>
           <w:lang w:eastAsia="pt-BR"/>
         </w:rPr>
-        <w:lastRenderedPageBreak/>
         <w:t>2</w:t>
       </w:r>
       <w:r>
@@ -37535,7 +37590,7 @@
           <w:lang w:eastAsia="pt-BR"/>
         </w:rPr>
       </w:pPr>
-      <w:bookmarkStart w:id="62" w:name="_Toc128774827"/>
+      <w:bookmarkStart w:id="64" w:name="_Toc128774827"/>
       <w:r>
         <w:rPr>
           <w:rFonts w:ascii="Arial" w:hAnsi="Arial" w:cs="Arial"/>
@@ -37608,7 +37663,7 @@
         </w:rPr>
         <w:t>vendedor</w:t>
       </w:r>
-      <w:bookmarkEnd w:id="62"/>
+      <w:bookmarkEnd w:id="64"/>
     </w:p>
     <w:p>
       <w:pPr>
@@ -38190,6 +38245,7 @@
           <w:szCs w:val="24"/>
           <w:lang w:eastAsia="pt-BR"/>
         </w:rPr>
+        <w:lastRenderedPageBreak/>
         <w:t>1</w:t>
       </w:r>
       <w:r>
@@ -38269,7 +38325,6 @@
           <w:szCs w:val="24"/>
           <w:lang w:eastAsia="pt-BR"/>
         </w:rPr>
-        <w:lastRenderedPageBreak/>
         <w:t>2</w:t>
       </w:r>
       <w:r>
@@ -38389,7 +38444,7 @@
           <w:lang w:eastAsia="pt-BR"/>
         </w:rPr>
       </w:pPr>
-      <w:bookmarkStart w:id="63" w:name="_Toc128774828"/>
+      <w:bookmarkStart w:id="65" w:name="_Toc128774828"/>
       <w:r>
         <w:rPr>
           <w:rFonts w:ascii="Arial" w:hAnsi="Arial" w:cs="Arial"/>
@@ -38462,7 +38517,7 @@
         </w:rPr>
         <w:t>vendedor</w:t>
       </w:r>
-      <w:bookmarkEnd w:id="63"/>
+      <w:bookmarkEnd w:id="65"/>
     </w:p>
     <w:p>
       <w:pPr>
@@ -39026,6 +39081,7 @@
           <w:szCs w:val="24"/>
           <w:lang w:eastAsia="pt-BR"/>
         </w:rPr>
+        <w:lastRenderedPageBreak/>
         <w:t xml:space="preserve">3a. </w:t>
       </w:r>
       <w:r>
@@ -39102,15 +39158,14 @@
           <w:lang w:eastAsia="pt-BR"/>
         </w:rPr>
       </w:pPr>
-      <w:bookmarkStart w:id="64" w:name="_Toc128774829"/>
-      <w:r>
-        <w:rPr>
-          <w:rFonts w:ascii="Arial" w:hAnsi="Arial" w:cs="Arial"/>
-          <w:sz w:val="24"/>
-          <w:szCs w:val="24"/>
-          <w:lang w:eastAsia="pt-BR"/>
-        </w:rPr>
-        <w:lastRenderedPageBreak/>
+      <w:bookmarkStart w:id="66" w:name="_Toc128774829"/>
+      <w:r>
+        <w:rPr>
+          <w:rFonts w:ascii="Arial" w:hAnsi="Arial" w:cs="Arial"/>
+          <w:sz w:val="24"/>
+          <w:szCs w:val="24"/>
+          <w:lang w:eastAsia="pt-BR"/>
+        </w:rPr>
         <w:t>2</w:t>
       </w:r>
       <w:r>
@@ -39176,7 +39231,7 @@
         </w:rPr>
         <w:t>vendedor</w:t>
       </w:r>
-      <w:bookmarkEnd w:id="64"/>
+      <w:bookmarkEnd w:id="66"/>
     </w:p>
     <w:p>
       <w:pPr>
@@ -39665,7 +39720,7 @@
           <w:lang w:eastAsia="pt-BR"/>
         </w:rPr>
       </w:pPr>
-      <w:bookmarkStart w:id="65" w:name="_Toc128774830"/>
+      <w:bookmarkStart w:id="67" w:name="_Toc128774830"/>
       <w:r>
         <w:rPr>
           <w:rFonts w:ascii="Arial" w:hAnsi="Arial" w:cs="Arial"/>
@@ -39720,7 +39775,7 @@
         </w:rPr>
         <w:t>Caso de uso: Listar usuários</w:t>
       </w:r>
-      <w:bookmarkEnd w:id="65"/>
+      <w:bookmarkEnd w:id="67"/>
     </w:p>
     <w:p>
       <w:pPr>
@@ -39890,6 +39945,7 @@
           <w:szCs w:val="24"/>
           <w:lang w:eastAsia="pt-BR"/>
         </w:rPr>
+        <w:lastRenderedPageBreak/>
         <w:t>Fluxo principal:</w:t>
       </w:r>
     </w:p>
@@ -39944,7 +40000,6 @@
           <w:szCs w:val="24"/>
           <w:lang w:eastAsia="pt-BR"/>
         </w:rPr>
-        <w:lastRenderedPageBreak/>
         <w:t>O sistema exibe a lista de usuários do sistema.</w:t>
       </w:r>
     </w:p>
@@ -40202,8 +40257,8 @@
           <w:lang w:eastAsia="pt-BR"/>
         </w:rPr>
       </w:pPr>
-      <w:bookmarkStart w:id="66" w:name="_Ref128771936"/>
-      <w:bookmarkStart w:id="67" w:name="_Toc128774831"/>
+      <w:bookmarkStart w:id="68" w:name="_Ref128771936"/>
+      <w:bookmarkStart w:id="69" w:name="_Toc128774831"/>
       <w:r>
         <w:rPr>
           <w:rFonts w:ascii="Arial" w:hAnsi="Arial" w:cs="Arial"/>
@@ -40267,8 +40322,8 @@
         </w:rPr>
         <w:t>usuário</w:t>
       </w:r>
-      <w:bookmarkEnd w:id="66"/>
-      <w:bookmarkEnd w:id="67"/>
+      <w:bookmarkEnd w:id="68"/>
+      <w:bookmarkEnd w:id="69"/>
     </w:p>
     <w:p>
       <w:pPr>
@@ -40634,6 +40689,7 @@
           <w:szCs w:val="24"/>
           <w:lang w:eastAsia="pt-BR"/>
         </w:rPr>
+        <w:lastRenderedPageBreak/>
         <w:t>Pós-condições:</w:t>
       </w:r>
     </w:p>
@@ -40737,7 +40793,6 @@
           <w:szCs w:val="24"/>
           <w:lang w:eastAsia="pt-BR"/>
         </w:rPr>
-        <w:lastRenderedPageBreak/>
         <w:t>Fluxos de exceção:</w:t>
       </w:r>
     </w:p>
@@ -40914,7 +40969,7 @@
           <w:lang w:eastAsia="pt-BR"/>
         </w:rPr>
       </w:pPr>
-      <w:bookmarkStart w:id="68" w:name="_Toc128774832"/>
+      <w:bookmarkStart w:id="70" w:name="_Toc128774832"/>
       <w:r>
         <w:rPr>
           <w:rFonts w:ascii="Arial" w:hAnsi="Arial" w:cs="Arial"/>
@@ -40987,7 +41042,7 @@
         </w:rPr>
         <w:t>usuário</w:t>
       </w:r>
-      <w:bookmarkEnd w:id="68"/>
+      <w:bookmarkEnd w:id="70"/>
     </w:p>
     <w:p>
       <w:pPr>
@@ -41415,6 +41470,7 @@
           <w:szCs w:val="24"/>
           <w:lang w:eastAsia="pt-BR"/>
         </w:rPr>
+        <w:lastRenderedPageBreak/>
         <w:t>Pós-condições:</w:t>
       </w:r>
     </w:p>
@@ -41493,7 +41549,6 @@
           <w:szCs w:val="24"/>
           <w:lang w:eastAsia="pt-BR"/>
         </w:rPr>
-        <w:lastRenderedPageBreak/>
         <w:t xml:space="preserve">Fluxos alternativos: </w:t>
       </w:r>
       <w:r>
@@ -41750,7 +41805,7 @@
           <w:lang w:eastAsia="pt-BR"/>
         </w:rPr>
       </w:pPr>
-      <w:bookmarkStart w:id="69" w:name="_Toc128774833"/>
+      <w:bookmarkStart w:id="71" w:name="_Toc128774833"/>
       <w:r>
         <w:rPr>
           <w:rFonts w:ascii="Arial" w:hAnsi="Arial" w:cs="Arial"/>
@@ -41823,7 +41878,7 @@
         </w:rPr>
         <w:t>usuário</w:t>
       </w:r>
-      <w:bookmarkEnd w:id="69"/>
+      <w:bookmarkEnd w:id="71"/>
     </w:p>
     <w:p>
       <w:pPr>
@@ -42216,6 +42271,7 @@
           <w:szCs w:val="24"/>
           <w:lang w:eastAsia="pt-BR"/>
         </w:rPr>
+        <w:lastRenderedPageBreak/>
         <w:t xml:space="preserve">O </w:t>
       </w:r>
       <w:r>
@@ -42345,7 +42401,6 @@
           <w:szCs w:val="24"/>
           <w:lang w:eastAsia="pt-BR"/>
         </w:rPr>
-        <w:lastRenderedPageBreak/>
         <w:t>Fluxos de exceção:</w:t>
       </w:r>
       <w:r>
@@ -42378,7 +42433,7 @@
           <w:lang w:eastAsia="pt-BR"/>
         </w:rPr>
       </w:pPr>
-      <w:bookmarkStart w:id="70" w:name="_Toc128774834"/>
+      <w:bookmarkStart w:id="72" w:name="_Toc128774834"/>
       <w:r>
         <w:rPr>
           <w:rFonts w:ascii="Arial" w:hAnsi="Arial" w:cs="Arial"/>
@@ -42451,7 +42506,7 @@
         </w:rPr>
         <w:t>usuário</w:t>
       </w:r>
-      <w:bookmarkEnd w:id="70"/>
+      <w:bookmarkEnd w:id="72"/>
     </w:p>
     <w:p>
       <w:pPr>
@@ -42947,16 +43002,7 @@
           <w:szCs w:val="24"/>
           <w:lang w:eastAsia="pt-BR"/>
         </w:rPr>
-        <w:t>3.</w:t>
-      </w:r>
-      <w:r>
-        <w:rPr>
-          <w:rFonts w:ascii="Arial" w:hAnsi="Arial" w:cs="Arial"/>
-          <w:sz w:val="24"/>
-          <w:szCs w:val="24"/>
-          <w:lang w:eastAsia="pt-BR"/>
-        </w:rPr>
-        <w:t>44</w:t>
+        <w:t>3.44</w:t>
       </w:r>
       <w:r>
         <w:rPr>
@@ -42974,16 +43020,7 @@
           <w:szCs w:val="24"/>
           <w:lang w:eastAsia="pt-BR"/>
         </w:rPr>
-        <w:t xml:space="preserve">Caso de uso: </w:t>
-      </w:r>
-      <w:r>
-        <w:rPr>
-          <w:rFonts w:ascii="Arial" w:hAnsi="Arial" w:cs="Arial"/>
-          <w:sz w:val="24"/>
-          <w:szCs w:val="24"/>
-          <w:lang w:eastAsia="pt-BR"/>
-        </w:rPr>
-        <w:t>Meus pedidos</w:t>
+        <w:t>Caso de uso: Meus pedidos</w:t>
       </w:r>
     </w:p>
     <w:p>
@@ -43006,34 +43043,7 @@
           <w:szCs w:val="24"/>
           <w:lang w:eastAsia="pt-BR"/>
         </w:rPr>
-        <w:t xml:space="preserve">Este caso de uso apresenta o fluxo quando o ator </w:t>
-      </w:r>
-      <w:r>
-        <w:rPr>
-          <w:rFonts w:ascii="Arial" w:hAnsi="Arial" w:cs="Arial"/>
-          <w:sz w:val="24"/>
-          <w:szCs w:val="24"/>
-          <w:lang w:eastAsia="pt-BR"/>
-        </w:rPr>
-        <w:t>cliente</w:t>
-      </w:r>
-      <w:r>
-        <w:rPr>
-          <w:rFonts w:ascii="Arial" w:hAnsi="Arial" w:cs="Arial"/>
-          <w:sz w:val="24"/>
-          <w:szCs w:val="24"/>
-          <w:lang w:eastAsia="pt-BR"/>
-        </w:rPr>
-        <w:t xml:space="preserve"> precisa consultar a lista de </w:t>
-      </w:r>
-      <w:r>
-        <w:rPr>
-          <w:rFonts w:ascii="Arial" w:hAnsi="Arial" w:cs="Arial"/>
-          <w:sz w:val="24"/>
-          <w:szCs w:val="24"/>
-          <w:lang w:eastAsia="pt-BR"/>
-        </w:rPr>
-        <w:t>pedidos</w:t>
+        <w:t>Este caso de uso apresenta o fluxo quando o ator cliente precisa consultar a lista de pedidos</w:t>
       </w:r>
       <w:r>
         <w:rPr>
@@ -43102,16 +43112,7 @@
           <w:szCs w:val="24"/>
           <w:lang w:eastAsia="pt-BR"/>
         </w:rPr>
-        <w:t>Cliente</w:t>
-      </w:r>
-      <w:r>
-        <w:rPr>
-          <w:rFonts w:ascii="Arial" w:hAnsi="Arial" w:cs="Arial"/>
-          <w:sz w:val="24"/>
-          <w:szCs w:val="24"/>
-          <w:lang w:eastAsia="pt-BR"/>
-        </w:rPr>
-        <w:t>.</w:t>
+        <w:t>Cliente.</w:t>
       </w:r>
     </w:p>
     <w:p>
@@ -43136,6 +43137,7 @@
           <w:szCs w:val="24"/>
           <w:lang w:eastAsia="pt-BR"/>
         </w:rPr>
+        <w:lastRenderedPageBreak/>
         <w:t>Pré-</w:t>
       </w:r>
       <w:r>
@@ -43183,25 +43185,7 @@
           <w:szCs w:val="24"/>
           <w:lang w:eastAsia="pt-BR"/>
         </w:rPr>
-        <w:t xml:space="preserve">O </w:t>
-      </w:r>
-      <w:r>
-        <w:rPr>
-          <w:rFonts w:ascii="Arial" w:hAnsi="Arial" w:cs="Arial"/>
-          <w:sz w:val="24"/>
-          <w:szCs w:val="24"/>
-          <w:lang w:eastAsia="pt-BR"/>
-        </w:rPr>
-        <w:t>Cliente</w:t>
-      </w:r>
-      <w:r>
-        <w:rPr>
-          <w:rFonts w:ascii="Arial" w:hAnsi="Arial" w:cs="Arial"/>
-          <w:sz w:val="24"/>
-          <w:szCs w:val="24"/>
-          <w:lang w:eastAsia="pt-BR"/>
-        </w:rPr>
-        <w:t xml:space="preserve"> está logado no sistema.</w:t>
+        <w:t>O Cliente está logado no sistema.</w:t>
       </w:r>
     </w:p>
     <w:p>
@@ -43253,26 +43237,7 @@
           <w:szCs w:val="24"/>
           <w:lang w:eastAsia="pt-BR"/>
         </w:rPr>
-        <w:lastRenderedPageBreak/>
-        <w:t>O usuário acessa a opção ‘</w:t>
-      </w:r>
-      <w:r>
-        <w:rPr>
-          <w:rFonts w:ascii="Arial" w:hAnsi="Arial" w:cs="Arial"/>
-          <w:sz w:val="24"/>
-          <w:szCs w:val="24"/>
-          <w:lang w:eastAsia="pt-BR"/>
-        </w:rPr>
-        <w:t>Meus Pedidos’</w:t>
-      </w:r>
-      <w:r>
-        <w:rPr>
-          <w:rFonts w:ascii="Arial" w:hAnsi="Arial" w:cs="Arial"/>
-          <w:sz w:val="24"/>
-          <w:szCs w:val="24"/>
-          <w:lang w:eastAsia="pt-BR"/>
-        </w:rPr>
-        <w:t xml:space="preserve"> a partir do menu principal.</w:t>
+        <w:t>O usuário acessa a opção ‘Meus Pedidos’ a partir do menu principal.</w:t>
       </w:r>
     </w:p>
     <w:p>
@@ -43299,25 +43264,7 @@
           <w:szCs w:val="24"/>
           <w:lang w:eastAsia="pt-BR"/>
         </w:rPr>
-        <w:t xml:space="preserve">O sistema exibe a lista </w:t>
-      </w:r>
-      <w:r>
-        <w:rPr>
-          <w:rFonts w:ascii="Arial" w:hAnsi="Arial" w:cs="Arial"/>
-          <w:sz w:val="24"/>
-          <w:szCs w:val="24"/>
-          <w:lang w:eastAsia="pt-BR"/>
-        </w:rPr>
-        <w:t>de vendas que foram feitas para o usuário</w:t>
-      </w:r>
-      <w:r>
-        <w:rPr>
-          <w:rFonts w:ascii="Arial" w:hAnsi="Arial" w:cs="Arial"/>
-          <w:sz w:val="24"/>
-          <w:szCs w:val="24"/>
-          <w:lang w:eastAsia="pt-BR"/>
-        </w:rPr>
-        <w:t>.</w:t>
+        <w:t>O sistema exibe a lista de vendas que foram feitas para o usuário.</w:t>
       </w:r>
       <w:r>
         <w:rPr>
@@ -43380,34 +43327,7 @@
           <w:szCs w:val="24"/>
           <w:lang w:eastAsia="pt-BR"/>
         </w:rPr>
-        <w:t>O usuário pode utiliza a</w:t>
-      </w:r>
-      <w:r>
-        <w:rPr>
-          <w:rFonts w:ascii="Arial" w:hAnsi="Arial" w:cs="Arial"/>
-          <w:sz w:val="24"/>
-          <w:szCs w:val="24"/>
-          <w:lang w:eastAsia="pt-BR"/>
-        </w:rPr>
-        <w:t xml:space="preserve"> aç</w:t>
-      </w:r>
-      <w:r>
-        <w:rPr>
-          <w:rFonts w:ascii="Arial" w:hAnsi="Arial" w:cs="Arial"/>
-          <w:sz w:val="24"/>
-          <w:szCs w:val="24"/>
-          <w:lang w:eastAsia="pt-BR"/>
-        </w:rPr>
-        <w:t>ão de ‘Detalhar’</w:t>
-      </w:r>
-      <w:r>
-        <w:rPr>
-          <w:rFonts w:ascii="Arial" w:hAnsi="Arial" w:cs="Arial"/>
-          <w:sz w:val="24"/>
-          <w:szCs w:val="24"/>
-          <w:lang w:eastAsia="pt-BR"/>
-        </w:rPr>
-        <w:t>.</w:t>
+        <w:t>O usuário pode utiliza a ação de ‘Detalhar’.</w:t>
       </w:r>
     </w:p>
     <w:p>
@@ -43547,7 +43467,6 @@
         <w:jc w:val="both"/>
         <w:rPr>
           <w:rFonts w:ascii="Arial" w:hAnsi="Arial" w:cs="Arial"/>
-          <w:b/>
           <w:sz w:val="24"/>
           <w:szCs w:val="24"/>
           <w:lang w:eastAsia="pt-BR"/>
@@ -43575,6 +43494,469 @@
     </w:p>
     <w:p>
       <w:pPr>
+        <w:pStyle w:val="Ttulo3"/>
+        <w:rPr>
+          <w:rFonts w:ascii="Arial" w:hAnsi="Arial" w:cs="Arial"/>
+          <w:sz w:val="24"/>
+          <w:szCs w:val="24"/>
+          <w:lang w:eastAsia="pt-BR"/>
+        </w:rPr>
+      </w:pPr>
+      <w:r>
+        <w:rPr>
+          <w:rFonts w:ascii="Arial" w:hAnsi="Arial" w:cs="Arial"/>
+          <w:sz w:val="24"/>
+          <w:szCs w:val="24"/>
+          <w:lang w:eastAsia="pt-BR"/>
+        </w:rPr>
+        <w:t>2</w:t>
+      </w:r>
+      <w:r>
+        <w:rPr>
+          <w:rFonts w:ascii="Arial" w:hAnsi="Arial" w:cs="Arial"/>
+          <w:sz w:val="24"/>
+          <w:szCs w:val="24"/>
+          <w:lang w:eastAsia="pt-BR"/>
+        </w:rPr>
+        <w:t>.</w:t>
+      </w:r>
+      <w:r>
+        <w:rPr>
+          <w:rFonts w:ascii="Arial" w:hAnsi="Arial" w:cs="Arial"/>
+          <w:sz w:val="24"/>
+          <w:szCs w:val="24"/>
+          <w:lang w:eastAsia="pt-BR"/>
+        </w:rPr>
+        <w:t>3.45</w:t>
+      </w:r>
+      <w:r>
+        <w:rPr>
+          <w:rFonts w:ascii="Arial" w:hAnsi="Arial" w:cs="Arial"/>
+          <w:sz w:val="24"/>
+          <w:szCs w:val="24"/>
+          <w:lang w:eastAsia="pt-BR"/>
+        </w:rPr>
+        <w:t xml:space="preserve">. </w:t>
+      </w:r>
+      <w:r>
+        <w:rPr>
+          <w:rFonts w:ascii="Arial" w:hAnsi="Arial" w:cs="Arial"/>
+          <w:sz w:val="24"/>
+          <w:szCs w:val="24"/>
+          <w:lang w:eastAsia="pt-BR"/>
+        </w:rPr>
+        <w:t>Caso de uso: Detalhar pedido</w:t>
+      </w:r>
+    </w:p>
+    <w:p>
+      <w:pPr>
+        <w:jc w:val="both"/>
+        <w:rPr>
+          <w:lang w:eastAsia="pt-BR"/>
+        </w:rPr>
+      </w:pPr>
+      <w:r>
+        <w:rPr>
+          <w:lang w:eastAsia="pt-BR"/>
+        </w:rPr>
+        <w:tab/>
+      </w:r>
+      <w:r>
+        <w:rPr>
+          <w:rFonts w:ascii="Arial" w:hAnsi="Arial" w:cs="Arial"/>
+          <w:sz w:val="24"/>
+          <w:szCs w:val="24"/>
+          <w:lang w:eastAsia="pt-BR"/>
+        </w:rPr>
+        <w:t>Este caso de uso apresenta o fluxo quando o ator cliente precisa consultar os dados de um pedido.</w:t>
+      </w:r>
+    </w:p>
+    <w:p>
+      <w:pPr>
+        <w:suppressAutoHyphens/>
+        <w:spacing w:line="360" w:lineRule="auto"/>
+        <w:ind w:firstLine="709"/>
+        <w:jc w:val="both"/>
+        <w:rPr>
+          <w:rFonts w:ascii="Arial" w:hAnsi="Arial" w:cs="Arial"/>
+          <w:b/>
+          <w:sz w:val="24"/>
+          <w:szCs w:val="24"/>
+          <w:lang w:eastAsia="pt-BR"/>
+        </w:rPr>
+      </w:pPr>
+      <w:r>
+        <w:rPr>
+          <w:rFonts w:ascii="Arial" w:hAnsi="Arial" w:cs="Arial"/>
+          <w:b/>
+          <w:sz w:val="24"/>
+          <w:szCs w:val="24"/>
+          <w:lang w:eastAsia="pt-BR"/>
+        </w:rPr>
+        <w:t>Atores:</w:t>
+      </w:r>
+    </w:p>
+    <w:p>
+      <w:pPr>
+        <w:numPr>
+          <w:ilvl w:val="0"/>
+          <w:numId w:val="13"/>
+        </w:numPr>
+        <w:suppressAutoHyphens/>
+        <w:spacing w:line="360" w:lineRule="auto"/>
+        <w:jc w:val="both"/>
+        <w:rPr>
+          <w:rFonts w:ascii="Arial" w:hAnsi="Arial" w:cs="Arial"/>
+          <w:sz w:val="24"/>
+          <w:szCs w:val="24"/>
+          <w:lang w:eastAsia="pt-BR"/>
+        </w:rPr>
+      </w:pPr>
+      <w:r>
+        <w:rPr>
+          <w:rFonts w:ascii="Arial" w:hAnsi="Arial" w:cs="Arial"/>
+          <w:sz w:val="24"/>
+          <w:szCs w:val="24"/>
+          <w:lang w:eastAsia="pt-BR"/>
+        </w:rPr>
+        <w:t>Cliente.</w:t>
+      </w:r>
+    </w:p>
+    <w:p>
+      <w:pPr>
+        <w:suppressAutoHyphens/>
+        <w:spacing w:line="360" w:lineRule="auto"/>
+        <w:ind w:firstLine="709"/>
+        <w:jc w:val="both"/>
+        <w:rPr>
+          <w:rFonts w:ascii="Arial" w:hAnsi="Arial" w:cs="Arial"/>
+          <w:b/>
+          <w:sz w:val="24"/>
+          <w:szCs w:val="24"/>
+          <w:lang w:eastAsia="pt-BR"/>
+        </w:rPr>
+      </w:pPr>
+      <w:r>
+        <w:rPr>
+          <w:rFonts w:ascii="Arial" w:hAnsi="Arial" w:cs="Arial"/>
+          <w:b/>
+          <w:sz w:val="24"/>
+          <w:szCs w:val="24"/>
+          <w:lang w:eastAsia="pt-BR"/>
+        </w:rPr>
+        <w:t>Pré-</w:t>
+      </w:r>
+      <w:r>
+        <w:rPr>
+          <w:rFonts w:ascii="Arial" w:hAnsi="Arial" w:cs="Arial"/>
+          <w:b/>
+          <w:sz w:val="24"/>
+          <w:szCs w:val="24"/>
+          <w:lang w:eastAsia="pt-BR"/>
+        </w:rPr>
+        <w:t>c</w:t>
+      </w:r>
+      <w:r>
+        <w:rPr>
+          <w:rFonts w:ascii="Arial" w:hAnsi="Arial" w:cs="Arial"/>
+          <w:b/>
+          <w:sz w:val="24"/>
+          <w:szCs w:val="24"/>
+          <w:lang w:eastAsia="pt-BR"/>
+        </w:rPr>
+        <w:t>ondições:</w:t>
+      </w:r>
+    </w:p>
+    <w:p>
+      <w:pPr>
+        <w:numPr>
+          <w:ilvl w:val="0"/>
+          <w:numId w:val="9"/>
+        </w:numPr>
+        <w:suppressAutoHyphens/>
+        <w:spacing w:line="360" w:lineRule="auto"/>
+        <w:jc w:val="both"/>
+        <w:rPr>
+          <w:rFonts w:ascii="Arial" w:hAnsi="Arial" w:cs="Arial"/>
+          <w:b/>
+          <w:sz w:val="24"/>
+          <w:szCs w:val="24"/>
+          <w:lang w:eastAsia="pt-BR"/>
+        </w:rPr>
+      </w:pPr>
+      <w:r>
+        <w:rPr>
+          <w:rFonts w:ascii="Arial" w:hAnsi="Arial" w:cs="Arial"/>
+          <w:sz w:val="24"/>
+          <w:szCs w:val="24"/>
+          <w:lang w:eastAsia="pt-BR"/>
+        </w:rPr>
+        <w:t>O Cliente está logado no sistema.</w:t>
+      </w:r>
+    </w:p>
+    <w:p>
+      <w:pPr>
+        <w:suppressAutoHyphens/>
+        <w:spacing w:line="360" w:lineRule="auto"/>
+        <w:ind w:firstLine="709"/>
+        <w:jc w:val="both"/>
+        <w:rPr>
+          <w:rFonts w:ascii="Arial" w:hAnsi="Arial" w:cs="Arial"/>
+          <w:b/>
+          <w:sz w:val="24"/>
+          <w:szCs w:val="24"/>
+          <w:lang w:eastAsia="pt-BR"/>
+        </w:rPr>
+      </w:pPr>
+      <w:r>
+        <w:rPr>
+          <w:rFonts w:ascii="Arial" w:hAnsi="Arial" w:cs="Arial"/>
+          <w:b/>
+          <w:sz w:val="24"/>
+          <w:szCs w:val="24"/>
+          <w:lang w:eastAsia="pt-BR"/>
+        </w:rPr>
+        <w:t>Fluxo principal:</w:t>
+      </w:r>
+    </w:p>
+    <w:p>
+      <w:pPr>
+        <w:numPr>
+          <w:ilvl w:val="0"/>
+          <w:numId w:val="50"/>
+        </w:numPr>
+        <w:suppressAutoHyphens/>
+        <w:spacing w:line="360" w:lineRule="auto"/>
+        <w:jc w:val="both"/>
+        <w:rPr>
+          <w:rFonts w:ascii="Arial" w:hAnsi="Arial" w:cs="Arial"/>
+          <w:b/>
+          <w:sz w:val="24"/>
+          <w:szCs w:val="24"/>
+          <w:lang w:eastAsia="pt-BR"/>
+        </w:rPr>
+      </w:pPr>
+      <w:r>
+        <w:rPr>
+          <w:rFonts w:ascii="Arial" w:hAnsi="Arial" w:cs="Arial"/>
+          <w:sz w:val="24"/>
+          <w:szCs w:val="24"/>
+          <w:lang w:eastAsia="pt-BR"/>
+        </w:rPr>
+        <w:t xml:space="preserve"> O usuário acessa a opção ‘Detalhar pedido’ a partir do botão existente na tela de ‘Meus Pedidos’.</w:t>
+      </w:r>
+    </w:p>
+    <w:p>
+      <w:pPr>
+        <w:suppressAutoHyphens/>
+        <w:spacing w:line="360" w:lineRule="auto"/>
+        <w:ind w:left="709"/>
+        <w:jc w:val="both"/>
+        <w:rPr>
+          <w:rFonts w:ascii="Arial" w:hAnsi="Arial" w:cs="Arial"/>
+          <w:b/>
+          <w:sz w:val="24"/>
+          <w:szCs w:val="24"/>
+          <w:lang w:eastAsia="pt-BR"/>
+        </w:rPr>
+      </w:pPr>
+      <w:r>
+        <w:rPr>
+          <w:rFonts w:ascii="Arial" w:hAnsi="Arial" w:cs="Arial"/>
+          <w:b/>
+          <w:sz w:val="24"/>
+          <w:szCs w:val="24"/>
+          <w:lang w:eastAsia="pt-BR"/>
+        </w:rPr>
+        <w:t>Pós-condições:</w:t>
+      </w:r>
+    </w:p>
+    <w:p>
+      <w:pPr>
+        <w:numPr>
+          <w:ilvl w:val="0"/>
+          <w:numId w:val="9"/>
+        </w:numPr>
+        <w:suppressAutoHyphens/>
+        <w:spacing w:line="360" w:lineRule="auto"/>
+        <w:jc w:val="both"/>
+        <w:rPr>
+          <w:rFonts w:ascii="Arial" w:hAnsi="Arial" w:cs="Arial"/>
+          <w:b/>
+          <w:sz w:val="24"/>
+          <w:szCs w:val="24"/>
+          <w:lang w:eastAsia="pt-BR"/>
+        </w:rPr>
+      </w:pPr>
+      <w:r>
+        <w:rPr>
+          <w:rFonts w:ascii="Arial" w:hAnsi="Arial" w:cs="Arial"/>
+          <w:sz w:val="24"/>
+          <w:szCs w:val="24"/>
+          <w:lang w:eastAsia="pt-BR"/>
+        </w:rPr>
+        <w:lastRenderedPageBreak/>
+        <w:t xml:space="preserve">Os dados do pedido são exibidos. São os mesmos dados do caso de uso </w:t>
+      </w:r>
+      <w:r>
+        <w:rPr>
+          <w:rFonts w:ascii="Arial" w:hAnsi="Arial" w:cs="Arial"/>
+          <w:sz w:val="24"/>
+          <w:szCs w:val="24"/>
+          <w:lang w:eastAsia="pt-BR"/>
+        </w:rPr>
+        <w:fldChar w:fldCharType="begin"/>
+      </w:r>
+      <w:r>
+        <w:rPr>
+          <w:rFonts w:ascii="Arial" w:hAnsi="Arial" w:cs="Arial"/>
+          <w:sz w:val="24"/>
+          <w:szCs w:val="24"/>
+          <w:lang w:eastAsia="pt-BR"/>
+        </w:rPr>
+        <w:instrText xml:space="preserve"> REF _Ref128778903 \h </w:instrText>
+      </w:r>
+      <w:r>
+        <w:rPr>
+          <w:rFonts w:ascii="Arial" w:hAnsi="Arial" w:cs="Arial"/>
+          <w:sz w:val="24"/>
+          <w:szCs w:val="24"/>
+          <w:lang w:eastAsia="pt-BR"/>
+        </w:rPr>
+      </w:r>
+      <w:r>
+        <w:rPr>
+          <w:rFonts w:ascii="Arial" w:hAnsi="Arial" w:cs="Arial"/>
+          <w:sz w:val="24"/>
+          <w:szCs w:val="24"/>
+          <w:lang w:eastAsia="pt-BR"/>
+        </w:rPr>
+        <w:fldChar w:fldCharType="separate"/>
+      </w:r>
+      <w:r>
+        <w:rPr>
+          <w:rFonts w:ascii="Arial" w:hAnsi="Arial" w:cs="Arial"/>
+          <w:sz w:val="24"/>
+          <w:szCs w:val="24"/>
+          <w:lang w:eastAsia="pt-BR"/>
+        </w:rPr>
+        <w:t>2</w:t>
+      </w:r>
+      <w:r>
+        <w:rPr>
+          <w:rFonts w:ascii="Arial" w:hAnsi="Arial" w:cs="Arial"/>
+          <w:sz w:val="24"/>
+          <w:szCs w:val="24"/>
+          <w:lang w:eastAsia="pt-BR"/>
+        </w:rPr>
+        <w:t>.</w:t>
+      </w:r>
+      <w:r>
+        <w:rPr>
+          <w:rFonts w:ascii="Arial" w:hAnsi="Arial" w:cs="Arial"/>
+          <w:sz w:val="24"/>
+          <w:szCs w:val="24"/>
+          <w:lang w:eastAsia="pt-BR"/>
+        </w:rPr>
+        <w:t>3.15</w:t>
+      </w:r>
+      <w:r>
+        <w:rPr>
+          <w:rFonts w:ascii="Arial" w:hAnsi="Arial" w:cs="Arial"/>
+          <w:sz w:val="24"/>
+          <w:szCs w:val="24"/>
+          <w:lang w:eastAsia="pt-BR"/>
+        </w:rPr>
+        <w:t xml:space="preserve">. </w:t>
+      </w:r>
+      <w:r>
+        <w:rPr>
+          <w:rFonts w:ascii="Arial" w:hAnsi="Arial" w:cs="Arial"/>
+          <w:sz w:val="24"/>
+          <w:szCs w:val="24"/>
+          <w:lang w:eastAsia="pt-BR"/>
+        </w:rPr>
+        <w:t>Caso de uso: Detalhar venda</w:t>
+      </w:r>
+      <w:r>
+        <w:rPr>
+          <w:rFonts w:ascii="Arial" w:hAnsi="Arial" w:cs="Arial"/>
+          <w:sz w:val="24"/>
+          <w:szCs w:val="24"/>
+          <w:lang w:eastAsia="pt-BR"/>
+        </w:rPr>
+        <w:fldChar w:fldCharType="end"/>
+      </w:r>
+      <w:r>
+        <w:rPr>
+          <w:rFonts w:ascii="Arial" w:hAnsi="Arial" w:cs="Arial"/>
+          <w:sz w:val="24"/>
+          <w:szCs w:val="24"/>
+          <w:lang w:eastAsia="pt-BR"/>
+        </w:rPr>
+        <w:t>, mas sem exibir os dados do vendedor e cliente.</w:t>
+      </w:r>
+    </w:p>
+    <w:p>
+      <w:pPr>
+        <w:suppressAutoHyphens/>
+        <w:spacing w:line="360" w:lineRule="auto"/>
+        <w:ind w:firstLine="709"/>
+        <w:jc w:val="both"/>
+        <w:rPr>
+          <w:rFonts w:ascii="Arial" w:hAnsi="Arial" w:cs="Arial"/>
+          <w:sz w:val="24"/>
+          <w:szCs w:val="24"/>
+          <w:lang w:eastAsia="pt-BR"/>
+        </w:rPr>
+      </w:pPr>
+      <w:r>
+        <w:rPr>
+          <w:rFonts w:ascii="Arial" w:hAnsi="Arial" w:cs="Arial"/>
+          <w:b/>
+          <w:sz w:val="24"/>
+          <w:szCs w:val="24"/>
+          <w:lang w:eastAsia="pt-BR"/>
+        </w:rPr>
+        <w:t xml:space="preserve">Fluxos alternativos: </w:t>
+      </w:r>
+      <w:r>
+        <w:rPr>
+          <w:rFonts w:ascii="Arial" w:hAnsi="Arial" w:cs="Arial"/>
+          <w:sz w:val="24"/>
+          <w:szCs w:val="24"/>
+          <w:lang w:eastAsia="pt-BR"/>
+        </w:rPr>
+        <w:t>Não há.</w:t>
+      </w:r>
+    </w:p>
+    <w:p>
+      <w:pPr>
+        <w:suppressAutoHyphens/>
+        <w:spacing w:line="360" w:lineRule="auto"/>
+        <w:ind w:left="709"/>
+        <w:jc w:val="both"/>
+        <w:rPr>
+          <w:rFonts w:ascii="Arial" w:hAnsi="Arial" w:cs="Arial"/>
+          <w:b/>
+          <w:sz w:val="24"/>
+          <w:szCs w:val="24"/>
+          <w:lang w:eastAsia="pt-BR"/>
+        </w:rPr>
+      </w:pPr>
+      <w:r>
+        <w:rPr>
+          <w:rFonts w:ascii="Arial" w:hAnsi="Arial" w:cs="Arial"/>
+          <w:b/>
+          <w:sz w:val="24"/>
+          <w:szCs w:val="24"/>
+          <w:lang w:eastAsia="pt-BR"/>
+        </w:rPr>
+        <w:t>Fluxos de exceção:</w:t>
+      </w:r>
+    </w:p>
+    <w:p>
+      <w:pPr>
         <w:suppressAutoHyphens/>
         <w:spacing w:line="360" w:lineRule="auto"/>
         <w:ind w:left="1418"/>
@@ -43586,6 +43968,534 @@
           <w:lang w:eastAsia="pt-BR"/>
         </w:rPr>
       </w:pPr>
+      <w:r>
+        <w:rPr>
+          <w:rFonts w:ascii="Arial" w:hAnsi="Arial" w:cs="Arial"/>
+          <w:b/>
+          <w:sz w:val="24"/>
+          <w:szCs w:val="24"/>
+          <w:lang w:eastAsia="pt-BR"/>
+        </w:rPr>
+        <w:t>1</w:t>
+      </w:r>
+      <w:r>
+        <w:rPr>
+          <w:rFonts w:ascii="Arial" w:hAnsi="Arial" w:cs="Arial"/>
+          <w:b/>
+          <w:sz w:val="24"/>
+          <w:szCs w:val="24"/>
+          <w:lang w:eastAsia="pt-BR"/>
+        </w:rPr>
+        <w:t>a</w:t>
+      </w:r>
+      <w:r>
+        <w:rPr>
+          <w:rFonts w:ascii="Arial" w:hAnsi="Arial" w:cs="Arial"/>
+          <w:sz w:val="24"/>
+          <w:szCs w:val="24"/>
+          <w:lang w:eastAsia="pt-BR"/>
+        </w:rPr>
+        <w:t>.  Se o usuário tentar acessar utilizando um id de venda inexistente, o sistema informa que a venda não existe.</w:t>
+      </w:r>
+    </w:p>
+    <w:p>
+      <w:pPr>
+        <w:pStyle w:val="Ttulo3"/>
+        <w:rPr>
+          <w:rFonts w:ascii="Arial" w:hAnsi="Arial" w:cs="Arial"/>
+          <w:sz w:val="24"/>
+          <w:szCs w:val="24"/>
+          <w:lang w:eastAsia="pt-BR"/>
+        </w:rPr>
+      </w:pPr>
+      <w:r>
+        <w:rPr>
+          <w:rFonts w:ascii="Arial" w:hAnsi="Arial" w:cs="Arial"/>
+          <w:sz w:val="24"/>
+          <w:szCs w:val="24"/>
+          <w:lang w:eastAsia="pt-BR"/>
+        </w:rPr>
+        <w:t>2</w:t>
+      </w:r>
+      <w:r>
+        <w:rPr>
+          <w:rFonts w:ascii="Arial" w:hAnsi="Arial" w:cs="Arial"/>
+          <w:sz w:val="24"/>
+          <w:szCs w:val="24"/>
+          <w:lang w:eastAsia="pt-BR"/>
+        </w:rPr>
+        <w:t>.</w:t>
+      </w:r>
+      <w:r>
+        <w:rPr>
+          <w:rFonts w:ascii="Arial" w:hAnsi="Arial" w:cs="Arial"/>
+          <w:sz w:val="24"/>
+          <w:szCs w:val="24"/>
+          <w:lang w:eastAsia="pt-BR"/>
+        </w:rPr>
+        <w:t>3.46</w:t>
+      </w:r>
+      <w:r>
+        <w:rPr>
+          <w:rFonts w:ascii="Arial" w:hAnsi="Arial" w:cs="Arial"/>
+          <w:sz w:val="24"/>
+          <w:szCs w:val="24"/>
+          <w:lang w:eastAsia="pt-BR"/>
+        </w:rPr>
+        <w:t xml:space="preserve">. </w:t>
+      </w:r>
+      <w:r>
+        <w:rPr>
+          <w:rFonts w:ascii="Arial" w:hAnsi="Arial" w:cs="Arial"/>
+          <w:sz w:val="24"/>
+          <w:szCs w:val="24"/>
+          <w:lang w:eastAsia="pt-BR"/>
+        </w:rPr>
+        <w:t>Caso de uso: Consultar indicadores de compras</w:t>
+      </w:r>
+    </w:p>
+    <w:p>
+      <w:pPr>
+        <w:jc w:val="both"/>
+        <w:rPr>
+          <w:lang w:eastAsia="pt-BR"/>
+        </w:rPr>
+      </w:pPr>
+      <w:r>
+        <w:rPr>
+          <w:lang w:eastAsia="pt-BR"/>
+        </w:rPr>
+        <w:tab/>
+      </w:r>
+      <w:r>
+        <w:rPr>
+          <w:rFonts w:ascii="Arial" w:hAnsi="Arial" w:cs="Arial"/>
+          <w:sz w:val="24"/>
+          <w:szCs w:val="24"/>
+          <w:lang w:eastAsia="pt-BR"/>
+        </w:rPr>
+        <w:t>Este caso de uso apresenta o fluxo quando os atores gestor e estoque precisam consultar os indicadores para as compras.</w:t>
+      </w:r>
+    </w:p>
+    <w:p>
+      <w:pPr>
+        <w:suppressAutoHyphens/>
+        <w:spacing w:line="360" w:lineRule="auto"/>
+        <w:ind w:firstLine="709"/>
+        <w:jc w:val="both"/>
+        <w:rPr>
+          <w:rFonts w:ascii="Arial" w:hAnsi="Arial" w:cs="Arial"/>
+          <w:b/>
+          <w:sz w:val="24"/>
+          <w:szCs w:val="24"/>
+          <w:lang w:eastAsia="pt-BR"/>
+        </w:rPr>
+      </w:pPr>
+      <w:r>
+        <w:rPr>
+          <w:rFonts w:ascii="Arial" w:hAnsi="Arial" w:cs="Arial"/>
+          <w:b/>
+          <w:sz w:val="24"/>
+          <w:szCs w:val="24"/>
+          <w:lang w:eastAsia="pt-BR"/>
+        </w:rPr>
+        <w:t>Atores:</w:t>
+      </w:r>
+    </w:p>
+    <w:p>
+      <w:pPr>
+        <w:numPr>
+          <w:ilvl w:val="0"/>
+          <w:numId w:val="13"/>
+        </w:numPr>
+        <w:suppressAutoHyphens/>
+        <w:spacing w:line="360" w:lineRule="auto"/>
+        <w:jc w:val="both"/>
+        <w:rPr>
+          <w:rFonts w:ascii="Arial" w:hAnsi="Arial" w:cs="Arial"/>
+          <w:sz w:val="24"/>
+          <w:szCs w:val="24"/>
+          <w:lang w:eastAsia="pt-BR"/>
+        </w:rPr>
+      </w:pPr>
+      <w:r>
+        <w:rPr>
+          <w:rFonts w:ascii="Arial" w:hAnsi="Arial" w:cs="Arial"/>
+          <w:sz w:val="24"/>
+          <w:szCs w:val="24"/>
+          <w:lang w:eastAsia="pt-BR"/>
+        </w:rPr>
+        <w:t>Gestor.</w:t>
+      </w:r>
+    </w:p>
+    <w:p>
+      <w:pPr>
+        <w:numPr>
+          <w:ilvl w:val="0"/>
+          <w:numId w:val="13"/>
+        </w:numPr>
+        <w:suppressAutoHyphens/>
+        <w:spacing w:line="360" w:lineRule="auto"/>
+        <w:jc w:val="both"/>
+        <w:rPr>
+          <w:rFonts w:ascii="Arial" w:hAnsi="Arial" w:cs="Arial"/>
+          <w:sz w:val="24"/>
+          <w:szCs w:val="24"/>
+          <w:lang w:eastAsia="pt-BR"/>
+        </w:rPr>
+      </w:pPr>
+      <w:r>
+        <w:rPr>
+          <w:rFonts w:ascii="Arial" w:hAnsi="Arial" w:cs="Arial"/>
+          <w:sz w:val="24"/>
+          <w:szCs w:val="24"/>
+          <w:lang w:eastAsia="pt-BR"/>
+        </w:rPr>
+        <w:t>Estoque</w:t>
+      </w:r>
+    </w:p>
+    <w:p>
+      <w:pPr>
+        <w:suppressAutoHyphens/>
+        <w:spacing w:line="360" w:lineRule="auto"/>
+        <w:ind w:firstLine="709"/>
+        <w:jc w:val="both"/>
+        <w:rPr>
+          <w:rFonts w:ascii="Arial" w:hAnsi="Arial" w:cs="Arial"/>
+          <w:b/>
+          <w:sz w:val="24"/>
+          <w:szCs w:val="24"/>
+          <w:lang w:eastAsia="pt-BR"/>
+        </w:rPr>
+      </w:pPr>
+      <w:r>
+        <w:rPr>
+          <w:rFonts w:ascii="Arial" w:hAnsi="Arial" w:cs="Arial"/>
+          <w:b/>
+          <w:sz w:val="24"/>
+          <w:szCs w:val="24"/>
+          <w:lang w:eastAsia="pt-BR"/>
+        </w:rPr>
+        <w:t>Pré-</w:t>
+      </w:r>
+      <w:r>
+        <w:rPr>
+          <w:rFonts w:ascii="Arial" w:hAnsi="Arial" w:cs="Arial"/>
+          <w:b/>
+          <w:sz w:val="24"/>
+          <w:szCs w:val="24"/>
+          <w:lang w:eastAsia="pt-BR"/>
+        </w:rPr>
+        <w:t>c</w:t>
+      </w:r>
+      <w:r>
+        <w:rPr>
+          <w:rFonts w:ascii="Arial" w:hAnsi="Arial" w:cs="Arial"/>
+          <w:b/>
+          <w:sz w:val="24"/>
+          <w:szCs w:val="24"/>
+          <w:lang w:eastAsia="pt-BR"/>
+        </w:rPr>
+        <w:t>ondições:</w:t>
+      </w:r>
+    </w:p>
+    <w:p>
+      <w:pPr>
+        <w:numPr>
+          <w:ilvl w:val="0"/>
+          <w:numId w:val="9"/>
+        </w:numPr>
+        <w:suppressAutoHyphens/>
+        <w:spacing w:line="360" w:lineRule="auto"/>
+        <w:jc w:val="both"/>
+        <w:rPr>
+          <w:rFonts w:ascii="Arial" w:hAnsi="Arial" w:cs="Arial"/>
+          <w:b/>
+          <w:sz w:val="24"/>
+          <w:szCs w:val="24"/>
+          <w:lang w:eastAsia="pt-BR"/>
+        </w:rPr>
+      </w:pPr>
+      <w:r>
+        <w:rPr>
+          <w:rFonts w:ascii="Arial" w:hAnsi="Arial" w:cs="Arial"/>
+          <w:sz w:val="24"/>
+          <w:szCs w:val="24"/>
+          <w:lang w:eastAsia="pt-BR"/>
+        </w:rPr>
+        <w:t>O ator Gestor ou Estoque está logado no sistema.</w:t>
+      </w:r>
+    </w:p>
+    <w:p>
+      <w:pPr>
+        <w:suppressAutoHyphens/>
+        <w:spacing w:line="360" w:lineRule="auto"/>
+        <w:ind w:firstLine="709"/>
+        <w:jc w:val="both"/>
+        <w:rPr>
+          <w:rFonts w:ascii="Arial" w:hAnsi="Arial" w:cs="Arial"/>
+          <w:b/>
+          <w:sz w:val="24"/>
+          <w:szCs w:val="24"/>
+          <w:lang w:eastAsia="pt-BR"/>
+        </w:rPr>
+      </w:pPr>
+      <w:r>
+        <w:rPr>
+          <w:rFonts w:ascii="Arial" w:hAnsi="Arial" w:cs="Arial"/>
+          <w:b/>
+          <w:sz w:val="24"/>
+          <w:szCs w:val="24"/>
+          <w:lang w:eastAsia="pt-BR"/>
+        </w:rPr>
+        <w:t>Fluxo principal:</w:t>
+      </w:r>
+    </w:p>
+    <w:p>
+      <w:pPr>
+        <w:numPr>
+          <w:ilvl w:val="0"/>
+          <w:numId w:val="51"/>
+        </w:numPr>
+        <w:suppressAutoHyphens/>
+        <w:spacing w:line="360" w:lineRule="auto"/>
+        <w:jc w:val="both"/>
+        <w:rPr>
+          <w:rFonts w:ascii="Arial" w:hAnsi="Arial" w:cs="Arial"/>
+          <w:b/>
+          <w:sz w:val="24"/>
+          <w:szCs w:val="24"/>
+          <w:lang w:eastAsia="pt-BR"/>
+        </w:rPr>
+      </w:pPr>
+      <w:r>
+        <w:rPr>
+          <w:rFonts w:ascii="Arial" w:hAnsi="Arial" w:cs="Arial"/>
+          <w:sz w:val="24"/>
+          <w:szCs w:val="24"/>
+          <w:lang w:eastAsia="pt-BR"/>
+        </w:rPr>
+        <w:t xml:space="preserve"> O usuário acessa a opção ‘Indicadores para compras’ a partir do menu principal do sistema.</w:t>
+      </w:r>
+    </w:p>
+    <w:p>
+      <w:pPr>
+        <w:numPr>
+          <w:ilvl w:val="0"/>
+          <w:numId w:val="51"/>
+        </w:numPr>
+        <w:suppressAutoHyphens/>
+        <w:spacing w:line="360" w:lineRule="auto"/>
+        <w:jc w:val="both"/>
+        <w:rPr>
+          <w:rFonts w:ascii="Arial" w:hAnsi="Arial" w:cs="Arial"/>
+          <w:b/>
+          <w:sz w:val="24"/>
+          <w:szCs w:val="24"/>
+          <w:lang w:eastAsia="pt-BR"/>
+        </w:rPr>
+      </w:pPr>
+      <w:r>
+        <w:rPr>
+          <w:rFonts w:ascii="Arial" w:hAnsi="Arial" w:cs="Arial"/>
+          <w:sz w:val="24"/>
+          <w:szCs w:val="24"/>
+          <w:lang w:eastAsia="pt-BR"/>
+        </w:rPr>
+        <w:t xml:space="preserve">O usuário preenche os campos da tela que são: ano, produto, tipo de gráfico e meses do ano para escolher. </w:t>
+      </w:r>
+    </w:p>
+    <w:p>
+      <w:pPr>
+        <w:numPr>
+          <w:ilvl w:val="0"/>
+          <w:numId w:val="51"/>
+        </w:numPr>
+        <w:suppressAutoHyphens/>
+        <w:spacing w:line="360" w:lineRule="auto"/>
+        <w:jc w:val="both"/>
+        <w:rPr>
+          <w:rFonts w:ascii="Arial" w:hAnsi="Arial" w:cs="Arial"/>
+          <w:b/>
+          <w:sz w:val="24"/>
+          <w:szCs w:val="24"/>
+          <w:lang w:eastAsia="pt-BR"/>
+        </w:rPr>
+      </w:pPr>
+      <w:r>
+        <w:rPr>
+          <w:rFonts w:ascii="Arial" w:hAnsi="Arial" w:cs="Arial"/>
+          <w:sz w:val="24"/>
+          <w:szCs w:val="24"/>
+          <w:lang w:eastAsia="pt-BR"/>
+        </w:rPr>
+        <w:t>O usuário clica no botão carregar.</w:t>
+      </w:r>
+    </w:p>
+    <w:p>
+      <w:pPr>
+        <w:numPr>
+          <w:ilvl w:val="0"/>
+          <w:numId w:val="51"/>
+        </w:numPr>
+        <w:suppressAutoHyphens/>
+        <w:spacing w:line="360" w:lineRule="auto"/>
+        <w:jc w:val="both"/>
+        <w:rPr>
+          <w:rFonts w:ascii="Arial" w:hAnsi="Arial" w:cs="Arial"/>
+          <w:b/>
+          <w:sz w:val="24"/>
+          <w:szCs w:val="24"/>
+          <w:lang w:eastAsia="pt-BR"/>
+        </w:rPr>
+      </w:pPr>
+      <w:r>
+        <w:rPr>
+          <w:rFonts w:ascii="Arial" w:hAnsi="Arial" w:cs="Arial"/>
+          <w:sz w:val="24"/>
+          <w:szCs w:val="24"/>
+          <w:lang w:eastAsia="pt-BR"/>
+        </w:rPr>
+        <w:t>Os indicadores são exibidos para o usuário. São eles: Custo total das compras, Custo médio das compras, Quantidade comprada e Quantidade vendida.</w:t>
+      </w:r>
+    </w:p>
+    <w:p>
+      <w:pPr>
+        <w:suppressAutoHyphens/>
+        <w:spacing w:line="360" w:lineRule="auto"/>
+        <w:ind w:left="709"/>
+        <w:jc w:val="both"/>
+        <w:rPr>
+          <w:rFonts w:ascii="Arial" w:hAnsi="Arial" w:cs="Arial"/>
+          <w:b/>
+          <w:sz w:val="24"/>
+          <w:szCs w:val="24"/>
+          <w:lang w:eastAsia="pt-BR"/>
+        </w:rPr>
+      </w:pPr>
+      <w:r>
+        <w:rPr>
+          <w:rFonts w:ascii="Arial" w:hAnsi="Arial" w:cs="Arial"/>
+          <w:b/>
+          <w:sz w:val="24"/>
+          <w:szCs w:val="24"/>
+          <w:lang w:eastAsia="pt-BR"/>
+        </w:rPr>
+        <w:t>Pós-condições:</w:t>
+      </w:r>
+    </w:p>
+    <w:p>
+      <w:pPr>
+        <w:numPr>
+          <w:ilvl w:val="0"/>
+          <w:numId w:val="9"/>
+        </w:numPr>
+        <w:suppressAutoHyphens/>
+        <w:spacing w:line="360" w:lineRule="auto"/>
+        <w:jc w:val="both"/>
+        <w:rPr>
+          <w:rFonts w:ascii="Arial" w:hAnsi="Arial" w:cs="Arial"/>
+          <w:sz w:val="24"/>
+          <w:szCs w:val="24"/>
+          <w:lang w:eastAsia="pt-BR"/>
+        </w:rPr>
+      </w:pPr>
+      <w:r>
+        <w:rPr>
+          <w:rFonts w:ascii="Arial" w:hAnsi="Arial" w:cs="Arial"/>
+          <w:sz w:val="24"/>
+          <w:szCs w:val="24"/>
+          <w:lang w:eastAsia="pt-BR"/>
+        </w:rPr>
+        <w:lastRenderedPageBreak/>
+        <w:t xml:space="preserve">Com os indicadores exibidos, o usuário pode clicar nos </w:t>
+      </w:r>
+      <w:r>
+        <w:rPr>
+          <w:rFonts w:ascii="Arial" w:hAnsi="Arial" w:cs="Arial"/>
+          <w:i/>
+          <w:sz w:val="24"/>
+          <w:szCs w:val="24"/>
+          <w:lang w:eastAsia="pt-BR"/>
+        </w:rPr>
+        <w:t>labels</w:t>
+      </w:r>
+      <w:r>
+        <w:rPr>
+          <w:rFonts w:ascii="Arial" w:hAnsi="Arial" w:cs="Arial"/>
+          <w:sz w:val="24"/>
+          <w:szCs w:val="24"/>
+          <w:lang w:eastAsia="pt-BR"/>
+        </w:rPr>
+        <w:t xml:space="preserve"> dos indicadores, ocultando/exibindo cada um deles.</w:t>
+      </w:r>
+    </w:p>
+    <w:p>
+      <w:pPr>
+        <w:suppressAutoHyphens/>
+        <w:spacing w:line="360" w:lineRule="auto"/>
+        <w:ind w:firstLine="709"/>
+        <w:jc w:val="both"/>
+        <w:rPr>
+          <w:rFonts w:ascii="Arial" w:hAnsi="Arial" w:cs="Arial"/>
+          <w:sz w:val="24"/>
+          <w:szCs w:val="24"/>
+          <w:lang w:eastAsia="pt-BR"/>
+        </w:rPr>
+      </w:pPr>
+      <w:r>
+        <w:rPr>
+          <w:rFonts w:ascii="Arial" w:hAnsi="Arial" w:cs="Arial"/>
+          <w:b/>
+          <w:sz w:val="24"/>
+          <w:szCs w:val="24"/>
+          <w:lang w:eastAsia="pt-BR"/>
+        </w:rPr>
+        <w:t xml:space="preserve">Fluxos alternativos: </w:t>
+      </w:r>
+      <w:r>
+        <w:rPr>
+          <w:rFonts w:ascii="Arial" w:hAnsi="Arial" w:cs="Arial"/>
+          <w:sz w:val="24"/>
+          <w:szCs w:val="24"/>
+          <w:lang w:eastAsia="pt-BR"/>
+        </w:rPr>
+        <w:t>Não há.</w:t>
+      </w:r>
+    </w:p>
+    <w:p>
+      <w:pPr>
+        <w:suppressAutoHyphens/>
+        <w:spacing w:line="360" w:lineRule="auto"/>
+        <w:ind w:left="709"/>
+        <w:jc w:val="both"/>
+        <w:rPr>
+          <w:rFonts w:ascii="Arial" w:hAnsi="Arial" w:cs="Arial"/>
+          <w:b/>
+          <w:sz w:val="24"/>
+          <w:szCs w:val="24"/>
+          <w:lang w:eastAsia="pt-BR"/>
+        </w:rPr>
+      </w:pPr>
+      <w:r>
+        <w:rPr>
+          <w:rFonts w:ascii="Arial" w:hAnsi="Arial" w:cs="Arial"/>
+          <w:b/>
+          <w:sz w:val="24"/>
+          <w:szCs w:val="24"/>
+          <w:lang w:eastAsia="pt-BR"/>
+        </w:rPr>
+        <w:t xml:space="preserve">Fluxos de exceção: </w:t>
+      </w:r>
+      <w:r>
+        <w:rPr>
+          <w:rFonts w:ascii="Arial" w:hAnsi="Arial" w:cs="Arial"/>
+          <w:sz w:val="24"/>
+          <w:szCs w:val="24"/>
+          <w:lang w:eastAsia="pt-BR"/>
+        </w:rPr>
+        <w:t>Não há.</w:t>
+      </w:r>
     </w:p>
     <w:p>
       <w:pPr>
@@ -43603,12 +44513,26 @@
     </w:p>
     <w:p>
       <w:pPr>
+        <w:suppressAutoHyphens/>
+        <w:spacing w:line="360" w:lineRule="auto"/>
+        <w:ind w:left="1418"/>
+        <w:jc w:val="both"/>
+        <w:rPr>
+          <w:rFonts w:ascii="Arial" w:hAnsi="Arial" w:cs="Arial"/>
+          <w:sz w:val="24"/>
+          <w:szCs w:val="24"/>
+          <w:lang w:eastAsia="pt-BR"/>
+        </w:rPr>
+      </w:pPr>
+    </w:p>
+    <w:p>
+      <w:pPr>
         <w:pStyle w:val="Ttulo2"/>
         <w:rPr>
           <w:lang w:eastAsia="pt-BR"/>
         </w:rPr>
       </w:pPr>
-      <w:bookmarkStart w:id="71" w:name="_Toc128774835"/>
+      <w:bookmarkStart w:id="73" w:name="_Toc128774835"/>
       <w:r>
         <w:rPr>
           <w:lang w:eastAsia="pt-BR"/>
@@ -43633,7 +44557,7 @@
         </w:rPr>
         <w:t>nterface</w:t>
       </w:r>
-      <w:bookmarkEnd w:id="71"/>
+      <w:bookmarkEnd w:id="73"/>
     </w:p>
     <w:p>
       <w:pPr>
@@ -44058,7 +44982,6 @@
           <w:sz w:val="24"/>
           <w:szCs w:val="24"/>
         </w:rPr>
-        <w:lastRenderedPageBreak/>
         <w:t xml:space="preserve">Na opção </w:t>
       </w:r>
       <w:r>
@@ -44249,13 +45172,14 @@
           <w:b/>
         </w:rPr>
       </w:pPr>
-      <w:bookmarkStart w:id="72" w:name="_Ref128643515"/>
+      <w:bookmarkStart w:id="74" w:name="_Ref128643515"/>
       <w:r>
         <w:rPr>
           <w:noProof/>
         </w:rPr>
+        <w:lastRenderedPageBreak/>
         <w:pict w14:anchorId="5750A3D0">
-          <v:shape id="_x0000_s1143" type="#_x0000_t75" style="position:absolute;left:0;text-align:left;margin-left:1.2pt;margin-top:0;width:452.95pt;height:404.35pt;z-index:17;mso-position-horizontal:absolute;mso-position-horizontal-relative:text;mso-position-vertical:top;mso-position-vertical-relative:text;mso-width-relative:page;mso-height-relative:page">
+          <v:shape id="_x0000_s1143" type="#_x0000_t75" style="position:absolute;left:0;text-align:left;margin-left:1.2pt;margin-top:0;width:452.95pt;height:404.35pt;z-index:16;mso-position-horizontal:absolute;mso-position-horizontal-relative:text;mso-position-vertical:top;mso-position-vertical-relative:text;mso-width-relative:page;mso-height-relative:page">
             <v:imagedata r:id="rId20" o:title="wireframes-Diagrama de fluxo"/>
             <w10:wrap type="topAndBottom"/>
           </v:shape>
@@ -44304,7 +45228,7 @@
         </w:rPr>
         <w:t xml:space="preserve"> – Diagrama de fluxo do usuário</w:t>
       </w:r>
-      <w:bookmarkEnd w:id="72"/>
+      <w:bookmarkEnd w:id="74"/>
     </w:p>
     <w:p>
       <w:pPr>
@@ -44317,7 +45241,7 @@
           <w:lang w:eastAsia="pt-BR"/>
         </w:rPr>
       </w:pPr>
-      <w:bookmarkStart w:id="73" w:name="_Toc128774836"/>
+      <w:bookmarkStart w:id="75" w:name="_Toc128774836"/>
       <w:r>
         <w:rPr>
           <w:rFonts w:ascii="Arial" w:hAnsi="Arial" w:cs="Arial"/>
@@ -44364,7 +45288,7 @@
         </w:rPr>
         <w:t>Wireframes</w:t>
       </w:r>
-      <w:bookmarkEnd w:id="73"/>
+      <w:bookmarkEnd w:id="75"/>
     </w:p>
     <w:p>
       <w:pPr>
@@ -46065,7 +46989,7 @@
           <w:lang w:eastAsia="pt-BR"/>
         </w:rPr>
       </w:pPr>
-      <w:bookmarkStart w:id="74" w:name="_Toc128774837"/>
+      <w:bookmarkStart w:id="76" w:name="_Toc128774837"/>
       <w:r>
         <w:rPr>
           <w:rFonts w:ascii="Arial" w:hAnsi="Arial" w:cs="Arial"/>
@@ -46129,7 +47053,7 @@
         </w:rPr>
         <w:t>nterativo</w:t>
       </w:r>
-      <w:bookmarkEnd w:id="74"/>
+      <w:bookmarkEnd w:id="76"/>
     </w:p>
     <w:p>
       <w:pPr>
@@ -46368,7 +47292,7 @@
           <w:lang w:val="pt-BR" w:eastAsia="pt-BR"/>
         </w:rPr>
       </w:pPr>
-      <w:bookmarkStart w:id="75" w:name="_Toc128774838"/>
+      <w:bookmarkStart w:id="77" w:name="_Toc128774838"/>
       <w:r>
         <w:rPr>
           <w:lang w:eastAsia="pt-BR"/>
@@ -46400,7 +47324,7 @@
         </w:rPr>
         <w:t>ados</w:t>
       </w:r>
-      <w:bookmarkEnd w:id="75"/>
+      <w:bookmarkEnd w:id="77"/>
     </w:p>
     <w:p>
       <w:pPr>
@@ -46432,7 +47356,7 @@
           <w:lang w:eastAsia="pt-BR"/>
         </w:rPr>
         <w:pict w14:anchorId="054DC026">
-          <v:shape id="_x0000_i1026" type="#_x0000_t75" style="width:452.65pt;height:346.85pt">
+          <v:shape id="_x0000_i1026" type="#_x0000_t75" style="width:452.75pt;height:346.85pt">
             <v:imagedata r:id="rId27" o:title="Modelo de dados"/>
           </v:shape>
         </w:pict>
@@ -47357,7 +48281,7 @@
           <w:lang w:val="pt-BR" w:eastAsia="pt-BR"/>
         </w:rPr>
       </w:pPr>
-      <w:bookmarkStart w:id="76" w:name="_Toc128774839"/>
+      <w:bookmarkStart w:id="78" w:name="_Toc128774839"/>
       <w:r>
         <w:rPr>
           <w:lang w:val="pt-BR" w:eastAsia="pt-BR"/>
@@ -47377,7 +48301,7 @@
         </w:rPr>
         <w:t>Projeto</w:t>
       </w:r>
-      <w:bookmarkEnd w:id="76"/>
+      <w:bookmarkEnd w:id="78"/>
     </w:p>
     <w:p>
       <w:pPr>
@@ -47386,7 +48310,7 @@
           <w:lang w:val="pt-BR" w:eastAsia="pt-BR"/>
         </w:rPr>
       </w:pPr>
-      <w:bookmarkStart w:id="77" w:name="_Toc128774840"/>
+      <w:bookmarkStart w:id="79" w:name="_Toc128774840"/>
       <w:r>
         <w:rPr>
           <w:lang w:eastAsia="pt-BR"/>
@@ -47418,7 +48342,7 @@
         </w:rPr>
         <w:t>software</w:t>
       </w:r>
-      <w:bookmarkEnd w:id="77"/>
+      <w:bookmarkEnd w:id="79"/>
       <w:r>
         <w:rPr>
           <w:i/>
@@ -47937,7 +48861,7 @@
           <w:lang w:eastAsia="pt-BR"/>
         </w:rPr>
       </w:pPr>
-      <w:bookmarkStart w:id="78" w:name="_Toc128774841"/>
+      <w:bookmarkStart w:id="80" w:name="_Toc128774841"/>
       <w:r>
         <w:rPr>
           <w:rFonts w:ascii="Arial" w:hAnsi="Arial" w:cs="Arial"/>
@@ -47977,7 +48901,7 @@
         </w:rPr>
         <w:t>odel</w:t>
       </w:r>
-      <w:bookmarkEnd w:id="78"/>
+      <w:bookmarkEnd w:id="80"/>
     </w:p>
     <w:p>
       <w:pPr>
@@ -48076,7 +49000,7 @@
           <w:lang w:eastAsia="pt-BR"/>
         </w:rPr>
       </w:pPr>
-      <w:bookmarkStart w:id="79" w:name="_Toc128774842"/>
+      <w:bookmarkStart w:id="81" w:name="_Toc128774842"/>
       <w:r>
         <w:rPr>
           <w:rFonts w:ascii="Arial" w:hAnsi="Arial" w:cs="Arial"/>
@@ -48096,7 +49020,7 @@
         </w:rPr>
         <w:t>ontexto</w:t>
       </w:r>
-      <w:bookmarkEnd w:id="79"/>
+      <w:bookmarkEnd w:id="81"/>
     </w:p>
     <w:p>
       <w:pPr>
@@ -48269,13 +49193,9 @@
     </w:p>
     <w:p>
       <w:r>
-        <w:rPr>
-          <w:noProof/>
-        </w:rPr>
-        <w:pict w14:anchorId="2B80853F">
-          <v:shape id="_x0000_s1152" type="#_x0000_t75" style="position:absolute;margin-left:.1pt;margin-top:0;width:452.65pt;height:342.45pt;z-index:19;mso-position-horizontal:absolute;mso-position-horizontal-relative:text;mso-position-vertical:inside;mso-position-vertical-relative:text;mso-width-relative:page;mso-height-relative:page">
+        <w:pict w14:anchorId="3AE3C939">
+          <v:shape id="_x0000_i1069" type="#_x0000_t75" style="width:452.75pt;height:342pt">
             <v:imagedata r:id="rId28" o:title="C4Model-Nível 1 - Contexto"/>
-            <w10:wrap type="topAndBottom"/>
           </v:shape>
         </w:pict>
       </w:r>
@@ -48289,7 +49209,7 @@
           <w:szCs w:val="22"/>
         </w:rPr>
       </w:pPr>
-      <w:bookmarkStart w:id="80" w:name="_Ref128643580"/>
+      <w:bookmarkStart w:id="82" w:name="_Ref128643580"/>
       <w:r>
         <w:rPr>
           <w:sz w:val="22"/>
@@ -48340,7 +49260,7 @@
         </w:rPr>
         <w:t xml:space="preserve"> – Diagrama de contexto do sistema</w:t>
       </w:r>
-      <w:bookmarkEnd w:id="80"/>
+      <w:bookmarkEnd w:id="82"/>
     </w:p>
     <w:p>
       <w:pPr>
@@ -48352,7 +49272,7 @@
           <w:lang w:eastAsia="pt-BR"/>
         </w:rPr>
       </w:pPr>
-      <w:bookmarkStart w:id="81" w:name="_Toc128774843"/>
+      <w:bookmarkStart w:id="83" w:name="_Toc128774843"/>
       <w:r>
         <w:rPr>
           <w:rFonts w:ascii="Arial" w:hAnsi="Arial" w:cs="Arial"/>
@@ -48416,7 +49336,7 @@
         </w:rPr>
         <w:t>ontêiner</w:t>
       </w:r>
-      <w:bookmarkEnd w:id="81"/>
+      <w:bookmarkEnd w:id="83"/>
     </w:p>
     <w:p>
       <w:pPr>
@@ -48546,20 +49466,14 @@
       <w:pPr>
         <w:keepNext/>
       </w:pPr>
-      <w:bookmarkStart w:id="82" w:name="_GoBack"/>
-      <w:r>
-        <w:rPr>
-          <w:noProof/>
-        </w:rPr>
+      <w:r>
         <w:lastRenderedPageBreak/>
-        <w:pict w14:anchorId="17A9AEB2">
-          <v:shape id="_x0000_s1153" type="#_x0000_t75" style="position:absolute;margin-left:.1pt;margin-top:.1pt;width:453.3pt;height:341.85pt;z-index:20;mso-position-horizontal:absolute;mso-position-horizontal-relative:text;mso-position-vertical:absolute;mso-position-vertical-relative:text;mso-width-relative:page;mso-height-relative:page">
+        <w:pict w14:anchorId="4C6DD228">
+          <v:shape id="_x0000_i1070" type="#_x0000_t75" style="width:453.45pt;height:342pt">
             <v:imagedata r:id="rId29" o:title="C4Model-Nível 2 - Contêiner"/>
-            <w10:wrap type="topAndBottom"/>
           </v:shape>
         </w:pict>
       </w:r>
-      <w:bookmarkEnd w:id="82"/>
     </w:p>
     <w:p>
       <w:pPr>
@@ -48570,7 +49484,7 @@
           <w:szCs w:val="22"/>
         </w:rPr>
       </w:pPr>
-      <w:bookmarkStart w:id="83" w:name="_Ref128643671"/>
+      <w:bookmarkStart w:id="84" w:name="_Ref128643671"/>
       <w:r>
         <w:rPr>
           <w:sz w:val="22"/>
@@ -48621,7 +49535,7 @@
         </w:rPr>
         <w:t xml:space="preserve"> – Diagrama de contexto do sistema</w:t>
       </w:r>
-      <w:bookmarkEnd w:id="83"/>
+      <w:bookmarkEnd w:id="84"/>
     </w:p>
     <w:p>
       <w:pPr>
@@ -48633,7 +49547,7 @@
           <w:lang w:eastAsia="pt-BR"/>
         </w:rPr>
       </w:pPr>
-      <w:bookmarkStart w:id="84" w:name="_Toc128774844"/>
+      <w:bookmarkStart w:id="85" w:name="_Toc128774844"/>
       <w:r>
         <w:rPr>
           <w:rFonts w:ascii="Arial" w:hAnsi="Arial" w:cs="Arial"/>
@@ -48706,7 +49620,7 @@
         </w:rPr>
         <w:t>s</w:t>
       </w:r>
-      <w:bookmarkEnd w:id="84"/>
+      <w:bookmarkEnd w:id="85"/>
     </w:p>
     <w:p>
       <w:pPr>
@@ -48846,7 +49760,7 @@
       <w:r>
         <w:lastRenderedPageBreak/>
         <w:pict w14:anchorId="7D7166D6">
-          <v:shape id="_x0000_i1029" type="#_x0000_t75" style="width:453.3pt;height:341.2pt">
+          <v:shape id="_x0000_i1029" type="#_x0000_t75" style="width:453.45pt;height:341.3pt">
             <v:imagedata r:id="rId30" o:title="C4Model-Nível_3_Componente_ Front_End"/>
           </v:shape>
         </w:pict>
@@ -48861,7 +49775,7 @@
           <w:szCs w:val="22"/>
         </w:rPr>
       </w:pPr>
-      <w:bookmarkStart w:id="85" w:name="_Ref128643689"/>
+      <w:bookmarkStart w:id="86" w:name="_Ref128643689"/>
       <w:r>
         <w:rPr>
           <w:sz w:val="22"/>
@@ -48920,7 +49834,7 @@
         </w:rPr>
         <w:t>front-end</w:t>
       </w:r>
-      <w:bookmarkEnd w:id="85"/>
+      <w:bookmarkEnd w:id="86"/>
     </w:p>
     <w:p>
       <w:pPr>
@@ -49335,7 +50249,7 @@
     <w:p>
       <w:r>
         <w:pict w14:anchorId="1E5BB046">
-          <v:shape id="_x0000_i1030" type="#_x0000_t75" style="width:452.65pt;height:408.85pt">
+          <v:shape id="_x0000_i1030" type="#_x0000_t75" style="width:452.75pt;height:409.15pt">
             <v:imagedata r:id="rId31" o:title="C4Model-Nível_3_Componente_API_REST"/>
           </v:shape>
         </w:pict>
@@ -49419,7 +50333,7 @@
           <w:lang w:eastAsia="pt-BR"/>
         </w:rPr>
       </w:pPr>
-      <w:bookmarkStart w:id="86" w:name="_Toc128774845"/>
+      <w:bookmarkStart w:id="87" w:name="_Toc128774845"/>
       <w:r>
         <w:rPr>
           <w:rFonts w:ascii="Arial" w:hAnsi="Arial" w:cs="Arial"/>
@@ -49447,7 +50361,7 @@
         </w:rPr>
         <w:t>rabalho</w:t>
       </w:r>
-      <w:bookmarkEnd w:id="86"/>
+      <w:bookmarkEnd w:id="87"/>
     </w:p>
     <w:p>
       <w:pPr>
@@ -49853,8 +50767,8 @@
           <w:lang w:eastAsia="pt-BR"/>
         </w:rPr>
       </w:pPr>
-      <w:bookmarkStart w:id="87" w:name="_Ref128043572"/>
-      <w:bookmarkStart w:id="88" w:name="_Toc128774846"/>
+      <w:bookmarkStart w:id="88" w:name="_Ref128043572"/>
+      <w:bookmarkStart w:id="89" w:name="_Toc128774846"/>
       <w:r>
         <w:rPr>
           <w:rFonts w:ascii="Arial" w:hAnsi="Arial" w:cs="Arial"/>
@@ -49936,8 +50850,8 @@
         </w:rPr>
         <w:t>nd</w:t>
       </w:r>
-      <w:bookmarkEnd w:id="87"/>
       <w:bookmarkEnd w:id="88"/>
+      <w:bookmarkEnd w:id="89"/>
     </w:p>
     <w:p>
       <w:pPr>
@@ -50692,8 +51606,8 @@
           <w:lang w:eastAsia="pt-BR"/>
         </w:rPr>
       </w:pPr>
-      <w:bookmarkStart w:id="89" w:name="_Ref128043659"/>
-      <w:bookmarkStart w:id="90" w:name="_Toc128774847"/>
+      <w:bookmarkStart w:id="90" w:name="_Ref128043659"/>
+      <w:bookmarkStart w:id="91" w:name="_Toc128774847"/>
       <w:r>
         <w:rPr>
           <w:rFonts w:ascii="Arial" w:hAnsi="Arial" w:cs="Arial"/>
@@ -50775,8 +51689,8 @@
         </w:rPr>
         <w:t>nd</w:t>
       </w:r>
-      <w:bookmarkEnd w:id="89"/>
       <w:bookmarkEnd w:id="90"/>
+      <w:bookmarkEnd w:id="91"/>
     </w:p>
     <w:p>
       <w:pPr>
@@ -51180,7 +52094,7 @@
           <w:lang w:eastAsia="pt-BR"/>
         </w:rPr>
       </w:pPr>
-      <w:bookmarkStart w:id="91" w:name="_Toc128774848"/>
+      <w:bookmarkStart w:id="92" w:name="_Toc128774848"/>
       <w:r>
         <w:rPr>
           <w:rFonts w:ascii="Arial" w:hAnsi="Arial" w:cs="Arial"/>
@@ -51208,7 +52122,7 @@
         </w:rPr>
         <w:t>.1.3. Persistência</w:t>
       </w:r>
-      <w:bookmarkEnd w:id="91"/>
+      <w:bookmarkEnd w:id="92"/>
     </w:p>
     <w:p>
       <w:pPr>
@@ -51504,7 +52418,7 @@
           <w:lang w:val="pt-BR" w:eastAsia="pt-BR"/>
         </w:rPr>
       </w:pPr>
-      <w:bookmarkStart w:id="92" w:name="_Toc128774849"/>
+      <w:bookmarkStart w:id="93" w:name="_Toc128774849"/>
       <w:r>
         <w:rPr>
           <w:lang w:eastAsia="pt-BR"/>
@@ -51512,7 +52426,7 @@
         <w:lastRenderedPageBreak/>
         <w:t>3.2. Arquitetura da informação</w:t>
       </w:r>
-      <w:bookmarkEnd w:id="92"/>
+      <w:bookmarkEnd w:id="93"/>
     </w:p>
     <w:p>
       <w:pPr>
@@ -51896,14 +52810,14 @@
           <w:szCs w:val="22"/>
         </w:rPr>
       </w:pPr>
-      <w:bookmarkStart w:id="93" w:name="_Ref128643721"/>
+      <w:bookmarkStart w:id="94" w:name="_Ref128643721"/>
       <w:r>
         <w:rPr>
           <w:sz w:val="22"/>
           <w:szCs w:val="22"/>
         </w:rPr>
         <w:pict w14:anchorId="5B74C087">
-          <v:shape id="_x0000_i1062" type="#_x0000_t75" style="width:453.3pt;height:321.8pt">
+          <v:shape id="_x0000_i1062" type="#_x0000_t75" style="width:453.45pt;height:321.25pt">
             <v:imagedata r:id="rId32" o:title="Arquitetura da Informacao"/>
           </v:shape>
         </w:pict>
@@ -51958,7 +52872,7 @@
         </w:rPr>
         <w:t xml:space="preserve"> – Diagrama de mapa do site</w:t>
       </w:r>
-      <w:bookmarkEnd w:id="93"/>
+      <w:bookmarkEnd w:id="94"/>
     </w:p>
     <w:p>
       <w:pPr>
@@ -51968,7 +52882,7 @@
           <w:lang w:val="pt-BR" w:eastAsia="pt-BR"/>
         </w:rPr>
       </w:pPr>
-      <w:bookmarkStart w:id="94" w:name="_Toc128774850"/>
+      <w:bookmarkStart w:id="95" w:name="_Toc128774850"/>
       <w:r>
         <w:rPr>
           <w:lang w:val="pt-BR" w:eastAsia="pt-BR"/>
@@ -51994,7 +52908,7 @@
         </w:rPr>
         <w:t>Testes</w:t>
       </w:r>
-      <w:bookmarkEnd w:id="94"/>
+      <w:bookmarkEnd w:id="95"/>
     </w:p>
     <w:p>
       <w:pPr>
@@ -52080,7 +52994,7 @@
           <w:lang w:val="pt-BR" w:eastAsia="pt-BR"/>
         </w:rPr>
       </w:pPr>
-      <w:bookmarkStart w:id="95" w:name="_Toc128774851"/>
+      <w:bookmarkStart w:id="96" w:name="_Toc128774851"/>
       <w:r>
         <w:rPr>
           <w:lang w:eastAsia="pt-BR"/>
@@ -52105,7 +53019,7 @@
         </w:rPr>
         <w:t>s</w:t>
       </w:r>
-      <w:bookmarkEnd w:id="95"/>
+      <w:bookmarkEnd w:id="96"/>
     </w:p>
     <w:p>
       <w:pPr>
@@ -52126,8 +53040,8 @@
           <w:lang w:val="pt-BR" w:eastAsia="pt-BR"/>
         </w:rPr>
       </w:pPr>
-      <w:bookmarkStart w:id="96" w:name="_Ref128333699"/>
-      <w:bookmarkStart w:id="97" w:name="_Toc128774852"/>
+      <w:bookmarkStart w:id="97" w:name="_Ref128333699"/>
+      <w:bookmarkStart w:id="98" w:name="_Toc128774852"/>
       <w:r>
         <w:rPr>
           <w:lang w:val="pt-BR" w:eastAsia="pt-BR"/>
@@ -52164,8 +53078,8 @@
         </w:rPr>
         <w:t>eb</w:t>
       </w:r>
-      <w:bookmarkEnd w:id="96"/>
       <w:bookmarkEnd w:id="97"/>
+      <w:bookmarkEnd w:id="98"/>
     </w:p>
     <w:p>
       <w:pPr>
@@ -52867,7 +53781,7 @@
           <w:lang w:val="pt-BR" w:eastAsia="pt-BR"/>
         </w:rPr>
       </w:pPr>
-      <w:bookmarkStart w:id="98" w:name="_Toc128774853"/>
+      <w:bookmarkStart w:id="99" w:name="_Toc128774853"/>
       <w:r>
         <w:rPr>
           <w:lang w:val="pt-BR" w:eastAsia="pt-BR"/>
@@ -52928,7 +53842,7 @@
         </w:rPr>
         <w:t xml:space="preserve"> e documentação</w:t>
       </w:r>
-      <w:bookmarkEnd w:id="98"/>
+      <w:bookmarkEnd w:id="99"/>
     </w:p>
     <w:p>
       <w:pPr>
@@ -53031,7 +53945,7 @@
           <w:lang w:val="pt-BR" w:eastAsia="pt-BR"/>
         </w:rPr>
       </w:pPr>
-      <w:bookmarkStart w:id="99" w:name="_Toc128774854"/>
+      <w:bookmarkStart w:id="100" w:name="_Toc128774854"/>
       <w:r>
         <w:rPr>
           <w:lang w:val="pt-BR" w:eastAsia="pt-BR"/>
@@ -53068,7 +53982,7 @@
         </w:rPr>
         <w:t>Swagger/OpenAPI</w:t>
       </w:r>
-      <w:bookmarkEnd w:id="99"/>
+      <w:bookmarkEnd w:id="100"/>
     </w:p>
     <w:p>
       <w:pPr>
@@ -53158,7 +54072,7 @@
           <w:lang w:val="pt-BR" w:eastAsia="pt-BR"/>
         </w:rPr>
       </w:pPr>
-      <w:bookmarkStart w:id="100" w:name="_Toc128774855"/>
+      <w:bookmarkStart w:id="101" w:name="_Toc128774855"/>
       <w:r>
         <w:rPr>
           <w:lang w:val="pt-BR" w:eastAsia="pt-BR"/>
@@ -53189,7 +54103,7 @@
         </w:rPr>
         <w:t>Vídeo de apresentação do trabalho</w:t>
       </w:r>
-      <w:bookmarkEnd w:id="100"/>
+      <w:bookmarkEnd w:id="101"/>
     </w:p>
     <w:p>
       <w:pPr>
@@ -53385,19 +54299,19 @@
         <w:suppressAutoHyphens/>
         <w:jc w:val="center"/>
       </w:pPr>
-      <w:bookmarkStart w:id="101" w:name="_Toc351475134"/>
-      <w:bookmarkStart w:id="102" w:name="_Toc297133353"/>
+      <w:bookmarkStart w:id="102" w:name="_Toc351475134"/>
+      <w:bookmarkStart w:id="103" w:name="_Toc297133353"/>
       <w:r>
         <w:br w:type="page"/>
       </w:r>
-      <w:bookmarkStart w:id="103" w:name="_Toc128774856"/>
+      <w:bookmarkStart w:id="104" w:name="_Toc128774856"/>
       <w:r>
         <w:lastRenderedPageBreak/>
         <w:t>REFERÊNCIAS</w:t>
       </w:r>
-      <w:bookmarkEnd w:id="101"/>
       <w:bookmarkEnd w:id="102"/>
       <w:bookmarkEnd w:id="103"/>
+      <w:bookmarkEnd w:id="104"/>
     </w:p>
     <w:p>
       <w:pPr>
@@ -53872,7 +54786,7 @@
       <w:rPr>
         <w:noProof/>
       </w:rPr>
-      <w:t>69</w:t>
+      <w:t>48</w:t>
     </w:r>
     <w:r>
       <w:fldChar w:fldCharType="end"/>
@@ -55547,7 +56461,7 @@
   <w:abstractNum w:abstractNumId="18" w15:restartNumberingAfterBreak="0">
     <w:nsid w:val="2D317B4B"/>
     <w:multiLevelType w:val="hybridMultilevel"/>
-    <w:tmpl w:val="9F52A240"/>
+    <w:tmpl w:val="85ACC06E"/>
     <w:lvl w:ilvl="0" w:tplc="04160001">
       <w:start w:val="1"/>
       <w:numFmt w:val="bullet"/>
@@ -55658,6 +56572,92 @@
     </w:lvl>
   </w:abstractNum>
   <w:abstractNum w:abstractNumId="19" w15:restartNumberingAfterBreak="0">
+    <w:nsid w:val="2E69243A"/>
+    <w:multiLevelType w:val="hybridMultilevel"/>
+    <w:tmpl w:val="0DB4F4AE"/>
+    <w:lvl w:ilvl="0" w:tplc="0416000F">
+      <w:start w:val="1"/>
+      <w:numFmt w:val="decimal"/>
+      <w:lvlText w:val="%1."/>
+      <w:lvlJc w:val="left"/>
+      <w:pPr>
+        <w:ind w:left="1778" w:hanging="360"/>
+      </w:pPr>
+    </w:lvl>
+    <w:lvl w:ilvl="1" w:tplc="04160019" w:tentative="1">
+      <w:start w:val="1"/>
+      <w:numFmt w:val="lowerLetter"/>
+      <w:lvlText w:val="%2."/>
+      <w:lvlJc w:val="left"/>
+      <w:pPr>
+        <w:ind w:left="2498" w:hanging="360"/>
+      </w:pPr>
+    </w:lvl>
+    <w:lvl w:ilvl="2" w:tplc="0416001B" w:tentative="1">
+      <w:start w:val="1"/>
+      <w:numFmt w:val="lowerRoman"/>
+      <w:lvlText w:val="%3."/>
+      <w:lvlJc w:val="right"/>
+      <w:pPr>
+        <w:ind w:left="3218" w:hanging="180"/>
+      </w:pPr>
+    </w:lvl>
+    <w:lvl w:ilvl="3" w:tplc="0416000F" w:tentative="1">
+      <w:start w:val="1"/>
+      <w:numFmt w:val="decimal"/>
+      <w:lvlText w:val="%4."/>
+      <w:lvlJc w:val="left"/>
+      <w:pPr>
+        <w:ind w:left="3938" w:hanging="360"/>
+      </w:pPr>
+    </w:lvl>
+    <w:lvl w:ilvl="4" w:tplc="04160019" w:tentative="1">
+      <w:start w:val="1"/>
+      <w:numFmt w:val="lowerLetter"/>
+      <w:lvlText w:val="%5."/>
+      <w:lvlJc w:val="left"/>
+      <w:pPr>
+        <w:ind w:left="4658" w:hanging="360"/>
+      </w:pPr>
+    </w:lvl>
+    <w:lvl w:ilvl="5" w:tplc="0416001B" w:tentative="1">
+      <w:start w:val="1"/>
+      <w:numFmt w:val="lowerRoman"/>
+      <w:lvlText w:val="%6."/>
+      <w:lvlJc w:val="right"/>
+      <w:pPr>
+        <w:ind w:left="5378" w:hanging="180"/>
+      </w:pPr>
+    </w:lvl>
+    <w:lvl w:ilvl="6" w:tplc="0416000F" w:tentative="1">
+      <w:start w:val="1"/>
+      <w:numFmt w:val="decimal"/>
+      <w:lvlText w:val="%7."/>
+      <w:lvlJc w:val="left"/>
+      <w:pPr>
+        <w:ind w:left="6098" w:hanging="360"/>
+      </w:pPr>
+    </w:lvl>
+    <w:lvl w:ilvl="7" w:tplc="04160019" w:tentative="1">
+      <w:start w:val="1"/>
+      <w:numFmt w:val="lowerLetter"/>
+      <w:lvlText w:val="%8."/>
+      <w:lvlJc w:val="left"/>
+      <w:pPr>
+        <w:ind w:left="6818" w:hanging="360"/>
+      </w:pPr>
+    </w:lvl>
+    <w:lvl w:ilvl="8" w:tplc="0416001B" w:tentative="1">
+      <w:start w:val="1"/>
+      <w:numFmt w:val="lowerRoman"/>
+      <w:lvlText w:val="%9."/>
+      <w:lvlJc w:val="right"/>
+      <w:pPr>
+        <w:ind w:left="7538" w:hanging="180"/>
+      </w:pPr>
+    </w:lvl>
+  </w:abstractNum>
+  <w:abstractNum w:abstractNumId="20" w15:restartNumberingAfterBreak="0">
     <w:nsid w:val="31D2093E"/>
     <w:multiLevelType w:val="hybridMultilevel"/>
     <w:tmpl w:val="0DB4F4AE"/>
@@ -55743,7 +56743,7 @@
       </w:pPr>
     </w:lvl>
   </w:abstractNum>
-  <w:abstractNum w:abstractNumId="20" w15:restartNumberingAfterBreak="0">
+  <w:abstractNum w:abstractNumId="21" w15:restartNumberingAfterBreak="0">
     <w:nsid w:val="32E82022"/>
     <w:multiLevelType w:val="hybridMultilevel"/>
     <w:tmpl w:val="0DB4F4AE"/>
@@ -55829,7 +56829,7 @@
       </w:pPr>
     </w:lvl>
   </w:abstractNum>
-  <w:abstractNum w:abstractNumId="21" w15:restartNumberingAfterBreak="0">
+  <w:abstractNum w:abstractNumId="22" w15:restartNumberingAfterBreak="0">
     <w:nsid w:val="350E1EB1"/>
     <w:multiLevelType w:val="hybridMultilevel"/>
     <w:tmpl w:val="0DB4F4AE"/>
@@ -55915,7 +56915,7 @@
       </w:pPr>
     </w:lvl>
   </w:abstractNum>
-  <w:abstractNum w:abstractNumId="22" w15:restartNumberingAfterBreak="0">
+  <w:abstractNum w:abstractNumId="23" w15:restartNumberingAfterBreak="0">
     <w:nsid w:val="39326CA9"/>
     <w:multiLevelType w:val="hybridMultilevel"/>
     <w:tmpl w:val="0DB4F4AE"/>
@@ -56001,7 +57001,7 @@
       </w:pPr>
     </w:lvl>
   </w:abstractNum>
-  <w:abstractNum w:abstractNumId="23" w15:restartNumberingAfterBreak="0">
+  <w:abstractNum w:abstractNumId="24" w15:restartNumberingAfterBreak="0">
     <w:nsid w:val="3EC25EB0"/>
     <w:multiLevelType w:val="hybridMultilevel"/>
     <w:tmpl w:val="0DB4F4AE"/>
@@ -56087,7 +57087,7 @@
       </w:pPr>
     </w:lvl>
   </w:abstractNum>
-  <w:abstractNum w:abstractNumId="24" w15:restartNumberingAfterBreak="0">
+  <w:abstractNum w:abstractNumId="25" w15:restartNumberingAfterBreak="0">
     <w:nsid w:val="3EF032BE"/>
     <w:multiLevelType w:val="hybridMultilevel"/>
     <w:tmpl w:val="0DB4F4AE"/>
@@ -56173,7 +57173,7 @@
       </w:pPr>
     </w:lvl>
   </w:abstractNum>
-  <w:abstractNum w:abstractNumId="25" w15:restartNumberingAfterBreak="0">
+  <w:abstractNum w:abstractNumId="26" w15:restartNumberingAfterBreak="0">
     <w:nsid w:val="40B36344"/>
     <w:multiLevelType w:val="hybridMultilevel"/>
     <w:tmpl w:val="0DB4F4AE"/>
@@ -56259,7 +57259,7 @@
       </w:pPr>
     </w:lvl>
   </w:abstractNum>
-  <w:abstractNum w:abstractNumId="26" w15:restartNumberingAfterBreak="0">
+  <w:abstractNum w:abstractNumId="27" w15:restartNumberingAfterBreak="0">
     <w:nsid w:val="46E2016F"/>
     <w:multiLevelType w:val="hybridMultilevel"/>
     <w:tmpl w:val="0DB4F4AE"/>
@@ -56345,7 +57345,7 @@
       </w:pPr>
     </w:lvl>
   </w:abstractNum>
-  <w:abstractNum w:abstractNumId="27" w15:restartNumberingAfterBreak="0">
+  <w:abstractNum w:abstractNumId="28" w15:restartNumberingAfterBreak="0">
     <w:nsid w:val="47056105"/>
     <w:multiLevelType w:val="hybridMultilevel"/>
     <w:tmpl w:val="0DB4F4AE"/>
@@ -56431,7 +57431,7 @@
       </w:pPr>
     </w:lvl>
   </w:abstractNum>
-  <w:abstractNum w:abstractNumId="28" w15:restartNumberingAfterBreak="0">
+  <w:abstractNum w:abstractNumId="29" w15:restartNumberingAfterBreak="0">
     <w:nsid w:val="47682804"/>
     <w:multiLevelType w:val="hybridMultilevel"/>
     <w:tmpl w:val="0DB4F4AE"/>
@@ -56517,7 +57517,7 @@
       </w:pPr>
     </w:lvl>
   </w:abstractNum>
-  <w:abstractNum w:abstractNumId="29" w15:restartNumberingAfterBreak="0">
+  <w:abstractNum w:abstractNumId="30" w15:restartNumberingAfterBreak="0">
     <w:nsid w:val="4A2353D6"/>
     <w:multiLevelType w:val="hybridMultilevel"/>
     <w:tmpl w:val="0DB4F4AE"/>
@@ -56603,7 +57603,7 @@
       </w:pPr>
     </w:lvl>
   </w:abstractNum>
-  <w:abstractNum w:abstractNumId="30" w15:restartNumberingAfterBreak="0">
+  <w:abstractNum w:abstractNumId="31" w15:restartNumberingAfterBreak="0">
     <w:nsid w:val="51AA2760"/>
     <w:multiLevelType w:val="hybridMultilevel"/>
     <w:tmpl w:val="0DB4F4AE"/>
@@ -56689,7 +57689,7 @@
       </w:pPr>
     </w:lvl>
   </w:abstractNum>
-  <w:abstractNum w:abstractNumId="31" w15:restartNumberingAfterBreak="0">
+  <w:abstractNum w:abstractNumId="32" w15:restartNumberingAfterBreak="0">
     <w:nsid w:val="51EE6379"/>
     <w:multiLevelType w:val="hybridMultilevel"/>
     <w:tmpl w:val="0DB4F4AE"/>
@@ -56775,7 +57775,93 @@
       </w:pPr>
     </w:lvl>
   </w:abstractNum>
-  <w:abstractNum w:abstractNumId="32" w15:restartNumberingAfterBreak="0">
+  <w:abstractNum w:abstractNumId="33" w15:restartNumberingAfterBreak="0">
+    <w:nsid w:val="52420115"/>
+    <w:multiLevelType w:val="hybridMultilevel"/>
+    <w:tmpl w:val="0DB4F4AE"/>
+    <w:lvl w:ilvl="0" w:tplc="0416000F">
+      <w:start w:val="1"/>
+      <w:numFmt w:val="decimal"/>
+      <w:lvlText w:val="%1."/>
+      <w:lvlJc w:val="left"/>
+      <w:pPr>
+        <w:ind w:left="1778" w:hanging="360"/>
+      </w:pPr>
+    </w:lvl>
+    <w:lvl w:ilvl="1" w:tplc="04160019" w:tentative="1">
+      <w:start w:val="1"/>
+      <w:numFmt w:val="lowerLetter"/>
+      <w:lvlText w:val="%2."/>
+      <w:lvlJc w:val="left"/>
+      <w:pPr>
+        <w:ind w:left="2498" w:hanging="360"/>
+      </w:pPr>
+    </w:lvl>
+    <w:lvl w:ilvl="2" w:tplc="0416001B" w:tentative="1">
+      <w:start w:val="1"/>
+      <w:numFmt w:val="lowerRoman"/>
+      <w:lvlText w:val="%3."/>
+      <w:lvlJc w:val="right"/>
+      <w:pPr>
+        <w:ind w:left="3218" w:hanging="180"/>
+      </w:pPr>
+    </w:lvl>
+    <w:lvl w:ilvl="3" w:tplc="0416000F" w:tentative="1">
+      <w:start w:val="1"/>
+      <w:numFmt w:val="decimal"/>
+      <w:lvlText w:val="%4."/>
+      <w:lvlJc w:val="left"/>
+      <w:pPr>
+        <w:ind w:left="3938" w:hanging="360"/>
+      </w:pPr>
+    </w:lvl>
+    <w:lvl w:ilvl="4" w:tplc="04160019" w:tentative="1">
+      <w:start w:val="1"/>
+      <w:numFmt w:val="lowerLetter"/>
+      <w:lvlText w:val="%5."/>
+      <w:lvlJc w:val="left"/>
+      <w:pPr>
+        <w:ind w:left="4658" w:hanging="360"/>
+      </w:pPr>
+    </w:lvl>
+    <w:lvl w:ilvl="5" w:tplc="0416001B" w:tentative="1">
+      <w:start w:val="1"/>
+      <w:numFmt w:val="lowerRoman"/>
+      <w:lvlText w:val="%6."/>
+      <w:lvlJc w:val="right"/>
+      <w:pPr>
+        <w:ind w:left="5378" w:hanging="180"/>
+      </w:pPr>
+    </w:lvl>
+    <w:lvl w:ilvl="6" w:tplc="0416000F" w:tentative="1">
+      <w:start w:val="1"/>
+      <w:numFmt w:val="decimal"/>
+      <w:lvlText w:val="%7."/>
+      <w:lvlJc w:val="left"/>
+      <w:pPr>
+        <w:ind w:left="6098" w:hanging="360"/>
+      </w:pPr>
+    </w:lvl>
+    <w:lvl w:ilvl="7" w:tplc="04160019" w:tentative="1">
+      <w:start w:val="1"/>
+      <w:numFmt w:val="lowerLetter"/>
+      <w:lvlText w:val="%8."/>
+      <w:lvlJc w:val="left"/>
+      <w:pPr>
+        <w:ind w:left="6818" w:hanging="360"/>
+      </w:pPr>
+    </w:lvl>
+    <w:lvl w:ilvl="8" w:tplc="0416001B" w:tentative="1">
+      <w:start w:val="1"/>
+      <w:numFmt w:val="lowerRoman"/>
+      <w:lvlText w:val="%9."/>
+      <w:lvlJc w:val="right"/>
+      <w:pPr>
+        <w:ind w:left="7538" w:hanging="180"/>
+      </w:pPr>
+    </w:lvl>
+  </w:abstractNum>
+  <w:abstractNum w:abstractNumId="34" w15:restartNumberingAfterBreak="0">
     <w:nsid w:val="5275291D"/>
     <w:multiLevelType w:val="hybridMultilevel"/>
     <w:tmpl w:val="0DB4F4AE"/>
@@ -56861,7 +57947,7 @@
       </w:pPr>
     </w:lvl>
   </w:abstractNum>
-  <w:abstractNum w:abstractNumId="33" w15:restartNumberingAfterBreak="0">
+  <w:abstractNum w:abstractNumId="35" w15:restartNumberingAfterBreak="0">
     <w:nsid w:val="547026CD"/>
     <w:multiLevelType w:val="hybridMultilevel"/>
     <w:tmpl w:val="0DB4F4AE"/>
@@ -56947,7 +58033,7 @@
       </w:pPr>
     </w:lvl>
   </w:abstractNum>
-  <w:abstractNum w:abstractNumId="34" w15:restartNumberingAfterBreak="0">
+  <w:abstractNum w:abstractNumId="36" w15:restartNumberingAfterBreak="0">
     <w:nsid w:val="55172AEE"/>
     <w:multiLevelType w:val="hybridMultilevel"/>
     <w:tmpl w:val="0DB4F4AE"/>
@@ -57033,7 +58119,7 @@
       </w:pPr>
     </w:lvl>
   </w:abstractNum>
-  <w:abstractNum w:abstractNumId="35" w15:restartNumberingAfterBreak="0">
+  <w:abstractNum w:abstractNumId="37" w15:restartNumberingAfterBreak="0">
     <w:nsid w:val="5A122CE3"/>
     <w:multiLevelType w:val="hybridMultilevel"/>
     <w:tmpl w:val="0DB4F4AE"/>
@@ -57119,7 +58205,7 @@
       </w:pPr>
     </w:lvl>
   </w:abstractNum>
-  <w:abstractNum w:abstractNumId="36" w15:restartNumberingAfterBreak="0">
+  <w:abstractNum w:abstractNumId="38" w15:restartNumberingAfterBreak="0">
     <w:nsid w:val="5D623CF6"/>
     <w:multiLevelType w:val="hybridMultilevel"/>
     <w:tmpl w:val="0DB4F4AE"/>
@@ -57205,7 +58291,7 @@
       </w:pPr>
     </w:lvl>
   </w:abstractNum>
-  <w:abstractNum w:abstractNumId="37" w15:restartNumberingAfterBreak="0">
+  <w:abstractNum w:abstractNumId="39" w15:restartNumberingAfterBreak="0">
     <w:nsid w:val="61B80C59"/>
     <w:multiLevelType w:val="hybridMultilevel"/>
     <w:tmpl w:val="0DB4F4AE"/>
@@ -57291,7 +58377,7 @@
       </w:pPr>
     </w:lvl>
   </w:abstractNum>
-  <w:abstractNum w:abstractNumId="38" w15:restartNumberingAfterBreak="0">
+  <w:abstractNum w:abstractNumId="40" w15:restartNumberingAfterBreak="0">
     <w:nsid w:val="6232695B"/>
     <w:multiLevelType w:val="hybridMultilevel"/>
     <w:tmpl w:val="0DB4F4AE"/>
@@ -57377,7 +58463,7 @@
       </w:pPr>
     </w:lvl>
   </w:abstractNum>
-  <w:abstractNum w:abstractNumId="39" w15:restartNumberingAfterBreak="0">
+  <w:abstractNum w:abstractNumId="41" w15:restartNumberingAfterBreak="0">
     <w:nsid w:val="634B7C6C"/>
     <w:multiLevelType w:val="hybridMultilevel"/>
     <w:tmpl w:val="0DB4F4AE"/>
@@ -57463,7 +58549,7 @@
       </w:pPr>
     </w:lvl>
   </w:abstractNum>
-  <w:abstractNum w:abstractNumId="40" w15:restartNumberingAfterBreak="0">
+  <w:abstractNum w:abstractNumId="42" w15:restartNumberingAfterBreak="0">
     <w:nsid w:val="64F42F33"/>
     <w:multiLevelType w:val="hybridMultilevel"/>
     <w:tmpl w:val="414A195C"/>
@@ -57549,7 +58635,7 @@
       </w:pPr>
     </w:lvl>
   </w:abstractNum>
-  <w:abstractNum w:abstractNumId="41" w15:restartNumberingAfterBreak="0">
+  <w:abstractNum w:abstractNumId="43" w15:restartNumberingAfterBreak="0">
     <w:nsid w:val="666919E3"/>
     <w:multiLevelType w:val="hybridMultilevel"/>
     <w:tmpl w:val="0DB4F4AE"/>
@@ -57635,7 +58721,7 @@
       </w:pPr>
     </w:lvl>
   </w:abstractNum>
-  <w:abstractNum w:abstractNumId="42" w15:restartNumberingAfterBreak="0">
+  <w:abstractNum w:abstractNumId="44" w15:restartNumberingAfterBreak="0">
     <w:nsid w:val="697910F8"/>
     <w:multiLevelType w:val="hybridMultilevel"/>
     <w:tmpl w:val="0DB4F4AE"/>
@@ -57721,7 +58807,7 @@
       </w:pPr>
     </w:lvl>
   </w:abstractNum>
-  <w:abstractNum w:abstractNumId="43" w15:restartNumberingAfterBreak="0">
+  <w:abstractNum w:abstractNumId="45" w15:restartNumberingAfterBreak="0">
     <w:nsid w:val="6A5C18A4"/>
     <w:multiLevelType w:val="hybridMultilevel"/>
     <w:tmpl w:val="0DB4F4AE"/>
@@ -57807,7 +58893,7 @@
       </w:pPr>
     </w:lvl>
   </w:abstractNum>
-  <w:abstractNum w:abstractNumId="44" w15:restartNumberingAfterBreak="0">
+  <w:abstractNum w:abstractNumId="46" w15:restartNumberingAfterBreak="0">
     <w:nsid w:val="6C6B22EC"/>
     <w:multiLevelType w:val="hybridMultilevel"/>
     <w:tmpl w:val="0DB4F4AE"/>
@@ -57893,7 +58979,7 @@
       </w:pPr>
     </w:lvl>
   </w:abstractNum>
-  <w:abstractNum w:abstractNumId="45" w15:restartNumberingAfterBreak="0">
+  <w:abstractNum w:abstractNumId="47" w15:restartNumberingAfterBreak="0">
     <w:nsid w:val="74290A29"/>
     <w:multiLevelType w:val="hybridMultilevel"/>
     <w:tmpl w:val="2FDC8968"/>
@@ -58006,7 +59092,7 @@
       </w:rPr>
     </w:lvl>
   </w:abstractNum>
-  <w:abstractNum w:abstractNumId="46" w15:restartNumberingAfterBreak="0">
+  <w:abstractNum w:abstractNumId="48" w15:restartNumberingAfterBreak="0">
     <w:nsid w:val="7BFF3A7D"/>
     <w:multiLevelType w:val="hybridMultilevel"/>
     <w:tmpl w:val="32A8C5A2"/>
@@ -58119,7 +59205,7 @@
       </w:rPr>
     </w:lvl>
   </w:abstractNum>
-  <w:abstractNum w:abstractNumId="47" w15:restartNumberingAfterBreak="0">
+  <w:abstractNum w:abstractNumId="49" w15:restartNumberingAfterBreak="0">
     <w:nsid w:val="7CE07B13"/>
     <w:multiLevelType w:val="hybridMultilevel"/>
     <w:tmpl w:val="300E18C0"/>
@@ -58232,7 +59318,7 @@
       </w:rPr>
     </w:lvl>
   </w:abstractNum>
-  <w:abstractNum w:abstractNumId="48" w15:restartNumberingAfterBreak="0">
+  <w:abstractNum w:abstractNumId="50" w15:restartNumberingAfterBreak="0">
     <w:nsid w:val="7D8069D9"/>
     <w:multiLevelType w:val="hybridMultilevel"/>
     <w:tmpl w:val="0DB4F4AE"/>
@@ -58319,7 +59405,7 @@
     </w:lvl>
   </w:abstractNum>
   <w:num w:numId="1">
-    <w:abstractNumId w:val="40"/>
+    <w:abstractNumId w:val="42"/>
   </w:num>
   <w:num w:numId="2">
     <w:abstractNumId w:val="0"/>
@@ -58328,19 +59414,19 @@
     <w:abstractNumId w:val="14"/>
   </w:num>
   <w:num w:numId="4">
-    <w:abstractNumId w:val="47"/>
+    <w:abstractNumId w:val="49"/>
   </w:num>
   <w:num w:numId="5">
     <w:abstractNumId w:val="5"/>
   </w:num>
   <w:num w:numId="6">
-    <w:abstractNumId w:val="45"/>
+    <w:abstractNumId w:val="47"/>
   </w:num>
   <w:num w:numId="7">
     <w:abstractNumId w:val="2"/>
   </w:num>
   <w:num w:numId="8">
-    <w:abstractNumId w:val="46"/>
+    <w:abstractNumId w:val="48"/>
   </w:num>
   <w:num w:numId="9">
     <w:abstractNumId w:val="18"/>
@@ -58349,76 +59435,76 @@
     <w:abstractNumId w:val="16"/>
   </w:num>
   <w:num w:numId="11">
-    <w:abstractNumId w:val="41"/>
+    <w:abstractNumId w:val="43"/>
   </w:num>
   <w:num w:numId="12">
-    <w:abstractNumId w:val="34"/>
+    <w:abstractNumId w:val="36"/>
   </w:num>
   <w:num w:numId="13">
     <w:abstractNumId w:val="11"/>
   </w:num>
   <w:num w:numId="14">
-    <w:abstractNumId w:val="43"/>
+    <w:abstractNumId w:val="45"/>
   </w:num>
   <w:num w:numId="15">
-    <w:abstractNumId w:val="20"/>
+    <w:abstractNumId w:val="21"/>
   </w:num>
   <w:num w:numId="16">
-    <w:abstractNumId w:val="27"/>
+    <w:abstractNumId w:val="28"/>
   </w:num>
   <w:num w:numId="17">
     <w:abstractNumId w:val="15"/>
   </w:num>
   <w:num w:numId="18">
-    <w:abstractNumId w:val="42"/>
+    <w:abstractNumId w:val="44"/>
   </w:num>
   <w:num w:numId="19">
-    <w:abstractNumId w:val="21"/>
+    <w:abstractNumId w:val="22"/>
   </w:num>
   <w:num w:numId="20">
-    <w:abstractNumId w:val="23"/>
+    <w:abstractNumId w:val="24"/>
   </w:num>
   <w:num w:numId="21">
     <w:abstractNumId w:val="6"/>
   </w:num>
   <w:num w:numId="22">
-    <w:abstractNumId w:val="28"/>
+    <w:abstractNumId w:val="29"/>
   </w:num>
   <w:num w:numId="23">
-    <w:abstractNumId w:val="48"/>
+    <w:abstractNumId w:val="50"/>
   </w:num>
   <w:num w:numId="24">
-    <w:abstractNumId w:val="22"/>
+    <w:abstractNumId w:val="23"/>
   </w:num>
   <w:num w:numId="25">
-    <w:abstractNumId w:val="38"/>
+    <w:abstractNumId w:val="40"/>
   </w:num>
   <w:num w:numId="26">
-    <w:abstractNumId w:val="29"/>
+    <w:abstractNumId w:val="30"/>
   </w:num>
   <w:num w:numId="27">
     <w:abstractNumId w:val="12"/>
   </w:num>
   <w:num w:numId="28">
-    <w:abstractNumId w:val="32"/>
+    <w:abstractNumId w:val="34"/>
   </w:num>
   <w:num w:numId="29">
-    <w:abstractNumId w:val="44"/>
+    <w:abstractNumId w:val="46"/>
   </w:num>
   <w:num w:numId="30">
     <w:abstractNumId w:val="10"/>
   </w:num>
   <w:num w:numId="31">
-    <w:abstractNumId w:val="39"/>
+    <w:abstractNumId w:val="41"/>
   </w:num>
   <w:num w:numId="32">
-    <w:abstractNumId w:val="33"/>
+    <w:abstractNumId w:val="35"/>
   </w:num>
   <w:num w:numId="33">
     <w:abstractNumId w:val="7"/>
   </w:num>
   <w:num w:numId="34">
-    <w:abstractNumId w:val="35"/>
+    <w:abstractNumId w:val="37"/>
   </w:num>
   <w:num w:numId="35">
     <w:abstractNumId w:val="4"/>
@@ -58427,31 +59513,31 @@
     <w:abstractNumId w:val="1"/>
   </w:num>
   <w:num w:numId="37">
-    <w:abstractNumId w:val="26"/>
+    <w:abstractNumId w:val="27"/>
   </w:num>
   <w:num w:numId="38">
-    <w:abstractNumId w:val="37"/>
+    <w:abstractNumId w:val="39"/>
   </w:num>
   <w:num w:numId="39">
     <w:abstractNumId w:val="9"/>
   </w:num>
   <w:num w:numId="40">
-    <w:abstractNumId w:val="30"/>
+    <w:abstractNumId w:val="31"/>
   </w:num>
   <w:num w:numId="41">
-    <w:abstractNumId w:val="31"/>
+    <w:abstractNumId w:val="32"/>
   </w:num>
   <w:num w:numId="42">
-    <w:abstractNumId w:val="36"/>
+    <w:abstractNumId w:val="38"/>
   </w:num>
   <w:num w:numId="43">
-    <w:abstractNumId w:val="24"/>
+    <w:abstractNumId w:val="25"/>
   </w:num>
   <w:num w:numId="44">
     <w:abstractNumId w:val="17"/>
   </w:num>
   <w:num w:numId="45">
-    <w:abstractNumId w:val="25"/>
+    <w:abstractNumId w:val="26"/>
   </w:num>
   <w:num w:numId="46">
     <w:abstractNumId w:val="13"/>
@@ -58460,12 +59546,18 @@
     <w:abstractNumId w:val="8"/>
   </w:num>
   <w:num w:numId="48">
-    <w:abstractNumId w:val="19"/>
+    <w:abstractNumId w:val="20"/>
   </w:num>
   <w:num w:numId="49">
     <w:abstractNumId w:val="3"/>
   </w:num>
-  <w:numIdMacAtCleanup w:val="40"/>
+  <w:num w:numId="50">
+    <w:abstractNumId w:val="33"/>
+  </w:num>
+  <w:num w:numId="51">
+    <w:abstractNumId w:val="19"/>
+  </w:num>
+  <w:numIdMacAtCleanup w:val="51"/>
 </w:numbering>
 </file>
 
@@ -59728,7 +60820,7 @@
 </file>
 
 <file path=customXml/itemProps1.xml><?xml version="1.0" encoding="utf-8"?>
-<ds:datastoreItem xmlns:ds="http://schemas.openxmlformats.org/officeDocument/2006/customXml" ds:itemID="{B00A43EA-F483-44A7-839E-62186D4E8E6A}">
+<ds:datastoreItem xmlns:ds="http://schemas.openxmlformats.org/officeDocument/2006/customXml" ds:itemID="{4C11A5E2-DFE2-405A-BC4B-4A2A9B6CDC41}">
   <ds:schemaRefs>
     <ds:schemaRef ds:uri="http://schemas.openxmlformats.org/officeDocument/2006/bibliography"/>
   </ds:schemaRefs>

</xml_diff>

<commit_message>
atualizando diagramas de mapa do site.
</commit_message>
<xml_diff>
--- a/projeto/documentacao/DWFS - Projeto Integrado - Adjamir.docx
+++ b/projeto/documentacao/DWFS - Projeto Integrado - Adjamir.docx
@@ -622,7 +622,7 @@
         </w:rPr>
         <w:fldChar w:fldCharType="separate"/>
       </w:r>
-      <w:hyperlink w:anchor="_Toc128774782" w:history="1">
+      <w:hyperlink w:anchor="_Toc128783898" w:history="1">
         <w:r>
           <w:rPr>
             <w:rStyle w:val="Hyperlink"/>
@@ -645,7 +645,7 @@
           <w:rPr>
             <w:webHidden/>
           </w:rPr>
-          <w:instrText xml:space="preserve"> PAGEREF _Toc128774782 \h </w:instrText>
+          <w:instrText xml:space="preserve"> PAGEREF _Toc128783898 \h </w:instrText>
         </w:r>
         <w:r>
           <w:rPr>
@@ -682,7 +682,7 @@
           <w:lang w:eastAsia="pt-BR"/>
         </w:rPr>
       </w:pPr>
-      <w:hyperlink w:anchor="_Toc128774783" w:history="1">
+      <w:hyperlink w:anchor="_Toc128783899" w:history="1">
         <w:r>
           <w:rPr>
             <w:rStyle w:val="Hyperlink"/>
@@ -711,7 +711,7 @@
             <w:noProof/>
             <w:webHidden/>
           </w:rPr>
-          <w:instrText xml:space="preserve"> PAGEREF _Toc128774783 \h </w:instrText>
+          <w:instrText xml:space="preserve"> PAGEREF _Toc128783899 \h </w:instrText>
         </w:r>
         <w:r>
           <w:rPr>
@@ -752,7 +752,7 @@
           <w:lang w:eastAsia="pt-BR"/>
         </w:rPr>
       </w:pPr>
-      <w:hyperlink w:anchor="_Toc128774784" w:history="1">
+      <w:hyperlink w:anchor="_Toc128783900" w:history="1">
         <w:r>
           <w:rPr>
             <w:rStyle w:val="Hyperlink"/>
@@ -780,7 +780,7 @@
             <w:noProof/>
             <w:webHidden/>
           </w:rPr>
-          <w:instrText xml:space="preserve"> PAGEREF _Toc128774784 \h </w:instrText>
+          <w:instrText xml:space="preserve"> PAGEREF _Toc128783900 \h </w:instrText>
         </w:r>
         <w:r>
           <w:rPr>
@@ -824,7 +824,7 @@
           <w:lang w:eastAsia="pt-BR"/>
         </w:rPr>
       </w:pPr>
-      <w:hyperlink w:anchor="_Toc128774785" w:history="1">
+      <w:hyperlink w:anchor="_Toc128783901" w:history="1">
         <w:r>
           <w:rPr>
             <w:rStyle w:val="Hyperlink"/>
@@ -853,7 +853,7 @@
             <w:noProof/>
             <w:webHidden/>
           </w:rPr>
-          <w:instrText xml:space="preserve"> PAGEREF _Toc128774785 \h </w:instrText>
+          <w:instrText xml:space="preserve"> PAGEREF _Toc128783901 \h </w:instrText>
         </w:r>
         <w:r>
           <w:rPr>
@@ -894,7 +894,7 @@
           <w:lang w:eastAsia="pt-BR"/>
         </w:rPr>
       </w:pPr>
-      <w:hyperlink w:anchor="_Toc128774786" w:history="1">
+      <w:hyperlink w:anchor="_Toc128783902" w:history="1">
         <w:r>
           <w:rPr>
             <w:rStyle w:val="Hyperlink"/>
@@ -923,7 +923,7 @@
             <w:noProof/>
             <w:webHidden/>
           </w:rPr>
-          <w:instrText xml:space="preserve"> PAGEREF _Toc128774786 \h </w:instrText>
+          <w:instrText xml:space="preserve"> PAGEREF _Toc128783902 \h </w:instrText>
         </w:r>
         <w:r>
           <w:rPr>
@@ -964,7 +964,7 @@
           <w:lang w:eastAsia="pt-BR"/>
         </w:rPr>
       </w:pPr>
-      <w:hyperlink w:anchor="_Toc128774787" w:history="1">
+      <w:hyperlink w:anchor="_Toc128783903" w:history="1">
         <w:r>
           <w:rPr>
             <w:rStyle w:val="Hyperlink"/>
@@ -993,7 +993,7 @@
             <w:noProof/>
             <w:webHidden/>
           </w:rPr>
-          <w:instrText xml:space="preserve"> PAGEREF _Toc128774787 \h </w:instrText>
+          <w:instrText xml:space="preserve"> PAGEREF _Toc128783903 \h </w:instrText>
         </w:r>
         <w:r>
           <w:rPr>
@@ -1033,7 +1033,7 @@
           <w:sz w:val="22"/>
         </w:rPr>
       </w:pPr>
-      <w:hyperlink w:anchor="_Toc128774788" w:history="1">
+      <w:hyperlink w:anchor="_Toc128783904" w:history="1">
         <w:r>
           <w:rPr>
             <w:rStyle w:val="Hyperlink"/>
@@ -1056,7 +1056,7 @@
           <w:rPr>
             <w:webHidden/>
           </w:rPr>
-          <w:instrText xml:space="preserve"> PAGEREF _Toc128774788 \h </w:instrText>
+          <w:instrText xml:space="preserve"> PAGEREF _Toc128783904 \h </w:instrText>
         </w:r>
         <w:r>
           <w:rPr>
@@ -1093,7 +1093,7 @@
           <w:lang w:eastAsia="pt-BR"/>
         </w:rPr>
       </w:pPr>
-      <w:hyperlink w:anchor="_Toc128774789" w:history="1">
+      <w:hyperlink w:anchor="_Toc128783905" w:history="1">
         <w:r>
           <w:rPr>
             <w:rStyle w:val="Hyperlink"/>
@@ -1122,7 +1122,7 @@
             <w:noProof/>
             <w:webHidden/>
           </w:rPr>
-          <w:instrText xml:space="preserve"> PAGEREF _Toc128774789 \h </w:instrText>
+          <w:instrText xml:space="preserve"> PAGEREF _Toc128783905 \h </w:instrText>
         </w:r>
         <w:r>
           <w:rPr>
@@ -1163,7 +1163,7 @@
           <w:lang w:eastAsia="pt-BR"/>
         </w:rPr>
       </w:pPr>
-      <w:hyperlink w:anchor="_Toc128774790" w:history="1">
+      <w:hyperlink w:anchor="_Toc128783906" w:history="1">
         <w:r>
           <w:rPr>
             <w:rStyle w:val="Hyperlink"/>
@@ -1191,7 +1191,7 @@
             <w:noProof/>
             <w:webHidden/>
           </w:rPr>
-          <w:instrText xml:space="preserve"> PAGEREF _Toc128774790 \h </w:instrText>
+          <w:instrText xml:space="preserve"> PAGEREF _Toc128783906 \h </w:instrText>
         </w:r>
         <w:r>
           <w:rPr>
@@ -1232,7 +1232,7 @@
           <w:lang w:eastAsia="pt-BR"/>
         </w:rPr>
       </w:pPr>
-      <w:hyperlink w:anchor="_Toc128774791" w:history="1">
+      <w:hyperlink w:anchor="_Toc128783907" w:history="1">
         <w:r>
           <w:rPr>
             <w:rStyle w:val="Hyperlink"/>
@@ -1260,7 +1260,7 @@
             <w:noProof/>
             <w:webHidden/>
           </w:rPr>
-          <w:instrText xml:space="preserve"> PAGEREF _Toc128774791 \h </w:instrText>
+          <w:instrText xml:space="preserve"> PAGEREF _Toc128783907 \h </w:instrText>
         </w:r>
         <w:r>
           <w:rPr>
@@ -1304,7 +1304,7 @@
           <w:lang w:eastAsia="pt-BR"/>
         </w:rPr>
       </w:pPr>
-      <w:hyperlink w:anchor="_Toc128774792" w:history="1">
+      <w:hyperlink w:anchor="_Toc128783908" w:history="1">
         <w:r>
           <w:rPr>
             <w:rStyle w:val="Hyperlink"/>
@@ -1333,7 +1333,7 @@
             <w:noProof/>
             <w:webHidden/>
           </w:rPr>
-          <w:instrText xml:space="preserve"> PAGEREF _Toc128774792 \h </w:instrText>
+          <w:instrText xml:space="preserve"> PAGEREF _Toc128783908 \h </w:instrText>
         </w:r>
         <w:r>
           <w:rPr>
@@ -1377,7 +1377,7 @@
           <w:lang w:eastAsia="pt-BR"/>
         </w:rPr>
       </w:pPr>
-      <w:hyperlink w:anchor="_Toc128774793" w:history="1">
+      <w:hyperlink w:anchor="_Toc128783909" w:history="1">
         <w:r>
           <w:rPr>
             <w:rStyle w:val="Hyperlink"/>
@@ -1406,7 +1406,7 @@
             <w:noProof/>
             <w:webHidden/>
           </w:rPr>
-          <w:instrText xml:space="preserve"> PAGEREF _Toc128774793 \h </w:instrText>
+          <w:instrText xml:space="preserve"> PAGEREF _Toc128783909 \h </w:instrText>
         </w:r>
         <w:r>
           <w:rPr>
@@ -1450,7 +1450,7 @@
           <w:lang w:eastAsia="pt-BR"/>
         </w:rPr>
       </w:pPr>
-      <w:hyperlink w:anchor="_Toc128774794" w:history="1">
+      <w:hyperlink w:anchor="_Toc128783910" w:history="1">
         <w:r>
           <w:rPr>
             <w:rStyle w:val="Hyperlink"/>
@@ -1479,7 +1479,7 @@
             <w:noProof/>
             <w:webHidden/>
           </w:rPr>
-          <w:instrText xml:space="preserve"> PAGEREF _Toc128774794 \h </w:instrText>
+          <w:instrText xml:space="preserve"> PAGEREF _Toc128783910 \h </w:instrText>
         </w:r>
         <w:r>
           <w:rPr>
@@ -1523,7 +1523,7 @@
           <w:lang w:eastAsia="pt-BR"/>
         </w:rPr>
       </w:pPr>
-      <w:hyperlink w:anchor="_Toc128774795" w:history="1">
+      <w:hyperlink w:anchor="_Toc128783911" w:history="1">
         <w:r>
           <w:rPr>
             <w:rStyle w:val="Hyperlink"/>
@@ -1552,7 +1552,7 @@
             <w:noProof/>
             <w:webHidden/>
           </w:rPr>
-          <w:instrText xml:space="preserve"> PAGEREF _Toc128774795 \h </w:instrText>
+          <w:instrText xml:space="preserve"> PAGEREF _Toc128783911 \h </w:instrText>
         </w:r>
         <w:r>
           <w:rPr>
@@ -1596,7 +1596,7 @@
           <w:lang w:eastAsia="pt-BR"/>
         </w:rPr>
       </w:pPr>
-      <w:hyperlink w:anchor="_Toc128774796" w:history="1">
+      <w:hyperlink w:anchor="_Toc128783912" w:history="1">
         <w:r>
           <w:rPr>
             <w:rStyle w:val="Hyperlink"/>
@@ -1625,7 +1625,7 @@
             <w:noProof/>
             <w:webHidden/>
           </w:rPr>
-          <w:instrText xml:space="preserve"> PAGEREF _Toc128774796 \h </w:instrText>
+          <w:instrText xml:space="preserve"> PAGEREF _Toc128783912 \h </w:instrText>
         </w:r>
         <w:r>
           <w:rPr>
@@ -1669,7 +1669,7 @@
           <w:lang w:eastAsia="pt-BR"/>
         </w:rPr>
       </w:pPr>
-      <w:hyperlink w:anchor="_Toc128774797" w:history="1">
+      <w:hyperlink w:anchor="_Toc128783913" w:history="1">
         <w:r>
           <w:rPr>
             <w:rStyle w:val="Hyperlink"/>
@@ -1698,7 +1698,7 @@
             <w:noProof/>
             <w:webHidden/>
           </w:rPr>
-          <w:instrText xml:space="preserve"> PAGEREF _Toc128774797 \h </w:instrText>
+          <w:instrText xml:space="preserve"> PAGEREF _Toc128783913 \h </w:instrText>
         </w:r>
         <w:r>
           <w:rPr>
@@ -1742,7 +1742,7 @@
           <w:lang w:eastAsia="pt-BR"/>
         </w:rPr>
       </w:pPr>
-      <w:hyperlink w:anchor="_Toc128774798" w:history="1">
+      <w:hyperlink w:anchor="_Toc128783914" w:history="1">
         <w:r>
           <w:rPr>
             <w:rStyle w:val="Hyperlink"/>
@@ -1771,7 +1771,7 @@
             <w:noProof/>
             <w:webHidden/>
           </w:rPr>
-          <w:instrText xml:space="preserve"> PAGEREF _Toc128774798 \h </w:instrText>
+          <w:instrText xml:space="preserve"> PAGEREF _Toc128783914 \h </w:instrText>
         </w:r>
         <w:r>
           <w:rPr>
@@ -1815,7 +1815,7 @@
           <w:lang w:eastAsia="pt-BR"/>
         </w:rPr>
       </w:pPr>
-      <w:hyperlink w:anchor="_Toc128774799" w:history="1">
+      <w:hyperlink w:anchor="_Toc128783915" w:history="1">
         <w:r>
           <w:rPr>
             <w:rStyle w:val="Hyperlink"/>
@@ -1844,7 +1844,7 @@
             <w:noProof/>
             <w:webHidden/>
           </w:rPr>
-          <w:instrText xml:space="preserve"> PAGEREF _Toc128774799 \h </w:instrText>
+          <w:instrText xml:space="preserve"> PAGEREF _Toc128783915 \h </w:instrText>
         </w:r>
         <w:r>
           <w:rPr>
@@ -1888,7 +1888,7 @@
           <w:lang w:eastAsia="pt-BR"/>
         </w:rPr>
       </w:pPr>
-      <w:hyperlink w:anchor="_Toc128774800" w:history="1">
+      <w:hyperlink w:anchor="_Toc128783916" w:history="1">
         <w:r>
           <w:rPr>
             <w:rStyle w:val="Hyperlink"/>
@@ -1917,7 +1917,7 @@
             <w:noProof/>
             <w:webHidden/>
           </w:rPr>
-          <w:instrText xml:space="preserve"> PAGEREF _Toc128774800 \h </w:instrText>
+          <w:instrText xml:space="preserve"> PAGEREF _Toc128783916 \h </w:instrText>
         </w:r>
         <w:r>
           <w:rPr>
@@ -1961,7 +1961,7 @@
           <w:lang w:eastAsia="pt-BR"/>
         </w:rPr>
       </w:pPr>
-      <w:hyperlink w:anchor="_Toc128774801" w:history="1">
+      <w:hyperlink w:anchor="_Toc128783917" w:history="1">
         <w:r>
           <w:rPr>
             <w:rStyle w:val="Hyperlink"/>
@@ -1990,7 +1990,7 @@
             <w:noProof/>
             <w:webHidden/>
           </w:rPr>
-          <w:instrText xml:space="preserve"> PAGEREF _Toc128774801 \h </w:instrText>
+          <w:instrText xml:space="preserve"> PAGEREF _Toc128783917 \h </w:instrText>
         </w:r>
         <w:r>
           <w:rPr>
@@ -2034,7 +2034,7 @@
           <w:lang w:eastAsia="pt-BR"/>
         </w:rPr>
       </w:pPr>
-      <w:hyperlink w:anchor="_Toc128774802" w:history="1">
+      <w:hyperlink w:anchor="_Toc128783918" w:history="1">
         <w:r>
           <w:rPr>
             <w:rStyle w:val="Hyperlink"/>
@@ -2063,7 +2063,7 @@
             <w:noProof/>
             <w:webHidden/>
           </w:rPr>
-          <w:instrText xml:space="preserve"> PAGEREF _Toc128774802 \h </w:instrText>
+          <w:instrText xml:space="preserve"> PAGEREF _Toc128783918 \h </w:instrText>
         </w:r>
         <w:r>
           <w:rPr>
@@ -2107,7 +2107,7 @@
           <w:lang w:eastAsia="pt-BR"/>
         </w:rPr>
       </w:pPr>
-      <w:hyperlink w:anchor="_Toc128774803" w:history="1">
+      <w:hyperlink w:anchor="_Toc128783919" w:history="1">
         <w:r>
           <w:rPr>
             <w:rStyle w:val="Hyperlink"/>
@@ -2136,7 +2136,7 @@
             <w:noProof/>
             <w:webHidden/>
           </w:rPr>
-          <w:instrText xml:space="preserve"> PAGEREF _Toc128774803 \h </w:instrText>
+          <w:instrText xml:space="preserve"> PAGEREF _Toc128783919 \h </w:instrText>
         </w:r>
         <w:r>
           <w:rPr>
@@ -2180,7 +2180,7 @@
           <w:lang w:eastAsia="pt-BR"/>
         </w:rPr>
       </w:pPr>
-      <w:hyperlink w:anchor="_Toc128774804" w:history="1">
+      <w:hyperlink w:anchor="_Toc128783920" w:history="1">
         <w:r>
           <w:rPr>
             <w:rStyle w:val="Hyperlink"/>
@@ -2209,7 +2209,7 @@
             <w:noProof/>
             <w:webHidden/>
           </w:rPr>
-          <w:instrText xml:space="preserve"> PAGEREF _Toc128774804 \h </w:instrText>
+          <w:instrText xml:space="preserve"> PAGEREF _Toc128783920 \h </w:instrText>
         </w:r>
         <w:r>
           <w:rPr>
@@ -2253,7 +2253,7 @@
           <w:lang w:eastAsia="pt-BR"/>
         </w:rPr>
       </w:pPr>
-      <w:hyperlink w:anchor="_Toc128774805" w:history="1">
+      <w:hyperlink w:anchor="_Toc128783921" w:history="1">
         <w:r>
           <w:rPr>
             <w:rStyle w:val="Hyperlink"/>
@@ -2282,7 +2282,7 @@
             <w:noProof/>
             <w:webHidden/>
           </w:rPr>
-          <w:instrText xml:space="preserve"> PAGEREF _Toc128774805 \h </w:instrText>
+          <w:instrText xml:space="preserve"> PAGEREF _Toc128783921 \h </w:instrText>
         </w:r>
         <w:r>
           <w:rPr>
@@ -2326,7 +2326,7 @@
           <w:lang w:eastAsia="pt-BR"/>
         </w:rPr>
       </w:pPr>
-      <w:hyperlink w:anchor="_Toc128774806" w:history="1">
+      <w:hyperlink w:anchor="_Toc128783922" w:history="1">
         <w:r>
           <w:rPr>
             <w:rStyle w:val="Hyperlink"/>
@@ -2355,7 +2355,7 @@
             <w:noProof/>
             <w:webHidden/>
           </w:rPr>
-          <w:instrText xml:space="preserve"> PAGEREF _Toc128774806 \h </w:instrText>
+          <w:instrText xml:space="preserve"> PAGEREF _Toc128783922 \h </w:instrText>
         </w:r>
         <w:r>
           <w:rPr>
@@ -2399,7 +2399,7 @@
           <w:lang w:eastAsia="pt-BR"/>
         </w:rPr>
       </w:pPr>
-      <w:hyperlink w:anchor="_Toc128774807" w:history="1">
+      <w:hyperlink w:anchor="_Toc128783923" w:history="1">
         <w:r>
           <w:rPr>
             <w:rStyle w:val="Hyperlink"/>
@@ -2428,7 +2428,7 @@
             <w:noProof/>
             <w:webHidden/>
           </w:rPr>
-          <w:instrText xml:space="preserve"> PAGEREF _Toc128774807 \h </w:instrText>
+          <w:instrText xml:space="preserve"> PAGEREF _Toc128783923 \h </w:instrText>
         </w:r>
         <w:r>
           <w:rPr>
@@ -2472,7 +2472,7 @@
           <w:lang w:eastAsia="pt-BR"/>
         </w:rPr>
       </w:pPr>
-      <w:hyperlink w:anchor="_Toc128774808" w:history="1">
+      <w:hyperlink w:anchor="_Toc128783924" w:history="1">
         <w:r>
           <w:rPr>
             <w:rStyle w:val="Hyperlink"/>
@@ -2501,7 +2501,7 @@
             <w:noProof/>
             <w:webHidden/>
           </w:rPr>
-          <w:instrText xml:space="preserve"> PAGEREF _Toc128774808 \h </w:instrText>
+          <w:instrText xml:space="preserve"> PAGEREF _Toc128783924 \h </w:instrText>
         </w:r>
         <w:r>
           <w:rPr>
@@ -2545,7 +2545,7 @@
           <w:lang w:eastAsia="pt-BR"/>
         </w:rPr>
       </w:pPr>
-      <w:hyperlink w:anchor="_Toc128774809" w:history="1">
+      <w:hyperlink w:anchor="_Toc128783925" w:history="1">
         <w:r>
           <w:rPr>
             <w:rStyle w:val="Hyperlink"/>
@@ -2574,7 +2574,7 @@
             <w:noProof/>
             <w:webHidden/>
           </w:rPr>
-          <w:instrText xml:space="preserve"> PAGEREF _Toc128774809 \h </w:instrText>
+          <w:instrText xml:space="preserve"> PAGEREF _Toc128783925 \h </w:instrText>
         </w:r>
         <w:r>
           <w:rPr>
@@ -2618,7 +2618,7 @@
           <w:lang w:eastAsia="pt-BR"/>
         </w:rPr>
       </w:pPr>
-      <w:hyperlink w:anchor="_Toc128774810" w:history="1">
+      <w:hyperlink w:anchor="_Toc128783926" w:history="1">
         <w:r>
           <w:rPr>
             <w:rStyle w:val="Hyperlink"/>
@@ -2647,7 +2647,7 @@
             <w:noProof/>
             <w:webHidden/>
           </w:rPr>
-          <w:instrText xml:space="preserve"> PAGEREF _Toc128774810 \h </w:instrText>
+          <w:instrText xml:space="preserve"> PAGEREF _Toc128783926 \h </w:instrText>
         </w:r>
         <w:r>
           <w:rPr>
@@ -2691,7 +2691,7 @@
           <w:lang w:eastAsia="pt-BR"/>
         </w:rPr>
       </w:pPr>
-      <w:hyperlink w:anchor="_Toc128774811" w:history="1">
+      <w:hyperlink w:anchor="_Toc128783927" w:history="1">
         <w:r>
           <w:rPr>
             <w:rStyle w:val="Hyperlink"/>
@@ -2720,7 +2720,7 @@
             <w:noProof/>
             <w:webHidden/>
           </w:rPr>
-          <w:instrText xml:space="preserve"> PAGEREF _Toc128774811 \h </w:instrText>
+          <w:instrText xml:space="preserve"> PAGEREF _Toc128783927 \h </w:instrText>
         </w:r>
         <w:r>
           <w:rPr>
@@ -2764,7 +2764,7 @@
           <w:lang w:eastAsia="pt-BR"/>
         </w:rPr>
       </w:pPr>
-      <w:hyperlink w:anchor="_Toc128774812" w:history="1">
+      <w:hyperlink w:anchor="_Toc128783928" w:history="1">
         <w:r>
           <w:rPr>
             <w:rStyle w:val="Hyperlink"/>
@@ -2793,7 +2793,7 @@
             <w:noProof/>
             <w:webHidden/>
           </w:rPr>
-          <w:instrText xml:space="preserve"> PAGEREF _Toc128774812 \h </w:instrText>
+          <w:instrText xml:space="preserve"> PAGEREF _Toc128783928 \h </w:instrText>
         </w:r>
         <w:r>
           <w:rPr>
@@ -2837,7 +2837,7 @@
           <w:lang w:eastAsia="pt-BR"/>
         </w:rPr>
       </w:pPr>
-      <w:hyperlink w:anchor="_Toc128774813" w:history="1">
+      <w:hyperlink w:anchor="_Toc128783929" w:history="1">
         <w:r>
           <w:rPr>
             <w:rStyle w:val="Hyperlink"/>
@@ -2866,7 +2866,7 @@
             <w:noProof/>
             <w:webHidden/>
           </w:rPr>
-          <w:instrText xml:space="preserve"> PAGEREF _Toc128774813 \h </w:instrText>
+          <w:instrText xml:space="preserve"> PAGEREF _Toc128783929 \h </w:instrText>
         </w:r>
         <w:r>
           <w:rPr>
@@ -2910,7 +2910,7 @@
           <w:lang w:eastAsia="pt-BR"/>
         </w:rPr>
       </w:pPr>
-      <w:hyperlink w:anchor="_Toc128774814" w:history="1">
+      <w:hyperlink w:anchor="_Toc128783930" w:history="1">
         <w:r>
           <w:rPr>
             <w:rStyle w:val="Hyperlink"/>
@@ -2939,7 +2939,7 @@
             <w:noProof/>
             <w:webHidden/>
           </w:rPr>
-          <w:instrText xml:space="preserve"> PAGEREF _Toc128774814 \h </w:instrText>
+          <w:instrText xml:space="preserve"> PAGEREF _Toc128783930 \h </w:instrText>
         </w:r>
         <w:r>
           <w:rPr>
@@ -2983,7 +2983,7 @@
           <w:lang w:eastAsia="pt-BR"/>
         </w:rPr>
       </w:pPr>
-      <w:hyperlink w:anchor="_Toc128774815" w:history="1">
+      <w:hyperlink w:anchor="_Toc128783931" w:history="1">
         <w:r>
           <w:rPr>
             <w:rStyle w:val="Hyperlink"/>
@@ -3012,7 +3012,7 @@
             <w:noProof/>
             <w:webHidden/>
           </w:rPr>
-          <w:instrText xml:space="preserve"> PAGEREF _Toc128774815 \h </w:instrText>
+          <w:instrText xml:space="preserve"> PAGEREF _Toc128783931 \h </w:instrText>
         </w:r>
         <w:r>
           <w:rPr>
@@ -3056,7 +3056,7 @@
           <w:lang w:eastAsia="pt-BR"/>
         </w:rPr>
       </w:pPr>
-      <w:hyperlink w:anchor="_Toc128774816" w:history="1">
+      <w:hyperlink w:anchor="_Toc128783932" w:history="1">
         <w:r>
           <w:rPr>
             <w:rStyle w:val="Hyperlink"/>
@@ -3085,7 +3085,7 @@
             <w:noProof/>
             <w:webHidden/>
           </w:rPr>
-          <w:instrText xml:space="preserve"> PAGEREF _Toc128774816 \h </w:instrText>
+          <w:instrText xml:space="preserve"> PAGEREF _Toc128783932 \h </w:instrText>
         </w:r>
         <w:r>
           <w:rPr>
@@ -3129,7 +3129,7 @@
           <w:lang w:eastAsia="pt-BR"/>
         </w:rPr>
       </w:pPr>
-      <w:hyperlink w:anchor="_Toc128774817" w:history="1">
+      <w:hyperlink w:anchor="_Toc128783933" w:history="1">
         <w:r>
           <w:rPr>
             <w:rStyle w:val="Hyperlink"/>
@@ -3158,7 +3158,7 @@
             <w:noProof/>
             <w:webHidden/>
           </w:rPr>
-          <w:instrText xml:space="preserve"> PAGEREF _Toc128774817 \h </w:instrText>
+          <w:instrText xml:space="preserve"> PAGEREF _Toc128783933 \h </w:instrText>
         </w:r>
         <w:r>
           <w:rPr>
@@ -3202,7 +3202,7 @@
           <w:lang w:eastAsia="pt-BR"/>
         </w:rPr>
       </w:pPr>
-      <w:hyperlink w:anchor="_Toc128774818" w:history="1">
+      <w:hyperlink w:anchor="_Toc128783934" w:history="1">
         <w:r>
           <w:rPr>
             <w:rStyle w:val="Hyperlink"/>
@@ -3231,7 +3231,7 @@
             <w:noProof/>
             <w:webHidden/>
           </w:rPr>
-          <w:instrText xml:space="preserve"> PAGEREF _Toc128774818 \h </w:instrText>
+          <w:instrText xml:space="preserve"> PAGEREF _Toc128783934 \h </w:instrText>
         </w:r>
         <w:r>
           <w:rPr>
@@ -3275,7 +3275,7 @@
           <w:lang w:eastAsia="pt-BR"/>
         </w:rPr>
       </w:pPr>
-      <w:hyperlink w:anchor="_Toc128774819" w:history="1">
+      <w:hyperlink w:anchor="_Toc128783935" w:history="1">
         <w:r>
           <w:rPr>
             <w:rStyle w:val="Hyperlink"/>
@@ -3304,7 +3304,7 @@
             <w:noProof/>
             <w:webHidden/>
           </w:rPr>
-          <w:instrText xml:space="preserve"> PAGEREF _Toc128774819 \h </w:instrText>
+          <w:instrText xml:space="preserve"> PAGEREF _Toc128783935 \h </w:instrText>
         </w:r>
         <w:r>
           <w:rPr>
@@ -3348,7 +3348,7 @@
           <w:lang w:eastAsia="pt-BR"/>
         </w:rPr>
       </w:pPr>
-      <w:hyperlink w:anchor="_Toc128774820" w:history="1">
+      <w:hyperlink w:anchor="_Toc128783936" w:history="1">
         <w:r>
           <w:rPr>
             <w:rStyle w:val="Hyperlink"/>
@@ -3377,7 +3377,7 @@
             <w:noProof/>
             <w:webHidden/>
           </w:rPr>
-          <w:instrText xml:space="preserve"> PAGEREF _Toc128774820 \h </w:instrText>
+          <w:instrText xml:space="preserve"> PAGEREF _Toc128783936 \h </w:instrText>
         </w:r>
         <w:r>
           <w:rPr>
@@ -3421,7 +3421,7 @@
           <w:lang w:eastAsia="pt-BR"/>
         </w:rPr>
       </w:pPr>
-      <w:hyperlink w:anchor="_Toc128774821" w:history="1">
+      <w:hyperlink w:anchor="_Toc128783937" w:history="1">
         <w:r>
           <w:rPr>
             <w:rStyle w:val="Hyperlink"/>
@@ -3450,7 +3450,7 @@
             <w:noProof/>
             <w:webHidden/>
           </w:rPr>
-          <w:instrText xml:space="preserve"> PAGEREF _Toc128774821 \h </w:instrText>
+          <w:instrText xml:space="preserve"> PAGEREF _Toc128783937 \h </w:instrText>
         </w:r>
         <w:r>
           <w:rPr>
@@ -3494,7 +3494,7 @@
           <w:lang w:eastAsia="pt-BR"/>
         </w:rPr>
       </w:pPr>
-      <w:hyperlink w:anchor="_Toc128774822" w:history="1">
+      <w:hyperlink w:anchor="_Toc128783938" w:history="1">
         <w:r>
           <w:rPr>
             <w:rStyle w:val="Hyperlink"/>
@@ -3523,7 +3523,7 @@
             <w:noProof/>
             <w:webHidden/>
           </w:rPr>
-          <w:instrText xml:space="preserve"> PAGEREF _Toc128774822 \h </w:instrText>
+          <w:instrText xml:space="preserve"> PAGEREF _Toc128783938 \h </w:instrText>
         </w:r>
         <w:r>
           <w:rPr>
@@ -3567,7 +3567,7 @@
           <w:lang w:eastAsia="pt-BR"/>
         </w:rPr>
       </w:pPr>
-      <w:hyperlink w:anchor="_Toc128774823" w:history="1">
+      <w:hyperlink w:anchor="_Toc128783939" w:history="1">
         <w:r>
           <w:rPr>
             <w:rStyle w:val="Hyperlink"/>
@@ -3596,7 +3596,7 @@
             <w:noProof/>
             <w:webHidden/>
           </w:rPr>
-          <w:instrText xml:space="preserve"> PAGEREF _Toc128774823 \h </w:instrText>
+          <w:instrText xml:space="preserve"> PAGEREF _Toc128783939 \h </w:instrText>
         </w:r>
         <w:r>
           <w:rPr>
@@ -3640,7 +3640,7 @@
           <w:lang w:eastAsia="pt-BR"/>
         </w:rPr>
       </w:pPr>
-      <w:hyperlink w:anchor="_Toc128774824" w:history="1">
+      <w:hyperlink w:anchor="_Toc128783940" w:history="1">
         <w:r>
           <w:rPr>
             <w:rStyle w:val="Hyperlink"/>
@@ -3669,7 +3669,7 @@
             <w:noProof/>
             <w:webHidden/>
           </w:rPr>
-          <w:instrText xml:space="preserve"> PAGEREF _Toc128774824 \h </w:instrText>
+          <w:instrText xml:space="preserve"> PAGEREF _Toc128783940 \h </w:instrText>
         </w:r>
         <w:r>
           <w:rPr>
@@ -3713,7 +3713,7 @@
           <w:lang w:eastAsia="pt-BR"/>
         </w:rPr>
       </w:pPr>
-      <w:hyperlink w:anchor="_Toc128774825" w:history="1">
+      <w:hyperlink w:anchor="_Toc128783941" w:history="1">
         <w:r>
           <w:rPr>
             <w:rStyle w:val="Hyperlink"/>
@@ -3742,7 +3742,7 @@
             <w:noProof/>
             <w:webHidden/>
           </w:rPr>
-          <w:instrText xml:space="preserve"> PAGEREF _Toc128774825 \h </w:instrText>
+          <w:instrText xml:space="preserve"> PAGEREF _Toc128783941 \h </w:instrText>
         </w:r>
         <w:r>
           <w:rPr>
@@ -3786,7 +3786,7 @@
           <w:lang w:eastAsia="pt-BR"/>
         </w:rPr>
       </w:pPr>
-      <w:hyperlink w:anchor="_Toc128774826" w:history="1">
+      <w:hyperlink w:anchor="_Toc128783942" w:history="1">
         <w:r>
           <w:rPr>
             <w:rStyle w:val="Hyperlink"/>
@@ -3815,7 +3815,7 @@
             <w:noProof/>
             <w:webHidden/>
           </w:rPr>
-          <w:instrText xml:space="preserve"> PAGEREF _Toc128774826 \h </w:instrText>
+          <w:instrText xml:space="preserve"> PAGEREF _Toc128783942 \h </w:instrText>
         </w:r>
         <w:r>
           <w:rPr>
@@ -3859,7 +3859,7 @@
           <w:lang w:eastAsia="pt-BR"/>
         </w:rPr>
       </w:pPr>
-      <w:hyperlink w:anchor="_Toc128774827" w:history="1">
+      <w:hyperlink w:anchor="_Toc128783943" w:history="1">
         <w:r>
           <w:rPr>
             <w:rStyle w:val="Hyperlink"/>
@@ -3888,7 +3888,7 @@
             <w:noProof/>
             <w:webHidden/>
           </w:rPr>
-          <w:instrText xml:space="preserve"> PAGEREF _Toc128774827 \h </w:instrText>
+          <w:instrText xml:space="preserve"> PAGEREF _Toc128783943 \h </w:instrText>
         </w:r>
         <w:r>
           <w:rPr>
@@ -3932,7 +3932,7 @@
           <w:lang w:eastAsia="pt-BR"/>
         </w:rPr>
       </w:pPr>
-      <w:hyperlink w:anchor="_Toc128774828" w:history="1">
+      <w:hyperlink w:anchor="_Toc128783944" w:history="1">
         <w:r>
           <w:rPr>
             <w:rStyle w:val="Hyperlink"/>
@@ -3961,7 +3961,7 @@
             <w:noProof/>
             <w:webHidden/>
           </w:rPr>
-          <w:instrText xml:space="preserve"> PAGEREF _Toc128774828 \h </w:instrText>
+          <w:instrText xml:space="preserve"> PAGEREF _Toc128783944 \h </w:instrText>
         </w:r>
         <w:r>
           <w:rPr>
@@ -4005,7 +4005,7 @@
           <w:lang w:eastAsia="pt-BR"/>
         </w:rPr>
       </w:pPr>
-      <w:hyperlink w:anchor="_Toc128774829" w:history="1">
+      <w:hyperlink w:anchor="_Toc128783945" w:history="1">
         <w:r>
           <w:rPr>
             <w:rStyle w:val="Hyperlink"/>
@@ -4034,7 +4034,7 @@
             <w:noProof/>
             <w:webHidden/>
           </w:rPr>
-          <w:instrText xml:space="preserve"> PAGEREF _Toc128774829 \h </w:instrText>
+          <w:instrText xml:space="preserve"> PAGEREF _Toc128783945 \h </w:instrText>
         </w:r>
         <w:r>
           <w:rPr>
@@ -4078,7 +4078,7 @@
           <w:lang w:eastAsia="pt-BR"/>
         </w:rPr>
       </w:pPr>
-      <w:hyperlink w:anchor="_Toc128774830" w:history="1">
+      <w:hyperlink w:anchor="_Toc128783946" w:history="1">
         <w:r>
           <w:rPr>
             <w:rStyle w:val="Hyperlink"/>
@@ -4107,7 +4107,7 @@
             <w:noProof/>
             <w:webHidden/>
           </w:rPr>
-          <w:instrText xml:space="preserve"> PAGEREF _Toc128774830 \h </w:instrText>
+          <w:instrText xml:space="preserve"> PAGEREF _Toc128783946 \h </w:instrText>
         </w:r>
         <w:r>
           <w:rPr>
@@ -4151,7 +4151,7 @@
           <w:lang w:eastAsia="pt-BR"/>
         </w:rPr>
       </w:pPr>
-      <w:hyperlink w:anchor="_Toc128774831" w:history="1">
+      <w:hyperlink w:anchor="_Toc128783947" w:history="1">
         <w:r>
           <w:rPr>
             <w:rStyle w:val="Hyperlink"/>
@@ -4180,7 +4180,7 @@
             <w:noProof/>
             <w:webHidden/>
           </w:rPr>
-          <w:instrText xml:space="preserve"> PAGEREF _Toc128774831 \h </w:instrText>
+          <w:instrText xml:space="preserve"> PAGEREF _Toc128783947 \h </w:instrText>
         </w:r>
         <w:r>
           <w:rPr>
@@ -4224,7 +4224,7 @@
           <w:lang w:eastAsia="pt-BR"/>
         </w:rPr>
       </w:pPr>
-      <w:hyperlink w:anchor="_Toc128774832" w:history="1">
+      <w:hyperlink w:anchor="_Toc128783948" w:history="1">
         <w:r>
           <w:rPr>
             <w:rStyle w:val="Hyperlink"/>
@@ -4253,7 +4253,7 @@
             <w:noProof/>
             <w:webHidden/>
           </w:rPr>
-          <w:instrText xml:space="preserve"> PAGEREF _Toc128774832 \h </w:instrText>
+          <w:instrText xml:space="preserve"> PAGEREF _Toc128783948 \h </w:instrText>
         </w:r>
         <w:r>
           <w:rPr>
@@ -4297,7 +4297,7 @@
           <w:lang w:eastAsia="pt-BR"/>
         </w:rPr>
       </w:pPr>
-      <w:hyperlink w:anchor="_Toc128774833" w:history="1">
+      <w:hyperlink w:anchor="_Toc128783949" w:history="1">
         <w:r>
           <w:rPr>
             <w:rStyle w:val="Hyperlink"/>
@@ -4326,7 +4326,7 @@
             <w:noProof/>
             <w:webHidden/>
           </w:rPr>
-          <w:instrText xml:space="preserve"> PAGEREF _Toc128774833 \h </w:instrText>
+          <w:instrText xml:space="preserve"> PAGEREF _Toc128783949 \h </w:instrText>
         </w:r>
         <w:r>
           <w:rPr>
@@ -4370,7 +4370,7 @@
           <w:lang w:eastAsia="pt-BR"/>
         </w:rPr>
       </w:pPr>
-      <w:hyperlink w:anchor="_Toc128774834" w:history="1">
+      <w:hyperlink w:anchor="_Toc128783950" w:history="1">
         <w:r>
           <w:rPr>
             <w:rStyle w:val="Hyperlink"/>
@@ -4399,76 +4399,7 @@
             <w:noProof/>
             <w:webHidden/>
           </w:rPr>
-          <w:instrText xml:space="preserve"> PAGEREF _Toc128774834 \h </w:instrText>
-        </w:r>
-        <w:r>
-          <w:rPr>
-            <w:noProof/>
-            <w:webHidden/>
-          </w:rPr>
-        </w:r>
-        <w:r>
-          <w:rPr>
-            <w:noProof/>
-            <w:webHidden/>
-          </w:rPr>
-          <w:fldChar w:fldCharType="separate"/>
-        </w:r>
-        <w:r>
-          <w:rPr>
-            <w:noProof/>
-            <w:webHidden/>
-          </w:rPr>
-          <w:t>56</w:t>
-        </w:r>
-        <w:r>
-          <w:rPr>
-            <w:noProof/>
-            <w:webHidden/>
-          </w:rPr>
-          <w:fldChar w:fldCharType="end"/>
-        </w:r>
-      </w:hyperlink>
-    </w:p>
-    <w:p>
-      <w:pPr>
-        <w:pStyle w:val="Sumrio2"/>
-        <w:rPr>
-          <w:rFonts w:ascii="Calibri" w:eastAsia="Times New Roman" w:hAnsi="Calibri"/>
-          <w:noProof/>
-          <w:sz w:val="22"/>
-          <w:lang w:eastAsia="pt-BR"/>
-        </w:rPr>
-      </w:pPr>
-      <w:hyperlink w:anchor="_Toc128774835" w:history="1">
-        <w:r>
-          <w:rPr>
-            <w:rStyle w:val="Hyperlink"/>
-            <w:noProof/>
-            <w:lang w:eastAsia="pt-BR"/>
-          </w:rPr>
-          <w:t>2.4. Projeto de interface</w:t>
-        </w:r>
-        <w:r>
-          <w:rPr>
-            <w:noProof/>
-            <w:webHidden/>
-          </w:rPr>
-          <w:tab/>
-        </w:r>
-        <w:r>
-          <w:rPr>
-            <w:noProof/>
-            <w:webHidden/>
-          </w:rPr>
-          <w:fldChar w:fldCharType="begin"/>
-        </w:r>
-        <w:r>
-          <w:rPr>
-            <w:noProof/>
-            <w:webHidden/>
-          </w:rPr>
-          <w:instrText xml:space="preserve"> PAGEREF _Toc128774835 \h </w:instrText>
+          <w:instrText xml:space="preserve"> PAGEREF _Toc128783950 \h </w:instrText>
         </w:r>
         <w:r>
           <w:rPr>
@@ -4512,7 +4443,295 @@
           <w:lang w:eastAsia="pt-BR"/>
         </w:rPr>
       </w:pPr>
-      <w:hyperlink w:anchor="_Toc128774836" w:history="1">
+      <w:hyperlink w:anchor="_Toc128783951" w:history="1">
+        <w:r>
+          <w:rPr>
+            <w:rStyle w:val="Hyperlink"/>
+            <w:rFonts w:cs="Arial"/>
+            <w:noProof/>
+            <w:lang w:eastAsia="pt-BR"/>
+          </w:rPr>
+          <w:t>2.3.44. Caso de uso: Meus pedidos</w:t>
+        </w:r>
+        <w:r>
+          <w:rPr>
+            <w:noProof/>
+            <w:webHidden/>
+          </w:rPr>
+          <w:tab/>
+        </w:r>
+        <w:r>
+          <w:rPr>
+            <w:noProof/>
+            <w:webHidden/>
+          </w:rPr>
+          <w:fldChar w:fldCharType="begin"/>
+        </w:r>
+        <w:r>
+          <w:rPr>
+            <w:noProof/>
+            <w:webHidden/>
+          </w:rPr>
+          <w:instrText xml:space="preserve"> PAGEREF _Toc128783951 \h </w:instrText>
+        </w:r>
+        <w:r>
+          <w:rPr>
+            <w:noProof/>
+            <w:webHidden/>
+          </w:rPr>
+        </w:r>
+        <w:r>
+          <w:rPr>
+            <w:noProof/>
+            <w:webHidden/>
+          </w:rPr>
+          <w:fldChar w:fldCharType="separate"/>
+        </w:r>
+        <w:r>
+          <w:rPr>
+            <w:noProof/>
+            <w:webHidden/>
+          </w:rPr>
+          <w:t>56</w:t>
+        </w:r>
+        <w:r>
+          <w:rPr>
+            <w:noProof/>
+            <w:webHidden/>
+          </w:rPr>
+          <w:fldChar w:fldCharType="end"/>
+        </w:r>
+      </w:hyperlink>
+    </w:p>
+    <w:p>
+      <w:pPr>
+        <w:pStyle w:val="Sumrio3"/>
+        <w:tabs>
+          <w:tab w:val="right" w:leader="dot" w:pos="9061"/>
+        </w:tabs>
+        <w:rPr>
+          <w:rFonts w:ascii="Calibri" w:eastAsia="Times New Roman" w:hAnsi="Calibri"/>
+          <w:noProof/>
+          <w:sz w:val="22"/>
+          <w:lang w:eastAsia="pt-BR"/>
+        </w:rPr>
+      </w:pPr>
+      <w:hyperlink w:anchor="_Toc128783952" w:history="1">
+        <w:r>
+          <w:rPr>
+            <w:rStyle w:val="Hyperlink"/>
+            <w:rFonts w:cs="Arial"/>
+            <w:noProof/>
+            <w:lang w:eastAsia="pt-BR"/>
+          </w:rPr>
+          <w:t>2.3.45. Caso de uso: Detalhar pedido</w:t>
+        </w:r>
+        <w:r>
+          <w:rPr>
+            <w:noProof/>
+            <w:webHidden/>
+          </w:rPr>
+          <w:tab/>
+        </w:r>
+        <w:r>
+          <w:rPr>
+            <w:noProof/>
+            <w:webHidden/>
+          </w:rPr>
+          <w:fldChar w:fldCharType="begin"/>
+        </w:r>
+        <w:r>
+          <w:rPr>
+            <w:noProof/>
+            <w:webHidden/>
+          </w:rPr>
+          <w:instrText xml:space="preserve"> PAGEREF _Toc128783952 \h </w:instrText>
+        </w:r>
+        <w:r>
+          <w:rPr>
+            <w:noProof/>
+            <w:webHidden/>
+          </w:rPr>
+        </w:r>
+        <w:r>
+          <w:rPr>
+            <w:noProof/>
+            <w:webHidden/>
+          </w:rPr>
+          <w:fldChar w:fldCharType="separate"/>
+        </w:r>
+        <w:r>
+          <w:rPr>
+            <w:noProof/>
+            <w:webHidden/>
+          </w:rPr>
+          <w:t>57</w:t>
+        </w:r>
+        <w:r>
+          <w:rPr>
+            <w:noProof/>
+            <w:webHidden/>
+          </w:rPr>
+          <w:fldChar w:fldCharType="end"/>
+        </w:r>
+      </w:hyperlink>
+    </w:p>
+    <w:p>
+      <w:pPr>
+        <w:pStyle w:val="Sumrio3"/>
+        <w:tabs>
+          <w:tab w:val="right" w:leader="dot" w:pos="9061"/>
+        </w:tabs>
+        <w:rPr>
+          <w:rFonts w:ascii="Calibri" w:eastAsia="Times New Roman" w:hAnsi="Calibri"/>
+          <w:noProof/>
+          <w:sz w:val="22"/>
+          <w:lang w:eastAsia="pt-BR"/>
+        </w:rPr>
+      </w:pPr>
+      <w:hyperlink w:anchor="_Toc128783953" w:history="1">
+        <w:r>
+          <w:rPr>
+            <w:rStyle w:val="Hyperlink"/>
+            <w:rFonts w:cs="Arial"/>
+            <w:noProof/>
+            <w:lang w:eastAsia="pt-BR"/>
+          </w:rPr>
+          <w:t>2.3.46. Caso de uso: Consultar indicadores de compras</w:t>
+        </w:r>
+        <w:r>
+          <w:rPr>
+            <w:noProof/>
+            <w:webHidden/>
+          </w:rPr>
+          <w:tab/>
+        </w:r>
+        <w:r>
+          <w:rPr>
+            <w:noProof/>
+            <w:webHidden/>
+          </w:rPr>
+          <w:fldChar w:fldCharType="begin"/>
+        </w:r>
+        <w:r>
+          <w:rPr>
+            <w:noProof/>
+            <w:webHidden/>
+          </w:rPr>
+          <w:instrText xml:space="preserve"> PAGEREF _Toc128783953 \h </w:instrText>
+        </w:r>
+        <w:r>
+          <w:rPr>
+            <w:noProof/>
+            <w:webHidden/>
+          </w:rPr>
+        </w:r>
+        <w:r>
+          <w:rPr>
+            <w:noProof/>
+            <w:webHidden/>
+          </w:rPr>
+          <w:fldChar w:fldCharType="separate"/>
+        </w:r>
+        <w:r>
+          <w:rPr>
+            <w:noProof/>
+            <w:webHidden/>
+          </w:rPr>
+          <w:t>58</w:t>
+        </w:r>
+        <w:r>
+          <w:rPr>
+            <w:noProof/>
+            <w:webHidden/>
+          </w:rPr>
+          <w:fldChar w:fldCharType="end"/>
+        </w:r>
+      </w:hyperlink>
+    </w:p>
+    <w:p>
+      <w:pPr>
+        <w:pStyle w:val="Sumrio2"/>
+        <w:rPr>
+          <w:rFonts w:ascii="Calibri" w:eastAsia="Times New Roman" w:hAnsi="Calibri"/>
+          <w:noProof/>
+          <w:sz w:val="22"/>
+          <w:lang w:eastAsia="pt-BR"/>
+        </w:rPr>
+      </w:pPr>
+      <w:hyperlink w:anchor="_Toc128783954" w:history="1">
+        <w:r>
+          <w:rPr>
+            <w:rStyle w:val="Hyperlink"/>
+            <w:noProof/>
+            <w:lang w:eastAsia="pt-BR"/>
+          </w:rPr>
+          <w:t>2.4. Projeto de interface</w:t>
+        </w:r>
+        <w:r>
+          <w:rPr>
+            <w:noProof/>
+            <w:webHidden/>
+          </w:rPr>
+          <w:tab/>
+        </w:r>
+        <w:r>
+          <w:rPr>
+            <w:noProof/>
+            <w:webHidden/>
+          </w:rPr>
+          <w:fldChar w:fldCharType="begin"/>
+        </w:r>
+        <w:r>
+          <w:rPr>
+            <w:noProof/>
+            <w:webHidden/>
+          </w:rPr>
+          <w:instrText xml:space="preserve"> PAGEREF _Toc128783954 \h </w:instrText>
+        </w:r>
+        <w:r>
+          <w:rPr>
+            <w:noProof/>
+            <w:webHidden/>
+          </w:rPr>
+        </w:r>
+        <w:r>
+          <w:rPr>
+            <w:noProof/>
+            <w:webHidden/>
+          </w:rPr>
+          <w:fldChar w:fldCharType="separate"/>
+        </w:r>
+        <w:r>
+          <w:rPr>
+            <w:noProof/>
+            <w:webHidden/>
+          </w:rPr>
+          <w:t>59</w:t>
+        </w:r>
+        <w:r>
+          <w:rPr>
+            <w:noProof/>
+            <w:webHidden/>
+          </w:rPr>
+          <w:fldChar w:fldCharType="end"/>
+        </w:r>
+      </w:hyperlink>
+    </w:p>
+    <w:p>
+      <w:pPr>
+        <w:pStyle w:val="Sumrio3"/>
+        <w:tabs>
+          <w:tab w:val="right" w:leader="dot" w:pos="9061"/>
+        </w:tabs>
+        <w:rPr>
+          <w:rFonts w:ascii="Calibri" w:eastAsia="Times New Roman" w:hAnsi="Calibri"/>
+          <w:noProof/>
+          <w:sz w:val="22"/>
+          <w:lang w:eastAsia="pt-BR"/>
+        </w:rPr>
+      </w:pPr>
+      <w:hyperlink w:anchor="_Toc128783955" w:history="1">
         <w:r>
           <w:rPr>
             <w:rStyle w:val="Hyperlink"/>
@@ -4551,7 +4770,7 @@
             <w:noProof/>
             <w:webHidden/>
           </w:rPr>
-          <w:instrText xml:space="preserve"> PAGEREF _Toc128774836 \h </w:instrText>
+          <w:instrText xml:space="preserve"> PAGEREF _Toc128783955 \h </w:instrText>
         </w:r>
         <w:r>
           <w:rPr>
@@ -4571,7 +4790,7 @@
             <w:noProof/>
             <w:webHidden/>
           </w:rPr>
-          <w:t>58</w:t>
+          <w:t>60</w:t>
         </w:r>
         <w:r>
           <w:rPr>
@@ -4595,7 +4814,7 @@
           <w:lang w:eastAsia="pt-BR"/>
         </w:rPr>
       </w:pPr>
-      <w:hyperlink w:anchor="_Toc128774837" w:history="1">
+      <w:hyperlink w:anchor="_Toc128783956" w:history="1">
         <w:r>
           <w:rPr>
             <w:rStyle w:val="Hyperlink"/>
@@ -4624,7 +4843,7 @@
             <w:noProof/>
             <w:webHidden/>
           </w:rPr>
-          <w:instrText xml:space="preserve"> PAGEREF _Toc128774837 \h </w:instrText>
+          <w:instrText xml:space="preserve"> PAGEREF _Toc128783956 \h </w:instrText>
         </w:r>
         <w:r>
           <w:rPr>
@@ -4644,7 +4863,7 @@
             <w:noProof/>
             <w:webHidden/>
           </w:rPr>
-          <w:t>63</w:t>
+          <w:t>65</w:t>
         </w:r>
         <w:r>
           <w:rPr>
@@ -4665,7 +4884,7 @@
           <w:lang w:eastAsia="pt-BR"/>
         </w:rPr>
       </w:pPr>
-      <w:hyperlink w:anchor="_Toc128774838" w:history="1">
+      <w:hyperlink w:anchor="_Toc128783957" w:history="1">
         <w:r>
           <w:rPr>
             <w:rStyle w:val="Hyperlink"/>
@@ -4693,7 +4912,7 @@
             <w:noProof/>
             <w:webHidden/>
           </w:rPr>
-          <w:instrText xml:space="preserve"> PAGEREF _Toc128774838 \h </w:instrText>
+          <w:instrText xml:space="preserve"> PAGEREF _Toc128783957 \h </w:instrText>
         </w:r>
         <w:r>
           <w:rPr>
@@ -4713,7 +4932,7 @@
             <w:noProof/>
             <w:webHidden/>
           </w:rPr>
-          <w:t>64</w:t>
+          <w:t>66</w:t>
         </w:r>
         <w:r>
           <w:rPr>
@@ -4733,7 +4952,7 @@
           <w:sz w:val="22"/>
         </w:rPr>
       </w:pPr>
-      <w:hyperlink w:anchor="_Toc128774839" w:history="1">
+      <w:hyperlink w:anchor="_Toc128783958" w:history="1">
         <w:r>
           <w:rPr>
             <w:rStyle w:val="Hyperlink"/>
@@ -4756,7 +4975,7 @@
           <w:rPr>
             <w:webHidden/>
           </w:rPr>
-          <w:instrText xml:space="preserve"> PAGEREF _Toc128774839 \h </w:instrText>
+          <w:instrText xml:space="preserve"> PAGEREF _Toc128783958 \h </w:instrText>
         </w:r>
         <w:r>
           <w:rPr>
@@ -4773,7 +4992,7 @@
           <w:rPr>
             <w:webHidden/>
           </w:rPr>
-          <w:t>67</w:t>
+          <w:t>69</w:t>
         </w:r>
         <w:r>
           <w:rPr>
@@ -4793,7 +5012,7 @@
           <w:lang w:eastAsia="pt-BR"/>
         </w:rPr>
       </w:pPr>
-      <w:hyperlink w:anchor="_Toc128774840" w:history="1">
+      <w:hyperlink w:anchor="_Toc128783959" w:history="1">
         <w:r>
           <w:rPr>
             <w:rStyle w:val="Hyperlink"/>
@@ -4830,7 +5049,7 @@
             <w:noProof/>
             <w:webHidden/>
           </w:rPr>
-          <w:instrText xml:space="preserve"> PAGEREF _Toc128774840 \h </w:instrText>
+          <w:instrText xml:space="preserve"> PAGEREF _Toc128783959 \h </w:instrText>
         </w:r>
         <w:r>
           <w:rPr>
@@ -4850,7 +5069,7 @@
             <w:noProof/>
             <w:webHidden/>
           </w:rPr>
-          <w:t>67</w:t>
+          <w:t>69</w:t>
         </w:r>
         <w:r>
           <w:rPr>
@@ -4874,7 +5093,7 @@
           <w:lang w:eastAsia="pt-BR"/>
         </w:rPr>
       </w:pPr>
-      <w:hyperlink w:anchor="_Toc128774841" w:history="1">
+      <w:hyperlink w:anchor="_Toc128783960" w:history="1">
         <w:r>
           <w:rPr>
             <w:rStyle w:val="Hyperlink"/>
@@ -4913,7 +5132,7 @@
             <w:noProof/>
             <w:webHidden/>
           </w:rPr>
-          <w:instrText xml:space="preserve"> PAGEREF _Toc128774841 \h </w:instrText>
+          <w:instrText xml:space="preserve"> PAGEREF _Toc128783960 \h </w:instrText>
         </w:r>
         <w:r>
           <w:rPr>
@@ -4933,7 +5152,7 @@
             <w:noProof/>
             <w:webHidden/>
           </w:rPr>
-          <w:t>67</w:t>
+          <w:t>69</w:t>
         </w:r>
         <w:r>
           <w:rPr>
@@ -4957,7 +5176,7 @@
           <w:lang w:eastAsia="pt-BR"/>
         </w:rPr>
       </w:pPr>
-      <w:hyperlink w:anchor="_Toc128774842" w:history="1">
+      <w:hyperlink w:anchor="_Toc128783961" w:history="1">
         <w:r>
           <w:rPr>
             <w:rStyle w:val="Hyperlink"/>
@@ -4986,7 +5205,7 @@
             <w:noProof/>
             <w:webHidden/>
           </w:rPr>
-          <w:instrText xml:space="preserve"> PAGEREF _Toc128774842 \h </w:instrText>
+          <w:instrText xml:space="preserve"> PAGEREF _Toc128783961 \h </w:instrText>
         </w:r>
         <w:r>
           <w:rPr>
@@ -5006,7 +5225,7 @@
             <w:noProof/>
             <w:webHidden/>
           </w:rPr>
-          <w:t>68</w:t>
+          <w:t>70</w:t>
         </w:r>
         <w:r>
           <w:rPr>
@@ -5030,7 +5249,7 @@
           <w:lang w:eastAsia="pt-BR"/>
         </w:rPr>
       </w:pPr>
-      <w:hyperlink w:anchor="_Toc128774843" w:history="1">
+      <w:hyperlink w:anchor="_Toc128783962" w:history="1">
         <w:r>
           <w:rPr>
             <w:rStyle w:val="Hyperlink"/>
@@ -5059,7 +5278,7 @@
             <w:noProof/>
             <w:webHidden/>
           </w:rPr>
-          <w:instrText xml:space="preserve"> PAGEREF _Toc128774843 \h </w:instrText>
+          <w:instrText xml:space="preserve"> PAGEREF _Toc128783962 \h </w:instrText>
         </w:r>
         <w:r>
           <w:rPr>
@@ -5079,7 +5298,7 @@
             <w:noProof/>
             <w:webHidden/>
           </w:rPr>
-          <w:t>68</w:t>
+          <w:t>70</w:t>
         </w:r>
         <w:r>
           <w:rPr>
@@ -5103,7 +5322,7 @@
           <w:lang w:eastAsia="pt-BR"/>
         </w:rPr>
       </w:pPr>
-      <w:hyperlink w:anchor="_Toc128774844" w:history="1">
+      <w:hyperlink w:anchor="_Toc128783963" w:history="1">
         <w:r>
           <w:rPr>
             <w:rStyle w:val="Hyperlink"/>
@@ -5132,7 +5351,7 @@
             <w:noProof/>
             <w:webHidden/>
           </w:rPr>
-          <w:instrText xml:space="preserve"> PAGEREF _Toc128774844 \h </w:instrText>
+          <w:instrText xml:space="preserve"> PAGEREF _Toc128783963 \h </w:instrText>
         </w:r>
         <w:r>
           <w:rPr>
@@ -5152,7 +5371,7 @@
             <w:noProof/>
             <w:webHidden/>
           </w:rPr>
-          <w:t>69</w:t>
+          <w:t>71</w:t>
         </w:r>
         <w:r>
           <w:rPr>
@@ -5176,7 +5395,7 @@
           <w:lang w:eastAsia="pt-BR"/>
         </w:rPr>
       </w:pPr>
-      <w:hyperlink w:anchor="_Toc128774845" w:history="1">
+      <w:hyperlink w:anchor="_Toc128783964" w:history="1">
         <w:r>
           <w:rPr>
             <w:rStyle w:val="Hyperlink"/>
@@ -5205,7 +5424,7 @@
             <w:noProof/>
             <w:webHidden/>
           </w:rPr>
-          <w:instrText xml:space="preserve"> PAGEREF _Toc128774845 \h </w:instrText>
+          <w:instrText xml:space="preserve"> PAGEREF _Toc128783964 \h </w:instrText>
         </w:r>
         <w:r>
           <w:rPr>
@@ -5225,7 +5444,7 @@
             <w:noProof/>
             <w:webHidden/>
           </w:rPr>
-          <w:t>71</w:t>
+          <w:t>73</w:t>
         </w:r>
         <w:r>
           <w:rPr>
@@ -5249,7 +5468,7 @@
           <w:lang w:eastAsia="pt-BR"/>
         </w:rPr>
       </w:pPr>
-      <w:hyperlink w:anchor="_Toc128774846" w:history="1">
+      <w:hyperlink w:anchor="_Toc128783965" w:history="1">
         <w:r>
           <w:rPr>
             <w:rStyle w:val="Hyperlink"/>
@@ -5278,7 +5497,7 @@
             <w:noProof/>
             <w:webHidden/>
           </w:rPr>
-          <w:instrText xml:space="preserve"> PAGEREF _Toc128774846 \h </w:instrText>
+          <w:instrText xml:space="preserve"> PAGEREF _Toc128783965 \h </w:instrText>
         </w:r>
         <w:r>
           <w:rPr>
@@ -5298,7 +5517,7 @@
             <w:noProof/>
             <w:webHidden/>
           </w:rPr>
-          <w:t>72</w:t>
+          <w:t>74</w:t>
         </w:r>
         <w:r>
           <w:rPr>
@@ -5322,7 +5541,7 @@
           <w:lang w:eastAsia="pt-BR"/>
         </w:rPr>
       </w:pPr>
-      <w:hyperlink w:anchor="_Toc128774847" w:history="1">
+      <w:hyperlink w:anchor="_Toc128783966" w:history="1">
         <w:r>
           <w:rPr>
             <w:rStyle w:val="Hyperlink"/>
@@ -5351,7 +5570,7 @@
             <w:noProof/>
             <w:webHidden/>
           </w:rPr>
-          <w:instrText xml:space="preserve"> PAGEREF _Toc128774847 \h </w:instrText>
+          <w:instrText xml:space="preserve"> PAGEREF _Toc128783966 \h </w:instrText>
         </w:r>
         <w:r>
           <w:rPr>
@@ -5371,7 +5590,7 @@
             <w:noProof/>
             <w:webHidden/>
           </w:rPr>
-          <w:t>73</w:t>
+          <w:t>75</w:t>
         </w:r>
         <w:r>
           <w:rPr>
@@ -5395,7 +5614,7 @@
           <w:lang w:eastAsia="pt-BR"/>
         </w:rPr>
       </w:pPr>
-      <w:hyperlink w:anchor="_Toc128774848" w:history="1">
+      <w:hyperlink w:anchor="_Toc128783967" w:history="1">
         <w:r>
           <w:rPr>
             <w:rStyle w:val="Hyperlink"/>
@@ -5424,7 +5643,7 @@
             <w:noProof/>
             <w:webHidden/>
           </w:rPr>
-          <w:instrText xml:space="preserve"> PAGEREF _Toc128774848 \h </w:instrText>
+          <w:instrText xml:space="preserve"> PAGEREF _Toc128783967 \h </w:instrText>
         </w:r>
         <w:r>
           <w:rPr>
@@ -5444,7 +5663,7 @@
             <w:noProof/>
             <w:webHidden/>
           </w:rPr>
-          <w:t>73</w:t>
+          <w:t>75</w:t>
         </w:r>
         <w:r>
           <w:rPr>
@@ -5465,14 +5684,14 @@
           <w:lang w:eastAsia="pt-BR"/>
         </w:rPr>
       </w:pPr>
-      <w:hyperlink w:anchor="_Toc128774849" w:history="1">
+      <w:hyperlink w:anchor="_Toc128783968" w:history="1">
         <w:r>
           <w:rPr>
             <w:rStyle w:val="Hyperlink"/>
             <w:noProof/>
             <w:lang w:eastAsia="pt-BR"/>
           </w:rPr>
-          <w:t>3.2. Arquitetura da inf</w:t>
+          <w:t>3.2. Arquitetura da inform</w:t>
         </w:r>
         <w:r>
           <w:rPr>
@@ -5480,7 +5699,7 @@
             <w:noProof/>
             <w:lang w:eastAsia="pt-BR"/>
           </w:rPr>
-          <w:t>o</w:t>
+          <w:t>a</w:t>
         </w:r>
         <w:r>
           <w:rPr>
@@ -5488,7 +5707,7 @@
             <w:noProof/>
             <w:lang w:eastAsia="pt-BR"/>
           </w:rPr>
-          <w:t>rmação</w:t>
+          <w:t>ção</w:t>
         </w:r>
         <w:r>
           <w:rPr>
@@ -5509,7 +5728,7 @@
             <w:noProof/>
             <w:webHidden/>
           </w:rPr>
-          <w:instrText xml:space="preserve"> PAGEREF _Toc128774849 \h </w:instrText>
+          <w:instrText xml:space="preserve"> PAGEREF _Toc128783968 \h </w:instrText>
         </w:r>
         <w:r>
           <w:rPr>
@@ -5529,7 +5748,7 @@
             <w:noProof/>
             <w:webHidden/>
           </w:rPr>
-          <w:t>74</w:t>
+          <w:t>76</w:t>
         </w:r>
         <w:r>
           <w:rPr>
@@ -5549,7 +5768,7 @@
           <w:sz w:val="22"/>
         </w:rPr>
       </w:pPr>
-      <w:hyperlink w:anchor="_Toc128774850" w:history="1">
+      <w:hyperlink w:anchor="_Toc128783969" w:history="1">
         <w:r>
           <w:rPr>
             <w:rStyle w:val="Hyperlink"/>
@@ -5572,7 +5791,7 @@
           <w:rPr>
             <w:webHidden/>
           </w:rPr>
-          <w:instrText xml:space="preserve"> PAGEREF _Toc128774850 \h </w:instrText>
+          <w:instrText xml:space="preserve"> PAGEREF _Toc128783969 \h </w:instrText>
         </w:r>
         <w:r>
           <w:rPr>
@@ -5589,7 +5808,7 @@
           <w:rPr>
             <w:webHidden/>
           </w:rPr>
-          <w:t>75</w:t>
+          <w:t>77</w:t>
         </w:r>
         <w:r>
           <w:rPr>
@@ -5608,7 +5827,7 @@
           <w:sz w:val="22"/>
         </w:rPr>
       </w:pPr>
-      <w:hyperlink w:anchor="_Toc128774851" w:history="1">
+      <w:hyperlink w:anchor="_Toc128783970" w:history="1">
         <w:r>
           <w:rPr>
             <w:rStyle w:val="Hyperlink"/>
@@ -5631,7 +5850,7 @@
           <w:rPr>
             <w:webHidden/>
           </w:rPr>
-          <w:instrText xml:space="preserve"> PAGEREF _Toc128774851 \h </w:instrText>
+          <w:instrText xml:space="preserve"> PAGEREF _Toc128783970 \h </w:instrText>
         </w:r>
         <w:r>
           <w:rPr>
@@ -5648,7 +5867,7 @@
           <w:rPr>
             <w:webHidden/>
           </w:rPr>
-          <w:t>75</w:t>
+          <w:t>77</w:t>
         </w:r>
         <w:r>
           <w:rPr>
@@ -5668,7 +5887,7 @@
           <w:lang w:eastAsia="pt-BR"/>
         </w:rPr>
       </w:pPr>
-      <w:hyperlink w:anchor="_Toc128774852" w:history="1">
+      <w:hyperlink w:anchor="_Toc128783971" w:history="1">
         <w:r>
           <w:rPr>
             <w:rStyle w:val="Hyperlink"/>
@@ -5696,7 +5915,7 @@
             <w:noProof/>
             <w:webHidden/>
           </w:rPr>
-          <w:instrText xml:space="preserve"> PAGEREF _Toc128774852 \h </w:instrText>
+          <w:instrText xml:space="preserve"> PAGEREF _Toc128783971 \h </w:instrText>
         </w:r>
         <w:r>
           <w:rPr>
@@ -5716,7 +5935,7 @@
             <w:noProof/>
             <w:webHidden/>
           </w:rPr>
-          <w:t>75</w:t>
+          <w:t>77</w:t>
         </w:r>
         <w:r>
           <w:rPr>
@@ -5737,7 +5956,7 @@
           <w:lang w:eastAsia="pt-BR"/>
         </w:rPr>
       </w:pPr>
-      <w:hyperlink w:anchor="_Toc128774853" w:history="1">
+      <w:hyperlink w:anchor="_Toc128783972" w:history="1">
         <w:r>
           <w:rPr>
             <w:rStyle w:val="Hyperlink"/>
@@ -5765,7 +5984,7 @@
             <w:noProof/>
             <w:webHidden/>
           </w:rPr>
-          <w:instrText xml:space="preserve"> PAGEREF _Toc128774853 \h </w:instrText>
+          <w:instrText xml:space="preserve"> PAGEREF _Toc128783972 \h </w:instrText>
         </w:r>
         <w:r>
           <w:rPr>
@@ -5785,7 +6004,7 @@
             <w:noProof/>
             <w:webHidden/>
           </w:rPr>
-          <w:t>75</w:t>
+          <w:t>77</w:t>
         </w:r>
         <w:r>
           <w:rPr>
@@ -5806,7 +6025,7 @@
           <w:lang w:eastAsia="pt-BR"/>
         </w:rPr>
       </w:pPr>
-      <w:hyperlink w:anchor="_Toc128774854" w:history="1">
+      <w:hyperlink w:anchor="_Toc128783973" w:history="1">
         <w:r>
           <w:rPr>
             <w:rStyle w:val="Hyperlink"/>
@@ -5834,7 +6053,7 @@
             <w:noProof/>
             <w:webHidden/>
           </w:rPr>
-          <w:instrText xml:space="preserve"> PAGEREF _Toc128774854 \h </w:instrText>
+          <w:instrText xml:space="preserve"> PAGEREF _Toc128783973 \h </w:instrText>
         </w:r>
         <w:r>
           <w:rPr>
@@ -5854,7 +6073,7 @@
             <w:noProof/>
             <w:webHidden/>
           </w:rPr>
-          <w:t>75</w:t>
+          <w:t>77</w:t>
         </w:r>
         <w:r>
           <w:rPr>
@@ -5875,7 +6094,7 @@
           <w:lang w:eastAsia="pt-BR"/>
         </w:rPr>
       </w:pPr>
-      <w:hyperlink w:anchor="_Toc128774855" w:history="1">
+      <w:hyperlink w:anchor="_Toc128783974" w:history="1">
         <w:r>
           <w:rPr>
             <w:rStyle w:val="Hyperlink"/>
@@ -5903,7 +6122,7 @@
             <w:noProof/>
             <w:webHidden/>
           </w:rPr>
-          <w:instrText xml:space="preserve"> PAGEREF _Toc128774855 \h </w:instrText>
+          <w:instrText xml:space="preserve"> PAGEREF _Toc128783974 \h </w:instrText>
         </w:r>
         <w:r>
           <w:rPr>
@@ -5923,7 +6142,7 @@
             <w:noProof/>
             <w:webHidden/>
           </w:rPr>
-          <w:t>75</w:t>
+          <w:t>77</w:t>
         </w:r>
         <w:r>
           <w:rPr>
@@ -5943,7 +6162,7 @@
           <w:sz w:val="22"/>
         </w:rPr>
       </w:pPr>
-      <w:hyperlink w:anchor="_Toc128774856" w:history="1">
+      <w:hyperlink w:anchor="_Toc128783975" w:history="1">
         <w:r>
           <w:rPr>
             <w:rStyle w:val="Hyperlink"/>
@@ -5966,7 +6185,7 @@
           <w:rPr>
             <w:webHidden/>
           </w:rPr>
-          <w:instrText xml:space="preserve"> PAGEREF _Toc128774856 \h </w:instrText>
+          <w:instrText xml:space="preserve"> PAGEREF _Toc128783975 \h </w:instrText>
         </w:r>
         <w:r>
           <w:rPr>
@@ -5983,7 +6202,7 @@
           <w:rPr>
             <w:webHidden/>
           </w:rPr>
-          <w:t>77</w:t>
+          <w:t>79</w:t>
         </w:r>
         <w:r>
           <w:rPr>
@@ -6015,7 +6234,7 @@
           <w:lang w:val="pt-BR" w:eastAsia="pt-BR"/>
         </w:rPr>
       </w:pPr>
-      <w:bookmarkStart w:id="0" w:name="_Toc128774782"/>
+      <w:bookmarkStart w:id="0" w:name="_Toc128783898"/>
       <w:r>
         <w:rPr>
           <w:lang w:val="pt-BR" w:eastAsia="pt-BR"/>
@@ -6074,7 +6293,7 @@
         </w:rPr>
       </w:pPr>
       <w:bookmarkStart w:id="1" w:name="_Toc297133343"/>
-      <w:bookmarkStart w:id="2" w:name="_Toc128774783"/>
+      <w:bookmarkStart w:id="2" w:name="_Toc128783899"/>
       <w:r>
         <w:rPr>
           <w:rFonts w:cs="Arial"/>
@@ -6868,7 +7087,7 @@
           <w:lang w:eastAsia="pt-BR"/>
         </w:rPr>
       </w:pPr>
-      <w:bookmarkStart w:id="3" w:name="_Toc128774784"/>
+      <w:bookmarkStart w:id="3" w:name="_Toc128783900"/>
       <w:r>
         <w:rPr>
           <w:lang w:val="pt-BR" w:eastAsia="pt-BR"/>
@@ -7481,7 +7700,7 @@
           <w:lang w:eastAsia="pt-BR"/>
         </w:rPr>
       </w:pPr>
-      <w:bookmarkStart w:id="4" w:name="_Toc128774785"/>
+      <w:bookmarkStart w:id="4" w:name="_Toc128783901"/>
       <w:r>
         <w:rPr>
           <w:rFonts w:ascii="Arial" w:hAnsi="Arial" w:cs="Arial"/>
@@ -8040,7 +8259,7 @@
           <w:lang w:val="pt-BR" w:eastAsia="pt-BR"/>
         </w:rPr>
       </w:pPr>
-      <w:bookmarkStart w:id="7" w:name="_Toc128774786"/>
+      <w:bookmarkStart w:id="7" w:name="_Toc128783902"/>
       <w:r>
         <w:rPr>
           <w:rFonts w:cs="Arial"/>
@@ -8567,7 +8786,7 @@
         </w:rPr>
       </w:pPr>
       <w:bookmarkStart w:id="8" w:name="_Ref128437111"/>
-      <w:bookmarkStart w:id="9" w:name="_Toc128774787"/>
+      <w:bookmarkStart w:id="9" w:name="_Toc128783903"/>
       <w:r>
         <w:rPr>
           <w:rFonts w:cs="Arial"/>
@@ -9496,7 +9715,7 @@
           <w:lang w:val="pt-BR" w:eastAsia="pt-BR"/>
         </w:rPr>
       </w:pPr>
-      <w:bookmarkStart w:id="10" w:name="_Toc128774788"/>
+      <w:bookmarkStart w:id="10" w:name="_Toc128783904"/>
       <w:r>
         <w:rPr>
           <w:lang w:eastAsia="pt-BR"/>
@@ -9551,7 +9770,7 @@
           <w:lang w:val="pt-BR" w:eastAsia="pt-BR"/>
         </w:rPr>
       </w:pPr>
-      <w:bookmarkStart w:id="11" w:name="_Toc128774789"/>
+      <w:bookmarkStart w:id="11" w:name="_Toc128783905"/>
       <w:r>
         <w:rPr>
           <w:rFonts w:cs="Arial"/>
@@ -11125,7 +11344,7 @@
           <w:lang w:val="pt-BR" w:eastAsia="pt-BR"/>
         </w:rPr>
       </w:pPr>
-      <w:bookmarkStart w:id="19" w:name="_Toc128774790"/>
+      <w:bookmarkStart w:id="19" w:name="_Toc128783906"/>
       <w:r>
         <w:rPr>
           <w:lang w:val="pt-BR" w:eastAsia="pt-BR"/>
@@ -11844,7 +12063,7 @@
           <w:lang w:eastAsia="pt-BR"/>
         </w:rPr>
       </w:pPr>
-      <w:bookmarkStart w:id="20" w:name="_Toc128774791"/>
+      <w:bookmarkStart w:id="20" w:name="_Toc128783907"/>
       <w:r>
         <w:rPr>
           <w:lang w:eastAsia="pt-BR"/>
@@ -11895,7 +12114,7 @@
           <w:lang w:eastAsia="pt-BR"/>
         </w:rPr>
       </w:pPr>
-      <w:bookmarkStart w:id="21" w:name="_Toc128774792"/>
+      <w:bookmarkStart w:id="21" w:name="_Toc128783908"/>
       <w:r>
         <w:rPr>
           <w:rFonts w:ascii="Arial" w:hAnsi="Arial" w:cs="Arial"/>
@@ -12662,7 +12881,7 @@
           <w:lang w:eastAsia="pt-BR"/>
         </w:rPr>
       </w:pPr>
-      <w:bookmarkStart w:id="22" w:name="_Toc128774793"/>
+      <w:bookmarkStart w:id="22" w:name="_Toc128783909"/>
       <w:r>
         <w:rPr>
           <w:rFonts w:ascii="Arial" w:hAnsi="Arial" w:cs="Arial"/>
@@ -13241,7 +13460,7 @@
           <w:lang w:eastAsia="pt-BR"/>
         </w:rPr>
       </w:pPr>
-      <w:bookmarkStart w:id="23" w:name="_Toc128774794"/>
+      <w:bookmarkStart w:id="23" w:name="_Toc128783910"/>
       <w:r>
         <w:rPr>
           <w:rFonts w:ascii="Arial" w:hAnsi="Arial" w:cs="Arial"/>
@@ -13860,7 +14079,7 @@
           <w:lang w:eastAsia="pt-BR"/>
         </w:rPr>
       </w:pPr>
-      <w:bookmarkStart w:id="24" w:name="_Toc128774795"/>
+      <w:bookmarkStart w:id="24" w:name="_Toc128783911"/>
       <w:r>
         <w:rPr>
           <w:rFonts w:ascii="Arial" w:hAnsi="Arial" w:cs="Arial"/>
@@ -14242,7 +14461,7 @@
           <w:lang w:eastAsia="pt-BR"/>
         </w:rPr>
       </w:pPr>
-      <w:bookmarkStart w:id="25" w:name="_Toc128774796"/>
+      <w:bookmarkStart w:id="25" w:name="_Toc128783912"/>
       <w:r>
         <w:rPr>
           <w:rFonts w:ascii="Arial" w:hAnsi="Arial" w:cs="Arial"/>
@@ -14881,7 +15100,7 @@
           <w:lang w:eastAsia="pt-BR"/>
         </w:rPr>
       </w:pPr>
-      <w:bookmarkStart w:id="26" w:name="_Toc128774797"/>
+      <w:bookmarkStart w:id="26" w:name="_Toc128783913"/>
       <w:r>
         <w:rPr>
           <w:rFonts w:ascii="Arial" w:hAnsi="Arial" w:cs="Arial"/>
@@ -15573,7 +15792,7 @@
         </w:rPr>
       </w:pPr>
       <w:bookmarkStart w:id="27" w:name="_Ref128743480"/>
-      <w:bookmarkStart w:id="28" w:name="_Toc128774798"/>
+      <w:bookmarkStart w:id="28" w:name="_Toc128783914"/>
       <w:r>
         <w:rPr>
           <w:rFonts w:ascii="Arial" w:hAnsi="Arial" w:cs="Arial"/>
@@ -16261,7 +16480,7 @@
           <w:lang w:eastAsia="pt-BR"/>
         </w:rPr>
       </w:pPr>
-      <w:bookmarkStart w:id="29" w:name="_Toc128774799"/>
+      <w:bookmarkStart w:id="29" w:name="_Toc128783915"/>
       <w:r>
         <w:rPr>
           <w:rFonts w:ascii="Arial" w:hAnsi="Arial" w:cs="Arial"/>
@@ -17016,7 +17235,7 @@
           <w:lang w:eastAsia="pt-BR"/>
         </w:rPr>
       </w:pPr>
-      <w:bookmarkStart w:id="30" w:name="_Toc128774800"/>
+      <w:bookmarkStart w:id="30" w:name="_Toc128783916"/>
       <w:r>
         <w:rPr>
           <w:rFonts w:ascii="Arial" w:hAnsi="Arial" w:cs="Arial"/>
@@ -17640,7 +17859,7 @@
           <w:lang w:eastAsia="pt-BR"/>
         </w:rPr>
       </w:pPr>
-      <w:bookmarkStart w:id="31" w:name="_Toc128774801"/>
+      <w:bookmarkStart w:id="31" w:name="_Toc128783917"/>
       <w:r>
         <w:rPr>
           <w:rFonts w:ascii="Arial" w:hAnsi="Arial" w:cs="Arial"/>
@@ -18169,7 +18388,7 @@
           <w:lang w:eastAsia="pt-BR"/>
         </w:rPr>
       </w:pPr>
-      <w:bookmarkStart w:id="32" w:name="_Toc128774802"/>
+      <w:bookmarkStart w:id="32" w:name="_Toc128783918"/>
       <w:r>
         <w:rPr>
           <w:rFonts w:ascii="Arial" w:hAnsi="Arial" w:cs="Arial"/>
@@ -19060,7 +19279,7 @@
         </w:rPr>
       </w:pPr>
       <w:bookmarkStart w:id="33" w:name="_Ref128644877"/>
-      <w:bookmarkStart w:id="34" w:name="_Toc128774803"/>
+      <w:bookmarkStart w:id="34" w:name="_Toc128783919"/>
       <w:r>
         <w:rPr>
           <w:rFonts w:ascii="Arial" w:hAnsi="Arial" w:cs="Arial"/>
@@ -20087,7 +20306,7 @@
           <w:lang w:eastAsia="pt-BR"/>
         </w:rPr>
       </w:pPr>
-      <w:bookmarkStart w:id="35" w:name="_Toc128774804"/>
+      <w:bookmarkStart w:id="35" w:name="_Toc128783920"/>
       <w:r>
         <w:rPr>
           <w:rFonts w:ascii="Arial" w:hAnsi="Arial" w:cs="Arial"/>
@@ -21085,7 +21304,7 @@
           <w:lang w:eastAsia="pt-BR"/>
         </w:rPr>
       </w:pPr>
-      <w:bookmarkStart w:id="36" w:name="_Toc128774805"/>
+      <w:bookmarkStart w:id="36" w:name="_Toc128783921"/>
       <w:r>
         <w:rPr>
           <w:rFonts w:ascii="Arial" w:hAnsi="Arial" w:cs="Arial"/>
@@ -21675,8 +21894,8 @@
           <w:lang w:eastAsia="pt-BR"/>
         </w:rPr>
       </w:pPr>
-      <w:bookmarkStart w:id="37" w:name="_Toc128774806"/>
-      <w:bookmarkStart w:id="38" w:name="_Ref128778903"/>
+      <w:bookmarkStart w:id="37" w:name="_Ref128778903"/>
+      <w:bookmarkStart w:id="38" w:name="_Toc128783922"/>
       <w:r>
         <w:rPr>
           <w:rFonts w:ascii="Arial" w:hAnsi="Arial" w:cs="Arial"/>
@@ -22229,7 +22448,7 @@
           <w:lang w:eastAsia="pt-BR"/>
         </w:rPr>
       </w:pPr>
-      <w:bookmarkStart w:id="39" w:name="_Toc128774807"/>
+      <w:bookmarkStart w:id="39" w:name="_Toc128783923"/>
       <w:r>
         <w:rPr>
           <w:rFonts w:ascii="Arial" w:hAnsi="Arial" w:cs="Arial"/>
@@ -22838,7 +23057,7 @@
         </w:rPr>
       </w:pPr>
       <w:bookmarkStart w:id="40" w:name="_Ref128744408"/>
-      <w:bookmarkStart w:id="41" w:name="_Toc128774808"/>
+      <w:bookmarkStart w:id="41" w:name="_Toc128783924"/>
       <w:r>
         <w:rPr>
           <w:rFonts w:ascii="Arial" w:hAnsi="Arial" w:cs="Arial"/>
@@ -23560,7 +23779,7 @@
           <w:lang w:eastAsia="pt-BR"/>
         </w:rPr>
       </w:pPr>
-      <w:bookmarkStart w:id="42" w:name="_Toc128774809"/>
+      <w:bookmarkStart w:id="42" w:name="_Toc128783925"/>
       <w:r>
         <w:rPr>
           <w:rFonts w:ascii="Arial" w:hAnsi="Arial" w:cs="Arial"/>
@@ -24458,7 +24677,7 @@
           <w:lang w:eastAsia="pt-BR"/>
         </w:rPr>
       </w:pPr>
-      <w:bookmarkStart w:id="43" w:name="_Toc128774810"/>
+      <w:bookmarkStart w:id="43" w:name="_Toc128783926"/>
       <w:r>
         <w:rPr>
           <w:rFonts w:ascii="Arial" w:hAnsi="Arial" w:cs="Arial"/>
@@ -25263,7 +25482,7 @@
           <w:lang w:eastAsia="pt-BR"/>
         </w:rPr>
       </w:pPr>
-      <w:bookmarkStart w:id="44" w:name="_Toc128774811"/>
+      <w:bookmarkStart w:id="44" w:name="_Toc128783927"/>
       <w:r>
         <w:rPr>
           <w:rFonts w:ascii="Arial" w:hAnsi="Arial" w:cs="Arial"/>
@@ -25842,7 +26061,7 @@
           <w:lang w:eastAsia="pt-BR"/>
         </w:rPr>
       </w:pPr>
-      <w:bookmarkStart w:id="45" w:name="_Toc128774812"/>
+      <w:bookmarkStart w:id="45" w:name="_Toc128783928"/>
       <w:r>
         <w:rPr>
           <w:rFonts w:ascii="Arial" w:hAnsi="Arial" w:cs="Arial"/>
@@ -26505,7 +26724,7 @@
         </w:rPr>
       </w:pPr>
       <w:bookmarkStart w:id="46" w:name="_Ref128744597"/>
-      <w:bookmarkStart w:id="47" w:name="_Toc128774813"/>
+      <w:bookmarkStart w:id="47" w:name="_Toc128783929"/>
       <w:r>
         <w:rPr>
           <w:rFonts w:ascii="Arial" w:hAnsi="Arial" w:cs="Arial"/>
@@ -27278,7 +27497,7 @@
           <w:lang w:eastAsia="pt-BR"/>
         </w:rPr>
       </w:pPr>
-      <w:bookmarkStart w:id="48" w:name="_Toc128774814"/>
+      <w:bookmarkStart w:id="48" w:name="_Toc128783930"/>
       <w:r>
         <w:rPr>
           <w:rFonts w:ascii="Arial" w:hAnsi="Arial" w:cs="Arial"/>
@@ -28158,7 +28377,7 @@
           <w:lang w:eastAsia="pt-BR"/>
         </w:rPr>
       </w:pPr>
-      <w:bookmarkStart w:id="49" w:name="_Toc128774815"/>
+      <w:bookmarkStart w:id="49" w:name="_Toc128783931"/>
       <w:r>
         <w:rPr>
           <w:rFonts w:ascii="Arial" w:hAnsi="Arial" w:cs="Arial"/>
@@ -28954,7 +29173,7 @@
           <w:lang w:eastAsia="pt-BR"/>
         </w:rPr>
       </w:pPr>
-      <w:bookmarkStart w:id="50" w:name="_Toc128774816"/>
+      <w:bookmarkStart w:id="50" w:name="_Toc128783932"/>
       <w:r>
         <w:rPr>
           <w:rFonts w:ascii="Arial" w:hAnsi="Arial" w:cs="Arial"/>
@@ -29561,7 +29780,7 @@
           <w:lang w:eastAsia="pt-BR"/>
         </w:rPr>
       </w:pPr>
-      <w:bookmarkStart w:id="51" w:name="_Toc128774817"/>
+      <w:bookmarkStart w:id="51" w:name="_Toc128783933"/>
       <w:r>
         <w:rPr>
           <w:rFonts w:ascii="Arial" w:hAnsi="Arial" w:cs="Arial"/>
@@ -30274,7 +30493,7 @@
           <w:lang w:eastAsia="pt-BR"/>
         </w:rPr>
       </w:pPr>
-      <w:bookmarkStart w:id="52" w:name="_Toc128774818"/>
+      <w:bookmarkStart w:id="52" w:name="_Toc128783934"/>
       <w:r>
         <w:rPr>
           <w:rFonts w:ascii="Arial" w:hAnsi="Arial" w:cs="Arial"/>
@@ -31058,7 +31277,7 @@
           <w:lang w:eastAsia="pt-BR"/>
         </w:rPr>
       </w:pPr>
-      <w:bookmarkStart w:id="53" w:name="_Toc128774819"/>
+      <w:bookmarkStart w:id="53" w:name="_Toc128783935"/>
       <w:r>
         <w:rPr>
           <w:rFonts w:ascii="Arial" w:hAnsi="Arial" w:cs="Arial"/>
@@ -31881,7 +32100,7 @@
           <w:lang w:eastAsia="pt-BR"/>
         </w:rPr>
       </w:pPr>
-      <w:bookmarkStart w:id="54" w:name="_Toc128774820"/>
+      <w:bookmarkStart w:id="54" w:name="_Toc128783936"/>
       <w:r>
         <w:rPr>
           <w:rFonts w:ascii="Arial" w:hAnsi="Arial" w:cs="Arial"/>
@@ -32571,7 +32790,7 @@
         </w:rPr>
       </w:pPr>
       <w:bookmarkStart w:id="55" w:name="_Ref128694671"/>
-      <w:bookmarkStart w:id="56" w:name="_Toc128774821"/>
+      <w:bookmarkStart w:id="56" w:name="_Toc128783937"/>
       <w:r>
         <w:rPr>
           <w:rFonts w:ascii="Arial" w:hAnsi="Arial" w:cs="Arial"/>
@@ -33531,7 +33750,7 @@
           <w:lang w:eastAsia="pt-BR"/>
         </w:rPr>
       </w:pPr>
-      <w:bookmarkStart w:id="57" w:name="_Toc128774822"/>
+      <w:bookmarkStart w:id="57" w:name="_Toc128783938"/>
       <w:r>
         <w:rPr>
           <w:rFonts w:ascii="Arial" w:hAnsi="Arial" w:cs="Arial"/>
@@ -34781,7 +35000,7 @@
           <w:lang w:eastAsia="pt-BR"/>
         </w:rPr>
       </w:pPr>
-      <w:bookmarkStart w:id="58" w:name="_Toc128774823"/>
+      <w:bookmarkStart w:id="58" w:name="_Toc128783939"/>
       <w:r>
         <w:rPr>
           <w:rFonts w:ascii="Arial" w:hAnsi="Arial" w:cs="Arial"/>
@@ -35658,7 +35877,7 @@
           <w:lang w:eastAsia="pt-BR"/>
         </w:rPr>
       </w:pPr>
-      <w:bookmarkStart w:id="59" w:name="_Toc128774824"/>
+      <w:bookmarkStart w:id="59" w:name="_Toc128783940"/>
       <w:r>
         <w:rPr>
           <w:rFonts w:ascii="Arial" w:hAnsi="Arial" w:cs="Arial"/>
@@ -35985,8 +36204,6 @@
         </w:rPr>
         <w:t>, Gestor</w:t>
       </w:r>
-      <w:bookmarkStart w:id="60" w:name="_GoBack"/>
-      <w:bookmarkEnd w:id="60"/>
       <w:r>
         <w:rPr>
           <w:rFonts w:ascii="Arial" w:hAnsi="Arial" w:cs="Arial"/>
@@ -36320,7 +36537,7 @@
           <w:lang w:eastAsia="pt-BR"/>
         </w:rPr>
       </w:pPr>
-      <w:bookmarkStart w:id="61" w:name="_Toc128774825"/>
+      <w:bookmarkStart w:id="60" w:name="_Toc128783941"/>
       <w:r>
         <w:rPr>
           <w:rFonts w:ascii="Arial" w:hAnsi="Arial" w:cs="Arial"/>
@@ -36375,7 +36592,7 @@
         </w:rPr>
         <w:t>Caso de uso: Listar vendedores</w:t>
       </w:r>
-      <w:bookmarkEnd w:id="61"/>
+      <w:bookmarkEnd w:id="60"/>
     </w:p>
     <w:p>
       <w:pPr>
@@ -36884,8 +37101,8 @@
           <w:lang w:eastAsia="pt-BR"/>
         </w:rPr>
       </w:pPr>
-      <w:bookmarkStart w:id="62" w:name="_Ref128747381"/>
-      <w:bookmarkStart w:id="63" w:name="_Toc128774826"/>
+      <w:bookmarkStart w:id="61" w:name="_Ref128747381"/>
+      <w:bookmarkStart w:id="62" w:name="_Toc128783942"/>
       <w:r>
         <w:rPr>
           <w:rFonts w:ascii="Arial" w:hAnsi="Arial" w:cs="Arial"/>
@@ -36958,8 +37175,8 @@
         </w:rPr>
         <w:t>vendedor</w:t>
       </w:r>
+      <w:bookmarkEnd w:id="61"/>
       <w:bookmarkEnd w:id="62"/>
-      <w:bookmarkEnd w:id="63"/>
     </w:p>
     <w:p>
       <w:pPr>
@@ -37590,7 +37807,7 @@
           <w:lang w:eastAsia="pt-BR"/>
         </w:rPr>
       </w:pPr>
-      <w:bookmarkStart w:id="64" w:name="_Toc128774827"/>
+      <w:bookmarkStart w:id="63" w:name="_Toc128783943"/>
       <w:r>
         <w:rPr>
           <w:rFonts w:ascii="Arial" w:hAnsi="Arial" w:cs="Arial"/>
@@ -37663,7 +37880,7 @@
         </w:rPr>
         <w:t>vendedor</w:t>
       </w:r>
-      <w:bookmarkEnd w:id="64"/>
+      <w:bookmarkEnd w:id="63"/>
     </w:p>
     <w:p>
       <w:pPr>
@@ -38444,7 +38661,7 @@
           <w:lang w:eastAsia="pt-BR"/>
         </w:rPr>
       </w:pPr>
-      <w:bookmarkStart w:id="65" w:name="_Toc128774828"/>
+      <w:bookmarkStart w:id="64" w:name="_Toc128783944"/>
       <w:r>
         <w:rPr>
           <w:rFonts w:ascii="Arial" w:hAnsi="Arial" w:cs="Arial"/>
@@ -38517,7 +38734,7 @@
         </w:rPr>
         <w:t>vendedor</w:t>
       </w:r>
-      <w:bookmarkEnd w:id="65"/>
+      <w:bookmarkEnd w:id="64"/>
     </w:p>
     <w:p>
       <w:pPr>
@@ -39158,7 +39375,7 @@
           <w:lang w:eastAsia="pt-BR"/>
         </w:rPr>
       </w:pPr>
-      <w:bookmarkStart w:id="66" w:name="_Toc128774829"/>
+      <w:bookmarkStart w:id="65" w:name="_Toc128783945"/>
       <w:r>
         <w:rPr>
           <w:rFonts w:ascii="Arial" w:hAnsi="Arial" w:cs="Arial"/>
@@ -39231,7 +39448,7 @@
         </w:rPr>
         <w:t>vendedor</w:t>
       </w:r>
-      <w:bookmarkEnd w:id="66"/>
+      <w:bookmarkEnd w:id="65"/>
     </w:p>
     <w:p>
       <w:pPr>
@@ -39720,7 +39937,7 @@
           <w:lang w:eastAsia="pt-BR"/>
         </w:rPr>
       </w:pPr>
-      <w:bookmarkStart w:id="67" w:name="_Toc128774830"/>
+      <w:bookmarkStart w:id="66" w:name="_Toc128783946"/>
       <w:r>
         <w:rPr>
           <w:rFonts w:ascii="Arial" w:hAnsi="Arial" w:cs="Arial"/>
@@ -39775,7 +39992,7 @@
         </w:rPr>
         <w:t>Caso de uso: Listar usuários</w:t>
       </w:r>
-      <w:bookmarkEnd w:id="67"/>
+      <w:bookmarkEnd w:id="66"/>
     </w:p>
     <w:p>
       <w:pPr>
@@ -40257,8 +40474,8 @@
           <w:lang w:eastAsia="pt-BR"/>
         </w:rPr>
       </w:pPr>
-      <w:bookmarkStart w:id="68" w:name="_Ref128771936"/>
-      <w:bookmarkStart w:id="69" w:name="_Toc128774831"/>
+      <w:bookmarkStart w:id="67" w:name="_Ref128771936"/>
+      <w:bookmarkStart w:id="68" w:name="_Toc128783947"/>
       <w:r>
         <w:rPr>
           <w:rFonts w:ascii="Arial" w:hAnsi="Arial" w:cs="Arial"/>
@@ -40322,8 +40539,8 @@
         </w:rPr>
         <w:t>usuário</w:t>
       </w:r>
+      <w:bookmarkEnd w:id="67"/>
       <w:bookmarkEnd w:id="68"/>
-      <w:bookmarkEnd w:id="69"/>
     </w:p>
     <w:p>
       <w:pPr>
@@ -40969,7 +41186,7 @@
           <w:lang w:eastAsia="pt-BR"/>
         </w:rPr>
       </w:pPr>
-      <w:bookmarkStart w:id="70" w:name="_Toc128774832"/>
+      <w:bookmarkStart w:id="69" w:name="_Toc128783948"/>
       <w:r>
         <w:rPr>
           <w:rFonts w:ascii="Arial" w:hAnsi="Arial" w:cs="Arial"/>
@@ -41042,7 +41259,7 @@
         </w:rPr>
         <w:t>usuário</w:t>
       </w:r>
-      <w:bookmarkEnd w:id="70"/>
+      <w:bookmarkEnd w:id="69"/>
     </w:p>
     <w:p>
       <w:pPr>
@@ -41805,7 +42022,7 @@
           <w:lang w:eastAsia="pt-BR"/>
         </w:rPr>
       </w:pPr>
-      <w:bookmarkStart w:id="71" w:name="_Toc128774833"/>
+      <w:bookmarkStart w:id="70" w:name="_Toc128783949"/>
       <w:r>
         <w:rPr>
           <w:rFonts w:ascii="Arial" w:hAnsi="Arial" w:cs="Arial"/>
@@ -41878,7 +42095,7 @@
         </w:rPr>
         <w:t>usuário</w:t>
       </w:r>
-      <w:bookmarkEnd w:id="71"/>
+      <w:bookmarkEnd w:id="70"/>
     </w:p>
     <w:p>
       <w:pPr>
@@ -42433,7 +42650,7 @@
           <w:lang w:eastAsia="pt-BR"/>
         </w:rPr>
       </w:pPr>
-      <w:bookmarkStart w:id="72" w:name="_Toc128774834"/>
+      <w:bookmarkStart w:id="71" w:name="_Toc128783950"/>
       <w:r>
         <w:rPr>
           <w:rFonts w:ascii="Arial" w:hAnsi="Arial" w:cs="Arial"/>
@@ -42506,7 +42723,7 @@
         </w:rPr>
         <w:t>usuário</w:t>
       </w:r>
-      <w:bookmarkEnd w:id="72"/>
+      <w:bookmarkEnd w:id="71"/>
     </w:p>
     <w:p>
       <w:pPr>
@@ -42977,6 +43194,7 @@
           <w:lang w:eastAsia="pt-BR"/>
         </w:rPr>
       </w:pPr>
+      <w:bookmarkStart w:id="72" w:name="_Toc128783951"/>
       <w:r>
         <w:rPr>
           <w:rFonts w:ascii="Arial" w:hAnsi="Arial" w:cs="Arial"/>
@@ -43022,6 +43240,7 @@
         </w:rPr>
         <w:t>Caso de uso: Meus pedidos</w:t>
       </w:r>
+      <w:bookmarkEnd w:id="72"/>
     </w:p>
     <w:p>
       <w:pPr>
@@ -43502,6 +43721,7 @@
           <w:lang w:eastAsia="pt-BR"/>
         </w:rPr>
       </w:pPr>
+      <w:bookmarkStart w:id="73" w:name="_Toc128783952"/>
       <w:r>
         <w:rPr>
           <w:rFonts w:ascii="Arial" w:hAnsi="Arial" w:cs="Arial"/>
@@ -43547,6 +43767,7 @@
         </w:rPr>
         <w:t>Caso de uso: Detalhar pedido</w:t>
       </w:r>
+      <w:bookmarkEnd w:id="73"/>
     </w:p>
     <w:p>
       <w:pPr>
@@ -44008,6 +44229,7 @@
           <w:lang w:eastAsia="pt-BR"/>
         </w:rPr>
       </w:pPr>
+      <w:bookmarkStart w:id="74" w:name="_Toc128783953"/>
       <w:r>
         <w:rPr>
           <w:rFonts w:ascii="Arial" w:hAnsi="Arial" w:cs="Arial"/>
@@ -44053,6 +44275,7 @@
         </w:rPr>
         <w:t>Caso de uso: Consultar indicadores de compras</w:t>
       </w:r>
+      <w:bookmarkEnd w:id="74"/>
     </w:p>
     <w:p>
       <w:pPr>
@@ -44153,6 +44376,15 @@
         </w:rPr>
         <w:t>Estoque</w:t>
       </w:r>
+      <w:r>
+        <w:rPr>
+          <w:rFonts w:ascii="Arial" w:hAnsi="Arial" w:cs="Arial"/>
+          <w:sz w:val="24"/>
+          <w:szCs w:val="24"/>
+          <w:lang w:eastAsia="pt-BR"/>
+        </w:rPr>
+        <w:t>.</w:t>
+      </w:r>
     </w:p>
     <w:p>
       <w:pPr>
@@ -44499,6 +44731,751 @@
     </w:p>
     <w:p>
       <w:pPr>
+        <w:pStyle w:val="Ttulo3"/>
+        <w:rPr>
+          <w:rFonts w:ascii="Arial" w:hAnsi="Arial" w:cs="Arial"/>
+          <w:sz w:val="24"/>
+          <w:szCs w:val="24"/>
+          <w:lang w:eastAsia="pt-BR"/>
+        </w:rPr>
+      </w:pPr>
+      <w:r>
+        <w:rPr>
+          <w:rFonts w:ascii="Arial" w:hAnsi="Arial" w:cs="Arial"/>
+          <w:sz w:val="24"/>
+          <w:szCs w:val="24"/>
+          <w:lang w:eastAsia="pt-BR"/>
+        </w:rPr>
+        <w:t>2</w:t>
+      </w:r>
+      <w:r>
+        <w:rPr>
+          <w:rFonts w:ascii="Arial" w:hAnsi="Arial" w:cs="Arial"/>
+          <w:sz w:val="24"/>
+          <w:szCs w:val="24"/>
+          <w:lang w:eastAsia="pt-BR"/>
+        </w:rPr>
+        <w:t>.</w:t>
+      </w:r>
+      <w:r>
+        <w:rPr>
+          <w:rFonts w:ascii="Arial" w:hAnsi="Arial" w:cs="Arial"/>
+          <w:sz w:val="24"/>
+          <w:szCs w:val="24"/>
+          <w:lang w:eastAsia="pt-BR"/>
+        </w:rPr>
+        <w:t>3.47</w:t>
+      </w:r>
+      <w:r>
+        <w:rPr>
+          <w:rFonts w:ascii="Arial" w:hAnsi="Arial" w:cs="Arial"/>
+          <w:sz w:val="24"/>
+          <w:szCs w:val="24"/>
+          <w:lang w:eastAsia="pt-BR"/>
+        </w:rPr>
+        <w:t xml:space="preserve">. </w:t>
+      </w:r>
+      <w:r>
+        <w:rPr>
+          <w:rFonts w:ascii="Arial" w:hAnsi="Arial" w:cs="Arial"/>
+          <w:sz w:val="24"/>
+          <w:szCs w:val="24"/>
+          <w:lang w:eastAsia="pt-BR"/>
+        </w:rPr>
+        <w:t xml:space="preserve">Caso de uso: Consultar indicadores de </w:t>
+      </w:r>
+      <w:r>
+        <w:rPr>
+          <w:rFonts w:ascii="Arial" w:hAnsi="Arial" w:cs="Arial"/>
+          <w:sz w:val="24"/>
+          <w:szCs w:val="24"/>
+          <w:lang w:eastAsia="pt-BR"/>
+        </w:rPr>
+        <w:t>vendas</w:t>
+      </w:r>
+    </w:p>
+    <w:p>
+      <w:pPr>
+        <w:jc w:val="both"/>
+        <w:rPr>
+          <w:lang w:eastAsia="pt-BR"/>
+        </w:rPr>
+      </w:pPr>
+      <w:r>
+        <w:rPr>
+          <w:lang w:eastAsia="pt-BR"/>
+        </w:rPr>
+        <w:tab/>
+      </w:r>
+      <w:r>
+        <w:rPr>
+          <w:rFonts w:ascii="Arial" w:hAnsi="Arial" w:cs="Arial"/>
+          <w:sz w:val="24"/>
+          <w:szCs w:val="24"/>
+          <w:lang w:eastAsia="pt-BR"/>
+        </w:rPr>
+        <w:t xml:space="preserve">Este caso de uso apresenta o fluxo quando os atores gestor e </w:t>
+      </w:r>
+      <w:r>
+        <w:rPr>
+          <w:rFonts w:ascii="Arial" w:hAnsi="Arial" w:cs="Arial"/>
+          <w:sz w:val="24"/>
+          <w:szCs w:val="24"/>
+          <w:lang w:eastAsia="pt-BR"/>
+        </w:rPr>
+        <w:t>vendedor</w:t>
+      </w:r>
+      <w:r>
+        <w:rPr>
+          <w:rFonts w:ascii="Arial" w:hAnsi="Arial" w:cs="Arial"/>
+          <w:sz w:val="24"/>
+          <w:szCs w:val="24"/>
+          <w:lang w:eastAsia="pt-BR"/>
+        </w:rPr>
+        <w:t xml:space="preserve"> precisam consultar os indicadores para as compras.</w:t>
+      </w:r>
+    </w:p>
+    <w:p>
+      <w:pPr>
+        <w:suppressAutoHyphens/>
+        <w:spacing w:line="360" w:lineRule="auto"/>
+        <w:ind w:firstLine="709"/>
+        <w:jc w:val="both"/>
+        <w:rPr>
+          <w:rFonts w:ascii="Arial" w:hAnsi="Arial" w:cs="Arial"/>
+          <w:b/>
+          <w:sz w:val="24"/>
+          <w:szCs w:val="24"/>
+          <w:lang w:eastAsia="pt-BR"/>
+        </w:rPr>
+      </w:pPr>
+      <w:r>
+        <w:rPr>
+          <w:rFonts w:ascii="Arial" w:hAnsi="Arial" w:cs="Arial"/>
+          <w:b/>
+          <w:sz w:val="24"/>
+          <w:szCs w:val="24"/>
+          <w:lang w:eastAsia="pt-BR"/>
+        </w:rPr>
+        <w:t>Atores:</w:t>
+      </w:r>
+    </w:p>
+    <w:p>
+      <w:pPr>
+        <w:numPr>
+          <w:ilvl w:val="0"/>
+          <w:numId w:val="13"/>
+        </w:numPr>
+        <w:suppressAutoHyphens/>
+        <w:spacing w:line="360" w:lineRule="auto"/>
+        <w:jc w:val="both"/>
+        <w:rPr>
+          <w:rFonts w:ascii="Arial" w:hAnsi="Arial" w:cs="Arial"/>
+          <w:sz w:val="24"/>
+          <w:szCs w:val="24"/>
+          <w:lang w:eastAsia="pt-BR"/>
+        </w:rPr>
+      </w:pPr>
+      <w:r>
+        <w:rPr>
+          <w:rFonts w:ascii="Arial" w:hAnsi="Arial" w:cs="Arial"/>
+          <w:sz w:val="24"/>
+          <w:szCs w:val="24"/>
+          <w:lang w:eastAsia="pt-BR"/>
+        </w:rPr>
+        <w:t>Gestor.</w:t>
+      </w:r>
+    </w:p>
+    <w:p>
+      <w:pPr>
+        <w:numPr>
+          <w:ilvl w:val="0"/>
+          <w:numId w:val="13"/>
+        </w:numPr>
+        <w:suppressAutoHyphens/>
+        <w:spacing w:line="360" w:lineRule="auto"/>
+        <w:jc w:val="both"/>
+        <w:rPr>
+          <w:rFonts w:ascii="Arial" w:hAnsi="Arial" w:cs="Arial"/>
+          <w:sz w:val="24"/>
+          <w:szCs w:val="24"/>
+          <w:lang w:eastAsia="pt-BR"/>
+        </w:rPr>
+      </w:pPr>
+      <w:r>
+        <w:rPr>
+          <w:rFonts w:ascii="Arial" w:hAnsi="Arial" w:cs="Arial"/>
+          <w:sz w:val="24"/>
+          <w:szCs w:val="24"/>
+          <w:lang w:eastAsia="pt-BR"/>
+        </w:rPr>
+        <w:t>Vendedor.</w:t>
+      </w:r>
+    </w:p>
+    <w:p>
+      <w:pPr>
+        <w:suppressAutoHyphens/>
+        <w:spacing w:line="360" w:lineRule="auto"/>
+        <w:ind w:firstLine="709"/>
+        <w:jc w:val="both"/>
+        <w:rPr>
+          <w:rFonts w:ascii="Arial" w:hAnsi="Arial" w:cs="Arial"/>
+          <w:b/>
+          <w:sz w:val="24"/>
+          <w:szCs w:val="24"/>
+          <w:lang w:eastAsia="pt-BR"/>
+        </w:rPr>
+      </w:pPr>
+      <w:r>
+        <w:rPr>
+          <w:rFonts w:ascii="Arial" w:hAnsi="Arial" w:cs="Arial"/>
+          <w:b/>
+          <w:sz w:val="24"/>
+          <w:szCs w:val="24"/>
+          <w:lang w:eastAsia="pt-BR"/>
+        </w:rPr>
+        <w:t>Pré-</w:t>
+      </w:r>
+      <w:r>
+        <w:rPr>
+          <w:rFonts w:ascii="Arial" w:hAnsi="Arial" w:cs="Arial"/>
+          <w:b/>
+          <w:sz w:val="24"/>
+          <w:szCs w:val="24"/>
+          <w:lang w:eastAsia="pt-BR"/>
+        </w:rPr>
+        <w:t>c</w:t>
+      </w:r>
+      <w:r>
+        <w:rPr>
+          <w:rFonts w:ascii="Arial" w:hAnsi="Arial" w:cs="Arial"/>
+          <w:b/>
+          <w:sz w:val="24"/>
+          <w:szCs w:val="24"/>
+          <w:lang w:eastAsia="pt-BR"/>
+        </w:rPr>
+        <w:t>ondições:</w:t>
+      </w:r>
+    </w:p>
+    <w:p>
+      <w:pPr>
+        <w:numPr>
+          <w:ilvl w:val="0"/>
+          <w:numId w:val="9"/>
+        </w:numPr>
+        <w:suppressAutoHyphens/>
+        <w:spacing w:line="360" w:lineRule="auto"/>
+        <w:jc w:val="both"/>
+        <w:rPr>
+          <w:rFonts w:ascii="Arial" w:hAnsi="Arial" w:cs="Arial"/>
+          <w:b/>
+          <w:sz w:val="24"/>
+          <w:szCs w:val="24"/>
+          <w:lang w:eastAsia="pt-BR"/>
+        </w:rPr>
+      </w:pPr>
+      <w:r>
+        <w:rPr>
+          <w:rFonts w:ascii="Arial" w:hAnsi="Arial" w:cs="Arial"/>
+          <w:sz w:val="24"/>
+          <w:szCs w:val="24"/>
+          <w:lang w:eastAsia="pt-BR"/>
+        </w:rPr>
+        <w:t xml:space="preserve">O ator Gestor ou </w:t>
+      </w:r>
+      <w:r>
+        <w:rPr>
+          <w:rFonts w:ascii="Arial" w:hAnsi="Arial" w:cs="Arial"/>
+          <w:sz w:val="24"/>
+          <w:szCs w:val="24"/>
+          <w:lang w:eastAsia="pt-BR"/>
+        </w:rPr>
+        <w:t>Vendedor</w:t>
+      </w:r>
+      <w:r>
+        <w:rPr>
+          <w:rFonts w:ascii="Arial" w:hAnsi="Arial" w:cs="Arial"/>
+          <w:sz w:val="24"/>
+          <w:szCs w:val="24"/>
+          <w:lang w:eastAsia="pt-BR"/>
+        </w:rPr>
+        <w:t xml:space="preserve"> está logado no sistema.</w:t>
+      </w:r>
+    </w:p>
+    <w:p>
+      <w:pPr>
+        <w:suppressAutoHyphens/>
+        <w:spacing w:line="360" w:lineRule="auto"/>
+        <w:ind w:firstLine="709"/>
+        <w:jc w:val="both"/>
+        <w:rPr>
+          <w:rFonts w:ascii="Arial" w:hAnsi="Arial" w:cs="Arial"/>
+          <w:b/>
+          <w:sz w:val="24"/>
+          <w:szCs w:val="24"/>
+          <w:lang w:eastAsia="pt-BR"/>
+        </w:rPr>
+      </w:pPr>
+      <w:r>
+        <w:rPr>
+          <w:rFonts w:ascii="Arial" w:hAnsi="Arial" w:cs="Arial"/>
+          <w:b/>
+          <w:sz w:val="24"/>
+          <w:szCs w:val="24"/>
+          <w:lang w:eastAsia="pt-BR"/>
+        </w:rPr>
+        <w:t>Fluxo principal:</w:t>
+      </w:r>
+    </w:p>
+    <w:p>
+      <w:pPr>
+        <w:numPr>
+          <w:ilvl w:val="0"/>
+          <w:numId w:val="52"/>
+        </w:numPr>
+        <w:suppressAutoHyphens/>
+        <w:spacing w:line="360" w:lineRule="auto"/>
+        <w:jc w:val="both"/>
+        <w:rPr>
+          <w:rFonts w:ascii="Arial" w:hAnsi="Arial" w:cs="Arial"/>
+          <w:b/>
+          <w:sz w:val="24"/>
+          <w:szCs w:val="24"/>
+          <w:lang w:eastAsia="pt-BR"/>
+        </w:rPr>
+      </w:pPr>
+      <w:r>
+        <w:rPr>
+          <w:rFonts w:ascii="Arial" w:hAnsi="Arial" w:cs="Arial"/>
+          <w:sz w:val="24"/>
+          <w:szCs w:val="24"/>
+          <w:lang w:eastAsia="pt-BR"/>
+        </w:rPr>
+        <w:t xml:space="preserve"> O usuário acessa a opção ‘Indicadores para </w:t>
+      </w:r>
+      <w:r>
+        <w:rPr>
+          <w:rFonts w:ascii="Arial" w:hAnsi="Arial" w:cs="Arial"/>
+          <w:sz w:val="24"/>
+          <w:szCs w:val="24"/>
+          <w:lang w:eastAsia="pt-BR"/>
+        </w:rPr>
+        <w:t>vendas’</w:t>
+      </w:r>
+      <w:r>
+        <w:rPr>
+          <w:rFonts w:ascii="Arial" w:hAnsi="Arial" w:cs="Arial"/>
+          <w:sz w:val="24"/>
+          <w:szCs w:val="24"/>
+          <w:lang w:eastAsia="pt-BR"/>
+        </w:rPr>
+        <w:t xml:space="preserve"> a partir do menu principal do sistema.</w:t>
+      </w:r>
+    </w:p>
+    <w:p>
+      <w:pPr>
+        <w:numPr>
+          <w:ilvl w:val="0"/>
+          <w:numId w:val="52"/>
+        </w:numPr>
+        <w:suppressAutoHyphens/>
+        <w:spacing w:line="360" w:lineRule="auto"/>
+        <w:jc w:val="both"/>
+        <w:rPr>
+          <w:rFonts w:ascii="Arial" w:hAnsi="Arial" w:cs="Arial"/>
+          <w:b/>
+          <w:sz w:val="24"/>
+          <w:szCs w:val="24"/>
+          <w:lang w:eastAsia="pt-BR"/>
+        </w:rPr>
+      </w:pPr>
+      <w:r>
+        <w:rPr>
+          <w:rFonts w:ascii="Arial" w:hAnsi="Arial" w:cs="Arial"/>
+          <w:sz w:val="24"/>
+          <w:szCs w:val="24"/>
+          <w:lang w:eastAsia="pt-BR"/>
+        </w:rPr>
+        <w:t xml:space="preserve">O usuário preenche os campos da tela que são: ano, </w:t>
+      </w:r>
+      <w:r>
+        <w:rPr>
+          <w:rFonts w:ascii="Arial" w:hAnsi="Arial" w:cs="Arial"/>
+          <w:sz w:val="24"/>
+          <w:szCs w:val="24"/>
+          <w:lang w:eastAsia="pt-BR"/>
+        </w:rPr>
+        <w:t>vendedor</w:t>
+      </w:r>
+      <w:r>
+        <w:rPr>
+          <w:rFonts w:ascii="Arial" w:hAnsi="Arial" w:cs="Arial"/>
+          <w:sz w:val="24"/>
+          <w:szCs w:val="24"/>
+          <w:lang w:eastAsia="pt-BR"/>
+        </w:rPr>
+        <w:t xml:space="preserve">, tipo de gráfico e meses do ano para escolher. </w:t>
+      </w:r>
+      <w:r>
+        <w:rPr>
+          <w:rFonts w:ascii="Arial" w:hAnsi="Arial" w:cs="Arial"/>
+          <w:sz w:val="24"/>
+          <w:szCs w:val="24"/>
+          <w:lang w:eastAsia="pt-BR"/>
+        </w:rPr>
+        <w:t xml:space="preserve"> O campo vendedor é de preenchimento opcional</w:t>
+      </w:r>
+    </w:p>
+    <w:p>
+      <w:pPr>
+        <w:numPr>
+          <w:ilvl w:val="0"/>
+          <w:numId w:val="52"/>
+        </w:numPr>
+        <w:suppressAutoHyphens/>
+        <w:spacing w:line="360" w:lineRule="auto"/>
+        <w:jc w:val="both"/>
+        <w:rPr>
+          <w:rFonts w:ascii="Arial" w:hAnsi="Arial" w:cs="Arial"/>
+          <w:b/>
+          <w:sz w:val="24"/>
+          <w:szCs w:val="24"/>
+          <w:lang w:eastAsia="pt-BR"/>
+        </w:rPr>
+      </w:pPr>
+      <w:r>
+        <w:rPr>
+          <w:rFonts w:ascii="Arial" w:hAnsi="Arial" w:cs="Arial"/>
+          <w:sz w:val="24"/>
+          <w:szCs w:val="24"/>
+          <w:lang w:eastAsia="pt-BR"/>
+        </w:rPr>
+        <w:t>O usuário clica no botão carregar.</w:t>
+      </w:r>
+    </w:p>
+    <w:p>
+      <w:pPr>
+        <w:numPr>
+          <w:ilvl w:val="0"/>
+          <w:numId w:val="52"/>
+        </w:numPr>
+        <w:suppressAutoHyphens/>
+        <w:spacing w:line="360" w:lineRule="auto"/>
+        <w:jc w:val="both"/>
+        <w:rPr>
+          <w:rFonts w:ascii="Arial" w:hAnsi="Arial" w:cs="Arial"/>
+          <w:b/>
+          <w:sz w:val="24"/>
+          <w:szCs w:val="24"/>
+          <w:lang w:eastAsia="pt-BR"/>
+        </w:rPr>
+      </w:pPr>
+      <w:r>
+        <w:rPr>
+          <w:rFonts w:ascii="Arial" w:hAnsi="Arial" w:cs="Arial"/>
+          <w:sz w:val="24"/>
+          <w:szCs w:val="24"/>
+          <w:lang w:eastAsia="pt-BR"/>
+        </w:rPr>
+        <w:t>Os indicadores são exibidos para o usuário. São eles: Custo total d</w:t>
+      </w:r>
+      <w:r>
+        <w:rPr>
+          <w:rFonts w:ascii="Arial" w:hAnsi="Arial" w:cs="Arial"/>
+          <w:sz w:val="24"/>
+          <w:szCs w:val="24"/>
+          <w:lang w:eastAsia="pt-BR"/>
+        </w:rPr>
+        <w:t>os produtos</w:t>
+      </w:r>
+      <w:r>
+        <w:rPr>
+          <w:rFonts w:ascii="Arial" w:hAnsi="Arial" w:cs="Arial"/>
+          <w:sz w:val="24"/>
+          <w:szCs w:val="24"/>
+          <w:lang w:eastAsia="pt-BR"/>
+        </w:rPr>
+        <w:t xml:space="preserve">, </w:t>
+      </w:r>
+      <w:r>
+        <w:rPr>
+          <w:rFonts w:ascii="Arial" w:hAnsi="Arial" w:cs="Arial"/>
+          <w:sz w:val="24"/>
+          <w:szCs w:val="24"/>
+          <w:lang w:eastAsia="pt-BR"/>
+        </w:rPr>
+        <w:t>Total de vendas</w:t>
+      </w:r>
+      <w:r>
+        <w:rPr>
+          <w:rFonts w:ascii="Arial" w:hAnsi="Arial" w:cs="Arial"/>
+          <w:sz w:val="24"/>
+          <w:szCs w:val="24"/>
+          <w:lang w:eastAsia="pt-BR"/>
+        </w:rPr>
+        <w:t xml:space="preserve">, </w:t>
+      </w:r>
+      <w:r>
+        <w:rPr>
+          <w:rFonts w:ascii="Arial" w:hAnsi="Arial" w:cs="Arial"/>
+          <w:sz w:val="24"/>
+          <w:szCs w:val="24"/>
+          <w:lang w:eastAsia="pt-BR"/>
+        </w:rPr>
+        <w:t>Ticket médio e Lucro</w:t>
+      </w:r>
+      <w:r>
+        <w:rPr>
+          <w:rFonts w:ascii="Arial" w:hAnsi="Arial" w:cs="Arial"/>
+          <w:sz w:val="24"/>
+          <w:szCs w:val="24"/>
+          <w:lang w:eastAsia="pt-BR"/>
+        </w:rPr>
+        <w:t>.</w:t>
+      </w:r>
+    </w:p>
+    <w:p>
+      <w:pPr>
+        <w:numPr>
+          <w:ilvl w:val="1"/>
+          <w:numId w:val="52"/>
+        </w:numPr>
+        <w:suppressAutoHyphens/>
+        <w:spacing w:line="360" w:lineRule="auto"/>
+        <w:jc w:val="both"/>
+        <w:rPr>
+          <w:rFonts w:ascii="Arial" w:hAnsi="Arial" w:cs="Arial"/>
+          <w:b/>
+          <w:sz w:val="24"/>
+          <w:szCs w:val="24"/>
+          <w:lang w:eastAsia="pt-BR"/>
+        </w:rPr>
+      </w:pPr>
+      <w:r>
+        <w:rPr>
+          <w:rFonts w:ascii="Arial" w:hAnsi="Arial" w:cs="Arial"/>
+          <w:sz w:val="24"/>
+          <w:szCs w:val="24"/>
+          <w:lang w:eastAsia="pt-BR"/>
+        </w:rPr>
+        <w:t>O ticket médio e calculado pelo total recebido nas vendas divido pela quantidade de vendas.</w:t>
+      </w:r>
+    </w:p>
+    <w:p>
+      <w:pPr>
+        <w:numPr>
+          <w:ilvl w:val="1"/>
+          <w:numId w:val="52"/>
+        </w:numPr>
+        <w:suppressAutoHyphens/>
+        <w:spacing w:line="360" w:lineRule="auto"/>
+        <w:jc w:val="both"/>
+        <w:rPr>
+          <w:rFonts w:ascii="Arial" w:hAnsi="Arial" w:cs="Arial"/>
+          <w:b/>
+          <w:sz w:val="24"/>
+          <w:szCs w:val="24"/>
+          <w:lang w:eastAsia="pt-BR"/>
+        </w:rPr>
+      </w:pPr>
+      <w:r>
+        <w:rPr>
+          <w:rFonts w:ascii="Arial" w:hAnsi="Arial" w:cs="Arial"/>
+          <w:sz w:val="24"/>
+          <w:szCs w:val="24"/>
+          <w:lang w:eastAsia="pt-BR"/>
+        </w:rPr>
+        <w:t>O lucro é a diferença entre o custo total e o total das vendas. Este indicador não está disponível para o vendedor.</w:t>
+      </w:r>
+    </w:p>
+    <w:p>
+      <w:pPr>
+        <w:suppressAutoHyphens/>
+        <w:spacing w:line="360" w:lineRule="auto"/>
+        <w:ind w:left="709"/>
+        <w:jc w:val="both"/>
+        <w:rPr>
+          <w:rFonts w:ascii="Arial" w:hAnsi="Arial" w:cs="Arial"/>
+          <w:b/>
+          <w:sz w:val="24"/>
+          <w:szCs w:val="24"/>
+          <w:lang w:eastAsia="pt-BR"/>
+        </w:rPr>
+      </w:pPr>
+      <w:r>
+        <w:rPr>
+          <w:rFonts w:ascii="Arial" w:hAnsi="Arial" w:cs="Arial"/>
+          <w:b/>
+          <w:sz w:val="24"/>
+          <w:szCs w:val="24"/>
+          <w:lang w:eastAsia="pt-BR"/>
+        </w:rPr>
+        <w:t>Pós-condições:</w:t>
+      </w:r>
+    </w:p>
+    <w:p>
+      <w:pPr>
+        <w:numPr>
+          <w:ilvl w:val="0"/>
+          <w:numId w:val="9"/>
+        </w:numPr>
+        <w:suppressAutoHyphens/>
+        <w:spacing w:line="360" w:lineRule="auto"/>
+        <w:jc w:val="both"/>
+        <w:rPr>
+          <w:rFonts w:ascii="Arial" w:hAnsi="Arial" w:cs="Arial"/>
+          <w:sz w:val="24"/>
+          <w:szCs w:val="24"/>
+          <w:lang w:eastAsia="pt-BR"/>
+        </w:rPr>
+      </w:pPr>
+      <w:r>
+        <w:rPr>
+          <w:rFonts w:ascii="Arial" w:hAnsi="Arial" w:cs="Arial"/>
+          <w:sz w:val="24"/>
+          <w:szCs w:val="24"/>
+          <w:lang w:eastAsia="pt-BR"/>
+        </w:rPr>
+        <w:lastRenderedPageBreak/>
+        <w:t xml:space="preserve">Com os indicadores exibidos, o usuário pode clicar nos </w:t>
+      </w:r>
+      <w:r>
+        <w:rPr>
+          <w:rFonts w:ascii="Arial" w:hAnsi="Arial" w:cs="Arial"/>
+          <w:i/>
+          <w:sz w:val="24"/>
+          <w:szCs w:val="24"/>
+          <w:lang w:eastAsia="pt-BR"/>
+        </w:rPr>
+        <w:t>labels</w:t>
+      </w:r>
+      <w:r>
+        <w:rPr>
+          <w:rFonts w:ascii="Arial" w:hAnsi="Arial" w:cs="Arial"/>
+          <w:sz w:val="24"/>
+          <w:szCs w:val="24"/>
+          <w:lang w:eastAsia="pt-BR"/>
+        </w:rPr>
+        <w:t xml:space="preserve"> dos indicadores, ocultando/exibindo cada um deles.</w:t>
+      </w:r>
+    </w:p>
+    <w:p>
+      <w:pPr>
+        <w:suppressAutoHyphens/>
+        <w:spacing w:line="360" w:lineRule="auto"/>
+        <w:ind w:firstLine="709"/>
+        <w:jc w:val="both"/>
+        <w:rPr>
+          <w:rFonts w:ascii="Arial" w:hAnsi="Arial" w:cs="Arial"/>
+          <w:b/>
+          <w:sz w:val="24"/>
+          <w:szCs w:val="24"/>
+          <w:lang w:eastAsia="pt-BR"/>
+        </w:rPr>
+      </w:pPr>
+      <w:r>
+        <w:rPr>
+          <w:rFonts w:ascii="Arial" w:hAnsi="Arial" w:cs="Arial"/>
+          <w:b/>
+          <w:sz w:val="24"/>
+          <w:szCs w:val="24"/>
+          <w:lang w:eastAsia="pt-BR"/>
+        </w:rPr>
+        <w:t xml:space="preserve">Fluxos alternativos: </w:t>
+      </w:r>
+    </w:p>
+    <w:p>
+      <w:pPr>
+        <w:numPr>
+          <w:ilvl w:val="0"/>
+          <w:numId w:val="9"/>
+        </w:numPr>
+        <w:suppressAutoHyphens/>
+        <w:spacing w:line="360" w:lineRule="auto"/>
+        <w:jc w:val="both"/>
+        <w:rPr>
+          <w:rFonts w:ascii="Arial" w:hAnsi="Arial" w:cs="Arial"/>
+          <w:sz w:val="24"/>
+          <w:szCs w:val="24"/>
+          <w:lang w:eastAsia="pt-BR"/>
+        </w:rPr>
+      </w:pPr>
+      <w:r>
+        <w:rPr>
+          <w:rFonts w:ascii="Arial" w:hAnsi="Arial" w:cs="Arial"/>
+          <w:b/>
+          <w:sz w:val="24"/>
+          <w:szCs w:val="24"/>
+          <w:lang w:eastAsia="pt-BR"/>
+        </w:rPr>
+        <w:t>2a.</w:t>
+      </w:r>
+      <w:r>
+        <w:rPr>
+          <w:rFonts w:ascii="Arial" w:hAnsi="Arial" w:cs="Arial"/>
+          <w:sz w:val="24"/>
+          <w:szCs w:val="24"/>
+          <w:lang w:eastAsia="pt-BR"/>
+        </w:rPr>
+        <w:t xml:space="preserve"> Caso o usuário seja vendedor, o sistema preenche o campo vendedor com o usuário logado. O vendedor é localizado pelo e-mail do usuário. </w:t>
+      </w:r>
+      <w:bookmarkStart w:id="75" w:name="_GoBack"/>
+      <w:bookmarkEnd w:id="75"/>
+      <w:r>
+        <w:rPr>
+          <w:rFonts w:ascii="Arial" w:hAnsi="Arial" w:cs="Arial"/>
+          <w:sz w:val="24"/>
+          <w:szCs w:val="24"/>
+          <w:lang w:eastAsia="pt-BR"/>
+        </w:rPr>
+        <w:t xml:space="preserve">Se ele não tiver cadastrado, </w:t>
+      </w:r>
+      <w:r>
+        <w:rPr>
+          <w:rFonts w:ascii="Arial" w:hAnsi="Arial" w:cs="Arial"/>
+          <w:sz w:val="24"/>
+          <w:szCs w:val="24"/>
+          <w:lang w:eastAsia="pt-BR"/>
+        </w:rPr>
+        <w:t>Não há.</w:t>
+      </w:r>
+    </w:p>
+    <w:p>
+      <w:pPr>
+        <w:suppressAutoHyphens/>
+        <w:spacing w:line="360" w:lineRule="auto"/>
+        <w:ind w:left="709"/>
+        <w:jc w:val="both"/>
+        <w:rPr>
+          <w:rFonts w:ascii="Arial" w:hAnsi="Arial" w:cs="Arial"/>
+          <w:b/>
+          <w:sz w:val="24"/>
+          <w:szCs w:val="24"/>
+          <w:lang w:eastAsia="pt-BR"/>
+        </w:rPr>
+      </w:pPr>
+      <w:r>
+        <w:rPr>
+          <w:rFonts w:ascii="Arial" w:hAnsi="Arial" w:cs="Arial"/>
+          <w:b/>
+          <w:sz w:val="24"/>
+          <w:szCs w:val="24"/>
+          <w:lang w:eastAsia="pt-BR"/>
+        </w:rPr>
+        <w:t xml:space="preserve">Fluxos de exceção: </w:t>
+      </w:r>
+      <w:r>
+        <w:rPr>
+          <w:rFonts w:ascii="Arial" w:hAnsi="Arial" w:cs="Arial"/>
+          <w:sz w:val="24"/>
+          <w:szCs w:val="24"/>
+          <w:lang w:eastAsia="pt-BR"/>
+        </w:rPr>
+        <w:t>Não há.</w:t>
+      </w:r>
+    </w:p>
+    <w:p>
+      <w:pPr>
         <w:suppressAutoHyphens/>
         <w:spacing w:line="360" w:lineRule="auto"/>
         <w:ind w:left="1418"/>
@@ -44532,7 +45509,7 @@
           <w:lang w:eastAsia="pt-BR"/>
         </w:rPr>
       </w:pPr>
-      <w:bookmarkStart w:id="73" w:name="_Toc128774835"/>
+      <w:bookmarkStart w:id="76" w:name="_Toc128783954"/>
       <w:r>
         <w:rPr>
           <w:lang w:eastAsia="pt-BR"/>
@@ -44557,7 +45534,7 @@
         </w:rPr>
         <w:t>nterface</w:t>
       </w:r>
-      <w:bookmarkEnd w:id="73"/>
+      <w:bookmarkEnd w:id="76"/>
     </w:p>
     <w:p>
       <w:pPr>
@@ -45172,7 +46149,7 @@
           <w:b/>
         </w:rPr>
       </w:pPr>
-      <w:bookmarkStart w:id="74" w:name="_Ref128643515"/>
+      <w:bookmarkStart w:id="77" w:name="_Ref128643515"/>
       <w:r>
         <w:rPr>
           <w:noProof/>
@@ -45228,7 +46205,7 @@
         </w:rPr>
         <w:t xml:space="preserve"> – Diagrama de fluxo do usuário</w:t>
       </w:r>
-      <w:bookmarkEnd w:id="74"/>
+      <w:bookmarkEnd w:id="77"/>
     </w:p>
     <w:p>
       <w:pPr>
@@ -45241,7 +46218,7 @@
           <w:lang w:eastAsia="pt-BR"/>
         </w:rPr>
       </w:pPr>
-      <w:bookmarkStart w:id="75" w:name="_Toc128774836"/>
+      <w:bookmarkStart w:id="78" w:name="_Toc128783955"/>
       <w:r>
         <w:rPr>
           <w:rFonts w:ascii="Arial" w:hAnsi="Arial" w:cs="Arial"/>
@@ -45288,7 +46265,7 @@
         </w:rPr>
         <w:t>Wireframes</w:t>
       </w:r>
-      <w:bookmarkEnd w:id="75"/>
+      <w:bookmarkEnd w:id="78"/>
     </w:p>
     <w:p>
       <w:pPr>
@@ -46989,7 +47966,7 @@
           <w:lang w:eastAsia="pt-BR"/>
         </w:rPr>
       </w:pPr>
-      <w:bookmarkStart w:id="76" w:name="_Toc128774837"/>
+      <w:bookmarkStart w:id="79" w:name="_Toc128783956"/>
       <w:r>
         <w:rPr>
           <w:rFonts w:ascii="Arial" w:hAnsi="Arial" w:cs="Arial"/>
@@ -47053,7 +48030,7 @@
         </w:rPr>
         <w:t>nterativo</w:t>
       </w:r>
-      <w:bookmarkEnd w:id="76"/>
+      <w:bookmarkEnd w:id="79"/>
     </w:p>
     <w:p>
       <w:pPr>
@@ -47292,7 +48269,7 @@
           <w:lang w:val="pt-BR" w:eastAsia="pt-BR"/>
         </w:rPr>
       </w:pPr>
-      <w:bookmarkStart w:id="77" w:name="_Toc128774838"/>
+      <w:bookmarkStart w:id="80" w:name="_Toc128783957"/>
       <w:r>
         <w:rPr>
           <w:lang w:eastAsia="pt-BR"/>
@@ -47324,7 +48301,7 @@
         </w:rPr>
         <w:t>ados</w:t>
       </w:r>
-      <w:bookmarkEnd w:id="77"/>
+      <w:bookmarkEnd w:id="80"/>
     </w:p>
     <w:p>
       <w:pPr>
@@ -48281,7 +49258,7 @@
           <w:lang w:val="pt-BR" w:eastAsia="pt-BR"/>
         </w:rPr>
       </w:pPr>
-      <w:bookmarkStart w:id="78" w:name="_Toc128774839"/>
+      <w:bookmarkStart w:id="81" w:name="_Toc128783958"/>
       <w:r>
         <w:rPr>
           <w:lang w:val="pt-BR" w:eastAsia="pt-BR"/>
@@ -48301,7 +49278,7 @@
         </w:rPr>
         <w:t>Projeto</w:t>
       </w:r>
-      <w:bookmarkEnd w:id="78"/>
+      <w:bookmarkEnd w:id="81"/>
     </w:p>
     <w:p>
       <w:pPr>
@@ -48310,7 +49287,7 @@
           <w:lang w:val="pt-BR" w:eastAsia="pt-BR"/>
         </w:rPr>
       </w:pPr>
-      <w:bookmarkStart w:id="79" w:name="_Toc128774840"/>
+      <w:bookmarkStart w:id="82" w:name="_Toc128783959"/>
       <w:r>
         <w:rPr>
           <w:lang w:eastAsia="pt-BR"/>
@@ -48342,7 +49319,7 @@
         </w:rPr>
         <w:t>software</w:t>
       </w:r>
-      <w:bookmarkEnd w:id="79"/>
+      <w:bookmarkEnd w:id="82"/>
       <w:r>
         <w:rPr>
           <w:i/>
@@ -48861,7 +49838,7 @@
           <w:lang w:eastAsia="pt-BR"/>
         </w:rPr>
       </w:pPr>
-      <w:bookmarkStart w:id="80" w:name="_Toc128774841"/>
+      <w:bookmarkStart w:id="83" w:name="_Toc128783960"/>
       <w:r>
         <w:rPr>
           <w:rFonts w:ascii="Arial" w:hAnsi="Arial" w:cs="Arial"/>
@@ -48901,7 +49878,7 @@
         </w:rPr>
         <w:t>odel</w:t>
       </w:r>
-      <w:bookmarkEnd w:id="80"/>
+      <w:bookmarkEnd w:id="83"/>
     </w:p>
     <w:p>
       <w:pPr>
@@ -49000,7 +49977,7 @@
           <w:lang w:eastAsia="pt-BR"/>
         </w:rPr>
       </w:pPr>
-      <w:bookmarkStart w:id="81" w:name="_Toc128774842"/>
+      <w:bookmarkStart w:id="84" w:name="_Toc128783961"/>
       <w:r>
         <w:rPr>
           <w:rFonts w:ascii="Arial" w:hAnsi="Arial" w:cs="Arial"/>
@@ -49020,7 +49997,7 @@
         </w:rPr>
         <w:t>ontexto</w:t>
       </w:r>
-      <w:bookmarkEnd w:id="81"/>
+      <w:bookmarkEnd w:id="84"/>
     </w:p>
     <w:p>
       <w:pPr>
@@ -49209,7 +50186,7 @@
           <w:szCs w:val="22"/>
         </w:rPr>
       </w:pPr>
-      <w:bookmarkStart w:id="82" w:name="_Ref128643580"/>
+      <w:bookmarkStart w:id="85" w:name="_Ref128643580"/>
       <w:r>
         <w:rPr>
           <w:sz w:val="22"/>
@@ -49260,7 +50237,7 @@
         </w:rPr>
         <w:t xml:space="preserve"> – Diagrama de contexto do sistema</w:t>
       </w:r>
-      <w:bookmarkEnd w:id="82"/>
+      <w:bookmarkEnd w:id="85"/>
     </w:p>
     <w:p>
       <w:pPr>
@@ -49272,7 +50249,7 @@
           <w:lang w:eastAsia="pt-BR"/>
         </w:rPr>
       </w:pPr>
-      <w:bookmarkStart w:id="83" w:name="_Toc128774843"/>
+      <w:bookmarkStart w:id="86" w:name="_Toc128783962"/>
       <w:r>
         <w:rPr>
           <w:rFonts w:ascii="Arial" w:hAnsi="Arial" w:cs="Arial"/>
@@ -49336,7 +50313,7 @@
         </w:rPr>
         <w:t>ontêiner</w:t>
       </w:r>
-      <w:bookmarkEnd w:id="83"/>
+      <w:bookmarkEnd w:id="86"/>
     </w:p>
     <w:p>
       <w:pPr>
@@ -49484,7 +50461,7 @@
           <w:szCs w:val="22"/>
         </w:rPr>
       </w:pPr>
-      <w:bookmarkStart w:id="84" w:name="_Ref128643671"/>
+      <w:bookmarkStart w:id="87" w:name="_Ref128643671"/>
       <w:r>
         <w:rPr>
           <w:sz w:val="22"/>
@@ -49535,7 +50512,7 @@
         </w:rPr>
         <w:t xml:space="preserve"> – Diagrama de contexto do sistema</w:t>
       </w:r>
-      <w:bookmarkEnd w:id="84"/>
+      <w:bookmarkEnd w:id="87"/>
     </w:p>
     <w:p>
       <w:pPr>
@@ -49547,7 +50524,7 @@
           <w:lang w:eastAsia="pt-BR"/>
         </w:rPr>
       </w:pPr>
-      <w:bookmarkStart w:id="85" w:name="_Toc128774844"/>
+      <w:bookmarkStart w:id="88" w:name="_Toc128783963"/>
       <w:r>
         <w:rPr>
           <w:rFonts w:ascii="Arial" w:hAnsi="Arial" w:cs="Arial"/>
@@ -49620,7 +50597,7 @@
         </w:rPr>
         <w:t>s</w:t>
       </w:r>
-      <w:bookmarkEnd w:id="85"/>
+      <w:bookmarkEnd w:id="88"/>
     </w:p>
     <w:p>
       <w:pPr>
@@ -49775,7 +50752,7 @@
           <w:szCs w:val="22"/>
         </w:rPr>
       </w:pPr>
-      <w:bookmarkStart w:id="86" w:name="_Ref128643689"/>
+      <w:bookmarkStart w:id="89" w:name="_Ref128643689"/>
       <w:r>
         <w:rPr>
           <w:sz w:val="22"/>
@@ -49834,7 +50811,7 @@
         </w:rPr>
         <w:t>front-end</w:t>
       </w:r>
-      <w:bookmarkEnd w:id="86"/>
+      <w:bookmarkEnd w:id="89"/>
     </w:p>
     <w:p>
       <w:pPr>
@@ -50333,7 +51310,7 @@
           <w:lang w:eastAsia="pt-BR"/>
         </w:rPr>
       </w:pPr>
-      <w:bookmarkStart w:id="87" w:name="_Toc128774845"/>
+      <w:bookmarkStart w:id="90" w:name="_Toc128783964"/>
       <w:r>
         <w:rPr>
           <w:rFonts w:ascii="Arial" w:hAnsi="Arial" w:cs="Arial"/>
@@ -50361,7 +51338,7 @@
         </w:rPr>
         <w:t>rabalho</w:t>
       </w:r>
-      <w:bookmarkEnd w:id="87"/>
+      <w:bookmarkEnd w:id="90"/>
     </w:p>
     <w:p>
       <w:pPr>
@@ -50767,8 +51744,8 @@
           <w:lang w:eastAsia="pt-BR"/>
         </w:rPr>
       </w:pPr>
-      <w:bookmarkStart w:id="88" w:name="_Ref128043572"/>
-      <w:bookmarkStart w:id="89" w:name="_Toc128774846"/>
+      <w:bookmarkStart w:id="91" w:name="_Ref128043572"/>
+      <w:bookmarkStart w:id="92" w:name="_Toc128783965"/>
       <w:r>
         <w:rPr>
           <w:rFonts w:ascii="Arial" w:hAnsi="Arial" w:cs="Arial"/>
@@ -50850,8 +51827,8 @@
         </w:rPr>
         <w:t>nd</w:t>
       </w:r>
-      <w:bookmarkEnd w:id="88"/>
-      <w:bookmarkEnd w:id="89"/>
+      <w:bookmarkEnd w:id="91"/>
+      <w:bookmarkEnd w:id="92"/>
     </w:p>
     <w:p>
       <w:pPr>
@@ -51606,8 +52583,8 @@
           <w:lang w:eastAsia="pt-BR"/>
         </w:rPr>
       </w:pPr>
-      <w:bookmarkStart w:id="90" w:name="_Ref128043659"/>
-      <w:bookmarkStart w:id="91" w:name="_Toc128774847"/>
+      <w:bookmarkStart w:id="93" w:name="_Ref128043659"/>
+      <w:bookmarkStart w:id="94" w:name="_Toc128783966"/>
       <w:r>
         <w:rPr>
           <w:rFonts w:ascii="Arial" w:hAnsi="Arial" w:cs="Arial"/>
@@ -51689,8 +52666,8 @@
         </w:rPr>
         <w:t>nd</w:t>
       </w:r>
-      <w:bookmarkEnd w:id="90"/>
-      <w:bookmarkEnd w:id="91"/>
+      <w:bookmarkEnd w:id="93"/>
+      <w:bookmarkEnd w:id="94"/>
     </w:p>
     <w:p>
       <w:pPr>
@@ -52094,7 +53071,7 @@
           <w:lang w:eastAsia="pt-BR"/>
         </w:rPr>
       </w:pPr>
-      <w:bookmarkStart w:id="92" w:name="_Toc128774848"/>
+      <w:bookmarkStart w:id="95" w:name="_Toc128783967"/>
       <w:r>
         <w:rPr>
           <w:rFonts w:ascii="Arial" w:hAnsi="Arial" w:cs="Arial"/>
@@ -52122,7 +53099,7 @@
         </w:rPr>
         <w:t>.1.3. Persistência</w:t>
       </w:r>
-      <w:bookmarkEnd w:id="92"/>
+      <w:bookmarkEnd w:id="95"/>
     </w:p>
     <w:p>
       <w:pPr>
@@ -52418,7 +53395,7 @@
           <w:lang w:val="pt-BR" w:eastAsia="pt-BR"/>
         </w:rPr>
       </w:pPr>
-      <w:bookmarkStart w:id="93" w:name="_Toc128774849"/>
+      <w:bookmarkStart w:id="96" w:name="_Toc128783968"/>
       <w:r>
         <w:rPr>
           <w:lang w:eastAsia="pt-BR"/>
@@ -52426,7 +53403,7 @@
         <w:lastRenderedPageBreak/>
         <w:t>3.2. Arquitetura da informação</w:t>
       </w:r>
-      <w:bookmarkEnd w:id="93"/>
+      <w:bookmarkEnd w:id="96"/>
     </w:p>
     <w:p>
       <w:pPr>
@@ -52515,7 +53492,23 @@
           <w:sz w:val="24"/>
           <w:szCs w:val="24"/>
         </w:rPr>
-        <w:t xml:space="preserve">Nesta aplicação, as categorias representam as </w:t>
+        <w:t xml:space="preserve">Nesta aplicação, as categorias representam </w:t>
+      </w:r>
+      <w:r>
+        <w:rPr>
+          <w:rFonts w:ascii="Arial" w:hAnsi="Arial" w:cs="Arial"/>
+          <w:sz w:val="24"/>
+          <w:szCs w:val="24"/>
+        </w:rPr>
+        <w:t xml:space="preserve">principalmente </w:t>
+      </w:r>
+      <w:r>
+        <w:rPr>
+          <w:rFonts w:ascii="Arial" w:hAnsi="Arial" w:cs="Arial"/>
+          <w:sz w:val="24"/>
+          <w:szCs w:val="24"/>
+        </w:rPr>
+        <w:t xml:space="preserve">as </w:t>
       </w:r>
       <w:r>
         <w:rPr>
@@ -52547,15 +53540,23 @@
           <w:sz w:val="24"/>
           <w:szCs w:val="24"/>
         </w:rPr>
-        <w:t>facilitar a navegação e o acesso dos usuários às informações que eles procuram. Além disso, a</w:t>
-      </w:r>
-      <w:r>
-        <w:rPr>
-          <w:rFonts w:ascii="Arial" w:hAnsi="Arial" w:cs="Arial"/>
-          <w:sz w:val="24"/>
-          <w:szCs w:val="24"/>
-        </w:rPr>
-        <w:t>s categorias são exibidas de acordo com o perfil do usu</w:t>
+        <w:t xml:space="preserve">facilitar a navegação e o acesso dos usuários às informações que eles procuram. </w:t>
+      </w:r>
+      <w:r>
+        <w:rPr>
+          <w:rFonts w:ascii="Arial" w:hAnsi="Arial" w:cs="Arial"/>
+          <w:sz w:val="24"/>
+          <w:szCs w:val="24"/>
+        </w:rPr>
+        <w:t>As</w:t>
+      </w:r>
+      <w:r>
+        <w:rPr>
+          <w:rFonts w:ascii="Arial" w:hAnsi="Arial" w:cs="Arial"/>
+          <w:sz w:val="24"/>
+          <w:szCs w:val="24"/>
+        </w:rPr>
+        <w:t xml:space="preserve"> categorias são exibidas de acordo com o perfil do usu</w:t>
       </w:r>
       <w:r>
         <w:rPr>
@@ -52572,6 +53573,14 @@
           <w:szCs w:val="24"/>
         </w:rPr>
         <w:t xml:space="preserve"> </w:t>
+      </w:r>
+      <w:r>
+        <w:rPr>
+          <w:rFonts w:ascii="Arial" w:hAnsi="Arial" w:cs="Arial"/>
+          <w:sz w:val="24"/>
+          <w:szCs w:val="24"/>
+        </w:rPr>
+        <w:t xml:space="preserve"> Além das entidades temos as categorias de Gestão, Meus Pedidos e Perfil de acesso.</w:t>
       </w:r>
     </w:p>
     <w:p>
@@ -52640,7 +53649,23 @@
           <w:sz w:val="24"/>
           <w:szCs w:val="24"/>
         </w:rPr>
-        <w:t>, facilitando assim a localização de informações</w:t>
+        <w:t xml:space="preserve">, facilitando </w:t>
+      </w:r>
+      <w:r>
+        <w:rPr>
+          <w:rFonts w:ascii="Arial" w:hAnsi="Arial" w:cs="Arial"/>
+          <w:sz w:val="24"/>
+          <w:szCs w:val="24"/>
+        </w:rPr>
+        <w:t>localizar</w:t>
+      </w:r>
+      <w:r>
+        <w:rPr>
+          <w:rFonts w:ascii="Arial" w:hAnsi="Arial" w:cs="Arial"/>
+          <w:sz w:val="24"/>
+          <w:szCs w:val="24"/>
+        </w:rPr>
+        <w:t xml:space="preserve"> informações</w:t>
       </w:r>
       <w:r>
         <w:rPr>
@@ -52810,14 +53835,14 @@
           <w:szCs w:val="22"/>
         </w:rPr>
       </w:pPr>
-      <w:bookmarkStart w:id="94" w:name="_Ref128643721"/>
+      <w:bookmarkStart w:id="97" w:name="_Ref128643721"/>
       <w:r>
         <w:rPr>
           <w:sz w:val="22"/>
           <w:szCs w:val="22"/>
         </w:rPr>
-        <w:pict w14:anchorId="5B74C087">
-          <v:shape id="_x0000_i1062" type="#_x0000_t75" style="width:453.45pt;height:321.25pt">
+        <w:pict w14:anchorId="61C34410">
+          <v:shape id="_x0000_i1081" type="#_x0000_t75" style="width:452.1pt;height:283.85pt">
             <v:imagedata r:id="rId32" o:title="Arquitetura da Informacao"/>
           </v:shape>
         </w:pict>
@@ -52872,7 +53897,7 @@
         </w:rPr>
         <w:t xml:space="preserve"> – Diagrama de mapa do site</w:t>
       </w:r>
-      <w:bookmarkEnd w:id="94"/>
+      <w:bookmarkEnd w:id="97"/>
     </w:p>
     <w:p>
       <w:pPr>
@@ -52882,7 +53907,7 @@
           <w:lang w:val="pt-BR" w:eastAsia="pt-BR"/>
         </w:rPr>
       </w:pPr>
-      <w:bookmarkStart w:id="95" w:name="_Toc128774850"/>
+      <w:bookmarkStart w:id="98" w:name="_Toc128783969"/>
       <w:r>
         <w:rPr>
           <w:lang w:val="pt-BR" w:eastAsia="pt-BR"/>
@@ -52908,7 +53933,7 @@
         </w:rPr>
         <w:t>Testes</w:t>
       </w:r>
-      <w:bookmarkEnd w:id="95"/>
+      <w:bookmarkEnd w:id="98"/>
     </w:p>
     <w:p>
       <w:pPr>
@@ -52994,7 +54019,7 @@
           <w:lang w:val="pt-BR" w:eastAsia="pt-BR"/>
         </w:rPr>
       </w:pPr>
-      <w:bookmarkStart w:id="96" w:name="_Toc128774851"/>
+      <w:bookmarkStart w:id="99" w:name="_Toc128783970"/>
       <w:r>
         <w:rPr>
           <w:lang w:eastAsia="pt-BR"/>
@@ -53019,7 +54044,7 @@
         </w:rPr>
         <w:t>s</w:t>
       </w:r>
-      <w:bookmarkEnd w:id="96"/>
+      <w:bookmarkEnd w:id="99"/>
     </w:p>
     <w:p>
       <w:pPr>
@@ -53040,8 +54065,8 @@
           <w:lang w:val="pt-BR" w:eastAsia="pt-BR"/>
         </w:rPr>
       </w:pPr>
-      <w:bookmarkStart w:id="97" w:name="_Ref128333699"/>
-      <w:bookmarkStart w:id="98" w:name="_Toc128774852"/>
+      <w:bookmarkStart w:id="100" w:name="_Ref128333699"/>
+      <w:bookmarkStart w:id="101" w:name="_Toc128783971"/>
       <w:r>
         <w:rPr>
           <w:lang w:val="pt-BR" w:eastAsia="pt-BR"/>
@@ -53078,8 +54103,8 @@
         </w:rPr>
         <w:t>eb</w:t>
       </w:r>
-      <w:bookmarkEnd w:id="97"/>
-      <w:bookmarkEnd w:id="98"/>
+      <w:bookmarkEnd w:id="100"/>
+      <w:bookmarkEnd w:id="101"/>
     </w:p>
     <w:p>
       <w:pPr>
@@ -53781,7 +54806,7 @@
           <w:lang w:val="pt-BR" w:eastAsia="pt-BR"/>
         </w:rPr>
       </w:pPr>
-      <w:bookmarkStart w:id="99" w:name="_Toc128774853"/>
+      <w:bookmarkStart w:id="102" w:name="_Toc128783972"/>
       <w:r>
         <w:rPr>
           <w:lang w:val="pt-BR" w:eastAsia="pt-BR"/>
@@ -53842,7 +54867,7 @@
         </w:rPr>
         <w:t xml:space="preserve"> e documentação</w:t>
       </w:r>
-      <w:bookmarkEnd w:id="99"/>
+      <w:bookmarkEnd w:id="102"/>
     </w:p>
     <w:p>
       <w:pPr>
@@ -53945,7 +54970,7 @@
           <w:lang w:val="pt-BR" w:eastAsia="pt-BR"/>
         </w:rPr>
       </w:pPr>
-      <w:bookmarkStart w:id="100" w:name="_Toc128774854"/>
+      <w:bookmarkStart w:id="103" w:name="_Toc128783973"/>
       <w:r>
         <w:rPr>
           <w:lang w:val="pt-BR" w:eastAsia="pt-BR"/>
@@ -53982,7 +55007,7 @@
         </w:rPr>
         <w:t>Swagger/OpenAPI</w:t>
       </w:r>
-      <w:bookmarkEnd w:id="100"/>
+      <w:bookmarkEnd w:id="103"/>
     </w:p>
     <w:p>
       <w:pPr>
@@ -54072,7 +55097,7 @@
           <w:lang w:val="pt-BR" w:eastAsia="pt-BR"/>
         </w:rPr>
       </w:pPr>
-      <w:bookmarkStart w:id="101" w:name="_Toc128774855"/>
+      <w:bookmarkStart w:id="104" w:name="_Toc128783974"/>
       <w:r>
         <w:rPr>
           <w:lang w:val="pt-BR" w:eastAsia="pt-BR"/>
@@ -54103,7 +55128,7 @@
         </w:rPr>
         <w:t>Vídeo de apresentação do trabalho</w:t>
       </w:r>
-      <w:bookmarkEnd w:id="101"/>
+      <w:bookmarkEnd w:id="104"/>
     </w:p>
     <w:p>
       <w:pPr>
@@ -54299,19 +55324,19 @@
         <w:suppressAutoHyphens/>
         <w:jc w:val="center"/>
       </w:pPr>
-      <w:bookmarkStart w:id="102" w:name="_Toc351475134"/>
-      <w:bookmarkStart w:id="103" w:name="_Toc297133353"/>
+      <w:bookmarkStart w:id="105" w:name="_Toc351475134"/>
+      <w:bookmarkStart w:id="106" w:name="_Toc297133353"/>
       <w:r>
         <w:br w:type="page"/>
       </w:r>
-      <w:bookmarkStart w:id="104" w:name="_Toc128774856"/>
+      <w:bookmarkStart w:id="107" w:name="_Toc128783975"/>
       <w:r>
         <w:lastRenderedPageBreak/>
         <w:t>REFERÊNCIAS</w:t>
       </w:r>
-      <w:bookmarkEnd w:id="102"/>
-      <w:bookmarkEnd w:id="103"/>
-      <w:bookmarkEnd w:id="104"/>
+      <w:bookmarkEnd w:id="105"/>
+      <w:bookmarkEnd w:id="106"/>
+      <w:bookmarkEnd w:id="107"/>
     </w:p>
     <w:p>
       <w:pPr>
@@ -54786,7 +55811,7 @@
       <w:rPr>
         <w:noProof/>
       </w:rPr>
-      <w:t>48</w:t>
+      <w:t>60</w:t>
     </w:r>
     <w:r>
       <w:fldChar w:fldCharType="end"/>
@@ -55545,6 +56570,92 @@
     </w:lvl>
   </w:abstractNum>
   <w:abstractNum w:abstractNumId="8" w15:restartNumberingAfterBreak="0">
+    <w:nsid w:val="15C60FF4"/>
+    <w:multiLevelType w:val="hybridMultilevel"/>
+    <w:tmpl w:val="0DB4F4AE"/>
+    <w:lvl w:ilvl="0" w:tplc="0416000F">
+      <w:start w:val="1"/>
+      <w:numFmt w:val="decimal"/>
+      <w:lvlText w:val="%1."/>
+      <w:lvlJc w:val="left"/>
+      <w:pPr>
+        <w:ind w:left="1778" w:hanging="360"/>
+      </w:pPr>
+    </w:lvl>
+    <w:lvl w:ilvl="1" w:tplc="04160019">
+      <w:start w:val="1"/>
+      <w:numFmt w:val="lowerLetter"/>
+      <w:lvlText w:val="%2."/>
+      <w:lvlJc w:val="left"/>
+      <w:pPr>
+        <w:ind w:left="2498" w:hanging="360"/>
+      </w:pPr>
+    </w:lvl>
+    <w:lvl w:ilvl="2" w:tplc="0416001B" w:tentative="1">
+      <w:start w:val="1"/>
+      <w:numFmt w:val="lowerRoman"/>
+      <w:lvlText w:val="%3."/>
+      <w:lvlJc w:val="right"/>
+      <w:pPr>
+        <w:ind w:left="3218" w:hanging="180"/>
+      </w:pPr>
+    </w:lvl>
+    <w:lvl w:ilvl="3" w:tplc="0416000F" w:tentative="1">
+      <w:start w:val="1"/>
+      <w:numFmt w:val="decimal"/>
+      <w:lvlText w:val="%4."/>
+      <w:lvlJc w:val="left"/>
+      <w:pPr>
+        <w:ind w:left="3938" w:hanging="360"/>
+      </w:pPr>
+    </w:lvl>
+    <w:lvl w:ilvl="4" w:tplc="04160019" w:tentative="1">
+      <w:start w:val="1"/>
+      <w:numFmt w:val="lowerLetter"/>
+      <w:lvlText w:val="%5."/>
+      <w:lvlJc w:val="left"/>
+      <w:pPr>
+        <w:ind w:left="4658" w:hanging="360"/>
+      </w:pPr>
+    </w:lvl>
+    <w:lvl w:ilvl="5" w:tplc="0416001B" w:tentative="1">
+      <w:start w:val="1"/>
+      <w:numFmt w:val="lowerRoman"/>
+      <w:lvlText w:val="%6."/>
+      <w:lvlJc w:val="right"/>
+      <w:pPr>
+        <w:ind w:left="5378" w:hanging="180"/>
+      </w:pPr>
+    </w:lvl>
+    <w:lvl w:ilvl="6" w:tplc="0416000F" w:tentative="1">
+      <w:start w:val="1"/>
+      <w:numFmt w:val="decimal"/>
+      <w:lvlText w:val="%7."/>
+      <w:lvlJc w:val="left"/>
+      <w:pPr>
+        <w:ind w:left="6098" w:hanging="360"/>
+      </w:pPr>
+    </w:lvl>
+    <w:lvl w:ilvl="7" w:tplc="04160019" w:tentative="1">
+      <w:start w:val="1"/>
+      <w:numFmt w:val="lowerLetter"/>
+      <w:lvlText w:val="%8."/>
+      <w:lvlJc w:val="left"/>
+      <w:pPr>
+        <w:ind w:left="6818" w:hanging="360"/>
+      </w:pPr>
+    </w:lvl>
+    <w:lvl w:ilvl="8" w:tplc="0416001B" w:tentative="1">
+      <w:start w:val="1"/>
+      <w:numFmt w:val="lowerRoman"/>
+      <w:lvlText w:val="%9."/>
+      <w:lvlJc w:val="right"/>
+      <w:pPr>
+        <w:ind w:left="7538" w:hanging="180"/>
+      </w:pPr>
+    </w:lvl>
+  </w:abstractNum>
+  <w:abstractNum w:abstractNumId="9" w15:restartNumberingAfterBreak="0">
     <w:nsid w:val="17041B5F"/>
     <w:multiLevelType w:val="hybridMultilevel"/>
     <w:tmpl w:val="0DB4F4AE"/>
@@ -55630,7 +56741,7 @@
       </w:pPr>
     </w:lvl>
   </w:abstractNum>
-  <w:abstractNum w:abstractNumId="9" w15:restartNumberingAfterBreak="0">
+  <w:abstractNum w:abstractNumId="10" w15:restartNumberingAfterBreak="0">
     <w:nsid w:val="186352F1"/>
     <w:multiLevelType w:val="hybridMultilevel"/>
     <w:tmpl w:val="0DB4F4AE"/>
@@ -55716,7 +56827,7 @@
       </w:pPr>
     </w:lvl>
   </w:abstractNum>
-  <w:abstractNum w:abstractNumId="10" w15:restartNumberingAfterBreak="0">
+  <w:abstractNum w:abstractNumId="11" w15:restartNumberingAfterBreak="0">
     <w:nsid w:val="1C575B44"/>
     <w:multiLevelType w:val="hybridMultilevel"/>
     <w:tmpl w:val="0DB4F4AE"/>
@@ -55802,7 +56913,7 @@
       </w:pPr>
     </w:lvl>
   </w:abstractNum>
-  <w:abstractNum w:abstractNumId="11" w15:restartNumberingAfterBreak="0">
+  <w:abstractNum w:abstractNumId="12" w15:restartNumberingAfterBreak="0">
     <w:nsid w:val="1CDB2228"/>
     <w:multiLevelType w:val="hybridMultilevel"/>
     <w:tmpl w:val="12D49264"/>
@@ -55915,7 +57026,7 @@
       </w:rPr>
     </w:lvl>
   </w:abstractNum>
-  <w:abstractNum w:abstractNumId="12" w15:restartNumberingAfterBreak="0">
+  <w:abstractNum w:abstractNumId="13" w15:restartNumberingAfterBreak="0">
     <w:nsid w:val="222F1974"/>
     <w:multiLevelType w:val="hybridMultilevel"/>
     <w:tmpl w:val="0DB4F4AE"/>
@@ -56001,7 +57112,7 @@
       </w:pPr>
     </w:lvl>
   </w:abstractNum>
-  <w:abstractNum w:abstractNumId="13" w15:restartNumberingAfterBreak="0">
+  <w:abstractNum w:abstractNumId="14" w15:restartNumberingAfterBreak="0">
     <w:nsid w:val="22457703"/>
     <w:multiLevelType w:val="hybridMultilevel"/>
     <w:tmpl w:val="0DB4F4AE"/>
@@ -56087,7 +57198,7 @@
       </w:pPr>
     </w:lvl>
   </w:abstractNum>
-  <w:abstractNum w:abstractNumId="14" w15:restartNumberingAfterBreak="0">
+  <w:abstractNum w:abstractNumId="15" w15:restartNumberingAfterBreak="0">
     <w:nsid w:val="24EB122D"/>
     <w:multiLevelType w:val="hybridMultilevel"/>
     <w:tmpl w:val="095C6A42"/>
@@ -56200,7 +57311,7 @@
       </w:rPr>
     </w:lvl>
   </w:abstractNum>
-  <w:abstractNum w:abstractNumId="15" w15:restartNumberingAfterBreak="0">
+  <w:abstractNum w:abstractNumId="16" w15:restartNumberingAfterBreak="0">
     <w:nsid w:val="252C345E"/>
     <w:multiLevelType w:val="hybridMultilevel"/>
     <w:tmpl w:val="0DB4F4AE"/>
@@ -56286,7 +57397,7 @@
       </w:pPr>
     </w:lvl>
   </w:abstractNum>
-  <w:abstractNum w:abstractNumId="16" w15:restartNumberingAfterBreak="0">
+  <w:abstractNum w:abstractNumId="17" w15:restartNumberingAfterBreak="0">
     <w:nsid w:val="279C5498"/>
     <w:multiLevelType w:val="hybridMultilevel"/>
     <w:tmpl w:val="0DB4F4AE"/>
@@ -56372,7 +57483,7 @@
       </w:pPr>
     </w:lvl>
   </w:abstractNum>
-  <w:abstractNum w:abstractNumId="17" w15:restartNumberingAfterBreak="0">
+  <w:abstractNum w:abstractNumId="18" w15:restartNumberingAfterBreak="0">
     <w:nsid w:val="28950414"/>
     <w:multiLevelType w:val="hybridMultilevel"/>
     <w:tmpl w:val="0DB4F4AE"/>
@@ -56458,10 +57569,10 @@
       </w:pPr>
     </w:lvl>
   </w:abstractNum>
-  <w:abstractNum w:abstractNumId="18" w15:restartNumberingAfterBreak="0">
+  <w:abstractNum w:abstractNumId="19" w15:restartNumberingAfterBreak="0">
     <w:nsid w:val="2D317B4B"/>
     <w:multiLevelType w:val="hybridMultilevel"/>
-    <w:tmpl w:val="85ACC06E"/>
+    <w:tmpl w:val="6746695E"/>
     <w:lvl w:ilvl="0" w:tplc="04160001">
       <w:start w:val="1"/>
       <w:numFmt w:val="bullet"/>
@@ -56571,7 +57682,7 @@
       </w:rPr>
     </w:lvl>
   </w:abstractNum>
-  <w:abstractNum w:abstractNumId="19" w15:restartNumberingAfterBreak="0">
+  <w:abstractNum w:abstractNumId="20" w15:restartNumberingAfterBreak="0">
     <w:nsid w:val="2E69243A"/>
     <w:multiLevelType w:val="hybridMultilevel"/>
     <w:tmpl w:val="0DB4F4AE"/>
@@ -56584,7 +57695,7 @@
         <w:ind w:left="1778" w:hanging="360"/>
       </w:pPr>
     </w:lvl>
-    <w:lvl w:ilvl="1" w:tplc="04160019" w:tentative="1">
+    <w:lvl w:ilvl="1" w:tplc="04160019">
       <w:start w:val="1"/>
       <w:numFmt w:val="lowerLetter"/>
       <w:lvlText w:val="%2."/>
@@ -56657,7 +57768,7 @@
       </w:pPr>
     </w:lvl>
   </w:abstractNum>
-  <w:abstractNum w:abstractNumId="20" w15:restartNumberingAfterBreak="0">
+  <w:abstractNum w:abstractNumId="21" w15:restartNumberingAfterBreak="0">
     <w:nsid w:val="31D2093E"/>
     <w:multiLevelType w:val="hybridMultilevel"/>
     <w:tmpl w:val="0DB4F4AE"/>
@@ -56743,7 +57854,7 @@
       </w:pPr>
     </w:lvl>
   </w:abstractNum>
-  <w:abstractNum w:abstractNumId="21" w15:restartNumberingAfterBreak="0">
+  <w:abstractNum w:abstractNumId="22" w15:restartNumberingAfterBreak="0">
     <w:nsid w:val="32E82022"/>
     <w:multiLevelType w:val="hybridMultilevel"/>
     <w:tmpl w:val="0DB4F4AE"/>
@@ -56829,7 +57940,7 @@
       </w:pPr>
     </w:lvl>
   </w:abstractNum>
-  <w:abstractNum w:abstractNumId="22" w15:restartNumberingAfterBreak="0">
+  <w:abstractNum w:abstractNumId="23" w15:restartNumberingAfterBreak="0">
     <w:nsid w:val="350E1EB1"/>
     <w:multiLevelType w:val="hybridMultilevel"/>
     <w:tmpl w:val="0DB4F4AE"/>
@@ -56915,7 +58026,7 @@
       </w:pPr>
     </w:lvl>
   </w:abstractNum>
-  <w:abstractNum w:abstractNumId="23" w15:restartNumberingAfterBreak="0">
+  <w:abstractNum w:abstractNumId="24" w15:restartNumberingAfterBreak="0">
     <w:nsid w:val="39326CA9"/>
     <w:multiLevelType w:val="hybridMultilevel"/>
     <w:tmpl w:val="0DB4F4AE"/>
@@ -57001,7 +58112,7 @@
       </w:pPr>
     </w:lvl>
   </w:abstractNum>
-  <w:abstractNum w:abstractNumId="24" w15:restartNumberingAfterBreak="0">
+  <w:abstractNum w:abstractNumId="25" w15:restartNumberingAfterBreak="0">
     <w:nsid w:val="3EC25EB0"/>
     <w:multiLevelType w:val="hybridMultilevel"/>
     <w:tmpl w:val="0DB4F4AE"/>
@@ -57087,7 +58198,7 @@
       </w:pPr>
     </w:lvl>
   </w:abstractNum>
-  <w:abstractNum w:abstractNumId="25" w15:restartNumberingAfterBreak="0">
+  <w:abstractNum w:abstractNumId="26" w15:restartNumberingAfterBreak="0">
     <w:nsid w:val="3EF032BE"/>
     <w:multiLevelType w:val="hybridMultilevel"/>
     <w:tmpl w:val="0DB4F4AE"/>
@@ -57173,7 +58284,7 @@
       </w:pPr>
     </w:lvl>
   </w:abstractNum>
-  <w:abstractNum w:abstractNumId="26" w15:restartNumberingAfterBreak="0">
+  <w:abstractNum w:abstractNumId="27" w15:restartNumberingAfterBreak="0">
     <w:nsid w:val="40B36344"/>
     <w:multiLevelType w:val="hybridMultilevel"/>
     <w:tmpl w:val="0DB4F4AE"/>
@@ -57259,7 +58370,7 @@
       </w:pPr>
     </w:lvl>
   </w:abstractNum>
-  <w:abstractNum w:abstractNumId="27" w15:restartNumberingAfterBreak="0">
+  <w:abstractNum w:abstractNumId="28" w15:restartNumberingAfterBreak="0">
     <w:nsid w:val="46E2016F"/>
     <w:multiLevelType w:val="hybridMultilevel"/>
     <w:tmpl w:val="0DB4F4AE"/>
@@ -57345,7 +58456,7 @@
       </w:pPr>
     </w:lvl>
   </w:abstractNum>
-  <w:abstractNum w:abstractNumId="28" w15:restartNumberingAfterBreak="0">
+  <w:abstractNum w:abstractNumId="29" w15:restartNumberingAfterBreak="0">
     <w:nsid w:val="47056105"/>
     <w:multiLevelType w:val="hybridMultilevel"/>
     <w:tmpl w:val="0DB4F4AE"/>
@@ -57431,7 +58542,7 @@
       </w:pPr>
     </w:lvl>
   </w:abstractNum>
-  <w:abstractNum w:abstractNumId="29" w15:restartNumberingAfterBreak="0">
+  <w:abstractNum w:abstractNumId="30" w15:restartNumberingAfterBreak="0">
     <w:nsid w:val="47682804"/>
     <w:multiLevelType w:val="hybridMultilevel"/>
     <w:tmpl w:val="0DB4F4AE"/>
@@ -57517,7 +58628,7 @@
       </w:pPr>
     </w:lvl>
   </w:abstractNum>
-  <w:abstractNum w:abstractNumId="30" w15:restartNumberingAfterBreak="0">
+  <w:abstractNum w:abstractNumId="31" w15:restartNumberingAfterBreak="0">
     <w:nsid w:val="4A2353D6"/>
     <w:multiLevelType w:val="hybridMultilevel"/>
     <w:tmpl w:val="0DB4F4AE"/>
@@ -57603,7 +58714,7 @@
       </w:pPr>
     </w:lvl>
   </w:abstractNum>
-  <w:abstractNum w:abstractNumId="31" w15:restartNumberingAfterBreak="0">
+  <w:abstractNum w:abstractNumId="32" w15:restartNumberingAfterBreak="0">
     <w:nsid w:val="51AA2760"/>
     <w:multiLevelType w:val="hybridMultilevel"/>
     <w:tmpl w:val="0DB4F4AE"/>
@@ -57689,7 +58800,7 @@
       </w:pPr>
     </w:lvl>
   </w:abstractNum>
-  <w:abstractNum w:abstractNumId="32" w15:restartNumberingAfterBreak="0">
+  <w:abstractNum w:abstractNumId="33" w15:restartNumberingAfterBreak="0">
     <w:nsid w:val="51EE6379"/>
     <w:multiLevelType w:val="hybridMultilevel"/>
     <w:tmpl w:val="0DB4F4AE"/>
@@ -57775,7 +58886,7 @@
       </w:pPr>
     </w:lvl>
   </w:abstractNum>
-  <w:abstractNum w:abstractNumId="33" w15:restartNumberingAfterBreak="0">
+  <w:abstractNum w:abstractNumId="34" w15:restartNumberingAfterBreak="0">
     <w:nsid w:val="52420115"/>
     <w:multiLevelType w:val="hybridMultilevel"/>
     <w:tmpl w:val="0DB4F4AE"/>
@@ -57861,7 +58972,7 @@
       </w:pPr>
     </w:lvl>
   </w:abstractNum>
-  <w:abstractNum w:abstractNumId="34" w15:restartNumberingAfterBreak="0">
+  <w:abstractNum w:abstractNumId="35" w15:restartNumberingAfterBreak="0">
     <w:nsid w:val="5275291D"/>
     <w:multiLevelType w:val="hybridMultilevel"/>
     <w:tmpl w:val="0DB4F4AE"/>
@@ -57947,7 +59058,7 @@
       </w:pPr>
     </w:lvl>
   </w:abstractNum>
-  <w:abstractNum w:abstractNumId="35" w15:restartNumberingAfterBreak="0">
+  <w:abstractNum w:abstractNumId="36" w15:restartNumberingAfterBreak="0">
     <w:nsid w:val="547026CD"/>
     <w:multiLevelType w:val="hybridMultilevel"/>
     <w:tmpl w:val="0DB4F4AE"/>
@@ -58033,7 +59144,7 @@
       </w:pPr>
     </w:lvl>
   </w:abstractNum>
-  <w:abstractNum w:abstractNumId="36" w15:restartNumberingAfterBreak="0">
+  <w:abstractNum w:abstractNumId="37" w15:restartNumberingAfterBreak="0">
     <w:nsid w:val="55172AEE"/>
     <w:multiLevelType w:val="hybridMultilevel"/>
     <w:tmpl w:val="0DB4F4AE"/>
@@ -58119,7 +59230,7 @@
       </w:pPr>
     </w:lvl>
   </w:abstractNum>
-  <w:abstractNum w:abstractNumId="37" w15:restartNumberingAfterBreak="0">
+  <w:abstractNum w:abstractNumId="38" w15:restartNumberingAfterBreak="0">
     <w:nsid w:val="5A122CE3"/>
     <w:multiLevelType w:val="hybridMultilevel"/>
     <w:tmpl w:val="0DB4F4AE"/>
@@ -58205,7 +59316,7 @@
       </w:pPr>
     </w:lvl>
   </w:abstractNum>
-  <w:abstractNum w:abstractNumId="38" w15:restartNumberingAfterBreak="0">
+  <w:abstractNum w:abstractNumId="39" w15:restartNumberingAfterBreak="0">
     <w:nsid w:val="5D623CF6"/>
     <w:multiLevelType w:val="hybridMultilevel"/>
     <w:tmpl w:val="0DB4F4AE"/>
@@ -58291,7 +59402,7 @@
       </w:pPr>
     </w:lvl>
   </w:abstractNum>
-  <w:abstractNum w:abstractNumId="39" w15:restartNumberingAfterBreak="0">
+  <w:abstractNum w:abstractNumId="40" w15:restartNumberingAfterBreak="0">
     <w:nsid w:val="61B80C59"/>
     <w:multiLevelType w:val="hybridMultilevel"/>
     <w:tmpl w:val="0DB4F4AE"/>
@@ -58377,7 +59488,7 @@
       </w:pPr>
     </w:lvl>
   </w:abstractNum>
-  <w:abstractNum w:abstractNumId="40" w15:restartNumberingAfterBreak="0">
+  <w:abstractNum w:abstractNumId="41" w15:restartNumberingAfterBreak="0">
     <w:nsid w:val="6232695B"/>
     <w:multiLevelType w:val="hybridMultilevel"/>
     <w:tmpl w:val="0DB4F4AE"/>
@@ -58463,7 +59574,7 @@
       </w:pPr>
     </w:lvl>
   </w:abstractNum>
-  <w:abstractNum w:abstractNumId="41" w15:restartNumberingAfterBreak="0">
+  <w:abstractNum w:abstractNumId="42" w15:restartNumberingAfterBreak="0">
     <w:nsid w:val="634B7C6C"/>
     <w:multiLevelType w:val="hybridMultilevel"/>
     <w:tmpl w:val="0DB4F4AE"/>
@@ -58549,7 +59660,7 @@
       </w:pPr>
     </w:lvl>
   </w:abstractNum>
-  <w:abstractNum w:abstractNumId="42" w15:restartNumberingAfterBreak="0">
+  <w:abstractNum w:abstractNumId="43" w15:restartNumberingAfterBreak="0">
     <w:nsid w:val="64F42F33"/>
     <w:multiLevelType w:val="hybridMultilevel"/>
     <w:tmpl w:val="414A195C"/>
@@ -58635,7 +59746,7 @@
       </w:pPr>
     </w:lvl>
   </w:abstractNum>
-  <w:abstractNum w:abstractNumId="43" w15:restartNumberingAfterBreak="0">
+  <w:abstractNum w:abstractNumId="44" w15:restartNumberingAfterBreak="0">
     <w:nsid w:val="666919E3"/>
     <w:multiLevelType w:val="hybridMultilevel"/>
     <w:tmpl w:val="0DB4F4AE"/>
@@ -58721,7 +59832,7 @@
       </w:pPr>
     </w:lvl>
   </w:abstractNum>
-  <w:abstractNum w:abstractNumId="44" w15:restartNumberingAfterBreak="0">
+  <w:abstractNum w:abstractNumId="45" w15:restartNumberingAfterBreak="0">
     <w:nsid w:val="697910F8"/>
     <w:multiLevelType w:val="hybridMultilevel"/>
     <w:tmpl w:val="0DB4F4AE"/>
@@ -58807,7 +59918,7 @@
       </w:pPr>
     </w:lvl>
   </w:abstractNum>
-  <w:abstractNum w:abstractNumId="45" w15:restartNumberingAfterBreak="0">
+  <w:abstractNum w:abstractNumId="46" w15:restartNumberingAfterBreak="0">
     <w:nsid w:val="6A5C18A4"/>
     <w:multiLevelType w:val="hybridMultilevel"/>
     <w:tmpl w:val="0DB4F4AE"/>
@@ -58893,7 +60004,7 @@
       </w:pPr>
     </w:lvl>
   </w:abstractNum>
-  <w:abstractNum w:abstractNumId="46" w15:restartNumberingAfterBreak="0">
+  <w:abstractNum w:abstractNumId="47" w15:restartNumberingAfterBreak="0">
     <w:nsid w:val="6C6B22EC"/>
     <w:multiLevelType w:val="hybridMultilevel"/>
     <w:tmpl w:val="0DB4F4AE"/>
@@ -58979,7 +60090,7 @@
       </w:pPr>
     </w:lvl>
   </w:abstractNum>
-  <w:abstractNum w:abstractNumId="47" w15:restartNumberingAfterBreak="0">
+  <w:abstractNum w:abstractNumId="48" w15:restartNumberingAfterBreak="0">
     <w:nsid w:val="74290A29"/>
     <w:multiLevelType w:val="hybridMultilevel"/>
     <w:tmpl w:val="2FDC8968"/>
@@ -59092,7 +60203,7 @@
       </w:rPr>
     </w:lvl>
   </w:abstractNum>
-  <w:abstractNum w:abstractNumId="48" w15:restartNumberingAfterBreak="0">
+  <w:abstractNum w:abstractNumId="49" w15:restartNumberingAfterBreak="0">
     <w:nsid w:val="7BFF3A7D"/>
     <w:multiLevelType w:val="hybridMultilevel"/>
     <w:tmpl w:val="32A8C5A2"/>
@@ -59205,7 +60316,7 @@
       </w:rPr>
     </w:lvl>
   </w:abstractNum>
-  <w:abstractNum w:abstractNumId="49" w15:restartNumberingAfterBreak="0">
+  <w:abstractNum w:abstractNumId="50" w15:restartNumberingAfterBreak="0">
     <w:nsid w:val="7CE07B13"/>
     <w:multiLevelType w:val="hybridMultilevel"/>
     <w:tmpl w:val="300E18C0"/>
@@ -59318,7 +60429,7 @@
       </w:rPr>
     </w:lvl>
   </w:abstractNum>
-  <w:abstractNum w:abstractNumId="50" w15:restartNumberingAfterBreak="0">
+  <w:abstractNum w:abstractNumId="51" w15:restartNumberingAfterBreak="0">
     <w:nsid w:val="7D8069D9"/>
     <w:multiLevelType w:val="hybridMultilevel"/>
     <w:tmpl w:val="0DB4F4AE"/>
@@ -59405,106 +60516,106 @@
     </w:lvl>
   </w:abstractNum>
   <w:num w:numId="1">
-    <w:abstractNumId w:val="42"/>
+    <w:abstractNumId w:val="43"/>
   </w:num>
   <w:num w:numId="2">
     <w:abstractNumId w:val="0"/>
   </w:num>
   <w:num w:numId="3">
-    <w:abstractNumId w:val="14"/>
+    <w:abstractNumId w:val="15"/>
   </w:num>
   <w:num w:numId="4">
-    <w:abstractNumId w:val="49"/>
+    <w:abstractNumId w:val="50"/>
   </w:num>
   <w:num w:numId="5">
     <w:abstractNumId w:val="5"/>
   </w:num>
   <w:num w:numId="6">
-    <w:abstractNumId w:val="47"/>
+    <w:abstractNumId w:val="48"/>
   </w:num>
   <w:num w:numId="7">
     <w:abstractNumId w:val="2"/>
   </w:num>
   <w:num w:numId="8">
-    <w:abstractNumId w:val="48"/>
+    <w:abstractNumId w:val="49"/>
   </w:num>
   <w:num w:numId="9">
-    <w:abstractNumId w:val="18"/>
+    <w:abstractNumId w:val="19"/>
   </w:num>
   <w:num w:numId="10">
+    <w:abstractNumId w:val="17"/>
+  </w:num>
+  <w:num w:numId="11">
+    <w:abstractNumId w:val="44"/>
+  </w:num>
+  <w:num w:numId="12">
+    <w:abstractNumId w:val="37"/>
+  </w:num>
+  <w:num w:numId="13">
+    <w:abstractNumId w:val="12"/>
+  </w:num>
+  <w:num w:numId="14">
+    <w:abstractNumId w:val="46"/>
+  </w:num>
+  <w:num w:numId="15">
+    <w:abstractNumId w:val="22"/>
+  </w:num>
+  <w:num w:numId="16">
+    <w:abstractNumId w:val="29"/>
+  </w:num>
+  <w:num w:numId="17">
     <w:abstractNumId w:val="16"/>
   </w:num>
-  <w:num w:numId="11">
-    <w:abstractNumId w:val="43"/>
-  </w:num>
-  <w:num w:numId="12">
-    <w:abstractNumId w:val="36"/>
-  </w:num>
-  <w:num w:numId="13">
-    <w:abstractNumId w:val="11"/>
-  </w:num>
-  <w:num w:numId="14">
+  <w:num w:numId="18">
     <w:abstractNumId w:val="45"/>
   </w:num>
-  <w:num w:numId="15">
-    <w:abstractNumId w:val="21"/>
-  </w:num>
-  <w:num w:numId="16">
-    <w:abstractNumId w:val="28"/>
-  </w:num>
-  <w:num w:numId="17">
-    <w:abstractNumId w:val="15"/>
-  </w:num>
-  <w:num w:numId="18">
-    <w:abstractNumId w:val="44"/>
-  </w:num>
   <w:num w:numId="19">
-    <w:abstractNumId w:val="22"/>
+    <w:abstractNumId w:val="23"/>
   </w:num>
   <w:num w:numId="20">
-    <w:abstractNumId w:val="24"/>
+    <w:abstractNumId w:val="25"/>
   </w:num>
   <w:num w:numId="21">
     <w:abstractNumId w:val="6"/>
   </w:num>
   <w:num w:numId="22">
-    <w:abstractNumId w:val="29"/>
+    <w:abstractNumId w:val="30"/>
   </w:num>
   <w:num w:numId="23">
-    <w:abstractNumId w:val="50"/>
+    <w:abstractNumId w:val="51"/>
   </w:num>
   <w:num w:numId="24">
-    <w:abstractNumId w:val="23"/>
+    <w:abstractNumId w:val="24"/>
   </w:num>
   <w:num w:numId="25">
-    <w:abstractNumId w:val="40"/>
+    <w:abstractNumId w:val="41"/>
   </w:num>
   <w:num w:numId="26">
-    <w:abstractNumId w:val="30"/>
+    <w:abstractNumId w:val="31"/>
   </w:num>
   <w:num w:numId="27">
-    <w:abstractNumId w:val="12"/>
+    <w:abstractNumId w:val="13"/>
   </w:num>
   <w:num w:numId="28">
-    <w:abstractNumId w:val="34"/>
+    <w:abstractNumId w:val="35"/>
   </w:num>
   <w:num w:numId="29">
-    <w:abstractNumId w:val="46"/>
+    <w:abstractNumId w:val="47"/>
   </w:num>
   <w:num w:numId="30">
-    <w:abstractNumId w:val="10"/>
+    <w:abstractNumId w:val="11"/>
   </w:num>
   <w:num w:numId="31">
-    <w:abstractNumId w:val="41"/>
+    <w:abstractNumId w:val="42"/>
   </w:num>
   <w:num w:numId="32">
-    <w:abstractNumId w:val="35"/>
+    <w:abstractNumId w:val="36"/>
   </w:num>
   <w:num w:numId="33">
     <w:abstractNumId w:val="7"/>
   </w:num>
   <w:num w:numId="34">
-    <w:abstractNumId w:val="37"/>
+    <w:abstractNumId w:val="38"/>
   </w:num>
   <w:num w:numId="35">
     <w:abstractNumId w:val="4"/>
@@ -59513,51 +60624,54 @@
     <w:abstractNumId w:val="1"/>
   </w:num>
   <w:num w:numId="37">
+    <w:abstractNumId w:val="28"/>
+  </w:num>
+  <w:num w:numId="38">
+    <w:abstractNumId w:val="40"/>
+  </w:num>
+  <w:num w:numId="39">
+    <w:abstractNumId w:val="10"/>
+  </w:num>
+  <w:num w:numId="40">
+    <w:abstractNumId w:val="32"/>
+  </w:num>
+  <w:num w:numId="41">
+    <w:abstractNumId w:val="33"/>
+  </w:num>
+  <w:num w:numId="42">
+    <w:abstractNumId w:val="39"/>
+  </w:num>
+  <w:num w:numId="43">
+    <w:abstractNumId w:val="26"/>
+  </w:num>
+  <w:num w:numId="44">
+    <w:abstractNumId w:val="18"/>
+  </w:num>
+  <w:num w:numId="45">
     <w:abstractNumId w:val="27"/>
   </w:num>
-  <w:num w:numId="38">
-    <w:abstractNumId w:val="39"/>
+  <w:num w:numId="46">
+    <w:abstractNumId w:val="14"/>
   </w:num>
-  <w:num w:numId="39">
+  <w:num w:numId="47">
     <w:abstractNumId w:val="9"/>
   </w:num>
-  <w:num w:numId="40">
-    <w:abstractNumId w:val="31"/>
-  </w:num>
-  <w:num w:numId="41">
-    <w:abstractNumId w:val="32"/>
-  </w:num>
-  <w:num w:numId="42">
-    <w:abstractNumId w:val="38"/>
-  </w:num>
-  <w:num w:numId="43">
-    <w:abstractNumId w:val="25"/>
-  </w:num>
-  <w:num w:numId="44">
-    <w:abstractNumId w:val="17"/>
-  </w:num>
-  <w:num w:numId="45">
-    <w:abstractNumId w:val="26"/>
-  </w:num>
-  <w:num w:numId="46">
-    <w:abstractNumId w:val="13"/>
-  </w:num>
-  <w:num w:numId="47">
-    <w:abstractNumId w:val="8"/>
-  </w:num>
   <w:num w:numId="48">
-    <w:abstractNumId w:val="20"/>
+    <w:abstractNumId w:val="21"/>
   </w:num>
   <w:num w:numId="49">
     <w:abstractNumId w:val="3"/>
   </w:num>
   <w:num w:numId="50">
-    <w:abstractNumId w:val="33"/>
+    <w:abstractNumId w:val="34"/>
   </w:num>
   <w:num w:numId="51">
-    <w:abstractNumId w:val="19"/>
+    <w:abstractNumId w:val="20"/>
   </w:num>
-  <w:numIdMacAtCleanup w:val="51"/>
+  <w:num w:numId="52">
+    <w:abstractNumId w:val="8"/>
+  </w:num>
+  <w:numIdMacAtCleanup w:val="52"/>
 </w:numbering>
 </file>
 
@@ -60820,7 +61934,7 @@
 </file>
 
 <file path=customXml/itemProps1.xml><?xml version="1.0" encoding="utf-8"?>
-<ds:datastoreItem xmlns:ds="http://schemas.openxmlformats.org/officeDocument/2006/customXml" ds:itemID="{4C11A5E2-DFE2-405A-BC4B-4A2A9B6CDC41}">
+<ds:datastoreItem xmlns:ds="http://schemas.openxmlformats.org/officeDocument/2006/customXml" ds:itemID="{16D704F0-FFD7-48B7-8C30-90493BFB3531}">
   <ds:schemaRefs>
     <ds:schemaRef ds:uri="http://schemas.openxmlformats.org/officeDocument/2006/bibliography"/>
   </ds:schemaRefs>

</xml_diff>

<commit_message>
atualizando diagrama de casos de uso
</commit_message>
<xml_diff>
--- a/projeto/documentacao/DWFS - Projeto Integrado - Adjamir.docx
+++ b/projeto/documentacao/DWFS - Projeto Integrado - Adjamir.docx
@@ -1353,14 +1353,7 @@
             <w:noProof/>
             <w:webHidden/>
           </w:rPr>
-          <w:t>1</w:t>
-        </w:r>
-        <w:r>
-          <w:rPr>
-            <w:noProof/>
-            <w:webHidden/>
-          </w:rPr>
-          <w:t>7</w:t>
+          <w:t>17</w:t>
         </w:r>
         <w:r>
           <w:rPr>
@@ -10070,7 +10063,7 @@
           <w:b/>
         </w:rPr>
         <w:pict w14:anchorId="318E8368">
-          <v:shape id="_x0000_i1025" type="#_x0000_t75" style="width:394.6pt;height:273.45pt">
+          <v:shape id="_x0000_i1025" type="#_x0000_t75" style="width:394.7pt;height:273.25pt">
             <v:imagedata r:id="rId13" o:title="Diagrama de casos de uso-Usuário"/>
           </v:shape>
         </w:pict>
@@ -10312,18 +10305,20 @@
         </w:rPr>
       </w:pPr>
       <w:bookmarkStart w:id="14" w:name="_Ref128643308"/>
+      <w:bookmarkStart w:id="15" w:name="_GoBack"/>
       <w:r>
         <w:rPr>
           <w:noProof/>
         </w:rPr>
         <w:lastRenderedPageBreak/>
         <w:pict w14:anchorId="3F4FE985">
-          <v:shape id="_x0000_s1134" type="#_x0000_t75" style="position:absolute;left:0;text-align:left;margin-left:3.95pt;margin-top:-1.7pt;width:452.95pt;height:289.65pt;z-index:15;mso-position-horizontal-relative:text;mso-position-vertical-relative:text;mso-width-relative:page;mso-height-relative:page">
+          <v:shape id="_x0000_s1134" type="#_x0000_t75" style="position:absolute;left:0;text-align:left;margin-left:3.95pt;margin-top:-1.7pt;width:452.95pt;height:289.65pt;z-index:14;mso-position-horizontal-relative:text;mso-position-vertical-relative:text;mso-width-relative:page;mso-height-relative:page">
             <v:imagedata r:id="rId14" o:title="Diagrama de casos de uso-Vendedor"/>
             <w10:wrap type="topAndBottom"/>
           </v:shape>
         </w:pict>
       </w:r>
+      <w:bookmarkEnd w:id="15"/>
       <w:r>
         <w:rPr>
           <w:b/>
@@ -10411,7 +10406,7 @@
           <w:noProof/>
         </w:rPr>
         <w:pict w14:anchorId="15195A44">
-          <v:shape id="_x0000_s1132" type="#_x0000_t75" style="position:absolute;left:0;text-align:left;margin-left:91.3pt;margin-top:58.25pt;width:241.1pt;height:228.05pt;z-index:14;mso-position-horizontal-relative:text;mso-position-vertical-relative:text;mso-width-relative:page;mso-height-relative:page">
+          <v:shape id="_x0000_s1132" type="#_x0000_t75" style="position:absolute;left:0;text-align:left;margin-left:91.3pt;margin-top:58.25pt;width:241.1pt;height:228.05pt;z-index:13;mso-position-horizontal-relative:text;mso-position-vertical-relative:text;mso-width-relative:page;mso-height-relative:page">
             <v:imagedata r:id="rId15" o:title="Diagrama de casos de uso-Estoque - Fornecedor"/>
             <w10:wrap type="topAndBottom"/>
           </v:shape>
@@ -10628,14 +10623,14 @@
           <w:b/>
         </w:rPr>
       </w:pPr>
-      <w:bookmarkStart w:id="15" w:name="_Ref128643339"/>
+      <w:bookmarkStart w:id="16" w:name="_Ref128643339"/>
       <w:r>
         <w:rPr>
           <w:noProof/>
         </w:rPr>
         <w:lastRenderedPageBreak/>
-        <w:pict w14:anchorId="4D6DB5BB">
-          <v:shape id="_x0000_s1131" type="#_x0000_t75" style="position:absolute;left:0;text-align:left;margin-left:7.85pt;margin-top:-1.1pt;width:417.5pt;height:366.55pt;z-index:13;mso-position-horizontal-relative:text;mso-position-vertical-relative:text;mso-width-relative:page;mso-height-relative:page">
+        <w:pict w14:anchorId="11C065EC">
+          <v:shape id="_x0000_s1160" type="#_x0000_t75" style="position:absolute;left:0;text-align:left;margin-left:6.1pt;margin-top:-.5pt;width:412.1pt;height:361.75pt;z-index:17;mso-position-horizontal-relative:text;mso-position-vertical-relative:text;mso-width-relative:page;mso-height-relative:page">
             <v:imagedata r:id="rId16" o:title="Diagrama de casos de uso-Estoque"/>
             <w10:wrap type="topAndBottom"/>
           </v:shape>
@@ -10726,7 +10721,7 @@
         </w:rPr>
         <w:t xml:space="preserve"> (Parte 2)</w:t>
       </w:r>
-      <w:bookmarkEnd w:id="15"/>
+      <w:bookmarkEnd w:id="16"/>
     </w:p>
     <w:p>
       <w:pPr>
@@ -10746,7 +10741,7 @@
           <w:noProof/>
         </w:rPr>
         <w:pict w14:anchorId="5EA711A8">
-          <v:shape id="_x0000_s1151" type="#_x0000_t75" style="position:absolute;left:0;text-align:left;margin-left:84.95pt;margin-top:77.25pt;width:271.7pt;height:193.65pt;z-index:17;mso-position-horizontal-relative:text;mso-position-vertical-relative:text;mso-width-relative:page;mso-height-relative:page">
+          <v:shape id="_x0000_s1151" type="#_x0000_t75" style="position:absolute;left:0;text-align:left;margin-left:84.05pt;margin-top:75.55pt;width:261.2pt;height:186.15pt;z-index:16;mso-position-horizontal-relative:text;mso-position-vertical-relative:text;mso-width-relative:page;mso-height-relative:page">
             <v:imagedata r:id="rId17" o:title="Diagrama de casos de uso-Administrador"/>
             <w10:wrap type="topAndBottom"/>
           </v:shape>
@@ -10851,6 +10846,15 @@
         </w:rPr>
         <w:t>, destacamos que o ator ‘Administrador’ executa as mesmas funções de um ator ‘Estoque’, exceto pela consulta de indicadores de compras.</w:t>
       </w:r>
+      <w:r>
+        <w:rPr>
+          <w:rFonts w:ascii="Arial" w:hAnsi="Arial" w:cs="Arial"/>
+          <w:sz w:val="24"/>
+          <w:szCs w:val="24"/>
+          <w:lang w:eastAsia="pt-BR"/>
+        </w:rPr>
+        <w:t xml:space="preserve"> Além disso, o gestor também pode consultar as compras.</w:t>
+      </w:r>
     </w:p>
     <w:p>
       <w:pPr>
@@ -10864,7 +10868,7 @@
           <w:lang w:eastAsia="pt-BR"/>
         </w:rPr>
       </w:pPr>
-      <w:bookmarkStart w:id="16" w:name="_Ref128699957"/>
+      <w:bookmarkStart w:id="17" w:name="_Ref128699957"/>
       <w:r>
         <w:rPr>
           <w:b/>
@@ -10926,7 +10930,7 @@
         </w:rPr>
         <w:t>Diagrama de casos de uso para o ator Administrador</w:t>
       </w:r>
-      <w:bookmarkEnd w:id="16"/>
+      <w:bookmarkEnd w:id="17"/>
     </w:p>
     <w:p>
       <w:pPr>
@@ -10959,8 +10963,9 @@
         <w:rPr>
           <w:noProof/>
         </w:rPr>
+        <w:lastRenderedPageBreak/>
         <w:pict w14:anchorId="79AE2402">
-          <v:shape id="_x0000_s1118" type="#_x0000_t75" style="position:absolute;left:0;text-align:left;margin-left:114.7pt;margin-top:78pt;width:181.3pt;height:156.05pt;z-index:11;mso-position-horizontal-relative:text;mso-position-vertical-relative:text;mso-width-relative:page;mso-height-relative:page">
+          <v:shape id="_x0000_s1118" type="#_x0000_t75" style="position:absolute;left:0;text-align:left;margin-left:117.3pt;margin-top:58.9pt;width:214.95pt;height:185pt;z-index:11;mso-position-horizontal-relative:text;mso-position-vertical-relative:text;mso-width-relative:page;mso-height-relative:page">
             <v:imagedata r:id="rId18" o:title="Diagrama de casos de uso-Cliente"/>
             <w10:wrap type="topAndBottom"/>
           </v:shape>
@@ -11040,7 +11045,7 @@
           <w:b/>
         </w:rPr>
       </w:pPr>
-      <w:bookmarkStart w:id="17" w:name="_Ref128643416"/>
+      <w:bookmarkStart w:id="18" w:name="_Ref128643416"/>
       <w:r>
         <w:rPr>
           <w:b/>
@@ -11108,7 +11113,7 @@
         </w:rPr>
         <w:t>Diagrama de casos de uso para os atores Cliente</w:t>
       </w:r>
-      <w:bookmarkEnd w:id="17"/>
+      <w:bookmarkEnd w:id="18"/>
     </w:p>
     <w:p>
       <w:pPr>
@@ -11260,13 +11265,13 @@
           <w:b/>
         </w:rPr>
       </w:pPr>
-      <w:bookmarkStart w:id="18" w:name="_Ref128643460"/>
-      <w:r>
-        <w:rPr>
-          <w:b/>
-        </w:rPr>
-        <w:pict w14:anchorId="534A07E7">
-          <v:shape id="_x0000_i1071" type="#_x0000_t75" style="width:360.7pt;height:240.9pt">
+      <w:bookmarkStart w:id="19" w:name="_Ref128643460"/>
+      <w:r>
+        <w:rPr>
+          <w:b/>
+        </w:rPr>
+        <w:pict w14:anchorId="2244203C">
+          <v:shape id="_x0000_i1036" type="#_x0000_t75" style="width:360.85pt;height:241.15pt">
             <v:imagedata r:id="rId19" o:title="Diagrama de casos de uso-Gestor"/>
           </v:shape>
         </w:pict>
@@ -11349,7 +11354,7 @@
         </w:rPr>
         <w:t>Diagrama de casos de uso para os atores Gestor</w:t>
       </w:r>
-      <w:bookmarkEnd w:id="18"/>
+      <w:bookmarkEnd w:id="19"/>
     </w:p>
     <w:p>
       <w:pPr>
@@ -11481,7 +11486,7 @@
           <w:lang w:val="pt-BR" w:eastAsia="pt-BR"/>
         </w:rPr>
       </w:pPr>
-      <w:bookmarkStart w:id="19" w:name="_Toc128786362"/>
+      <w:bookmarkStart w:id="20" w:name="_Toc128786362"/>
       <w:r>
         <w:rPr>
           <w:lang w:val="pt-BR" w:eastAsia="pt-BR"/>
@@ -11489,7 +11494,7 @@
         <w:lastRenderedPageBreak/>
         <w:t>2.2. Atores</w:t>
       </w:r>
-      <w:bookmarkEnd w:id="19"/>
+      <w:bookmarkEnd w:id="20"/>
     </w:p>
     <w:p>
       <w:pPr>
@@ -12200,14 +12205,14 @@
           <w:lang w:eastAsia="pt-BR"/>
         </w:rPr>
       </w:pPr>
-      <w:bookmarkStart w:id="20" w:name="_Toc128786363"/>
+      <w:bookmarkStart w:id="21" w:name="_Toc128786363"/>
       <w:r>
         <w:rPr>
           <w:lang w:eastAsia="pt-BR"/>
         </w:rPr>
         <w:t>2.3. Detalhamento dos casos de uso</w:t>
       </w:r>
-      <w:bookmarkEnd w:id="20"/>
+      <w:bookmarkEnd w:id="21"/>
     </w:p>
     <w:p>
       <w:pPr>
@@ -12251,7 +12256,7 @@
           <w:lang w:eastAsia="pt-BR"/>
         </w:rPr>
       </w:pPr>
-      <w:bookmarkStart w:id="21" w:name="_Toc128786364"/>
+      <w:bookmarkStart w:id="22" w:name="_Toc128786364"/>
       <w:r>
         <w:rPr>
           <w:rFonts w:ascii="Arial" w:hAnsi="Arial" w:cs="Arial"/>
@@ -12315,7 +12320,7 @@
         </w:rPr>
         <w:t>so: Registrar-se</w:t>
       </w:r>
-      <w:bookmarkEnd w:id="21"/>
+      <w:bookmarkEnd w:id="22"/>
     </w:p>
     <w:p>
       <w:pPr>
@@ -13005,7 +13010,16 @@
           <w:szCs w:val="24"/>
           <w:lang w:eastAsia="pt-BR"/>
         </w:rPr>
-        <w:t xml:space="preserve">Se após clicar no botão salvar, o sistema verificar que existe outro usuário com login ou e-mail igual, ele exibe mensagem de erro informando que já existe um usuário com esta informação. </w:t>
+        <w:t xml:space="preserve">Se após clicar no botão salvar o sistema verificar </w:t>
+      </w:r>
+      <w:r>
+        <w:rPr>
+          <w:rFonts w:ascii="Arial" w:hAnsi="Arial" w:cs="Arial"/>
+          <w:sz w:val="24"/>
+          <w:szCs w:val="24"/>
+          <w:lang w:eastAsia="pt-BR"/>
+        </w:rPr>
+        <w:t xml:space="preserve">que existe outro usuário com login ou e-mail igual, ele exibe mensagem de erro informando que já existe um usuário com esta informação. </w:t>
       </w:r>
     </w:p>
     <w:p>
@@ -13018,7 +13032,7 @@
           <w:lang w:eastAsia="pt-BR"/>
         </w:rPr>
       </w:pPr>
-      <w:bookmarkStart w:id="22" w:name="_Toc128786365"/>
+      <w:bookmarkStart w:id="23" w:name="_Toc128786365"/>
       <w:r>
         <w:rPr>
           <w:rFonts w:ascii="Arial" w:hAnsi="Arial" w:cs="Arial"/>
@@ -13082,7 +13096,7 @@
         </w:rPr>
         <w:t>so: Efetuar login</w:t>
       </w:r>
-      <w:bookmarkEnd w:id="22"/>
+      <w:bookmarkEnd w:id="23"/>
     </w:p>
     <w:p>
       <w:pPr>
@@ -13597,7 +13611,7 @@
           <w:lang w:eastAsia="pt-BR"/>
         </w:rPr>
       </w:pPr>
-      <w:bookmarkStart w:id="23" w:name="_Toc128786366"/>
+      <w:bookmarkStart w:id="24" w:name="_Toc128786366"/>
       <w:r>
         <w:rPr>
           <w:rFonts w:ascii="Arial" w:hAnsi="Arial" w:cs="Arial"/>
@@ -13643,7 +13657,7 @@
         </w:rPr>
         <w:t>Caso de uso: Efetuar login social</w:t>
       </w:r>
-      <w:bookmarkEnd w:id="23"/>
+      <w:bookmarkEnd w:id="24"/>
     </w:p>
     <w:p>
       <w:pPr>
@@ -14216,7 +14230,7 @@
           <w:lang w:eastAsia="pt-BR"/>
         </w:rPr>
       </w:pPr>
-      <w:bookmarkStart w:id="24" w:name="_Toc128786367"/>
+      <w:bookmarkStart w:id="25" w:name="_Toc128786367"/>
       <w:r>
         <w:rPr>
           <w:rFonts w:ascii="Arial" w:hAnsi="Arial" w:cs="Arial"/>
@@ -14271,7 +14285,7 @@
         </w:rPr>
         <w:t>t</w:t>
       </w:r>
-      <w:bookmarkEnd w:id="24"/>
+      <w:bookmarkEnd w:id="25"/>
     </w:p>
     <w:p>
       <w:pPr>
@@ -14598,7 +14612,7 @@
           <w:lang w:eastAsia="pt-BR"/>
         </w:rPr>
       </w:pPr>
-      <w:bookmarkStart w:id="25" w:name="_Toc128786368"/>
+      <w:bookmarkStart w:id="26" w:name="_Toc128786368"/>
       <w:r>
         <w:rPr>
           <w:rFonts w:ascii="Arial" w:hAnsi="Arial" w:cs="Arial"/>
@@ -14653,7 +14667,7 @@
         </w:rPr>
         <w:t>Caso de uso: Atualizar meu perfil</w:t>
       </w:r>
-      <w:bookmarkEnd w:id="25"/>
+      <w:bookmarkEnd w:id="26"/>
     </w:p>
     <w:p>
       <w:pPr>
@@ -15224,7 +15238,16 @@
           <w:szCs w:val="24"/>
           <w:lang w:eastAsia="pt-BR"/>
         </w:rPr>
-        <w:t xml:space="preserve">Se após clicar no botão salvar, o sistema verificar que existe outro usuário com e-mail igual, ele exibe mensagem de erro informando que já existe um usuário com esta informação. </w:t>
+        <w:t xml:space="preserve">Se após clicar no botão salvar o sistema verificar </w:t>
+      </w:r>
+      <w:r>
+        <w:rPr>
+          <w:rFonts w:ascii="Arial" w:hAnsi="Arial" w:cs="Arial"/>
+          <w:sz w:val="24"/>
+          <w:szCs w:val="24"/>
+          <w:lang w:eastAsia="pt-BR"/>
+        </w:rPr>
+        <w:t xml:space="preserve">que existe outro usuário com e-mail igual, ele exibe mensagem de erro informando que já existe um usuário com esta informação. </w:t>
       </w:r>
     </w:p>
     <w:p>
@@ -15237,7 +15260,7 @@
           <w:lang w:eastAsia="pt-BR"/>
         </w:rPr>
       </w:pPr>
-      <w:bookmarkStart w:id="26" w:name="_Toc128786369"/>
+      <w:bookmarkStart w:id="27" w:name="_Toc128786369"/>
       <w:r>
         <w:rPr>
           <w:rFonts w:ascii="Arial" w:hAnsi="Arial" w:cs="Arial"/>
@@ -15292,7 +15315,7 @@
         </w:rPr>
         <w:t>Caso de uso: Listar clientes</w:t>
       </w:r>
-      <w:bookmarkEnd w:id="26"/>
+      <w:bookmarkEnd w:id="27"/>
     </w:p>
     <w:p>
       <w:pPr>
@@ -15937,8 +15960,8 @@
           <w:lang w:eastAsia="pt-BR"/>
         </w:rPr>
       </w:pPr>
-      <w:bookmarkStart w:id="27" w:name="_Ref128743480"/>
-      <w:bookmarkStart w:id="28" w:name="_Toc128786370"/>
+      <w:bookmarkStart w:id="28" w:name="_Ref128743480"/>
+      <w:bookmarkStart w:id="29" w:name="_Toc128786370"/>
       <w:r>
         <w:rPr>
           <w:rFonts w:ascii="Arial" w:hAnsi="Arial" w:cs="Arial"/>
@@ -16002,8 +16025,8 @@
         </w:rPr>
         <w:t>liente</w:t>
       </w:r>
-      <w:bookmarkEnd w:id="27"/>
       <w:bookmarkEnd w:id="28"/>
+      <w:bookmarkEnd w:id="29"/>
     </w:p>
     <w:p>
       <w:pPr>
@@ -16559,7 +16582,16 @@
           <w:szCs w:val="24"/>
           <w:lang w:eastAsia="pt-BR"/>
         </w:rPr>
-        <w:t xml:space="preserve">Se após clicar no botão salvar, o sistema verificar que existe outro </w:t>
+        <w:t xml:space="preserve">Se após clicar no botão salvar o sistema verificar </w:t>
+      </w:r>
+      <w:r>
+        <w:rPr>
+          <w:rFonts w:ascii="Arial" w:hAnsi="Arial" w:cs="Arial"/>
+          <w:sz w:val="24"/>
+          <w:szCs w:val="24"/>
+          <w:lang w:eastAsia="pt-BR"/>
+        </w:rPr>
+        <w:t xml:space="preserve">que existe outro </w:t>
       </w:r>
       <w:r>
         <w:rPr>
@@ -16626,7 +16658,7 @@
           <w:lang w:eastAsia="pt-BR"/>
         </w:rPr>
       </w:pPr>
-      <w:bookmarkStart w:id="29" w:name="_Toc128786371"/>
+      <w:bookmarkStart w:id="30" w:name="_Toc128786371"/>
       <w:r>
         <w:rPr>
           <w:rFonts w:ascii="Arial" w:hAnsi="Arial" w:cs="Arial"/>
@@ -16690,7 +16722,7 @@
         </w:rPr>
         <w:t>liente</w:t>
       </w:r>
-      <w:bookmarkEnd w:id="29"/>
+      <w:bookmarkEnd w:id="30"/>
     </w:p>
     <w:p>
       <w:pPr>
@@ -17368,7 +17400,16 @@
           <w:szCs w:val="24"/>
           <w:lang w:eastAsia="pt-BR"/>
         </w:rPr>
-        <w:t xml:space="preserve">Se após clicar no botão salvar, o sistema verificar que existe outro cliente com mesmo nome, e-mail ou cpf, ele exibe mensagem de erro informando que já existe um cliente com esta informação. </w:t>
+        <w:t xml:space="preserve">Se após clicar no botão salvar o sistema verificar </w:t>
+      </w:r>
+      <w:r>
+        <w:rPr>
+          <w:rFonts w:ascii="Arial" w:hAnsi="Arial" w:cs="Arial"/>
+          <w:sz w:val="24"/>
+          <w:szCs w:val="24"/>
+          <w:lang w:eastAsia="pt-BR"/>
+        </w:rPr>
+        <w:t xml:space="preserve">que existe outro cliente com mesmo nome, e-mail ou cpf, ele exibe mensagem de erro informando que já existe um cliente com esta informação. </w:t>
       </w:r>
     </w:p>
     <w:p>
@@ -17381,7 +17422,7 @@
           <w:lang w:eastAsia="pt-BR"/>
         </w:rPr>
       </w:pPr>
-      <w:bookmarkStart w:id="30" w:name="_Toc128786372"/>
+      <w:bookmarkStart w:id="31" w:name="_Toc128786372"/>
       <w:r>
         <w:rPr>
           <w:rFonts w:ascii="Arial" w:hAnsi="Arial" w:cs="Arial"/>
@@ -17454,7 +17495,7 @@
         </w:rPr>
         <w:t>liente</w:t>
       </w:r>
-      <w:bookmarkEnd w:id="30"/>
+      <w:bookmarkEnd w:id="31"/>
     </w:p>
     <w:p>
       <w:pPr>
@@ -17992,7 +18033,16 @@
           <w:szCs w:val="24"/>
           <w:lang w:eastAsia="pt-BR"/>
         </w:rPr>
-        <w:t xml:space="preserve">Se após a confirmar, o sistema verificar que existe alguma venda feita para o cliente ele exibirá mensagem de erro informando que não pode excluir o cliente. </w:t>
+        <w:t>Se após a confirmação o sistema verificar</w:t>
+      </w:r>
+      <w:r>
+        <w:rPr>
+          <w:rFonts w:ascii="Arial" w:hAnsi="Arial" w:cs="Arial"/>
+          <w:sz w:val="24"/>
+          <w:szCs w:val="24"/>
+          <w:lang w:eastAsia="pt-BR"/>
+        </w:rPr>
+        <w:t xml:space="preserve"> que existe alguma venda feita para o cliente ele exibirá mensagem de erro informando que não pode excluir o cliente. </w:t>
       </w:r>
     </w:p>
     <w:p>
@@ -18005,7 +18055,7 @@
           <w:lang w:eastAsia="pt-BR"/>
         </w:rPr>
       </w:pPr>
-      <w:bookmarkStart w:id="31" w:name="_Toc128786373"/>
+      <w:bookmarkStart w:id="32" w:name="_Toc128786373"/>
       <w:r>
         <w:rPr>
           <w:rFonts w:ascii="Arial" w:hAnsi="Arial" w:cs="Arial"/>
@@ -18078,7 +18128,7 @@
         </w:rPr>
         <w:t>liente</w:t>
       </w:r>
-      <w:bookmarkEnd w:id="31"/>
+      <w:bookmarkEnd w:id="32"/>
     </w:p>
     <w:p>
       <w:pPr>
@@ -18535,7 +18585,7 @@
           <w:lang w:eastAsia="pt-BR"/>
         </w:rPr>
       </w:pPr>
-      <w:bookmarkStart w:id="32" w:name="_Toc128786374"/>
+      <w:bookmarkStart w:id="33" w:name="_Toc128786374"/>
       <w:r>
         <w:rPr>
           <w:rFonts w:ascii="Arial" w:hAnsi="Arial" w:cs="Arial"/>
@@ -18599,7 +18649,7 @@
         </w:rPr>
         <w:t>Caso de uso: Listar vendas</w:t>
       </w:r>
-      <w:bookmarkEnd w:id="32"/>
+      <w:bookmarkEnd w:id="33"/>
     </w:p>
     <w:p>
       <w:pPr>
@@ -19487,8 +19537,8 @@
           <w:lang w:eastAsia="pt-BR"/>
         </w:rPr>
       </w:pPr>
-      <w:bookmarkStart w:id="33" w:name="_Ref128644877"/>
-      <w:bookmarkStart w:id="34" w:name="_Toc128786375"/>
+      <w:bookmarkStart w:id="34" w:name="_Ref128644877"/>
+      <w:bookmarkStart w:id="35" w:name="_Toc128786375"/>
       <w:r>
         <w:rPr>
           <w:rFonts w:ascii="Arial" w:hAnsi="Arial" w:cs="Arial"/>
@@ -19543,8 +19593,8 @@
         </w:rPr>
         <w:t>Caso de uso: Cadastrar venda</w:t>
       </w:r>
-      <w:bookmarkEnd w:id="33"/>
       <w:bookmarkEnd w:id="34"/>
+      <w:bookmarkEnd w:id="35"/>
     </w:p>
     <w:p>
       <w:pPr>
@@ -19884,16 +19934,7 @@
           <w:szCs w:val="24"/>
           <w:lang w:eastAsia="pt-BR"/>
         </w:rPr>
-        <w:t>produto, quantidade e desconto</w:t>
-      </w:r>
-      <w:r>
-        <w:rPr>
-          <w:rFonts w:ascii="Arial" w:hAnsi="Arial" w:cs="Arial"/>
-          <w:sz w:val="24"/>
-          <w:szCs w:val="24"/>
-          <w:lang w:eastAsia="pt-BR"/>
-        </w:rPr>
-        <w:t>, todos obrigatórios</w:t>
+        <w:t>produto, quantidade e desconto, todos obrigatórios</w:t>
       </w:r>
       <w:r>
         <w:rPr>
@@ -20597,7 +20638,7 @@
           <w:lang w:eastAsia="pt-BR"/>
         </w:rPr>
       </w:pPr>
-      <w:bookmarkStart w:id="35" w:name="_Toc128786376"/>
+      <w:bookmarkStart w:id="36" w:name="_Toc128786376"/>
       <w:r>
         <w:rPr>
           <w:rFonts w:ascii="Arial" w:hAnsi="Arial" w:cs="Arial"/>
@@ -20652,7 +20693,7 @@
         </w:rPr>
         <w:t>Caso de uso: Editar venda</w:t>
       </w:r>
-      <w:bookmarkEnd w:id="35"/>
+      <w:bookmarkEnd w:id="36"/>
     </w:p>
     <w:p>
       <w:pPr>
@@ -21595,7 +21636,7 @@
           <w:lang w:eastAsia="pt-BR"/>
         </w:rPr>
       </w:pPr>
-      <w:bookmarkStart w:id="36" w:name="_Toc128786377"/>
+      <w:bookmarkStart w:id="37" w:name="_Toc128786377"/>
       <w:r>
         <w:rPr>
           <w:rFonts w:ascii="Arial" w:hAnsi="Arial" w:cs="Arial"/>
@@ -21659,7 +21700,7 @@
         </w:rPr>
         <w:t>Caso de uso: Excluir venda</w:t>
       </w:r>
-      <w:bookmarkEnd w:id="36"/>
+      <w:bookmarkEnd w:id="37"/>
     </w:p>
     <w:p>
       <w:pPr>
@@ -22203,8 +22244,8 @@
           <w:lang w:eastAsia="pt-BR"/>
         </w:rPr>
       </w:pPr>
-      <w:bookmarkStart w:id="37" w:name="_Ref128778903"/>
-      <w:bookmarkStart w:id="38" w:name="_Toc128786378"/>
+      <w:bookmarkStart w:id="38" w:name="_Ref128778903"/>
+      <w:bookmarkStart w:id="39" w:name="_Toc128786378"/>
       <w:r>
         <w:rPr>
           <w:rFonts w:ascii="Arial" w:hAnsi="Arial" w:cs="Arial"/>
@@ -22268,8 +22309,8 @@
         </w:rPr>
         <w:t>Caso de uso: Detalhar venda</w:t>
       </w:r>
-      <w:bookmarkEnd w:id="37"/>
       <w:bookmarkEnd w:id="38"/>
+      <w:bookmarkEnd w:id="39"/>
     </w:p>
     <w:p>
       <w:pPr>
@@ -22756,7 +22797,7 @@
           <w:lang w:eastAsia="pt-BR"/>
         </w:rPr>
       </w:pPr>
-      <w:bookmarkStart w:id="39" w:name="_Toc128786379"/>
+      <w:bookmarkStart w:id="40" w:name="_Toc128786379"/>
       <w:r>
         <w:rPr>
           <w:rFonts w:ascii="Arial" w:hAnsi="Arial" w:cs="Arial"/>
@@ -22811,7 +22852,7 @@
         </w:rPr>
         <w:t>Caso de uso: Listar fornecedores</w:t>
       </w:r>
-      <w:bookmarkEnd w:id="39"/>
+      <w:bookmarkEnd w:id="40"/>
     </w:p>
     <w:p>
       <w:pPr>
@@ -23091,8 +23132,6 @@
         </w:rPr>
         <w:t xml:space="preserve"> Os campos exibidos são nome, tipo e cnpj/cpf.</w:t>
       </w:r>
-      <w:bookmarkStart w:id="40" w:name="_GoBack"/>
-      <w:bookmarkEnd w:id="40"/>
     </w:p>
     <w:p>
       <w:pPr>
@@ -24031,7 +24070,7 @@
           <w:szCs w:val="24"/>
           <w:lang w:eastAsia="pt-BR"/>
         </w:rPr>
-        <w:t xml:space="preserve">Se após clicar no botão salvar, o sistema verificar que existe outro </w:t>
+        <w:t xml:space="preserve">Se após clicar no botão salvar o sistema verificar que existe outro </w:t>
       </w:r>
       <w:r>
         <w:rPr>
@@ -24929,7 +24968,16 @@
           <w:szCs w:val="24"/>
           <w:lang w:eastAsia="pt-BR"/>
         </w:rPr>
-        <w:t xml:space="preserve">Se após clicar no botão salvar, o sistema verificar que existe outro </w:t>
+        <w:t xml:space="preserve">Se após clicar no botão salvar o sistema verificar </w:t>
+      </w:r>
+      <w:r>
+        <w:rPr>
+          <w:rFonts w:ascii="Arial" w:hAnsi="Arial" w:cs="Arial"/>
+          <w:sz w:val="24"/>
+          <w:szCs w:val="24"/>
+          <w:lang w:eastAsia="pt-BR"/>
+        </w:rPr>
+        <w:t xml:space="preserve">que existe outro </w:t>
       </w:r>
       <w:r>
         <w:rPr>
@@ -25716,7 +25764,25 @@
           <w:szCs w:val="24"/>
           <w:lang w:eastAsia="pt-BR"/>
         </w:rPr>
-        <w:t xml:space="preserve">Se após a confirmar, o sistema verificar que existe alguma </w:t>
+        <w:t>Se após a confirma</w:t>
+      </w:r>
+      <w:r>
+        <w:rPr>
+          <w:rFonts w:ascii="Arial" w:hAnsi="Arial" w:cs="Arial"/>
+          <w:sz w:val="24"/>
+          <w:szCs w:val="24"/>
+          <w:lang w:eastAsia="pt-BR"/>
+        </w:rPr>
+        <w:t>ção</w:t>
+      </w:r>
+      <w:r>
+        <w:rPr>
+          <w:rFonts w:ascii="Arial" w:hAnsi="Arial" w:cs="Arial"/>
+          <w:sz w:val="24"/>
+          <w:szCs w:val="24"/>
+          <w:lang w:eastAsia="pt-BR"/>
+        </w:rPr>
+        <w:t xml:space="preserve"> o sistema verificar que existe alguma </w:t>
       </w:r>
       <w:r>
         <w:rPr>
@@ -25762,6 +25828,15 @@
           <w:lang w:eastAsia="pt-BR"/>
         </w:rPr>
         <w:t>fornecedor</w:t>
+      </w:r>
+      <w:r>
+        <w:rPr>
+          <w:rFonts w:ascii="Arial" w:hAnsi="Arial" w:cs="Arial"/>
+          <w:sz w:val="24"/>
+          <w:szCs w:val="24"/>
+          <w:lang w:eastAsia="pt-BR"/>
+        </w:rPr>
+        <w:t>,</w:t>
       </w:r>
       <w:r>
         <w:rPr>
@@ -26706,6 +26781,15 @@
         </w:rPr>
         <w:t xml:space="preserve"> do sistema.</w:t>
       </w:r>
+      <w:r>
+        <w:rPr>
+          <w:rFonts w:ascii="Arial" w:hAnsi="Arial" w:cs="Arial"/>
+          <w:sz w:val="24"/>
+          <w:szCs w:val="24"/>
+          <w:lang w:eastAsia="pt-BR"/>
+        </w:rPr>
+        <w:t xml:space="preserve"> Os campos exibidos são: nome, estoque, preço unitário e preço de custo.</w:t>
+      </w:r>
     </w:p>
     <w:p>
       <w:pPr>
@@ -28648,7 +28732,16 @@
           <w:szCs w:val="24"/>
           <w:lang w:eastAsia="pt-BR"/>
         </w:rPr>
-        <w:t xml:space="preserve">Se após clicar no botão salvar, o sistema verificar que existe outro </w:t>
+        <w:t xml:space="preserve">Se após clicar no botão salvar o sistema verificar </w:t>
+      </w:r>
+      <w:r>
+        <w:rPr>
+          <w:rFonts w:ascii="Arial" w:hAnsi="Arial" w:cs="Arial"/>
+          <w:sz w:val="24"/>
+          <w:szCs w:val="24"/>
+          <w:lang w:eastAsia="pt-BR"/>
+        </w:rPr>
+        <w:t xml:space="preserve">que existe outro </w:t>
       </w:r>
       <w:r>
         <w:rPr>
@@ -29426,7 +29519,16 @@
           <w:szCs w:val="24"/>
           <w:lang w:eastAsia="pt-BR"/>
         </w:rPr>
-        <w:t>Se após a confirmar, o sistema verificar que existe alguma compra</w:t>
+        <w:t>Se após a confirmação o sistema verificar</w:t>
+      </w:r>
+      <w:r>
+        <w:rPr>
+          <w:rFonts w:ascii="Arial" w:hAnsi="Arial" w:cs="Arial"/>
+          <w:sz w:val="24"/>
+          <w:szCs w:val="24"/>
+          <w:lang w:eastAsia="pt-BR"/>
+        </w:rPr>
+        <w:t xml:space="preserve"> que existe alguma compra</w:t>
       </w:r>
       <w:r>
         <w:rPr>
@@ -30479,6 +30581,33 @@
         </w:rPr>
         <w:t>de compras em que o produto está presente.</w:t>
       </w:r>
+      <w:r>
+        <w:rPr>
+          <w:rFonts w:ascii="Arial" w:hAnsi="Arial" w:cs="Arial"/>
+          <w:sz w:val="24"/>
+          <w:szCs w:val="24"/>
+          <w:lang w:eastAsia="pt-BR"/>
+        </w:rPr>
+        <w:t xml:space="preserve"> Os campos exibidos são: data da compra, </w:t>
+      </w:r>
+      <w:r>
+        <w:rPr>
+          <w:rFonts w:ascii="Arial" w:hAnsi="Arial" w:cs="Arial"/>
+          <w:sz w:val="24"/>
+          <w:szCs w:val="24"/>
+          <w:lang w:eastAsia="pt-BR"/>
+        </w:rPr>
+        <w:t xml:space="preserve">nota fiscal, </w:t>
+      </w:r>
+      <w:r>
+        <w:rPr>
+          <w:rFonts w:ascii="Arial" w:hAnsi="Arial" w:cs="Arial"/>
+          <w:sz w:val="24"/>
+          <w:szCs w:val="24"/>
+          <w:lang w:eastAsia="pt-BR"/>
+        </w:rPr>
+        <w:t>quantidade e preço.</w:t>
+      </w:r>
     </w:p>
     <w:p>
       <w:pPr>
@@ -30681,7 +30810,16 @@
           <w:szCs w:val="24"/>
           <w:lang w:eastAsia="pt-BR"/>
         </w:rPr>
-        <w:t>uma compra</w:t>
+        <w:t>compra</w:t>
+      </w:r>
+      <w:r>
+        <w:rPr>
+          <w:rFonts w:ascii="Arial" w:hAnsi="Arial" w:cs="Arial"/>
+          <w:sz w:val="24"/>
+          <w:szCs w:val="24"/>
+          <w:lang w:eastAsia="pt-BR"/>
+        </w:rPr>
+        <w:t>s</w:t>
       </w:r>
       <w:r>
         <w:rPr>
@@ -31108,6 +31246,7 @@
           <w:szCs w:val="24"/>
           <w:lang w:eastAsia="pt-BR"/>
         </w:rPr>
+        <w:lastRenderedPageBreak/>
         <w:t>Fluxo principal:</w:t>
       </w:r>
     </w:p>
@@ -31135,7 +31274,6 @@
           <w:szCs w:val="24"/>
           <w:lang w:eastAsia="pt-BR"/>
         </w:rPr>
-        <w:lastRenderedPageBreak/>
         <w:t>O usuário acessa a opção ‘</w:t>
       </w:r>
       <w:r>
@@ -31822,6 +31960,7 @@
           <w:szCs w:val="24"/>
           <w:lang w:eastAsia="pt-BR"/>
         </w:rPr>
+        <w:lastRenderedPageBreak/>
         <w:t xml:space="preserve">O Administrador ou </w:t>
       </w:r>
       <w:r>
@@ -31865,7 +32004,6 @@
           <w:szCs w:val="24"/>
           <w:lang w:eastAsia="pt-BR"/>
         </w:rPr>
-        <w:lastRenderedPageBreak/>
         <w:t>Fluxo principal:</w:t>
       </w:r>
     </w:p>
@@ -32352,7 +32490,16 @@
           <w:szCs w:val="24"/>
           <w:lang w:eastAsia="pt-BR"/>
         </w:rPr>
-        <w:t xml:space="preserve">Se após a confirmar o sistema verificar que </w:t>
+        <w:t>Se após a confirmação</w:t>
+      </w:r>
+      <w:r>
+        <w:rPr>
+          <w:rFonts w:ascii="Arial" w:hAnsi="Arial" w:cs="Arial"/>
+          <w:sz w:val="24"/>
+          <w:szCs w:val="24"/>
+          <w:lang w:eastAsia="pt-BR"/>
+        </w:rPr>
+        <w:t xml:space="preserve"> o sistema verificar que </w:t>
       </w:r>
       <w:r>
         <w:rPr>
@@ -32600,6 +32747,7 @@
           <w:szCs w:val="24"/>
           <w:lang w:eastAsia="pt-BR"/>
         </w:rPr>
+        <w:lastRenderedPageBreak/>
         <w:t>Estoque</w:t>
       </w:r>
       <w:r>
@@ -32635,7 +32783,6 @@
           <w:szCs w:val="24"/>
           <w:lang w:eastAsia="pt-BR"/>
         </w:rPr>
-        <w:lastRenderedPageBreak/>
         <w:t>Gestor</w:t>
       </w:r>
     </w:p>
@@ -32825,6 +32972,15 @@
         </w:rPr>
         <w:t>O sistema exibe a lista de compras do sistema.</w:t>
       </w:r>
+      <w:r>
+        <w:rPr>
+          <w:rFonts w:ascii="Arial" w:hAnsi="Arial" w:cs="Arial"/>
+          <w:sz w:val="24"/>
+          <w:szCs w:val="24"/>
+          <w:lang w:eastAsia="pt-BR"/>
+        </w:rPr>
+        <w:t xml:space="preserve"> Os campos são Data da compra, nota fiscal, fornecedor e preço.</w:t>
+      </w:r>
     </w:p>
     <w:p>
       <w:pPr>
@@ -33407,6 +33563,7 @@
           <w:szCs w:val="24"/>
           <w:lang w:eastAsia="pt-BR"/>
         </w:rPr>
+        <w:lastRenderedPageBreak/>
         <w:t xml:space="preserve">O Administrador ou </w:t>
       </w:r>
       <w:r>
@@ -33477,7 +33634,6 @@
           <w:szCs w:val="24"/>
           <w:lang w:eastAsia="pt-BR"/>
         </w:rPr>
-        <w:lastRenderedPageBreak/>
         <w:t xml:space="preserve">O usuário acessa a opção ‘Nova </w:t>
       </w:r>
       <w:r>
@@ -33568,7 +33724,25 @@
           <w:szCs w:val="24"/>
           <w:lang w:eastAsia="pt-BR"/>
         </w:rPr>
-        <w:t xml:space="preserve"> Os campos do formulário o data, fornecedor e nota fiscal. Apenas a data é obrigatória. Para preencher um produto o usuário deve:</w:t>
+        <w:t xml:space="preserve"> Os campos do formulário </w:t>
+      </w:r>
+      <w:r>
+        <w:rPr>
+          <w:rFonts w:ascii="Arial" w:hAnsi="Arial" w:cs="Arial"/>
+          <w:sz w:val="24"/>
+          <w:szCs w:val="24"/>
+          <w:lang w:eastAsia="pt-BR"/>
+        </w:rPr>
+        <w:t>sã</w:t>
+      </w:r>
+      <w:r>
+        <w:rPr>
+          <w:rFonts w:ascii="Arial" w:hAnsi="Arial" w:cs="Arial"/>
+          <w:sz w:val="24"/>
+          <w:szCs w:val="24"/>
+          <w:lang w:eastAsia="pt-BR"/>
+        </w:rPr>
+        <w:t>o data, fornecedor e nota fiscal. Apenas a data é obrigatória. Para preencher um produto o usuário:</w:t>
       </w:r>
     </w:p>
     <w:p>
@@ -33595,16 +33769,43 @@
           <w:szCs w:val="24"/>
           <w:lang w:eastAsia="pt-BR"/>
         </w:rPr>
-        <w:t xml:space="preserve">O usuário preenche </w:t>
-      </w:r>
-      <w:r>
-        <w:rPr>
-          <w:rFonts w:ascii="Arial" w:hAnsi="Arial" w:cs="Arial"/>
-          <w:sz w:val="24"/>
-          <w:szCs w:val="24"/>
-          <w:lang w:eastAsia="pt-BR"/>
-        </w:rPr>
-        <w:t>o produto, a</w:t>
+        <w:t>Preenche</w:t>
+      </w:r>
+      <w:r>
+        <w:rPr>
+          <w:rFonts w:ascii="Arial" w:hAnsi="Arial" w:cs="Arial"/>
+          <w:sz w:val="24"/>
+          <w:szCs w:val="24"/>
+          <w:lang w:eastAsia="pt-BR"/>
+        </w:rPr>
+        <w:t xml:space="preserve"> </w:t>
+      </w:r>
+      <w:r>
+        <w:rPr>
+          <w:rFonts w:ascii="Arial" w:hAnsi="Arial" w:cs="Arial"/>
+          <w:sz w:val="24"/>
+          <w:szCs w:val="24"/>
+          <w:lang w:eastAsia="pt-BR"/>
+        </w:rPr>
+        <w:t>o</w:t>
+      </w:r>
+      <w:r>
+        <w:rPr>
+          <w:rFonts w:ascii="Arial" w:hAnsi="Arial" w:cs="Arial"/>
+          <w:sz w:val="24"/>
+          <w:szCs w:val="24"/>
+          <w:lang w:eastAsia="pt-BR"/>
+        </w:rPr>
+        <w:t>s campos</w:t>
+      </w:r>
+      <w:r>
+        <w:rPr>
+          <w:rFonts w:ascii="Arial" w:hAnsi="Arial" w:cs="Arial"/>
+          <w:sz w:val="24"/>
+          <w:szCs w:val="24"/>
+          <w:lang w:eastAsia="pt-BR"/>
+        </w:rPr>
+        <w:t xml:space="preserve"> produto, a</w:t>
       </w:r>
       <w:r>
         <w:rPr>
@@ -34058,6 +34259,15 @@
         </w:rPr>
         <w:t>Não há</w:t>
       </w:r>
+      <w:r>
+        <w:rPr>
+          <w:rFonts w:ascii="Arial" w:hAnsi="Arial" w:cs="Arial"/>
+          <w:sz w:val="24"/>
+          <w:szCs w:val="24"/>
+          <w:lang w:eastAsia="pt-BR"/>
+        </w:rPr>
+        <w:t>.</w:t>
+      </w:r>
     </w:p>
     <w:p>
       <w:pPr>
@@ -34077,6 +34287,7 @@
           <w:szCs w:val="24"/>
           <w:lang w:eastAsia="pt-BR"/>
         </w:rPr>
+        <w:lastRenderedPageBreak/>
         <w:t>2</w:t>
       </w:r>
       <w:r>
@@ -34251,7 +34462,6 @@
           <w:szCs w:val="24"/>
           <w:lang w:eastAsia="pt-BR"/>
         </w:rPr>
-        <w:lastRenderedPageBreak/>
         <w:t>Administrador.</w:t>
       </w:r>
     </w:p>
@@ -34980,6 +35190,7 @@
           <w:szCs w:val="24"/>
           <w:lang w:eastAsia="pt-BR"/>
         </w:rPr>
+        <w:lastRenderedPageBreak/>
         <w:t xml:space="preserve">2a. </w:t>
       </w:r>
       <w:r>
@@ -35128,7 +35339,6 @@
           <w:szCs w:val="24"/>
           <w:lang w:eastAsia="pt-BR"/>
         </w:rPr>
-        <w:lastRenderedPageBreak/>
         <w:t>1</w:t>
       </w:r>
       <w:r>
@@ -36064,7 +36274,17 @@
           <w:szCs w:val="24"/>
           <w:lang w:eastAsia="pt-BR"/>
         </w:rPr>
-        <w:t>, sendo que para as exclusões ele deve considerar a quantidade e custos abatidos da compra excluída.</w:t>
+        <w:t xml:space="preserve">, sendo que </w:t>
+      </w:r>
+      <w:r>
+        <w:rPr>
+          <w:rFonts w:ascii="Arial" w:hAnsi="Arial" w:cs="Arial"/>
+          <w:sz w:val="24"/>
+          <w:szCs w:val="24"/>
+          <w:lang w:eastAsia="pt-BR"/>
+        </w:rPr>
+        <w:lastRenderedPageBreak/>
+        <w:t>para as exclusões ele deve considerar a quantidade e custos abatidos da compra excluída.</w:t>
       </w:r>
     </w:p>
     <w:p>
@@ -36113,7 +36333,6 @@
           <w:szCs w:val="24"/>
           <w:lang w:eastAsia="pt-BR"/>
         </w:rPr>
-        <w:lastRenderedPageBreak/>
         <w:t>2</w:t>
       </w:r>
       <w:r>
@@ -36864,6 +37083,7 @@
           <w:szCs w:val="24"/>
           <w:lang w:eastAsia="pt-BR"/>
         </w:rPr>
+        <w:lastRenderedPageBreak/>
         <w:t>2</w:t>
       </w:r>
       <w:r>
@@ -37009,7 +37229,6 @@
           <w:szCs w:val="24"/>
           <w:lang w:eastAsia="pt-BR"/>
         </w:rPr>
-        <w:lastRenderedPageBreak/>
         <w:t>Pré-</w:t>
       </w:r>
       <w:r>
@@ -37611,6 +37830,7 @@
           <w:szCs w:val="24"/>
           <w:lang w:eastAsia="pt-BR"/>
         </w:rPr>
+        <w:lastRenderedPageBreak/>
         <w:t>Pré-</w:t>
       </w:r>
       <w:r>
@@ -37728,7 +37948,6 @@
           <w:szCs w:val="24"/>
           <w:lang w:eastAsia="pt-BR"/>
         </w:rPr>
-        <w:lastRenderedPageBreak/>
         <w:t xml:space="preserve">O usuário acessa a opção ‘Novo </w:t>
       </w:r>
       <w:r>
@@ -38041,7 +38260,16 @@
           <w:szCs w:val="24"/>
           <w:lang w:eastAsia="pt-BR"/>
         </w:rPr>
-        <w:t xml:space="preserve">Se após clicar no botão salvar, o sistema verificar que existe outro </w:t>
+        <w:t xml:space="preserve">Se após clicar no botão salvar o sistema verificar </w:t>
+      </w:r>
+      <w:r>
+        <w:rPr>
+          <w:rFonts w:ascii="Arial" w:hAnsi="Arial" w:cs="Arial"/>
+          <w:sz w:val="24"/>
+          <w:szCs w:val="24"/>
+          <w:lang w:eastAsia="pt-BR"/>
+        </w:rPr>
+        <w:t xml:space="preserve">que existe outro </w:t>
       </w:r>
       <w:r>
         <w:rPr>
@@ -38405,6 +38633,7 @@
           <w:szCs w:val="24"/>
           <w:lang w:eastAsia="pt-BR"/>
         </w:rPr>
+        <w:lastRenderedPageBreak/>
         <w:t>Fluxo principal:</w:t>
       </w:r>
     </w:p>
@@ -38495,7 +38724,6 @@
           <w:szCs w:val="24"/>
           <w:lang w:eastAsia="pt-BR"/>
         </w:rPr>
-        <w:lastRenderedPageBreak/>
         <w:t>O usuário preenche os dados do formulário corretamente. Os campos são os mesmos do caso de uso</w:t>
       </w:r>
       <w:r>
@@ -38913,7 +39141,16 @@
           <w:szCs w:val="24"/>
           <w:lang w:eastAsia="pt-BR"/>
         </w:rPr>
-        <w:t xml:space="preserve">Se após clicar no botão salvar, o sistema verificar que existe outro </w:t>
+        <w:t xml:space="preserve">Se após clicar no botão salvar o sistema verificar </w:t>
+      </w:r>
+      <w:r>
+        <w:rPr>
+          <w:rFonts w:ascii="Arial" w:hAnsi="Arial" w:cs="Arial"/>
+          <w:sz w:val="24"/>
+          <w:szCs w:val="24"/>
+          <w:lang w:eastAsia="pt-BR"/>
+        </w:rPr>
+        <w:t xml:space="preserve">que existe outro </w:t>
       </w:r>
       <w:r>
         <w:rPr>
@@ -39286,6 +39523,7 @@
           <w:szCs w:val="24"/>
           <w:lang w:eastAsia="pt-BR"/>
         </w:rPr>
+        <w:lastRenderedPageBreak/>
         <w:t xml:space="preserve"> O usuário acessa a opção ‘Excluir </w:t>
       </w:r>
       <w:r>
@@ -39394,7 +39632,6 @@
           <w:szCs w:val="24"/>
           <w:lang w:eastAsia="pt-BR"/>
         </w:rPr>
-        <w:lastRenderedPageBreak/>
         <w:t xml:space="preserve">O usuário confirma a exclusão do </w:t>
       </w:r>
       <w:r>
@@ -39627,7 +39864,16 @@
           <w:szCs w:val="24"/>
           <w:lang w:eastAsia="pt-BR"/>
         </w:rPr>
-        <w:t xml:space="preserve">Se após a confirmar, o sistema verificar que existe alguma </w:t>
+        <w:t>Se após a confirmação o sistema verificar</w:t>
+      </w:r>
+      <w:r>
+        <w:rPr>
+          <w:rFonts w:ascii="Arial" w:hAnsi="Arial" w:cs="Arial"/>
+          <w:sz w:val="24"/>
+          <w:szCs w:val="24"/>
+          <w:lang w:eastAsia="pt-BR"/>
+        </w:rPr>
+        <w:t xml:space="preserve"> que existe alguma </w:t>
       </w:r>
       <w:r>
         <w:rPr>
@@ -40130,6 +40376,7 @@
           <w:szCs w:val="24"/>
           <w:lang w:eastAsia="pt-BR"/>
         </w:rPr>
+        <w:lastRenderedPageBreak/>
         <w:t xml:space="preserve">Fluxos alternativos: </w:t>
       </w:r>
       <w:r>
@@ -40188,7 +40435,6 @@
           <w:szCs w:val="24"/>
           <w:lang w:eastAsia="pt-BR"/>
         </w:rPr>
-        <w:lastRenderedPageBreak/>
         <w:t>1</w:t>
       </w:r>
       <w:r>
@@ -40950,6 +41196,7 @@
           <w:szCs w:val="24"/>
           <w:lang w:eastAsia="pt-BR"/>
         </w:rPr>
+        <w:lastRenderedPageBreak/>
         <w:t>Administrador.</w:t>
       </w:r>
     </w:p>
@@ -41022,7 +41269,6 @@
           <w:szCs w:val="24"/>
           <w:lang w:eastAsia="pt-BR"/>
         </w:rPr>
-        <w:lastRenderedPageBreak/>
         <w:t>O Administrador está logado no sistema.</w:t>
       </w:r>
     </w:p>
@@ -41438,7 +41684,16 @@
           <w:szCs w:val="24"/>
           <w:lang w:eastAsia="pt-BR"/>
         </w:rPr>
-        <w:t xml:space="preserve">Se após clicar no botão salvar, o sistema verificar que existe outro </w:t>
+        <w:t xml:space="preserve">Se após clicar no botão salvar o sistema verificar </w:t>
+      </w:r>
+      <w:r>
+        <w:rPr>
+          <w:rFonts w:ascii="Arial" w:hAnsi="Arial" w:cs="Arial"/>
+          <w:sz w:val="24"/>
+          <w:szCs w:val="24"/>
+          <w:lang w:eastAsia="pt-BR"/>
+        </w:rPr>
+        <w:t xml:space="preserve">que existe outro </w:t>
       </w:r>
       <w:r>
         <w:rPr>
@@ -41694,6 +41949,7 @@
           <w:szCs w:val="24"/>
           <w:lang w:eastAsia="pt-BR"/>
         </w:rPr>
+        <w:lastRenderedPageBreak/>
         <w:t>Pré-</w:t>
       </w:r>
       <w:r>
@@ -41766,7 +42022,6 @@
           <w:szCs w:val="24"/>
           <w:lang w:eastAsia="pt-BR"/>
         </w:rPr>
-        <w:lastRenderedPageBreak/>
         <w:t>Fluxo principal:</w:t>
       </w:r>
     </w:p>
@@ -42274,7 +42529,16 @@
           <w:szCs w:val="24"/>
           <w:lang w:eastAsia="pt-BR"/>
         </w:rPr>
-        <w:t xml:space="preserve">Se após clicar no botão salvar, o sistema verificar que existe outro </w:t>
+        <w:t xml:space="preserve">Se após clicar no botão salvar o sistema verificar </w:t>
+      </w:r>
+      <w:r>
+        <w:rPr>
+          <w:rFonts w:ascii="Arial" w:hAnsi="Arial" w:cs="Arial"/>
+          <w:sz w:val="24"/>
+          <w:szCs w:val="24"/>
+          <w:lang w:eastAsia="pt-BR"/>
+        </w:rPr>
+        <w:t xml:space="preserve">que existe outro </w:t>
       </w:r>
       <w:r>
         <w:rPr>
@@ -42505,6 +42769,7 @@
           <w:szCs w:val="24"/>
           <w:lang w:eastAsia="pt-BR"/>
         </w:rPr>
+        <w:lastRenderedPageBreak/>
         <w:t>Administrador.</w:t>
       </w:r>
     </w:p>
@@ -42577,7 +42842,6 @@
           <w:szCs w:val="24"/>
           <w:lang w:eastAsia="pt-BR"/>
         </w:rPr>
-        <w:lastRenderedPageBreak/>
         <w:t>O Administrador está logado no sistema.</w:t>
       </w:r>
     </w:p>
@@ -43345,6 +43609,7 @@
           <w:szCs w:val="24"/>
           <w:lang w:eastAsia="pt-BR"/>
         </w:rPr>
+        <w:lastRenderedPageBreak/>
         <w:t xml:space="preserve">Os dados do </w:t>
       </w:r>
       <w:r>
@@ -43421,7 +43686,6 @@
           <w:szCs w:val="24"/>
           <w:lang w:eastAsia="pt-BR"/>
         </w:rPr>
-        <w:lastRenderedPageBreak/>
         <w:t>Fluxos de exceção:</w:t>
       </w:r>
     </w:p>
@@ -44048,6 +44312,7 @@
           <w:szCs w:val="24"/>
           <w:lang w:eastAsia="pt-BR"/>
         </w:rPr>
+        <w:lastRenderedPageBreak/>
         <w:t>2</w:t>
       </w:r>
       <w:r>
@@ -44184,7 +44449,6 @@
           <w:szCs w:val="24"/>
           <w:lang w:eastAsia="pt-BR"/>
         </w:rPr>
-        <w:lastRenderedPageBreak/>
         <w:t>Pré-</w:t>
       </w:r>
       <w:r>
@@ -44799,6 +45063,7 @@
           <w:szCs w:val="24"/>
           <w:lang w:eastAsia="pt-BR"/>
         </w:rPr>
+        <w:lastRenderedPageBreak/>
         <w:t>Fluxo principal:</w:t>
       </w:r>
     </w:p>
@@ -44880,7 +45145,6 @@
           <w:szCs w:val="24"/>
           <w:lang w:eastAsia="pt-BR"/>
         </w:rPr>
-        <w:lastRenderedPageBreak/>
         <w:t>O usuário clica no botão carregar.</w:t>
       </w:r>
     </w:p>
@@ -45354,6 +45618,7 @@
           <w:szCs w:val="24"/>
           <w:lang w:eastAsia="pt-BR"/>
         </w:rPr>
+        <w:lastRenderedPageBreak/>
         <w:t>O usuário preenche os campos da tela que são: ano, vendedor, tipo de gráfico e meses do ano para escolher.  O campo vendedor é de preenchimento opcional</w:t>
       </w:r>
     </w:p>
@@ -45435,7 +45700,6 @@
           <w:szCs w:val="24"/>
           <w:lang w:eastAsia="pt-BR"/>
         </w:rPr>
-        <w:lastRenderedPageBreak/>
         <w:t>O ticket médio e calculado pelo total recebido nas vendas divido pela quantidade de vendas.</w:t>
       </w:r>
     </w:p>
@@ -45921,6 +46185,7 @@
           <w:szCs w:val="24"/>
           <w:lang w:eastAsia="pt-BR"/>
         </w:rPr>
+        <w:lastRenderedPageBreak/>
         <w:t xml:space="preserve"> O usuário acessa a opção ‘Produtos Mais Vendidos’ a partir do menu principal do sistema.</w:t>
       </w:r>
     </w:p>
@@ -46002,7 +46267,6 @@
           <w:szCs w:val="24"/>
           <w:lang w:eastAsia="pt-BR"/>
         </w:rPr>
-        <w:lastRenderedPageBreak/>
         <w:t>O sistema consulta os dados pelo critério retornando uma tabela contendo os seguintes campos: Produto, Quantidade e Vendas (total em R$) ordenado decrescentemente pela quantidade.</w:t>
       </w:r>
     </w:p>
@@ -46616,6 +46880,7 @@
           <w:sz w:val="24"/>
           <w:szCs w:val="24"/>
         </w:rPr>
+        <w:lastRenderedPageBreak/>
         <w:t xml:space="preserve">Na opção </w:t>
       </w:r>
       <w:r>
@@ -46811,9 +47076,8 @@
         <w:rPr>
           <w:noProof/>
         </w:rPr>
-        <w:lastRenderedPageBreak/>
         <w:pict w14:anchorId="5750A3D0">
-          <v:shape id="_x0000_s1143" type="#_x0000_t75" style="position:absolute;left:0;text-align:left;margin-left:1.2pt;margin-top:0;width:452.95pt;height:404.35pt;z-index:16;mso-position-horizontal:absolute;mso-position-horizontal-relative:text;mso-position-vertical:top;mso-position-vertical-relative:text;mso-width-relative:page;mso-height-relative:page">
+          <v:shape id="_x0000_s1143" type="#_x0000_t75" style="position:absolute;left:0;text-align:left;margin-left:1.2pt;margin-top:0;width:452.95pt;height:404.35pt;z-index:15;mso-position-horizontal:absolute;mso-position-horizontal-relative:text;mso-position-vertical:top;mso-position-vertical-relative:text;mso-width-relative:page;mso-height-relative:page">
             <v:imagedata r:id="rId20" o:title="wireframes-Diagrama de fluxo"/>
             <w10:wrap type="topAndBottom"/>
           </v:shape>
@@ -48990,7 +49254,7 @@
           <w:lang w:eastAsia="pt-BR"/>
         </w:rPr>
         <w:pict w14:anchorId="054DC026">
-          <v:shape id="_x0000_i1026" type="#_x0000_t75" style="width:452.75pt;height:346.85pt">
+          <v:shape id="_x0000_i1027" type="#_x0000_t75" style="width:452.8pt;height:347pt">
             <v:imagedata r:id="rId27" o:title="Modelo de dados"/>
           </v:shape>
         </w:pict>
@@ -50828,7 +51092,7 @@
     <w:p>
       <w:r>
         <w:pict w14:anchorId="3AE3C939">
-          <v:shape id="_x0000_i1069" type="#_x0000_t75" style="width:452.75pt;height:342pt">
+          <v:shape id="_x0000_i1028" type="#_x0000_t75" style="width:452.8pt;height:342.65pt">
             <v:imagedata r:id="rId28" o:title="C4Model-Nível 1 - Contexto"/>
           </v:shape>
         </w:pict>
@@ -51103,7 +51367,7 @@
       <w:r>
         <w:lastRenderedPageBreak/>
         <w:pict w14:anchorId="4C6DD228">
-          <v:shape id="_x0000_i1070" type="#_x0000_t75" style="width:453.45pt;height:342pt">
+          <v:shape id="_x0000_i1029" type="#_x0000_t75" style="width:453.7pt;height:341.8pt">
             <v:imagedata r:id="rId29" o:title="C4Model-Nível 2 - Contêiner"/>
           </v:shape>
         </w:pict>
@@ -51394,7 +51658,7 @@
       <w:r>
         <w:lastRenderedPageBreak/>
         <w:pict w14:anchorId="7D7166D6">
-          <v:shape id="_x0000_i1029" type="#_x0000_t75" style="width:453.45pt;height:341.3pt">
+          <v:shape id="_x0000_i1030" type="#_x0000_t75" style="width:452.8pt;height:340.9pt">
             <v:imagedata r:id="rId30" o:title="C4Model-Nível_3_Componente_ Front_End"/>
           </v:shape>
         </w:pict>
@@ -51883,7 +52147,7 @@
     <w:p>
       <w:r>
         <w:pict w14:anchorId="1E5BB046">
-          <v:shape id="_x0000_i1030" type="#_x0000_t75" style="width:452.75pt;height:409.15pt">
+          <v:shape id="_x0000_i1031" type="#_x0000_t75" style="width:452.8pt;height:409.45pt">
             <v:imagedata r:id="rId31" o:title="C4Model-Nível_3_Componente_API_REST"/>
           </v:shape>
         </w:pict>
@@ -54499,7 +54763,7 @@
           <w:szCs w:val="22"/>
         </w:rPr>
         <w:pict w14:anchorId="61C34410">
-          <v:shape id="_x0000_i1081" type="#_x0000_t75" style="width:452.1pt;height:283.85pt">
+          <v:shape id="_x0000_i1032" type="#_x0000_t75" style="width:451.95pt;height:283.65pt">
             <v:imagedata r:id="rId32" o:title="Arquitetura da Informacao"/>
           </v:shape>
         </w:pict>
@@ -56468,7 +56732,7 @@
       <w:rPr>
         <w:noProof/>
       </w:rPr>
-      <w:t>33</w:t>
+      <w:t>13</w:t>
     </w:r>
     <w:r>
       <w:fldChar w:fldCharType="end"/>
@@ -62680,7 +62944,7 @@
 </file>
 
 <file path=customXml/itemProps1.xml><?xml version="1.0" encoding="utf-8"?>
-<ds:datastoreItem xmlns:ds="http://schemas.openxmlformats.org/officeDocument/2006/customXml" ds:itemID="{318C24C8-D1E7-47E6-BE90-A5626FF5ABFB}">
+<ds:datastoreItem xmlns:ds="http://schemas.openxmlformats.org/officeDocument/2006/customXml" ds:itemID="{C3422997-DDF2-4438-896C-B74C24B2E75B}">
   <ds:schemaRefs>
     <ds:schemaRef ds:uri="http://schemas.openxmlformats.org/officeDocument/2006/bibliography"/>
   </ds:schemaRefs>

</xml_diff>

<commit_message>
finalizando a documentação dos casos de uso
</commit_message>
<xml_diff>
--- a/projeto/documentacao/DWFS - Projeto Integrado - Adjamir.docx
+++ b/projeto/documentacao/DWFS - Projeto Integrado - Adjamir.docx
@@ -10305,7 +10305,6 @@
         </w:rPr>
       </w:pPr>
       <w:bookmarkStart w:id="14" w:name="_Ref128643308"/>
-      <w:bookmarkStart w:id="15" w:name="_GoBack"/>
       <w:r>
         <w:rPr>
           <w:noProof/>
@@ -10318,7 +10317,6 @@
           </v:shape>
         </w:pict>
       </w:r>
-      <w:bookmarkEnd w:id="15"/>
       <w:r>
         <w:rPr>
           <w:b/>
@@ -10623,7 +10621,7 @@
           <w:b/>
         </w:rPr>
       </w:pPr>
-      <w:bookmarkStart w:id="16" w:name="_Ref128643339"/>
+      <w:bookmarkStart w:id="15" w:name="_Ref128643339"/>
       <w:r>
         <w:rPr>
           <w:noProof/>
@@ -10721,7 +10719,7 @@
         </w:rPr>
         <w:t xml:space="preserve"> (Parte 2)</w:t>
       </w:r>
-      <w:bookmarkEnd w:id="16"/>
+      <w:bookmarkEnd w:id="15"/>
     </w:p>
     <w:p>
       <w:pPr>
@@ -10868,7 +10866,7 @@
           <w:lang w:eastAsia="pt-BR"/>
         </w:rPr>
       </w:pPr>
-      <w:bookmarkStart w:id="17" w:name="_Ref128699957"/>
+      <w:bookmarkStart w:id="16" w:name="_Ref128699957"/>
       <w:r>
         <w:rPr>
           <w:b/>
@@ -10930,7 +10928,7 @@
         </w:rPr>
         <w:t>Diagrama de casos de uso para o ator Administrador</w:t>
       </w:r>
-      <w:bookmarkEnd w:id="17"/>
+      <w:bookmarkEnd w:id="16"/>
     </w:p>
     <w:p>
       <w:pPr>
@@ -11045,7 +11043,7 @@
           <w:b/>
         </w:rPr>
       </w:pPr>
-      <w:bookmarkStart w:id="18" w:name="_Ref128643416"/>
+      <w:bookmarkStart w:id="17" w:name="_Ref128643416"/>
       <w:r>
         <w:rPr>
           <w:b/>
@@ -11113,7 +11111,7 @@
         </w:rPr>
         <w:t>Diagrama de casos de uso para os atores Cliente</w:t>
       </w:r>
-      <w:bookmarkEnd w:id="18"/>
+      <w:bookmarkEnd w:id="17"/>
     </w:p>
     <w:p>
       <w:pPr>
@@ -11265,7 +11263,7 @@
           <w:b/>
         </w:rPr>
       </w:pPr>
-      <w:bookmarkStart w:id="19" w:name="_Ref128643460"/>
+      <w:bookmarkStart w:id="18" w:name="_Ref128643460"/>
       <w:r>
         <w:rPr>
           <w:b/>
@@ -11354,7 +11352,7 @@
         </w:rPr>
         <w:t>Diagrama de casos de uso para os atores Gestor</w:t>
       </w:r>
-      <w:bookmarkEnd w:id="19"/>
+      <w:bookmarkEnd w:id="18"/>
     </w:p>
     <w:p>
       <w:pPr>
@@ -11486,7 +11484,7 @@
           <w:lang w:val="pt-BR" w:eastAsia="pt-BR"/>
         </w:rPr>
       </w:pPr>
-      <w:bookmarkStart w:id="20" w:name="_Toc128786362"/>
+      <w:bookmarkStart w:id="19" w:name="_Toc128786362"/>
       <w:r>
         <w:rPr>
           <w:lang w:val="pt-BR" w:eastAsia="pt-BR"/>
@@ -11494,7 +11492,7 @@
         <w:lastRenderedPageBreak/>
         <w:t>2.2. Atores</w:t>
       </w:r>
-      <w:bookmarkEnd w:id="20"/>
+      <w:bookmarkEnd w:id="19"/>
     </w:p>
     <w:p>
       <w:pPr>
@@ -12205,122 +12203,122 @@
           <w:lang w:eastAsia="pt-BR"/>
         </w:rPr>
       </w:pPr>
-      <w:bookmarkStart w:id="21" w:name="_Toc128786363"/>
+      <w:bookmarkStart w:id="20" w:name="_Toc128786363"/>
       <w:r>
         <w:rPr>
           <w:lang w:eastAsia="pt-BR"/>
         </w:rPr>
         <w:t>2.3. Detalhamento dos casos de uso</w:t>
       </w:r>
+      <w:bookmarkEnd w:id="20"/>
+    </w:p>
+    <w:p>
+      <w:pPr>
+        <w:suppressAutoHyphens/>
+        <w:spacing w:line="360" w:lineRule="auto"/>
+        <w:ind w:firstLine="709"/>
+        <w:jc w:val="both"/>
+        <w:rPr>
+          <w:rFonts w:ascii="Arial" w:hAnsi="Arial" w:cs="Arial"/>
+          <w:sz w:val="24"/>
+          <w:szCs w:val="24"/>
+          <w:lang w:eastAsia="pt-BR"/>
+        </w:rPr>
+      </w:pPr>
+      <w:r>
+        <w:rPr>
+          <w:rFonts w:ascii="Arial" w:hAnsi="Arial" w:cs="Arial"/>
+          <w:sz w:val="24"/>
+          <w:szCs w:val="24"/>
+          <w:lang w:eastAsia="pt-BR"/>
+        </w:rPr>
+        <w:t>Nesta seção</w:t>
+      </w:r>
+      <w:r>
+        <w:rPr>
+          <w:rFonts w:ascii="Arial" w:hAnsi="Arial" w:cs="Arial"/>
+          <w:sz w:val="24"/>
+          <w:szCs w:val="24"/>
+          <w:lang w:eastAsia="pt-BR"/>
+        </w:rPr>
+        <w:t xml:space="preserve"> apresentamos o detalhamento de cada um dos casos de uso levantados na seção anterior.</w:t>
+      </w:r>
+    </w:p>
+    <w:p>
+      <w:pPr>
+        <w:pStyle w:val="Ttulo3"/>
+        <w:rPr>
+          <w:rFonts w:ascii="Arial" w:hAnsi="Arial" w:cs="Arial"/>
+          <w:sz w:val="24"/>
+          <w:szCs w:val="24"/>
+          <w:lang w:eastAsia="pt-BR"/>
+        </w:rPr>
+      </w:pPr>
+      <w:bookmarkStart w:id="21" w:name="_Toc128786364"/>
+      <w:r>
+        <w:rPr>
+          <w:rFonts w:ascii="Arial" w:hAnsi="Arial" w:cs="Arial"/>
+          <w:sz w:val="24"/>
+          <w:szCs w:val="24"/>
+          <w:lang w:eastAsia="pt-BR"/>
+        </w:rPr>
+        <w:t>2</w:t>
+      </w:r>
+      <w:r>
+        <w:rPr>
+          <w:rFonts w:ascii="Arial" w:hAnsi="Arial" w:cs="Arial"/>
+          <w:sz w:val="24"/>
+          <w:szCs w:val="24"/>
+          <w:lang w:eastAsia="pt-BR"/>
+        </w:rPr>
+        <w:t>.</w:t>
+      </w:r>
+      <w:r>
+        <w:rPr>
+          <w:rFonts w:ascii="Arial" w:hAnsi="Arial" w:cs="Arial"/>
+          <w:sz w:val="24"/>
+          <w:szCs w:val="24"/>
+          <w:lang w:eastAsia="pt-BR"/>
+        </w:rPr>
+        <w:t>3.1</w:t>
+      </w:r>
+      <w:r>
+        <w:rPr>
+          <w:rFonts w:ascii="Arial" w:hAnsi="Arial" w:cs="Arial"/>
+          <w:sz w:val="24"/>
+          <w:szCs w:val="24"/>
+          <w:lang w:eastAsia="pt-BR"/>
+        </w:rPr>
+        <w:t xml:space="preserve">. </w:t>
+      </w:r>
+      <w:r>
+        <w:rPr>
+          <w:rFonts w:ascii="Arial" w:hAnsi="Arial" w:cs="Arial"/>
+          <w:sz w:val="24"/>
+          <w:szCs w:val="24"/>
+          <w:lang w:eastAsia="pt-BR"/>
+        </w:rPr>
+        <w:t xml:space="preserve">Caso de </w:t>
+      </w:r>
+      <w:r>
+        <w:rPr>
+          <w:rFonts w:ascii="Arial" w:hAnsi="Arial" w:cs="Arial"/>
+          <w:sz w:val="24"/>
+          <w:szCs w:val="24"/>
+          <w:lang w:eastAsia="pt-BR"/>
+        </w:rPr>
+        <w:t>u</w:t>
+      </w:r>
+      <w:r>
+        <w:rPr>
+          <w:rFonts w:ascii="Arial" w:hAnsi="Arial" w:cs="Arial"/>
+          <w:sz w:val="24"/>
+          <w:szCs w:val="24"/>
+          <w:lang w:eastAsia="pt-BR"/>
+        </w:rPr>
+        <w:t>so: Registrar-se</w:t>
+      </w:r>
       <w:bookmarkEnd w:id="21"/>
-    </w:p>
-    <w:p>
-      <w:pPr>
-        <w:suppressAutoHyphens/>
-        <w:spacing w:line="360" w:lineRule="auto"/>
-        <w:ind w:firstLine="709"/>
-        <w:jc w:val="both"/>
-        <w:rPr>
-          <w:rFonts w:ascii="Arial" w:hAnsi="Arial" w:cs="Arial"/>
-          <w:sz w:val="24"/>
-          <w:szCs w:val="24"/>
-          <w:lang w:eastAsia="pt-BR"/>
-        </w:rPr>
-      </w:pPr>
-      <w:r>
-        <w:rPr>
-          <w:rFonts w:ascii="Arial" w:hAnsi="Arial" w:cs="Arial"/>
-          <w:sz w:val="24"/>
-          <w:szCs w:val="24"/>
-          <w:lang w:eastAsia="pt-BR"/>
-        </w:rPr>
-        <w:t>Nesta seção</w:t>
-      </w:r>
-      <w:r>
-        <w:rPr>
-          <w:rFonts w:ascii="Arial" w:hAnsi="Arial" w:cs="Arial"/>
-          <w:sz w:val="24"/>
-          <w:szCs w:val="24"/>
-          <w:lang w:eastAsia="pt-BR"/>
-        </w:rPr>
-        <w:t xml:space="preserve"> apresentamos o detalhamento de cada um dos casos de uso levantados na seção anterior.</w:t>
-      </w:r>
-    </w:p>
-    <w:p>
-      <w:pPr>
-        <w:pStyle w:val="Ttulo3"/>
-        <w:rPr>
-          <w:rFonts w:ascii="Arial" w:hAnsi="Arial" w:cs="Arial"/>
-          <w:sz w:val="24"/>
-          <w:szCs w:val="24"/>
-          <w:lang w:eastAsia="pt-BR"/>
-        </w:rPr>
-      </w:pPr>
-      <w:bookmarkStart w:id="22" w:name="_Toc128786364"/>
-      <w:r>
-        <w:rPr>
-          <w:rFonts w:ascii="Arial" w:hAnsi="Arial" w:cs="Arial"/>
-          <w:sz w:val="24"/>
-          <w:szCs w:val="24"/>
-          <w:lang w:eastAsia="pt-BR"/>
-        </w:rPr>
-        <w:t>2</w:t>
-      </w:r>
-      <w:r>
-        <w:rPr>
-          <w:rFonts w:ascii="Arial" w:hAnsi="Arial" w:cs="Arial"/>
-          <w:sz w:val="24"/>
-          <w:szCs w:val="24"/>
-          <w:lang w:eastAsia="pt-BR"/>
-        </w:rPr>
-        <w:t>.</w:t>
-      </w:r>
-      <w:r>
-        <w:rPr>
-          <w:rFonts w:ascii="Arial" w:hAnsi="Arial" w:cs="Arial"/>
-          <w:sz w:val="24"/>
-          <w:szCs w:val="24"/>
-          <w:lang w:eastAsia="pt-BR"/>
-        </w:rPr>
-        <w:t>3.1</w:t>
-      </w:r>
-      <w:r>
-        <w:rPr>
-          <w:rFonts w:ascii="Arial" w:hAnsi="Arial" w:cs="Arial"/>
-          <w:sz w:val="24"/>
-          <w:szCs w:val="24"/>
-          <w:lang w:eastAsia="pt-BR"/>
-        </w:rPr>
-        <w:t xml:space="preserve">. </w:t>
-      </w:r>
-      <w:r>
-        <w:rPr>
-          <w:rFonts w:ascii="Arial" w:hAnsi="Arial" w:cs="Arial"/>
-          <w:sz w:val="24"/>
-          <w:szCs w:val="24"/>
-          <w:lang w:eastAsia="pt-BR"/>
-        </w:rPr>
-        <w:t xml:space="preserve">Caso de </w:t>
-      </w:r>
-      <w:r>
-        <w:rPr>
-          <w:rFonts w:ascii="Arial" w:hAnsi="Arial" w:cs="Arial"/>
-          <w:sz w:val="24"/>
-          <w:szCs w:val="24"/>
-          <w:lang w:eastAsia="pt-BR"/>
-        </w:rPr>
-        <w:t>u</w:t>
-      </w:r>
-      <w:r>
-        <w:rPr>
-          <w:rFonts w:ascii="Arial" w:hAnsi="Arial" w:cs="Arial"/>
-          <w:sz w:val="24"/>
-          <w:szCs w:val="24"/>
-          <w:lang w:eastAsia="pt-BR"/>
-        </w:rPr>
-        <w:t>so: Registrar-se</w:t>
-      </w:r>
-      <w:bookmarkEnd w:id="22"/>
     </w:p>
     <w:p>
       <w:pPr>
@@ -13032,7 +13030,7 @@
           <w:lang w:eastAsia="pt-BR"/>
         </w:rPr>
       </w:pPr>
-      <w:bookmarkStart w:id="23" w:name="_Toc128786365"/>
+      <w:bookmarkStart w:id="22" w:name="_Toc128786365"/>
       <w:r>
         <w:rPr>
           <w:rFonts w:ascii="Arial" w:hAnsi="Arial" w:cs="Arial"/>
@@ -13096,7 +13094,7 @@
         </w:rPr>
         <w:t>so: Efetuar login</w:t>
       </w:r>
-      <w:bookmarkEnd w:id="23"/>
+      <w:bookmarkEnd w:id="22"/>
     </w:p>
     <w:p>
       <w:pPr>
@@ -13611,7 +13609,7 @@
           <w:lang w:eastAsia="pt-BR"/>
         </w:rPr>
       </w:pPr>
-      <w:bookmarkStart w:id="24" w:name="_Toc128786366"/>
+      <w:bookmarkStart w:id="23" w:name="_Toc128786366"/>
       <w:r>
         <w:rPr>
           <w:rFonts w:ascii="Arial" w:hAnsi="Arial" w:cs="Arial"/>
@@ -13657,7 +13655,7 @@
         </w:rPr>
         <w:t>Caso de uso: Efetuar login social</w:t>
       </w:r>
-      <w:bookmarkEnd w:id="24"/>
+      <w:bookmarkEnd w:id="23"/>
     </w:p>
     <w:p>
       <w:pPr>
@@ -14230,7 +14228,7 @@
           <w:lang w:eastAsia="pt-BR"/>
         </w:rPr>
       </w:pPr>
-      <w:bookmarkStart w:id="25" w:name="_Toc128786367"/>
+      <w:bookmarkStart w:id="24" w:name="_Toc128786367"/>
       <w:r>
         <w:rPr>
           <w:rFonts w:ascii="Arial" w:hAnsi="Arial" w:cs="Arial"/>
@@ -14285,7 +14283,7 @@
         </w:rPr>
         <w:t>t</w:t>
       </w:r>
-      <w:bookmarkEnd w:id="25"/>
+      <w:bookmarkEnd w:id="24"/>
     </w:p>
     <w:p>
       <w:pPr>
@@ -14612,7 +14610,7 @@
           <w:lang w:eastAsia="pt-BR"/>
         </w:rPr>
       </w:pPr>
-      <w:bookmarkStart w:id="26" w:name="_Toc128786368"/>
+      <w:bookmarkStart w:id="25" w:name="_Toc128786368"/>
       <w:r>
         <w:rPr>
           <w:rFonts w:ascii="Arial" w:hAnsi="Arial" w:cs="Arial"/>
@@ -14667,7 +14665,7 @@
         </w:rPr>
         <w:t>Caso de uso: Atualizar meu perfil</w:t>
       </w:r>
-      <w:bookmarkEnd w:id="26"/>
+      <w:bookmarkEnd w:id="25"/>
     </w:p>
     <w:p>
       <w:pPr>
@@ -15260,7 +15258,7 @@
           <w:lang w:eastAsia="pt-BR"/>
         </w:rPr>
       </w:pPr>
-      <w:bookmarkStart w:id="27" w:name="_Toc128786369"/>
+      <w:bookmarkStart w:id="26" w:name="_Toc128786369"/>
       <w:r>
         <w:rPr>
           <w:rFonts w:ascii="Arial" w:hAnsi="Arial" w:cs="Arial"/>
@@ -15315,7 +15313,7 @@
         </w:rPr>
         <w:t>Caso de uso: Listar clientes</w:t>
       </w:r>
-      <w:bookmarkEnd w:id="27"/>
+      <w:bookmarkEnd w:id="26"/>
     </w:p>
     <w:p>
       <w:pPr>
@@ -15960,8 +15958,8 @@
           <w:lang w:eastAsia="pt-BR"/>
         </w:rPr>
       </w:pPr>
-      <w:bookmarkStart w:id="28" w:name="_Ref128743480"/>
-      <w:bookmarkStart w:id="29" w:name="_Toc128786370"/>
+      <w:bookmarkStart w:id="27" w:name="_Ref128743480"/>
+      <w:bookmarkStart w:id="28" w:name="_Toc128786370"/>
       <w:r>
         <w:rPr>
           <w:rFonts w:ascii="Arial" w:hAnsi="Arial" w:cs="Arial"/>
@@ -16025,8 +16023,8 @@
         </w:rPr>
         <w:t>liente</w:t>
       </w:r>
+      <w:bookmarkEnd w:id="27"/>
       <w:bookmarkEnd w:id="28"/>
-      <w:bookmarkEnd w:id="29"/>
     </w:p>
     <w:p>
       <w:pPr>
@@ -16658,7 +16656,7 @@
           <w:lang w:eastAsia="pt-BR"/>
         </w:rPr>
       </w:pPr>
-      <w:bookmarkStart w:id="30" w:name="_Toc128786371"/>
+      <w:bookmarkStart w:id="29" w:name="_Toc128786371"/>
       <w:r>
         <w:rPr>
           <w:rFonts w:ascii="Arial" w:hAnsi="Arial" w:cs="Arial"/>
@@ -16722,7 +16720,7 @@
         </w:rPr>
         <w:t>liente</w:t>
       </w:r>
-      <w:bookmarkEnd w:id="30"/>
+      <w:bookmarkEnd w:id="29"/>
     </w:p>
     <w:p>
       <w:pPr>
@@ -17422,7 +17420,7 @@
           <w:lang w:eastAsia="pt-BR"/>
         </w:rPr>
       </w:pPr>
-      <w:bookmarkStart w:id="31" w:name="_Toc128786372"/>
+      <w:bookmarkStart w:id="30" w:name="_Toc128786372"/>
       <w:r>
         <w:rPr>
           <w:rFonts w:ascii="Arial" w:hAnsi="Arial" w:cs="Arial"/>
@@ -17495,7 +17493,7 @@
         </w:rPr>
         <w:t>liente</w:t>
       </w:r>
-      <w:bookmarkEnd w:id="31"/>
+      <w:bookmarkEnd w:id="30"/>
     </w:p>
     <w:p>
       <w:pPr>
@@ -18055,7 +18053,7 @@
           <w:lang w:eastAsia="pt-BR"/>
         </w:rPr>
       </w:pPr>
-      <w:bookmarkStart w:id="32" w:name="_Toc128786373"/>
+      <w:bookmarkStart w:id="31" w:name="_Toc128786373"/>
       <w:r>
         <w:rPr>
           <w:rFonts w:ascii="Arial" w:hAnsi="Arial" w:cs="Arial"/>
@@ -18128,7 +18126,7 @@
         </w:rPr>
         <w:t>liente</w:t>
       </w:r>
-      <w:bookmarkEnd w:id="32"/>
+      <w:bookmarkEnd w:id="31"/>
     </w:p>
     <w:p>
       <w:pPr>
@@ -18585,7 +18583,7 @@
           <w:lang w:eastAsia="pt-BR"/>
         </w:rPr>
       </w:pPr>
-      <w:bookmarkStart w:id="33" w:name="_Toc128786374"/>
+      <w:bookmarkStart w:id="32" w:name="_Toc128786374"/>
       <w:r>
         <w:rPr>
           <w:rFonts w:ascii="Arial" w:hAnsi="Arial" w:cs="Arial"/>
@@ -18649,7 +18647,7 @@
         </w:rPr>
         <w:t>Caso de uso: Listar vendas</w:t>
       </w:r>
-      <w:bookmarkEnd w:id="33"/>
+      <w:bookmarkEnd w:id="32"/>
     </w:p>
     <w:p>
       <w:pPr>
@@ -19537,8 +19535,8 @@
           <w:lang w:eastAsia="pt-BR"/>
         </w:rPr>
       </w:pPr>
-      <w:bookmarkStart w:id="34" w:name="_Ref128644877"/>
-      <w:bookmarkStart w:id="35" w:name="_Toc128786375"/>
+      <w:bookmarkStart w:id="33" w:name="_Ref128644877"/>
+      <w:bookmarkStart w:id="34" w:name="_Toc128786375"/>
       <w:r>
         <w:rPr>
           <w:rFonts w:ascii="Arial" w:hAnsi="Arial" w:cs="Arial"/>
@@ -19593,8 +19591,8 @@
         </w:rPr>
         <w:t>Caso de uso: Cadastrar venda</w:t>
       </w:r>
+      <w:bookmarkEnd w:id="33"/>
       <w:bookmarkEnd w:id="34"/>
-      <w:bookmarkEnd w:id="35"/>
     </w:p>
     <w:p>
       <w:pPr>
@@ -20638,7 +20636,7 @@
           <w:lang w:eastAsia="pt-BR"/>
         </w:rPr>
       </w:pPr>
-      <w:bookmarkStart w:id="36" w:name="_Toc128786376"/>
+      <w:bookmarkStart w:id="35" w:name="_Toc128786376"/>
       <w:r>
         <w:rPr>
           <w:rFonts w:ascii="Arial" w:hAnsi="Arial" w:cs="Arial"/>
@@ -20693,7 +20691,7 @@
         </w:rPr>
         <w:t>Caso de uso: Editar venda</w:t>
       </w:r>
-      <w:bookmarkEnd w:id="36"/>
+      <w:bookmarkEnd w:id="35"/>
     </w:p>
     <w:p>
       <w:pPr>
@@ -21636,7 +21634,7 @@
           <w:lang w:eastAsia="pt-BR"/>
         </w:rPr>
       </w:pPr>
-      <w:bookmarkStart w:id="37" w:name="_Toc128786377"/>
+      <w:bookmarkStart w:id="36" w:name="_Toc128786377"/>
       <w:r>
         <w:rPr>
           <w:rFonts w:ascii="Arial" w:hAnsi="Arial" w:cs="Arial"/>
@@ -21700,7 +21698,7 @@
         </w:rPr>
         <w:t>Caso de uso: Excluir venda</w:t>
       </w:r>
-      <w:bookmarkEnd w:id="37"/>
+      <w:bookmarkEnd w:id="36"/>
     </w:p>
     <w:p>
       <w:pPr>
@@ -22244,8 +22242,8 @@
           <w:lang w:eastAsia="pt-BR"/>
         </w:rPr>
       </w:pPr>
-      <w:bookmarkStart w:id="38" w:name="_Ref128778903"/>
-      <w:bookmarkStart w:id="39" w:name="_Toc128786378"/>
+      <w:bookmarkStart w:id="37" w:name="_Ref128778903"/>
+      <w:bookmarkStart w:id="38" w:name="_Toc128786378"/>
       <w:r>
         <w:rPr>
           <w:rFonts w:ascii="Arial" w:hAnsi="Arial" w:cs="Arial"/>
@@ -22309,8 +22307,8 @@
         </w:rPr>
         <w:t>Caso de uso: Detalhar venda</w:t>
       </w:r>
+      <w:bookmarkEnd w:id="37"/>
       <w:bookmarkEnd w:id="38"/>
-      <w:bookmarkEnd w:id="39"/>
     </w:p>
     <w:p>
       <w:pPr>
@@ -22797,7 +22795,7 @@
           <w:lang w:eastAsia="pt-BR"/>
         </w:rPr>
       </w:pPr>
-      <w:bookmarkStart w:id="40" w:name="_Toc128786379"/>
+      <w:bookmarkStart w:id="39" w:name="_Toc128786379"/>
       <w:r>
         <w:rPr>
           <w:rFonts w:ascii="Arial" w:hAnsi="Arial" w:cs="Arial"/>
@@ -22852,7 +22850,7 @@
         </w:rPr>
         <w:t>Caso de uso: Listar fornecedores</w:t>
       </w:r>
-      <w:bookmarkEnd w:id="40"/>
+      <w:bookmarkEnd w:id="39"/>
     </w:p>
     <w:p>
       <w:pPr>
@@ -23414,8 +23412,8 @@
           <w:lang w:eastAsia="pt-BR"/>
         </w:rPr>
       </w:pPr>
-      <w:bookmarkStart w:id="41" w:name="_Ref128744408"/>
-      <w:bookmarkStart w:id="42" w:name="_Toc128786380"/>
+      <w:bookmarkStart w:id="40" w:name="_Ref128744408"/>
+      <w:bookmarkStart w:id="41" w:name="_Toc128786380"/>
       <w:r>
         <w:rPr>
           <w:rFonts w:ascii="Arial" w:hAnsi="Arial" w:cs="Arial"/>
@@ -23488,8 +23486,8 @@
         </w:rPr>
         <w:t>fornecedor</w:t>
       </w:r>
+      <w:bookmarkEnd w:id="40"/>
       <w:bookmarkEnd w:id="41"/>
-      <w:bookmarkEnd w:id="42"/>
     </w:p>
     <w:p>
       <w:pPr>
@@ -24137,7 +24135,7 @@
           <w:lang w:eastAsia="pt-BR"/>
         </w:rPr>
       </w:pPr>
-      <w:bookmarkStart w:id="43" w:name="_Toc128786381"/>
+      <w:bookmarkStart w:id="42" w:name="_Toc128786381"/>
       <w:r>
         <w:rPr>
           <w:rFonts w:ascii="Arial" w:hAnsi="Arial" w:cs="Arial"/>
@@ -24210,7 +24208,7 @@
         </w:rPr>
         <w:t>fornecedor</w:t>
       </w:r>
-      <w:bookmarkEnd w:id="43"/>
+      <w:bookmarkEnd w:id="42"/>
     </w:p>
     <w:p>
       <w:pPr>
@@ -25044,7 +25042,7 @@
           <w:lang w:eastAsia="pt-BR"/>
         </w:rPr>
       </w:pPr>
-      <w:bookmarkStart w:id="44" w:name="_Toc128786382"/>
+      <w:bookmarkStart w:id="43" w:name="_Toc128786382"/>
       <w:r>
         <w:rPr>
           <w:rFonts w:ascii="Arial" w:hAnsi="Arial" w:cs="Arial"/>
@@ -25117,7 +25115,7 @@
         </w:rPr>
         <w:t>fornecedor</w:t>
       </w:r>
-      <w:bookmarkEnd w:id="44"/>
+      <w:bookmarkEnd w:id="43"/>
     </w:p>
     <w:p>
       <w:pPr>
@@ -25876,7 +25874,7 @@
           <w:lang w:eastAsia="pt-BR"/>
         </w:rPr>
       </w:pPr>
-      <w:bookmarkStart w:id="45" w:name="_Toc128786383"/>
+      <w:bookmarkStart w:id="44" w:name="_Toc128786383"/>
       <w:r>
         <w:rPr>
           <w:rFonts w:ascii="Arial" w:hAnsi="Arial" w:cs="Arial"/>
@@ -25940,7 +25938,7 @@
         </w:rPr>
         <w:t>fornecedor</w:t>
       </w:r>
-      <w:bookmarkEnd w:id="45"/>
+      <w:bookmarkEnd w:id="44"/>
     </w:p>
     <w:p>
       <w:pPr>
@@ -26456,7 +26454,7 @@
           <w:lang w:eastAsia="pt-BR"/>
         </w:rPr>
       </w:pPr>
-      <w:bookmarkStart w:id="46" w:name="_Toc128786384"/>
+      <w:bookmarkStart w:id="45" w:name="_Toc128786384"/>
       <w:r>
         <w:rPr>
           <w:rFonts w:ascii="Arial" w:hAnsi="Arial" w:cs="Arial"/>
@@ -26511,7 +26509,7 @@
         </w:rPr>
         <w:t>Caso de uso: Listar produtos</w:t>
       </w:r>
-      <w:bookmarkEnd w:id="46"/>
+      <w:bookmarkEnd w:id="45"/>
     </w:p>
     <w:p>
       <w:pPr>
@@ -27127,8 +27125,8 @@
           <w:lang w:eastAsia="pt-BR"/>
         </w:rPr>
       </w:pPr>
-      <w:bookmarkStart w:id="47" w:name="_Ref128744597"/>
-      <w:bookmarkStart w:id="48" w:name="_Toc128786385"/>
+      <w:bookmarkStart w:id="46" w:name="_Ref128744597"/>
+      <w:bookmarkStart w:id="47" w:name="_Toc128786385"/>
       <w:r>
         <w:rPr>
           <w:rFonts w:ascii="Arial" w:hAnsi="Arial" w:cs="Arial"/>
@@ -27201,8 +27199,8 @@
         </w:rPr>
         <w:t>produto</w:t>
       </w:r>
+      <w:bookmarkEnd w:id="46"/>
       <w:bookmarkEnd w:id="47"/>
-      <w:bookmarkEnd w:id="48"/>
     </w:p>
     <w:p>
       <w:pPr>
@@ -27901,7 +27899,7 @@
           <w:lang w:eastAsia="pt-BR"/>
         </w:rPr>
       </w:pPr>
-      <w:bookmarkStart w:id="49" w:name="_Toc128786386"/>
+      <w:bookmarkStart w:id="48" w:name="_Toc128786386"/>
       <w:r>
         <w:rPr>
           <w:rFonts w:ascii="Arial" w:hAnsi="Arial" w:cs="Arial"/>
@@ -27974,7 +27972,7 @@
         </w:rPr>
         <w:t>produto</w:t>
       </w:r>
-      <w:bookmarkEnd w:id="49"/>
+      <w:bookmarkEnd w:id="48"/>
     </w:p>
     <w:p>
       <w:pPr>
@@ -28790,7 +28788,7 @@
           <w:lang w:eastAsia="pt-BR"/>
         </w:rPr>
       </w:pPr>
-      <w:bookmarkStart w:id="50" w:name="_Toc128786387"/>
+      <w:bookmarkStart w:id="49" w:name="_Toc128786387"/>
       <w:r>
         <w:rPr>
           <w:rFonts w:ascii="Arial" w:hAnsi="Arial" w:cs="Arial"/>
@@ -28863,7 +28861,7 @@
         </w:rPr>
         <w:t>produto</w:t>
       </w:r>
-      <w:bookmarkEnd w:id="50"/>
+      <w:bookmarkEnd w:id="49"/>
     </w:p>
     <w:p>
       <w:pPr>
@@ -29595,7 +29593,7 @@
           <w:lang w:eastAsia="pt-BR"/>
         </w:rPr>
       </w:pPr>
-      <w:bookmarkStart w:id="51" w:name="_Toc128786388"/>
+      <w:bookmarkStart w:id="50" w:name="_Toc128786388"/>
       <w:r>
         <w:rPr>
           <w:rFonts w:ascii="Arial" w:hAnsi="Arial" w:cs="Arial"/>
@@ -29668,7 +29666,7 @@
         </w:rPr>
         <w:t>produto</w:t>
       </w:r>
-      <w:bookmarkEnd w:id="51"/>
+      <w:bookmarkEnd w:id="50"/>
     </w:p>
     <w:p>
       <w:pPr>
@@ -30201,7 +30199,7 @@
           <w:lang w:eastAsia="pt-BR"/>
         </w:rPr>
       </w:pPr>
-      <w:bookmarkStart w:id="52" w:name="_Toc128786389"/>
+      <w:bookmarkStart w:id="51" w:name="_Toc128786389"/>
       <w:r>
         <w:rPr>
           <w:rFonts w:ascii="Arial" w:hAnsi="Arial" w:cs="Arial"/>
@@ -30256,7 +30254,7 @@
         </w:rPr>
         <w:t>Caso de uso: Listar compras do produto</w:t>
       </w:r>
-      <w:bookmarkEnd w:id="52"/>
+      <w:bookmarkEnd w:id="51"/>
     </w:p>
     <w:p>
       <w:pPr>
@@ -30950,7 +30948,7 @@
           <w:lang w:eastAsia="pt-BR"/>
         </w:rPr>
       </w:pPr>
-      <w:bookmarkStart w:id="53" w:name="_Toc128786390"/>
+      <w:bookmarkStart w:id="52" w:name="_Toc128786390"/>
       <w:r>
         <w:rPr>
           <w:rFonts w:ascii="Arial" w:hAnsi="Arial" w:cs="Arial"/>
@@ -31023,7 +31021,7 @@
         </w:rPr>
         <w:t>produto</w:t>
       </w:r>
-      <w:bookmarkEnd w:id="53"/>
+      <w:bookmarkEnd w:id="52"/>
     </w:p>
     <w:p>
       <w:pPr>
@@ -31734,7 +31732,7 @@
           <w:lang w:eastAsia="pt-BR"/>
         </w:rPr>
       </w:pPr>
-      <w:bookmarkStart w:id="54" w:name="_Toc128786391"/>
+      <w:bookmarkStart w:id="53" w:name="_Toc128786391"/>
       <w:r>
         <w:rPr>
           <w:rFonts w:ascii="Arial" w:hAnsi="Arial" w:cs="Arial"/>
@@ -31789,7 +31787,7 @@
         </w:rPr>
         <w:t>Caso de uso: Excluir compra para o produto</w:t>
       </w:r>
-      <w:bookmarkEnd w:id="54"/>
+      <w:bookmarkEnd w:id="53"/>
     </w:p>
     <w:p>
       <w:pPr>
@@ -32566,7 +32564,7 @@
           <w:lang w:eastAsia="pt-BR"/>
         </w:rPr>
       </w:pPr>
-      <w:bookmarkStart w:id="55" w:name="_Toc128786392"/>
+      <w:bookmarkStart w:id="54" w:name="_Toc128786392"/>
       <w:r>
         <w:rPr>
           <w:rFonts w:ascii="Arial" w:hAnsi="Arial" w:cs="Arial"/>
@@ -32621,7 +32619,7 @@
         </w:rPr>
         <w:t>Caso de uso: Listar compras</w:t>
       </w:r>
-      <w:bookmarkEnd w:id="55"/>
+      <w:bookmarkEnd w:id="54"/>
     </w:p>
     <w:p>
       <w:pPr>
@@ -33264,8 +33262,8 @@
           <w:lang w:eastAsia="pt-BR"/>
         </w:rPr>
       </w:pPr>
-      <w:bookmarkStart w:id="56" w:name="_Ref128694671"/>
-      <w:bookmarkStart w:id="57" w:name="_Toc128786393"/>
+      <w:bookmarkStart w:id="55" w:name="_Ref128694671"/>
+      <w:bookmarkStart w:id="56" w:name="_Toc128786393"/>
       <w:r>
         <w:rPr>
           <w:rFonts w:ascii="Arial" w:hAnsi="Arial" w:cs="Arial"/>
@@ -33329,8 +33327,8 @@
         </w:rPr>
         <w:t>compra</w:t>
       </w:r>
+      <w:bookmarkEnd w:id="55"/>
       <w:bookmarkEnd w:id="56"/>
-      <w:bookmarkEnd w:id="57"/>
     </w:p>
     <w:p>
       <w:pPr>
@@ -34279,7 +34277,7 @@
           <w:lang w:eastAsia="pt-BR"/>
         </w:rPr>
       </w:pPr>
-      <w:bookmarkStart w:id="58" w:name="_Toc128786394"/>
+      <w:bookmarkStart w:id="57" w:name="_Toc128786394"/>
       <w:r>
         <w:rPr>
           <w:rFonts w:ascii="Arial" w:hAnsi="Arial" w:cs="Arial"/>
@@ -34353,7 +34351,7 @@
         </w:rPr>
         <w:t>compra</w:t>
       </w:r>
-      <w:bookmarkEnd w:id="58"/>
+      <w:bookmarkEnd w:id="57"/>
     </w:p>
     <w:p>
       <w:pPr>
@@ -35530,7 +35528,7 @@
           <w:lang w:eastAsia="pt-BR"/>
         </w:rPr>
       </w:pPr>
-      <w:bookmarkStart w:id="59" w:name="_Toc128786395"/>
+      <w:bookmarkStart w:id="58" w:name="_Toc128786395"/>
       <w:r>
         <w:rPr>
           <w:rFonts w:ascii="Arial" w:hAnsi="Arial" w:cs="Arial"/>
@@ -35603,7 +35601,7 @@
         </w:rPr>
         <w:t>compra</w:t>
       </w:r>
-      <w:bookmarkEnd w:id="59"/>
+      <w:bookmarkEnd w:id="58"/>
     </w:p>
     <w:p>
       <w:pPr>
@@ -36416,7 +36414,7 @@
           <w:lang w:eastAsia="pt-BR"/>
         </w:rPr>
       </w:pPr>
-      <w:bookmarkStart w:id="60" w:name="_Toc128786396"/>
+      <w:bookmarkStart w:id="59" w:name="_Toc128786396"/>
       <w:r>
         <w:rPr>
           <w:rFonts w:ascii="Arial" w:hAnsi="Arial" w:cs="Arial"/>
@@ -36489,7 +36487,7 @@
         </w:rPr>
         <w:t>compra</w:t>
       </w:r>
-      <w:bookmarkEnd w:id="60"/>
+      <w:bookmarkEnd w:id="59"/>
     </w:p>
     <w:p>
       <w:pPr>
@@ -37075,7 +37073,7 @@
           <w:lang w:eastAsia="pt-BR"/>
         </w:rPr>
       </w:pPr>
-      <w:bookmarkStart w:id="61" w:name="_Toc128786397"/>
+      <w:bookmarkStart w:id="60" w:name="_Toc128786397"/>
       <w:r>
         <w:rPr>
           <w:rFonts w:ascii="Arial" w:hAnsi="Arial" w:cs="Arial"/>
@@ -37131,7 +37129,7 @@
         </w:rPr>
         <w:t>Caso de uso: Listar vendedores</w:t>
       </w:r>
-      <w:bookmarkEnd w:id="61"/>
+      <w:bookmarkEnd w:id="60"/>
     </w:p>
     <w:p>
       <w:pPr>
@@ -37357,6 +37355,15 @@
         </w:rPr>
         <w:t>O sistema exibe a lista de vendedores do sistema.</w:t>
       </w:r>
+      <w:r>
+        <w:rPr>
+          <w:rFonts w:ascii="Arial" w:hAnsi="Arial" w:cs="Arial"/>
+          <w:sz w:val="24"/>
+          <w:szCs w:val="24"/>
+          <w:lang w:eastAsia="pt-BR"/>
+        </w:rPr>
+        <w:t xml:space="preserve"> Os campos exibidos são: nome, cpf e salário.</w:t>
+      </w:r>
     </w:p>
     <w:p>
       <w:pPr>
@@ -37639,8 +37646,8 @@
           <w:lang w:eastAsia="pt-BR"/>
         </w:rPr>
       </w:pPr>
-      <w:bookmarkStart w:id="62" w:name="_Ref128747381"/>
-      <w:bookmarkStart w:id="63" w:name="_Toc128786398"/>
+      <w:bookmarkStart w:id="61" w:name="_Ref128747381"/>
+      <w:bookmarkStart w:id="62" w:name="_Toc128786398"/>
       <w:r>
         <w:rPr>
           <w:rFonts w:ascii="Arial" w:hAnsi="Arial" w:cs="Arial"/>
@@ -37713,8 +37720,8 @@
         </w:rPr>
         <w:t>vendedor</w:t>
       </w:r>
+      <w:bookmarkEnd w:id="61"/>
       <w:bookmarkEnd w:id="62"/>
-      <w:bookmarkEnd w:id="63"/>
     </w:p>
     <w:p>
       <w:pPr>
@@ -37805,6 +37812,7 @@
           <w:szCs w:val="24"/>
           <w:lang w:eastAsia="pt-BR"/>
         </w:rPr>
+        <w:lastRenderedPageBreak/>
         <w:t>Administrador.</w:t>
       </w:r>
     </w:p>
@@ -37830,7 +37838,6 @@
           <w:szCs w:val="24"/>
           <w:lang w:eastAsia="pt-BR"/>
         </w:rPr>
-        <w:lastRenderedPageBreak/>
         <w:t>Pré-</w:t>
       </w:r>
       <w:r>
@@ -38354,7 +38361,7 @@
           <w:lang w:eastAsia="pt-BR"/>
         </w:rPr>
       </w:pPr>
-      <w:bookmarkStart w:id="64" w:name="_Toc128786399"/>
+      <w:bookmarkStart w:id="63" w:name="_Toc128786399"/>
       <w:r>
         <w:rPr>
           <w:rFonts w:ascii="Arial" w:hAnsi="Arial" w:cs="Arial"/>
@@ -38427,7 +38434,7 @@
         </w:rPr>
         <w:t>vendedor</w:t>
       </w:r>
-      <w:bookmarkEnd w:id="64"/>
+      <w:bookmarkEnd w:id="63"/>
     </w:p>
     <w:p>
       <w:pPr>
@@ -38608,6 +38615,7 @@
           <w:szCs w:val="24"/>
           <w:lang w:eastAsia="pt-BR"/>
         </w:rPr>
+        <w:lastRenderedPageBreak/>
         <w:t>O Administrador está logado no sistema.</w:t>
       </w:r>
     </w:p>
@@ -38633,7 +38641,6 @@
           <w:szCs w:val="24"/>
           <w:lang w:eastAsia="pt-BR"/>
         </w:rPr>
-        <w:lastRenderedPageBreak/>
         <w:t>Fluxo principal:</w:t>
       </w:r>
     </w:p>
@@ -39217,7 +39224,7 @@
           <w:lang w:eastAsia="pt-BR"/>
         </w:rPr>
       </w:pPr>
-      <w:bookmarkStart w:id="65" w:name="_Toc128786400"/>
+      <w:bookmarkStart w:id="64" w:name="_Toc128786400"/>
       <w:r>
         <w:rPr>
           <w:rFonts w:ascii="Arial" w:hAnsi="Arial" w:cs="Arial"/>
@@ -39290,7 +39297,7 @@
         </w:rPr>
         <w:t>vendedor</w:t>
       </w:r>
-      <w:bookmarkEnd w:id="65"/>
+      <w:bookmarkEnd w:id="64"/>
     </w:p>
     <w:p>
       <w:pPr>
@@ -39496,6 +39503,7 @@
           <w:szCs w:val="24"/>
           <w:lang w:eastAsia="pt-BR"/>
         </w:rPr>
+        <w:lastRenderedPageBreak/>
         <w:t>Fluxo principal:</w:t>
       </w:r>
     </w:p>
@@ -39523,7 +39531,6 @@
           <w:szCs w:val="24"/>
           <w:lang w:eastAsia="pt-BR"/>
         </w:rPr>
-        <w:lastRenderedPageBreak/>
         <w:t xml:space="preserve"> O usuário acessa a opção ‘Excluir </w:t>
       </w:r>
       <w:r>
@@ -39940,7 +39947,7 @@
           <w:lang w:eastAsia="pt-BR"/>
         </w:rPr>
       </w:pPr>
-      <w:bookmarkStart w:id="66" w:name="_Toc128786401"/>
+      <w:bookmarkStart w:id="65" w:name="_Toc128786401"/>
       <w:r>
         <w:rPr>
           <w:rFonts w:ascii="Arial" w:hAnsi="Arial" w:cs="Arial"/>
@@ -40013,7 +40020,7 @@
         </w:rPr>
         <w:t>vendedor</w:t>
       </w:r>
-      <w:bookmarkEnd w:id="66"/>
+      <w:bookmarkEnd w:id="65"/>
     </w:p>
     <w:p>
       <w:pPr>
@@ -40334,6 +40341,7 @@
           <w:szCs w:val="24"/>
           <w:lang w:eastAsia="pt-BR"/>
         </w:rPr>
+        <w:lastRenderedPageBreak/>
         <w:t xml:space="preserve">Os dados do </w:t>
       </w:r>
       <w:r>
@@ -40376,7 +40384,6 @@
           <w:szCs w:val="24"/>
           <w:lang w:eastAsia="pt-BR"/>
         </w:rPr>
-        <w:lastRenderedPageBreak/>
         <w:t xml:space="preserve">Fluxos alternativos: </w:t>
       </w:r>
       <w:r>
@@ -40503,7 +40510,7 @@
           <w:lang w:eastAsia="pt-BR"/>
         </w:rPr>
       </w:pPr>
-      <w:bookmarkStart w:id="67" w:name="_Toc128786402"/>
+      <w:bookmarkStart w:id="66" w:name="_Toc128786402"/>
       <w:r>
         <w:rPr>
           <w:rFonts w:ascii="Arial" w:hAnsi="Arial" w:cs="Arial"/>
@@ -40558,7 +40565,7 @@
         </w:rPr>
         <w:t>Caso de uso: Listar usuários</w:t>
       </w:r>
-      <w:bookmarkEnd w:id="67"/>
+      <w:bookmarkEnd w:id="66"/>
     </w:p>
     <w:p>
       <w:pPr>
@@ -40784,6 +40791,15 @@
         </w:rPr>
         <w:t>O sistema exibe a lista de usuários do sistema.</w:t>
       </w:r>
+      <w:r>
+        <w:rPr>
+          <w:rFonts w:ascii="Arial" w:hAnsi="Arial" w:cs="Arial"/>
+          <w:sz w:val="24"/>
+          <w:szCs w:val="24"/>
+          <w:lang w:eastAsia="pt-BR"/>
+        </w:rPr>
+        <w:t xml:space="preserve"> Os campos exibidos são: nome, login e e-mail.</w:t>
+      </w:r>
     </w:p>
     <w:p>
       <w:pPr>
@@ -41039,15 +41055,16 @@
           <w:lang w:eastAsia="pt-BR"/>
         </w:rPr>
       </w:pPr>
-      <w:bookmarkStart w:id="68" w:name="_Ref128771936"/>
-      <w:bookmarkStart w:id="69" w:name="_Toc128786403"/>
-      <w:r>
-        <w:rPr>
-          <w:rFonts w:ascii="Arial" w:hAnsi="Arial" w:cs="Arial"/>
-          <w:sz w:val="24"/>
-          <w:szCs w:val="24"/>
-          <w:lang w:eastAsia="pt-BR"/>
-        </w:rPr>
+      <w:bookmarkStart w:id="67" w:name="_Ref128771936"/>
+      <w:bookmarkStart w:id="68" w:name="_Toc128786403"/>
+      <w:r>
+        <w:rPr>
+          <w:rFonts w:ascii="Arial" w:hAnsi="Arial" w:cs="Arial"/>
+          <w:sz w:val="24"/>
+          <w:szCs w:val="24"/>
+          <w:lang w:eastAsia="pt-BR"/>
+        </w:rPr>
+        <w:lastRenderedPageBreak/>
         <w:t>2</w:t>
       </w:r>
       <w:r>
@@ -41104,8 +41121,8 @@
         </w:rPr>
         <w:t>usuário</w:t>
       </w:r>
+      <w:bookmarkEnd w:id="67"/>
       <w:bookmarkEnd w:id="68"/>
-      <w:bookmarkEnd w:id="69"/>
     </w:p>
     <w:p>
       <w:pPr>
@@ -41196,7 +41213,6 @@
           <w:szCs w:val="24"/>
           <w:lang w:eastAsia="pt-BR"/>
         </w:rPr>
-        <w:lastRenderedPageBreak/>
         <w:t>Administrador.</w:t>
       </w:r>
     </w:p>
@@ -41760,14 +41776,15 @@
           <w:lang w:eastAsia="pt-BR"/>
         </w:rPr>
       </w:pPr>
-      <w:bookmarkStart w:id="70" w:name="_Toc128786404"/>
-      <w:r>
-        <w:rPr>
-          <w:rFonts w:ascii="Arial" w:hAnsi="Arial" w:cs="Arial"/>
-          <w:sz w:val="24"/>
-          <w:szCs w:val="24"/>
-          <w:lang w:eastAsia="pt-BR"/>
-        </w:rPr>
+      <w:bookmarkStart w:id="69" w:name="_Toc128786404"/>
+      <w:r>
+        <w:rPr>
+          <w:rFonts w:ascii="Arial" w:hAnsi="Arial" w:cs="Arial"/>
+          <w:sz w:val="24"/>
+          <w:szCs w:val="24"/>
+          <w:lang w:eastAsia="pt-BR"/>
+        </w:rPr>
+        <w:lastRenderedPageBreak/>
         <w:t>2</w:t>
       </w:r>
       <w:r>
@@ -41833,7 +41850,7 @@
         </w:rPr>
         <w:t>usuário</w:t>
       </w:r>
-      <w:bookmarkEnd w:id="70"/>
+      <w:bookmarkEnd w:id="69"/>
     </w:p>
     <w:p>
       <w:pPr>
@@ -41949,7 +41966,6 @@
           <w:szCs w:val="24"/>
           <w:lang w:eastAsia="pt-BR"/>
         </w:rPr>
-        <w:lastRenderedPageBreak/>
         <w:t>Pré-</w:t>
       </w:r>
       <w:r>
@@ -42210,7 +42226,25 @@
           <w:szCs w:val="24"/>
           <w:lang w:eastAsia="pt-BR"/>
         </w:rPr>
-        <w:t>. Ao editar um usuário, ele não precisa digitar a senha, mas se digitar a senha precisa repetir na confirmação.</w:t>
+        <w:t>. Ao editar um usuário, ele não precisa digitar a senha, mas se digitar a senha precisa repetir n</w:t>
+      </w:r>
+      <w:r>
+        <w:rPr>
+          <w:rFonts w:ascii="Arial" w:hAnsi="Arial" w:cs="Arial"/>
+          <w:sz w:val="24"/>
+          <w:szCs w:val="24"/>
+          <w:lang w:eastAsia="pt-BR"/>
+        </w:rPr>
+        <w:t>o campo de</w:t>
+      </w:r>
+      <w:r>
+        <w:rPr>
+          <w:rFonts w:ascii="Arial" w:hAnsi="Arial" w:cs="Arial"/>
+          <w:sz w:val="24"/>
+          <w:szCs w:val="24"/>
+          <w:lang w:eastAsia="pt-BR"/>
+        </w:rPr>
+        <w:t xml:space="preserve"> confirmação.</w:t>
       </w:r>
     </w:p>
     <w:p>
@@ -42520,6 +42554,7 @@
           <w:szCs w:val="24"/>
           <w:lang w:eastAsia="pt-BR"/>
         </w:rPr>
+        <w:lastRenderedPageBreak/>
         <w:t xml:space="preserve">3a. </w:t>
       </w:r>
       <w:r>
@@ -42605,7 +42640,7 @@
           <w:lang w:eastAsia="pt-BR"/>
         </w:rPr>
       </w:pPr>
-      <w:bookmarkStart w:id="71" w:name="_Toc128786405"/>
+      <w:bookmarkStart w:id="70" w:name="_Toc128786405"/>
       <w:r>
         <w:rPr>
           <w:rFonts w:ascii="Arial" w:hAnsi="Arial" w:cs="Arial"/>
@@ -42678,7 +42713,7 @@
         </w:rPr>
         <w:t>usuário</w:t>
       </w:r>
-      <w:bookmarkEnd w:id="71"/>
+      <w:bookmarkEnd w:id="70"/>
     </w:p>
     <w:p>
       <w:pPr>
@@ -42769,7 +42804,6 @@
           <w:szCs w:val="24"/>
           <w:lang w:eastAsia="pt-BR"/>
         </w:rPr>
-        <w:lastRenderedPageBreak/>
         <w:t>Administrador.</w:t>
       </w:r>
     </w:p>
@@ -43233,7 +43267,7 @@
           <w:lang w:eastAsia="pt-BR"/>
         </w:rPr>
       </w:pPr>
-      <w:bookmarkStart w:id="72" w:name="_Toc128786406"/>
+      <w:bookmarkStart w:id="71" w:name="_Toc128786406"/>
       <w:r>
         <w:rPr>
           <w:rFonts w:ascii="Arial" w:hAnsi="Arial" w:cs="Arial"/>
@@ -43306,7 +43340,7 @@
         </w:rPr>
         <w:t>usuário</w:t>
       </w:r>
-      <w:bookmarkEnd w:id="72"/>
+      <w:bookmarkEnd w:id="71"/>
     </w:p>
     <w:p>
       <w:pPr>
@@ -43422,6 +43456,7 @@
           <w:szCs w:val="24"/>
           <w:lang w:eastAsia="pt-BR"/>
         </w:rPr>
+        <w:lastRenderedPageBreak/>
         <w:t>Pré-</w:t>
       </w:r>
       <w:r>
@@ -43609,7 +43644,6 @@
           <w:szCs w:val="24"/>
           <w:lang w:eastAsia="pt-BR"/>
         </w:rPr>
-        <w:lastRenderedPageBreak/>
         <w:t xml:space="preserve">Os dados do </w:t>
       </w:r>
       <w:r>
@@ -43778,7 +43812,7 @@
           <w:lang w:eastAsia="pt-BR"/>
         </w:rPr>
       </w:pPr>
-      <w:bookmarkStart w:id="73" w:name="_Toc128786407"/>
+      <w:bookmarkStart w:id="72" w:name="_Toc128786407"/>
       <w:r>
         <w:rPr>
           <w:rFonts w:ascii="Arial" w:hAnsi="Arial" w:cs="Arial"/>
@@ -43824,7 +43858,7 @@
         </w:rPr>
         <w:t>Caso de uso: Meus pedidos</w:t>
       </w:r>
-      <w:bookmarkEnd w:id="73"/>
+      <w:bookmarkEnd w:id="72"/>
     </w:p>
     <w:p>
       <w:pPr>
@@ -43855,7 +43889,25 @@
           <w:szCs w:val="24"/>
           <w:lang w:eastAsia="pt-BR"/>
         </w:rPr>
-        <w:t>, que é a lista de vendas onde é o cliente</w:t>
+        <w:t xml:space="preserve">, que é a lista de vendas onde </w:t>
+      </w:r>
+      <w:r>
+        <w:rPr>
+          <w:rFonts w:ascii="Arial" w:hAnsi="Arial" w:cs="Arial"/>
+          <w:sz w:val="24"/>
+          <w:szCs w:val="24"/>
+          <w:lang w:eastAsia="pt-BR"/>
+        </w:rPr>
+        <w:t xml:space="preserve">ele </w:t>
+      </w:r>
+      <w:r>
+        <w:rPr>
+          <w:rFonts w:ascii="Arial" w:hAnsi="Arial" w:cs="Arial"/>
+          <w:sz w:val="24"/>
+          <w:szCs w:val="24"/>
+          <w:lang w:eastAsia="pt-BR"/>
+        </w:rPr>
+        <w:t>é o cliente</w:t>
       </w:r>
       <w:r>
         <w:rPr>
@@ -44154,6 +44206,7 @@
           <w:szCs w:val="24"/>
           <w:lang w:eastAsia="pt-BR"/>
         </w:rPr>
+        <w:lastRenderedPageBreak/>
         <w:t>Pós-condições:</w:t>
       </w:r>
     </w:p>
@@ -44304,15 +44357,14 @@
           <w:lang w:eastAsia="pt-BR"/>
         </w:rPr>
       </w:pPr>
-      <w:bookmarkStart w:id="74" w:name="_Toc128786408"/>
-      <w:r>
-        <w:rPr>
-          <w:rFonts w:ascii="Arial" w:hAnsi="Arial" w:cs="Arial"/>
-          <w:sz w:val="24"/>
-          <w:szCs w:val="24"/>
-          <w:lang w:eastAsia="pt-BR"/>
-        </w:rPr>
-        <w:lastRenderedPageBreak/>
+      <w:bookmarkStart w:id="73" w:name="_Toc128786408"/>
+      <w:r>
+        <w:rPr>
+          <w:rFonts w:ascii="Arial" w:hAnsi="Arial" w:cs="Arial"/>
+          <w:sz w:val="24"/>
+          <w:szCs w:val="24"/>
+          <w:lang w:eastAsia="pt-BR"/>
+        </w:rPr>
         <w:t>2</w:t>
       </w:r>
       <w:r>
@@ -44351,7 +44403,7 @@
         </w:rPr>
         <w:t>Caso de uso: Detalhar pedido</w:t>
       </w:r>
-      <w:bookmarkEnd w:id="74"/>
+      <w:bookmarkEnd w:id="73"/>
     </w:p>
     <w:p>
       <w:pPr>
@@ -44812,7 +44864,7 @@
           <w:lang w:eastAsia="pt-BR"/>
         </w:rPr>
       </w:pPr>
-      <w:bookmarkStart w:id="75" w:name="_Toc128786409"/>
+      <w:bookmarkStart w:id="74" w:name="_Toc128786409"/>
       <w:r>
         <w:rPr>
           <w:rFonts w:ascii="Arial" w:hAnsi="Arial" w:cs="Arial"/>
@@ -44858,7 +44910,7 @@
         </w:rPr>
         <w:t>Caso de uso: Consultar indicadores de compras</w:t>
       </w:r>
-      <w:bookmarkEnd w:id="75"/>
+      <w:bookmarkEnd w:id="74"/>
     </w:p>
     <w:p>
       <w:pPr>
@@ -44931,6 +44983,7 @@
           <w:szCs w:val="24"/>
           <w:lang w:eastAsia="pt-BR"/>
         </w:rPr>
+        <w:lastRenderedPageBreak/>
         <w:t>Gestor.</w:t>
       </w:r>
     </w:p>
@@ -45063,7 +45116,6 @@
           <w:szCs w:val="24"/>
           <w:lang w:eastAsia="pt-BR"/>
         </w:rPr>
-        <w:lastRenderedPageBreak/>
         <w:t>Fluxo principal:</w:t>
       </w:r>
     </w:p>
@@ -45322,7 +45374,7 @@
           <w:lang w:eastAsia="pt-BR"/>
         </w:rPr>
       </w:pPr>
-      <w:bookmarkStart w:id="76" w:name="_Toc128786410"/>
+      <w:bookmarkStart w:id="75" w:name="_Toc128786410"/>
       <w:r>
         <w:rPr>
           <w:rFonts w:ascii="Arial" w:hAnsi="Arial" w:cs="Arial"/>
@@ -45368,7 +45420,7 @@
         </w:rPr>
         <w:t>Caso de uso: Consultar indicadores de vendas</w:t>
       </w:r>
-      <w:bookmarkEnd w:id="76"/>
+      <w:bookmarkEnd w:id="75"/>
     </w:p>
     <w:p>
       <w:pPr>
@@ -45539,6 +45591,7 @@
           <w:szCs w:val="24"/>
           <w:lang w:eastAsia="pt-BR"/>
         </w:rPr>
+        <w:lastRenderedPageBreak/>
         <w:t>O ator Gestor ou Vendedor está logado no sistema.</w:t>
       </w:r>
     </w:p>
@@ -45618,7 +45671,6 @@
           <w:szCs w:val="24"/>
           <w:lang w:eastAsia="pt-BR"/>
         </w:rPr>
-        <w:lastRenderedPageBreak/>
         <w:t>O usuário preenche os campos da tela que são: ano, vendedor, tipo de gráfico e meses do ano para escolher.  O campo vendedor é de preenchimento opcional</w:t>
       </w:r>
     </w:p>
@@ -45858,7 +45910,7 @@
           <w:szCs w:val="24"/>
           <w:lang w:eastAsia="pt-BR"/>
         </w:rPr>
-        <w:t xml:space="preserve"> Caso o usuário seja vendedor, </w:t>
+        <w:t xml:space="preserve"> Caso o usuário seja vendedor </w:t>
       </w:r>
       <w:r>
         <w:rPr>
@@ -45876,7 +45928,45 @@
           <w:szCs w:val="24"/>
           <w:lang w:eastAsia="pt-BR"/>
         </w:rPr>
-        <w:t xml:space="preserve">o usuário logado. O vendedor é localizado pelo e-mail do usuário. Se ele não tiver cadastrado, </w:t>
+        <w:t xml:space="preserve">o usuário logado. O vendedor é localizado pelo e-mail do usuário. </w:t>
+      </w:r>
+      <w:bookmarkStart w:id="76" w:name="_GoBack"/>
+      <w:r>
+        <w:rPr>
+          <w:rFonts w:ascii="Arial" w:hAnsi="Arial" w:cs="Arial"/>
+          <w:sz w:val="24"/>
+          <w:szCs w:val="24"/>
+          <w:lang w:eastAsia="pt-BR"/>
+        </w:rPr>
+        <w:t xml:space="preserve">Se ele não </w:t>
+      </w:r>
+      <w:r>
+        <w:rPr>
+          <w:rFonts w:ascii="Arial" w:hAnsi="Arial" w:cs="Arial"/>
+          <w:sz w:val="24"/>
+          <w:szCs w:val="24"/>
+          <w:lang w:eastAsia="pt-BR"/>
+        </w:rPr>
+        <w:t>es</w:t>
+      </w:r>
+      <w:r>
+        <w:rPr>
+          <w:rFonts w:ascii="Arial" w:hAnsi="Arial" w:cs="Arial"/>
+          <w:sz w:val="24"/>
+          <w:szCs w:val="24"/>
+          <w:lang w:eastAsia="pt-BR"/>
+        </w:rPr>
+        <w:t xml:space="preserve">tiver </w:t>
+      </w:r>
+      <w:bookmarkEnd w:id="76"/>
+      <w:r>
+        <w:rPr>
+          <w:rFonts w:ascii="Arial" w:hAnsi="Arial" w:cs="Arial"/>
+          <w:sz w:val="24"/>
+          <w:szCs w:val="24"/>
+          <w:lang w:eastAsia="pt-BR"/>
+        </w:rPr>
+        <w:t xml:space="preserve">cadastrado, </w:t>
       </w:r>
       <w:r>
         <w:rPr>
@@ -46061,6 +46151,7 @@
           <w:szCs w:val="24"/>
           <w:lang w:eastAsia="pt-BR"/>
         </w:rPr>
+        <w:lastRenderedPageBreak/>
         <w:t>Gestor.</w:t>
       </w:r>
     </w:p>
@@ -46185,7 +46276,6 @@
           <w:szCs w:val="24"/>
           <w:lang w:eastAsia="pt-BR"/>
         </w:rPr>
-        <w:lastRenderedPageBreak/>
         <w:t xml:space="preserve"> O usuário acessa a opção ‘Produtos Mais Vendidos’ a partir do menu principal do sistema.</w:t>
       </w:r>
     </w:p>
@@ -46710,6 +46800,7 @@
           <w:sz w:val="24"/>
           <w:szCs w:val="24"/>
         </w:rPr>
+        <w:lastRenderedPageBreak/>
         <w:t xml:space="preserve">A opção de </w:t>
       </w:r>
       <w:r>
@@ -46880,7 +46971,6 @@
           <w:sz w:val="24"/>
           <w:szCs w:val="24"/>
         </w:rPr>
-        <w:lastRenderedPageBreak/>
         <w:t xml:space="preserve">Na opção </w:t>
       </w:r>
       <w:r>
@@ -47147,6 +47237,7 @@
           <w:szCs w:val="24"/>
           <w:lang w:eastAsia="pt-BR"/>
         </w:rPr>
+        <w:lastRenderedPageBreak/>
         <w:t>2</w:t>
       </w:r>
       <w:r>
@@ -47358,7 +47449,6 @@
         <w:rPr>
           <w:b/>
         </w:rPr>
-        <w:lastRenderedPageBreak/>
         <w:pict w14:anchorId="2E995DB1">
           <v:shape id="_x0000_s1074" type="#_x0000_t75" style="position:absolute;left:0;text-align:left;margin-left:.4pt;margin-top:4.6pt;width:452.95pt;height:371.7pt;z-index:5;mso-position-horizontal-relative:text;mso-position-vertical-relative:text;mso-width-relative:page;mso-height-relative:page">
             <v:imagedata r:id="rId21" o:title="wireframes-Login"/>
@@ -47466,7 +47556,16 @@
           <w:sz w:val="24"/>
           <w:szCs w:val="24"/>
         </w:rPr>
-        <w:t xml:space="preserve">tela de login é a página inicial do sistema. Nela o usuário poderá fazer o login, caso já possua cadastro, registrar-se ou fazer login utilizando </w:t>
+        <w:t xml:space="preserve">tela de login é a </w:t>
+      </w:r>
+      <w:r>
+        <w:rPr>
+          <w:rFonts w:ascii="Arial" w:hAnsi="Arial" w:cs="Arial"/>
+          <w:sz w:val="24"/>
+          <w:szCs w:val="24"/>
+        </w:rPr>
+        <w:lastRenderedPageBreak/>
+        <w:t xml:space="preserve">página inicial do sistema. Nela o usuário poderá fazer o login, caso já possua cadastro, registrar-se ou fazer login utilizando </w:t>
       </w:r>
       <w:r>
         <w:rPr>
@@ -47579,7 +47678,6 @@
           <w:sz w:val="24"/>
           <w:szCs w:val="24"/>
         </w:rPr>
-        <w:lastRenderedPageBreak/>
         <w:t xml:space="preserve">A partir da tela home, o usuário terá acesso as diversas telas do sistema apresentadas abaixo. </w:t>
       </w:r>
     </w:p>
@@ -47963,7 +48061,16 @@
           <w:sz w:val="24"/>
           <w:szCs w:val="24"/>
         </w:rPr>
-        <w:t xml:space="preserve"> básico que permite fazer o cadastro simplificado de uma compra apenas para este produto. Por sua vez, a opção de ‘Gerenciar compras’ é uma tela de listagem que apresenta as compras onde produto é um dos itens. Nesta listagem temos a opções de excluir o produto de uma compra e a opção de ‘Nova compra’, que é a mesma apresentada nas ações do produto.</w:t>
+        <w:t xml:space="preserve"> básico que permite fazer o cadastro simplificado de uma compra apenas para este produto. Por sua vez, a opção de ‘Gerenciar compras’ é uma tela de listagem que apresenta as compras onde produto é um dos itens. Nesta listagem temos a opções de excluir o produto de </w:t>
+      </w:r>
+      <w:r>
+        <w:rPr>
+          <w:rFonts w:ascii="Arial" w:hAnsi="Arial" w:cs="Arial"/>
+          <w:sz w:val="24"/>
+          <w:szCs w:val="24"/>
+        </w:rPr>
+        <w:lastRenderedPageBreak/>
+        <w:t>uma compra e a opção de ‘Nova compra’, que é a mesma apresentada nas ações do produto.</w:t>
       </w:r>
     </w:p>
     <w:p>
@@ -48033,7 +48140,6 @@
         <w:rPr>
           <w:noProof/>
         </w:rPr>
-        <w:lastRenderedPageBreak/>
         <w:pict w14:anchorId="32E32C41">
           <v:shape id="_x0000_s1082" type="#_x0000_t75" style="position:absolute;left:0;text-align:left;margin-left:.45pt;margin-top:66.85pt;width:453pt;height:301.5pt;z-index:8;mso-position-horizontal-relative:text;mso-position-vertical-relative:text;mso-width-relative:page;mso-height-relative:page">
             <v:imagedata r:id="rId24" o:title="wireframes-Tela Crud Básica"/>
@@ -56732,7 +56838,7 @@
       <w:rPr>
         <w:noProof/>
       </w:rPr>
-      <w:t>13</w:t>
+      <w:t>61</w:t>
     </w:r>
     <w:r>
       <w:fldChar w:fldCharType="end"/>
@@ -62944,7 +63050,7 @@
 </file>
 
 <file path=customXml/itemProps1.xml><?xml version="1.0" encoding="utf-8"?>
-<ds:datastoreItem xmlns:ds="http://schemas.openxmlformats.org/officeDocument/2006/customXml" ds:itemID="{C3422997-DDF2-4438-896C-B74C24B2E75B}">
+<ds:datastoreItem xmlns:ds="http://schemas.openxmlformats.org/officeDocument/2006/customXml" ds:itemID="{349BC47A-5800-4B17-8451-8E00CD52A111}">
   <ds:schemaRefs>
     <ds:schemaRef ds:uri="http://schemas.openxmlformats.org/officeDocument/2006/bibliography"/>
   </ds:schemaRefs>

</xml_diff>

<commit_message>
fazendo documentação dos testes.
</commit_message>
<xml_diff>
--- a/projeto/documentacao/DWFS - Projeto Integrado - Adjamir.docx
+++ b/projeto/documentacao/DWFS - Projeto Integrado - Adjamir.docx
@@ -1385,7 +1385,25 @@
             <w:noProof/>
             <w:lang w:eastAsia="pt-BR"/>
           </w:rPr>
-          <w:t>2.3.2. Caso de uso: Efetuar login</w:t>
+          <w:t>2.3.2. Caso de uso: Efetuar</w:t>
+        </w:r>
+        <w:r>
+          <w:rPr>
+            <w:rStyle w:val="Hyperlink"/>
+            <w:rFonts w:cs="Arial"/>
+            <w:noProof/>
+            <w:lang w:eastAsia="pt-BR"/>
+          </w:rPr>
+          <w:t xml:space="preserve"> </w:t>
+        </w:r>
+        <w:r>
+          <w:rPr>
+            <w:rStyle w:val="Hyperlink"/>
+            <w:rFonts w:cs="Arial"/>
+            <w:noProof/>
+            <w:lang w:eastAsia="pt-BR"/>
+          </w:rPr>
+          <w:t>login</w:t>
         </w:r>
         <w:r>
           <w:rPr>
@@ -10063,7 +10081,7 @@
           <w:b/>
         </w:rPr>
         <w:pict w14:anchorId="318E8368">
-          <v:shape id="_x0000_i1025" type="#_x0000_t75" style="width:394.7pt;height:273.25pt">
+          <v:shape id="_x0000_i1025" type="#_x0000_t75" style="width:394.45pt;height:273.45pt">
             <v:imagedata r:id="rId13" o:title="Diagrama de casos de uso-Usuário"/>
           </v:shape>
         </w:pict>
@@ -11269,7 +11287,7 @@
           <w:b/>
         </w:rPr>
         <w:pict w14:anchorId="2244203C">
-          <v:shape id="_x0000_i1036" type="#_x0000_t75" style="width:360.85pt;height:241.15pt">
+          <v:shape id="_x0000_i1026" type="#_x0000_t75" style="width:360.75pt;height:241.3pt">
             <v:imagedata r:id="rId19" o:title="Diagrama de casos de uso-Gestor"/>
           </v:shape>
         </w:pict>
@@ -11485,6 +11503,7 @@
         </w:rPr>
       </w:pPr>
       <w:bookmarkStart w:id="19" w:name="_Toc128786362"/>
+      <w:bookmarkStart w:id="20" w:name="_Ref128835134"/>
       <w:r>
         <w:rPr>
           <w:lang w:val="pt-BR" w:eastAsia="pt-BR"/>
@@ -11493,6 +11512,7 @@
         <w:t>2.2. Atores</w:t>
       </w:r>
       <w:bookmarkEnd w:id="19"/>
+      <w:bookmarkEnd w:id="20"/>
     </w:p>
     <w:p>
       <w:pPr>
@@ -12203,14 +12223,14 @@
           <w:lang w:eastAsia="pt-BR"/>
         </w:rPr>
       </w:pPr>
-      <w:bookmarkStart w:id="20" w:name="_Toc128786363"/>
+      <w:bookmarkStart w:id="21" w:name="_Toc128786363"/>
       <w:r>
         <w:rPr>
           <w:lang w:eastAsia="pt-BR"/>
         </w:rPr>
         <w:t>2.3. Detalhamento dos casos de uso</w:t>
       </w:r>
-      <w:bookmarkEnd w:id="20"/>
+      <w:bookmarkEnd w:id="21"/>
     </w:p>
     <w:p>
       <w:pPr>
@@ -12254,7 +12274,7 @@
           <w:lang w:eastAsia="pt-BR"/>
         </w:rPr>
       </w:pPr>
-      <w:bookmarkStart w:id="21" w:name="_Toc128786364"/>
+      <w:bookmarkStart w:id="22" w:name="_Toc128786364"/>
       <w:r>
         <w:rPr>
           <w:rFonts w:ascii="Arial" w:hAnsi="Arial" w:cs="Arial"/>
@@ -12318,7 +12338,7 @@
         </w:rPr>
         <w:t>so: Registrar-se</w:t>
       </w:r>
-      <w:bookmarkEnd w:id="21"/>
+      <w:bookmarkEnd w:id="22"/>
     </w:p>
     <w:p>
       <w:pPr>
@@ -13030,7 +13050,8 @@
           <w:lang w:eastAsia="pt-BR"/>
         </w:rPr>
       </w:pPr>
-      <w:bookmarkStart w:id="22" w:name="_Toc128786365"/>
+      <w:bookmarkStart w:id="23" w:name="_Toc128786365"/>
+      <w:bookmarkStart w:id="24" w:name="_Ref128835473"/>
       <w:r>
         <w:rPr>
           <w:rFonts w:ascii="Arial" w:hAnsi="Arial" w:cs="Arial"/>
@@ -13094,7 +13115,8 @@
         </w:rPr>
         <w:t>so: Efetuar login</w:t>
       </w:r>
-      <w:bookmarkEnd w:id="22"/>
+      <w:bookmarkEnd w:id="23"/>
+      <w:bookmarkEnd w:id="24"/>
     </w:p>
     <w:p>
       <w:pPr>
@@ -13317,7 +13339,7 @@
           <w:szCs w:val="24"/>
           <w:lang w:eastAsia="pt-BR"/>
         </w:rPr>
-        <w:t>O usuário preenche de login e senha.</w:t>
+        <w:t>O sistema exibe a tela de login do sistema.</w:t>
       </w:r>
     </w:p>
     <w:p>
@@ -13344,7 +13366,7 @@
           <w:szCs w:val="24"/>
           <w:lang w:eastAsia="pt-BR"/>
         </w:rPr>
-        <w:t>O usuário clica no botão ‘Efetuar login’.</w:t>
+        <w:t>O usuário preenche de login e senha.</w:t>
       </w:r>
     </w:p>
     <w:p>
@@ -13371,7 +13393,43 @@
           <w:szCs w:val="24"/>
           <w:lang w:eastAsia="pt-BR"/>
         </w:rPr>
-        <w:t>O sistema valida o login e senha na base de dados localizando o usuário correspondente.</w:t>
+        <w:t>O usuário clica no botão ‘Efetuar login’.</w:t>
+      </w:r>
+    </w:p>
+    <w:p>
+      <w:pPr>
+        <w:numPr>
+          <w:ilvl w:val="0"/>
+          <w:numId w:val="11"/>
+        </w:numPr>
+        <w:suppressAutoHyphens/>
+        <w:spacing w:line="360" w:lineRule="auto"/>
+        <w:jc w:val="both"/>
+        <w:rPr>
+          <w:rFonts w:ascii="Arial" w:hAnsi="Arial" w:cs="Arial"/>
+          <w:b/>
+          <w:sz w:val="24"/>
+          <w:szCs w:val="24"/>
+          <w:lang w:eastAsia="pt-BR"/>
+        </w:rPr>
+      </w:pPr>
+      <w:r>
+        <w:rPr>
+          <w:rFonts w:ascii="Arial" w:hAnsi="Arial" w:cs="Arial"/>
+          <w:sz w:val="24"/>
+          <w:szCs w:val="24"/>
+          <w:lang w:eastAsia="pt-BR"/>
+        </w:rPr>
+        <w:t>O sistema valida o login e senha na base de dados localizando o usuário correspond</w:t>
+      </w:r>
+      <w:r>
+        <w:rPr>
+          <w:rFonts w:ascii="Arial" w:hAnsi="Arial" w:cs="Arial"/>
+          <w:sz w:val="24"/>
+          <w:szCs w:val="24"/>
+          <w:lang w:eastAsia="pt-BR"/>
+        </w:rPr>
+        <w:t>ente e retornando token para acesso ao sistema.</w:t>
       </w:r>
     </w:p>
     <w:p>
@@ -13443,6 +13501,15 @@
         </w:rPr>
         <w:t>.</w:t>
       </w:r>
+      <w:r>
+        <w:rPr>
+          <w:rFonts w:ascii="Arial" w:hAnsi="Arial" w:cs="Arial"/>
+          <w:sz w:val="24"/>
+          <w:szCs w:val="24"/>
+          <w:lang w:eastAsia="pt-BR"/>
+        </w:rPr>
+        <w:t xml:space="preserve"> As opções de menu são relativas aos casos de uso que cada ator pode executar, conforme diagramas apresentados anteriormente.</w:t>
+      </w:r>
     </w:p>
     <w:p>
       <w:pPr>
@@ -13452,29 +13519,92 @@
         <w:jc w:val="both"/>
         <w:rPr>
           <w:rFonts w:ascii="Arial" w:hAnsi="Arial" w:cs="Arial"/>
-          <w:sz w:val="24"/>
-          <w:szCs w:val="24"/>
-          <w:lang w:eastAsia="pt-BR"/>
-        </w:rPr>
-      </w:pPr>
-      <w:r>
-        <w:rPr>
-          <w:rFonts w:ascii="Arial" w:hAnsi="Arial" w:cs="Arial"/>
-          <w:b/>
-          <w:sz w:val="24"/>
-          <w:szCs w:val="24"/>
-          <w:lang w:eastAsia="pt-BR"/>
-        </w:rPr>
+          <w:b/>
+          <w:sz w:val="24"/>
+          <w:szCs w:val="24"/>
+          <w:lang w:eastAsia="pt-BR"/>
+        </w:rPr>
+      </w:pPr>
+      <w:r>
+        <w:rPr>
+          <w:rFonts w:ascii="Arial" w:hAnsi="Arial" w:cs="Arial"/>
+          <w:b/>
+          <w:sz w:val="24"/>
+          <w:szCs w:val="24"/>
+          <w:lang w:eastAsia="pt-BR"/>
+        </w:rPr>
+        <w:lastRenderedPageBreak/>
         <w:t xml:space="preserve">Fluxos alternativos: </w:t>
       </w:r>
-      <w:r>
-        <w:rPr>
-          <w:rFonts w:ascii="Arial" w:hAnsi="Arial" w:cs="Arial"/>
-          <w:sz w:val="24"/>
-          <w:szCs w:val="24"/>
-          <w:lang w:eastAsia="pt-BR"/>
-        </w:rPr>
-        <w:t>Não há.</w:t>
+    </w:p>
+    <w:p>
+      <w:pPr>
+        <w:suppressAutoHyphens/>
+        <w:spacing w:line="360" w:lineRule="auto"/>
+        <w:ind w:left="1418"/>
+        <w:jc w:val="both"/>
+        <w:rPr>
+          <w:rFonts w:ascii="Arial" w:hAnsi="Arial" w:cs="Arial"/>
+          <w:sz w:val="24"/>
+          <w:szCs w:val="24"/>
+          <w:lang w:eastAsia="pt-BR"/>
+        </w:rPr>
+      </w:pPr>
+      <w:r>
+        <w:rPr>
+          <w:rFonts w:ascii="Arial" w:hAnsi="Arial" w:cs="Arial"/>
+          <w:b/>
+          <w:sz w:val="24"/>
+          <w:szCs w:val="24"/>
+          <w:lang w:eastAsia="pt-BR"/>
+        </w:rPr>
+        <w:t>2</w:t>
+      </w:r>
+      <w:r>
+        <w:rPr>
+          <w:rFonts w:ascii="Arial" w:hAnsi="Arial" w:cs="Arial"/>
+          <w:b/>
+          <w:sz w:val="24"/>
+          <w:szCs w:val="24"/>
+          <w:lang w:eastAsia="pt-BR"/>
+        </w:rPr>
+        <w:t>a</w:t>
+      </w:r>
+      <w:r>
+        <w:rPr>
+          <w:rFonts w:ascii="Arial" w:hAnsi="Arial" w:cs="Arial"/>
+          <w:sz w:val="24"/>
+          <w:szCs w:val="24"/>
+          <w:lang w:eastAsia="pt-BR"/>
+        </w:rPr>
+        <w:t xml:space="preserve">.  </w:t>
+      </w:r>
+      <w:r>
+        <w:rPr>
+          <w:rFonts w:ascii="Arial" w:hAnsi="Arial" w:cs="Arial"/>
+          <w:sz w:val="24"/>
+          <w:szCs w:val="24"/>
+          <w:lang w:eastAsia="pt-BR"/>
+        </w:rPr>
+        <w:t>Caso o us</w:t>
+      </w:r>
+      <w:r>
+        <w:rPr>
+          <w:rFonts w:ascii="Arial" w:hAnsi="Arial" w:cs="Arial"/>
+          <w:sz w:val="24"/>
+          <w:szCs w:val="24"/>
+          <w:lang w:eastAsia="pt-BR"/>
+        </w:rPr>
+        <w:t xml:space="preserve">uário </w:t>
+      </w:r>
+      <w:r>
+        <w:rPr>
+          <w:rFonts w:ascii="Arial" w:hAnsi="Arial" w:cs="Arial"/>
+          <w:sz w:val="24"/>
+          <w:szCs w:val="24"/>
+          <w:lang w:eastAsia="pt-BR"/>
+        </w:rPr>
+        <w:t>tenha feito login anteriormente, sem ter feito logout e o tempo de expiração do token ainda não ocorreu, o sistema já direciona ele para a tela home do sistema.</w:t>
       </w:r>
     </w:p>
     <w:p>
@@ -13533,7 +13663,6 @@
           <w:szCs w:val="24"/>
           <w:lang w:eastAsia="pt-BR"/>
         </w:rPr>
-        <w:lastRenderedPageBreak/>
         <w:t>2</w:t>
       </w:r>
       <w:r>
@@ -13609,7 +13738,7 @@
           <w:lang w:eastAsia="pt-BR"/>
         </w:rPr>
       </w:pPr>
-      <w:bookmarkStart w:id="23" w:name="_Toc128786366"/>
+      <w:bookmarkStart w:id="25" w:name="_Toc128786366"/>
       <w:r>
         <w:rPr>
           <w:rFonts w:ascii="Arial" w:hAnsi="Arial" w:cs="Arial"/>
@@ -13655,7 +13784,7 @@
         </w:rPr>
         <w:t>Caso de uso: Efetuar login social</w:t>
       </w:r>
-      <w:bookmarkEnd w:id="23"/>
+      <w:bookmarkEnd w:id="25"/>
     </w:p>
     <w:p>
       <w:pPr>
@@ -14084,6 +14213,7 @@
           <w:szCs w:val="24"/>
           <w:lang w:eastAsia="pt-BR"/>
         </w:rPr>
+        <w:lastRenderedPageBreak/>
         <w:t>O usuário é direcionado para a tela home do sistema com os devidos perfis de acesso.</w:t>
       </w:r>
     </w:p>
@@ -14133,7 +14263,6 @@
           <w:szCs w:val="24"/>
           <w:lang w:eastAsia="pt-BR"/>
         </w:rPr>
-        <w:lastRenderedPageBreak/>
         <w:t xml:space="preserve">3a. </w:t>
       </w:r>
       <w:r>
@@ -14228,7 +14357,7 @@
           <w:lang w:eastAsia="pt-BR"/>
         </w:rPr>
       </w:pPr>
-      <w:bookmarkStart w:id="24" w:name="_Toc128786367"/>
+      <w:bookmarkStart w:id="26" w:name="_Toc128786367"/>
       <w:r>
         <w:rPr>
           <w:rFonts w:ascii="Arial" w:hAnsi="Arial" w:cs="Arial"/>
@@ -14283,7 +14412,7 @@
         </w:rPr>
         <w:t>t</w:t>
       </w:r>
-      <w:bookmarkEnd w:id="24"/>
+      <w:bookmarkEnd w:id="26"/>
     </w:p>
     <w:p>
       <w:pPr>
@@ -14610,7 +14739,7 @@
           <w:lang w:eastAsia="pt-BR"/>
         </w:rPr>
       </w:pPr>
-      <w:bookmarkStart w:id="25" w:name="_Toc128786368"/>
+      <w:bookmarkStart w:id="27" w:name="_Toc128786368"/>
       <w:r>
         <w:rPr>
           <w:rFonts w:ascii="Arial" w:hAnsi="Arial" w:cs="Arial"/>
@@ -14665,7 +14794,7 @@
         </w:rPr>
         <w:t>Caso de uso: Atualizar meu perfil</w:t>
       </w:r>
-      <w:bookmarkEnd w:id="25"/>
+      <w:bookmarkEnd w:id="27"/>
     </w:p>
     <w:p>
       <w:pPr>
@@ -14763,6 +14892,7 @@
           <w:szCs w:val="24"/>
           <w:lang w:eastAsia="pt-BR"/>
         </w:rPr>
+        <w:lastRenderedPageBreak/>
         <w:t>Pré-</w:t>
       </w:r>
       <w:r>
@@ -14862,7 +14992,6 @@
           <w:szCs w:val="24"/>
           <w:lang w:eastAsia="pt-BR"/>
         </w:rPr>
-        <w:lastRenderedPageBreak/>
         <w:t>O usuário acessa a opção ‘Atualizar meu perfil’.</w:t>
       </w:r>
     </w:p>
@@ -15258,7 +15387,7 @@
           <w:lang w:eastAsia="pt-BR"/>
         </w:rPr>
       </w:pPr>
-      <w:bookmarkStart w:id="26" w:name="_Toc128786369"/>
+      <w:bookmarkStart w:id="28" w:name="_Toc128786369"/>
       <w:r>
         <w:rPr>
           <w:rFonts w:ascii="Arial" w:hAnsi="Arial" w:cs="Arial"/>
@@ -15313,7 +15442,7 @@
         </w:rPr>
         <w:t>Caso de uso: Listar clientes</w:t>
       </w:r>
-      <w:bookmarkEnd w:id="26"/>
+      <w:bookmarkEnd w:id="28"/>
     </w:p>
     <w:p>
       <w:pPr>
@@ -15464,6 +15593,7 @@
           <w:szCs w:val="24"/>
           <w:lang w:eastAsia="pt-BR"/>
         </w:rPr>
+        <w:lastRenderedPageBreak/>
         <w:t>Pré-</w:t>
       </w:r>
       <w:r>
@@ -15563,7 +15693,6 @@
           <w:szCs w:val="24"/>
           <w:lang w:eastAsia="pt-BR"/>
         </w:rPr>
-        <w:lastRenderedPageBreak/>
         <w:t>O usuário acessa a opção ‘</w:t>
       </w:r>
       <w:r>
@@ -15958,8 +16087,8 @@
           <w:lang w:eastAsia="pt-BR"/>
         </w:rPr>
       </w:pPr>
-      <w:bookmarkStart w:id="27" w:name="_Ref128743480"/>
-      <w:bookmarkStart w:id="28" w:name="_Toc128786370"/>
+      <w:bookmarkStart w:id="29" w:name="_Ref128743480"/>
+      <w:bookmarkStart w:id="30" w:name="_Toc128786370"/>
       <w:r>
         <w:rPr>
           <w:rFonts w:ascii="Arial" w:hAnsi="Arial" w:cs="Arial"/>
@@ -16023,8 +16152,8 @@
         </w:rPr>
         <w:t>liente</w:t>
       </w:r>
-      <w:bookmarkEnd w:id="27"/>
-      <w:bookmarkEnd w:id="28"/>
+      <w:bookmarkEnd w:id="29"/>
+      <w:bookmarkEnd w:id="30"/>
     </w:p>
     <w:p>
       <w:pPr>
@@ -16274,6 +16403,7 @@
           <w:szCs w:val="24"/>
           <w:lang w:eastAsia="pt-BR"/>
         </w:rPr>
+        <w:lastRenderedPageBreak/>
         <w:t>O usuário acessa a opção ‘Novo cliente’ a partir do menu principal ou a partir do botão existente na tela de ‘Listar Clientes’.</w:t>
       </w:r>
     </w:p>
@@ -16301,7 +16431,6 @@
           <w:szCs w:val="24"/>
           <w:lang w:eastAsia="pt-BR"/>
         </w:rPr>
-        <w:lastRenderedPageBreak/>
         <w:t>O usuário preenche os dados do formulário corretamente.</w:t>
       </w:r>
       <w:r>
@@ -16656,7 +16785,7 @@
           <w:lang w:eastAsia="pt-BR"/>
         </w:rPr>
       </w:pPr>
-      <w:bookmarkStart w:id="29" w:name="_Toc128786371"/>
+      <w:bookmarkStart w:id="31" w:name="_Toc128786371"/>
       <w:r>
         <w:rPr>
           <w:rFonts w:ascii="Arial" w:hAnsi="Arial" w:cs="Arial"/>
@@ -16720,7 +16849,7 @@
         </w:rPr>
         <w:t>liente</w:t>
       </w:r>
-      <w:bookmarkEnd w:id="29"/>
+      <w:bookmarkEnd w:id="31"/>
     </w:p>
     <w:p>
       <w:pPr>
@@ -17420,7 +17549,7 @@
           <w:lang w:eastAsia="pt-BR"/>
         </w:rPr>
       </w:pPr>
-      <w:bookmarkStart w:id="30" w:name="_Toc128786372"/>
+      <w:bookmarkStart w:id="32" w:name="_Toc128786372"/>
       <w:r>
         <w:rPr>
           <w:rFonts w:ascii="Arial" w:hAnsi="Arial" w:cs="Arial"/>
@@ -17493,7 +17622,7 @@
         </w:rPr>
         <w:t>liente</w:t>
       </w:r>
-      <w:bookmarkEnd w:id="30"/>
+      <w:bookmarkEnd w:id="32"/>
     </w:p>
     <w:p>
       <w:pPr>
@@ -18053,7 +18182,7 @@
           <w:lang w:eastAsia="pt-BR"/>
         </w:rPr>
       </w:pPr>
-      <w:bookmarkStart w:id="31" w:name="_Toc128786373"/>
+      <w:bookmarkStart w:id="33" w:name="_Toc128786373"/>
       <w:r>
         <w:rPr>
           <w:rFonts w:ascii="Arial" w:hAnsi="Arial" w:cs="Arial"/>
@@ -18126,7 +18255,7 @@
         </w:rPr>
         <w:t>liente</w:t>
       </w:r>
-      <w:bookmarkEnd w:id="31"/>
+      <w:bookmarkEnd w:id="33"/>
     </w:p>
     <w:p>
       <w:pPr>
@@ -18583,7 +18712,7 @@
           <w:lang w:eastAsia="pt-BR"/>
         </w:rPr>
       </w:pPr>
-      <w:bookmarkStart w:id="32" w:name="_Toc128786374"/>
+      <w:bookmarkStart w:id="34" w:name="_Toc128786374"/>
       <w:r>
         <w:rPr>
           <w:rFonts w:ascii="Arial" w:hAnsi="Arial" w:cs="Arial"/>
@@ -18647,7 +18776,7 @@
         </w:rPr>
         <w:t>Caso de uso: Listar vendas</w:t>
       </w:r>
-      <w:bookmarkEnd w:id="32"/>
+      <w:bookmarkEnd w:id="34"/>
     </w:p>
     <w:p>
       <w:pPr>
@@ -19535,8 +19664,8 @@
           <w:lang w:eastAsia="pt-BR"/>
         </w:rPr>
       </w:pPr>
-      <w:bookmarkStart w:id="33" w:name="_Ref128644877"/>
-      <w:bookmarkStart w:id="34" w:name="_Toc128786375"/>
+      <w:bookmarkStart w:id="35" w:name="_Ref128644877"/>
+      <w:bookmarkStart w:id="36" w:name="_Toc128786375"/>
       <w:r>
         <w:rPr>
           <w:rFonts w:ascii="Arial" w:hAnsi="Arial" w:cs="Arial"/>
@@ -19591,8 +19720,8 @@
         </w:rPr>
         <w:t>Caso de uso: Cadastrar venda</w:t>
       </w:r>
-      <w:bookmarkEnd w:id="33"/>
-      <w:bookmarkEnd w:id="34"/>
+      <w:bookmarkEnd w:id="35"/>
+      <w:bookmarkEnd w:id="36"/>
     </w:p>
     <w:p>
       <w:pPr>
@@ -20636,7 +20765,7 @@
           <w:lang w:eastAsia="pt-BR"/>
         </w:rPr>
       </w:pPr>
-      <w:bookmarkStart w:id="35" w:name="_Toc128786376"/>
+      <w:bookmarkStart w:id="37" w:name="_Toc128786376"/>
       <w:r>
         <w:rPr>
           <w:rFonts w:ascii="Arial" w:hAnsi="Arial" w:cs="Arial"/>
@@ -20691,7 +20820,7 @@
         </w:rPr>
         <w:t>Caso de uso: Editar venda</w:t>
       </w:r>
-      <w:bookmarkEnd w:id="35"/>
+      <w:bookmarkEnd w:id="37"/>
     </w:p>
     <w:p>
       <w:pPr>
@@ -21634,7 +21763,7 @@
           <w:lang w:eastAsia="pt-BR"/>
         </w:rPr>
       </w:pPr>
-      <w:bookmarkStart w:id="36" w:name="_Toc128786377"/>
+      <w:bookmarkStart w:id="38" w:name="_Toc128786377"/>
       <w:r>
         <w:rPr>
           <w:rFonts w:ascii="Arial" w:hAnsi="Arial" w:cs="Arial"/>
@@ -21698,7 +21827,7 @@
         </w:rPr>
         <w:t>Caso de uso: Excluir venda</w:t>
       </w:r>
-      <w:bookmarkEnd w:id="36"/>
+      <w:bookmarkEnd w:id="38"/>
     </w:p>
     <w:p>
       <w:pPr>
@@ -22242,8 +22371,8 @@
           <w:lang w:eastAsia="pt-BR"/>
         </w:rPr>
       </w:pPr>
-      <w:bookmarkStart w:id="37" w:name="_Ref128778903"/>
-      <w:bookmarkStart w:id="38" w:name="_Toc128786378"/>
+      <w:bookmarkStart w:id="39" w:name="_Ref128778903"/>
+      <w:bookmarkStart w:id="40" w:name="_Toc128786378"/>
       <w:r>
         <w:rPr>
           <w:rFonts w:ascii="Arial" w:hAnsi="Arial" w:cs="Arial"/>
@@ -22307,8 +22436,8 @@
         </w:rPr>
         <w:t>Caso de uso: Detalhar venda</w:t>
       </w:r>
-      <w:bookmarkEnd w:id="37"/>
-      <w:bookmarkEnd w:id="38"/>
+      <w:bookmarkEnd w:id="39"/>
+      <w:bookmarkEnd w:id="40"/>
     </w:p>
     <w:p>
       <w:pPr>
@@ -22795,7 +22924,7 @@
           <w:lang w:eastAsia="pt-BR"/>
         </w:rPr>
       </w:pPr>
-      <w:bookmarkStart w:id="39" w:name="_Toc128786379"/>
+      <w:bookmarkStart w:id="41" w:name="_Toc128786379"/>
       <w:r>
         <w:rPr>
           <w:rFonts w:ascii="Arial" w:hAnsi="Arial" w:cs="Arial"/>
@@ -22850,7 +22979,7 @@
         </w:rPr>
         <w:t>Caso de uso: Listar fornecedores</w:t>
       </w:r>
-      <w:bookmarkEnd w:id="39"/>
+      <w:bookmarkEnd w:id="41"/>
     </w:p>
     <w:p>
       <w:pPr>
@@ -23412,8 +23541,8 @@
           <w:lang w:eastAsia="pt-BR"/>
         </w:rPr>
       </w:pPr>
-      <w:bookmarkStart w:id="40" w:name="_Ref128744408"/>
-      <w:bookmarkStart w:id="41" w:name="_Toc128786380"/>
+      <w:bookmarkStart w:id="42" w:name="_Ref128744408"/>
+      <w:bookmarkStart w:id="43" w:name="_Toc128786380"/>
       <w:r>
         <w:rPr>
           <w:rFonts w:ascii="Arial" w:hAnsi="Arial" w:cs="Arial"/>
@@ -23486,8 +23615,8 @@
         </w:rPr>
         <w:t>fornecedor</w:t>
       </w:r>
-      <w:bookmarkEnd w:id="40"/>
-      <w:bookmarkEnd w:id="41"/>
+      <w:bookmarkEnd w:id="42"/>
+      <w:bookmarkEnd w:id="43"/>
     </w:p>
     <w:p>
       <w:pPr>
@@ -24135,7 +24264,7 @@
           <w:lang w:eastAsia="pt-BR"/>
         </w:rPr>
       </w:pPr>
-      <w:bookmarkStart w:id="42" w:name="_Toc128786381"/>
+      <w:bookmarkStart w:id="44" w:name="_Toc128786381"/>
       <w:r>
         <w:rPr>
           <w:rFonts w:ascii="Arial" w:hAnsi="Arial" w:cs="Arial"/>
@@ -24208,7 +24337,7 @@
         </w:rPr>
         <w:t>fornecedor</w:t>
       </w:r>
-      <w:bookmarkEnd w:id="42"/>
+      <w:bookmarkEnd w:id="44"/>
     </w:p>
     <w:p>
       <w:pPr>
@@ -25042,7 +25171,7 @@
           <w:lang w:eastAsia="pt-BR"/>
         </w:rPr>
       </w:pPr>
-      <w:bookmarkStart w:id="43" w:name="_Toc128786382"/>
+      <w:bookmarkStart w:id="45" w:name="_Toc128786382"/>
       <w:r>
         <w:rPr>
           <w:rFonts w:ascii="Arial" w:hAnsi="Arial" w:cs="Arial"/>
@@ -25115,7 +25244,7 @@
         </w:rPr>
         <w:t>fornecedor</w:t>
       </w:r>
-      <w:bookmarkEnd w:id="43"/>
+      <w:bookmarkEnd w:id="45"/>
     </w:p>
     <w:p>
       <w:pPr>
@@ -25874,7 +26003,7 @@
           <w:lang w:eastAsia="pt-BR"/>
         </w:rPr>
       </w:pPr>
-      <w:bookmarkStart w:id="44" w:name="_Toc128786383"/>
+      <w:bookmarkStart w:id="46" w:name="_Toc128786383"/>
       <w:r>
         <w:rPr>
           <w:rFonts w:ascii="Arial" w:hAnsi="Arial" w:cs="Arial"/>
@@ -25938,7 +26067,7 @@
         </w:rPr>
         <w:t>fornecedor</w:t>
       </w:r>
-      <w:bookmarkEnd w:id="44"/>
+      <w:bookmarkEnd w:id="46"/>
     </w:p>
     <w:p>
       <w:pPr>
@@ -26454,7 +26583,7 @@
           <w:lang w:eastAsia="pt-BR"/>
         </w:rPr>
       </w:pPr>
-      <w:bookmarkStart w:id="45" w:name="_Toc128786384"/>
+      <w:bookmarkStart w:id="47" w:name="_Toc128786384"/>
       <w:r>
         <w:rPr>
           <w:rFonts w:ascii="Arial" w:hAnsi="Arial" w:cs="Arial"/>
@@ -26509,7 +26638,7 @@
         </w:rPr>
         <w:t>Caso de uso: Listar produtos</w:t>
       </w:r>
-      <w:bookmarkEnd w:id="45"/>
+      <w:bookmarkEnd w:id="47"/>
     </w:p>
     <w:p>
       <w:pPr>
@@ -27125,8 +27254,8 @@
           <w:lang w:eastAsia="pt-BR"/>
         </w:rPr>
       </w:pPr>
-      <w:bookmarkStart w:id="46" w:name="_Ref128744597"/>
-      <w:bookmarkStart w:id="47" w:name="_Toc128786385"/>
+      <w:bookmarkStart w:id="48" w:name="_Ref128744597"/>
+      <w:bookmarkStart w:id="49" w:name="_Toc128786385"/>
       <w:r>
         <w:rPr>
           <w:rFonts w:ascii="Arial" w:hAnsi="Arial" w:cs="Arial"/>
@@ -27199,8 +27328,8 @@
         </w:rPr>
         <w:t>produto</w:t>
       </w:r>
-      <w:bookmarkEnd w:id="46"/>
-      <w:bookmarkEnd w:id="47"/>
+      <w:bookmarkEnd w:id="48"/>
+      <w:bookmarkEnd w:id="49"/>
     </w:p>
     <w:p>
       <w:pPr>
@@ -27899,7 +28028,7 @@
           <w:lang w:eastAsia="pt-BR"/>
         </w:rPr>
       </w:pPr>
-      <w:bookmarkStart w:id="48" w:name="_Toc128786386"/>
+      <w:bookmarkStart w:id="50" w:name="_Toc128786386"/>
       <w:r>
         <w:rPr>
           <w:rFonts w:ascii="Arial" w:hAnsi="Arial" w:cs="Arial"/>
@@ -27972,7 +28101,7 @@
         </w:rPr>
         <w:t>produto</w:t>
       </w:r>
-      <w:bookmarkEnd w:id="48"/>
+      <w:bookmarkEnd w:id="50"/>
     </w:p>
     <w:p>
       <w:pPr>
@@ -28788,7 +28917,7 @@
           <w:lang w:eastAsia="pt-BR"/>
         </w:rPr>
       </w:pPr>
-      <w:bookmarkStart w:id="49" w:name="_Toc128786387"/>
+      <w:bookmarkStart w:id="51" w:name="_Toc128786387"/>
       <w:r>
         <w:rPr>
           <w:rFonts w:ascii="Arial" w:hAnsi="Arial" w:cs="Arial"/>
@@ -28861,7 +28990,7 @@
         </w:rPr>
         <w:t>produto</w:t>
       </w:r>
-      <w:bookmarkEnd w:id="49"/>
+      <w:bookmarkEnd w:id="51"/>
     </w:p>
     <w:p>
       <w:pPr>
@@ -29593,7 +29722,7 @@
           <w:lang w:eastAsia="pt-BR"/>
         </w:rPr>
       </w:pPr>
-      <w:bookmarkStart w:id="50" w:name="_Toc128786388"/>
+      <w:bookmarkStart w:id="52" w:name="_Toc128786388"/>
       <w:r>
         <w:rPr>
           <w:rFonts w:ascii="Arial" w:hAnsi="Arial" w:cs="Arial"/>
@@ -29666,7 +29795,7 @@
         </w:rPr>
         <w:t>produto</w:t>
       </w:r>
-      <w:bookmarkEnd w:id="50"/>
+      <w:bookmarkEnd w:id="52"/>
     </w:p>
     <w:p>
       <w:pPr>
@@ -30199,7 +30328,7 @@
           <w:lang w:eastAsia="pt-BR"/>
         </w:rPr>
       </w:pPr>
-      <w:bookmarkStart w:id="51" w:name="_Toc128786389"/>
+      <w:bookmarkStart w:id="53" w:name="_Toc128786389"/>
       <w:r>
         <w:rPr>
           <w:rFonts w:ascii="Arial" w:hAnsi="Arial" w:cs="Arial"/>
@@ -30254,7 +30383,7 @@
         </w:rPr>
         <w:t>Caso de uso: Listar compras do produto</w:t>
       </w:r>
-      <w:bookmarkEnd w:id="51"/>
+      <w:bookmarkEnd w:id="53"/>
     </w:p>
     <w:p>
       <w:pPr>
@@ -30948,7 +31077,7 @@
           <w:lang w:eastAsia="pt-BR"/>
         </w:rPr>
       </w:pPr>
-      <w:bookmarkStart w:id="52" w:name="_Toc128786390"/>
+      <w:bookmarkStart w:id="54" w:name="_Toc128786390"/>
       <w:r>
         <w:rPr>
           <w:rFonts w:ascii="Arial" w:hAnsi="Arial" w:cs="Arial"/>
@@ -31021,7 +31150,7 @@
         </w:rPr>
         <w:t>produto</w:t>
       </w:r>
-      <w:bookmarkEnd w:id="52"/>
+      <w:bookmarkEnd w:id="54"/>
     </w:p>
     <w:p>
       <w:pPr>
@@ -31732,7 +31861,7 @@
           <w:lang w:eastAsia="pt-BR"/>
         </w:rPr>
       </w:pPr>
-      <w:bookmarkStart w:id="53" w:name="_Toc128786391"/>
+      <w:bookmarkStart w:id="55" w:name="_Toc128786391"/>
       <w:r>
         <w:rPr>
           <w:rFonts w:ascii="Arial" w:hAnsi="Arial" w:cs="Arial"/>
@@ -31787,7 +31916,7 @@
         </w:rPr>
         <w:t>Caso de uso: Excluir compra para o produto</w:t>
       </w:r>
-      <w:bookmarkEnd w:id="53"/>
+      <w:bookmarkEnd w:id="55"/>
     </w:p>
     <w:p>
       <w:pPr>
@@ -32564,7 +32693,7 @@
           <w:lang w:eastAsia="pt-BR"/>
         </w:rPr>
       </w:pPr>
-      <w:bookmarkStart w:id="54" w:name="_Toc128786392"/>
+      <w:bookmarkStart w:id="56" w:name="_Toc128786392"/>
       <w:r>
         <w:rPr>
           <w:rFonts w:ascii="Arial" w:hAnsi="Arial" w:cs="Arial"/>
@@ -32619,7 +32748,7 @@
         </w:rPr>
         <w:t>Caso de uso: Listar compras</w:t>
       </w:r>
-      <w:bookmarkEnd w:id="54"/>
+      <w:bookmarkEnd w:id="56"/>
     </w:p>
     <w:p>
       <w:pPr>
@@ -33262,8 +33391,8 @@
           <w:lang w:eastAsia="pt-BR"/>
         </w:rPr>
       </w:pPr>
-      <w:bookmarkStart w:id="55" w:name="_Ref128694671"/>
-      <w:bookmarkStart w:id="56" w:name="_Toc128786393"/>
+      <w:bookmarkStart w:id="57" w:name="_Ref128694671"/>
+      <w:bookmarkStart w:id="58" w:name="_Toc128786393"/>
       <w:r>
         <w:rPr>
           <w:rFonts w:ascii="Arial" w:hAnsi="Arial" w:cs="Arial"/>
@@ -33327,8 +33456,8 @@
         </w:rPr>
         <w:t>compra</w:t>
       </w:r>
-      <w:bookmarkEnd w:id="55"/>
-      <w:bookmarkEnd w:id="56"/>
+      <w:bookmarkEnd w:id="57"/>
+      <w:bookmarkEnd w:id="58"/>
     </w:p>
     <w:p>
       <w:pPr>
@@ -34277,7 +34406,7 @@
           <w:lang w:eastAsia="pt-BR"/>
         </w:rPr>
       </w:pPr>
-      <w:bookmarkStart w:id="57" w:name="_Toc128786394"/>
+      <w:bookmarkStart w:id="59" w:name="_Toc128786394"/>
       <w:r>
         <w:rPr>
           <w:rFonts w:ascii="Arial" w:hAnsi="Arial" w:cs="Arial"/>
@@ -34351,7 +34480,7 @@
         </w:rPr>
         <w:t>compra</w:t>
       </w:r>
-      <w:bookmarkEnd w:id="57"/>
+      <w:bookmarkEnd w:id="59"/>
     </w:p>
     <w:p>
       <w:pPr>
@@ -35528,7 +35657,7 @@
           <w:lang w:eastAsia="pt-BR"/>
         </w:rPr>
       </w:pPr>
-      <w:bookmarkStart w:id="58" w:name="_Toc128786395"/>
+      <w:bookmarkStart w:id="60" w:name="_Toc128786395"/>
       <w:r>
         <w:rPr>
           <w:rFonts w:ascii="Arial" w:hAnsi="Arial" w:cs="Arial"/>
@@ -35601,7 +35730,7 @@
         </w:rPr>
         <w:t>compra</w:t>
       </w:r>
-      <w:bookmarkEnd w:id="58"/>
+      <w:bookmarkEnd w:id="60"/>
     </w:p>
     <w:p>
       <w:pPr>
@@ -36414,7 +36543,7 @@
           <w:lang w:eastAsia="pt-BR"/>
         </w:rPr>
       </w:pPr>
-      <w:bookmarkStart w:id="59" w:name="_Toc128786396"/>
+      <w:bookmarkStart w:id="61" w:name="_Toc128786396"/>
       <w:r>
         <w:rPr>
           <w:rFonts w:ascii="Arial" w:hAnsi="Arial" w:cs="Arial"/>
@@ -36487,7 +36616,7 @@
         </w:rPr>
         <w:t>compra</w:t>
       </w:r>
-      <w:bookmarkEnd w:id="59"/>
+      <w:bookmarkEnd w:id="61"/>
     </w:p>
     <w:p>
       <w:pPr>
@@ -37073,7 +37202,7 @@
           <w:lang w:eastAsia="pt-BR"/>
         </w:rPr>
       </w:pPr>
-      <w:bookmarkStart w:id="60" w:name="_Toc128786397"/>
+      <w:bookmarkStart w:id="62" w:name="_Toc128786397"/>
       <w:r>
         <w:rPr>
           <w:rFonts w:ascii="Arial" w:hAnsi="Arial" w:cs="Arial"/>
@@ -37129,7 +37258,7 @@
         </w:rPr>
         <w:t>Caso de uso: Listar vendedores</w:t>
       </w:r>
-      <w:bookmarkEnd w:id="60"/>
+      <w:bookmarkEnd w:id="62"/>
     </w:p>
     <w:p>
       <w:pPr>
@@ -37646,8 +37775,8 @@
           <w:lang w:eastAsia="pt-BR"/>
         </w:rPr>
       </w:pPr>
-      <w:bookmarkStart w:id="61" w:name="_Ref128747381"/>
-      <w:bookmarkStart w:id="62" w:name="_Toc128786398"/>
+      <w:bookmarkStart w:id="63" w:name="_Ref128747381"/>
+      <w:bookmarkStart w:id="64" w:name="_Toc128786398"/>
       <w:r>
         <w:rPr>
           <w:rFonts w:ascii="Arial" w:hAnsi="Arial" w:cs="Arial"/>
@@ -37720,8 +37849,8 @@
         </w:rPr>
         <w:t>vendedor</w:t>
       </w:r>
-      <w:bookmarkEnd w:id="61"/>
-      <w:bookmarkEnd w:id="62"/>
+      <w:bookmarkEnd w:id="63"/>
+      <w:bookmarkEnd w:id="64"/>
     </w:p>
     <w:p>
       <w:pPr>
@@ -38361,7 +38490,7 @@
           <w:lang w:eastAsia="pt-BR"/>
         </w:rPr>
       </w:pPr>
-      <w:bookmarkStart w:id="63" w:name="_Toc128786399"/>
+      <w:bookmarkStart w:id="65" w:name="_Toc128786399"/>
       <w:r>
         <w:rPr>
           <w:rFonts w:ascii="Arial" w:hAnsi="Arial" w:cs="Arial"/>
@@ -38434,7 +38563,7 @@
         </w:rPr>
         <w:t>vendedor</w:t>
       </w:r>
-      <w:bookmarkEnd w:id="63"/>
+      <w:bookmarkEnd w:id="65"/>
     </w:p>
     <w:p>
       <w:pPr>
@@ -39224,7 +39353,7 @@
           <w:lang w:eastAsia="pt-BR"/>
         </w:rPr>
       </w:pPr>
-      <w:bookmarkStart w:id="64" w:name="_Toc128786400"/>
+      <w:bookmarkStart w:id="66" w:name="_Toc128786400"/>
       <w:r>
         <w:rPr>
           <w:rFonts w:ascii="Arial" w:hAnsi="Arial" w:cs="Arial"/>
@@ -39297,7 +39426,7 @@
         </w:rPr>
         <w:t>vendedor</w:t>
       </w:r>
-      <w:bookmarkEnd w:id="64"/>
+      <w:bookmarkEnd w:id="66"/>
     </w:p>
     <w:p>
       <w:pPr>
@@ -39947,7 +40076,7 @@
           <w:lang w:eastAsia="pt-BR"/>
         </w:rPr>
       </w:pPr>
-      <w:bookmarkStart w:id="65" w:name="_Toc128786401"/>
+      <w:bookmarkStart w:id="67" w:name="_Toc128786401"/>
       <w:r>
         <w:rPr>
           <w:rFonts w:ascii="Arial" w:hAnsi="Arial" w:cs="Arial"/>
@@ -40020,7 +40149,7 @@
         </w:rPr>
         <w:t>vendedor</w:t>
       </w:r>
-      <w:bookmarkEnd w:id="65"/>
+      <w:bookmarkEnd w:id="67"/>
     </w:p>
     <w:p>
       <w:pPr>
@@ -40510,7 +40639,7 @@
           <w:lang w:eastAsia="pt-BR"/>
         </w:rPr>
       </w:pPr>
-      <w:bookmarkStart w:id="66" w:name="_Toc128786402"/>
+      <w:bookmarkStart w:id="68" w:name="_Toc128786402"/>
       <w:r>
         <w:rPr>
           <w:rFonts w:ascii="Arial" w:hAnsi="Arial" w:cs="Arial"/>
@@ -40565,7 +40694,7 @@
         </w:rPr>
         <w:t>Caso de uso: Listar usuários</w:t>
       </w:r>
-      <w:bookmarkEnd w:id="66"/>
+      <w:bookmarkEnd w:id="68"/>
     </w:p>
     <w:p>
       <w:pPr>
@@ -41055,8 +41184,8 @@
           <w:lang w:eastAsia="pt-BR"/>
         </w:rPr>
       </w:pPr>
-      <w:bookmarkStart w:id="67" w:name="_Ref128771936"/>
-      <w:bookmarkStart w:id="68" w:name="_Toc128786403"/>
+      <w:bookmarkStart w:id="69" w:name="_Ref128771936"/>
+      <w:bookmarkStart w:id="70" w:name="_Toc128786403"/>
       <w:r>
         <w:rPr>
           <w:rFonts w:ascii="Arial" w:hAnsi="Arial" w:cs="Arial"/>
@@ -41121,8 +41250,8 @@
         </w:rPr>
         <w:t>usuário</w:t>
       </w:r>
-      <w:bookmarkEnd w:id="67"/>
-      <w:bookmarkEnd w:id="68"/>
+      <w:bookmarkEnd w:id="69"/>
+      <w:bookmarkEnd w:id="70"/>
     </w:p>
     <w:p>
       <w:pPr>
@@ -41776,7 +41905,7 @@
           <w:lang w:eastAsia="pt-BR"/>
         </w:rPr>
       </w:pPr>
-      <w:bookmarkStart w:id="69" w:name="_Toc128786404"/>
+      <w:bookmarkStart w:id="71" w:name="_Toc128786404"/>
       <w:r>
         <w:rPr>
           <w:rFonts w:ascii="Arial" w:hAnsi="Arial" w:cs="Arial"/>
@@ -41850,7 +41979,7 @@
         </w:rPr>
         <w:t>usuário</w:t>
       </w:r>
-      <w:bookmarkEnd w:id="69"/>
+      <w:bookmarkEnd w:id="71"/>
     </w:p>
     <w:p>
       <w:pPr>
@@ -42640,7 +42769,7 @@
           <w:lang w:eastAsia="pt-BR"/>
         </w:rPr>
       </w:pPr>
-      <w:bookmarkStart w:id="70" w:name="_Toc128786405"/>
+      <w:bookmarkStart w:id="72" w:name="_Toc128786405"/>
       <w:r>
         <w:rPr>
           <w:rFonts w:ascii="Arial" w:hAnsi="Arial" w:cs="Arial"/>
@@ -42713,7 +42842,7 @@
         </w:rPr>
         <w:t>usuário</w:t>
       </w:r>
-      <w:bookmarkEnd w:id="70"/>
+      <w:bookmarkEnd w:id="72"/>
     </w:p>
     <w:p>
       <w:pPr>
@@ -43267,7 +43396,7 @@
           <w:lang w:eastAsia="pt-BR"/>
         </w:rPr>
       </w:pPr>
-      <w:bookmarkStart w:id="71" w:name="_Toc128786406"/>
+      <w:bookmarkStart w:id="73" w:name="_Toc128786406"/>
       <w:r>
         <w:rPr>
           <w:rFonts w:ascii="Arial" w:hAnsi="Arial" w:cs="Arial"/>
@@ -43340,7 +43469,7 @@
         </w:rPr>
         <w:t>usuário</w:t>
       </w:r>
-      <w:bookmarkEnd w:id="71"/>
+      <w:bookmarkEnd w:id="73"/>
     </w:p>
     <w:p>
       <w:pPr>
@@ -43812,7 +43941,7 @@
           <w:lang w:eastAsia="pt-BR"/>
         </w:rPr>
       </w:pPr>
-      <w:bookmarkStart w:id="72" w:name="_Toc128786407"/>
+      <w:bookmarkStart w:id="74" w:name="_Toc128786407"/>
       <w:r>
         <w:rPr>
           <w:rFonts w:ascii="Arial" w:hAnsi="Arial" w:cs="Arial"/>
@@ -43858,7 +43987,7 @@
         </w:rPr>
         <w:t>Caso de uso: Meus pedidos</w:t>
       </w:r>
-      <w:bookmarkEnd w:id="72"/>
+      <w:bookmarkEnd w:id="74"/>
     </w:p>
     <w:p>
       <w:pPr>
@@ -44357,7 +44486,7 @@
           <w:lang w:eastAsia="pt-BR"/>
         </w:rPr>
       </w:pPr>
-      <w:bookmarkStart w:id="73" w:name="_Toc128786408"/>
+      <w:bookmarkStart w:id="75" w:name="_Toc128786408"/>
       <w:r>
         <w:rPr>
           <w:rFonts w:ascii="Arial" w:hAnsi="Arial" w:cs="Arial"/>
@@ -44403,7 +44532,7 @@
         </w:rPr>
         <w:t>Caso de uso: Detalhar pedido</w:t>
       </w:r>
-      <w:bookmarkEnd w:id="73"/>
+      <w:bookmarkEnd w:id="75"/>
     </w:p>
     <w:p>
       <w:pPr>
@@ -44864,7 +44993,7 @@
           <w:lang w:eastAsia="pt-BR"/>
         </w:rPr>
       </w:pPr>
-      <w:bookmarkStart w:id="74" w:name="_Toc128786409"/>
+      <w:bookmarkStart w:id="76" w:name="_Toc128786409"/>
       <w:r>
         <w:rPr>
           <w:rFonts w:ascii="Arial" w:hAnsi="Arial" w:cs="Arial"/>
@@ -44910,7 +45039,7 @@
         </w:rPr>
         <w:t>Caso de uso: Consultar indicadores de compras</w:t>
       </w:r>
-      <w:bookmarkEnd w:id="74"/>
+      <w:bookmarkEnd w:id="76"/>
     </w:p>
     <w:p>
       <w:pPr>
@@ -45374,7 +45503,7 @@
           <w:lang w:eastAsia="pt-BR"/>
         </w:rPr>
       </w:pPr>
-      <w:bookmarkStart w:id="75" w:name="_Toc128786410"/>
+      <w:bookmarkStart w:id="77" w:name="_Toc128786410"/>
       <w:r>
         <w:rPr>
           <w:rFonts w:ascii="Arial" w:hAnsi="Arial" w:cs="Arial"/>
@@ -45420,7 +45549,7 @@
         </w:rPr>
         <w:t>Caso de uso: Consultar indicadores de vendas</w:t>
       </w:r>
-      <w:bookmarkEnd w:id="75"/>
+      <w:bookmarkEnd w:id="77"/>
     </w:p>
     <w:p>
       <w:pPr>
@@ -45928,17 +46057,7 @@
           <w:szCs w:val="24"/>
           <w:lang w:eastAsia="pt-BR"/>
         </w:rPr>
-        <w:t xml:space="preserve">o usuário logado. O vendedor é localizado pelo e-mail do usuário. </w:t>
-      </w:r>
-      <w:bookmarkStart w:id="76" w:name="_GoBack"/>
-      <w:r>
-        <w:rPr>
-          <w:rFonts w:ascii="Arial" w:hAnsi="Arial" w:cs="Arial"/>
-          <w:sz w:val="24"/>
-          <w:szCs w:val="24"/>
-          <w:lang w:eastAsia="pt-BR"/>
-        </w:rPr>
-        <w:t xml:space="preserve">Se ele não </w:t>
+        <w:t xml:space="preserve">o usuário logado. O vendedor é localizado pelo e-mail do usuário. Se ele não </w:t>
       </w:r>
       <w:r>
         <w:rPr>
@@ -45956,17 +46075,7 @@
           <w:szCs w:val="24"/>
           <w:lang w:eastAsia="pt-BR"/>
         </w:rPr>
-        <w:t xml:space="preserve">tiver </w:t>
-      </w:r>
-      <w:bookmarkEnd w:id="76"/>
-      <w:r>
-        <w:rPr>
-          <w:rFonts w:ascii="Arial" w:hAnsi="Arial" w:cs="Arial"/>
-          <w:sz w:val="24"/>
-          <w:szCs w:val="24"/>
-          <w:lang w:eastAsia="pt-BR"/>
-        </w:rPr>
-        <w:t xml:space="preserve">cadastrado, </w:t>
+        <w:t xml:space="preserve">tiver cadastrado, </w:t>
       </w:r>
       <w:r>
         <w:rPr>
@@ -46031,7 +46140,7 @@
           <w:lang w:eastAsia="pt-BR"/>
         </w:rPr>
       </w:pPr>
-      <w:bookmarkStart w:id="77" w:name="_Toc128786411"/>
+      <w:bookmarkStart w:id="78" w:name="_Toc128786411"/>
       <w:r>
         <w:rPr>
           <w:rFonts w:ascii="Arial" w:hAnsi="Arial" w:cs="Arial"/>
@@ -46077,7 +46186,7 @@
         </w:rPr>
         <w:t>Caso de uso: Consultar produtos mais vendidos</w:t>
       </w:r>
-      <w:bookmarkEnd w:id="77"/>
+      <w:bookmarkEnd w:id="78"/>
     </w:p>
     <w:p>
       <w:pPr>
@@ -46504,7 +46613,7 @@
           <w:lang w:eastAsia="pt-BR"/>
         </w:rPr>
       </w:pPr>
-      <w:bookmarkStart w:id="78" w:name="_Toc128786412"/>
+      <w:bookmarkStart w:id="79" w:name="_Toc128786412"/>
       <w:r>
         <w:rPr>
           <w:lang w:eastAsia="pt-BR"/>
@@ -46529,7 +46638,7 @@
         </w:rPr>
         <w:t>nterface</w:t>
       </w:r>
-      <w:bookmarkEnd w:id="78"/>
+      <w:bookmarkEnd w:id="79"/>
     </w:p>
     <w:p>
       <w:pPr>
@@ -47161,7 +47270,7 @@
           <w:b/>
         </w:rPr>
       </w:pPr>
-      <w:bookmarkStart w:id="79" w:name="_Ref128643515"/>
+      <w:bookmarkStart w:id="80" w:name="_Ref128643515"/>
       <w:r>
         <w:rPr>
           <w:noProof/>
@@ -47216,7 +47325,7 @@
         </w:rPr>
         <w:t xml:space="preserve"> – Diagrama de fluxo do usuário</w:t>
       </w:r>
-      <w:bookmarkEnd w:id="79"/>
+      <w:bookmarkEnd w:id="80"/>
     </w:p>
     <w:p>
       <w:pPr>
@@ -47229,7 +47338,7 @@
           <w:lang w:eastAsia="pt-BR"/>
         </w:rPr>
       </w:pPr>
-      <w:bookmarkStart w:id="80" w:name="_Toc128786413"/>
+      <w:bookmarkStart w:id="81" w:name="_Toc128786413"/>
       <w:r>
         <w:rPr>
           <w:rFonts w:ascii="Arial" w:hAnsi="Arial" w:cs="Arial"/>
@@ -47277,7 +47386,7 @@
         </w:rPr>
         <w:t>Wireframes</w:t>
       </w:r>
-      <w:bookmarkEnd w:id="80"/>
+      <w:bookmarkEnd w:id="81"/>
     </w:p>
     <w:p>
       <w:pPr>
@@ -48993,7 +49102,7 @@
           <w:lang w:eastAsia="pt-BR"/>
         </w:rPr>
       </w:pPr>
-      <w:bookmarkStart w:id="81" w:name="_Toc128786414"/>
+      <w:bookmarkStart w:id="82" w:name="_Toc128786414"/>
       <w:r>
         <w:rPr>
           <w:rFonts w:ascii="Arial" w:hAnsi="Arial" w:cs="Arial"/>
@@ -49057,7 +49166,7 @@
         </w:rPr>
         <w:t>nterativo</w:t>
       </w:r>
-      <w:bookmarkEnd w:id="81"/>
+      <w:bookmarkEnd w:id="82"/>
     </w:p>
     <w:p>
       <w:pPr>
@@ -49296,7 +49405,7 @@
           <w:lang w:val="pt-BR" w:eastAsia="pt-BR"/>
         </w:rPr>
       </w:pPr>
-      <w:bookmarkStart w:id="82" w:name="_Toc128786415"/>
+      <w:bookmarkStart w:id="83" w:name="_Toc128786415"/>
       <w:r>
         <w:rPr>
           <w:lang w:eastAsia="pt-BR"/>
@@ -49328,7 +49437,7 @@
         </w:rPr>
         <w:t>ados</w:t>
       </w:r>
-      <w:bookmarkEnd w:id="82"/>
+      <w:bookmarkEnd w:id="83"/>
     </w:p>
     <w:p>
       <w:pPr>
@@ -49360,7 +49469,7 @@
           <w:lang w:eastAsia="pt-BR"/>
         </w:rPr>
         <w:pict w14:anchorId="054DC026">
-          <v:shape id="_x0000_i1027" type="#_x0000_t75" style="width:452.8pt;height:347pt">
+          <v:shape id="_x0000_i1027" type="#_x0000_t75" style="width:452.7pt;height:347pt">
             <v:imagedata r:id="rId27" o:title="Modelo de dados"/>
           </v:shape>
         </w:pict>
@@ -50285,7 +50394,7 @@
           <w:lang w:val="pt-BR" w:eastAsia="pt-BR"/>
         </w:rPr>
       </w:pPr>
-      <w:bookmarkStart w:id="83" w:name="_Toc128786416"/>
+      <w:bookmarkStart w:id="84" w:name="_Toc128786416"/>
       <w:r>
         <w:rPr>
           <w:lang w:val="pt-BR" w:eastAsia="pt-BR"/>
@@ -50305,7 +50414,7 @@
         </w:rPr>
         <w:t>Projeto</w:t>
       </w:r>
-      <w:bookmarkEnd w:id="83"/>
+      <w:bookmarkEnd w:id="84"/>
     </w:p>
     <w:p>
       <w:pPr>
@@ -50314,7 +50423,7 @@
           <w:lang w:val="pt-BR" w:eastAsia="pt-BR"/>
         </w:rPr>
       </w:pPr>
-      <w:bookmarkStart w:id="84" w:name="_Toc128786417"/>
+      <w:bookmarkStart w:id="85" w:name="_Toc128786417"/>
       <w:r>
         <w:rPr>
           <w:lang w:eastAsia="pt-BR"/>
@@ -50346,7 +50455,7 @@
         </w:rPr>
         <w:t>software</w:t>
       </w:r>
-      <w:bookmarkEnd w:id="84"/>
+      <w:bookmarkEnd w:id="85"/>
       <w:r>
         <w:rPr>
           <w:i/>
@@ -50865,7 +50974,7 @@
           <w:lang w:eastAsia="pt-BR"/>
         </w:rPr>
       </w:pPr>
-      <w:bookmarkStart w:id="85" w:name="_Toc128786418"/>
+      <w:bookmarkStart w:id="86" w:name="_Toc128786418"/>
       <w:r>
         <w:rPr>
           <w:rFonts w:ascii="Arial" w:hAnsi="Arial" w:cs="Arial"/>
@@ -50905,7 +51014,7 @@
         </w:rPr>
         <w:t>odel</w:t>
       </w:r>
-      <w:bookmarkEnd w:id="85"/>
+      <w:bookmarkEnd w:id="86"/>
     </w:p>
     <w:p>
       <w:pPr>
@@ -51004,7 +51113,7 @@
           <w:lang w:eastAsia="pt-BR"/>
         </w:rPr>
       </w:pPr>
-      <w:bookmarkStart w:id="86" w:name="_Toc128786419"/>
+      <w:bookmarkStart w:id="87" w:name="_Toc128786419"/>
       <w:r>
         <w:rPr>
           <w:rFonts w:ascii="Arial" w:hAnsi="Arial" w:cs="Arial"/>
@@ -51024,7 +51133,7 @@
         </w:rPr>
         <w:t>ontexto</w:t>
       </w:r>
-      <w:bookmarkEnd w:id="86"/>
+      <w:bookmarkEnd w:id="87"/>
     </w:p>
     <w:p>
       <w:pPr>
@@ -51198,7 +51307,7 @@
     <w:p>
       <w:r>
         <w:pict w14:anchorId="3AE3C939">
-          <v:shape id="_x0000_i1028" type="#_x0000_t75" style="width:452.8pt;height:342.65pt">
+          <v:shape id="_x0000_i1028" type="#_x0000_t75" style="width:452.7pt;height:343.15pt">
             <v:imagedata r:id="rId28" o:title="C4Model-Nível 1 - Contexto"/>
           </v:shape>
         </w:pict>
@@ -51213,7 +51322,7 @@
           <w:szCs w:val="22"/>
         </w:rPr>
       </w:pPr>
-      <w:bookmarkStart w:id="87" w:name="_Ref128643580"/>
+      <w:bookmarkStart w:id="88" w:name="_Ref128643580"/>
       <w:r>
         <w:rPr>
           <w:sz w:val="22"/>
@@ -51264,7 +51373,7 @@
         </w:rPr>
         <w:t xml:space="preserve"> – Diagrama de contexto do sistema</w:t>
       </w:r>
-      <w:bookmarkEnd w:id="87"/>
+      <w:bookmarkEnd w:id="88"/>
     </w:p>
     <w:p>
       <w:pPr>
@@ -51276,7 +51385,7 @@
           <w:lang w:eastAsia="pt-BR"/>
         </w:rPr>
       </w:pPr>
-      <w:bookmarkStart w:id="88" w:name="_Toc128786420"/>
+      <w:bookmarkStart w:id="89" w:name="_Toc128786420"/>
       <w:r>
         <w:rPr>
           <w:rFonts w:ascii="Arial" w:hAnsi="Arial" w:cs="Arial"/>
@@ -51340,7 +51449,7 @@
         </w:rPr>
         <w:t>ontêiner</w:t>
       </w:r>
-      <w:bookmarkEnd w:id="88"/>
+      <w:bookmarkEnd w:id="89"/>
     </w:p>
     <w:p>
       <w:pPr>
@@ -51473,7 +51582,7 @@
       <w:r>
         <w:lastRenderedPageBreak/>
         <w:pict w14:anchorId="4C6DD228">
-          <v:shape id="_x0000_i1029" type="#_x0000_t75" style="width:453.7pt;height:341.8pt">
+          <v:shape id="_x0000_i1029" type="#_x0000_t75" style="width:453.45pt;height:342.4pt">
             <v:imagedata r:id="rId29" o:title="C4Model-Nível 2 - Contêiner"/>
           </v:shape>
         </w:pict>
@@ -51488,7 +51597,7 @@
           <w:szCs w:val="22"/>
         </w:rPr>
       </w:pPr>
-      <w:bookmarkStart w:id="89" w:name="_Ref128643671"/>
+      <w:bookmarkStart w:id="90" w:name="_Ref128643671"/>
       <w:r>
         <w:rPr>
           <w:sz w:val="22"/>
@@ -51539,7 +51648,7 @@
         </w:rPr>
         <w:t xml:space="preserve"> – Diagrama de contexto do sistema</w:t>
       </w:r>
-      <w:bookmarkEnd w:id="89"/>
+      <w:bookmarkEnd w:id="90"/>
     </w:p>
     <w:p>
       <w:pPr>
@@ -51551,7 +51660,7 @@
           <w:lang w:eastAsia="pt-BR"/>
         </w:rPr>
       </w:pPr>
-      <w:bookmarkStart w:id="90" w:name="_Toc128786421"/>
+      <w:bookmarkStart w:id="91" w:name="_Toc128786421"/>
       <w:r>
         <w:rPr>
           <w:rFonts w:ascii="Arial" w:hAnsi="Arial" w:cs="Arial"/>
@@ -51624,7 +51733,7 @@
         </w:rPr>
         <w:t>s</w:t>
       </w:r>
-      <w:bookmarkEnd w:id="90"/>
+      <w:bookmarkEnd w:id="91"/>
     </w:p>
     <w:p>
       <w:pPr>
@@ -51764,7 +51873,7 @@
       <w:r>
         <w:lastRenderedPageBreak/>
         <w:pict w14:anchorId="7D7166D6">
-          <v:shape id="_x0000_i1030" type="#_x0000_t75" style="width:452.8pt;height:340.9pt">
+          <v:shape id="_x0000_i1030" type="#_x0000_t75" style="width:453.45pt;height:340.85pt">
             <v:imagedata r:id="rId30" o:title="C4Model-Nível_3_Componente_ Front_End"/>
           </v:shape>
         </w:pict>
@@ -51779,7 +51888,7 @@
           <w:szCs w:val="22"/>
         </w:rPr>
       </w:pPr>
-      <w:bookmarkStart w:id="91" w:name="_Ref128643689"/>
+      <w:bookmarkStart w:id="92" w:name="_Ref128643689"/>
       <w:r>
         <w:rPr>
           <w:sz w:val="22"/>
@@ -51838,7 +51947,7 @@
         </w:rPr>
         <w:t>front-end</w:t>
       </w:r>
-      <w:bookmarkEnd w:id="91"/>
+      <w:bookmarkEnd w:id="92"/>
     </w:p>
     <w:p>
       <w:pPr>
@@ -52253,7 +52362,7 @@
     <w:p>
       <w:r>
         <w:pict w14:anchorId="1E5BB046">
-          <v:shape id="_x0000_i1031" type="#_x0000_t75" style="width:452.8pt;height:409.45pt">
+          <v:shape id="_x0000_i1031" type="#_x0000_t75" style="width:452.7pt;height:409pt">
             <v:imagedata r:id="rId31" o:title="C4Model-Nível_3_Componente_API_REST"/>
           </v:shape>
         </w:pict>
@@ -52337,7 +52446,7 @@
           <w:lang w:eastAsia="pt-BR"/>
         </w:rPr>
       </w:pPr>
-      <w:bookmarkStart w:id="92" w:name="_Toc128786422"/>
+      <w:bookmarkStart w:id="93" w:name="_Toc128786422"/>
       <w:r>
         <w:rPr>
           <w:rFonts w:ascii="Arial" w:hAnsi="Arial" w:cs="Arial"/>
@@ -52365,7 +52474,7 @@
         </w:rPr>
         <w:t>rabalho</w:t>
       </w:r>
-      <w:bookmarkEnd w:id="92"/>
+      <w:bookmarkEnd w:id="93"/>
     </w:p>
     <w:p>
       <w:pPr>
@@ -52771,8 +52880,8 @@
           <w:lang w:eastAsia="pt-BR"/>
         </w:rPr>
       </w:pPr>
-      <w:bookmarkStart w:id="93" w:name="_Ref128043572"/>
-      <w:bookmarkStart w:id="94" w:name="_Toc128786423"/>
+      <w:bookmarkStart w:id="94" w:name="_Ref128043572"/>
+      <w:bookmarkStart w:id="95" w:name="_Toc128786423"/>
       <w:r>
         <w:rPr>
           <w:rFonts w:ascii="Arial" w:hAnsi="Arial" w:cs="Arial"/>
@@ -52854,8 +52963,8 @@
         </w:rPr>
         <w:t>nd</w:t>
       </w:r>
-      <w:bookmarkEnd w:id="93"/>
       <w:bookmarkEnd w:id="94"/>
+      <w:bookmarkEnd w:id="95"/>
     </w:p>
     <w:p>
       <w:pPr>
@@ -53610,8 +53719,8 @@
           <w:lang w:eastAsia="pt-BR"/>
         </w:rPr>
       </w:pPr>
-      <w:bookmarkStart w:id="95" w:name="_Ref128043659"/>
-      <w:bookmarkStart w:id="96" w:name="_Toc128786424"/>
+      <w:bookmarkStart w:id="96" w:name="_Ref128043659"/>
+      <w:bookmarkStart w:id="97" w:name="_Toc128786424"/>
       <w:r>
         <w:rPr>
           <w:rFonts w:ascii="Arial" w:hAnsi="Arial" w:cs="Arial"/>
@@ -53693,8 +53802,8 @@
         </w:rPr>
         <w:t>nd</w:t>
       </w:r>
-      <w:bookmarkEnd w:id="95"/>
       <w:bookmarkEnd w:id="96"/>
+      <w:bookmarkEnd w:id="97"/>
     </w:p>
     <w:p>
       <w:pPr>
@@ -54098,7 +54207,7 @@
           <w:lang w:eastAsia="pt-BR"/>
         </w:rPr>
       </w:pPr>
-      <w:bookmarkStart w:id="97" w:name="_Toc128786425"/>
+      <w:bookmarkStart w:id="98" w:name="_Toc128786425"/>
       <w:r>
         <w:rPr>
           <w:rFonts w:ascii="Arial" w:hAnsi="Arial" w:cs="Arial"/>
@@ -54126,7 +54235,7 @@
         </w:rPr>
         <w:t>.1.3. Persistência</w:t>
       </w:r>
-      <w:bookmarkEnd w:id="97"/>
+      <w:bookmarkEnd w:id="98"/>
     </w:p>
     <w:p>
       <w:pPr>
@@ -54422,7 +54531,7 @@
           <w:lang w:val="pt-BR" w:eastAsia="pt-BR"/>
         </w:rPr>
       </w:pPr>
-      <w:bookmarkStart w:id="98" w:name="_Toc128786426"/>
+      <w:bookmarkStart w:id="99" w:name="_Toc128786426"/>
       <w:r>
         <w:rPr>
           <w:lang w:eastAsia="pt-BR"/>
@@ -54430,7 +54539,7 @@
         <w:lastRenderedPageBreak/>
         <w:t>3.2. Arquitetura da informação</w:t>
       </w:r>
-      <w:bookmarkEnd w:id="98"/>
+      <w:bookmarkEnd w:id="99"/>
     </w:p>
     <w:p>
       <w:pPr>
@@ -54862,14 +54971,14 @@
           <w:szCs w:val="22"/>
         </w:rPr>
       </w:pPr>
-      <w:bookmarkStart w:id="99" w:name="_Ref128643721"/>
+      <w:bookmarkStart w:id="100" w:name="_Ref128643721"/>
       <w:r>
         <w:rPr>
           <w:sz w:val="22"/>
           <w:szCs w:val="22"/>
         </w:rPr>
         <w:pict w14:anchorId="61C34410">
-          <v:shape id="_x0000_i1032" type="#_x0000_t75" style="width:451.95pt;height:283.65pt">
+          <v:shape id="_x0000_i1032" type="#_x0000_t75" style="width:452.7pt;height:284.15pt">
             <v:imagedata r:id="rId32" o:title="Arquitetura da Informacao"/>
           </v:shape>
         </w:pict>
@@ -54924,8 +55033,10 @@
         </w:rPr>
         <w:t xml:space="preserve"> – Diagrama de mapa do site</w:t>
       </w:r>
-      <w:bookmarkEnd w:id="99"/>
-    </w:p>
+      <w:bookmarkEnd w:id="100"/>
+    </w:p>
+    <w:p/>
+    <w:p/>
     <w:p>
       <w:pPr>
         <w:pStyle w:val="Ttulo1"/>
@@ -54934,7 +55045,7 @@
           <w:lang w:val="pt-BR" w:eastAsia="pt-BR"/>
         </w:rPr>
       </w:pPr>
-      <w:bookmarkStart w:id="100" w:name="_Toc128786427"/>
+      <w:bookmarkStart w:id="101" w:name="_Toc128786427"/>
       <w:r>
         <w:rPr>
           <w:lang w:val="pt-BR" w:eastAsia="pt-BR"/>
@@ -54960,7 +55071,28 @@
         </w:rPr>
         <w:t>Testes</w:t>
       </w:r>
-      <w:bookmarkEnd w:id="100"/>
+      <w:bookmarkEnd w:id="101"/>
+    </w:p>
+    <w:p>
+      <w:pPr>
+        <w:suppressAutoHyphens/>
+        <w:spacing w:after="0" w:line="360" w:lineRule="auto"/>
+        <w:ind w:left="709"/>
+        <w:jc w:val="both"/>
+        <w:rPr>
+          <w:rFonts w:ascii="Arial" w:hAnsi="Arial" w:cs="Arial"/>
+          <w:sz w:val="24"/>
+          <w:szCs w:val="24"/>
+        </w:rPr>
+      </w:pPr>
+      <w:r>
+        <w:rPr>
+          <w:rFonts w:ascii="Arial" w:hAnsi="Arial" w:cs="Arial"/>
+          <w:sz w:val="24"/>
+          <w:szCs w:val="24"/>
+        </w:rPr>
+        <w:t>Neste capítulo apresentamos as entregas para os módulos B e C do projeto.</w:t>
+      </w:r>
     </w:p>
     <w:p>
       <w:pPr>
@@ -54969,60 +55101,18 @@
         <w:ind w:firstLine="709"/>
         <w:jc w:val="both"/>
         <w:rPr>
-          <w:rFonts w:ascii="Arial" w:eastAsia="Times New Roman" w:hAnsi="Arial" w:cs="Arial"/>
-          <w:sz w:val="24"/>
-          <w:szCs w:val="24"/>
-          <w:lang w:eastAsia="pt-BR"/>
-        </w:rPr>
-      </w:pPr>
-      <w:r>
-        <w:rPr>
-          <w:rFonts w:ascii="Arial" w:hAnsi="Arial" w:cs="Arial"/>
-          <w:sz w:val="24"/>
-          <w:szCs w:val="24"/>
-        </w:rPr>
-        <w:t xml:space="preserve">Apresente </w:t>
-      </w:r>
-      <w:r>
-        <w:rPr>
-          <w:rFonts w:ascii="Arial" w:hAnsi="Arial" w:cs="Arial"/>
-          <w:sz w:val="24"/>
-          <w:szCs w:val="24"/>
-        </w:rPr>
-        <w:t xml:space="preserve">os planos de testes (testes de software, testes heurísticos ou testes de usabilidade) além dos registros de </w:t>
-      </w:r>
-      <w:r>
-        <w:rPr>
-          <w:rFonts w:ascii="Arial" w:hAnsi="Arial" w:cs="Arial"/>
-          <w:sz w:val="24"/>
-          <w:szCs w:val="24"/>
-        </w:rPr>
-        <w:t xml:space="preserve">testes realizados em sua aplicação </w:t>
-      </w:r>
-      <w:r>
-        <w:rPr>
-          <w:rFonts w:ascii="Arial" w:hAnsi="Arial" w:cs="Arial"/>
-          <w:sz w:val="24"/>
-          <w:szCs w:val="24"/>
-        </w:rPr>
-        <w:t>W</w:t>
-      </w:r>
-      <w:r>
-        <w:rPr>
-          <w:rFonts w:ascii="Arial" w:hAnsi="Arial" w:cs="Arial"/>
-          <w:sz w:val="24"/>
-          <w:szCs w:val="24"/>
-        </w:rPr>
-        <w:t>eb</w:t>
-      </w:r>
-      <w:r>
-        <w:rPr>
-          <w:rFonts w:ascii="Arial" w:eastAsia="Times New Roman" w:hAnsi="Arial" w:cs="Arial"/>
-          <w:sz w:val="24"/>
-          <w:szCs w:val="24"/>
-          <w:lang w:eastAsia="pt-BR"/>
-        </w:rPr>
-        <w:t>.</w:t>
+          <w:rFonts w:ascii="Arial" w:hAnsi="Arial" w:cs="Arial"/>
+          <w:sz w:val="24"/>
+          <w:szCs w:val="24"/>
+        </w:rPr>
+      </w:pPr>
+      <w:r>
+        <w:rPr>
+          <w:rFonts w:ascii="Arial" w:hAnsi="Arial" w:cs="Arial"/>
+          <w:sz w:val="24"/>
+          <w:szCs w:val="24"/>
+        </w:rPr>
+        <w:t xml:space="preserve"> A estratégia adotada nos testes foi a de testes manuais, explorando os fluxos principais, alternativos e de exceção dos casos de uso que envolvem cada funcionalidade entregue.</w:t>
       </w:r>
     </w:p>
     <w:p>
@@ -55032,106 +55122,38 @@
         <w:ind w:firstLine="709"/>
         <w:jc w:val="both"/>
         <w:rPr>
-          <w:rFonts w:cs="Calibri"/>
-          <w:i/>
-          <w:sz w:val="24"/>
-          <w:szCs w:val="24"/>
-        </w:rPr>
-      </w:pPr>
-    </w:p>
-    <w:p>
-      <w:pPr>
-        <w:pStyle w:val="Ttulo1"/>
+          <w:rFonts w:ascii="Arial" w:eastAsia="Times New Roman" w:hAnsi="Arial" w:cs="Arial"/>
+          <w:sz w:val="24"/>
+          <w:szCs w:val="24"/>
+          <w:lang w:eastAsia="pt-BR"/>
+        </w:rPr>
+      </w:pPr>
+    </w:p>
+    <w:p>
+      <w:pPr>
+        <w:pStyle w:val="Ttulo2"/>
         <w:rPr>
           <w:lang w:val="pt-BR" w:eastAsia="pt-BR"/>
         </w:rPr>
       </w:pPr>
-      <w:bookmarkStart w:id="101" w:name="_Toc128786428"/>
-      <w:r>
-        <w:rPr>
-          <w:lang w:eastAsia="pt-BR"/>
-        </w:rPr>
-        <w:t>5.</w:t>
-      </w:r>
-      <w:r>
-        <w:rPr>
-          <w:lang w:eastAsia="pt-BR"/>
-        </w:rPr>
-        <w:t xml:space="preserve"> </w:t>
-      </w:r>
-      <w:r>
-        <w:rPr>
-          <w:lang w:eastAsia="pt-BR"/>
-        </w:rPr>
-        <w:t>URL</w:t>
-      </w:r>
       <w:r>
         <w:rPr>
           <w:lang w:val="pt-BR" w:eastAsia="pt-BR"/>
         </w:rPr>
-        <w:t>s</w:t>
-      </w:r>
-      <w:bookmarkEnd w:id="101"/>
-    </w:p>
-    <w:p>
-      <w:pPr>
-        <w:suppressAutoHyphens/>
-        <w:spacing w:after="0" w:line="360" w:lineRule="auto"/>
-        <w:jc w:val="both"/>
-        <w:rPr>
-          <w:rFonts w:ascii="Arial" w:hAnsi="Arial" w:cs="Arial"/>
-          <w:sz w:val="24"/>
-          <w:szCs w:val="24"/>
-        </w:rPr>
-      </w:pPr>
-    </w:p>
-    <w:p>
-      <w:pPr>
-        <w:pStyle w:val="Ttulo2"/>
+        <w:t>4</w:t>
+      </w:r>
+      <w:r>
+        <w:rPr>
+          <w:lang w:eastAsia="pt-BR"/>
+        </w:rPr>
+        <w:t xml:space="preserve">.1. </w:t>
+      </w:r>
+      <w:r>
         <w:rPr>
           <w:lang w:val="pt-BR" w:eastAsia="pt-BR"/>
         </w:rPr>
-      </w:pPr>
-      <w:bookmarkStart w:id="102" w:name="_Ref128333699"/>
-      <w:bookmarkStart w:id="103" w:name="_Toc128786429"/>
-      <w:r>
-        <w:rPr>
-          <w:lang w:val="pt-BR" w:eastAsia="pt-BR"/>
-        </w:rPr>
-        <w:t>5</w:t>
-      </w:r>
-      <w:r>
-        <w:rPr>
-          <w:lang w:eastAsia="pt-BR"/>
-        </w:rPr>
-        <w:t>.</w:t>
-      </w:r>
-      <w:r>
-        <w:rPr>
-          <w:lang w:val="pt-BR" w:eastAsia="pt-BR"/>
-        </w:rPr>
-        <w:t>1</w:t>
-      </w:r>
-      <w:r>
-        <w:rPr>
-          <w:lang w:eastAsia="pt-BR"/>
-        </w:rPr>
-        <w:t xml:space="preserve">. </w:t>
-      </w:r>
-      <w:r>
-        <w:rPr>
-          <w:lang w:val="pt-BR" w:eastAsia="pt-BR"/>
-        </w:rPr>
-        <w:t>Aplicação w</w:t>
-      </w:r>
-      <w:r>
-        <w:rPr>
-          <w:lang w:val="pt-BR" w:eastAsia="pt-BR"/>
-        </w:rPr>
-        <w:t>eb</w:t>
-      </w:r>
-      <w:bookmarkEnd w:id="102"/>
-      <w:bookmarkEnd w:id="103"/>
+        <w:t>Entregas do Módulo B – Sprint 1</w:t>
+      </w:r>
     </w:p>
     <w:p>
       <w:pPr>
@@ -55140,6 +55162,1767 @@
         <w:ind w:firstLine="709"/>
         <w:jc w:val="both"/>
         <w:rPr>
+          <w:rFonts w:ascii="Arial" w:eastAsia="Times New Roman" w:hAnsi="Arial" w:cs="Arial"/>
+          <w:sz w:val="24"/>
+          <w:szCs w:val="24"/>
+          <w:lang w:eastAsia="pt-BR"/>
+        </w:rPr>
+      </w:pPr>
+      <w:r>
+        <w:rPr>
+          <w:rFonts w:ascii="Arial" w:eastAsia="Times New Roman" w:hAnsi="Arial" w:cs="Arial"/>
+          <w:sz w:val="24"/>
+          <w:szCs w:val="24"/>
+          <w:lang w:eastAsia="pt-BR"/>
+        </w:rPr>
+        <w:t xml:space="preserve">Para </w:t>
+      </w:r>
+      <w:r>
+        <w:rPr>
+          <w:rFonts w:ascii="Arial" w:eastAsia="Times New Roman" w:hAnsi="Arial" w:cs="Arial"/>
+          <w:sz w:val="24"/>
+          <w:szCs w:val="24"/>
+          <w:lang w:eastAsia="pt-BR"/>
+        </w:rPr>
+        <w:t xml:space="preserve">este módulo, </w:t>
+      </w:r>
+      <w:r>
+        <w:rPr>
+          <w:rFonts w:ascii="Arial" w:eastAsia="Times New Roman" w:hAnsi="Arial" w:cs="Arial"/>
+          <w:sz w:val="24"/>
+          <w:szCs w:val="24"/>
+          <w:lang w:eastAsia="pt-BR"/>
+        </w:rPr>
+        <w:t xml:space="preserve">consideramos que a funcionalidade de alta prioridade para aplicação </w:t>
+      </w:r>
+      <w:r>
+        <w:rPr>
+          <w:rFonts w:ascii="Arial" w:eastAsia="Times New Roman" w:hAnsi="Arial" w:cs="Arial"/>
+          <w:sz w:val="24"/>
+          <w:szCs w:val="24"/>
+          <w:lang w:eastAsia="pt-BR"/>
+        </w:rPr>
+        <w:t>é a</w:t>
+      </w:r>
+      <w:r>
+        <w:rPr>
+          <w:rFonts w:ascii="Arial" w:eastAsia="Times New Roman" w:hAnsi="Arial" w:cs="Arial"/>
+          <w:sz w:val="24"/>
+          <w:szCs w:val="24"/>
+          <w:lang w:eastAsia="pt-BR"/>
+        </w:rPr>
+        <w:t xml:space="preserve"> de compras </w:t>
+      </w:r>
+      <w:r>
+        <w:rPr>
+          <w:rFonts w:ascii="Arial" w:eastAsia="Times New Roman" w:hAnsi="Arial" w:cs="Arial"/>
+          <w:sz w:val="24"/>
+          <w:szCs w:val="24"/>
+          <w:lang w:eastAsia="pt-BR"/>
+        </w:rPr>
+        <w:t xml:space="preserve">de produtos. </w:t>
+      </w:r>
+      <w:r>
+        <w:rPr>
+          <w:rFonts w:ascii="Arial" w:eastAsia="Times New Roman" w:hAnsi="Arial" w:cs="Arial"/>
+          <w:sz w:val="24"/>
+          <w:szCs w:val="24"/>
+          <w:lang w:eastAsia="pt-BR"/>
+        </w:rPr>
+        <w:t>C</w:t>
+      </w:r>
+      <w:r>
+        <w:rPr>
+          <w:rFonts w:ascii="Arial" w:eastAsia="Times New Roman" w:hAnsi="Arial" w:cs="Arial"/>
+          <w:sz w:val="24"/>
+          <w:szCs w:val="24"/>
+          <w:lang w:eastAsia="pt-BR"/>
+        </w:rPr>
+        <w:t xml:space="preserve">om a entrega desta funcionalidade podemos </w:t>
+      </w:r>
+      <w:r>
+        <w:rPr>
+          <w:rFonts w:ascii="Arial" w:eastAsia="Times New Roman" w:hAnsi="Arial" w:cs="Arial"/>
+          <w:sz w:val="24"/>
+          <w:szCs w:val="24"/>
+          <w:lang w:eastAsia="pt-BR"/>
+        </w:rPr>
+        <w:t>valida</w:t>
+      </w:r>
+      <w:r>
+        <w:rPr>
+          <w:rFonts w:ascii="Arial" w:eastAsia="Times New Roman" w:hAnsi="Arial" w:cs="Arial"/>
+          <w:sz w:val="24"/>
+          <w:szCs w:val="24"/>
+          <w:lang w:eastAsia="pt-BR"/>
+        </w:rPr>
+        <w:t>r as atualizações</w:t>
+      </w:r>
+      <w:r>
+        <w:rPr>
+          <w:rFonts w:ascii="Arial" w:eastAsia="Times New Roman" w:hAnsi="Arial" w:cs="Arial"/>
+          <w:sz w:val="24"/>
+          <w:szCs w:val="24"/>
+          <w:lang w:eastAsia="pt-BR"/>
+        </w:rPr>
+        <w:t xml:space="preserve"> do estoque e valor de custo dos produtos.</w:t>
+      </w:r>
+      <w:r>
+        <w:rPr>
+          <w:rFonts w:ascii="Arial" w:eastAsia="Times New Roman" w:hAnsi="Arial" w:cs="Arial"/>
+          <w:sz w:val="24"/>
+          <w:szCs w:val="24"/>
+          <w:lang w:eastAsia="pt-BR"/>
+        </w:rPr>
+        <w:t xml:space="preserve"> </w:t>
+      </w:r>
+      <w:r>
+        <w:rPr>
+          <w:rFonts w:ascii="Arial" w:eastAsia="Times New Roman" w:hAnsi="Arial" w:cs="Arial"/>
+          <w:sz w:val="24"/>
+          <w:szCs w:val="24"/>
+          <w:lang w:eastAsia="pt-BR"/>
+        </w:rPr>
+        <w:t xml:space="preserve">Além </w:t>
+      </w:r>
+      <w:r>
+        <w:rPr>
+          <w:rFonts w:ascii="Arial" w:eastAsia="Times New Roman" w:hAnsi="Arial" w:cs="Arial"/>
+          <w:sz w:val="24"/>
+          <w:szCs w:val="24"/>
+          <w:lang w:eastAsia="pt-BR"/>
+        </w:rPr>
+        <w:t>disso, também será validado</w:t>
+      </w:r>
+      <w:r>
+        <w:rPr>
+          <w:rFonts w:ascii="Arial" w:eastAsia="Times New Roman" w:hAnsi="Arial" w:cs="Arial"/>
+          <w:sz w:val="24"/>
+          <w:szCs w:val="24"/>
+          <w:lang w:eastAsia="pt-BR"/>
+        </w:rPr>
+        <w:t xml:space="preserve"> o layout para telas </w:t>
+      </w:r>
+      <w:r>
+        <w:rPr>
+          <w:rFonts w:ascii="Arial" w:eastAsia="Times New Roman" w:hAnsi="Arial" w:cs="Arial"/>
+          <w:sz w:val="24"/>
+          <w:szCs w:val="24"/>
+          <w:lang w:eastAsia="pt-BR"/>
+        </w:rPr>
+        <w:t>de mestre-detalhe.</w:t>
+      </w:r>
+    </w:p>
+    <w:p>
+      <w:pPr>
+        <w:suppressAutoHyphens/>
+        <w:spacing w:after="0" w:line="360" w:lineRule="auto"/>
+        <w:ind w:firstLine="709"/>
+        <w:jc w:val="both"/>
+        <w:rPr>
+          <w:rFonts w:ascii="Arial" w:eastAsia="Times New Roman" w:hAnsi="Arial" w:cs="Arial"/>
+          <w:sz w:val="24"/>
+          <w:szCs w:val="24"/>
+          <w:lang w:eastAsia="pt-BR"/>
+        </w:rPr>
+      </w:pPr>
+      <w:r>
+        <w:rPr>
+          <w:rFonts w:ascii="Arial" w:eastAsia="Times New Roman" w:hAnsi="Arial" w:cs="Arial"/>
+          <w:sz w:val="24"/>
+          <w:szCs w:val="24"/>
+          <w:lang w:eastAsia="pt-BR"/>
+        </w:rPr>
+        <w:t xml:space="preserve">Embora pudéssemos apenas fornecer um </w:t>
+      </w:r>
+      <w:r>
+        <w:rPr>
+          <w:rFonts w:ascii="Arial" w:eastAsia="Times New Roman" w:hAnsi="Arial" w:cs="Arial"/>
+          <w:i/>
+          <w:sz w:val="24"/>
+          <w:szCs w:val="24"/>
+          <w:lang w:eastAsia="pt-BR"/>
+        </w:rPr>
+        <w:t>mock</w:t>
+      </w:r>
+      <w:r>
+        <w:rPr>
+          <w:rFonts w:ascii="Arial" w:eastAsia="Times New Roman" w:hAnsi="Arial" w:cs="Arial"/>
+          <w:sz w:val="24"/>
+          <w:szCs w:val="24"/>
+          <w:lang w:eastAsia="pt-BR"/>
+        </w:rPr>
+        <w:t xml:space="preserve"> ou a base de dados </w:t>
+      </w:r>
+      <w:r>
+        <w:rPr>
+          <w:rFonts w:ascii="Arial" w:eastAsia="Times New Roman" w:hAnsi="Arial" w:cs="Arial"/>
+          <w:sz w:val="24"/>
+          <w:szCs w:val="24"/>
+          <w:lang w:eastAsia="pt-BR"/>
+        </w:rPr>
+        <w:t>preenchida</w:t>
+      </w:r>
+      <w:r>
+        <w:rPr>
+          <w:rFonts w:ascii="Arial" w:eastAsia="Times New Roman" w:hAnsi="Arial" w:cs="Arial"/>
+          <w:sz w:val="24"/>
+          <w:szCs w:val="24"/>
+          <w:lang w:eastAsia="pt-BR"/>
+        </w:rPr>
+        <w:t>, consideramos que para entregar a funcionalidade de compras também seria interessante entregar o cadastro de fornecedores e produtos</w:t>
+      </w:r>
+      <w:r>
+        <w:rPr>
+          <w:rFonts w:ascii="Arial" w:eastAsia="Times New Roman" w:hAnsi="Arial" w:cs="Arial"/>
+          <w:sz w:val="24"/>
+          <w:szCs w:val="24"/>
+          <w:lang w:eastAsia="pt-BR"/>
+        </w:rPr>
+        <w:t>, pois c</w:t>
+      </w:r>
+      <w:r>
+        <w:rPr>
+          <w:rFonts w:ascii="Arial" w:eastAsia="Times New Roman" w:hAnsi="Arial" w:cs="Arial"/>
+          <w:sz w:val="24"/>
+          <w:szCs w:val="24"/>
+          <w:lang w:eastAsia="pt-BR"/>
+        </w:rPr>
+        <w:t xml:space="preserve">omo são cruds básicos, ajudaria a validar a interface </w:t>
+      </w:r>
+      <w:r>
+        <w:rPr>
+          <w:rFonts w:ascii="Arial" w:eastAsia="Times New Roman" w:hAnsi="Arial" w:cs="Arial"/>
+          <w:sz w:val="24"/>
+          <w:szCs w:val="24"/>
+          <w:lang w:eastAsia="pt-BR"/>
+        </w:rPr>
+        <w:t>de todo o projeto para cruds básicos</w:t>
+      </w:r>
+      <w:r>
+        <w:rPr>
+          <w:rFonts w:ascii="Arial" w:eastAsia="Times New Roman" w:hAnsi="Arial" w:cs="Arial"/>
+          <w:sz w:val="24"/>
+          <w:szCs w:val="24"/>
+          <w:lang w:eastAsia="pt-BR"/>
+        </w:rPr>
+        <w:t>.</w:t>
+      </w:r>
+    </w:p>
+    <w:p>
+      <w:pPr>
+        <w:suppressAutoHyphens/>
+        <w:spacing w:after="0" w:line="360" w:lineRule="auto"/>
+        <w:ind w:firstLine="709"/>
+        <w:jc w:val="both"/>
+        <w:rPr>
+          <w:rFonts w:ascii="Arial" w:eastAsia="Times New Roman" w:hAnsi="Arial" w:cs="Arial"/>
+          <w:sz w:val="24"/>
+          <w:szCs w:val="24"/>
+          <w:lang w:eastAsia="pt-BR"/>
+        </w:rPr>
+      </w:pPr>
+      <w:r>
+        <w:rPr>
+          <w:rFonts w:ascii="Arial" w:eastAsia="Times New Roman" w:hAnsi="Arial" w:cs="Arial"/>
+          <w:sz w:val="24"/>
+          <w:szCs w:val="24"/>
+          <w:lang w:eastAsia="pt-BR"/>
+        </w:rPr>
+        <w:t>Conforme regulamento, também est</w:t>
+      </w:r>
+      <w:r>
+        <w:rPr>
+          <w:rFonts w:ascii="Arial" w:eastAsia="Times New Roman" w:hAnsi="Arial" w:cs="Arial"/>
+          <w:sz w:val="24"/>
+          <w:szCs w:val="24"/>
+          <w:lang w:eastAsia="pt-BR"/>
+        </w:rPr>
+        <w:t>ão</w:t>
+      </w:r>
+      <w:r>
+        <w:rPr>
+          <w:rFonts w:ascii="Arial" w:eastAsia="Times New Roman" w:hAnsi="Arial" w:cs="Arial"/>
+          <w:sz w:val="24"/>
+          <w:szCs w:val="24"/>
+          <w:lang w:eastAsia="pt-BR"/>
+        </w:rPr>
+        <w:t xml:space="preserve"> sendo entregue</w:t>
+      </w:r>
+      <w:r>
+        <w:rPr>
+          <w:rFonts w:ascii="Arial" w:eastAsia="Times New Roman" w:hAnsi="Arial" w:cs="Arial"/>
+          <w:sz w:val="24"/>
+          <w:szCs w:val="24"/>
+          <w:lang w:eastAsia="pt-BR"/>
+        </w:rPr>
+        <w:t>s</w:t>
+      </w:r>
+      <w:r>
+        <w:rPr>
+          <w:rFonts w:ascii="Arial" w:eastAsia="Times New Roman" w:hAnsi="Arial" w:cs="Arial"/>
+          <w:sz w:val="24"/>
+          <w:szCs w:val="24"/>
+          <w:lang w:eastAsia="pt-BR"/>
+        </w:rPr>
+        <w:t xml:space="preserve"> a funcionalidade de controle de usuários</w:t>
+      </w:r>
+      <w:r>
+        <w:rPr>
+          <w:rFonts w:ascii="Arial" w:eastAsia="Times New Roman" w:hAnsi="Arial" w:cs="Arial"/>
+          <w:sz w:val="24"/>
+          <w:szCs w:val="24"/>
+          <w:lang w:eastAsia="pt-BR"/>
+        </w:rPr>
+        <w:t>, o layout mestre da aplicação e os menus do sistema</w:t>
+      </w:r>
+      <w:r>
+        <w:rPr>
+          <w:rFonts w:ascii="Arial" w:eastAsia="Times New Roman" w:hAnsi="Arial" w:cs="Arial"/>
+          <w:sz w:val="24"/>
+          <w:szCs w:val="24"/>
+          <w:lang w:eastAsia="pt-BR"/>
+        </w:rPr>
+        <w:t>.</w:t>
+      </w:r>
+    </w:p>
+    <w:p>
+      <w:pPr>
+        <w:suppressAutoHyphens/>
+        <w:spacing w:after="0" w:line="360" w:lineRule="auto"/>
+        <w:ind w:firstLine="709"/>
+        <w:jc w:val="both"/>
+        <w:rPr>
+          <w:rFonts w:ascii="Arial" w:eastAsia="Times New Roman" w:hAnsi="Arial" w:cs="Arial"/>
+          <w:sz w:val="24"/>
+          <w:szCs w:val="24"/>
+          <w:lang w:eastAsia="pt-BR"/>
+        </w:rPr>
+      </w:pPr>
+      <w:r>
+        <w:rPr>
+          <w:rFonts w:ascii="Arial" w:eastAsia="Times New Roman" w:hAnsi="Arial" w:cs="Arial"/>
+          <w:sz w:val="24"/>
+          <w:szCs w:val="24"/>
+          <w:lang w:eastAsia="pt-BR"/>
+        </w:rPr>
+        <w:t>As seções abaixo apresentam os planos de teste e os registros de testes para as funcionalidades.</w:t>
+      </w:r>
+    </w:p>
+    <w:p>
+      <w:pPr>
+        <w:pStyle w:val="Ttulo3"/>
+        <w:rPr>
+          <w:rFonts w:ascii="Arial" w:hAnsi="Arial" w:cs="Arial"/>
+          <w:sz w:val="24"/>
+          <w:szCs w:val="24"/>
+          <w:lang w:eastAsia="pt-BR"/>
+        </w:rPr>
+      </w:pPr>
+      <w:r>
+        <w:rPr>
+          <w:rFonts w:ascii="Arial" w:hAnsi="Arial" w:cs="Arial"/>
+          <w:sz w:val="24"/>
+          <w:szCs w:val="24"/>
+          <w:lang w:eastAsia="pt-BR"/>
+        </w:rPr>
+        <w:t>4</w:t>
+      </w:r>
+      <w:r>
+        <w:rPr>
+          <w:rFonts w:ascii="Arial" w:hAnsi="Arial" w:cs="Arial"/>
+          <w:sz w:val="24"/>
+          <w:szCs w:val="24"/>
+          <w:lang w:eastAsia="pt-BR"/>
+        </w:rPr>
+        <w:t>.</w:t>
+      </w:r>
+      <w:r>
+        <w:rPr>
+          <w:rFonts w:ascii="Arial" w:hAnsi="Arial" w:cs="Arial"/>
+          <w:sz w:val="24"/>
+          <w:szCs w:val="24"/>
+          <w:lang w:eastAsia="pt-BR"/>
+        </w:rPr>
+        <w:t>1</w:t>
+      </w:r>
+      <w:r>
+        <w:rPr>
+          <w:rFonts w:ascii="Arial" w:hAnsi="Arial" w:cs="Arial"/>
+          <w:sz w:val="24"/>
+          <w:szCs w:val="24"/>
+          <w:lang w:eastAsia="pt-BR"/>
+        </w:rPr>
+        <w:t xml:space="preserve">.1. </w:t>
+      </w:r>
+      <w:r>
+        <w:rPr>
+          <w:rFonts w:ascii="Arial" w:hAnsi="Arial" w:cs="Arial"/>
+          <w:sz w:val="24"/>
+          <w:szCs w:val="24"/>
+          <w:lang w:eastAsia="pt-BR"/>
+        </w:rPr>
+        <w:t>Layout mestre e menus do sistema.</w:t>
+      </w:r>
+    </w:p>
+    <w:p>
+      <w:pPr>
+        <w:rPr>
+          <w:rFonts w:ascii="Arial" w:eastAsia="Times New Roman" w:hAnsi="Arial" w:cs="Arial"/>
+          <w:sz w:val="24"/>
+          <w:szCs w:val="24"/>
+          <w:lang w:eastAsia="pt-BR"/>
+        </w:rPr>
+      </w:pPr>
+      <w:r>
+        <w:rPr>
+          <w:rFonts w:ascii="Arial" w:eastAsia="Times New Roman" w:hAnsi="Arial" w:cs="Arial"/>
+          <w:sz w:val="24"/>
+          <w:szCs w:val="24"/>
+          <w:lang w:eastAsia="pt-BR"/>
+        </w:rPr>
+        <w:tab/>
+      </w:r>
+      <w:r>
+        <w:rPr>
+          <w:rFonts w:ascii="Arial" w:eastAsia="Times New Roman" w:hAnsi="Arial" w:cs="Arial"/>
+          <w:sz w:val="24"/>
+          <w:szCs w:val="24"/>
+          <w:lang w:eastAsia="pt-BR"/>
+        </w:rPr>
+        <w:t xml:space="preserve">Para </w:t>
+      </w:r>
+      <w:r>
+        <w:rPr>
+          <w:rFonts w:ascii="Arial" w:eastAsia="Times New Roman" w:hAnsi="Arial" w:cs="Arial"/>
+          <w:sz w:val="24"/>
+          <w:szCs w:val="24"/>
+          <w:lang w:eastAsia="pt-BR"/>
+        </w:rPr>
+        <w:t xml:space="preserve">esta entrega o plano de testes é validar se para cada ator (definido em </w:t>
+      </w:r>
+      <w:r>
+        <w:rPr>
+          <w:rFonts w:ascii="Arial" w:eastAsia="Times New Roman" w:hAnsi="Arial" w:cs="Arial"/>
+          <w:sz w:val="24"/>
+          <w:szCs w:val="24"/>
+          <w:lang w:eastAsia="pt-BR"/>
+        </w:rPr>
+        <w:fldChar w:fldCharType="begin"/>
+      </w:r>
+      <w:r>
+        <w:rPr>
+          <w:rFonts w:ascii="Arial" w:eastAsia="Times New Roman" w:hAnsi="Arial" w:cs="Arial"/>
+          <w:sz w:val="24"/>
+          <w:szCs w:val="24"/>
+          <w:lang w:eastAsia="pt-BR"/>
+        </w:rPr>
+        <w:instrText xml:space="preserve"> REF _Ref128835134 \h </w:instrText>
+      </w:r>
+      <w:r>
+        <w:rPr>
+          <w:rFonts w:ascii="Arial" w:eastAsia="Times New Roman" w:hAnsi="Arial" w:cs="Arial"/>
+          <w:sz w:val="24"/>
+          <w:szCs w:val="24"/>
+          <w:lang w:eastAsia="pt-BR"/>
+        </w:rPr>
+      </w:r>
+      <w:r>
+        <w:rPr>
+          <w:rFonts w:ascii="Arial" w:eastAsia="Times New Roman" w:hAnsi="Arial" w:cs="Arial"/>
+          <w:sz w:val="24"/>
+          <w:szCs w:val="24"/>
+          <w:lang w:eastAsia="pt-BR"/>
+        </w:rPr>
+        <w:instrText xml:space="preserve"> \* MERGEFORMAT </w:instrText>
+      </w:r>
+      <w:r>
+        <w:rPr>
+          <w:rFonts w:ascii="Arial" w:eastAsia="Times New Roman" w:hAnsi="Arial" w:cs="Arial"/>
+          <w:sz w:val="24"/>
+          <w:szCs w:val="24"/>
+          <w:lang w:eastAsia="pt-BR"/>
+        </w:rPr>
+        <w:fldChar w:fldCharType="separate"/>
+      </w:r>
+      <w:r>
+        <w:rPr>
+          <w:rFonts w:ascii="Arial" w:eastAsia="Times New Roman" w:hAnsi="Arial" w:cs="Arial"/>
+          <w:sz w:val="24"/>
+          <w:szCs w:val="24"/>
+          <w:lang w:eastAsia="pt-BR"/>
+        </w:rPr>
+        <w:t>2.2. Atores</w:t>
+      </w:r>
+      <w:r>
+        <w:rPr>
+          <w:rFonts w:ascii="Arial" w:eastAsia="Times New Roman" w:hAnsi="Arial" w:cs="Arial"/>
+          <w:sz w:val="24"/>
+          <w:szCs w:val="24"/>
+          <w:lang w:eastAsia="pt-BR"/>
+        </w:rPr>
+        <w:fldChar w:fldCharType="end"/>
+      </w:r>
+      <w:r>
+        <w:rPr>
+          <w:rFonts w:ascii="Arial" w:eastAsia="Times New Roman" w:hAnsi="Arial" w:cs="Arial"/>
+          <w:sz w:val="24"/>
+          <w:szCs w:val="24"/>
+          <w:lang w:eastAsia="pt-BR"/>
+        </w:rPr>
+        <w:t>), o sistema apresenta as funcionalidades que eles podem executar.</w:t>
+      </w:r>
+    </w:p>
+    <w:p>
+      <w:pPr>
+        <w:pStyle w:val="Ttulo4"/>
+        <w:rPr>
+          <w:rFonts w:ascii="Arial" w:hAnsi="Arial" w:cs="Arial"/>
+          <w:sz w:val="24"/>
+          <w:szCs w:val="24"/>
+          <w:lang w:eastAsia="pt-BR"/>
+        </w:rPr>
+      </w:pPr>
+      <w:r>
+        <w:rPr>
+          <w:rFonts w:ascii="Arial" w:hAnsi="Arial" w:cs="Arial"/>
+          <w:sz w:val="24"/>
+          <w:szCs w:val="24"/>
+          <w:lang w:eastAsia="pt-BR"/>
+        </w:rPr>
+        <w:t>4</w:t>
+      </w:r>
+      <w:r>
+        <w:rPr>
+          <w:rFonts w:ascii="Arial" w:hAnsi="Arial" w:cs="Arial"/>
+          <w:sz w:val="24"/>
+          <w:szCs w:val="24"/>
+          <w:lang w:eastAsia="pt-BR"/>
+        </w:rPr>
+        <w:t>.</w:t>
+      </w:r>
+      <w:r>
+        <w:rPr>
+          <w:rFonts w:ascii="Arial" w:hAnsi="Arial" w:cs="Arial"/>
+          <w:sz w:val="24"/>
+          <w:szCs w:val="24"/>
+          <w:lang w:eastAsia="pt-BR"/>
+        </w:rPr>
+        <w:t>1.1.1</w:t>
+      </w:r>
+      <w:r>
+        <w:rPr>
+          <w:rFonts w:ascii="Arial" w:hAnsi="Arial" w:cs="Arial"/>
+          <w:sz w:val="24"/>
+          <w:szCs w:val="24"/>
+          <w:lang w:eastAsia="pt-BR"/>
+        </w:rPr>
+        <w:t xml:space="preserve">. </w:t>
+      </w:r>
+      <w:r>
+        <w:rPr>
+          <w:rFonts w:ascii="Arial" w:hAnsi="Arial" w:cs="Arial"/>
+          <w:sz w:val="24"/>
+          <w:szCs w:val="24"/>
+          <w:lang w:eastAsia="pt-BR"/>
+        </w:rPr>
+        <w:t>Plano de testes e resultados</w:t>
+      </w:r>
+    </w:p>
+    <w:p>
+      <w:pPr>
+        <w:ind w:firstLine="709"/>
+        <w:rPr>
+          <w:rFonts w:ascii="Arial" w:eastAsia="Times New Roman" w:hAnsi="Arial" w:cs="Arial"/>
+          <w:sz w:val="24"/>
+          <w:szCs w:val="24"/>
+          <w:lang w:eastAsia="pt-BR"/>
+        </w:rPr>
+      </w:pPr>
+      <w:r>
+        <w:rPr>
+          <w:rFonts w:ascii="Arial" w:eastAsia="Times New Roman" w:hAnsi="Arial" w:cs="Arial"/>
+          <w:sz w:val="24"/>
+          <w:szCs w:val="24"/>
+          <w:lang w:eastAsia="pt-BR"/>
+        </w:rPr>
+        <w:t xml:space="preserve">Para esta </w:t>
+      </w:r>
+      <w:r>
+        <w:rPr>
+          <w:rFonts w:ascii="Arial" w:eastAsia="Times New Roman" w:hAnsi="Arial" w:cs="Arial"/>
+          <w:sz w:val="24"/>
+          <w:szCs w:val="24"/>
+          <w:lang w:eastAsia="pt-BR"/>
+        </w:rPr>
+        <w:t xml:space="preserve">funcionalidade, o caso de uso a ser exercitado é o </w:t>
+      </w:r>
+      <w:r>
+        <w:rPr>
+          <w:rFonts w:ascii="Arial" w:eastAsia="Times New Roman" w:hAnsi="Arial" w:cs="Arial"/>
+          <w:sz w:val="24"/>
+          <w:szCs w:val="24"/>
+          <w:lang w:eastAsia="pt-BR"/>
+        </w:rPr>
+        <w:fldChar w:fldCharType="begin"/>
+      </w:r>
+      <w:r>
+        <w:rPr>
+          <w:rFonts w:ascii="Arial" w:eastAsia="Times New Roman" w:hAnsi="Arial" w:cs="Arial"/>
+          <w:sz w:val="24"/>
+          <w:szCs w:val="24"/>
+          <w:lang w:eastAsia="pt-BR"/>
+        </w:rPr>
+        <w:instrText xml:space="preserve"> REF _Ref128835473 \h </w:instrText>
+      </w:r>
+      <w:r>
+        <w:rPr>
+          <w:rFonts w:ascii="Arial" w:eastAsia="Times New Roman" w:hAnsi="Arial" w:cs="Arial"/>
+          <w:sz w:val="24"/>
+          <w:szCs w:val="24"/>
+          <w:lang w:eastAsia="pt-BR"/>
+        </w:rPr>
+      </w:r>
+      <w:r>
+        <w:rPr>
+          <w:rFonts w:ascii="Arial" w:eastAsia="Times New Roman" w:hAnsi="Arial" w:cs="Arial"/>
+          <w:sz w:val="24"/>
+          <w:szCs w:val="24"/>
+          <w:lang w:eastAsia="pt-BR"/>
+        </w:rPr>
+        <w:fldChar w:fldCharType="separate"/>
+      </w:r>
+      <w:r>
+        <w:rPr>
+          <w:rFonts w:ascii="Arial" w:hAnsi="Arial" w:cs="Arial"/>
+          <w:sz w:val="24"/>
+          <w:szCs w:val="24"/>
+          <w:lang w:eastAsia="pt-BR"/>
+        </w:rPr>
+        <w:t>2</w:t>
+      </w:r>
+      <w:r>
+        <w:rPr>
+          <w:rFonts w:ascii="Arial" w:hAnsi="Arial" w:cs="Arial"/>
+          <w:sz w:val="24"/>
+          <w:szCs w:val="24"/>
+          <w:lang w:eastAsia="pt-BR"/>
+        </w:rPr>
+        <w:t>.</w:t>
+      </w:r>
+      <w:r>
+        <w:rPr>
+          <w:rFonts w:ascii="Arial" w:hAnsi="Arial" w:cs="Arial"/>
+          <w:sz w:val="24"/>
+          <w:szCs w:val="24"/>
+          <w:lang w:eastAsia="pt-BR"/>
+        </w:rPr>
+        <w:t>3.</w:t>
+      </w:r>
+      <w:r>
+        <w:rPr>
+          <w:rFonts w:ascii="Arial" w:hAnsi="Arial" w:cs="Arial"/>
+          <w:sz w:val="24"/>
+          <w:szCs w:val="24"/>
+          <w:lang w:eastAsia="pt-BR"/>
+        </w:rPr>
+        <w:t>2</w:t>
+      </w:r>
+      <w:r>
+        <w:rPr>
+          <w:rFonts w:ascii="Arial" w:hAnsi="Arial" w:cs="Arial"/>
+          <w:sz w:val="24"/>
+          <w:szCs w:val="24"/>
+          <w:lang w:eastAsia="pt-BR"/>
+        </w:rPr>
+        <w:t xml:space="preserve">. </w:t>
+      </w:r>
+      <w:r>
+        <w:rPr>
+          <w:rFonts w:ascii="Arial" w:hAnsi="Arial" w:cs="Arial"/>
+          <w:sz w:val="24"/>
+          <w:szCs w:val="24"/>
+          <w:lang w:eastAsia="pt-BR"/>
+        </w:rPr>
+        <w:t>C</w:t>
+      </w:r>
+      <w:r>
+        <w:rPr>
+          <w:rFonts w:ascii="Arial" w:hAnsi="Arial" w:cs="Arial"/>
+          <w:sz w:val="24"/>
+          <w:szCs w:val="24"/>
+          <w:lang w:eastAsia="pt-BR"/>
+        </w:rPr>
+        <w:t>aso de uso: Efetuar login</w:t>
+      </w:r>
+      <w:r>
+        <w:rPr>
+          <w:rFonts w:ascii="Arial" w:eastAsia="Times New Roman" w:hAnsi="Arial" w:cs="Arial"/>
+          <w:sz w:val="24"/>
+          <w:szCs w:val="24"/>
+          <w:lang w:eastAsia="pt-BR"/>
+        </w:rPr>
+        <w:fldChar w:fldCharType="end"/>
+      </w:r>
+      <w:r>
+        <w:rPr>
+          <w:rFonts w:ascii="Arial" w:eastAsia="Times New Roman" w:hAnsi="Arial" w:cs="Arial"/>
+          <w:sz w:val="24"/>
+          <w:szCs w:val="24"/>
+          <w:lang w:eastAsia="pt-BR"/>
+        </w:rPr>
+        <w:t>.</w:t>
+      </w:r>
+    </w:p>
+    <w:p>
+      <w:pPr>
+        <w:ind w:firstLine="709"/>
+        <w:rPr>
+          <w:rFonts w:ascii="Arial" w:eastAsia="Times New Roman" w:hAnsi="Arial" w:cs="Arial"/>
+          <w:sz w:val="24"/>
+          <w:szCs w:val="24"/>
+          <w:lang w:eastAsia="pt-BR"/>
+        </w:rPr>
+      </w:pPr>
+      <w:r>
+        <w:rPr>
+          <w:rFonts w:ascii="Arial" w:eastAsia="Times New Roman" w:hAnsi="Arial" w:cs="Arial"/>
+          <w:sz w:val="24"/>
+          <w:szCs w:val="24"/>
+          <w:lang w:eastAsia="pt-BR"/>
+        </w:rPr>
+        <w:t xml:space="preserve">As imagens a seguir apresentam as </w:t>
+      </w:r>
+      <w:r>
+        <w:rPr>
+          <w:rFonts w:ascii="Arial" w:eastAsia="Times New Roman" w:hAnsi="Arial" w:cs="Arial"/>
+          <w:sz w:val="24"/>
+          <w:szCs w:val="24"/>
+          <w:lang w:eastAsia="pt-BR"/>
+        </w:rPr>
+        <w:t>evidências</w:t>
+      </w:r>
+      <w:r>
+        <w:rPr>
+          <w:rFonts w:ascii="Arial" w:eastAsia="Times New Roman" w:hAnsi="Arial" w:cs="Arial"/>
+          <w:sz w:val="24"/>
+          <w:szCs w:val="24"/>
+          <w:lang w:eastAsia="pt-BR"/>
+        </w:rPr>
+        <w:t xml:space="preserve"> </w:t>
+      </w:r>
+      <w:r>
+        <w:rPr>
+          <w:rFonts w:ascii="Arial" w:eastAsia="Times New Roman" w:hAnsi="Arial" w:cs="Arial"/>
+          <w:sz w:val="24"/>
+          <w:szCs w:val="24"/>
+          <w:lang w:eastAsia="pt-BR"/>
+        </w:rPr>
+        <w:t>d</w:t>
+      </w:r>
+      <w:r>
+        <w:rPr>
+          <w:rFonts w:ascii="Arial" w:eastAsia="Times New Roman" w:hAnsi="Arial" w:cs="Arial"/>
+          <w:sz w:val="24"/>
+          <w:szCs w:val="24"/>
+          <w:lang w:eastAsia="pt-BR"/>
+        </w:rPr>
+        <w:t>os testes.</w:t>
+      </w:r>
+    </w:p>
+    <w:p>
+      <w:pPr>
+        <w:pStyle w:val="Legenda"/>
+        <w:spacing w:after="0"/>
+        <w:jc w:val="center"/>
+        <w:rPr>
+          <w:sz w:val="22"/>
+          <w:szCs w:val="22"/>
+        </w:rPr>
+      </w:pPr>
+    </w:p>
+    <w:p>
+      <w:pPr>
+        <w:pStyle w:val="Legenda"/>
+        <w:spacing w:after="0"/>
+        <w:jc w:val="center"/>
+        <w:rPr>
+          <w:sz w:val="22"/>
+          <w:szCs w:val="22"/>
+        </w:rPr>
+      </w:pPr>
+    </w:p>
+    <w:p>
+      <w:pPr>
+        <w:pStyle w:val="Legenda"/>
+        <w:spacing w:after="0"/>
+        <w:jc w:val="center"/>
+        <w:rPr>
+          <w:sz w:val="22"/>
+          <w:szCs w:val="22"/>
+        </w:rPr>
+      </w:pPr>
+    </w:p>
+    <w:p>
+      <w:pPr>
+        <w:pStyle w:val="Legenda"/>
+        <w:spacing w:after="0"/>
+        <w:jc w:val="center"/>
+        <w:rPr>
+          <w:sz w:val="22"/>
+          <w:szCs w:val="22"/>
+        </w:rPr>
+      </w:pPr>
+    </w:p>
+    <w:p>
+      <w:pPr>
+        <w:pStyle w:val="Legenda"/>
+        <w:spacing w:after="0"/>
+        <w:jc w:val="center"/>
+        <w:rPr>
+          <w:sz w:val="22"/>
+          <w:szCs w:val="22"/>
+        </w:rPr>
+      </w:pPr>
+    </w:p>
+    <w:p>
+      <w:pPr>
+        <w:pStyle w:val="Legenda"/>
+        <w:spacing w:after="0"/>
+        <w:jc w:val="center"/>
+        <w:rPr>
+          <w:sz w:val="22"/>
+          <w:szCs w:val="22"/>
+        </w:rPr>
+      </w:pPr>
+    </w:p>
+    <w:p>
+      <w:pPr>
+        <w:pStyle w:val="Legenda"/>
+        <w:spacing w:after="0"/>
+        <w:jc w:val="center"/>
+        <w:rPr>
+          <w:sz w:val="22"/>
+          <w:szCs w:val="22"/>
+        </w:rPr>
+      </w:pPr>
+    </w:p>
+    <w:p>
+      <w:pPr>
+        <w:pStyle w:val="Legenda"/>
+        <w:spacing w:after="0"/>
+        <w:jc w:val="center"/>
+        <w:rPr>
+          <w:sz w:val="22"/>
+          <w:szCs w:val="22"/>
+        </w:rPr>
+      </w:pPr>
+    </w:p>
+    <w:p>
+      <w:pPr>
+        <w:pStyle w:val="Legenda"/>
+        <w:spacing w:after="0"/>
+        <w:jc w:val="center"/>
+        <w:rPr>
+          <w:sz w:val="22"/>
+          <w:szCs w:val="22"/>
+        </w:rPr>
+      </w:pPr>
+    </w:p>
+    <w:p>
+      <w:pPr>
+        <w:pStyle w:val="Legenda"/>
+        <w:spacing w:after="240"/>
+        <w:jc w:val="center"/>
+        <w:rPr>
+          <w:sz w:val="22"/>
+          <w:szCs w:val="22"/>
+        </w:rPr>
+      </w:pPr>
+      <w:bookmarkStart w:id="102" w:name="_Ref128835693"/>
+      <w:r>
+        <w:rPr>
+          <w:sz w:val="22"/>
+          <w:szCs w:val="22"/>
+        </w:rPr>
+        <w:lastRenderedPageBreak/>
+        <w:t xml:space="preserve">Figura </w:t>
+      </w:r>
+      <w:r>
+        <w:rPr>
+          <w:sz w:val="22"/>
+          <w:szCs w:val="22"/>
+        </w:rPr>
+        <w:fldChar w:fldCharType="begin"/>
+      </w:r>
+      <w:r>
+        <w:rPr>
+          <w:sz w:val="22"/>
+          <w:szCs w:val="22"/>
+        </w:rPr>
+        <w:instrText xml:space="preserve"> SEQ Figura \* ARABIC </w:instrText>
+      </w:r>
+      <w:r>
+        <w:rPr>
+          <w:sz w:val="22"/>
+          <w:szCs w:val="22"/>
+        </w:rPr>
+        <w:fldChar w:fldCharType="separate"/>
+      </w:r>
+      <w:r>
+        <w:rPr>
+          <w:noProof/>
+          <w:sz w:val="22"/>
+          <w:szCs w:val="22"/>
+        </w:rPr>
+        <w:t>26</w:t>
+      </w:r>
+      <w:r>
+        <w:rPr>
+          <w:sz w:val="22"/>
+          <w:szCs w:val="22"/>
+        </w:rPr>
+        <w:fldChar w:fldCharType="end"/>
+      </w:r>
+      <w:r>
+        <w:rPr>
+          <w:sz w:val="22"/>
+          <w:szCs w:val="22"/>
+        </w:rPr>
+        <w:t xml:space="preserve"> – </w:t>
+      </w:r>
+      <w:r>
+        <w:rPr>
+          <w:sz w:val="22"/>
+          <w:szCs w:val="22"/>
+        </w:rPr>
+        <w:t>Tela de login do sistema</w:t>
+      </w:r>
+      <w:bookmarkEnd w:id="102"/>
+    </w:p>
+    <w:p>
+      <w:pPr>
+        <w:ind w:firstLine="709"/>
+        <w:rPr>
+          <w:rFonts w:ascii="Arial" w:eastAsia="Times New Roman" w:hAnsi="Arial" w:cs="Arial"/>
+          <w:sz w:val="24"/>
+          <w:szCs w:val="24"/>
+          <w:lang w:eastAsia="pt-BR"/>
+        </w:rPr>
+      </w:pPr>
+      <w:r>
+        <w:rPr>
+          <w:noProof/>
+        </w:rPr>
+        <w:pict w14:anchorId="245AF80A">
+          <v:shape id="Imagem 1" o:spid="_x0000_s1169" type="#_x0000_t75" style="position:absolute;left:0;text-align:left;margin-left:2.55pt;margin-top:-17.8pt;width:392.1pt;height:181.45pt;z-index:18;visibility:visible;mso-wrap-style:square;mso-position-horizontal-relative:text;mso-position-vertical-relative:text;mso-width-relative:page;mso-height-relative:page">
+            <v:imagedata r:id="rId33" o:title=""/>
+            <w10:wrap type="topAndBottom"/>
+          </v:shape>
+        </w:pict>
+      </w:r>
+      <w:r>
+        <w:rPr>
+          <w:rFonts w:ascii="Arial" w:eastAsia="Times New Roman" w:hAnsi="Arial" w:cs="Arial"/>
+          <w:sz w:val="24"/>
+          <w:szCs w:val="24"/>
+          <w:lang w:eastAsia="pt-BR"/>
+        </w:rPr>
+        <w:t>A</w:t>
+      </w:r>
+      <w:r>
+        <w:rPr>
+          <w:rFonts w:ascii="Arial" w:eastAsia="Times New Roman" w:hAnsi="Arial" w:cs="Arial"/>
+          <w:sz w:val="24"/>
+          <w:szCs w:val="24"/>
+          <w:lang w:eastAsia="pt-BR"/>
+        </w:rPr>
+        <w:t xml:space="preserve"> </w:t>
+      </w:r>
+      <w:r>
+        <w:rPr>
+          <w:rFonts w:ascii="Arial" w:eastAsia="Times New Roman" w:hAnsi="Arial" w:cs="Arial"/>
+          <w:sz w:val="24"/>
+          <w:szCs w:val="24"/>
+          <w:lang w:eastAsia="pt-BR"/>
+        </w:rPr>
+        <w:t xml:space="preserve">figura </w:t>
+      </w:r>
+      <w:r>
+        <w:rPr>
+          <w:rFonts w:ascii="Arial" w:eastAsia="Times New Roman" w:hAnsi="Arial" w:cs="Arial"/>
+          <w:sz w:val="24"/>
+          <w:szCs w:val="24"/>
+          <w:lang w:eastAsia="pt-BR"/>
+        </w:rPr>
+        <w:fldChar w:fldCharType="begin"/>
+      </w:r>
+      <w:r>
+        <w:rPr>
+          <w:rFonts w:ascii="Arial" w:eastAsia="Times New Roman" w:hAnsi="Arial" w:cs="Arial"/>
+          <w:sz w:val="24"/>
+          <w:szCs w:val="24"/>
+          <w:lang w:eastAsia="pt-BR"/>
+        </w:rPr>
+        <w:instrText xml:space="preserve"> REF _Ref128835693 \p \h </w:instrText>
+      </w:r>
+      <w:r>
+        <w:rPr>
+          <w:rFonts w:ascii="Arial" w:eastAsia="Times New Roman" w:hAnsi="Arial" w:cs="Arial"/>
+          <w:sz w:val="24"/>
+          <w:szCs w:val="24"/>
+          <w:lang w:eastAsia="pt-BR"/>
+        </w:rPr>
+      </w:r>
+      <w:r>
+        <w:rPr>
+          <w:rFonts w:ascii="Arial" w:eastAsia="Times New Roman" w:hAnsi="Arial" w:cs="Arial"/>
+          <w:sz w:val="24"/>
+          <w:szCs w:val="24"/>
+          <w:lang w:eastAsia="pt-BR"/>
+        </w:rPr>
+        <w:fldChar w:fldCharType="separate"/>
+      </w:r>
+      <w:r>
+        <w:rPr>
+          <w:rFonts w:ascii="Arial" w:eastAsia="Times New Roman" w:hAnsi="Arial" w:cs="Arial"/>
+          <w:sz w:val="24"/>
+          <w:szCs w:val="24"/>
+          <w:lang w:eastAsia="pt-BR"/>
+        </w:rPr>
+        <w:t>acima</w:t>
+      </w:r>
+      <w:r>
+        <w:rPr>
+          <w:rFonts w:ascii="Arial" w:eastAsia="Times New Roman" w:hAnsi="Arial" w:cs="Arial"/>
+          <w:sz w:val="24"/>
+          <w:szCs w:val="24"/>
+          <w:lang w:eastAsia="pt-BR"/>
+        </w:rPr>
+        <w:fldChar w:fldCharType="end"/>
+      </w:r>
+      <w:r>
+        <w:rPr>
+          <w:rFonts w:ascii="Arial" w:eastAsia="Times New Roman" w:hAnsi="Arial" w:cs="Arial"/>
+          <w:sz w:val="24"/>
+          <w:szCs w:val="24"/>
+          <w:lang w:eastAsia="pt-BR"/>
+        </w:rPr>
+        <w:t>, apresenta a tela de login</w:t>
+      </w:r>
+      <w:r>
+        <w:rPr>
+          <w:rFonts w:ascii="Arial" w:eastAsia="Times New Roman" w:hAnsi="Arial" w:cs="Arial"/>
+          <w:sz w:val="24"/>
+          <w:szCs w:val="24"/>
+          <w:lang w:eastAsia="pt-BR"/>
+        </w:rPr>
+        <w:t xml:space="preserve"> quando o usuário acessa o sistema e não está logado no sistema</w:t>
+      </w:r>
+      <w:r>
+        <w:rPr>
+          <w:rFonts w:ascii="Arial" w:eastAsia="Times New Roman" w:hAnsi="Arial" w:cs="Arial"/>
+          <w:sz w:val="24"/>
+          <w:szCs w:val="24"/>
+          <w:lang w:eastAsia="pt-BR"/>
+        </w:rPr>
+        <w:t xml:space="preserve"> (fluxo principal do caso de uso)</w:t>
+      </w:r>
+      <w:r>
+        <w:rPr>
+          <w:rFonts w:ascii="Arial" w:eastAsia="Times New Roman" w:hAnsi="Arial" w:cs="Arial"/>
+          <w:sz w:val="24"/>
+          <w:szCs w:val="24"/>
+          <w:lang w:eastAsia="pt-BR"/>
+        </w:rPr>
+        <w:t>.</w:t>
+      </w:r>
+    </w:p>
+    <w:p>
+      <w:pPr>
+        <w:pStyle w:val="Legenda"/>
+        <w:spacing w:before="240" w:after="240"/>
+        <w:jc w:val="center"/>
+        <w:rPr>
+          <w:sz w:val="22"/>
+          <w:szCs w:val="22"/>
+        </w:rPr>
+      </w:pPr>
+      <w:r>
+        <w:rPr>
+          <w:noProof/>
+        </w:rPr>
+        <w:pict w14:anchorId="736F1C0B">
+          <v:shape id="_x0000_s1171" type="#_x0000_t75" style="position:absolute;left:0;text-align:left;margin-left:0;margin-top:.35pt;width:453.7pt;height:196.9pt;z-index:19;visibility:visible;mso-wrap-style:square;mso-position-horizontal:left;mso-position-horizontal-relative:text;mso-position-vertical:absolute;mso-position-vertical-relative:text;mso-width-relative:page;mso-height-relative:page">
+            <v:imagedata r:id="rId34" o:title=""/>
+            <w10:wrap type="topAndBottom"/>
+          </v:shape>
+        </w:pict>
+      </w:r>
+      <w:r>
+        <w:rPr>
+          <w:sz w:val="22"/>
+          <w:szCs w:val="22"/>
+        </w:rPr>
+        <w:t xml:space="preserve">Figura </w:t>
+      </w:r>
+      <w:r>
+        <w:rPr>
+          <w:sz w:val="22"/>
+          <w:szCs w:val="22"/>
+        </w:rPr>
+        <w:fldChar w:fldCharType="begin"/>
+      </w:r>
+      <w:r>
+        <w:rPr>
+          <w:sz w:val="22"/>
+          <w:szCs w:val="22"/>
+        </w:rPr>
+        <w:instrText xml:space="preserve"> SEQ Figura \* ARABIC </w:instrText>
+      </w:r>
+      <w:r>
+        <w:rPr>
+          <w:sz w:val="22"/>
+          <w:szCs w:val="22"/>
+        </w:rPr>
+        <w:fldChar w:fldCharType="separate"/>
+      </w:r>
+      <w:r>
+        <w:rPr>
+          <w:noProof/>
+          <w:sz w:val="22"/>
+          <w:szCs w:val="22"/>
+        </w:rPr>
+        <w:t>27</w:t>
+      </w:r>
+      <w:r>
+        <w:rPr>
+          <w:sz w:val="22"/>
+          <w:szCs w:val="22"/>
+        </w:rPr>
+        <w:fldChar w:fldCharType="end"/>
+      </w:r>
+      <w:r>
+        <w:rPr>
+          <w:sz w:val="22"/>
+          <w:szCs w:val="22"/>
+        </w:rPr>
+        <w:t xml:space="preserve"> – </w:t>
+      </w:r>
+      <w:r>
+        <w:rPr>
+          <w:sz w:val="22"/>
+          <w:szCs w:val="22"/>
+        </w:rPr>
+        <w:t>Tela Home do sistema</w:t>
+      </w:r>
+    </w:p>
+    <w:p>
+      <w:pPr>
+        <w:ind w:firstLine="709"/>
+        <w:jc w:val="both"/>
+        <w:rPr>
+          <w:rFonts w:ascii="Arial" w:eastAsia="Times New Roman" w:hAnsi="Arial" w:cs="Arial"/>
+          <w:sz w:val="24"/>
+          <w:szCs w:val="24"/>
+          <w:lang w:eastAsia="pt-BR"/>
+        </w:rPr>
+      </w:pPr>
+      <w:r>
+        <w:rPr>
+          <w:rFonts w:ascii="Arial" w:eastAsia="Times New Roman" w:hAnsi="Arial" w:cs="Arial"/>
+          <w:sz w:val="24"/>
+          <w:szCs w:val="24"/>
+          <w:lang w:eastAsia="pt-BR"/>
+        </w:rPr>
+        <w:t xml:space="preserve">A figura acima apresenta a tela home do sistema, quando o usuário acessa o sistema e consegue fazer o login com sucesso ou já havia feito o login anteriormente sem fazer logout (fluxo principal e fluxo alternativo </w:t>
+      </w:r>
+      <w:r>
+        <w:rPr>
+          <w:rFonts w:ascii="Arial" w:eastAsia="Times New Roman" w:hAnsi="Arial" w:cs="Arial"/>
+          <w:sz w:val="24"/>
+          <w:szCs w:val="24"/>
+          <w:lang w:eastAsia="pt-BR"/>
+        </w:rPr>
+        <w:t>do caso de uso</w:t>
+      </w:r>
+      <w:r>
+        <w:rPr>
+          <w:rFonts w:ascii="Arial" w:eastAsia="Times New Roman" w:hAnsi="Arial" w:cs="Arial"/>
+          <w:sz w:val="24"/>
+          <w:szCs w:val="24"/>
+          <w:lang w:eastAsia="pt-BR"/>
+        </w:rPr>
+        <w:t>)</w:t>
+      </w:r>
+      <w:r>
+        <w:rPr>
+          <w:rFonts w:ascii="Arial" w:eastAsia="Times New Roman" w:hAnsi="Arial" w:cs="Arial"/>
+          <w:sz w:val="24"/>
+          <w:szCs w:val="24"/>
+          <w:lang w:eastAsia="pt-BR"/>
+        </w:rPr>
+        <w:t>.</w:t>
+      </w:r>
+    </w:p>
+    <w:p>
+      <w:pPr>
+        <w:jc w:val="center"/>
+        <w:rPr>
+          <w:noProof/>
+          <w:lang w:eastAsia="pt-BR"/>
+        </w:rPr>
+      </w:pPr>
+      <w:r>
+        <w:rPr>
+          <w:noProof/>
+          <w:lang w:eastAsia="pt-BR"/>
+        </w:rPr>
+        <w:lastRenderedPageBreak/>
+        <w:pict w14:anchorId="713E9C26">
+          <v:shape id="Imagem 1" o:spid="_x0000_i1079" type="#_x0000_t75" style="width:266.55pt;height:392.95pt;visibility:visible;mso-wrap-style:square">
+            <v:imagedata r:id="rId35" o:title=""/>
+          </v:shape>
+        </w:pict>
+      </w:r>
+    </w:p>
+    <w:p>
+      <w:pPr>
+        <w:pStyle w:val="Legenda"/>
+        <w:spacing w:before="240" w:after="240"/>
+        <w:jc w:val="center"/>
+        <w:rPr>
+          <w:sz w:val="22"/>
+          <w:szCs w:val="22"/>
+        </w:rPr>
+      </w:pPr>
+      <w:r>
+        <w:rPr>
+          <w:sz w:val="22"/>
+          <w:szCs w:val="22"/>
+        </w:rPr>
+        <w:t>Figura</w:t>
+      </w:r>
+      <w:r>
+        <w:rPr>
+          <w:sz w:val="22"/>
+          <w:szCs w:val="22"/>
+        </w:rPr>
+        <w:t xml:space="preserve"> </w:t>
+      </w:r>
+      <w:r>
+        <w:rPr>
+          <w:sz w:val="22"/>
+          <w:szCs w:val="22"/>
+        </w:rPr>
+        <w:fldChar w:fldCharType="begin"/>
+      </w:r>
+      <w:r>
+        <w:rPr>
+          <w:sz w:val="22"/>
+          <w:szCs w:val="22"/>
+        </w:rPr>
+        <w:instrText xml:space="preserve"> SEQ Figura \* ARABIC </w:instrText>
+      </w:r>
+      <w:r>
+        <w:rPr>
+          <w:sz w:val="22"/>
+          <w:szCs w:val="22"/>
+        </w:rPr>
+        <w:fldChar w:fldCharType="separate"/>
+      </w:r>
+      <w:r>
+        <w:rPr>
+          <w:noProof/>
+          <w:sz w:val="22"/>
+          <w:szCs w:val="22"/>
+        </w:rPr>
+        <w:t>27</w:t>
+      </w:r>
+      <w:r>
+        <w:rPr>
+          <w:sz w:val="22"/>
+          <w:szCs w:val="22"/>
+        </w:rPr>
+        <w:fldChar w:fldCharType="end"/>
+      </w:r>
+      <w:r>
+        <w:rPr>
+          <w:sz w:val="22"/>
+          <w:szCs w:val="22"/>
+        </w:rPr>
+        <w:t xml:space="preserve"> – Tela </w:t>
+      </w:r>
+      <w:r>
+        <w:rPr>
+          <w:sz w:val="22"/>
+          <w:szCs w:val="22"/>
+        </w:rPr>
+        <w:t>de erro do login ao não preencher campos</w:t>
+      </w:r>
+    </w:p>
+    <w:p>
+      <w:pPr>
+        <w:ind w:firstLine="709"/>
+        <w:rPr>
+          <w:rFonts w:ascii="Arial" w:eastAsia="Times New Roman" w:hAnsi="Arial" w:cs="Arial"/>
+          <w:sz w:val="24"/>
+          <w:szCs w:val="24"/>
+          <w:lang w:eastAsia="pt-BR"/>
+        </w:rPr>
+      </w:pPr>
+      <w:r>
+        <w:rPr>
+          <w:rFonts w:ascii="Arial" w:eastAsia="Times New Roman" w:hAnsi="Arial" w:cs="Arial"/>
+          <w:sz w:val="24"/>
+          <w:szCs w:val="24"/>
+          <w:lang w:eastAsia="pt-BR"/>
+        </w:rPr>
+        <w:t xml:space="preserve">A </w:t>
+      </w:r>
+      <w:r>
+        <w:rPr>
+          <w:rFonts w:ascii="Arial" w:eastAsia="Times New Roman" w:hAnsi="Arial" w:cs="Arial"/>
+          <w:sz w:val="24"/>
+          <w:szCs w:val="24"/>
+          <w:lang w:eastAsia="pt-BR"/>
+        </w:rPr>
+        <w:t>figura acima apresenta as mensagens de erro quando o usuário não preenche os campos de login (fluxo de exceção do caso de uso).</w:t>
+      </w:r>
+    </w:p>
+    <w:p>
+      <w:pPr>
+        <w:ind w:firstLine="709"/>
+        <w:rPr>
+          <w:rFonts w:ascii="Arial" w:eastAsia="Times New Roman" w:hAnsi="Arial" w:cs="Arial"/>
+          <w:sz w:val="24"/>
+          <w:szCs w:val="24"/>
+          <w:lang w:eastAsia="pt-BR"/>
+        </w:rPr>
+      </w:pPr>
+    </w:p>
+    <w:p>
+      <w:pPr>
+        <w:ind w:firstLine="709"/>
+        <w:rPr>
+          <w:rFonts w:ascii="Arial" w:eastAsia="Times New Roman" w:hAnsi="Arial" w:cs="Arial"/>
+          <w:sz w:val="24"/>
+          <w:szCs w:val="24"/>
+          <w:lang w:eastAsia="pt-BR"/>
+        </w:rPr>
+      </w:pPr>
+    </w:p>
+    <w:p>
+      <w:pPr>
+        <w:ind w:firstLine="709"/>
+        <w:rPr>
+          <w:rFonts w:ascii="Arial" w:eastAsia="Times New Roman" w:hAnsi="Arial" w:cs="Arial"/>
+          <w:sz w:val="24"/>
+          <w:szCs w:val="24"/>
+          <w:lang w:eastAsia="pt-BR"/>
+        </w:rPr>
+      </w:pPr>
+    </w:p>
+    <w:p>
+      <w:pPr>
+        <w:ind w:firstLine="709"/>
+        <w:rPr>
+          <w:rFonts w:ascii="Arial" w:eastAsia="Times New Roman" w:hAnsi="Arial" w:cs="Arial"/>
+          <w:sz w:val="24"/>
+          <w:szCs w:val="24"/>
+          <w:lang w:eastAsia="pt-BR"/>
+        </w:rPr>
+      </w:pPr>
+    </w:p>
+    <w:p>
+      <w:pPr>
+        <w:ind w:firstLine="709"/>
+        <w:rPr>
+          <w:rFonts w:ascii="Arial" w:eastAsia="Times New Roman" w:hAnsi="Arial" w:cs="Arial"/>
+          <w:sz w:val="24"/>
+          <w:szCs w:val="24"/>
+          <w:lang w:eastAsia="pt-BR"/>
+        </w:rPr>
+      </w:pPr>
+    </w:p>
+    <w:p>
+      <w:pPr>
+        <w:ind w:firstLine="709"/>
+        <w:rPr>
+          <w:rFonts w:ascii="Arial" w:eastAsia="Times New Roman" w:hAnsi="Arial" w:cs="Arial"/>
+          <w:sz w:val="24"/>
+          <w:szCs w:val="24"/>
+          <w:lang w:eastAsia="pt-BR"/>
+        </w:rPr>
+      </w:pPr>
+    </w:p>
+    <w:p>
+      <w:pPr>
+        <w:ind w:firstLine="709"/>
+        <w:rPr>
+          <w:rFonts w:ascii="Arial" w:eastAsia="Times New Roman" w:hAnsi="Arial" w:cs="Arial"/>
+          <w:sz w:val="24"/>
+          <w:szCs w:val="24"/>
+          <w:lang w:eastAsia="pt-BR"/>
+        </w:rPr>
+      </w:pPr>
+    </w:p>
+    <w:p>
+      <w:pPr>
+        <w:ind w:firstLine="709"/>
+        <w:rPr>
+          <w:rFonts w:ascii="Arial" w:eastAsia="Times New Roman" w:hAnsi="Arial" w:cs="Arial"/>
+          <w:sz w:val="24"/>
+          <w:szCs w:val="24"/>
+          <w:lang w:eastAsia="pt-BR"/>
+        </w:rPr>
+      </w:pPr>
+    </w:p>
+    <w:p>
+      <w:pPr>
+        <w:ind w:firstLine="709"/>
+        <w:rPr>
+          <w:rFonts w:ascii="Arial" w:eastAsia="Times New Roman" w:hAnsi="Arial" w:cs="Arial"/>
+          <w:sz w:val="24"/>
+          <w:szCs w:val="24"/>
+          <w:lang w:eastAsia="pt-BR"/>
+        </w:rPr>
+      </w:pPr>
+    </w:p>
+    <w:p>
+      <w:pPr>
+        <w:pStyle w:val="Legenda"/>
+        <w:spacing w:before="240" w:after="240"/>
+        <w:jc w:val="center"/>
+        <w:rPr>
+          <w:sz w:val="22"/>
+          <w:szCs w:val="22"/>
+        </w:rPr>
+      </w:pPr>
+      <w:r>
+        <w:rPr>
+          <w:noProof/>
+        </w:rPr>
+        <w:lastRenderedPageBreak/>
+        <w:pict w14:anchorId="199EEC57">
+          <v:shape id="_x0000_s1174" type="#_x0000_t75" style="position:absolute;left:0;text-align:left;margin-left:-.05pt;margin-top:-1.4pt;width:453.45pt;height:237.45pt;z-index:20;visibility:visible;mso-wrap-style:square;mso-position-horizontal-relative:text;mso-position-vertical-relative:text;mso-width-relative:page;mso-height-relative:page">
+            <v:imagedata r:id="rId36" o:title=""/>
+            <w10:wrap type="topAndBottom"/>
+          </v:shape>
+        </w:pict>
+      </w:r>
+      <w:r>
+        <w:rPr>
+          <w:sz w:val="22"/>
+          <w:szCs w:val="22"/>
+        </w:rPr>
+        <w:t>Figura</w:t>
+      </w:r>
+      <w:r>
+        <w:rPr>
+          <w:sz w:val="22"/>
+          <w:szCs w:val="22"/>
+        </w:rPr>
+        <w:t xml:space="preserve"> </w:t>
+      </w:r>
+      <w:r>
+        <w:rPr>
+          <w:sz w:val="22"/>
+          <w:szCs w:val="22"/>
+        </w:rPr>
+        <w:fldChar w:fldCharType="begin"/>
+      </w:r>
+      <w:r>
+        <w:rPr>
+          <w:sz w:val="22"/>
+          <w:szCs w:val="22"/>
+        </w:rPr>
+        <w:instrText xml:space="preserve"> SEQ Figura \* ARABIC </w:instrText>
+      </w:r>
+      <w:r>
+        <w:rPr>
+          <w:sz w:val="22"/>
+          <w:szCs w:val="22"/>
+        </w:rPr>
+        <w:fldChar w:fldCharType="separate"/>
+      </w:r>
+      <w:r>
+        <w:rPr>
+          <w:noProof/>
+          <w:sz w:val="22"/>
+          <w:szCs w:val="22"/>
+        </w:rPr>
+        <w:t>27</w:t>
+      </w:r>
+      <w:r>
+        <w:rPr>
+          <w:sz w:val="22"/>
+          <w:szCs w:val="22"/>
+        </w:rPr>
+        <w:fldChar w:fldCharType="end"/>
+      </w:r>
+      <w:r>
+        <w:rPr>
+          <w:sz w:val="22"/>
+          <w:szCs w:val="22"/>
+        </w:rPr>
+        <w:t xml:space="preserve"> – Tela de erro do login </w:t>
+      </w:r>
+      <w:r>
+        <w:rPr>
+          <w:sz w:val="22"/>
+          <w:szCs w:val="22"/>
+        </w:rPr>
+        <w:t>ao preencher com usuário e ou senha inválidos</w:t>
+      </w:r>
+    </w:p>
+    <w:p>
+      <w:pPr>
+        <w:ind w:firstLine="709"/>
+        <w:rPr>
+          <w:rFonts w:ascii="Arial" w:eastAsia="Times New Roman" w:hAnsi="Arial" w:cs="Arial"/>
+          <w:sz w:val="24"/>
+          <w:szCs w:val="24"/>
+          <w:lang w:eastAsia="pt-BR"/>
+        </w:rPr>
+      </w:pPr>
+      <w:r>
+        <w:rPr>
+          <w:rFonts w:ascii="Arial" w:eastAsia="Times New Roman" w:hAnsi="Arial" w:cs="Arial"/>
+          <w:sz w:val="24"/>
+          <w:szCs w:val="24"/>
+          <w:lang w:eastAsia="pt-BR"/>
+        </w:rPr>
+        <w:t xml:space="preserve">A </w:t>
+      </w:r>
+      <w:r>
+        <w:rPr>
+          <w:rFonts w:ascii="Arial" w:eastAsia="Times New Roman" w:hAnsi="Arial" w:cs="Arial"/>
+          <w:sz w:val="24"/>
+          <w:szCs w:val="24"/>
+          <w:lang w:eastAsia="pt-BR"/>
+        </w:rPr>
+        <w:t>figura acima apresenta a mensagem</w:t>
+      </w:r>
+      <w:r>
+        <w:rPr>
+          <w:rFonts w:ascii="Arial" w:eastAsia="Times New Roman" w:hAnsi="Arial" w:cs="Arial"/>
+          <w:sz w:val="24"/>
+          <w:szCs w:val="24"/>
+          <w:lang w:eastAsia="pt-BR"/>
+        </w:rPr>
+        <w:t xml:space="preserve"> de erro quando </w:t>
+      </w:r>
+      <w:r>
+        <w:rPr>
+          <w:rFonts w:ascii="Arial" w:eastAsia="Times New Roman" w:hAnsi="Arial" w:cs="Arial"/>
+          <w:sz w:val="24"/>
+          <w:szCs w:val="24"/>
+          <w:lang w:eastAsia="pt-BR"/>
+        </w:rPr>
+        <w:t>tenta fazer o login com usuário e/ou senha inválidos</w:t>
+      </w:r>
+      <w:bookmarkStart w:id="103" w:name="_GoBack"/>
+      <w:bookmarkEnd w:id="103"/>
+      <w:r>
+        <w:rPr>
+          <w:rFonts w:ascii="Arial" w:eastAsia="Times New Roman" w:hAnsi="Arial" w:cs="Arial"/>
+          <w:sz w:val="24"/>
+          <w:szCs w:val="24"/>
+          <w:lang w:eastAsia="pt-BR"/>
+        </w:rPr>
+        <w:t xml:space="preserve"> (fluxo de exceção do caso de uso).</w:t>
+      </w:r>
+    </w:p>
+    <w:p>
+      <w:pPr>
+        <w:ind w:firstLine="709"/>
+        <w:jc w:val="center"/>
+        <w:rPr>
+          <w:rFonts w:ascii="Arial" w:eastAsia="Times New Roman" w:hAnsi="Arial" w:cs="Arial"/>
+          <w:sz w:val="24"/>
+          <w:szCs w:val="24"/>
+          <w:lang w:eastAsia="pt-BR"/>
+        </w:rPr>
+      </w:pPr>
+    </w:p>
+    <w:p>
+      <w:pPr>
+        <w:ind w:firstLine="709"/>
+        <w:jc w:val="both"/>
+        <w:rPr>
+          <w:rFonts w:ascii="Arial" w:eastAsia="Times New Roman" w:hAnsi="Arial" w:cs="Arial"/>
+          <w:sz w:val="24"/>
+          <w:szCs w:val="24"/>
+          <w:lang w:eastAsia="pt-BR"/>
+        </w:rPr>
+      </w:pPr>
+    </w:p>
+    <w:p/>
+    <w:p>
+      <w:pPr>
+        <w:ind w:firstLine="709"/>
+        <w:rPr>
+          <w:rFonts w:ascii="Arial" w:eastAsia="Times New Roman" w:hAnsi="Arial" w:cs="Arial"/>
+          <w:sz w:val="24"/>
+          <w:szCs w:val="24"/>
+          <w:lang w:eastAsia="pt-BR"/>
+        </w:rPr>
+      </w:pPr>
+    </w:p>
+    <w:p>
+      <w:pPr>
+        <w:ind w:firstLine="709"/>
+        <w:rPr>
+          <w:lang w:eastAsia="pt-BR"/>
+        </w:rPr>
+      </w:pPr>
+    </w:p>
+    <w:p>
+      <w:pPr>
+        <w:rPr>
+          <w:lang w:eastAsia="pt-BR"/>
+        </w:rPr>
+      </w:pPr>
+    </w:p>
+    <w:p>
+      <w:pPr>
+        <w:suppressAutoHyphens/>
+        <w:spacing w:after="0" w:line="360" w:lineRule="auto"/>
+        <w:ind w:firstLine="709"/>
+        <w:jc w:val="both"/>
+        <w:rPr>
+          <w:rFonts w:ascii="Arial" w:eastAsia="Times New Roman" w:hAnsi="Arial" w:cs="Arial"/>
+          <w:sz w:val="24"/>
+          <w:szCs w:val="24"/>
+          <w:lang w:eastAsia="pt-BR"/>
+        </w:rPr>
+      </w:pPr>
+    </w:p>
+    <w:p>
+      <w:pPr>
+        <w:suppressAutoHyphens/>
+        <w:spacing w:after="0" w:line="360" w:lineRule="auto"/>
+        <w:ind w:firstLine="709"/>
+        <w:jc w:val="both"/>
+        <w:rPr>
+          <w:rFonts w:ascii="Arial" w:eastAsia="Times New Roman" w:hAnsi="Arial" w:cs="Arial"/>
+          <w:sz w:val="24"/>
+          <w:szCs w:val="24"/>
+          <w:lang w:eastAsia="pt-BR"/>
+        </w:rPr>
+      </w:pPr>
+      <w:r>
+        <w:rPr>
+          <w:rFonts w:ascii="Arial" w:eastAsia="Times New Roman" w:hAnsi="Arial" w:cs="Arial"/>
+          <w:sz w:val="24"/>
+          <w:szCs w:val="24"/>
+          <w:lang w:eastAsia="pt-BR"/>
+        </w:rPr>
+        <w:br w:type="page"/>
+      </w:r>
+    </w:p>
+    <w:p>
+      <w:pPr>
+        <w:pStyle w:val="Ttulo1"/>
+        <w:rPr>
+          <w:lang w:val="pt-BR" w:eastAsia="pt-BR"/>
+        </w:rPr>
+      </w:pPr>
+      <w:bookmarkStart w:id="104" w:name="_Toc128786428"/>
+      <w:r>
+        <w:rPr>
+          <w:lang w:eastAsia="pt-BR"/>
+        </w:rPr>
+        <w:t>5.</w:t>
+      </w:r>
+      <w:r>
+        <w:rPr>
+          <w:lang w:eastAsia="pt-BR"/>
+        </w:rPr>
+        <w:t xml:space="preserve"> </w:t>
+      </w:r>
+      <w:r>
+        <w:rPr>
+          <w:lang w:eastAsia="pt-BR"/>
+        </w:rPr>
+        <w:t>URL</w:t>
+      </w:r>
+      <w:r>
+        <w:rPr>
+          <w:lang w:val="pt-BR" w:eastAsia="pt-BR"/>
+        </w:rPr>
+        <w:t>s</w:t>
+      </w:r>
+      <w:bookmarkEnd w:id="104"/>
+    </w:p>
+    <w:p>
+      <w:pPr>
+        <w:suppressAutoHyphens/>
+        <w:spacing w:after="0" w:line="360" w:lineRule="auto"/>
+        <w:jc w:val="both"/>
+        <w:rPr>
+          <w:rFonts w:ascii="Arial" w:hAnsi="Arial" w:cs="Arial"/>
+          <w:sz w:val="24"/>
+          <w:szCs w:val="24"/>
+        </w:rPr>
+      </w:pPr>
+    </w:p>
+    <w:p>
+      <w:pPr>
+        <w:pStyle w:val="Ttulo2"/>
+        <w:rPr>
+          <w:lang w:val="pt-BR" w:eastAsia="pt-BR"/>
+        </w:rPr>
+      </w:pPr>
+      <w:bookmarkStart w:id="105" w:name="_Ref128333699"/>
+      <w:bookmarkStart w:id="106" w:name="_Toc128786429"/>
+      <w:r>
+        <w:rPr>
+          <w:lang w:val="pt-BR" w:eastAsia="pt-BR"/>
+        </w:rPr>
+        <w:t>5</w:t>
+      </w:r>
+      <w:r>
+        <w:rPr>
+          <w:lang w:eastAsia="pt-BR"/>
+        </w:rPr>
+        <w:t>.</w:t>
+      </w:r>
+      <w:r>
+        <w:rPr>
+          <w:lang w:val="pt-BR" w:eastAsia="pt-BR"/>
+        </w:rPr>
+        <w:t>1</w:t>
+      </w:r>
+      <w:r>
+        <w:rPr>
+          <w:lang w:eastAsia="pt-BR"/>
+        </w:rPr>
+        <w:t xml:space="preserve">. </w:t>
+      </w:r>
+      <w:r>
+        <w:rPr>
+          <w:lang w:val="pt-BR" w:eastAsia="pt-BR"/>
+        </w:rPr>
+        <w:t>Aplicação w</w:t>
+      </w:r>
+      <w:r>
+        <w:rPr>
+          <w:lang w:val="pt-BR" w:eastAsia="pt-BR"/>
+        </w:rPr>
+        <w:t>eb</w:t>
+      </w:r>
+      <w:bookmarkEnd w:id="105"/>
+      <w:bookmarkEnd w:id="106"/>
+    </w:p>
+    <w:p>
+      <w:pPr>
+        <w:suppressAutoHyphens/>
+        <w:spacing w:after="0" w:line="360" w:lineRule="auto"/>
+        <w:ind w:firstLine="709"/>
+        <w:jc w:val="both"/>
+        <w:rPr>
           <w:rFonts w:ascii="Arial" w:hAnsi="Arial" w:cs="Arial"/>
           <w:sz w:val="24"/>
           <w:szCs w:val="24"/>
@@ -55153,7 +56936,7 @@
         </w:rPr>
         <w:t xml:space="preserve">A aplicação web encontra-se hospedada em </w:t>
       </w:r>
-      <w:hyperlink r:id="rId33" w:history="1">
+      <w:hyperlink r:id="rId37" w:history="1">
         <w:r>
           <w:rPr>
             <w:rStyle w:val="Hyperlink"/>
@@ -55833,7 +57616,7 @@
           <w:lang w:val="pt-BR" w:eastAsia="pt-BR"/>
         </w:rPr>
       </w:pPr>
-      <w:bookmarkStart w:id="104" w:name="_Toc128786430"/>
+      <w:bookmarkStart w:id="107" w:name="_Toc128786430"/>
       <w:r>
         <w:rPr>
           <w:lang w:val="pt-BR" w:eastAsia="pt-BR"/>
@@ -55894,7 +57677,7 @@
         </w:rPr>
         <w:t xml:space="preserve"> e documentação</w:t>
       </w:r>
-      <w:bookmarkEnd w:id="104"/>
+      <w:bookmarkEnd w:id="107"/>
     </w:p>
     <w:p>
       <w:pPr>
@@ -55954,7 +57737,7 @@
         </w:rPr>
         <w:t xml:space="preserve">-se em </w:t>
       </w:r>
-      <w:hyperlink r:id="rId34" w:history="1">
+      <w:hyperlink r:id="rId38" w:history="1">
         <w:r>
           <w:rPr>
             <w:rStyle w:val="Hyperlink"/>
@@ -55997,7 +57780,7 @@
           <w:lang w:val="pt-BR" w:eastAsia="pt-BR"/>
         </w:rPr>
       </w:pPr>
-      <w:bookmarkStart w:id="105" w:name="_Toc128786431"/>
+      <w:bookmarkStart w:id="108" w:name="_Toc128786431"/>
       <w:r>
         <w:rPr>
           <w:lang w:val="pt-BR" w:eastAsia="pt-BR"/>
@@ -56034,7 +57817,7 @@
         </w:rPr>
         <w:t>Swagger/OpenAPI</w:t>
       </w:r>
-      <w:bookmarkEnd w:id="105"/>
+      <w:bookmarkEnd w:id="108"/>
     </w:p>
     <w:p>
       <w:pPr>
@@ -56084,7 +57867,7 @@
         </w:rPr>
         <w:t xml:space="preserve"> da API encontra-se em </w:t>
       </w:r>
-      <w:hyperlink r:id="rId35" w:history="1">
+      <w:hyperlink r:id="rId39" w:history="1">
         <w:r>
           <w:rPr>
             <w:rStyle w:val="Hyperlink"/>
@@ -56124,7 +57907,7 @@
           <w:lang w:val="pt-BR" w:eastAsia="pt-BR"/>
         </w:rPr>
       </w:pPr>
-      <w:bookmarkStart w:id="106" w:name="_Toc128786432"/>
+      <w:bookmarkStart w:id="109" w:name="_Toc128786432"/>
       <w:r>
         <w:rPr>
           <w:lang w:val="pt-BR" w:eastAsia="pt-BR"/>
@@ -56155,7 +57938,7 @@
         </w:rPr>
         <w:t>Vídeo de apresentação do trabalho</w:t>
       </w:r>
-      <w:bookmarkEnd w:id="106"/>
+      <w:bookmarkEnd w:id="109"/>
     </w:p>
     <w:p>
       <w:pPr>
@@ -56299,7 +58082,6 @@
           <w:szCs w:val="24"/>
           <w:lang w:eastAsia="pt-BR"/>
         </w:rPr>
-        <w:lastRenderedPageBreak/>
         <w:t xml:space="preserve">O software OBS Studio é uma boa sugestão de software para gravação de screencast. </w:t>
       </w:r>
     </w:p>
@@ -56310,10 +58092,10 @@
         <w:ind w:firstLine="709"/>
         <w:jc w:val="both"/>
         <w:rPr>
-          <w:rFonts w:ascii="Arial" w:eastAsia="Times New Roman" w:hAnsi="Arial" w:cs="Arial"/>
-          <w:sz w:val="24"/>
-          <w:szCs w:val="24"/>
-          <w:lang w:eastAsia="pt-BR"/>
+          <w:rFonts w:cs="Calibri"/>
+          <w:i/>
+          <w:sz w:val="24"/>
+          <w:szCs w:val="24"/>
         </w:rPr>
       </w:pPr>
     </w:p>
@@ -56333,37 +58115,23 @@
     </w:p>
     <w:p>
       <w:pPr>
-        <w:suppressAutoHyphens/>
-        <w:spacing w:after="0" w:line="360" w:lineRule="auto"/>
-        <w:ind w:firstLine="709"/>
-        <w:jc w:val="both"/>
-        <w:rPr>
-          <w:rFonts w:cs="Calibri"/>
-          <w:i/>
-          <w:sz w:val="24"/>
-          <w:szCs w:val="24"/>
-        </w:rPr>
-      </w:pPr>
-    </w:p>
-    <w:p>
-      <w:pPr>
         <w:pStyle w:val="Ttulo1"/>
         <w:suppressAutoHyphens/>
         <w:jc w:val="center"/>
       </w:pPr>
-      <w:bookmarkStart w:id="107" w:name="_Toc351475134"/>
-      <w:bookmarkStart w:id="108" w:name="_Toc297133353"/>
+      <w:bookmarkStart w:id="110" w:name="_Toc351475134"/>
+      <w:bookmarkStart w:id="111" w:name="_Toc297133353"/>
       <w:r>
         <w:br w:type="page"/>
       </w:r>
-      <w:bookmarkStart w:id="109" w:name="_Toc128786433"/>
+      <w:bookmarkStart w:id="112" w:name="_Toc128786433"/>
       <w:r>
         <w:lastRenderedPageBreak/>
         <w:t>REFERÊNCIAS</w:t>
       </w:r>
-      <w:bookmarkEnd w:id="107"/>
-      <w:bookmarkEnd w:id="108"/>
-      <w:bookmarkEnd w:id="109"/>
+      <w:bookmarkEnd w:id="110"/>
+      <w:bookmarkEnd w:id="111"/>
+      <w:bookmarkEnd w:id="112"/>
     </w:p>
     <w:p>
       <w:pPr>
@@ -56383,7 +58151,6 @@
       <w:pPr>
         <w:suppressAutoHyphens/>
         <w:spacing w:after="0" w:line="360" w:lineRule="auto"/>
-        <w:ind w:firstLine="709"/>
         <w:jc w:val="both"/>
         <w:rPr>
           <w:rFonts w:ascii="Arial" w:eastAsia="Times New Roman" w:hAnsi="Arial" w:cs="Arial"/>
@@ -56392,297 +58159,19 @@
           <w:lang w:eastAsia="pt-BR"/>
         </w:rPr>
       </w:pPr>
-      <w:r>
-        <w:rPr>
-          <w:rFonts w:ascii="Arial" w:hAnsi="Arial" w:cs="Arial"/>
-          <w:sz w:val="24"/>
-          <w:szCs w:val="24"/>
-        </w:rPr>
-        <w:t xml:space="preserve">Como um projeto </w:t>
-      </w:r>
-      <w:r>
-        <w:rPr>
-          <w:rFonts w:ascii="Arial" w:hAnsi="Arial" w:cs="Arial"/>
-          <w:sz w:val="24"/>
-          <w:szCs w:val="24"/>
-        </w:rPr>
-        <w:t xml:space="preserve">de </w:t>
-      </w:r>
-      <w:r>
-        <w:rPr>
-          <w:rFonts w:ascii="Arial" w:hAnsi="Arial" w:cs="Arial"/>
-          <w:sz w:val="24"/>
-          <w:szCs w:val="24"/>
-        </w:rPr>
-        <w:t xml:space="preserve">aplicativo não requer revisão bibliográfica, a inclusão das referências não é obrigatória. No entanto, caso você deseje incluir referências relacionadas às tecnologias ou às metodologias que </w:t>
-      </w:r>
-      <w:r>
-        <w:rPr>
-          <w:rFonts w:ascii="Arial" w:hAnsi="Arial" w:cs="Arial"/>
-          <w:sz w:val="24"/>
-          <w:szCs w:val="24"/>
-        </w:rPr>
-        <w:t>foram</w:t>
-      </w:r>
-      <w:r>
-        <w:rPr>
-          <w:rFonts w:ascii="Arial" w:hAnsi="Arial" w:cs="Arial"/>
-          <w:sz w:val="24"/>
-          <w:szCs w:val="24"/>
-        </w:rPr>
-        <w:t xml:space="preserve"> usadas no seu trabalho, relacione-as de acordo com o modelo a seguir.</w:t>
-      </w:r>
     </w:p>
     <w:p>
       <w:pPr>
         <w:suppressAutoHyphens/>
         <w:spacing w:after="0" w:line="360" w:lineRule="auto"/>
-        <w:rPr>
-          <w:rFonts w:ascii="Arial" w:hAnsi="Arial" w:cs="Arial"/>
-          <w:sz w:val="24"/>
-          <w:szCs w:val="24"/>
-        </w:rPr>
-      </w:pPr>
-    </w:p>
-    <w:p>
-      <w:pPr>
-        <w:suppressAutoHyphens/>
-        <w:autoSpaceDE w:val="0"/>
-        <w:autoSpaceDN w:val="0"/>
-        <w:adjustRightInd w:val="0"/>
-        <w:spacing w:before="200" w:after="0" w:line="240" w:lineRule="auto"/>
-        <w:jc w:val="both"/>
-        <w:rPr>
-          <w:rFonts w:ascii="Arial" w:hAnsi="Arial" w:cs="Arial"/>
-          <w:sz w:val="24"/>
-          <w:szCs w:val="24"/>
-        </w:rPr>
-      </w:pPr>
-      <w:r>
-        <w:rPr>
-          <w:rFonts w:ascii="Arial" w:hAnsi="Arial" w:cs="Arial"/>
-          <w:sz w:val="24"/>
-          <w:szCs w:val="24"/>
-        </w:rPr>
-        <w:t xml:space="preserve">SOBRENOME DO AUTOR, Nome do autor. </w:t>
-      </w:r>
-      <w:r>
-        <w:rPr>
-          <w:rFonts w:ascii="Arial" w:hAnsi="Arial" w:cs="Arial"/>
-          <w:b/>
-          <w:sz w:val="24"/>
-          <w:szCs w:val="24"/>
-        </w:rPr>
-        <w:t>Título do livro ou artigo.</w:t>
-      </w:r>
-      <w:r>
-        <w:rPr>
-          <w:rFonts w:ascii="Arial" w:hAnsi="Arial" w:cs="Arial"/>
-          <w:sz w:val="24"/>
-          <w:szCs w:val="24"/>
-        </w:rPr>
-        <w:t xml:space="preserve"> Cidade: Editora, ano.</w:t>
-      </w:r>
-    </w:p>
-    <w:p>
-      <w:pPr>
-        <w:suppressAutoHyphens/>
-        <w:autoSpaceDE w:val="0"/>
-        <w:autoSpaceDN w:val="0"/>
-        <w:adjustRightInd w:val="0"/>
-        <w:spacing w:before="200" w:after="0" w:line="240" w:lineRule="auto"/>
-        <w:jc w:val="both"/>
-        <w:rPr>
-          <w:rFonts w:ascii="Arial" w:hAnsi="Arial" w:cs="Arial"/>
-          <w:sz w:val="24"/>
-          <w:szCs w:val="24"/>
-        </w:rPr>
-      </w:pPr>
-      <w:r>
-        <w:rPr>
-          <w:rFonts w:ascii="Arial" w:hAnsi="Arial" w:cs="Arial"/>
-          <w:sz w:val="24"/>
-          <w:szCs w:val="24"/>
-        </w:rPr>
-        <w:t xml:space="preserve">SOBRENOME DO AUTOR, Nome do autor. </w:t>
-      </w:r>
-      <w:r>
-        <w:rPr>
-          <w:rFonts w:ascii="Arial" w:hAnsi="Arial" w:cs="Arial"/>
-          <w:b/>
-          <w:sz w:val="24"/>
-          <w:szCs w:val="24"/>
-        </w:rPr>
-        <w:t>Título do livro ou artigo.</w:t>
-      </w:r>
-      <w:r>
-        <w:rPr>
-          <w:rFonts w:ascii="Arial" w:hAnsi="Arial" w:cs="Arial"/>
-          <w:sz w:val="24"/>
-          <w:szCs w:val="24"/>
-        </w:rPr>
-        <w:t xml:space="preserve"> Cidade: Editora, ano.</w:t>
-      </w:r>
-    </w:p>
-    <w:p>
-      <w:pPr>
-        <w:suppressAutoHyphens/>
-        <w:autoSpaceDE w:val="0"/>
-        <w:autoSpaceDN w:val="0"/>
-        <w:adjustRightInd w:val="0"/>
-        <w:spacing w:before="200" w:after="0" w:line="240" w:lineRule="auto"/>
-        <w:jc w:val="both"/>
-        <w:rPr>
-          <w:rFonts w:ascii="Arial" w:hAnsi="Arial" w:cs="Arial"/>
-          <w:sz w:val="24"/>
-          <w:szCs w:val="24"/>
-        </w:rPr>
-      </w:pPr>
-      <w:r>
-        <w:rPr>
-          <w:rFonts w:ascii="Arial" w:hAnsi="Arial" w:cs="Arial"/>
-          <w:sz w:val="24"/>
-          <w:szCs w:val="24"/>
-        </w:rPr>
-        <w:t xml:space="preserve">SOBRENOME DO AUTOR, Nome do autor. </w:t>
-      </w:r>
-      <w:r>
-        <w:rPr>
-          <w:rFonts w:ascii="Arial" w:hAnsi="Arial" w:cs="Arial"/>
-          <w:b/>
-          <w:sz w:val="24"/>
-          <w:szCs w:val="24"/>
-        </w:rPr>
-        <w:t>Título do livro ou artigo.</w:t>
-      </w:r>
-      <w:r>
-        <w:rPr>
-          <w:rFonts w:ascii="Arial" w:hAnsi="Arial" w:cs="Arial"/>
-          <w:sz w:val="24"/>
-          <w:szCs w:val="24"/>
-        </w:rPr>
-        <w:t xml:space="preserve"> Cidade: Editora, ano.</w:t>
-      </w:r>
-    </w:p>
-    <w:p>
-      <w:pPr>
-        <w:suppressAutoHyphens/>
-        <w:autoSpaceDE w:val="0"/>
-        <w:autoSpaceDN w:val="0"/>
-        <w:adjustRightInd w:val="0"/>
-        <w:spacing w:before="200" w:after="0" w:line="240" w:lineRule="auto"/>
-        <w:jc w:val="both"/>
-        <w:rPr>
-          <w:rFonts w:ascii="Arial" w:hAnsi="Arial" w:cs="Arial"/>
-          <w:sz w:val="24"/>
-          <w:szCs w:val="24"/>
-        </w:rPr>
-      </w:pPr>
-      <w:r>
-        <w:rPr>
-          <w:rFonts w:ascii="Arial" w:hAnsi="Arial" w:cs="Arial"/>
-          <w:sz w:val="24"/>
-          <w:szCs w:val="24"/>
-        </w:rPr>
-        <w:t xml:space="preserve">SOBRENOME DO AUTOR, Nome do autor. </w:t>
-      </w:r>
-      <w:r>
-        <w:rPr>
-          <w:rFonts w:ascii="Arial" w:hAnsi="Arial" w:cs="Arial"/>
-          <w:b/>
-          <w:sz w:val="24"/>
-          <w:szCs w:val="24"/>
-        </w:rPr>
-        <w:t>Título do livro ou artigo.</w:t>
-      </w:r>
-      <w:r>
-        <w:rPr>
-          <w:rFonts w:ascii="Arial" w:hAnsi="Arial" w:cs="Arial"/>
-          <w:sz w:val="24"/>
-          <w:szCs w:val="24"/>
-        </w:rPr>
-        <w:t xml:space="preserve"> Cidade: Editora, ano.</w:t>
-      </w:r>
-    </w:p>
-    <w:p>
-      <w:pPr>
-        <w:suppressAutoHyphens/>
-        <w:autoSpaceDE w:val="0"/>
-        <w:autoSpaceDN w:val="0"/>
-        <w:adjustRightInd w:val="0"/>
-        <w:spacing w:before="200" w:after="0" w:line="240" w:lineRule="auto"/>
-        <w:jc w:val="both"/>
-        <w:rPr>
-          <w:rFonts w:ascii="Arial" w:hAnsi="Arial" w:cs="Arial"/>
-          <w:sz w:val="24"/>
-          <w:szCs w:val="24"/>
-        </w:rPr>
-      </w:pPr>
-      <w:r>
-        <w:rPr>
-          <w:rFonts w:ascii="Arial" w:hAnsi="Arial" w:cs="Arial"/>
-          <w:sz w:val="24"/>
-          <w:szCs w:val="24"/>
-        </w:rPr>
-        <w:t xml:space="preserve">SOBRENOME DO AUTOR, Nome do autor. </w:t>
-      </w:r>
-      <w:r>
-        <w:rPr>
-          <w:rFonts w:ascii="Arial" w:hAnsi="Arial" w:cs="Arial"/>
-          <w:b/>
-          <w:sz w:val="24"/>
-          <w:szCs w:val="24"/>
-        </w:rPr>
-        <w:t>Título do livro ou artigo.</w:t>
-      </w:r>
-      <w:r>
-        <w:rPr>
-          <w:rFonts w:ascii="Arial" w:hAnsi="Arial" w:cs="Arial"/>
-          <w:sz w:val="24"/>
-          <w:szCs w:val="24"/>
-        </w:rPr>
-        <w:t xml:space="preserve"> Cidade: Editora, ano.</w:t>
-      </w:r>
-    </w:p>
-    <w:p>
-      <w:pPr>
-        <w:suppressAutoHyphens/>
-        <w:autoSpaceDE w:val="0"/>
-        <w:autoSpaceDN w:val="0"/>
-        <w:adjustRightInd w:val="0"/>
-        <w:spacing w:before="200" w:after="0" w:line="240" w:lineRule="auto"/>
-        <w:jc w:val="both"/>
-        <w:rPr>
-          <w:rFonts w:ascii="Arial" w:hAnsi="Arial" w:cs="Arial"/>
-          <w:sz w:val="24"/>
-          <w:szCs w:val="24"/>
-        </w:rPr>
-      </w:pPr>
-      <w:r>
-        <w:rPr>
-          <w:rFonts w:ascii="Arial" w:hAnsi="Arial" w:cs="Arial"/>
-          <w:sz w:val="24"/>
-          <w:szCs w:val="24"/>
-        </w:rPr>
-        <w:t xml:space="preserve">SOBRENOME DO AUTOR, Nome do autor. </w:t>
-      </w:r>
-      <w:r>
-        <w:rPr>
-          <w:rFonts w:ascii="Arial" w:hAnsi="Arial" w:cs="Arial"/>
-          <w:b/>
-          <w:sz w:val="24"/>
-          <w:szCs w:val="24"/>
-        </w:rPr>
-        <w:t>Título do livro ou artigo.</w:t>
-      </w:r>
-      <w:r>
-        <w:rPr>
-          <w:rFonts w:ascii="Arial" w:hAnsi="Arial" w:cs="Arial"/>
-          <w:sz w:val="24"/>
-          <w:szCs w:val="24"/>
-        </w:rPr>
-        <w:t xml:space="preserve"> Cidade: Editora, ano.</w:t>
-      </w:r>
+        <w:jc w:val="both"/>
+        <w:rPr>
+          <w:rFonts w:ascii="Arial" w:eastAsia="Times New Roman" w:hAnsi="Arial" w:cs="Arial"/>
+          <w:sz w:val="24"/>
+          <w:szCs w:val="24"/>
+          <w:lang w:eastAsia="pt-BR"/>
+        </w:rPr>
+      </w:pPr>
     </w:p>
     <w:p>
       <w:pPr>
@@ -56697,34 +58186,8 @@
         </w:rPr>
       </w:pPr>
     </w:p>
-    <w:p>
-      <w:pPr>
-        <w:suppressAutoHyphens/>
-        <w:spacing w:after="0" w:line="360" w:lineRule="auto"/>
-        <w:jc w:val="both"/>
-        <w:rPr>
-          <w:rFonts w:ascii="Arial" w:eastAsia="Times New Roman" w:hAnsi="Arial" w:cs="Arial"/>
-          <w:sz w:val="24"/>
-          <w:szCs w:val="24"/>
-          <w:lang w:eastAsia="pt-BR"/>
-        </w:rPr>
-      </w:pPr>
-    </w:p>
-    <w:p>
-      <w:pPr>
-        <w:suppressAutoHyphens/>
-        <w:spacing w:after="0" w:line="360" w:lineRule="auto"/>
-        <w:jc w:val="both"/>
-        <w:rPr>
-          <w:rFonts w:ascii="Arial" w:eastAsia="Times New Roman" w:hAnsi="Arial" w:cs="Arial"/>
-          <w:sz w:val="24"/>
-          <w:szCs w:val="24"/>
-          <w:lang w:eastAsia="pt-BR"/>
-        </w:rPr>
-      </w:pPr>
-    </w:p>
     <w:sectPr>
-      <w:headerReference w:type="default" r:id="rId36"/>
+      <w:headerReference w:type="default" r:id="rId40"/>
       <w:pgSz w:w="11906" w:h="16838"/>
       <w:pgMar w:top="1701" w:right="1134" w:bottom="1134" w:left="1701" w:header="709" w:footer="709" w:gutter="0"/>
       <w:cols w:space="708"/>
@@ -56838,7 +58301,7 @@
       <w:rPr>
         <w:noProof/>
       </w:rPr>
-      <w:t>61</w:t>
+      <w:t>82</w:t>
     </w:r>
     <w:r>
       <w:fldChar w:fldCharType="end"/>
@@ -63050,7 +64513,7 @@
 </file>
 
 <file path=customXml/itemProps1.xml><?xml version="1.0" encoding="utf-8"?>
-<ds:datastoreItem xmlns:ds="http://schemas.openxmlformats.org/officeDocument/2006/customXml" ds:itemID="{349BC47A-5800-4B17-8451-8E00CD52A111}">
+<ds:datastoreItem xmlns:ds="http://schemas.openxmlformats.org/officeDocument/2006/customXml" ds:itemID="{0FCAE087-42CD-4087-BBF6-E2C2E29BE0B2}">
   <ds:schemaRefs>
     <ds:schemaRef ds:uri="http://schemas.openxmlformats.org/officeDocument/2006/bibliography"/>
   </ds:schemaRefs>

</xml_diff>